<commit_message>
Merged PR 12993: How many of our retail Report at wordlayout ready
</commit_message>
<xml_diff>
--- a/Application/src/_Reports/layouts/Sales Ticket A4 - POS Word.docx
+++ b/Application/src/_Reports/layouts/Sales Ticket A4 - POS Word.docx
@@ -9,12 +9,12 @@
         <w:tblW w:w="10914" w:type="dxa"/>
         <w:tblInd w:w="-289" w:type="dxa"/>
         <w:tblBorders>
-          <w:top w:val="none" w:sz="0" w:space="0" w:color="auto"/>
-          <w:left w:val="none" w:sz="0" w:space="0" w:color="auto"/>
-          <w:bottom w:val="none" w:sz="0" w:space="0" w:color="auto"/>
-          <w:right w:val="none" w:sz="0" w:space="0" w:color="auto"/>
-          <w:insideH w:val="none" w:sz="0" w:space="0" w:color="auto"/>
-          <w:insideV w:val="none" w:sz="0" w:space="0" w:color="auto"/>
+          <w:top w:val="none" w:color="auto" w:sz="0" w:space="0"/>
+          <w:left w:val="none" w:color="auto" w:sz="0" w:space="0"/>
+          <w:bottom w:val="none" w:color="auto" w:sz="0" w:space="0"/>
+          <w:right w:val="none" w:color="auto" w:sz="0" w:space="0"/>
+          <w:insideH w:val="none" w:color="auto" w:sz="0" w:space="0"/>
+          <w:insideV w:val="none" w:color="auto" w:sz="0" w:space="0"/>
         </w:tblBorders>
         <w:tblLayout w:type="fixed"/>
         <w:tblLook w:val="04A0" w:firstRow="1" w:lastRow="0" w:firstColumn="1" w:lastColumn="0" w:noHBand="0" w:noVBand="1"/>
@@ -50,7 +50,7 @@
               <w:tcPr>
                 <w:tcW w:w="1268" w:type="dxa"/>
                 <w:tcBorders>
-                  <w:bottom w:val="single" w:sz="4" w:space="0" w:color="auto"/>
+                  <w:bottom w:val="single" w:color="auto" w:sz="4" w:space="0"/>
                 </w:tcBorders>
               </w:tcPr>
               <w:p>
@@ -93,7 +93,7 @@
               <w:tcPr>
                 <w:tcW w:w="2830" w:type="dxa"/>
                 <w:tcBorders>
-                  <w:bottom w:val="single" w:sz="4" w:space="0" w:color="auto"/>
+                  <w:bottom w:val="single" w:color="auto" w:sz="4" w:space="0"/>
                 </w:tcBorders>
               </w:tcPr>
               <w:p>
@@ -135,7 +135,7 @@
               <w:tcPr>
                 <w:tcW w:w="1142" w:type="dxa"/>
                 <w:tcBorders>
-                  <w:bottom w:val="single" w:sz="4" w:space="0" w:color="auto"/>
+                  <w:bottom w:val="single" w:color="auto" w:sz="4" w:space="0"/>
                 </w:tcBorders>
               </w:tcPr>
               <w:p>
@@ -178,7 +178,7 @@
               <w:tcPr>
                 <w:tcW w:w="1420" w:type="dxa"/>
                 <w:tcBorders>
-                  <w:bottom w:val="single" w:sz="4" w:space="0" w:color="auto"/>
+                  <w:bottom w:val="single" w:color="auto" w:sz="4" w:space="0"/>
                 </w:tcBorders>
               </w:tcPr>
               <w:p>
@@ -222,7 +222,7 @@
               <w:tcPr>
                 <w:tcW w:w="1417" w:type="dxa"/>
                 <w:tcBorders>
-                  <w:bottom w:val="single" w:sz="4" w:space="0" w:color="auto"/>
+                  <w:bottom w:val="single" w:color="auto" w:sz="4" w:space="0"/>
                 </w:tcBorders>
               </w:tcPr>
               <w:p>
@@ -265,7 +265,7 @@
               <w:tcPr>
                 <w:tcW w:w="1419" w:type="dxa"/>
                 <w:tcBorders>
-                  <w:bottom w:val="single" w:sz="4" w:space="0" w:color="auto"/>
+                  <w:bottom w:val="single" w:color="auto" w:sz="4" w:space="0"/>
                 </w:tcBorders>
               </w:tcPr>
               <w:p>
@@ -308,7 +308,7 @@
               <w:tcPr>
                 <w:tcW w:w="1418" w:type="dxa"/>
                 <w:tcBorders>
-                  <w:bottom w:val="single" w:sz="4" w:space="0" w:color="auto"/>
+                  <w:bottom w:val="single" w:color="auto" w:sz="4" w:space="0"/>
                 </w:tcBorders>
               </w:tcPr>
               <w:p>
@@ -336,7 +336,7 @@
           <w:tcPr>
             <w:tcW w:w="1268" w:type="dxa"/>
             <w:tcBorders>
-              <w:top w:val="single" w:sz="4" w:space="0" w:color="auto"/>
+              <w:top w:val="single" w:color="auto" w:sz="4" w:space="0"/>
             </w:tcBorders>
           </w:tcPr>
           <w:p>
@@ -355,7 +355,7 @@
           <w:tcPr>
             <w:tcW w:w="2830" w:type="dxa"/>
             <w:tcBorders>
-              <w:top w:val="single" w:sz="4" w:space="0" w:color="auto"/>
+              <w:top w:val="single" w:color="auto" w:sz="4" w:space="0"/>
             </w:tcBorders>
           </w:tcPr>
           <w:p>
@@ -373,7 +373,7 @@
           <w:tcPr>
             <w:tcW w:w="1142" w:type="dxa"/>
             <w:tcBorders>
-              <w:top w:val="single" w:sz="4" w:space="0" w:color="auto"/>
+              <w:top w:val="single" w:color="auto" w:sz="4" w:space="0"/>
             </w:tcBorders>
           </w:tcPr>
           <w:p>
@@ -392,7 +392,7 @@
           <w:tcPr>
             <w:tcW w:w="1420" w:type="dxa"/>
             <w:tcBorders>
-              <w:top w:val="single" w:sz="4" w:space="0" w:color="auto"/>
+              <w:top w:val="single" w:color="auto" w:sz="4" w:space="0"/>
             </w:tcBorders>
           </w:tcPr>
           <w:p>
@@ -412,7 +412,7 @@
           <w:tcPr>
             <w:tcW w:w="1417" w:type="dxa"/>
             <w:tcBorders>
-              <w:top w:val="single" w:sz="4" w:space="0" w:color="auto"/>
+              <w:top w:val="single" w:color="auto" w:sz="4" w:space="0"/>
             </w:tcBorders>
           </w:tcPr>
           <w:p>
@@ -431,7 +431,7 @@
           <w:tcPr>
             <w:tcW w:w="1419" w:type="dxa"/>
             <w:tcBorders>
-              <w:top w:val="single" w:sz="4" w:space="0" w:color="auto"/>
+              <w:top w:val="single" w:color="auto" w:sz="4" w:space="0"/>
             </w:tcBorders>
           </w:tcPr>
           <w:p>
@@ -450,7 +450,7 @@
           <w:tcPr>
             <w:tcW w:w="1418" w:type="dxa"/>
             <w:tcBorders>
-              <w:top w:val="single" w:sz="4" w:space="0" w:color="auto"/>
+              <w:top w:val="single" w:color="auto" w:sz="4" w:space="0"/>
             </w:tcBorders>
           </w:tcPr>
           <w:p>
@@ -471,7 +471,7 @@
           <w:alias w:val="#Nav: /NPR_POS_Entry/NPR_POS_Entry_Sales_Line"/>
           <w:tag w:val="#Nav: NPR_Sales_Ticket_A4_POS_Rdlc/6150613"/>
           <w:id w:val="220562077"/>
-          <w15:dataBinding w:prefixMappings="xmlns:ns0='urn:microsoft-dynamics-nav/reports/NPR_Sales_Ticket_A4_POS_Rdlc/6150613/' " w:xpath="/ns0:NavWordReportXmlPart[1]/ns0:NPR_POS_Entry[1]/ns0:NPR_POS_Entry_Sales_Line" w:storeItemID="{62303C39-08E7-47A2-87A1-4E32E33FE145}"/>
+          <w15:dataBinding w:prefixMappings="xmlns:ns0='urn:microsoft-dynamics-nav/reports/NPR_Sales_Ticket_A4_POS_Rdlc/6150613/'" w:xpath="/ns0:NavWordReportXmlPart[1]/ns0:NPR_POS_Entry[1]/ns0:NPR_POS_Entry_Sales_Line" w:storeItemID="{62303C39-08E7-47A2-87A1-4E32E33FE145}"/>
           <w15:repeatingSection/>
         </w:sdtPr>
         <w:sdtEndPr/>
@@ -558,6 +558,9 @@
                         <w:tcW w:w="1142" w:type="dxa"/>
                       </w:tcPr>
                       <w:p>
+                        <w:pPr>
+                          <w:jc w:val="right"/>
+                        </w:pPr>
                         <w:r>
                           <w:t>Quantity_POS_Entry_Sales_Line</w:t>
                         </w:r>
@@ -583,6 +586,9 @@
                         <w:tcW w:w="1420" w:type="dxa"/>
                       </w:tcPr>
                       <w:p>
+                        <w:pPr>
+                          <w:jc w:val="right"/>
+                        </w:pPr>
                         <w:r>
                           <w:t>Unit_Price_POS_Entry_Sales_Line</w:t>
                         </w:r>
@@ -608,6 +614,9 @@
                         <w:tcW w:w="1417" w:type="dxa"/>
                       </w:tcPr>
                       <w:p>
+                        <w:pPr>
+                          <w:jc w:val="right"/>
+                        </w:pPr>
                         <w:r>
                           <w:t>Total_Quantity_UnitPrice</w:t>
                         </w:r>
@@ -617,24 +626,26 @@
                 </w:sdt>
                 <w:sdt>
                   <w:sdtPr>
-                    <w:alias w:val="#Nav: /NPR_POS_Entry/NPR_POS_Entry_Sales_Line/Line_Discount_pct_POS_Entry_Sales_Line"/>
+                    <w:id w:val="-1476906229"/>
+                    <w:placeholder>
+                      <w:docPart w:val="DefaultPlaceholder_-1854013440"/>
+                    </w:placeholder>
+                    <w:dataBinding w:prefixMappings="xmlns:ns0='urn:microsoft-dynamics-nav/reports/NPR_Sales_Ticket_A4_POS_Rdlc/6150613/'" w:xpath="/ns0:NavWordReportXmlPart[1]/ns0:NPR_POS_Entry[1]/ns0:NPR_POS_Entry_Sales_Line[1]/ns0:Line_Discount_Amount_Incl__VAT[1]" w:storeItemID="{62303C39-08E7-47A2-87A1-4E32E33FE145}"/>
+                    <w:text/>
+                    <w:alias w:val="#Nav: /NPR_POS_Entry/NPR_POS_Entry_Sales_Line/Line_Discount_Amount_Incl__VAT"/>
                     <w:tag w:val="#Nav: NPR_Sales_Ticket_A4_POS_Rdlc/6150613"/>
-                    <w:id w:val="-755357990"/>
-                    <w:placeholder>
-                      <w:docPart w:val="F522C030C9484FF1B892FB743BF07136"/>
-                    </w:placeholder>
-                    <w:dataBinding w:prefixMappings="xmlns:ns0='urn:microsoft-dynamics-nav/reports/NPR_Sales_Ticket_A4_POS_Rdlc/6150613/'" w:xpath="/ns0:NavWordReportXmlPart[1]/ns0:NPR_POS_Entry[1]/ns0:NPR_POS_Entry_Sales_Line[1]/ns0:Line_Discount_pct_POS_Entry_Sales_Line[1]" w:storeItemID="{62303C39-08E7-47A2-87A1-4E32E33FE145}"/>
-                    <w:text/>
                   </w:sdtPr>
-                  <w:sdtEndPr/>
                   <w:sdtContent>
                     <w:tc>
                       <w:tcPr>
                         <w:tcW w:w="1419" w:type="dxa"/>
                       </w:tcPr>
                       <w:p>
+                        <w:pPr>
+                          <w:jc w:val="right"/>
+                        </w:pPr>
                         <w:r>
-                          <w:t>Line_Discount_pct_POS_Entry_Sales_Line</w:t>
+                          <w:t>Line_Discount_Amount_Incl__VAT</w:t>
                         </w:r>
                       </w:p>
                     </w:tc>
@@ -658,6 +669,9 @@
                         <w:tcW w:w="1418" w:type="dxa"/>
                       </w:tcPr>
                       <w:p>
+                        <w:pPr>
+                          <w:jc w:val="right"/>
+                        </w:pPr>
                         <w:r>
                           <w:t>Amount_Incl_VAT_POS_Entry_Sales_Line</w:t>
                         </w:r>
@@ -678,7 +692,7 @@
           <w:tcPr>
             <w:tcW w:w="1268" w:type="dxa"/>
             <w:tcBorders>
-              <w:bottom w:val="single" w:sz="4" w:space="0" w:color="auto"/>
+              <w:bottom w:val="single" w:color="auto" w:sz="4" w:space="0"/>
             </w:tcBorders>
           </w:tcPr>
           <w:p/>
@@ -701,7 +715,7 @@
                 <w:tcW w:w="5392" w:type="dxa"/>
                 <w:gridSpan w:val="3"/>
                 <w:tcBorders>
-                  <w:bottom w:val="single" w:sz="4" w:space="0" w:color="auto"/>
+                  <w:bottom w:val="single" w:color="auto" w:sz="4" w:space="0"/>
                 </w:tcBorders>
               </w:tcPr>
               <w:p>
@@ -717,7 +731,7 @@
             <w:tcW w:w="2836" w:type="dxa"/>
             <w:gridSpan w:val="2"/>
             <w:tcBorders>
-              <w:bottom w:val="single" w:sz="4" w:space="0" w:color="auto"/>
+              <w:bottom w:val="single" w:color="auto" w:sz="4" w:space="0"/>
             </w:tcBorders>
           </w:tcPr>
           <w:p/>
@@ -726,7 +740,7 @@
           <w:tcPr>
             <w:tcW w:w="1418" w:type="dxa"/>
             <w:tcBorders>
-              <w:bottom w:val="single" w:sz="4" w:space="0" w:color="auto"/>
+              <w:bottom w:val="single" w:color="auto" w:sz="4" w:space="0"/>
             </w:tcBorders>
           </w:tcPr>
           <w:p/>
@@ -738,7 +752,7 @@
             <w:tcW w:w="5240" w:type="dxa"/>
             <w:gridSpan w:val="3"/>
             <w:tcBorders>
-              <w:top w:val="single" w:sz="4" w:space="0" w:color="auto"/>
+              <w:top w:val="single" w:color="auto" w:sz="4" w:space="0"/>
             </w:tcBorders>
           </w:tcPr>
           <w:p/>
@@ -747,20 +761,20 @@
           <w:tcPr>
             <w:tcW w:w="1420" w:type="dxa"/>
             <w:tcBorders>
-              <w:top w:val="single" w:sz="4" w:space="0" w:color="auto"/>
+              <w:top w:val="single" w:color="auto" w:sz="4" w:space="0"/>
             </w:tcBorders>
           </w:tcPr>
           <w:p/>
         </w:tc>
         <w:sdt>
           <w:sdtPr>
-            <w:alias w:val="#Nav: /NPR_POS_Entry/TotalAmountLabel_POS_Entry"/>
+            <w:alias w:val="#Nav: /NPR_POS_Entry/TotalAmountInclVATLabel_POS_Entry"/>
             <w:tag w:val="#Nav: NPR_Sales_Ticket_A4_POS_Rdlc/6150613"/>
-            <w:id w:val="-1448922185"/>
+            <w:id w:val="-573199588"/>
             <w:placeholder>
-              <w:docPart w:val="F522C030C9484FF1B892FB743BF07136"/>
+              <w:docPart w:val="C6A7A3144417463C91066FA437662C38"/>
             </w:placeholder>
-            <w:dataBinding w:prefixMappings="xmlns:ns0='urn:microsoft-dynamics-nav/reports/NPR_Sales_Ticket_A4_POS_Rdlc/6150613/'" w:xpath="/ns0:NavWordReportXmlPart[1]/ns0:NPR_POS_Entry[1]/ns0:TotalAmountLabel_POS_Entry[1]" w:storeItemID="{62303C39-08E7-47A2-87A1-4E32E33FE145}"/>
+            <w:dataBinding w:prefixMappings="xmlns:ns0='urn:microsoft-dynamics-nav/reports/NPR_Sales_Ticket_A4_POS_Rdlc/6150613/'" w:xpath="/ns0:NavWordReportXmlPart[1]/ns0:NPR_POS_Entry[1]/ns0:TotalAmountInclVATLabel_POS_Entry[1]" w:storeItemID="{62303C39-08E7-47A2-87A1-4E32E33FE145}"/>
             <w:text/>
           </w:sdtPr>
           <w:sdtEndPr/>
@@ -770,12 +784,12 @@
                 <w:tcW w:w="2836" w:type="dxa"/>
                 <w:gridSpan w:val="2"/>
                 <w:tcBorders>
-                  <w:top w:val="single" w:sz="4" w:space="0" w:color="auto"/>
+                  <w:top w:val="single" w:color="auto" w:sz="4" w:space="0"/>
                 </w:tcBorders>
               </w:tcPr>
               <w:p>
                 <w:r>
-                  <w:t>TotalAmountLabel_POS_Entry</w:t>
+                  <w:t>TotalAmountInclVATLabel_POS_Entry</w:t>
                 </w:r>
               </w:p>
             </w:tc>
@@ -783,13 +797,13 @@
         </w:sdt>
         <w:sdt>
           <w:sdtPr>
-            <w:alias w:val="#Nav: /NPR_POS_Entry/TotalAmount_POS_Entry"/>
+            <w:alias w:val="#Nav: /NPR_POS_Entry/TotalAmountInclTax_POS_Entry"/>
             <w:tag w:val="#Nav: NPR_Sales_Ticket_A4_POS_Rdlc/6150613"/>
-            <w:id w:val="769973088"/>
+            <w:id w:val="-2045668781"/>
             <w:placeholder>
-              <w:docPart w:val="F522C030C9484FF1B892FB743BF07136"/>
+              <w:docPart w:val="9EDFDDC2239B440AB6D3CC90564AFB73"/>
             </w:placeholder>
-            <w:dataBinding w:prefixMappings="xmlns:ns0='urn:microsoft-dynamics-nav/reports/NPR_Sales_Ticket_A4_POS_Rdlc/6150613/'" w:xpath="/ns0:NavWordReportXmlPart[1]/ns0:NPR_POS_Entry[1]/ns0:TotalAmount_POS_Entry[1]" w:storeItemID="{62303C39-08E7-47A2-87A1-4E32E33FE145}"/>
+            <w:dataBinding w:prefixMappings="xmlns:ns0='urn:microsoft-dynamics-nav/reports/NPR_Sales_Ticket_A4_POS_Rdlc/6150613/'" w:xpath="/ns0:NavWordReportXmlPart[1]/ns0:NPR_POS_Entry[1]/ns0:TotalAmountInclTax_POS_Entry[1]" w:storeItemID="{62303C39-08E7-47A2-87A1-4E32E33FE145}"/>
             <w:text/>
           </w:sdtPr>
           <w:sdtEndPr/>
@@ -798,7 +812,7 @@
               <w:tcPr>
                 <w:tcW w:w="1418" w:type="dxa"/>
                 <w:tcBorders>
-                  <w:top w:val="single" w:sz="4" w:space="0" w:color="auto"/>
+                  <w:top w:val="single" w:color="auto" w:sz="4" w:space="0"/>
                 </w:tcBorders>
               </w:tcPr>
               <w:p>
@@ -806,7 +820,7 @@
                   <w:jc w:val="right"/>
                 </w:pPr>
                 <w:r>
-                  <w:t>TotalAmount_POS_Entry</w:t>
+                  <w:t>TotalAmountInclTax_POS_Entry</w:t>
                 </w:r>
               </w:p>
             </w:tc>
@@ -967,13 +981,13 @@
         </w:tc>
         <w:sdt>
           <w:sdtPr>
-            <w:alias w:val="#Nav: /NPR_POS_Entry/TotalAmountInclVATLabel_POS_Entry"/>
+            <w:alias w:val="#Nav: /NPR_POS_Entry/TotalAmountLabel_POS_Entry"/>
             <w:tag w:val="#Nav: NPR_Sales_Ticket_A4_POS_Rdlc/6150613"/>
-            <w:id w:val="-573199588"/>
+            <w:id w:val="-1448922185"/>
             <w:placeholder>
-              <w:docPart w:val="F522C030C9484FF1B892FB743BF07136"/>
+              <w:docPart w:val="D3CF1865C6E8445CBE25B2CF024A05C6"/>
             </w:placeholder>
-            <w:dataBinding w:prefixMappings="xmlns:ns0='urn:microsoft-dynamics-nav/reports/NPR_Sales_Ticket_A4_POS_Rdlc/6150613/'" w:xpath="/ns0:NavWordReportXmlPart[1]/ns0:NPR_POS_Entry[1]/ns0:TotalAmountInclVATLabel_POS_Entry[1]" w:storeItemID="{62303C39-08E7-47A2-87A1-4E32E33FE145}"/>
+            <w:dataBinding w:prefixMappings="xmlns:ns0='urn:microsoft-dynamics-nav/reports/NPR_Sales_Ticket_A4_POS_Rdlc/6150613/'" w:xpath="/ns0:NavWordReportXmlPart[1]/ns0:NPR_POS_Entry[1]/ns0:TotalAmountLabel_POS_Entry[1]" w:storeItemID="{62303C39-08E7-47A2-87A1-4E32E33FE145}"/>
             <w:text/>
           </w:sdtPr>
           <w:sdtEndPr/>
@@ -985,7 +999,7 @@
               </w:tcPr>
               <w:p>
                 <w:r>
-                  <w:t>TotalAmountInclVATLabel_POS_Entry</w:t>
+                  <w:t>TotalAmountLabel_POS_Entry</w:t>
                 </w:r>
               </w:p>
             </w:tc>
@@ -993,13 +1007,13 @@
         </w:sdt>
         <w:sdt>
           <w:sdtPr>
-            <w:alias w:val="#Nav: /NPR_POS_Entry/TotalAmountInclTax_POS_Entry"/>
+            <w:alias w:val="#Nav: /NPR_POS_Entry/TotalAmount_POS_Entry"/>
             <w:tag w:val="#Nav: NPR_Sales_Ticket_A4_POS_Rdlc/6150613"/>
-            <w:id w:val="-2045668781"/>
+            <w:id w:val="769973088"/>
             <w:placeholder>
-              <w:docPart w:val="F522C030C9484FF1B892FB743BF07136"/>
+              <w:docPart w:val="584781CAC6B54625AD44B96CB9392388"/>
             </w:placeholder>
-            <w:dataBinding w:prefixMappings="xmlns:ns0='urn:microsoft-dynamics-nav/reports/NPR_Sales_Ticket_A4_POS_Rdlc/6150613/'" w:xpath="/ns0:NavWordReportXmlPart[1]/ns0:NPR_POS_Entry[1]/ns0:TotalAmountInclTax_POS_Entry[1]" w:storeItemID="{62303C39-08E7-47A2-87A1-4E32E33FE145}"/>
+            <w:dataBinding w:prefixMappings="xmlns:ns0='urn:microsoft-dynamics-nav/reports/NPR_Sales_Ticket_A4_POS_Rdlc/6150613/'" w:xpath="/ns0:NavWordReportXmlPart[1]/ns0:NPR_POS_Entry[1]/ns0:TotalAmount_POS_Entry[1]" w:storeItemID="{62303C39-08E7-47A2-87A1-4E32E33FE145}"/>
             <w:text/>
           </w:sdtPr>
           <w:sdtEndPr/>
@@ -1013,7 +1027,7 @@
                   <w:jc w:val="right"/>
                 </w:pPr>
                 <w:r>
-                  <w:t>TotalAmountInclTax_POS_Entry</w:t>
+                  <w:t>TotalAmount_POS_Entry</w:t>
                 </w:r>
               </w:p>
             </w:tc>
@@ -1022,19 +1036,18 @@
       </w:tr>
     </w:tbl>
     <w:p/>
-    <w:p/>
     <w:tbl>
       <w:tblPr>
         <w:tblStyle w:val="TableGrid"/>
         <w:tblW w:w="10921" w:type="dxa"/>
         <w:tblInd w:w="-289" w:type="dxa"/>
         <w:tblBorders>
-          <w:top w:val="none" w:sz="0" w:space="0" w:color="auto"/>
-          <w:left w:val="none" w:sz="0" w:space="0" w:color="auto"/>
-          <w:bottom w:val="none" w:sz="0" w:space="0" w:color="auto"/>
-          <w:right w:val="none" w:sz="0" w:space="0" w:color="auto"/>
-          <w:insideH w:val="none" w:sz="0" w:space="0" w:color="auto"/>
-          <w:insideV w:val="none" w:sz="0" w:space="0" w:color="auto"/>
+          <w:top w:val="none" w:color="auto" w:sz="0" w:space="0"/>
+          <w:left w:val="none" w:color="auto" w:sz="0" w:space="0"/>
+          <w:bottom w:val="none" w:color="auto" w:sz="0" w:space="0"/>
+          <w:right w:val="none" w:color="auto" w:sz="0" w:space="0"/>
+          <w:insideH w:val="none" w:color="auto" w:sz="0" w:space="0"/>
+          <w:insideV w:val="none" w:color="auto" w:sz="0" w:space="0"/>
         </w:tblBorders>
         <w:tblLayout w:type="fixed"/>
         <w:tblLook w:val="04A0" w:firstRow="1" w:lastRow="0" w:firstColumn="1" w:lastColumn="0" w:noHBand="0" w:noVBand="1"/>
@@ -1127,7 +1140,7 @@
               <w:tcPr>
                 <w:tcW w:w="2091" w:type="dxa"/>
                 <w:tcBorders>
-                  <w:bottom w:val="single" w:sz="4" w:space="0" w:color="auto"/>
+                  <w:bottom w:val="single" w:color="auto" w:sz="4" w:space="0"/>
                 </w:tcBorders>
               </w:tcPr>
               <w:p>
@@ -1169,7 +1182,7 @@
               <w:tcPr>
                 <w:tcW w:w="2091" w:type="dxa"/>
                 <w:tcBorders>
-                  <w:bottom w:val="single" w:sz="4" w:space="0" w:color="auto"/>
+                  <w:bottom w:val="single" w:color="auto" w:sz="4" w:space="0"/>
                 </w:tcBorders>
               </w:tcPr>
               <w:p>
@@ -1212,7 +1225,7 @@
                 <w:tcW w:w="2091" w:type="dxa"/>
                 <w:gridSpan w:val="2"/>
                 <w:tcBorders>
-                  <w:bottom w:val="single" w:sz="4" w:space="0" w:color="auto"/>
+                  <w:bottom w:val="single" w:color="auto" w:sz="4" w:space="0"/>
                 </w:tcBorders>
               </w:tcPr>
               <w:p>
@@ -1255,7 +1268,7 @@
               <w:tcPr>
                 <w:tcW w:w="2663" w:type="dxa"/>
                 <w:tcBorders>
-                  <w:bottom w:val="single" w:sz="4" w:space="0" w:color="auto"/>
+                  <w:bottom w:val="single" w:color="auto" w:sz="4" w:space="0"/>
                 </w:tcBorders>
               </w:tcPr>
               <w:p>
@@ -1298,7 +1311,7 @@
               <w:tcPr>
                 <w:tcW w:w="1985" w:type="dxa"/>
                 <w:tcBorders>
-                  <w:bottom w:val="single" w:sz="4" w:space="0" w:color="auto"/>
+                  <w:bottom w:val="single" w:color="auto" w:sz="4" w:space="0"/>
                 </w:tcBorders>
               </w:tcPr>
               <w:p>
@@ -1326,7 +1339,7 @@
           <w:tcPr>
             <w:tcW w:w="2091" w:type="dxa"/>
             <w:tcBorders>
-              <w:top w:val="single" w:sz="4" w:space="0" w:color="auto"/>
+              <w:top w:val="single" w:color="auto" w:sz="4" w:space="0"/>
             </w:tcBorders>
           </w:tcPr>
           <w:p>
@@ -1334,8 +1347,8 @@
               <w:rPr>
                 <w:b/>
                 <w:bCs/>
-                <w:sz w:val="2"/>
-                <w:szCs w:val="2"/>
+                <w:sz w:val="20"/>
+                <w:szCs w:val="20"/>
               </w:rPr>
             </w:pPr>
           </w:p>
@@ -1344,7 +1357,7 @@
           <w:tcPr>
             <w:tcW w:w="2091" w:type="dxa"/>
             <w:tcBorders>
-              <w:top w:val="single" w:sz="4" w:space="0" w:color="auto"/>
+              <w:top w:val="single" w:color="auto" w:sz="4" w:space="0"/>
             </w:tcBorders>
           </w:tcPr>
           <w:p>
@@ -1363,7 +1376,7 @@
             <w:tcW w:w="2091" w:type="dxa"/>
             <w:gridSpan w:val="2"/>
             <w:tcBorders>
-              <w:top w:val="single" w:sz="4" w:space="0" w:color="auto"/>
+              <w:top w:val="single" w:color="auto" w:sz="4" w:space="0"/>
             </w:tcBorders>
           </w:tcPr>
           <w:p>
@@ -1382,7 +1395,7 @@
           <w:tcPr>
             <w:tcW w:w="2663" w:type="dxa"/>
             <w:tcBorders>
-              <w:top w:val="single" w:sz="4" w:space="0" w:color="auto"/>
+              <w:top w:val="single" w:color="auto" w:sz="4" w:space="0"/>
             </w:tcBorders>
           </w:tcPr>
           <w:p>
@@ -1401,7 +1414,7 @@
           <w:tcPr>
             <w:tcW w:w="1985" w:type="dxa"/>
             <w:tcBorders>
-              <w:top w:val="single" w:sz="4" w:space="0" w:color="auto"/>
+              <w:top w:val="single" w:color="auto" w:sz="4" w:space="0"/>
             </w:tcBorders>
           </w:tcPr>
           <w:p>
@@ -1417,181 +1430,300 @@
           </w:p>
         </w:tc>
       </w:tr>
+      <w:sdt>
+        <w:sdtPr>
+          <w:rPr>
+            <w:b/>
+            <w:bCs/>
+            <w:sz w:val="20"/>
+            <w:szCs w:val="20"/>
+          </w:rPr>
+          <w:alias w:val="#Nav: /NPR_POS_Entry_Payment_Line"/>
+          <w:tag w:val="#Nav: NPR_Sales_Ticket_A4_POS_Rdlc/6150613"/>
+          <w:id w:val="1502847996"/>
+          <w15:dataBinding w:prefixMappings="xmlns:ns0='urn:microsoft-dynamics-nav/reports/NPR_Sales_Ticket_A4_POS_Rdlc/6150613/'" w:xpath="/ns0:NavWordReportXmlPart[1]/ns0:NPR_POS_Entry_Payment_Line" w:storeItemID="{62303C39-08E7-47A2-87A1-4E32E33FE145}"/>
+          <w15:repeatingSection/>
+        </w:sdtPr>
+        <w:sdtEndPr>
+          <w:rPr>
+            <w:sz w:val="2"/>
+            <w:szCs w:val="2"/>
+          </w:rPr>
+        </w:sdtEndPr>
+        <w:sdtContent>
+          <w:sdt>
+            <w:sdtPr>
+              <w:rPr>
+                <w:b/>
+                <w:bCs/>
+                <w:sz w:val="20"/>
+                <w:szCs w:val="20"/>
+              </w:rPr>
+              <w:id w:val="-667173804"/>
+              <w:placeholder>
+                <w:docPart w:val="DefaultPlaceholder_-1854013435"/>
+              </w:placeholder>
+              <w15:repeatingSectionItem/>
+            </w:sdtPr>
+            <w:sdtEndPr>
+              <w:rPr>
+                <w:sz w:val="2"/>
+                <w:szCs w:val="2"/>
+              </w:rPr>
+            </w:sdtEndPr>
+            <w:sdtContent>
+              <w:tr>
+                <w:tc>
+                  <w:tcPr>
+                    <w:tcW w:w="2091" w:type="dxa"/>
+                  </w:tcPr>
+                  <w:p>
+                    <w:pPr>
+                      <w:rPr>
+                        <w:b/>
+                        <w:bCs/>
+                        <w:sz w:val="20"/>
+                        <w:szCs w:val="20"/>
+                      </w:rPr>
+                    </w:pPr>
+                    <w:sdt>
+                      <w:sdtPr>
+                        <w:rPr>
+                          <w:b/>
+                          <w:bCs/>
+                        </w:rPr>
+                        <w:alias w:val="#Nav: /NPR_POS_Entry_Payment_Line/POSPaymentMethodCode_POS_Payment_Line"/>
+                        <w:tag w:val="#Nav: NPR_Sales_Ticket_A4_POS_Rdlc/6150613"/>
+                        <w:id w:val="-641040567"/>
+                        <w:placeholder>
+                          <w:docPart w:val="58B5EA6FFF5A4A6DB6B2FA04CF33566F"/>
+                        </w:placeholder>
+                        <w:dataBinding w:prefixMappings="xmlns:ns0='urn:microsoft-dynamics-nav/reports/NPR_Sales_Ticket_A4_POS_Rdlc/6150613/'" w:xpath="/ns0:NavWordReportXmlPart[1]/ns0:NPR_POS_Entry_Payment_Line[1]/ns0:POSPaymentMethodCode_POS_Payment_Line[1]" w:storeItemID="{62303C39-08E7-47A2-87A1-4E32E33FE145}"/>
+                        <w:text/>
+                      </w:sdtPr>
+                      <w:sdtEndPr>
+                        <w:rPr>
+                          <w:b w:val="0"/>
+                          <w:bCs w:val="0"/>
+                        </w:rPr>
+                      </w:sdtEndPr>
+                      <w:sdtContent>
+                        <w:r>
+                          <w:t>POSPaymentMethodCode_POS_Payment_Line</w:t>
+                        </w:r>
+                      </w:sdtContent>
+                    </w:sdt>
+                  </w:p>
+                </w:tc>
+                <w:sdt>
+                  <w:sdtPr>
+                    <w:alias w:val="#Nav: /NPR_POS_Entry_Payment_Line/Description_POS_Payment_Line"/>
+                    <w:tag w:val="#Nav: NPR_Sales_Ticket_A4_POS_Rdlc/6150613"/>
+                    <w:id w:val="540866978"/>
+                    <w:placeholder>
+                      <w:docPart w:val="EAC3189CBFD84A37A18289E465E54122"/>
+                    </w:placeholder>
+                    <w:dataBinding w:prefixMappings="xmlns:ns0='urn:microsoft-dynamics-nav/reports/NPR_Sales_Ticket_A4_POS_Rdlc/6150613/'" w:xpath="/ns0:NavWordReportXmlPart[1]/ns0:NPR_POS_Entry_Payment_Line[1]/ns0:Description_POS_Payment_Line[1]" w:storeItemID="{62303C39-08E7-47A2-87A1-4E32E33FE145}"/>
+                    <w:text/>
+                  </w:sdtPr>
+                  <w:sdtEndPr/>
+                  <w:sdtContent>
+                    <w:tc>
+                      <w:tcPr>
+                        <w:tcW w:w="2091" w:type="dxa"/>
+                      </w:tcPr>
+                      <w:p>
+                        <w:pPr>
+                          <w:rPr>
+                            <w:b/>
+                            <w:bCs/>
+                            <w:sz w:val="2"/>
+                            <w:szCs w:val="2"/>
+                          </w:rPr>
+                        </w:pPr>
+                        <w:r>
+                          <w:t>Description_POS_Payment_Line</w:t>
+                        </w:r>
+                      </w:p>
+                    </w:tc>
+                  </w:sdtContent>
+                </w:sdt>
+                <w:sdt>
+                  <w:sdtPr>
+                    <w:alias w:val="#Nav: /NPR_POS_Entry_Payment_Line/CurrencyCode_POS_Payment_Line"/>
+                    <w:tag w:val="#Nav: NPR_Sales_Ticket_A4_POS_Rdlc/6150613"/>
+                    <w:id w:val="1468778432"/>
+                    <w:placeholder>
+                      <w:docPart w:val="8237C2E270CB4B11A31E27C7E0D12870"/>
+                    </w:placeholder>
+                    <w:dataBinding w:prefixMappings="xmlns:ns0='urn:microsoft-dynamics-nav/reports/NPR_Sales_Ticket_A4_POS_Rdlc/6150613/'" w:xpath="/ns0:NavWordReportXmlPart[1]/ns0:NPR_POS_Entry_Payment_Line[1]/ns0:CurrencyCode_POS_Payment_Line[1]" w:storeItemID="{62303C39-08E7-47A2-87A1-4E32E33FE145}"/>
+                    <w:text/>
+                  </w:sdtPr>
+                  <w:sdtEndPr/>
+                  <w:sdtContent>
+                    <w:tc>
+                      <w:tcPr>
+                        <w:tcW w:w="2091" w:type="dxa"/>
+                        <w:gridSpan w:val="2"/>
+                      </w:tcPr>
+                      <w:p>
+                        <w:pPr>
+                          <w:rPr>
+                            <w:b/>
+                            <w:bCs/>
+                            <w:sz w:val="2"/>
+                            <w:szCs w:val="2"/>
+                          </w:rPr>
+                        </w:pPr>
+                        <w:r>
+                          <w:t>CurrencyCode_POS_Payment_Line</w:t>
+                        </w:r>
+                      </w:p>
+                    </w:tc>
+                  </w:sdtContent>
+                </w:sdt>
+                <w:sdt>
+                  <w:sdtPr>
+                    <w:alias w:val="#Nav: /NPR_POS_Entry_Payment_Line/Amount_POS_Payment_Line"/>
+                    <w:tag w:val="#Nav: NPR_Sales_Ticket_A4_POS_Rdlc/6150613"/>
+                    <w:id w:val="343983126"/>
+                    <w:placeholder>
+                      <w:docPart w:val="733B06D928C44459A1CEF38B69F57306"/>
+                    </w:placeholder>
+                    <w:dataBinding w:prefixMappings="xmlns:ns0='urn:microsoft-dynamics-nav/reports/NPR_Sales_Ticket_A4_POS_Rdlc/6150613/'" w:xpath="/ns0:NavWordReportXmlPart[1]/ns0:NPR_POS_Entry_Payment_Line[1]/ns0:Amount_POS_Payment_Line[1]" w:storeItemID="{62303C39-08E7-47A2-87A1-4E32E33FE145}"/>
+                    <w:text/>
+                  </w:sdtPr>
+                  <w:sdtEndPr/>
+                  <w:sdtContent>
+                    <w:tc>
+                      <w:tcPr>
+                        <w:tcW w:w="2663" w:type="dxa"/>
+                      </w:tcPr>
+                      <w:p>
+                        <w:pPr>
+                          <w:rPr>
+                            <w:b/>
+                            <w:bCs/>
+                            <w:sz w:val="2"/>
+                            <w:szCs w:val="2"/>
+                          </w:rPr>
+                        </w:pPr>
+                        <w:r>
+                          <w:t>Amount_POS_Payment_Line</w:t>
+                        </w:r>
+                      </w:p>
+                    </w:tc>
+                  </w:sdtContent>
+                </w:sdt>
+                <w:tc>
+                  <w:tcPr>
+                    <w:tcW w:w="1985" w:type="dxa"/>
+                  </w:tcPr>
+                  <w:sdt>
+                    <w:sdtPr>
+                      <w:alias w:val="#Nav: /NPR_POS_Entry_Payment_Line/AmountSalesCurrency_POS_Payment_Line"/>
+                      <w:tag w:val="#Nav: NPR_Sales_Ticket_A4_POS_Rdlc/6150613"/>
+                      <w:id w:val="1257714049"/>
+                      <w:placeholder>
+                        <w:docPart w:val="4EF46EDDB77849A5A6D431E5A58505D9"/>
+                      </w:placeholder>
+                      <w:dataBinding w:prefixMappings="xmlns:ns0='urn:microsoft-dynamics-nav/reports/NPR_Sales_Ticket_A4_POS_Rdlc/6150613/'" w:xpath="/ns0:NavWordReportXmlPart[1]/ns0:NPR_POS_Entry_Payment_Line[1]/ns0:AmountSalesCurrency_POS_Payment_Line[1]" w:storeItemID="{62303C39-08E7-47A2-87A1-4E32E33FE145}"/>
+                      <w:text/>
+                    </w:sdtPr>
+                    <w:sdtEndPr/>
+                    <w:sdtContent>
+                      <w:p>
+                        <w:r>
+                          <w:t>AmountSalesCurrency_POS_Payment_Line</w:t>
+                        </w:r>
+                      </w:p>
+                    </w:sdtContent>
+                  </w:sdt>
+                  <w:p>
+                    <w:pPr>
+                      <w:jc w:val="right"/>
+                      <w:rPr>
+                        <w:b/>
+                        <w:bCs/>
+                        <w:sz w:val="2"/>
+                        <w:szCs w:val="2"/>
+                      </w:rPr>
+                    </w:pPr>
+                  </w:p>
+                </w:tc>
+              </w:tr>
+            </w:sdtContent>
+          </w:sdt>
+        </w:sdtContent>
+      </w:sdt>
       <w:tr>
-        <w:sdt>
-          <w:sdtPr>
-            <w:alias w:val="#Nav: /NPR_POS_Entry_Payment_Line/POSPaymentMethodCode_POS_Payment_Line"/>
-            <w:tag w:val="#Nav: NPR_Sales_Ticket_A4_POS_Rdlc/6150613"/>
-            <w:id w:val="-641040567"/>
-            <w:placeholder>
-              <w:docPart w:val="44A73BA6C6E74D95A66490C5EA3ED315"/>
-            </w:placeholder>
-            <w:dataBinding w:prefixMappings="xmlns:ns0='urn:microsoft-dynamics-nav/reports/NPR_Sales_Ticket_A4_POS_Rdlc/6150613/'" w:xpath="/ns0:NavWordReportXmlPart[1]/ns0:NPR_POS_Entry_Payment_Line[1]/ns0:POSPaymentMethodCode_POS_Payment_Line[1]" w:storeItemID="{62303C39-08E7-47A2-87A1-4E32E33FE145}"/>
-            <w:text/>
-          </w:sdtPr>
-          <w:sdtEndPr/>
-          <w:sdtContent>
-            <w:tc>
-              <w:tcPr>
-                <w:tcW w:w="2091" w:type="dxa"/>
-                <w:tcBorders>
-                  <w:bottom w:val="single" w:sz="4" w:space="0" w:color="auto"/>
-                </w:tcBorders>
-              </w:tcPr>
-              <w:p>
-                <w:pPr>
-                  <w:rPr>
-                    <w:b/>
-                    <w:bCs/>
-                  </w:rPr>
-                </w:pPr>
-                <w:r>
-                  <w:t>POSPaymentMethodCode_POS_Payment_Line</w:t>
-                </w:r>
-              </w:p>
-            </w:tc>
-          </w:sdtContent>
-        </w:sdt>
-        <w:sdt>
-          <w:sdtPr>
-            <w:alias w:val="#Nav: /NPR_POS_Entry_Payment_Line/Description_POS_Payment_Line"/>
-            <w:tag w:val="#Nav: NPR_Sales_Ticket_A4_POS_Rdlc/6150613"/>
-            <w:id w:val="540866978"/>
-            <w:placeholder>
-              <w:docPart w:val="B94D0E019BDD48F896DB83117A696B60"/>
-            </w:placeholder>
-            <w:dataBinding w:prefixMappings="xmlns:ns0='urn:microsoft-dynamics-nav/reports/NPR_Sales_Ticket_A4_POS_Rdlc/6150613/'" w:xpath="/ns0:NavWordReportXmlPart[1]/ns0:NPR_POS_Entry_Payment_Line[1]/ns0:Description_POS_Payment_Line[1]" w:storeItemID="{62303C39-08E7-47A2-87A1-4E32E33FE145}"/>
-            <w:text/>
-          </w:sdtPr>
-          <w:sdtEndPr/>
-          <w:sdtContent>
-            <w:tc>
-              <w:tcPr>
-                <w:tcW w:w="2091" w:type="dxa"/>
-                <w:tcBorders>
-                  <w:bottom w:val="single" w:sz="4" w:space="0" w:color="auto"/>
-                </w:tcBorders>
-              </w:tcPr>
-              <w:p>
-                <w:pPr>
-                  <w:rPr>
-                    <w:b/>
-                    <w:bCs/>
-                  </w:rPr>
-                </w:pPr>
-                <w:r>
-                  <w:t>Description_POS_Payment_Line</w:t>
-                </w:r>
-              </w:p>
-            </w:tc>
-          </w:sdtContent>
-        </w:sdt>
-        <w:sdt>
-          <w:sdtPr>
-            <w:alias w:val="#Nav: /NPR_POS_Entry_Payment_Line/CurrencyCode_POS_Payment_Line"/>
-            <w:tag w:val="#Nav: NPR_Sales_Ticket_A4_POS_Rdlc/6150613"/>
-            <w:id w:val="1468778432"/>
-            <w:placeholder>
-              <w:docPart w:val="CC31932D03BD4E94BD6E7463E7C623D8"/>
-            </w:placeholder>
-            <w:dataBinding w:prefixMappings="xmlns:ns0='urn:microsoft-dynamics-nav/reports/NPR_Sales_Ticket_A4_POS_Rdlc/6150613/'" w:xpath="/ns0:NavWordReportXmlPart[1]/ns0:NPR_POS_Entry_Payment_Line[1]/ns0:CurrencyCode_POS_Payment_Line[1]" w:storeItemID="{62303C39-08E7-47A2-87A1-4E32E33FE145}"/>
-            <w:text/>
-          </w:sdtPr>
-          <w:sdtEndPr/>
-          <w:sdtContent>
-            <w:tc>
-              <w:tcPr>
-                <w:tcW w:w="2091" w:type="dxa"/>
-                <w:gridSpan w:val="2"/>
-                <w:tcBorders>
-                  <w:bottom w:val="single" w:sz="4" w:space="0" w:color="auto"/>
-                </w:tcBorders>
-              </w:tcPr>
-              <w:p>
-                <w:pPr>
-                  <w:jc w:val="right"/>
-                  <w:rPr>
-                    <w:b/>
-                    <w:bCs/>
-                  </w:rPr>
-                </w:pPr>
-                <w:r>
-                  <w:t>CurrencyCode_POS_Payment_Line</w:t>
-                </w:r>
-              </w:p>
-            </w:tc>
-          </w:sdtContent>
-        </w:sdt>
-        <w:sdt>
-          <w:sdtPr>
-            <w:alias w:val="#Nav: /NPR_POS_Entry_Payment_Line/Amount_POS_Payment_Line"/>
-            <w:tag w:val="#Nav: NPR_Sales_Ticket_A4_POS_Rdlc/6150613"/>
-            <w:id w:val="343983126"/>
-            <w:placeholder>
-              <w:docPart w:val="7258F8AFB0B548B09E729D5ED9E40D09"/>
-            </w:placeholder>
-            <w:dataBinding w:prefixMappings="xmlns:ns0='urn:microsoft-dynamics-nav/reports/NPR_Sales_Ticket_A4_POS_Rdlc/6150613/'" w:xpath="/ns0:NavWordReportXmlPart[1]/ns0:NPR_POS_Entry_Payment_Line[1]/ns0:Amount_POS_Payment_Line[1]" w:storeItemID="{62303C39-08E7-47A2-87A1-4E32E33FE145}"/>
-            <w:text/>
-          </w:sdtPr>
-          <w:sdtEndPr/>
-          <w:sdtContent>
-            <w:tc>
-              <w:tcPr>
-                <w:tcW w:w="2663" w:type="dxa"/>
-                <w:tcBorders>
-                  <w:bottom w:val="single" w:sz="4" w:space="0" w:color="auto"/>
-                </w:tcBorders>
-              </w:tcPr>
-              <w:p>
-                <w:pPr>
-                  <w:jc w:val="right"/>
-                  <w:rPr>
-                    <w:b/>
-                    <w:bCs/>
-                  </w:rPr>
-                </w:pPr>
-                <w:r>
-                  <w:t>Amount_POS_Payment_Line</w:t>
-                </w:r>
-              </w:p>
-            </w:tc>
-          </w:sdtContent>
-        </w:sdt>
-        <w:sdt>
-          <w:sdtPr>
-            <w:alias w:val="#Nav: /NPR_POS_Entry_Payment_Line/AmountSalesCurrency_POS_Payment_Line"/>
-            <w:tag w:val="#Nav: NPR_Sales_Ticket_A4_POS_Rdlc/6150613"/>
-            <w:id w:val="1257714049"/>
-            <w:placeholder>
-              <w:docPart w:val="619D232F89884603A5686A825B2E2C52"/>
-            </w:placeholder>
-            <w:dataBinding w:prefixMappings="xmlns:ns0='urn:microsoft-dynamics-nav/reports/NPR_Sales_Ticket_A4_POS_Rdlc/6150613/'" w:xpath="/ns0:NavWordReportXmlPart[1]/ns0:NPR_POS_Entry_Payment_Line[1]/ns0:AmountSalesCurrency_POS_Payment_Line[1]" w:storeItemID="{62303C39-08E7-47A2-87A1-4E32E33FE145}"/>
-            <w:text/>
-          </w:sdtPr>
-          <w:sdtEndPr/>
-          <w:sdtContent>
-            <w:tc>
-              <w:tcPr>
-                <w:tcW w:w="1985" w:type="dxa"/>
-                <w:tcBorders>
-                  <w:bottom w:val="single" w:sz="4" w:space="0" w:color="auto"/>
-                </w:tcBorders>
-              </w:tcPr>
-              <w:p>
-                <w:pPr>
-                  <w:jc w:val="right"/>
-                  <w:rPr>
-                    <w:b/>
-                    <w:bCs/>
-                  </w:rPr>
-                </w:pPr>
-                <w:r>
-                  <w:t>AmountSalesCurrency_POS_Payment_Line</w:t>
-                </w:r>
-              </w:p>
-            </w:tc>
-          </w:sdtContent>
-        </w:sdt>
+        <w:tc>
+          <w:tcPr>
+            <w:tcW w:w="2091" w:type="dxa"/>
+            <w:tcBorders>
+              <w:bottom w:val="single" w:color="auto" w:sz="4" w:space="0"/>
+            </w:tcBorders>
+          </w:tcPr>
+          <w:p>
+            <w:pPr>
+              <w:rPr>
+                <w:sz w:val="2"/>
+                <w:szCs w:val="2"/>
+              </w:rPr>
+            </w:pPr>
+          </w:p>
+        </w:tc>
+        <w:tc>
+          <w:tcPr>
+            <w:tcW w:w="4182" w:type="dxa"/>
+            <w:gridSpan w:val="3"/>
+            <w:tcBorders>
+              <w:bottom w:val="single" w:color="auto" w:sz="4" w:space="0"/>
+            </w:tcBorders>
+          </w:tcPr>
+          <w:p>
+            <w:pPr>
+              <w:rPr>
+                <w:sz w:val="2"/>
+                <w:szCs w:val="2"/>
+              </w:rPr>
+            </w:pPr>
+          </w:p>
+        </w:tc>
+        <w:tc>
+          <w:tcPr>
+            <w:tcW w:w="2663" w:type="dxa"/>
+            <w:tcBorders>
+              <w:bottom w:val="single" w:color="auto" w:sz="4" w:space="0"/>
+            </w:tcBorders>
+          </w:tcPr>
+          <w:p>
+            <w:pPr>
+              <w:jc w:val="right"/>
+              <w:rPr>
+                <w:sz w:val="2"/>
+                <w:szCs w:val="2"/>
+              </w:rPr>
+            </w:pPr>
+          </w:p>
+        </w:tc>
+        <w:tc>
+          <w:tcPr>
+            <w:tcW w:w="1985" w:type="dxa"/>
+            <w:tcBorders>
+              <w:bottom w:val="single" w:color="auto" w:sz="4" w:space="0"/>
+            </w:tcBorders>
+          </w:tcPr>
+          <w:p>
+            <w:pPr>
+              <w:jc w:val="right"/>
+              <w:rPr>
+                <w:sz w:val="2"/>
+                <w:szCs w:val="2"/>
+              </w:rPr>
+            </w:pPr>
+          </w:p>
+        </w:tc>
       </w:tr>
       <w:tr>
         <w:sdt>
@@ -1600,7 +1732,7 @@
             <w:tag w:val="#Nav: NPR_Sales_Ticket_A4_POS_Rdlc/6150613"/>
             <w:id w:val="1700578694"/>
             <w:placeholder>
-              <w:docPart w:val="427A103EFA074E6EA770C21B668FD641"/>
+              <w:docPart w:val="3091E68B4ECE498CBF86FF4BF1DCD6F9"/>
             </w:placeholder>
             <w:dataBinding w:prefixMappings="xmlns:ns0='urn:microsoft-dynamics-nav/reports/NPR_Sales_Ticket_A4_POS_Rdlc/6150613/'" w:xpath="/ns0:NavWordReportXmlPart[1]/ns0:Labels[1]/ns0:TotalLabel[1]" w:storeItemID="{62303C39-08E7-47A2-87A1-4E32E33FE145}"/>
             <w:text/>
@@ -1611,7 +1743,7 @@
               <w:tcPr>
                 <w:tcW w:w="2091" w:type="dxa"/>
                 <w:tcBorders>
-                  <w:top w:val="single" w:sz="4" w:space="0" w:color="auto"/>
+                  <w:top w:val="single" w:color="auto" w:sz="4" w:space="0"/>
                 </w:tcBorders>
               </w:tcPr>
               <w:p>
@@ -1627,7 +1759,7 @@
             <w:tcW w:w="4182" w:type="dxa"/>
             <w:gridSpan w:val="3"/>
             <w:tcBorders>
-              <w:top w:val="single" w:sz="4" w:space="0" w:color="auto"/>
+              <w:top w:val="single" w:color="auto" w:sz="4" w:space="0"/>
             </w:tcBorders>
           </w:tcPr>
           <w:p/>
@@ -1638,7 +1770,7 @@
             <w:tag w:val="#Nav: NPR_Sales_Ticket_A4_POS_Rdlc/6150613"/>
             <w:id w:val="-777251369"/>
             <w:placeholder>
-              <w:docPart w:val="DefaultPlaceholder_-1854013440"/>
+              <w:docPart w:val="F4A34F3FB1F448D493382E4CA72F8750"/>
             </w:placeholder>
             <w:dataBinding w:prefixMappings="xmlns:ns0='urn:microsoft-dynamics-nav/reports/NPR_Sales_Ticket_A4_POS_Rdlc/6150613/'" w:xpath="/ns0:NavWordReportXmlPart[1]/ns0:NPR_POS_Entry_Payment_Line_Totals[1]/ns0:AmountTotal_POS_Payment_Line[1]" w:storeItemID="{62303C39-08E7-47A2-87A1-4E32E33FE145}"/>
             <w:text/>
@@ -1649,7 +1781,7 @@
               <w:tcPr>
                 <w:tcW w:w="2663" w:type="dxa"/>
                 <w:tcBorders>
-                  <w:top w:val="single" w:sz="4" w:space="0" w:color="auto"/>
+                  <w:top w:val="single" w:color="auto" w:sz="4" w:space="0"/>
                 </w:tcBorders>
               </w:tcPr>
               <w:p>
@@ -1669,7 +1801,7 @@
             <w:tag w:val="#Nav: NPR_Sales_Ticket_A4_POS_Rdlc/6150613"/>
             <w:id w:val="-987250675"/>
             <w:placeholder>
-              <w:docPart w:val="DefaultPlaceholder_-1854013440"/>
+              <w:docPart w:val="F4A34F3FB1F448D493382E4CA72F8750"/>
             </w:placeholder>
             <w:dataBinding w:prefixMappings="xmlns:ns0='urn:microsoft-dynamics-nav/reports/NPR_Sales_Ticket_A4_POS_Rdlc/6150613/'" w:xpath="/ns0:NavWordReportXmlPart[1]/ns0:NPR_POS_Entry_Payment_Line_Totals[1]/ns0:AmountSalesCurrencyTotal_POS_Payment_Line[1]" w:storeItemID="{62303C39-08E7-47A2-87A1-4E32E33FE145}"/>
             <w:text/>
@@ -1680,7 +1812,7 @@
               <w:tcPr>
                 <w:tcW w:w="1985" w:type="dxa"/>
                 <w:tcBorders>
-                  <w:top w:val="single" w:sz="4" w:space="0" w:color="auto"/>
+                  <w:top w:val="single" w:color="auto" w:sz="4" w:space="0"/>
                 </w:tcBorders>
               </w:tcPr>
               <w:p>
@@ -1697,19 +1829,18 @@
       </w:tr>
     </w:tbl>
     <w:p/>
-    <w:p/>
     <w:tbl>
       <w:tblPr>
         <w:tblStyle w:val="TableGrid"/>
         <w:tblW w:w="10916" w:type="dxa"/>
         <w:tblInd w:w="-289" w:type="dxa"/>
         <w:tblBorders>
-          <w:top w:val="none" w:sz="0" w:space="0" w:color="auto"/>
-          <w:left w:val="none" w:sz="0" w:space="0" w:color="auto"/>
-          <w:bottom w:val="none" w:sz="0" w:space="0" w:color="auto"/>
-          <w:right w:val="none" w:sz="0" w:space="0" w:color="auto"/>
-          <w:insideH w:val="none" w:sz="0" w:space="0" w:color="auto"/>
-          <w:insideV w:val="none" w:sz="0" w:space="0" w:color="auto"/>
+          <w:top w:val="none" w:color="auto" w:sz="0" w:space="0"/>
+          <w:left w:val="none" w:color="auto" w:sz="0" w:space="0"/>
+          <w:bottom w:val="none" w:color="auto" w:sz="0" w:space="0"/>
+          <w:right w:val="none" w:color="auto" w:sz="0" w:space="0"/>
+          <w:insideH w:val="none" w:color="auto" w:sz="0" w:space="0"/>
+          <w:insideV w:val="none" w:color="auto" w:sz="0" w:space="0"/>
         </w:tblBorders>
         <w:tblLayout w:type="fixed"/>
         <w:tblLook w:val="04A0" w:firstRow="1" w:lastRow="0" w:firstColumn="1" w:lastColumn="0" w:noHBand="0" w:noVBand="1"/>
@@ -1804,7 +1935,7 @@
               <w:tcPr>
                 <w:tcW w:w="1276" w:type="dxa"/>
                 <w:tcBorders>
-                  <w:bottom w:val="single" w:sz="4" w:space="0" w:color="auto"/>
+                  <w:bottom w:val="single" w:color="auto" w:sz="4" w:space="0"/>
                 </w:tcBorders>
               </w:tcPr>
               <w:p>
@@ -1846,7 +1977,7 @@
               <w:tcPr>
                 <w:tcW w:w="2126" w:type="dxa"/>
                 <w:tcBorders>
-                  <w:bottom w:val="single" w:sz="4" w:space="0" w:color="auto"/>
+                  <w:bottom w:val="single" w:color="auto" w:sz="4" w:space="0"/>
                 </w:tcBorders>
               </w:tcPr>
               <w:p>
@@ -1888,7 +2019,7 @@
               <w:tcPr>
                 <w:tcW w:w="1078" w:type="dxa"/>
                 <w:tcBorders>
-                  <w:bottom w:val="single" w:sz="4" w:space="0" w:color="auto"/>
+                  <w:bottom w:val="single" w:color="auto" w:sz="4" w:space="0"/>
                 </w:tcBorders>
               </w:tcPr>
               <w:p>
@@ -1932,7 +2063,7 @@
                 <w:tcW w:w="1494" w:type="dxa"/>
                 <w:gridSpan w:val="2"/>
                 <w:tcBorders>
-                  <w:bottom w:val="single" w:sz="4" w:space="0" w:color="auto"/>
+                  <w:bottom w:val="single" w:color="auto" w:sz="4" w:space="0"/>
                 </w:tcBorders>
               </w:tcPr>
               <w:p>
@@ -1975,7 +2106,7 @@
               <w:tcPr>
                 <w:tcW w:w="1494" w:type="dxa"/>
                 <w:tcBorders>
-                  <w:bottom w:val="single" w:sz="4" w:space="0" w:color="auto"/>
+                  <w:bottom w:val="single" w:color="auto" w:sz="4" w:space="0"/>
                 </w:tcBorders>
               </w:tcPr>
               <w:p>
@@ -2018,7 +2149,7 @@
               <w:tcPr>
                 <w:tcW w:w="1888" w:type="dxa"/>
                 <w:tcBorders>
-                  <w:bottom w:val="single" w:sz="4" w:space="0" w:color="auto"/>
+                  <w:bottom w:val="single" w:color="auto" w:sz="4" w:space="0"/>
                 </w:tcBorders>
               </w:tcPr>
               <w:p>
@@ -2061,7 +2192,7 @@
               <w:tcPr>
                 <w:tcW w:w="1560" w:type="dxa"/>
                 <w:tcBorders>
-                  <w:bottom w:val="single" w:sz="4" w:space="0" w:color="auto"/>
+                  <w:bottom w:val="single" w:color="auto" w:sz="4" w:space="0"/>
                 </w:tcBorders>
               </w:tcPr>
               <w:p>
@@ -2085,14 +2216,11 @@
         </w:sdt>
       </w:tr>
       <w:tr>
-        <w:trPr>
-          <w:trHeight w:val="80"/>
-        </w:trPr>
         <w:tc>
           <w:tcPr>
             <w:tcW w:w="1276" w:type="dxa"/>
             <w:tcBorders>
-              <w:top w:val="single" w:sz="4" w:space="0" w:color="auto"/>
+              <w:top w:val="single" w:color="auto" w:sz="4" w:space="0"/>
             </w:tcBorders>
           </w:tcPr>
           <w:p>
@@ -2110,7 +2238,7 @@
           <w:tcPr>
             <w:tcW w:w="2126" w:type="dxa"/>
             <w:tcBorders>
-              <w:top w:val="single" w:sz="4" w:space="0" w:color="auto"/>
+              <w:top w:val="single" w:color="auto" w:sz="4" w:space="0"/>
             </w:tcBorders>
           </w:tcPr>
           <w:p>
@@ -2128,7 +2256,7 @@
           <w:tcPr>
             <w:tcW w:w="1078" w:type="dxa"/>
             <w:tcBorders>
-              <w:top w:val="single" w:sz="4" w:space="0" w:color="auto"/>
+              <w:top w:val="single" w:color="auto" w:sz="4" w:space="0"/>
             </w:tcBorders>
           </w:tcPr>
           <w:p>
@@ -2148,7 +2276,7 @@
             <w:tcW w:w="1494" w:type="dxa"/>
             <w:gridSpan w:val="2"/>
             <w:tcBorders>
-              <w:top w:val="single" w:sz="4" w:space="0" w:color="auto"/>
+              <w:top w:val="single" w:color="auto" w:sz="4" w:space="0"/>
             </w:tcBorders>
           </w:tcPr>
           <w:p>
@@ -2167,7 +2295,7 @@
           <w:tcPr>
             <w:tcW w:w="1494" w:type="dxa"/>
             <w:tcBorders>
-              <w:top w:val="single" w:sz="4" w:space="0" w:color="auto"/>
+              <w:top w:val="single" w:color="auto" w:sz="4" w:space="0"/>
             </w:tcBorders>
           </w:tcPr>
           <w:p>
@@ -2186,7 +2314,7 @@
           <w:tcPr>
             <w:tcW w:w="1888" w:type="dxa"/>
             <w:tcBorders>
-              <w:top w:val="single" w:sz="4" w:space="0" w:color="auto"/>
+              <w:top w:val="single" w:color="auto" w:sz="4" w:space="0"/>
             </w:tcBorders>
           </w:tcPr>
           <w:p>
@@ -2205,7 +2333,7 @@
           <w:tcPr>
             <w:tcW w:w="1560" w:type="dxa"/>
             <w:tcBorders>
-              <w:top w:val="single" w:sz="4" w:space="0" w:color="auto"/>
+              <w:top w:val="single" w:color="auto" w:sz="4" w:space="0"/>
             </w:tcBorders>
           </w:tcPr>
           <w:p>
@@ -2221,219 +2349,327 @@
           </w:p>
         </w:tc>
       </w:tr>
+      <w:sdt>
+        <w:sdtPr>
+          <w:alias w:val="#Nav: /NPR_POS_Entry_Tax_Line"/>
+          <w:tag w:val="#Nav: NPR_Sales_Ticket_A4_POS_Rdlc/6150613"/>
+          <w:id w:val="-1052071795"/>
+          <w15:dataBinding w:prefixMappings="xmlns:ns0='urn:microsoft-dynamics-nav/reports/NPR_Sales_Ticket_A4_POS_Rdlc/6150613/'" w:xpath="/ns0:NavWordReportXmlPart[1]/ns0:NPR_POS_Entry_Tax_Line" w:storeItemID="{62303C39-08E7-47A2-87A1-4E32E33FE145}"/>
+          <w15:repeatingSection/>
+        </w:sdtPr>
+        <w:sdtEndPr/>
+        <w:sdtContent>
+          <w:sdt>
+            <w:sdtPr>
+              <w:id w:val="-763921167"/>
+              <w:placeholder>
+                <w:docPart w:val="DefaultPlaceholder_-1854013435"/>
+              </w:placeholder>
+              <w15:repeatingSectionItem/>
+            </w:sdtPr>
+            <w:sdtEndPr/>
+            <w:sdtContent>
+              <w:tr>
+                <w:tc>
+                  <w:tcPr>
+                    <w:tcW w:w="1276" w:type="dxa"/>
+                  </w:tcPr>
+                  <w:p>
+                    <w:sdt>
+                      <w:sdtPr>
+                        <w:alias w:val="#Nav: /NPR_POS_Entry_Tax_Line/VATIdentifier_POS_Tax_Amount_Line"/>
+                        <w:tag w:val="#Nav: NPR_Sales_Ticket_A4_POS_Rdlc/6150613"/>
+                        <w:id w:val="571474075"/>
+                        <w:placeholder>
+                          <w:docPart w:val="15C73BAD7FC04D8092D5B8EAB688A2CC"/>
+                        </w:placeholder>
+                        <w:dataBinding w:prefixMappings="xmlns:ns0='urn:microsoft-dynamics-nav/reports/NPR_Sales_Ticket_A4_POS_Rdlc/6150613/'" w:xpath="/ns0:NavWordReportXmlPart[1]/ns0:NPR_POS_Entry_Tax_Line[1]/ns0:VATIdentifier_POS_Tax_Amount_Line[1]" w:storeItemID="{62303C39-08E7-47A2-87A1-4E32E33FE145}"/>
+                        <w:text/>
+                      </w:sdtPr>
+                      <w:sdtEndPr/>
+                      <w:sdtContent>
+                        <w:r>
+                          <w:t>VATIdentifier_POS_Tax_Amount_Line</w:t>
+                        </w:r>
+                      </w:sdtContent>
+                    </w:sdt>
+                  </w:p>
+                </w:tc>
+                <w:sdt>
+                  <w:sdtPr>
+                    <w:alias w:val="#Nav: /NPR_POS_Entry_Tax_Line/TaxCalculationType_POS_Tax_Amount_Line"/>
+                    <w:tag w:val="#Nav: NPR_Sales_Ticket_A4_POS_Rdlc/6150613"/>
+                    <w:id w:val="-1981376738"/>
+                    <w:placeholder>
+                      <w:docPart w:val="60671B64D22B4CFD9BD99F7AE51D78B0"/>
+                    </w:placeholder>
+                    <w:dataBinding w:prefixMappings="xmlns:ns0='urn:microsoft-dynamics-nav/reports/NPR_Sales_Ticket_A4_POS_Rdlc/6150613/'" w:xpath="/ns0:NavWordReportXmlPart[1]/ns0:NPR_POS_Entry_Tax_Line[1]/ns0:TaxCalculationType_POS_Tax_Amount_Line[1]" w:storeItemID="{62303C39-08E7-47A2-87A1-4E32E33FE145}"/>
+                    <w:text/>
+                  </w:sdtPr>
+                  <w:sdtEndPr/>
+                  <w:sdtContent>
+                    <w:tc>
+                      <w:tcPr>
+                        <w:tcW w:w="2126" w:type="dxa"/>
+                      </w:tcPr>
+                      <w:p>
+                        <w:r>
+                          <w:t>TaxCalculationType_POS_Tax_Amount_Line</w:t>
+                        </w:r>
+                      </w:p>
+                    </w:tc>
+                  </w:sdtContent>
+                </w:sdt>
+                <w:sdt>
+                  <w:sdtPr>
+                    <w:alias w:val="#Nav: /NPR_POS_Entry_Tax_Line/Tax_POS_Tax_Amount_Line"/>
+                    <w:tag w:val="#Nav: NPR_Sales_Ticket_A4_POS_Rdlc/6150613"/>
+                    <w:id w:val="-1203933784"/>
+                    <w:placeholder>
+                      <w:docPart w:val="A9330073049F47849E8208637970304D"/>
+                    </w:placeholder>
+                    <w:dataBinding w:prefixMappings="xmlns:ns0='urn:microsoft-dynamics-nav/reports/NPR_Sales_Ticket_A4_POS_Rdlc/6150613/'" w:xpath="/ns0:NavWordReportXmlPart[1]/ns0:NPR_POS_Entry_Tax_Line[1]/ns0:Tax_POS_Tax_Amount_Line[1]" w:storeItemID="{62303C39-08E7-47A2-87A1-4E32E33FE145}"/>
+                    <w:text/>
+                  </w:sdtPr>
+                  <w:sdtEndPr/>
+                  <w:sdtContent>
+                    <w:tc>
+                      <w:tcPr>
+                        <w:tcW w:w="1078" w:type="dxa"/>
+                      </w:tcPr>
+                      <w:p>
+                        <w:r>
+                          <w:t>Tax_POS_Tax_Amount_Line</w:t>
+                        </w:r>
+                      </w:p>
+                    </w:tc>
+                  </w:sdtContent>
+                </w:sdt>
+                <w:sdt>
+                  <w:sdtPr>
+                    <w:alias w:val="#Nav: /NPR_POS_Entry_Tax_Line/Quantity_POS_Tax_Amount_Line"/>
+                    <w:tag w:val="#Nav: NPR_Sales_Ticket_A4_POS_Rdlc/6150613"/>
+                    <w:id w:val="-1287349123"/>
+                    <w:placeholder>
+                      <w:docPart w:val="4D3459EDAA664251AE6895EC636DF4E5"/>
+                    </w:placeholder>
+                    <w:dataBinding w:prefixMappings="xmlns:ns0='urn:microsoft-dynamics-nav/reports/NPR_Sales_Ticket_A4_POS_Rdlc/6150613/'" w:xpath="/ns0:NavWordReportXmlPart[1]/ns0:NPR_POS_Entry_Tax_Line[1]/ns0:Quantity_POS_Tax_Amount_Line[1]" w:storeItemID="{62303C39-08E7-47A2-87A1-4E32E33FE145}"/>
+                    <w:text/>
+                  </w:sdtPr>
+                  <w:sdtEndPr/>
+                  <w:sdtContent>
+                    <w:tc>
+                      <w:tcPr>
+                        <w:tcW w:w="1494" w:type="dxa"/>
+                        <w:gridSpan w:val="2"/>
+                      </w:tcPr>
+                      <w:p>
+                        <w:r>
+                          <w:t>Quantity_POS_Tax_Amount_Line</w:t>
+                        </w:r>
+                      </w:p>
+                    </w:tc>
+                  </w:sdtContent>
+                </w:sdt>
+                <w:sdt>
+                  <w:sdtPr>
+                    <w:alias w:val="#Nav: /NPR_POS_Entry_Tax_Line/LineAmount_POS_Tax_Amount_Line"/>
+                    <w:tag w:val="#Nav: NPR_Sales_Ticket_A4_POS_Rdlc/6150613"/>
+                    <w:id w:val="-1608272512"/>
+                    <w:placeholder>
+                      <w:docPart w:val="B5BCAF0AA68A4A77A24E68084B037ACA"/>
+                    </w:placeholder>
+                    <w:dataBinding w:prefixMappings="xmlns:ns0='urn:microsoft-dynamics-nav/reports/NPR_Sales_Ticket_A4_POS_Rdlc/6150613/'" w:xpath="/ns0:NavWordReportXmlPart[1]/ns0:NPR_POS_Entry_Tax_Line[1]/ns0:LineAmount_POS_Tax_Amount_Line[1]" w:storeItemID="{62303C39-08E7-47A2-87A1-4E32E33FE145}"/>
+                    <w:text/>
+                  </w:sdtPr>
+                  <w:sdtEndPr/>
+                  <w:sdtContent>
+                    <w:tc>
+                      <w:tcPr>
+                        <w:tcW w:w="1494" w:type="dxa"/>
+                      </w:tcPr>
+                      <w:p>
+                        <w:r>
+                          <w:t>LineAmount_POS_Tax_Amount_Line</w:t>
+                        </w:r>
+                      </w:p>
+                    </w:tc>
+                  </w:sdtContent>
+                </w:sdt>
+                <w:sdt>
+                  <w:sdtPr>
+                    <w:alias w:val="#Nav: /NPR_POS_Entry_Tax_Line/TaxBaseAmount_POS_Tax_Amount_Line"/>
+                    <w:tag w:val="#Nav: NPR_Sales_Ticket_A4_POS_Rdlc/6150613"/>
+                    <w:id w:val="-1085522423"/>
+                    <w:placeholder>
+                      <w:docPart w:val="7CD618D0A3734ACBB61AA8C116A915F0"/>
+                    </w:placeholder>
+                    <w:dataBinding w:prefixMappings="xmlns:ns0='urn:microsoft-dynamics-nav/reports/NPR_Sales_Ticket_A4_POS_Rdlc/6150613/'" w:xpath="/ns0:NavWordReportXmlPart[1]/ns0:NPR_POS_Entry_Tax_Line[1]/ns0:TaxBaseAmount_POS_Tax_Amount_Line[1]" w:storeItemID="{62303C39-08E7-47A2-87A1-4E32E33FE145}"/>
+                    <w:text/>
+                  </w:sdtPr>
+                  <w:sdtEndPr/>
+                  <w:sdtContent>
+                    <w:tc>
+                      <w:tcPr>
+                        <w:tcW w:w="1888" w:type="dxa"/>
+                      </w:tcPr>
+                      <w:p>
+                        <w:r>
+                          <w:t>TaxBaseAmount_POS_Tax_Amount_Line</w:t>
+                        </w:r>
+                      </w:p>
+                    </w:tc>
+                  </w:sdtContent>
+                </w:sdt>
+                <w:sdt>
+                  <w:sdtPr>
+                    <w:alias w:val="#Nav: /NPR_POS_Entry_Tax_Line/TaxAmount_POS_Tax_Amount_Line"/>
+                    <w:tag w:val="#Nav: NPR_Sales_Ticket_A4_POS_Rdlc/6150613"/>
+                    <w:id w:val="1331408045"/>
+                    <w:placeholder>
+                      <w:docPart w:val="6AA100F70B2146D08EC1E08668C7D416"/>
+                    </w:placeholder>
+                    <w:dataBinding w:prefixMappings="xmlns:ns0='urn:microsoft-dynamics-nav/reports/NPR_Sales_Ticket_A4_POS_Rdlc/6150613/'" w:xpath="/ns0:NavWordReportXmlPart[1]/ns0:NPR_POS_Entry_Tax_Line[1]/ns0:TaxAmount_POS_Tax_Amount_Line[1]" w:storeItemID="{62303C39-08E7-47A2-87A1-4E32E33FE145}"/>
+                    <w:text/>
+                  </w:sdtPr>
+                  <w:sdtEndPr/>
+                  <w:sdtContent>
+                    <w:tc>
+                      <w:tcPr>
+                        <w:tcW w:w="1560" w:type="dxa"/>
+                      </w:tcPr>
+                      <w:p>
+                        <w:r>
+                          <w:t>TaxAmount_POS_Tax_Amount_Line</w:t>
+                        </w:r>
+                      </w:p>
+                    </w:tc>
+                  </w:sdtContent>
+                </w:sdt>
+              </w:tr>
+            </w:sdtContent>
+          </w:sdt>
+        </w:sdtContent>
+      </w:sdt>
       <w:tr>
-        <w:sdt>
-          <w:sdtPr>
-            <w:alias w:val="#Nav: /NPR_POS_Entry_Tax_Line/VATIdentifier_POS_Tax_Amount_Line"/>
-            <w:tag w:val="#Nav: NPR_Sales_Ticket_A4_POS_Rdlc/6150613"/>
-            <w:id w:val="571474075"/>
-            <w:placeholder>
-              <w:docPart w:val="DefaultPlaceholder_-1854013440"/>
-            </w:placeholder>
-            <w:dataBinding w:prefixMappings="xmlns:ns0='urn:microsoft-dynamics-nav/reports/NPR_Sales_Ticket_A4_POS_Rdlc/6150613/'" w:xpath="/ns0:NavWordReportXmlPart[1]/ns0:NPR_POS_Entry_Tax_Line[1]/ns0:VATIdentifier_POS_Tax_Amount_Line[1]" w:storeItemID="{62303C39-08E7-47A2-87A1-4E32E33FE145}"/>
-            <w:text/>
-          </w:sdtPr>
-          <w:sdtEndPr/>
-          <w:sdtContent>
-            <w:tc>
-              <w:tcPr>
-                <w:tcW w:w="1276" w:type="dxa"/>
-                <w:tcBorders>
-                  <w:bottom w:val="single" w:sz="4" w:space="0" w:color="auto"/>
-                </w:tcBorders>
-              </w:tcPr>
-              <w:p>
-                <w:r>
-                  <w:t>VATIdentifier_POS_Tax_Amount_Line</w:t>
-                </w:r>
-              </w:p>
-            </w:tc>
-          </w:sdtContent>
-        </w:sdt>
-        <w:sdt>
-          <w:sdtPr>
-            <w:alias w:val="#Nav: /NPR_POS_Entry_Tax_Line/TaxCalculationType_POS_Tax_Amount_Line"/>
-            <w:tag w:val="#Nav: NPR_Sales_Ticket_A4_POS_Rdlc/6150613"/>
-            <w:id w:val="-1981376738"/>
-            <w:placeholder>
-              <w:docPart w:val="DefaultPlaceholder_-1854013440"/>
-            </w:placeholder>
-            <w:dataBinding w:prefixMappings="xmlns:ns0='urn:microsoft-dynamics-nav/reports/NPR_Sales_Ticket_A4_POS_Rdlc/6150613/'" w:xpath="/ns0:NavWordReportXmlPart[1]/ns0:NPR_POS_Entry_Tax_Line[1]/ns0:TaxCalculationType_POS_Tax_Amount_Line[1]" w:storeItemID="{62303C39-08E7-47A2-87A1-4E32E33FE145}"/>
-            <w:text/>
-          </w:sdtPr>
-          <w:sdtEndPr/>
-          <w:sdtContent>
-            <w:tc>
-              <w:tcPr>
-                <w:tcW w:w="2126" w:type="dxa"/>
-                <w:tcBorders>
-                  <w:bottom w:val="single" w:sz="4" w:space="0" w:color="auto"/>
-                </w:tcBorders>
-              </w:tcPr>
-              <w:p>
-                <w:r>
-                  <w:t>TaxCalculationType_POS_Tax_Amount_Line</w:t>
-                </w:r>
-              </w:p>
-            </w:tc>
-          </w:sdtContent>
-        </w:sdt>
-        <w:sdt>
-          <w:sdtPr>
-            <w:alias w:val="#Nav: /NPR_POS_Entry_Tax_Line/Tax_POS_Tax_Amount_Line"/>
-            <w:tag w:val="#Nav: NPR_Sales_Ticket_A4_POS_Rdlc/6150613"/>
-            <w:id w:val="-1203933784"/>
-            <w:placeholder>
-              <w:docPart w:val="DefaultPlaceholder_-1854013440"/>
-            </w:placeholder>
-            <w:dataBinding w:prefixMappings="xmlns:ns0='urn:microsoft-dynamics-nav/reports/NPR_Sales_Ticket_A4_POS_Rdlc/6150613/'" w:xpath="/ns0:NavWordReportXmlPart[1]/ns0:NPR_POS_Entry_Tax_Line[1]/ns0:Tax_POS_Tax_Amount_Line[1]" w:storeItemID="{62303C39-08E7-47A2-87A1-4E32E33FE145}"/>
-            <w:text/>
-          </w:sdtPr>
-          <w:sdtEndPr/>
-          <w:sdtContent>
-            <w:tc>
-              <w:tcPr>
-                <w:tcW w:w="1078" w:type="dxa"/>
-                <w:tcBorders>
-                  <w:bottom w:val="single" w:sz="4" w:space="0" w:color="auto"/>
-                </w:tcBorders>
-              </w:tcPr>
-              <w:p>
-                <w:pPr>
-                  <w:jc w:val="right"/>
-                </w:pPr>
-                <w:r>
-                  <w:t>Tax_POS_Tax_Amount_Line</w:t>
-                </w:r>
-              </w:p>
-            </w:tc>
-          </w:sdtContent>
-        </w:sdt>
-        <w:sdt>
-          <w:sdtPr>
-            <w:alias w:val="#Nav: /NPR_POS_Entry_Tax_Line/Quantity_POS_Tax_Amount_Line"/>
-            <w:tag w:val="#Nav: NPR_Sales_Ticket_A4_POS_Rdlc/6150613"/>
-            <w:id w:val="-1287349123"/>
-            <w:placeholder>
-              <w:docPart w:val="DefaultPlaceholder_-1854013440"/>
-            </w:placeholder>
-            <w:dataBinding w:prefixMappings="xmlns:ns0='urn:microsoft-dynamics-nav/reports/NPR_Sales_Ticket_A4_POS_Rdlc/6150613/'" w:xpath="/ns0:NavWordReportXmlPart[1]/ns0:NPR_POS_Entry_Tax_Line[1]/ns0:Quantity_POS_Tax_Amount_Line[1]" w:storeItemID="{62303C39-08E7-47A2-87A1-4E32E33FE145}"/>
-            <w:text/>
-          </w:sdtPr>
-          <w:sdtEndPr/>
-          <w:sdtContent>
-            <w:tc>
-              <w:tcPr>
-                <w:tcW w:w="1494" w:type="dxa"/>
-                <w:gridSpan w:val="2"/>
-                <w:tcBorders>
-                  <w:bottom w:val="single" w:sz="4" w:space="0" w:color="auto"/>
-                </w:tcBorders>
-              </w:tcPr>
-              <w:p>
-                <w:pPr>
-                  <w:jc w:val="right"/>
-                </w:pPr>
-                <w:r>
-                  <w:t>Quantity_POS_Tax_Amount_Line</w:t>
-                </w:r>
-              </w:p>
-            </w:tc>
-          </w:sdtContent>
-        </w:sdt>
-        <w:sdt>
-          <w:sdtPr>
-            <w:alias w:val="#Nav: /NPR_POS_Entry_Tax_Line/LineAmount_POS_Tax_Amount_Line"/>
-            <w:tag w:val="#Nav: NPR_Sales_Ticket_A4_POS_Rdlc/6150613"/>
-            <w:id w:val="-1608272512"/>
-            <w:placeholder>
-              <w:docPart w:val="DefaultPlaceholder_-1854013440"/>
-            </w:placeholder>
-            <w:dataBinding w:prefixMappings="xmlns:ns0='urn:microsoft-dynamics-nav/reports/NPR_Sales_Ticket_A4_POS_Rdlc/6150613/'" w:xpath="/ns0:NavWordReportXmlPart[1]/ns0:NPR_POS_Entry_Tax_Line[1]/ns0:LineAmount_POS_Tax_Amount_Line[1]" w:storeItemID="{62303C39-08E7-47A2-87A1-4E32E33FE145}"/>
-            <w:text/>
-          </w:sdtPr>
-          <w:sdtEndPr/>
-          <w:sdtContent>
-            <w:tc>
-              <w:tcPr>
-                <w:tcW w:w="1494" w:type="dxa"/>
-                <w:tcBorders>
-                  <w:bottom w:val="single" w:sz="4" w:space="0" w:color="auto"/>
-                </w:tcBorders>
-              </w:tcPr>
-              <w:p>
-                <w:pPr>
-                  <w:jc w:val="right"/>
-                </w:pPr>
-                <w:r>
-                  <w:t>LineAmount_POS_Tax_Amount_Line</w:t>
-                </w:r>
-              </w:p>
-            </w:tc>
-          </w:sdtContent>
-        </w:sdt>
-        <w:sdt>
-          <w:sdtPr>
-            <w:alias w:val="#Nav: /NPR_POS_Entry_Tax_Line/TaxBaseAmount_POS_Tax_Amount_Line"/>
-            <w:tag w:val="#Nav: NPR_Sales_Ticket_A4_POS_Rdlc/6150613"/>
-            <w:id w:val="-1085522423"/>
-            <w:placeholder>
-              <w:docPart w:val="DefaultPlaceholder_-1854013440"/>
-            </w:placeholder>
-            <w:dataBinding w:prefixMappings="xmlns:ns0='urn:microsoft-dynamics-nav/reports/NPR_Sales_Ticket_A4_POS_Rdlc/6150613/'" w:xpath="/ns0:NavWordReportXmlPart[1]/ns0:NPR_POS_Entry_Tax_Line[1]/ns0:TaxBaseAmount_POS_Tax_Amount_Line[1]" w:storeItemID="{62303C39-08E7-47A2-87A1-4E32E33FE145}"/>
-            <w:text/>
-          </w:sdtPr>
-          <w:sdtEndPr/>
-          <w:sdtContent>
-            <w:tc>
-              <w:tcPr>
-                <w:tcW w:w="1888" w:type="dxa"/>
-                <w:tcBorders>
-                  <w:bottom w:val="single" w:sz="4" w:space="0" w:color="auto"/>
-                </w:tcBorders>
-              </w:tcPr>
-              <w:p>
-                <w:pPr>
-                  <w:jc w:val="right"/>
-                </w:pPr>
-                <w:r>
-                  <w:t>TaxBaseAmount_POS_Tax_Amount_Line</w:t>
-                </w:r>
-              </w:p>
-            </w:tc>
-          </w:sdtContent>
-        </w:sdt>
-        <w:sdt>
-          <w:sdtPr>
-            <w:alias w:val="#Nav: /NPR_POS_Entry_Tax_Line/TaxAmount_POS_Tax_Amount_Line"/>
-            <w:tag w:val="#Nav: NPR_Sales_Ticket_A4_POS_Rdlc/6150613"/>
-            <w:id w:val="1331408045"/>
-            <w:placeholder>
-              <w:docPart w:val="DefaultPlaceholder_-1854013440"/>
-            </w:placeholder>
-            <w:dataBinding w:prefixMappings="xmlns:ns0='urn:microsoft-dynamics-nav/reports/NPR_Sales_Ticket_A4_POS_Rdlc/6150613/'" w:xpath="/ns0:NavWordReportXmlPart[1]/ns0:NPR_POS_Entry_Tax_Line[1]/ns0:TaxAmount_POS_Tax_Amount_Line[1]" w:storeItemID="{62303C39-08E7-47A2-87A1-4E32E33FE145}"/>
-            <w:text/>
-          </w:sdtPr>
-          <w:sdtEndPr/>
-          <w:sdtContent>
-            <w:tc>
-              <w:tcPr>
-                <w:tcW w:w="1560" w:type="dxa"/>
-                <w:tcBorders>
-                  <w:bottom w:val="single" w:sz="4" w:space="0" w:color="auto"/>
-                </w:tcBorders>
-              </w:tcPr>
-              <w:p>
-                <w:pPr>
-                  <w:jc w:val="right"/>
-                </w:pPr>
-                <w:r>
-                  <w:t>TaxAmount_POS_Tax_Amount_Line</w:t>
-                </w:r>
-              </w:p>
-            </w:tc>
-          </w:sdtContent>
-        </w:sdt>
+        <w:tc>
+          <w:tcPr>
+            <w:tcW w:w="1276" w:type="dxa"/>
+            <w:tcBorders>
+              <w:bottom w:val="single" w:color="auto" w:sz="4" w:space="0"/>
+            </w:tcBorders>
+          </w:tcPr>
+          <w:p>
+            <w:pPr>
+              <w:rPr>
+                <w:sz w:val="2"/>
+                <w:szCs w:val="2"/>
+              </w:rPr>
+            </w:pPr>
+          </w:p>
+        </w:tc>
+        <w:tc>
+          <w:tcPr>
+            <w:tcW w:w="2126" w:type="dxa"/>
+            <w:tcBorders>
+              <w:bottom w:val="single" w:color="auto" w:sz="4" w:space="0"/>
+            </w:tcBorders>
+          </w:tcPr>
+          <w:p>
+            <w:pPr>
+              <w:rPr>
+                <w:sz w:val="2"/>
+                <w:szCs w:val="2"/>
+              </w:rPr>
+            </w:pPr>
+          </w:p>
+        </w:tc>
+        <w:tc>
+          <w:tcPr>
+            <w:tcW w:w="1078" w:type="dxa"/>
+            <w:tcBorders>
+              <w:bottom w:val="single" w:color="auto" w:sz="4" w:space="0"/>
+            </w:tcBorders>
+          </w:tcPr>
+          <w:p>
+            <w:pPr>
+              <w:jc w:val="right"/>
+              <w:rPr>
+                <w:sz w:val="2"/>
+                <w:szCs w:val="2"/>
+              </w:rPr>
+            </w:pPr>
+          </w:p>
+        </w:tc>
+        <w:tc>
+          <w:tcPr>
+            <w:tcW w:w="1494" w:type="dxa"/>
+            <w:gridSpan w:val="2"/>
+            <w:tcBorders>
+              <w:bottom w:val="single" w:color="auto" w:sz="4" w:space="0"/>
+            </w:tcBorders>
+          </w:tcPr>
+          <w:p>
+            <w:pPr>
+              <w:jc w:val="right"/>
+              <w:rPr>
+                <w:sz w:val="2"/>
+                <w:szCs w:val="2"/>
+              </w:rPr>
+            </w:pPr>
+          </w:p>
+        </w:tc>
+        <w:tc>
+          <w:tcPr>
+            <w:tcW w:w="1494" w:type="dxa"/>
+            <w:tcBorders>
+              <w:bottom w:val="single" w:color="auto" w:sz="4" w:space="0"/>
+            </w:tcBorders>
+          </w:tcPr>
+          <w:p>
+            <w:pPr>
+              <w:jc w:val="right"/>
+              <w:rPr>
+                <w:sz w:val="2"/>
+                <w:szCs w:val="2"/>
+              </w:rPr>
+            </w:pPr>
+          </w:p>
+        </w:tc>
+        <w:tc>
+          <w:tcPr>
+            <w:tcW w:w="1888" w:type="dxa"/>
+            <w:tcBorders>
+              <w:bottom w:val="single" w:color="auto" w:sz="4" w:space="0"/>
+            </w:tcBorders>
+          </w:tcPr>
+          <w:p>
+            <w:pPr>
+              <w:jc w:val="right"/>
+              <w:rPr>
+                <w:sz w:val="2"/>
+                <w:szCs w:val="2"/>
+              </w:rPr>
+            </w:pPr>
+          </w:p>
+        </w:tc>
+        <w:tc>
+          <w:tcPr>
+            <w:tcW w:w="1560" w:type="dxa"/>
+            <w:tcBorders>
+              <w:bottom w:val="single" w:color="auto" w:sz="4" w:space="0"/>
+            </w:tcBorders>
+          </w:tcPr>
+          <w:p>
+            <w:pPr>
+              <w:jc w:val="right"/>
+              <w:rPr>
+                <w:sz w:val="2"/>
+                <w:szCs w:val="2"/>
+              </w:rPr>
+            </w:pPr>
+          </w:p>
+        </w:tc>
       </w:tr>
       <w:tr>
         <w:sdt>
@@ -2442,7 +2678,7 @@
             <w:tag w:val="#Nav: NPR_Sales_Ticket_A4_POS_Rdlc/6150613"/>
             <w:id w:val="-1933269795"/>
             <w:placeholder>
-              <w:docPart w:val="C68A9C052473428883435E2F6B7FD01C"/>
+              <w:docPart w:val="FF71EBA7BE0848639A3DFCF97CD03B5E"/>
             </w:placeholder>
             <w:dataBinding w:prefixMappings="xmlns:ns0='urn:microsoft-dynamics-nav/reports/NPR_Sales_Ticket_A4_POS_Rdlc/6150613/'" w:xpath="/ns0:NavWordReportXmlPart[1]/ns0:Labels[1]/ns0:TotalLabel[1]" w:storeItemID="{62303C39-08E7-47A2-87A1-4E32E33FE145}"/>
             <w:text/>
@@ -2453,7 +2689,7 @@
               <w:tcPr>
                 <w:tcW w:w="1276" w:type="dxa"/>
                 <w:tcBorders>
-                  <w:top w:val="single" w:sz="4" w:space="0" w:color="auto"/>
+                  <w:top w:val="single" w:color="auto" w:sz="4" w:space="0"/>
                 </w:tcBorders>
               </w:tcPr>
               <w:p>
@@ -2469,7 +2705,7 @@
             <w:tcW w:w="3204" w:type="dxa"/>
             <w:gridSpan w:val="2"/>
             <w:tcBorders>
-              <w:top w:val="single" w:sz="4" w:space="0" w:color="auto"/>
+              <w:top w:val="single" w:color="auto" w:sz="4" w:space="0"/>
             </w:tcBorders>
           </w:tcPr>
           <w:p/>
@@ -2480,7 +2716,7 @@
             <w:tag w:val="#Nav: NPR_Sales_Ticket_A4_POS_Rdlc/6150613"/>
             <w:id w:val="-821729545"/>
             <w:placeholder>
-              <w:docPart w:val="DefaultPlaceholder_-1854013440"/>
+              <w:docPart w:val="9459EFBBCB75400D8081B8BCDD89A15B"/>
             </w:placeholder>
             <w:dataBinding w:prefixMappings="xmlns:ns0='urn:microsoft-dynamics-nav/reports/NPR_Sales_Ticket_A4_POS_Rdlc/6150613/'" w:xpath="/ns0:NavWordReportXmlPart[1]/ns0:NPR_POS_Entry_Tax_Line_Totals[1]/ns0:QuantityTotal_POS_Tax_Amount_Line[1]" w:storeItemID="{62303C39-08E7-47A2-87A1-4E32E33FE145}"/>
             <w:text/>
@@ -2492,7 +2728,7 @@
                 <w:tcW w:w="1494" w:type="dxa"/>
                 <w:gridSpan w:val="2"/>
                 <w:tcBorders>
-                  <w:top w:val="single" w:sz="4" w:space="0" w:color="auto"/>
+                  <w:top w:val="single" w:color="auto" w:sz="4" w:space="0"/>
                 </w:tcBorders>
               </w:tcPr>
               <w:p>
@@ -2512,7 +2748,7 @@
             <w:tag w:val="#Nav: NPR_Sales_Ticket_A4_POS_Rdlc/6150613"/>
             <w:id w:val="-504368200"/>
             <w:placeholder>
-              <w:docPart w:val="0C5FFE4B243344FCA5D17A6E4B1AB667"/>
+              <w:docPart w:val="6B037FC73A1447A1B51B59886E74608B"/>
             </w:placeholder>
             <w:dataBinding w:prefixMappings="xmlns:ns0='urn:microsoft-dynamics-nav/reports/NPR_Sales_Ticket_A4_POS_Rdlc/6150613/'" w:xpath="/ns0:NavWordReportXmlPart[1]/ns0:NPR_POS_Entry_Tax_Line_Totals[1]/ns0:LineAmountTotal_POS_Tax_Amount_Line[1]" w:storeItemID="{62303C39-08E7-47A2-87A1-4E32E33FE145}"/>
             <w:text/>
@@ -2523,7 +2759,7 @@
               <w:tcPr>
                 <w:tcW w:w="1494" w:type="dxa"/>
                 <w:tcBorders>
-                  <w:top w:val="single" w:sz="4" w:space="0" w:color="auto"/>
+                  <w:top w:val="single" w:color="auto" w:sz="4" w:space="0"/>
                 </w:tcBorders>
               </w:tcPr>
               <w:p>
@@ -2543,7 +2779,7 @@
             <w:tag w:val="#Nav: NPR_Sales_Ticket_A4_POS_Rdlc/6150613"/>
             <w:id w:val="-687449330"/>
             <w:placeholder>
-              <w:docPart w:val="DefaultPlaceholder_-1854013440"/>
+              <w:docPart w:val="9459EFBBCB75400D8081B8BCDD89A15B"/>
             </w:placeholder>
             <w:dataBinding w:prefixMappings="xmlns:ns0='urn:microsoft-dynamics-nav/reports/NPR_Sales_Ticket_A4_POS_Rdlc/6150613/'" w:xpath="/ns0:NavWordReportXmlPart[1]/ns0:NPR_POS_Entry_Tax_Line_Totals[1]/ns0:TaxBaseAmountTotal_POS_Tax_Amount_Line[1]" w:storeItemID="{62303C39-08E7-47A2-87A1-4E32E33FE145}"/>
             <w:text/>
@@ -2554,7 +2790,7 @@
               <w:tcPr>
                 <w:tcW w:w="1888" w:type="dxa"/>
                 <w:tcBorders>
-                  <w:top w:val="single" w:sz="4" w:space="0" w:color="auto"/>
+                  <w:top w:val="single" w:color="auto" w:sz="4" w:space="0"/>
                 </w:tcBorders>
               </w:tcPr>
               <w:p>
@@ -2574,7 +2810,7 @@
             <w:tag w:val="#Nav: NPR_Sales_Ticket_A4_POS_Rdlc/6150613"/>
             <w:id w:val="-1985622464"/>
             <w:placeholder>
-              <w:docPart w:val="DefaultPlaceholder_-1854013440"/>
+              <w:docPart w:val="9459EFBBCB75400D8081B8BCDD89A15B"/>
             </w:placeholder>
             <w:dataBinding w:prefixMappings="xmlns:ns0='urn:microsoft-dynamics-nav/reports/NPR_Sales_Ticket_A4_POS_Rdlc/6150613/'" w:xpath="/ns0:NavWordReportXmlPart[1]/ns0:NPR_POS_Entry_Tax_Line_Totals[1]/ns0:TaxAmountTotal_POS_Tax_Amount_Line[1]" w:storeItemID="{62303C39-08E7-47A2-87A1-4E32E33FE145}"/>
             <w:text/>
@@ -2585,7 +2821,7 @@
               <w:tcPr>
                 <w:tcW w:w="1560" w:type="dxa"/>
                 <w:tcBorders>
-                  <w:top w:val="single" w:sz="4" w:space="0" w:color="auto"/>
+                  <w:top w:val="single" w:color="auto" w:sz="4" w:space="0"/>
                 </w:tcBorders>
               </w:tcPr>
               <w:p>
@@ -2687,40 +2923,35 @@
 </file>
 
 <file path=word/header2.xml><?xml version="1.0" encoding="utf-8"?>
-<w:hdr xmlns:wpc="http://schemas.microsoft.com/office/word/2010/wordprocessingCanvas" xmlns:cx="http://schemas.microsoft.com/office/drawing/2014/chartex" xmlns:cx1="http://schemas.microsoft.com/office/drawing/2015/9/8/chartex" xmlns:cx2="http://schemas.microsoft.com/office/drawing/2015/10/21/chartex" xmlns:cx3="http://schemas.microsoft.com/office/drawing/2016/5/9/chartex" xmlns:cx4="http://schemas.microsoft.com/office/drawing/2016/5/10/chartex" xmlns:cx5="http://schemas.microsoft.com/office/drawing/2016/5/11/chartex" xmlns:cx6="http://schemas.microsoft.com/office/drawing/2016/5/12/chartex" xmlns:cx7="http://schemas.microsoft.com/office/drawing/2016/5/13/chartex" xmlns:cx8="http://schemas.microsoft.com/office/drawing/2016/5/14/chartex" xmlns:mc="http://schemas.openxmlformats.org/markup-compatibility/2006" xmlns:aink="http://schemas.microsoft.com/office/drawing/2016/ink" xmlns:am3d="http://schemas.microsoft.com/office/drawing/2017/model3d" xmlns:o="urn:schemas-microsoft-com:office:office" xmlns:r="http://schemas.openxmlformats.org/officeDocument/2006/relationships" xmlns:m="http://schemas.openxmlformats.org/officeDocument/2006/math" xmlns:v="urn:schemas-microsoft-com:vml" xmlns:wp14="http://schemas.microsoft.com/office/word/2010/wordprocessingDrawing" xmlns:wp="http://schemas.openxmlformats.org/drawingml/2006/wordprocessingDrawing" xmlns:w10="urn:schemas-microsoft-com:office:word" xmlns:w="http://schemas.openxmlformats.org/wordprocessingml/2006/main" xmlns:w14="http://schemas.microsoft.com/office/word/2010/wordml" xmlns:w15="http://schemas.microsoft.com/office/word/2012/wordml" xmlns:w16cex="http://schemas.microsoft.com/office/word/2018/wordml/cex" xmlns:w16cid="http://schemas.microsoft.com/office/word/2016/wordml/cid" xmlns:w16="http://schemas.microsoft.com/office/word/2018/wordml" xmlns:w16sdtdh="http://schemas.microsoft.com/office/word/2020/wordml/sdtdatahash" xmlns:w16se="http://schemas.microsoft.com/office/word/2015/wordml/symex" xmlns:wpg="http://schemas.microsoft.com/office/word/2010/wordprocessingGroup" xmlns:wpi="http://schemas.microsoft.com/office/word/2010/wordprocessingInk" xmlns:wne="http://schemas.microsoft.com/office/word/2006/wordml" xmlns:wps="http://schemas.microsoft.com/office/word/2010/wordprocessingShape" mc:Ignorable="w14 w15 w16se w16cid w16 w16cex w16sdtdh wp14">
+<w:hdr xmlns:a="http://schemas.openxmlformats.org/drawingml/2006/main" xmlns:pic="http://schemas.openxmlformats.org/drawingml/2006/picture" xmlns:a14="http://schemas.microsoft.com/office/drawing/2010/main" xmlns:wpc="http://schemas.microsoft.com/office/word/2010/wordprocessingCanvas" xmlns:cx="http://schemas.microsoft.com/office/drawing/2014/chartex" xmlns:cx1="http://schemas.microsoft.com/office/drawing/2015/9/8/chartex" xmlns:cx2="http://schemas.microsoft.com/office/drawing/2015/10/21/chartex" xmlns:cx3="http://schemas.microsoft.com/office/drawing/2016/5/9/chartex" xmlns:cx4="http://schemas.microsoft.com/office/drawing/2016/5/10/chartex" xmlns:cx5="http://schemas.microsoft.com/office/drawing/2016/5/11/chartex" xmlns:cx6="http://schemas.microsoft.com/office/drawing/2016/5/12/chartex" xmlns:cx7="http://schemas.microsoft.com/office/drawing/2016/5/13/chartex" xmlns:cx8="http://schemas.microsoft.com/office/drawing/2016/5/14/chartex" xmlns:mc="http://schemas.openxmlformats.org/markup-compatibility/2006" xmlns:aink="http://schemas.microsoft.com/office/drawing/2016/ink" xmlns:am3d="http://schemas.microsoft.com/office/drawing/2017/model3d" xmlns:o="urn:schemas-microsoft-com:office:office" xmlns:r="http://schemas.openxmlformats.org/officeDocument/2006/relationships" xmlns:m="http://schemas.openxmlformats.org/officeDocument/2006/math" xmlns:v="urn:schemas-microsoft-com:vml" xmlns:wp14="http://schemas.microsoft.com/office/word/2010/wordprocessingDrawing" xmlns:wp="http://schemas.openxmlformats.org/drawingml/2006/wordprocessingDrawing" xmlns:w10="urn:schemas-microsoft-com:office:word" xmlns:w="http://schemas.openxmlformats.org/wordprocessingml/2006/main" xmlns:w14="http://schemas.microsoft.com/office/word/2010/wordml" xmlns:w15="http://schemas.microsoft.com/office/word/2012/wordml" xmlns:w16cex="http://schemas.microsoft.com/office/word/2018/wordml/cex" xmlns:w16cid="http://schemas.microsoft.com/office/word/2016/wordml/cid" xmlns:w16="http://schemas.microsoft.com/office/word/2018/wordml" xmlns:w16sdtdh="http://schemas.microsoft.com/office/word/2020/wordml/sdtdatahash" xmlns:w16se="http://schemas.microsoft.com/office/word/2015/wordml/symex" xmlns:wpg="http://schemas.microsoft.com/office/word/2010/wordprocessingGroup" xmlns:wpi="http://schemas.microsoft.com/office/word/2010/wordprocessingInk" xmlns:wne="http://schemas.microsoft.com/office/word/2006/wordml" xmlns:wps="http://schemas.microsoft.com/office/word/2010/wordprocessingShape" mc:Ignorable="w14 w15 w16se w16cid w16 w16cex w16sdtdh wp14">
   <w:tbl>
     <w:tblPr>
       <w:tblStyle w:val="TableGrid"/>
-      <w:tblW w:w="10485" w:type="dxa"/>
-      <w:tblInd w:w="-426" w:type="dxa"/>
+      <w:tblW w:w="10774" w:type="dxa"/>
+      <w:tblInd w:w="-147" w:type="dxa"/>
       <w:tblBorders>
-        <w:top w:val="none" w:sz="0" w:space="0" w:color="auto"/>
-        <w:left w:val="none" w:sz="0" w:space="0" w:color="auto"/>
-        <w:bottom w:val="none" w:sz="0" w:space="0" w:color="auto"/>
-        <w:right w:val="none" w:sz="0" w:space="0" w:color="auto"/>
-        <w:insideH w:val="none" w:sz="0" w:space="0" w:color="auto"/>
-        <w:insideV w:val="none" w:sz="0" w:space="0" w:color="auto"/>
+        <w:top w:val="none" w:color="auto" w:sz="0" w:space="0"/>
+        <w:left w:val="none" w:color="auto" w:sz="0" w:space="0"/>
+        <w:bottom w:val="none" w:color="auto" w:sz="0" w:space="0"/>
+        <w:right w:val="none" w:color="auto" w:sz="0" w:space="0"/>
+        <w:insideH w:val="none" w:color="auto" w:sz="0" w:space="0"/>
+        <w:insideV w:val="none" w:color="auto" w:sz="0" w:space="0"/>
       </w:tblBorders>
       <w:tblLook w:val="04A0" w:firstRow="1" w:lastRow="0" w:firstColumn="1" w:lastColumn="0" w:noHBand="0" w:noVBand="1"/>
     </w:tblPr>
     <w:tblGrid>
-      <w:gridCol w:w="5228"/>
-      <w:gridCol w:w="1288"/>
-      <w:gridCol w:w="3940"/>
-      <w:gridCol w:w="29"/>
+      <w:gridCol w:w="3828"/>
+      <w:gridCol w:w="3730"/>
+      <w:gridCol w:w="3216"/>
     </w:tblGrid>
     <w:tr>
-      <w:trPr>
-        <w:gridAfter w:val="1"/>
-        <w:wAfter w:w="29" w:type="dxa"/>
-      </w:trPr>
       <w:sdt>
         <w:sdtPr>
           <w:alias w:val="#Nav: /NPR_POS_Entry/CustomerAddress_POS_Entry"/>
           <w:tag w:val="#Nav: NPR_Sales_Ticket_A4_POS_Rdlc/6150613"/>
           <w:id w:val="-1755352227"/>
           <w:placeholder>
-            <w:docPart w:val="DefaultPlaceholder_-1854013440"/>
+            <w:docPart w:val="83087A83394D467DB732E41F2605300F"/>
           </w:placeholder>
           <w:dataBinding w:prefixMappings="xmlns:ns0='urn:microsoft-dynamics-nav/reports/NPR_Sales_Ticket_A4_POS_Rdlc/6150613/'" w:xpath="/ns0:NavWordReportXmlPart[1]/ns0:NPR_POS_Entry[1]/ns0:CustomerAddress_POS_Entry[1]" w:storeItemID="{62303C39-08E7-47A2-87A1-4E32E33FE145}"/>
           <w:text/>
@@ -2729,7 +2960,7 @@
         <w:sdtContent>
           <w:tc>
             <w:tcPr>
-              <w:tcW w:w="5228" w:type="dxa"/>
+              <w:tcW w:w="3828" w:type="dxa"/>
             </w:tcPr>
             <w:p>
               <w:pPr>
@@ -2743,21 +2974,31 @@
           </w:tc>
         </w:sdtContent>
       </w:sdt>
+      <w:tc>
+        <w:tcPr>
+          <w:tcW w:w="3730" w:type="dxa"/>
+        </w:tcPr>
+        <w:p>
+          <w:pPr>
+            <w:pStyle w:val="Header"/>
+            <w:jc w:val="right"/>
+          </w:pPr>
+        </w:p>
+      </w:tc>
       <w:sdt>
         <w:sdtPr>
-          <w:alias w:val="#Nav: /NPR_POS_Entry/Picture_Company_Information"/>
+          <w:alias w:val="#Nav: /CompanyInformation/Picture_CompanyInformation"/>
           <w:tag w:val="#Nav: NPR_Sales_Ticket_A4_POS_Rdlc/6150613"/>
-          <w:id w:val="1947808363"/>
+          <w:id w:val="378363561"/>
           <w:showingPlcHdr/>
-          <w:dataBinding w:prefixMappings="xmlns:ns0='urn:microsoft-dynamics-nav/reports/NPR_Sales_Ticket_A4_POS_Rdlc/6150613/'" w:xpath="/ns0:NavWordReportXmlPart[1]/ns0:NPR_POS_Entry[1]/ns0:Picture_Company_Information[1]" w:storeItemID="{62303C39-08E7-47A2-87A1-4E32E33FE145}"/>
+          <w:dataBinding w:prefixMappings="xmlns:ns0='urn:microsoft-dynamics-nav/reports/NPR_Sales_Ticket_A4_POS_Rdlc/6150613/'" w:xpath="/ns0:NavWordReportXmlPart[1]/ns0:CompanyInformation[1]/ns0:Picture_CompanyInformation[1]" w:storeItemID="{62303C39-08E7-47A2-87A1-4E32E33FE145}"/>
           <w:picture/>
         </w:sdtPr>
         <w:sdtEndPr/>
         <w:sdtContent>
           <w:tc>
             <w:tcPr>
-              <w:tcW w:w="5228" w:type="dxa"/>
-              <w:gridSpan w:val="2"/>
+              <w:tcW w:w="3216" w:type="dxa"/>
               <w:vMerge w:val="restart"/>
             </w:tcPr>
             <w:p>
@@ -2770,10 +3011,10 @@
                   <w:noProof/>
                 </w:rPr>
                 <w:drawing>
-                  <wp:inline distT="0" distB="0" distL="0" distR="0" wp14:anchorId="374892F1" wp14:editId="369BD8DC">
+                  <wp:inline distT="0" distB="0" distL="0" distR="0" wp14:anchorId="71FA8224" wp14:editId="45EE3425">
                     <wp:extent cx="1905000" cy="1905000"/>
                     <wp:effectExtent l="0" t="0" r="0" b="0"/>
-                    <wp:docPr id="3" name="Picture 2"/>
+                    <wp:docPr id="1" name="Picture 1"/>
                     <wp:cNvGraphicFramePr>
                       <a:graphicFrameLocks xmlns:a="http://schemas.openxmlformats.org/drawingml/2006/main" noChangeAspect="1"/>
                     </wp:cNvGraphicFramePr>
@@ -2781,7 +3022,7 @@
                       <a:graphicData uri="http://schemas.openxmlformats.org/drawingml/2006/picture">
                         <pic:pic xmlns:pic="http://schemas.openxmlformats.org/drawingml/2006/picture">
                           <pic:nvPicPr>
-                            <pic:cNvPr id="0" name="Picture 2"/>
+                            <pic:cNvPr id="0" name="Picture 1"/>
                             <pic:cNvPicPr>
                               <a:picLocks noChangeAspect="1" noChangeArrowheads="1"/>
                             </pic:cNvPicPr>
@@ -2824,13 +3065,9 @@
       </w:sdt>
     </w:tr>
     <w:tr>
-      <w:trPr>
-        <w:gridAfter w:val="1"/>
-        <w:wAfter w:w="29" w:type="dxa"/>
-      </w:trPr>
       <w:tc>
         <w:tcPr>
-          <w:tcW w:w="5228" w:type="dxa"/>
+          <w:tcW w:w="3828" w:type="dxa"/>
         </w:tcPr>
         <w:p>
           <w:pPr>
@@ -2840,8 +3077,17 @@
       </w:tc>
       <w:tc>
         <w:tcPr>
-          <w:tcW w:w="5228" w:type="dxa"/>
-          <w:gridSpan w:val="2"/>
+          <w:tcW w:w="3730" w:type="dxa"/>
+        </w:tcPr>
+        <w:p>
+          <w:pPr>
+            <w:pStyle w:val="Header"/>
+          </w:pPr>
+        </w:p>
+      </w:tc>
+      <w:tc>
+        <w:tcPr>
+          <w:tcW w:w="3216" w:type="dxa"/>
           <w:vMerge/>
         </w:tcPr>
         <w:p>
@@ -2852,17 +3098,33 @@
       </w:tc>
     </w:tr>
     <w:tr>
-      <w:trPr>
-        <w:gridBefore w:val="2"/>
-        <w:wBefore w:w="6516" w:type="dxa"/>
-      </w:trPr>
+      <w:tc>
+        <w:tcPr>
+          <w:tcW w:w="3828" w:type="dxa"/>
+        </w:tcPr>
+        <w:p>
+          <w:pPr>
+            <w:pStyle w:val="Header"/>
+          </w:pPr>
+        </w:p>
+      </w:tc>
+      <w:tc>
+        <w:tcPr>
+          <w:tcW w:w="3730" w:type="dxa"/>
+        </w:tcPr>
+        <w:p>
+          <w:pPr>
+            <w:pStyle w:val="Header"/>
+          </w:pPr>
+        </w:p>
+      </w:tc>
       <w:sdt>
         <w:sdtPr>
           <w:alias w:val="#Nav: /NPR_POS_Entry/StoreAddress_POS_Entry"/>
           <w:tag w:val="#Nav: NPR_Sales_Ticket_A4_POS_Rdlc/6150613"/>
           <w:id w:val="2139603925"/>
           <w:placeholder>
-            <w:docPart w:val="3A06AA893CDA408D9D0B22AA36EABDFE"/>
+            <w:docPart w:val="D5F886C1D735432AB2D8740651927479"/>
           </w:placeholder>
           <w:dataBinding w:prefixMappings="xmlns:ns0='urn:microsoft-dynamics-nav/reports/NPR_Sales_Ticket_A4_POS_Rdlc/6150613/'" w:xpath="/ns0:NavWordReportXmlPart[1]/ns0:NPR_POS_Entry[1]/ns0:StoreAddress_POS_Entry[1]" w:storeItemID="{62303C39-08E7-47A2-87A1-4E32E33FE145}"/>
           <w:text/>
@@ -2871,13 +3133,11 @@
         <w:sdtContent>
           <w:tc>
             <w:tcPr>
-              <w:tcW w:w="3969" w:type="dxa"/>
-              <w:gridSpan w:val="2"/>
+              <w:tcW w:w="3216" w:type="dxa"/>
             </w:tcPr>
             <w:p>
               <w:pPr>
                 <w:pStyle w:val="Header"/>
-                <w:ind w:left="-100"/>
                 <w:jc w:val="right"/>
               </w:pPr>
               <w:r>
@@ -2897,22 +3157,23 @@
   <w:tbl>
     <w:tblPr>
       <w:tblStyle w:val="TableGrid"/>
-      <w:tblW w:w="10343" w:type="dxa"/>
+      <w:tblW w:w="10916" w:type="dxa"/>
+      <w:tblInd w:w="-284" w:type="dxa"/>
       <w:tblBorders>
-        <w:top w:val="none" w:sz="0" w:space="0" w:color="auto"/>
-        <w:left w:val="none" w:sz="0" w:space="0" w:color="auto"/>
-        <w:bottom w:val="none" w:sz="0" w:space="0" w:color="auto"/>
-        <w:right w:val="none" w:sz="0" w:space="0" w:color="auto"/>
-        <w:insideH w:val="none" w:sz="0" w:space="0" w:color="auto"/>
-        <w:insideV w:val="none" w:sz="0" w:space="0" w:color="auto"/>
+        <w:top w:val="none" w:color="auto" w:sz="0" w:space="0"/>
+        <w:left w:val="none" w:color="auto" w:sz="0" w:space="0"/>
+        <w:bottom w:val="none" w:color="auto" w:sz="0" w:space="0"/>
+        <w:right w:val="none" w:color="auto" w:sz="0" w:space="0"/>
+        <w:insideH w:val="none" w:color="auto" w:sz="0" w:space="0"/>
+        <w:insideV w:val="none" w:color="auto" w:sz="0" w:space="0"/>
       </w:tblBorders>
       <w:tblLayout w:type="fixed"/>
       <w:tblLook w:val="04A0" w:firstRow="1" w:lastRow="0" w:firstColumn="1" w:lastColumn="0" w:noHBand="0" w:noVBand="1"/>
     </w:tblPr>
     <w:tblGrid>
-      <w:gridCol w:w="2547"/>
+      <w:gridCol w:w="2831"/>
       <w:gridCol w:w="3118"/>
-      <w:gridCol w:w="2268"/>
+      <w:gridCol w:w="2557"/>
       <w:gridCol w:w="2410"/>
     </w:tblGrid>
     <w:tr>
@@ -2935,7 +3196,7 @@
         <w:sdtContent>
           <w:tc>
             <w:tcPr>
-              <w:tcW w:w="2547" w:type="dxa"/>
+              <w:tcW w:w="2831" w:type="dxa"/>
             </w:tcPr>
             <w:p>
               <w:pPr>
@@ -3003,7 +3264,7 @@
         <w:sdtContent>
           <w:tc>
             <w:tcPr>
-              <w:tcW w:w="2268" w:type="dxa"/>
+              <w:tcW w:w="2557" w:type="dxa"/>
             </w:tcPr>
             <w:p>
               <w:pPr>
@@ -3065,7 +3326,7 @@
           <w:tag w:val="#Nav: NPR_Sales_Ticket_A4_POS_Rdlc/6150613"/>
           <w:id w:val="-1443220935"/>
           <w:placeholder>
-            <w:docPart w:val="CBFC928E09224A7DACE22E38C35D30AD"/>
+            <w:docPart w:val="479E179692784836ABFC12BFC49A08C8"/>
           </w:placeholder>
           <w:dataBinding w:prefixMappings="xmlns:ns0='urn:microsoft-dynamics-nav/reports/NPR_Sales_Ticket_A4_POS_Rdlc/6150613/'" w:xpath="/ns0:NavWordReportXmlPart[1]/ns0:Labels[1]/ns0:DocumentDateLabel[1]" w:storeItemID="{62303C39-08E7-47A2-87A1-4E32E33FE145}"/>
           <w:text/>
@@ -3074,7 +3335,7 @@
         <w:sdtContent>
           <w:tc>
             <w:tcPr>
-              <w:tcW w:w="2547" w:type="dxa"/>
+              <w:tcW w:w="2831" w:type="dxa"/>
             </w:tcPr>
             <w:p>
               <w:pPr>
@@ -3101,7 +3362,7 @@
           <w:tag w:val="#Nav: NPR_Sales_Ticket_A4_POS_Rdlc/6150613"/>
           <w:id w:val="-19632169"/>
           <w:placeholder>
-            <w:docPart w:val="68C4DE2500A34A31BD50CBE1601AF998"/>
+            <w:docPart w:val="B4E6221E9D3149EBA97D09F67CFE69E5"/>
           </w:placeholder>
           <w:dataBinding w:prefixMappings="xmlns:ns0='urn:microsoft-dynamics-nav/reports/NPR_Sales_Ticket_A4_POS_Rdlc/6150613/'" w:xpath="/ns0:NavWordReportXmlPart[1]/ns0:NPR_POS_Entry[1]/ns0:Entry_Date_POS_Entry[1]" w:storeItemID="{62303C39-08E7-47A2-87A1-4E32E33FE145}"/>
           <w:text/>
@@ -3129,6 +3390,145 @@
             <w:b/>
             <w:bCs/>
           </w:rPr>
+          <w:alias w:val="#Nav: /Labels/POS_Unit_No_Caption"/>
+          <w:tag w:val="#Nav: NPR_Sales_Ticket_A4_POS_Rdlc/6150613"/>
+          <w:id w:val="-578059776"/>
+          <w:placeholder>
+            <w:docPart w:val="DefaultPlaceholder_-1854013440"/>
+          </w:placeholder>
+          <w:dataBinding w:prefixMappings="xmlns:ns0='urn:microsoft-dynamics-nav/reports/NPR_Sales_Ticket_A4_POS_Rdlc/6150613/'" w:xpath="/ns0:NavWordReportXmlPart[1]/ns0:Labels[1]/ns0:POS_Unit_No_Caption[1]" w:storeItemID="{62303C39-08E7-47A2-87A1-4E32E33FE145}"/>
+          <w:text/>
+        </w:sdtPr>
+        <w:sdtEndPr/>
+        <w:sdtContent>
+          <w:tc>
+            <w:tcPr>
+              <w:tcW w:w="2557" w:type="dxa"/>
+            </w:tcPr>
+            <w:p>
+              <w:pPr>
+                <w:pStyle w:val="Header"/>
+                <w:rPr>
+                  <w:b/>
+                  <w:bCs/>
+                </w:rPr>
+              </w:pPr>
+              <w:r>
+                <w:rPr>
+                  <w:b/>
+                  <w:bCs/>
+                </w:rPr>
+                <w:t>POS_Unit_No_Caption</w:t>
+              </w:r>
+            </w:p>
+          </w:tc>
+        </w:sdtContent>
+      </w:sdt>
+      <w:sdt>
+        <w:sdtPr>
+          <w:alias w:val="#Nav: /NPR_POS_Entry/POS_Unit_No_"/>
+          <w:tag w:val="#Nav: NPR_Sales_Ticket_A4_POS_Rdlc/6150613"/>
+          <w:id w:val="1353835470"/>
+          <w:placeholder>
+            <w:docPart w:val="DefaultPlaceholder_-1854013440"/>
+          </w:placeholder>
+          <w:dataBinding w:prefixMappings="xmlns:ns0='urn:microsoft-dynamics-nav/reports/NPR_Sales_Ticket_A4_POS_Rdlc/6150613/'" w:xpath="/ns0:NavWordReportXmlPart[1]/ns0:NPR_POS_Entry[1]/ns0:POS_Unit_No_[1]" w:storeItemID="{62303C39-08E7-47A2-87A1-4E32E33FE145}"/>
+          <w:text/>
+        </w:sdtPr>
+        <w:sdtEndPr/>
+        <w:sdtContent>
+          <w:tc>
+            <w:tcPr>
+              <w:tcW w:w="2410" w:type="dxa"/>
+            </w:tcPr>
+            <w:p>
+              <w:pPr>
+                <w:pStyle w:val="Header"/>
+                <w:jc w:val="right"/>
+              </w:pPr>
+              <w:r>
+                <w:t>POS_Unit_No_</w:t>
+              </w:r>
+            </w:p>
+          </w:tc>
+        </w:sdtContent>
+      </w:sdt>
+    </w:tr>
+    <w:tr>
+      <w:sdt>
+        <w:sdtPr>
+          <w:rPr>
+            <w:b/>
+            <w:bCs/>
+          </w:rPr>
+          <w:alias w:val="#Nav: /Labels/SalespersonNameLabel"/>
+          <w:tag w:val="#Nav: NPR_Sales_Ticket_A4_POS_Rdlc/6150613"/>
+          <w:id w:val="-834612998"/>
+          <w:placeholder>
+            <w:docPart w:val="0C62AC48DE3945F99855EC49BDF0173E"/>
+          </w:placeholder>
+          <w:dataBinding w:prefixMappings="xmlns:ns0='urn:microsoft-dynamics-nav/reports/NPR_Sales_Ticket_A4_POS_Rdlc/6150613/'" w:xpath="/ns0:NavWordReportXmlPart[1]/ns0:Labels[1]/ns0:SalespersonNameLabel[1]" w:storeItemID="{62303C39-08E7-47A2-87A1-4E32E33FE145}"/>
+          <w:text/>
+        </w:sdtPr>
+        <w:sdtEndPr/>
+        <w:sdtContent>
+          <w:tc>
+            <w:tcPr>
+              <w:tcW w:w="2831" w:type="dxa"/>
+            </w:tcPr>
+            <w:p>
+              <w:pPr>
+                <w:pStyle w:val="Header"/>
+                <w:rPr>
+                  <w:b/>
+                  <w:bCs/>
+                </w:rPr>
+              </w:pPr>
+              <w:r>
+                <w:rPr>
+                  <w:b/>
+                  <w:bCs/>
+                </w:rPr>
+                <w:t>SalespersonNameLabel</w:t>
+              </w:r>
+            </w:p>
+          </w:tc>
+        </w:sdtContent>
+      </w:sdt>
+      <w:sdt>
+        <w:sdtPr>
+          <w:alias w:val="#Nav: /NPR_POS_Entry/Salesperson_Purchaser/Name_SalespersonPurchaser"/>
+          <w:tag w:val="#Nav: NPR_Sales_Ticket_A4_POS_Rdlc/6150613"/>
+          <w:id w:val="1825231414"/>
+          <w:placeholder>
+            <w:docPart w:val="F32821D48C4D40708A6321F1471A6C48"/>
+          </w:placeholder>
+          <w:dataBinding w:prefixMappings="xmlns:ns0='urn:microsoft-dynamics-nav/reports/NPR_Sales_Ticket_A4_POS_Rdlc/6150613/'" w:xpath="/ns0:NavWordReportXmlPart[1]/ns0:NPR_POS_Entry[1]/ns0:Salesperson_Purchaser[1]/ns0:Name_SalespersonPurchaser[1]" w:storeItemID="{62303C39-08E7-47A2-87A1-4E32E33FE145}"/>
+          <w:text/>
+        </w:sdtPr>
+        <w:sdtEndPr/>
+        <w:sdtContent>
+          <w:tc>
+            <w:tcPr>
+              <w:tcW w:w="3118" w:type="dxa"/>
+            </w:tcPr>
+            <w:p>
+              <w:pPr>
+                <w:pStyle w:val="Header"/>
+              </w:pPr>
+              <w:r>
+                <w:t>Name_SalespersonPurchaser</w:t>
+              </w:r>
+            </w:p>
+          </w:tc>
+        </w:sdtContent>
+      </w:sdt>
+      <w:sdt>
+        <w:sdtPr>
+          <w:rPr>
+            <w:b/>
+            <w:bCs/>
+          </w:rPr>
           <w:alias w:val="#Nav: /Labels/Phone_No_CompanyInformationCaption"/>
           <w:tag w:val="#Nav: NPR_Sales_Ticket_A4_POS_Rdlc/6150613"/>
           <w:id w:val="-1683275125"/>
@@ -3142,7 +3542,7 @@
         <w:sdtContent>
           <w:tc>
             <w:tcPr>
-              <w:tcW w:w="2268" w:type="dxa"/>
+              <w:tcW w:w="2557" w:type="dxa"/>
             </w:tcPr>
             <w:p>
               <w:pPr>
@@ -3200,35 +3600,31 @@
             <w:b/>
             <w:bCs/>
           </w:rPr>
-          <w:alias w:val="#Nav: /Labels/SalespersonNameLabel"/>
+          <w:alias w:val="#Nav: /Labels/VAT_Registration_No_CompanyInformationCaption"/>
           <w:tag w:val="#Nav: NPR_Sales_Ticket_A4_POS_Rdlc/6150613"/>
-          <w:id w:val="-834612998"/>
+          <w:id w:val="795178003"/>
           <w:placeholder>
-            <w:docPart w:val="CBFC928E09224A7DACE22E38C35D30AD"/>
+            <w:docPart w:val="D366F909B43340E2A4414DC0A6E7BAF1"/>
           </w:placeholder>
-          <w:dataBinding w:prefixMappings="xmlns:ns0='urn:microsoft-dynamics-nav/reports/NPR_Sales_Ticket_A4_POS_Rdlc/6150613/'" w:xpath="/ns0:NavWordReportXmlPart[1]/ns0:Labels[1]/ns0:SalespersonNameLabel[1]" w:storeItemID="{62303C39-08E7-47A2-87A1-4E32E33FE145}"/>
+          <w:dataBinding w:prefixMappings="xmlns:ns0='urn:microsoft-dynamics-nav/reports/NPR_Sales_Ticket_A4_POS_Rdlc/6150613/'" w:xpath="/ns0:NavWordReportXmlPart[1]/ns0:Labels[1]/ns0:VAT_Registration_No_CompanyInformationCaption[1]" w:storeItemID="{62303C39-08E7-47A2-87A1-4E32E33FE145}"/>
           <w:text/>
         </w:sdtPr>
         <w:sdtEndPr/>
         <w:sdtContent>
           <w:tc>
             <w:tcPr>
-              <w:tcW w:w="2547" w:type="dxa"/>
+              <w:tcW w:w="2831" w:type="dxa"/>
             </w:tcPr>
             <w:p>
               <w:pPr>
                 <w:pStyle w:val="Header"/>
-                <w:rPr>
-                  <w:b/>
-                  <w:bCs/>
-                </w:rPr>
               </w:pPr>
               <w:r>
                 <w:rPr>
                   <w:b/>
                   <w:bCs/>
                 </w:rPr>
-                <w:t>SalespersonNameLabel</w:t>
+                <w:t>VAT_Registration_No_CompanyInformationCaption</w:t>
               </w:r>
             </w:p>
           </w:tc>
@@ -3236,13 +3632,13 @@
       </w:sdt>
       <w:sdt>
         <w:sdtPr>
-          <w:alias w:val="#Nav: /NPR_POS_Entry/Salesperson_Purchaser/Name_SalespersonPurchaser"/>
+          <w:alias w:val="#Nav: /CompanyInformation/VAT_Registration_No_CompanyInformation"/>
           <w:tag w:val="#Nav: NPR_Sales_Ticket_A4_POS_Rdlc/6150613"/>
-          <w:id w:val="1825231414"/>
+          <w:id w:val="275386145"/>
           <w:placeholder>
-            <w:docPart w:val="CBFC928E09224A7DACE22E38C35D30AD"/>
+            <w:docPart w:val="EC35634BC9C347BB8224E59529DD0D4B"/>
           </w:placeholder>
-          <w:dataBinding w:prefixMappings="xmlns:ns0='urn:microsoft-dynamics-nav/reports/NPR_Sales_Ticket_A4_POS_Rdlc/6150613/'" w:xpath="/ns0:NavWordReportXmlPart[1]/ns0:NPR_POS_Entry[1]/ns0:Salesperson_Purchaser[1]/ns0:Name_SalespersonPurchaser[1]" w:storeItemID="{62303C39-08E7-47A2-87A1-4E32E33FE145}"/>
+          <w:dataBinding w:prefixMappings="xmlns:ns0='urn:microsoft-dynamics-nav/reports/NPR_Sales_Ticket_A4_POS_Rdlc/6150613/'" w:xpath="/ns0:NavWordReportXmlPart[1]/ns0:CompanyInformation[1]/ns0:VAT_Registration_No_CompanyInformation[1]" w:storeItemID="{62303C39-08E7-47A2-87A1-4E32E33FE145}"/>
           <w:text/>
         </w:sdtPr>
         <w:sdtEndPr/>
@@ -3256,7 +3652,7 @@
                 <w:pStyle w:val="Header"/>
               </w:pPr>
               <w:r>
-                <w:t>Name_SalespersonPurchaser</w:t>
+                <w:t>VAT_Registration_No_CompanyInformation</w:t>
               </w:r>
             </w:p>
           </w:tc>
@@ -3281,7 +3677,7 @@
         <w:sdtContent>
           <w:tc>
             <w:tcPr>
-              <w:tcW w:w="2268" w:type="dxa"/>
+              <w:tcW w:w="2557" w:type="dxa"/>
             </w:tcPr>
             <w:p>
               <w:pPr>
@@ -3335,7 +3731,7 @@
     <w:tr>
       <w:tc>
         <w:tcPr>
-          <w:tcW w:w="2547" w:type="dxa"/>
+          <w:tcW w:w="2831" w:type="dxa"/>
         </w:tcPr>
         <w:p>
           <w:pPr>
@@ -3376,7 +3772,7 @@
         <w:sdtContent>
           <w:tc>
             <w:tcPr>
-              <w:tcW w:w="2268" w:type="dxa"/>
+              <w:tcW w:w="2557" w:type="dxa"/>
             </w:tcPr>
             <w:p>
               <w:pPr>
@@ -3421,101 +3817,6 @@
               </w:pPr>
               <w:r>
                 <w:t>Home_Page_CompanyInformation</w:t>
-              </w:r>
-            </w:p>
-          </w:tc>
-        </w:sdtContent>
-      </w:sdt>
-    </w:tr>
-    <w:tr>
-      <w:tc>
-        <w:tcPr>
-          <w:tcW w:w="2547" w:type="dxa"/>
-        </w:tcPr>
-        <w:p>
-          <w:pPr>
-            <w:pStyle w:val="Header"/>
-          </w:pPr>
-        </w:p>
-      </w:tc>
-      <w:tc>
-        <w:tcPr>
-          <w:tcW w:w="3118" w:type="dxa"/>
-        </w:tcPr>
-        <w:p>
-          <w:pPr>
-            <w:pStyle w:val="Header"/>
-            <w:rPr>
-              <w:b/>
-              <w:bCs/>
-            </w:rPr>
-          </w:pPr>
-        </w:p>
-      </w:tc>
-      <w:sdt>
-        <w:sdtPr>
-          <w:rPr>
-            <w:b/>
-            <w:bCs/>
-          </w:rPr>
-          <w:alias w:val="#Nav: /Labels/VAT_Registration_No_CompanyInformationCaption"/>
-          <w:tag w:val="#Nav: NPR_Sales_Ticket_A4_POS_Rdlc/6150613"/>
-          <w:id w:val="195517103"/>
-          <w:placeholder>
-            <w:docPart w:val="DefaultPlaceholder_-1854013440"/>
-          </w:placeholder>
-          <w:dataBinding w:prefixMappings="xmlns:ns0='urn:microsoft-dynamics-nav/reports/NPR_Sales_Ticket_A4_POS_Rdlc/6150613/'" w:xpath="/ns0:NavWordReportXmlPart[1]/ns0:Labels[1]/ns0:VAT_Registration_No_CompanyInformationCaption[1]" w:storeItemID="{62303C39-08E7-47A2-87A1-4E32E33FE145}"/>
-          <w:text/>
-        </w:sdtPr>
-        <w:sdtEndPr/>
-        <w:sdtContent>
-          <w:tc>
-            <w:tcPr>
-              <w:tcW w:w="2268" w:type="dxa"/>
-            </w:tcPr>
-            <w:p>
-              <w:pPr>
-                <w:pStyle w:val="Header"/>
-                <w:rPr>
-                  <w:b/>
-                  <w:bCs/>
-                </w:rPr>
-              </w:pPr>
-              <w:r>
-                <w:rPr>
-                  <w:b/>
-                  <w:bCs/>
-                </w:rPr>
-                <w:t>VAT_Registration_No_CompanyInformationCaption</w:t>
-              </w:r>
-            </w:p>
-          </w:tc>
-        </w:sdtContent>
-      </w:sdt>
-      <w:sdt>
-        <w:sdtPr>
-          <w:alias w:val="#Nav: /CompanyInformation/VAT_Registration_No_CompanyInformation"/>
-          <w:tag w:val="#Nav: NPR_Sales_Ticket_A4_POS_Rdlc/6150613"/>
-          <w:id w:val="1242842002"/>
-          <w:placeholder>
-            <w:docPart w:val="DefaultPlaceholder_-1854013440"/>
-          </w:placeholder>
-          <w:dataBinding w:prefixMappings="xmlns:ns0='urn:microsoft-dynamics-nav/reports/NPR_Sales_Ticket_A4_POS_Rdlc/6150613/'" w:xpath="/ns0:NavWordReportXmlPart[1]/ns0:CompanyInformation[1]/ns0:VAT_Registration_No_CompanyInformation[1]" w:storeItemID="{62303C39-08E7-47A2-87A1-4E32E33FE145}"/>
-          <w:text/>
-        </w:sdtPr>
-        <w:sdtEndPr/>
-        <w:sdtContent>
-          <w:tc>
-            <w:tcPr>
-              <w:tcW w:w="2410" w:type="dxa"/>
-            </w:tcPr>
-            <w:p>
-              <w:pPr>
-                <w:pStyle w:val="Header"/>
-                <w:jc w:val="right"/>
-              </w:pPr>
-              <w:r>
-                <w:t>VAT_Registration_No_CompanyInformation</w:t>
               </w:r>
             </w:p>
           </w:tc>
@@ -4064,64 +4365,6 @@
     </w:docPart>
     <w:docPart>
       <w:docPartPr>
-        <w:name w:val="427A103EFA074E6EA770C21B668FD641"/>
-        <w:category>
-          <w:name w:val="General"/>
-          <w:gallery w:val="placeholder"/>
-        </w:category>
-        <w:types>
-          <w:type w:val="bbPlcHdr"/>
-        </w:types>
-        <w:behaviors>
-          <w:behavior w:val="content"/>
-        </w:behaviors>
-        <w:guid w:val="{025215D9-23F0-4342-AF8F-7EDB46B8F4C0}"/>
-      </w:docPartPr>
-      <w:docPartBody>
-        <w:p>
-          <w:pPr>
-            <w:pStyle w:val="427A103EFA074E6EA770C21B668FD641"/>
-          </w:pPr>
-          <w:r>
-            <w:rPr>
-              <w:rStyle w:val="PlaceholderText"/>
-            </w:rPr>
-            <w:t>Click or tap here to enter text.</w:t>
-          </w:r>
-        </w:p>
-      </w:docPartBody>
-    </w:docPart>
-    <w:docPart>
-      <w:docPartPr>
-        <w:name w:val="C68A9C052473428883435E2F6B7FD01C"/>
-        <w:category>
-          <w:name w:val="General"/>
-          <w:gallery w:val="placeholder"/>
-        </w:category>
-        <w:types>
-          <w:type w:val="bbPlcHdr"/>
-        </w:types>
-        <w:behaviors>
-          <w:behavior w:val="content"/>
-        </w:behaviors>
-        <w:guid w:val="{FB900C7B-EA62-4996-A62A-02F966BE2BF3}"/>
-      </w:docPartPr>
-      <w:docPartBody>
-        <w:p>
-          <w:pPr>
-            <w:pStyle w:val="C68A9C052473428883435E2F6B7FD01C"/>
-          </w:pPr>
-          <w:r>
-            <w:rPr>
-              <w:rStyle w:val="PlaceholderText"/>
-            </w:rPr>
-            <w:t>Click or tap here to enter text.</w:t>
-          </w:r>
-        </w:p>
-      </w:docPartBody>
-    </w:docPart>
-    <w:docPart>
-      <w:docPartPr>
         <w:name w:val="73564FA24346409784C92E5E83E25682"/>
         <w:category>
           <w:name w:val="General"/>
@@ -4180,209 +4423,6 @@
     </w:docPart>
     <w:docPart>
       <w:docPartPr>
-        <w:name w:val="0C5FFE4B243344FCA5D17A6E4B1AB667"/>
-        <w:category>
-          <w:name w:val="General"/>
-          <w:gallery w:val="placeholder"/>
-        </w:category>
-        <w:types>
-          <w:type w:val="bbPlcHdr"/>
-        </w:types>
-        <w:behaviors>
-          <w:behavior w:val="content"/>
-        </w:behaviors>
-        <w:guid w:val="{F4B17C38-B8E0-40CA-88C6-88D4A0926BAE}"/>
-      </w:docPartPr>
-      <w:docPartBody>
-        <w:p>
-          <w:pPr>
-            <w:pStyle w:val="0C5FFE4B243344FCA5D17A6E4B1AB667"/>
-          </w:pPr>
-          <w:r>
-            <w:rPr>
-              <w:rStyle w:val="PlaceholderText"/>
-            </w:rPr>
-            <w:t>Click or tap here to enter text.</w:t>
-          </w:r>
-        </w:p>
-      </w:docPartBody>
-    </w:docPart>
-    <w:docPart>
-      <w:docPartPr>
-        <w:name w:val="3A06AA893CDA408D9D0B22AA36EABDFE"/>
-        <w:category>
-          <w:name w:val="General"/>
-          <w:gallery w:val="placeholder"/>
-        </w:category>
-        <w:types>
-          <w:type w:val="bbPlcHdr"/>
-        </w:types>
-        <w:behaviors>
-          <w:behavior w:val="content"/>
-        </w:behaviors>
-        <w:guid w:val="{981616D2-11E0-4657-9AAD-708F9C8F5A54}"/>
-      </w:docPartPr>
-      <w:docPartBody>
-        <w:p>
-          <w:pPr>
-            <w:pStyle w:val="3A06AA893CDA408D9D0B22AA36EABDFE"/>
-          </w:pPr>
-          <w:r>
-            <w:rPr>
-              <w:rStyle w:val="PlaceholderText"/>
-            </w:rPr>
-            <w:t>Click or tap here to enter text.</w:t>
-          </w:r>
-        </w:p>
-      </w:docPartBody>
-    </w:docPart>
-    <w:docPart>
-      <w:docPartPr>
-        <w:name w:val="619D232F89884603A5686A825B2E2C52"/>
-        <w:category>
-          <w:name w:val="General"/>
-          <w:gallery w:val="placeholder"/>
-        </w:category>
-        <w:types>
-          <w:type w:val="bbPlcHdr"/>
-        </w:types>
-        <w:behaviors>
-          <w:behavior w:val="content"/>
-        </w:behaviors>
-        <w:guid w:val="{7C3C71C9-2E7E-45CE-AF6A-70811C6256BB}"/>
-      </w:docPartPr>
-      <w:docPartBody>
-        <w:p>
-          <w:pPr>
-            <w:pStyle w:val="619D232F89884603A5686A825B2E2C52"/>
-          </w:pPr>
-          <w:r>
-            <w:rPr>
-              <w:rStyle w:val="PlaceholderText"/>
-            </w:rPr>
-            <w:t>Click or tap here to enter text.</w:t>
-          </w:r>
-        </w:p>
-      </w:docPartBody>
-    </w:docPart>
-    <w:docPart>
-      <w:docPartPr>
-        <w:name w:val="7258F8AFB0B548B09E729D5ED9E40D09"/>
-        <w:category>
-          <w:name w:val="General"/>
-          <w:gallery w:val="placeholder"/>
-        </w:category>
-        <w:types>
-          <w:type w:val="bbPlcHdr"/>
-        </w:types>
-        <w:behaviors>
-          <w:behavior w:val="content"/>
-        </w:behaviors>
-        <w:guid w:val="{79FEF1EA-E4E6-4C83-94A1-496D48E7D128}"/>
-      </w:docPartPr>
-      <w:docPartBody>
-        <w:p>
-          <w:pPr>
-            <w:pStyle w:val="7258F8AFB0B548B09E729D5ED9E40D09"/>
-          </w:pPr>
-          <w:r>
-            <w:rPr>
-              <w:rStyle w:val="PlaceholderText"/>
-            </w:rPr>
-            <w:t>Click or tap here to enter text.</w:t>
-          </w:r>
-        </w:p>
-      </w:docPartBody>
-    </w:docPart>
-    <w:docPart>
-      <w:docPartPr>
-        <w:name w:val="CC31932D03BD4E94BD6E7463E7C623D8"/>
-        <w:category>
-          <w:name w:val="General"/>
-          <w:gallery w:val="placeholder"/>
-        </w:category>
-        <w:types>
-          <w:type w:val="bbPlcHdr"/>
-        </w:types>
-        <w:behaviors>
-          <w:behavior w:val="content"/>
-        </w:behaviors>
-        <w:guid w:val="{54465BC7-60C1-434E-89B6-4289862C544F}"/>
-      </w:docPartPr>
-      <w:docPartBody>
-        <w:p>
-          <w:pPr>
-            <w:pStyle w:val="CC31932D03BD4E94BD6E7463E7C623D8"/>
-          </w:pPr>
-          <w:r>
-            <w:rPr>
-              <w:rStyle w:val="PlaceholderText"/>
-            </w:rPr>
-            <w:t>Click or tap here to enter text.</w:t>
-          </w:r>
-        </w:p>
-      </w:docPartBody>
-    </w:docPart>
-    <w:docPart>
-      <w:docPartPr>
-        <w:name w:val="B94D0E019BDD48F896DB83117A696B60"/>
-        <w:category>
-          <w:name w:val="General"/>
-          <w:gallery w:val="placeholder"/>
-        </w:category>
-        <w:types>
-          <w:type w:val="bbPlcHdr"/>
-        </w:types>
-        <w:behaviors>
-          <w:behavior w:val="content"/>
-        </w:behaviors>
-        <w:guid w:val="{4CB8F389-6371-447A-9EB1-9118C73DF9E4}"/>
-      </w:docPartPr>
-      <w:docPartBody>
-        <w:p>
-          <w:pPr>
-            <w:pStyle w:val="B94D0E019BDD48F896DB83117A696B60"/>
-          </w:pPr>
-          <w:r>
-            <w:rPr>
-              <w:rStyle w:val="PlaceholderText"/>
-            </w:rPr>
-            <w:t>Click or tap here to enter text.</w:t>
-          </w:r>
-        </w:p>
-      </w:docPartBody>
-    </w:docPart>
-    <w:docPart>
-      <w:docPartPr>
-        <w:name w:val="44A73BA6C6E74D95A66490C5EA3ED315"/>
-        <w:category>
-          <w:name w:val="General"/>
-          <w:gallery w:val="placeholder"/>
-        </w:category>
-        <w:types>
-          <w:type w:val="bbPlcHdr"/>
-        </w:types>
-        <w:behaviors>
-          <w:behavior w:val="content"/>
-        </w:behaviors>
-        <w:guid w:val="{03AAB23E-C106-491B-8C10-D364681B55A6}"/>
-      </w:docPartPr>
-      <w:docPartBody>
-        <w:p>
-          <w:pPr>
-            <w:pStyle w:val="44A73BA6C6E74D95A66490C5EA3ED315"/>
-          </w:pPr>
-          <w:r>
-            <w:rPr>
-              <w:rStyle w:val="PlaceholderText"/>
-            </w:rPr>
-            <w:t>Click or tap here to enter text.</w:t>
-          </w:r>
-        </w:p>
-      </w:docPartBody>
-    </w:docPart>
-    <w:docPart>
-      <w:docPartPr>
         <w:name w:val="68C4DE2500A34A31BD50CBE1601AF998"/>
         <w:category>
           <w:name w:val="General"/>
@@ -4400,35 +4440,6 @@
         <w:p>
           <w:pPr>
             <w:pStyle w:val="68C4DE2500A34A31BD50CBE1601AF998"/>
-          </w:pPr>
-          <w:r>
-            <w:rPr>
-              <w:rStyle w:val="PlaceholderText"/>
-            </w:rPr>
-            <w:t>Click or tap here to enter text.</w:t>
-          </w:r>
-        </w:p>
-      </w:docPartBody>
-    </w:docPart>
-    <w:docPart>
-      <w:docPartPr>
-        <w:name w:val="CBFC928E09224A7DACE22E38C35D30AD"/>
-        <w:category>
-          <w:name w:val="General"/>
-          <w:gallery w:val="placeholder"/>
-        </w:category>
-        <w:types>
-          <w:type w:val="bbPlcHdr"/>
-        </w:types>
-        <w:behaviors>
-          <w:behavior w:val="content"/>
-        </w:behaviors>
-        <w:guid w:val="{F589E69B-484A-4ABC-9F55-59F4521F6AE4}"/>
-      </w:docPartPr>
-      <w:docPartBody>
-        <w:p>
-          <w:pPr>
-            <w:pStyle w:val="CBFC928E09224A7DACE22E38C35D30AD"/>
           </w:pPr>
           <w:r>
             <w:rPr>
@@ -4555,6 +4566,873 @@
         </w:p>
       </w:docPartBody>
     </w:docPart>
+    <w:docPart>
+      <w:docPartPr>
+        <w:name w:val="C6A7A3144417463C91066FA437662C38"/>
+        <w:category>
+          <w:name w:val="General"/>
+          <w:gallery w:val="placeholder"/>
+        </w:category>
+        <w:types>
+          <w:type w:val="bbPlcHdr"/>
+        </w:types>
+        <w:behaviors>
+          <w:behavior w:val="content"/>
+        </w:behaviors>
+        <w:guid w:val="{8E18F4F6-7CFB-4B78-873A-1E3263455063}"/>
+      </w:docPartPr>
+      <w:docPartBody>
+        <w:p>
+          <w:pPr>
+            <w:pStyle w:val="C6A7A3144417463C91066FA437662C38"/>
+          </w:pPr>
+          <w:r>
+            <w:rPr>
+              <w:rStyle w:val="PlaceholderText"/>
+            </w:rPr>
+            <w:t>Click or tap here to enter text.</w:t>
+          </w:r>
+        </w:p>
+      </w:docPartBody>
+    </w:docPart>
+    <w:docPart>
+      <w:docPartPr>
+        <w:name w:val="D3CF1865C6E8445CBE25B2CF024A05C6"/>
+        <w:category>
+          <w:name w:val="General"/>
+          <w:gallery w:val="placeholder"/>
+        </w:category>
+        <w:types>
+          <w:type w:val="bbPlcHdr"/>
+        </w:types>
+        <w:behaviors>
+          <w:behavior w:val="content"/>
+        </w:behaviors>
+        <w:guid w:val="{9F476544-19F2-42BA-8F6B-C415BD586C3D}"/>
+      </w:docPartPr>
+      <w:docPartBody>
+        <w:p>
+          <w:pPr>
+            <w:pStyle w:val="D3CF1865C6E8445CBE25B2CF024A05C6"/>
+          </w:pPr>
+          <w:r>
+            <w:rPr>
+              <w:rStyle w:val="PlaceholderText"/>
+            </w:rPr>
+            <w:t>Click or tap here to enter text.</w:t>
+          </w:r>
+        </w:p>
+      </w:docPartBody>
+    </w:docPart>
+    <w:docPart>
+      <w:docPartPr>
+        <w:name w:val="9EDFDDC2239B440AB6D3CC90564AFB73"/>
+        <w:category>
+          <w:name w:val="General"/>
+          <w:gallery w:val="placeholder"/>
+        </w:category>
+        <w:types>
+          <w:type w:val="bbPlcHdr"/>
+        </w:types>
+        <w:behaviors>
+          <w:behavior w:val="content"/>
+        </w:behaviors>
+        <w:guid w:val="{E6D9290C-EA1A-4CEF-A2C5-7068724C0C6F}"/>
+      </w:docPartPr>
+      <w:docPartBody>
+        <w:p>
+          <w:pPr>
+            <w:pStyle w:val="9EDFDDC2239B440AB6D3CC90564AFB73"/>
+          </w:pPr>
+          <w:r>
+            <w:rPr>
+              <w:rStyle w:val="PlaceholderText"/>
+            </w:rPr>
+            <w:t>Click or tap here to enter text.</w:t>
+          </w:r>
+        </w:p>
+      </w:docPartBody>
+    </w:docPart>
+    <w:docPart>
+      <w:docPartPr>
+        <w:name w:val="584781CAC6B54625AD44B96CB9392388"/>
+        <w:category>
+          <w:name w:val="General"/>
+          <w:gallery w:val="placeholder"/>
+        </w:category>
+        <w:types>
+          <w:type w:val="bbPlcHdr"/>
+        </w:types>
+        <w:behaviors>
+          <w:behavior w:val="content"/>
+        </w:behaviors>
+        <w:guid w:val="{1496E9A4-9EB8-4F87-8902-823E28AB1A11}"/>
+      </w:docPartPr>
+      <w:docPartBody>
+        <w:p>
+          <w:pPr>
+            <w:pStyle w:val="584781CAC6B54625AD44B96CB9392388"/>
+          </w:pPr>
+          <w:r>
+            <w:rPr>
+              <w:rStyle w:val="PlaceholderText"/>
+            </w:rPr>
+            <w:t>Click or tap here to enter text.</w:t>
+          </w:r>
+        </w:p>
+      </w:docPartBody>
+    </w:docPart>
+    <w:docPart>
+      <w:docPartPr>
+        <w:name w:val="3091E68B4ECE498CBF86FF4BF1DCD6F9"/>
+        <w:category>
+          <w:name w:val="General"/>
+          <w:gallery w:val="placeholder"/>
+        </w:category>
+        <w:types>
+          <w:type w:val="bbPlcHdr"/>
+        </w:types>
+        <w:behaviors>
+          <w:behavior w:val="content"/>
+        </w:behaviors>
+        <w:guid w:val="{AB9868D0-CFF6-4CC4-AB79-134321D2DD7D}"/>
+      </w:docPartPr>
+      <w:docPartBody>
+        <w:p>
+          <w:pPr>
+            <w:pStyle w:val="3091E68B4ECE498CBF86FF4BF1DCD6F9"/>
+          </w:pPr>
+          <w:r>
+            <w:rPr>
+              <w:rStyle w:val="PlaceholderText"/>
+            </w:rPr>
+            <w:t>Click or tap here to enter text.</w:t>
+          </w:r>
+        </w:p>
+      </w:docPartBody>
+    </w:docPart>
+    <w:docPart>
+      <w:docPartPr>
+        <w:name w:val="F4A34F3FB1F448D493382E4CA72F8750"/>
+        <w:category>
+          <w:name w:val="General"/>
+          <w:gallery w:val="placeholder"/>
+        </w:category>
+        <w:types>
+          <w:type w:val="bbPlcHdr"/>
+        </w:types>
+        <w:behaviors>
+          <w:behavior w:val="content"/>
+        </w:behaviors>
+        <w:guid w:val="{82B38E29-5AE7-4B96-B96B-D08A17B3B768}"/>
+      </w:docPartPr>
+      <w:docPartBody>
+        <w:p>
+          <w:pPr>
+            <w:pStyle w:val="F4A34F3FB1F448D493382E4CA72F8750"/>
+          </w:pPr>
+          <w:r>
+            <w:rPr>
+              <w:rStyle w:val="PlaceholderText"/>
+            </w:rPr>
+            <w:t>Click or tap here to enter text.</w:t>
+          </w:r>
+        </w:p>
+      </w:docPartBody>
+    </w:docPart>
+    <w:docPart>
+      <w:docPartPr>
+        <w:name w:val="DefaultPlaceholder_-1854013435"/>
+        <w:category>
+          <w:name w:val="General"/>
+          <w:gallery w:val="placeholder"/>
+        </w:category>
+        <w:types>
+          <w:type w:val="bbPlcHdr"/>
+        </w:types>
+        <w:behaviors>
+          <w:behavior w:val="content"/>
+        </w:behaviors>
+        <w:guid w:val="{3932A54E-9251-4914-B8CB-28E4E53D4190}"/>
+      </w:docPartPr>
+      <w:docPartBody>
+        <w:p>
+          <w:r>
+            <w:rPr>
+              <w:rStyle w:val="PlaceholderText"/>
+            </w:rPr>
+            <w:t>Enter any content that you want to repeat, including other content controls. You can also insert this control around table rows in order to repeat parts of a table.</w:t>
+          </w:r>
+        </w:p>
+      </w:docPartBody>
+    </w:docPart>
+    <w:docPart>
+      <w:docPartPr>
+        <w:name w:val="FF71EBA7BE0848639A3DFCF97CD03B5E"/>
+        <w:category>
+          <w:name w:val="General"/>
+          <w:gallery w:val="placeholder"/>
+        </w:category>
+        <w:types>
+          <w:type w:val="bbPlcHdr"/>
+        </w:types>
+        <w:behaviors>
+          <w:behavior w:val="content"/>
+        </w:behaviors>
+        <w:guid w:val="{280787A9-F56D-4F55-994E-B52DFDA9BCA9}"/>
+      </w:docPartPr>
+      <w:docPartBody>
+        <w:p>
+          <w:pPr>
+            <w:pStyle w:val="FF71EBA7BE0848639A3DFCF97CD03B5E"/>
+          </w:pPr>
+          <w:r>
+            <w:rPr>
+              <w:rStyle w:val="PlaceholderText"/>
+            </w:rPr>
+            <w:t>Click or tap here to enter text.</w:t>
+          </w:r>
+        </w:p>
+      </w:docPartBody>
+    </w:docPart>
+    <w:docPart>
+      <w:docPartPr>
+        <w:name w:val="9459EFBBCB75400D8081B8BCDD89A15B"/>
+        <w:category>
+          <w:name w:val="General"/>
+          <w:gallery w:val="placeholder"/>
+        </w:category>
+        <w:types>
+          <w:type w:val="bbPlcHdr"/>
+        </w:types>
+        <w:behaviors>
+          <w:behavior w:val="content"/>
+        </w:behaviors>
+        <w:guid w:val="{B9F9F45C-8CB5-4CDA-A568-6AE264AD27E1}"/>
+      </w:docPartPr>
+      <w:docPartBody>
+        <w:p>
+          <w:pPr>
+            <w:pStyle w:val="9459EFBBCB75400D8081B8BCDD89A15B"/>
+          </w:pPr>
+          <w:r>
+            <w:rPr>
+              <w:rStyle w:val="PlaceholderText"/>
+            </w:rPr>
+            <w:t>Click or tap here to enter text.</w:t>
+          </w:r>
+        </w:p>
+      </w:docPartBody>
+    </w:docPart>
+    <w:docPart>
+      <w:docPartPr>
+        <w:name w:val="6B037FC73A1447A1B51B59886E74608B"/>
+        <w:category>
+          <w:name w:val="General"/>
+          <w:gallery w:val="placeholder"/>
+        </w:category>
+        <w:types>
+          <w:type w:val="bbPlcHdr"/>
+        </w:types>
+        <w:behaviors>
+          <w:behavior w:val="content"/>
+        </w:behaviors>
+        <w:guid w:val="{57841C75-26E7-4E39-84E5-205BA883529E}"/>
+      </w:docPartPr>
+      <w:docPartBody>
+        <w:p>
+          <w:pPr>
+            <w:pStyle w:val="6B037FC73A1447A1B51B59886E74608B"/>
+          </w:pPr>
+          <w:r>
+            <w:rPr>
+              <w:rStyle w:val="PlaceholderText"/>
+            </w:rPr>
+            <w:t>Click or tap here to enter text.</w:t>
+          </w:r>
+        </w:p>
+      </w:docPartBody>
+    </w:docPart>
+    <w:docPart>
+      <w:docPartPr>
+        <w:name w:val="15C73BAD7FC04D8092D5B8EAB688A2CC"/>
+        <w:category>
+          <w:name w:val="General"/>
+          <w:gallery w:val="placeholder"/>
+        </w:category>
+        <w:types>
+          <w:type w:val="bbPlcHdr"/>
+        </w:types>
+        <w:behaviors>
+          <w:behavior w:val="content"/>
+        </w:behaviors>
+        <w:guid w:val="{9CE263E5-A82E-48DC-84C1-A0FB17FE099D}"/>
+      </w:docPartPr>
+      <w:docPartBody>
+        <w:p>
+          <w:pPr>
+            <w:pStyle w:val="15C73BAD7FC04D8092D5B8EAB688A2CC"/>
+          </w:pPr>
+          <w:r>
+            <w:rPr>
+              <w:rStyle w:val="PlaceholderText"/>
+            </w:rPr>
+            <w:t>Click or tap here to enter text.</w:t>
+          </w:r>
+        </w:p>
+      </w:docPartBody>
+    </w:docPart>
+    <w:docPart>
+      <w:docPartPr>
+        <w:name w:val="60671B64D22B4CFD9BD99F7AE51D78B0"/>
+        <w:category>
+          <w:name w:val="General"/>
+          <w:gallery w:val="placeholder"/>
+        </w:category>
+        <w:types>
+          <w:type w:val="bbPlcHdr"/>
+        </w:types>
+        <w:behaviors>
+          <w:behavior w:val="content"/>
+        </w:behaviors>
+        <w:guid w:val="{C61CB951-700D-49BD-9FDF-2F4191959F95}"/>
+      </w:docPartPr>
+      <w:docPartBody>
+        <w:p>
+          <w:pPr>
+            <w:pStyle w:val="60671B64D22B4CFD9BD99F7AE51D78B0"/>
+          </w:pPr>
+          <w:r>
+            <w:rPr>
+              <w:rStyle w:val="PlaceholderText"/>
+            </w:rPr>
+            <w:t>Click or tap here to enter text.</w:t>
+          </w:r>
+        </w:p>
+      </w:docPartBody>
+    </w:docPart>
+    <w:docPart>
+      <w:docPartPr>
+        <w:name w:val="4D3459EDAA664251AE6895EC636DF4E5"/>
+        <w:category>
+          <w:name w:val="General"/>
+          <w:gallery w:val="placeholder"/>
+        </w:category>
+        <w:types>
+          <w:type w:val="bbPlcHdr"/>
+        </w:types>
+        <w:behaviors>
+          <w:behavior w:val="content"/>
+        </w:behaviors>
+        <w:guid w:val="{F25E0754-7FDC-4DBC-A577-1B263B1EACF6}"/>
+      </w:docPartPr>
+      <w:docPartBody>
+        <w:p>
+          <w:pPr>
+            <w:pStyle w:val="4D3459EDAA664251AE6895EC636DF4E5"/>
+          </w:pPr>
+          <w:r>
+            <w:rPr>
+              <w:rStyle w:val="PlaceholderText"/>
+            </w:rPr>
+            <w:t>Click or tap here to enter text.</w:t>
+          </w:r>
+        </w:p>
+      </w:docPartBody>
+    </w:docPart>
+    <w:docPart>
+      <w:docPartPr>
+        <w:name w:val="A9330073049F47849E8208637970304D"/>
+        <w:category>
+          <w:name w:val="General"/>
+          <w:gallery w:val="placeholder"/>
+        </w:category>
+        <w:types>
+          <w:type w:val="bbPlcHdr"/>
+        </w:types>
+        <w:behaviors>
+          <w:behavior w:val="content"/>
+        </w:behaviors>
+        <w:guid w:val="{20C640AD-F886-4032-B099-01283F7D6D0D}"/>
+      </w:docPartPr>
+      <w:docPartBody>
+        <w:p>
+          <w:pPr>
+            <w:pStyle w:val="A9330073049F47849E8208637970304D"/>
+          </w:pPr>
+          <w:r>
+            <w:rPr>
+              <w:rStyle w:val="PlaceholderText"/>
+            </w:rPr>
+            <w:t>Click or tap here to enter text.</w:t>
+          </w:r>
+        </w:p>
+      </w:docPartBody>
+    </w:docPart>
+    <w:docPart>
+      <w:docPartPr>
+        <w:name w:val="B5BCAF0AA68A4A77A24E68084B037ACA"/>
+        <w:category>
+          <w:name w:val="General"/>
+          <w:gallery w:val="placeholder"/>
+        </w:category>
+        <w:types>
+          <w:type w:val="bbPlcHdr"/>
+        </w:types>
+        <w:behaviors>
+          <w:behavior w:val="content"/>
+        </w:behaviors>
+        <w:guid w:val="{AA61A28E-397C-4BAA-BA48-8031AF6A4179}"/>
+      </w:docPartPr>
+      <w:docPartBody>
+        <w:p>
+          <w:pPr>
+            <w:pStyle w:val="B5BCAF0AA68A4A77A24E68084B037ACA"/>
+          </w:pPr>
+          <w:r>
+            <w:rPr>
+              <w:rStyle w:val="PlaceholderText"/>
+            </w:rPr>
+            <w:t>Click or tap here to enter text.</w:t>
+          </w:r>
+        </w:p>
+      </w:docPartBody>
+    </w:docPart>
+    <w:docPart>
+      <w:docPartPr>
+        <w:name w:val="7CD618D0A3734ACBB61AA8C116A915F0"/>
+        <w:category>
+          <w:name w:val="General"/>
+          <w:gallery w:val="placeholder"/>
+        </w:category>
+        <w:types>
+          <w:type w:val="bbPlcHdr"/>
+        </w:types>
+        <w:behaviors>
+          <w:behavior w:val="content"/>
+        </w:behaviors>
+        <w:guid w:val="{FCFA49F3-B7B1-4F04-A0F0-09D25F56BB6E}"/>
+      </w:docPartPr>
+      <w:docPartBody>
+        <w:p>
+          <w:pPr>
+            <w:pStyle w:val="7CD618D0A3734ACBB61AA8C116A915F0"/>
+          </w:pPr>
+          <w:r>
+            <w:rPr>
+              <w:rStyle w:val="PlaceholderText"/>
+            </w:rPr>
+            <w:t>Click or tap here to enter text.</w:t>
+          </w:r>
+        </w:p>
+      </w:docPartBody>
+    </w:docPart>
+    <w:docPart>
+      <w:docPartPr>
+        <w:name w:val="6AA100F70B2146D08EC1E08668C7D416"/>
+        <w:category>
+          <w:name w:val="General"/>
+          <w:gallery w:val="placeholder"/>
+        </w:category>
+        <w:types>
+          <w:type w:val="bbPlcHdr"/>
+        </w:types>
+        <w:behaviors>
+          <w:behavior w:val="content"/>
+        </w:behaviors>
+        <w:guid w:val="{8A773BCB-04CA-4E85-90E9-3AFAAFB1962D}"/>
+      </w:docPartPr>
+      <w:docPartBody>
+        <w:p>
+          <w:pPr>
+            <w:pStyle w:val="6AA100F70B2146D08EC1E08668C7D416"/>
+          </w:pPr>
+          <w:r>
+            <w:rPr>
+              <w:rStyle w:val="PlaceholderText"/>
+            </w:rPr>
+            <w:t>Click or tap here to enter text.</w:t>
+          </w:r>
+        </w:p>
+      </w:docPartBody>
+    </w:docPart>
+    <w:docPart>
+      <w:docPartPr>
+        <w:name w:val="58B5EA6FFF5A4A6DB6B2FA04CF33566F"/>
+        <w:category>
+          <w:name w:val="General"/>
+          <w:gallery w:val="placeholder"/>
+        </w:category>
+        <w:types>
+          <w:type w:val="bbPlcHdr"/>
+        </w:types>
+        <w:behaviors>
+          <w:behavior w:val="content"/>
+        </w:behaviors>
+        <w:guid w:val="{61ABA3EA-3CF4-430D-8C9A-B3760B11AE1F}"/>
+      </w:docPartPr>
+      <w:docPartBody>
+        <w:p>
+          <w:pPr>
+            <w:pStyle w:val="58B5EA6FFF5A4A6DB6B2FA04CF33566F"/>
+          </w:pPr>
+          <w:r>
+            <w:rPr>
+              <w:rStyle w:val="PlaceholderText"/>
+            </w:rPr>
+            <w:t>Click or tap here to enter text.</w:t>
+          </w:r>
+        </w:p>
+      </w:docPartBody>
+    </w:docPart>
+    <w:docPart>
+      <w:docPartPr>
+        <w:name w:val="EAC3189CBFD84A37A18289E465E54122"/>
+        <w:category>
+          <w:name w:val="General"/>
+          <w:gallery w:val="placeholder"/>
+        </w:category>
+        <w:types>
+          <w:type w:val="bbPlcHdr"/>
+        </w:types>
+        <w:behaviors>
+          <w:behavior w:val="content"/>
+        </w:behaviors>
+        <w:guid w:val="{82B80ED5-4C7F-4F9A-BA4C-CC629108D654}"/>
+      </w:docPartPr>
+      <w:docPartBody>
+        <w:p>
+          <w:pPr>
+            <w:pStyle w:val="EAC3189CBFD84A37A18289E465E54122"/>
+          </w:pPr>
+          <w:r>
+            <w:rPr>
+              <w:rStyle w:val="PlaceholderText"/>
+            </w:rPr>
+            <w:t>Click or tap here to enter text.</w:t>
+          </w:r>
+        </w:p>
+      </w:docPartBody>
+    </w:docPart>
+    <w:docPart>
+      <w:docPartPr>
+        <w:name w:val="8237C2E270CB4B11A31E27C7E0D12870"/>
+        <w:category>
+          <w:name w:val="General"/>
+          <w:gallery w:val="placeholder"/>
+        </w:category>
+        <w:types>
+          <w:type w:val="bbPlcHdr"/>
+        </w:types>
+        <w:behaviors>
+          <w:behavior w:val="content"/>
+        </w:behaviors>
+        <w:guid w:val="{E770C68C-1FB2-44E6-A37C-4CF32AFBDC38}"/>
+      </w:docPartPr>
+      <w:docPartBody>
+        <w:p>
+          <w:pPr>
+            <w:pStyle w:val="8237C2E270CB4B11A31E27C7E0D12870"/>
+          </w:pPr>
+          <w:r>
+            <w:rPr>
+              <w:rStyle w:val="PlaceholderText"/>
+            </w:rPr>
+            <w:t>Click or tap here to enter text.</w:t>
+          </w:r>
+        </w:p>
+      </w:docPartBody>
+    </w:docPart>
+    <w:docPart>
+      <w:docPartPr>
+        <w:name w:val="733B06D928C44459A1CEF38B69F57306"/>
+        <w:category>
+          <w:name w:val="General"/>
+          <w:gallery w:val="placeholder"/>
+        </w:category>
+        <w:types>
+          <w:type w:val="bbPlcHdr"/>
+        </w:types>
+        <w:behaviors>
+          <w:behavior w:val="content"/>
+        </w:behaviors>
+        <w:guid w:val="{4992B950-7947-4BD5-ABC7-8A73ED86AF56}"/>
+      </w:docPartPr>
+      <w:docPartBody>
+        <w:p>
+          <w:pPr>
+            <w:pStyle w:val="733B06D928C44459A1CEF38B69F57306"/>
+          </w:pPr>
+          <w:r>
+            <w:rPr>
+              <w:rStyle w:val="PlaceholderText"/>
+            </w:rPr>
+            <w:t>Click or tap here to enter text.</w:t>
+          </w:r>
+        </w:p>
+      </w:docPartBody>
+    </w:docPart>
+    <w:docPart>
+      <w:docPartPr>
+        <w:name w:val="4EF46EDDB77849A5A6D431E5A58505D9"/>
+        <w:category>
+          <w:name w:val="General"/>
+          <w:gallery w:val="placeholder"/>
+        </w:category>
+        <w:types>
+          <w:type w:val="bbPlcHdr"/>
+        </w:types>
+        <w:behaviors>
+          <w:behavior w:val="content"/>
+        </w:behaviors>
+        <w:guid w:val="{C849315F-95A7-40C7-8AB9-A26D5BDEEE43}"/>
+      </w:docPartPr>
+      <w:docPartBody>
+        <w:p>
+          <w:pPr>
+            <w:pStyle w:val="4EF46EDDB77849A5A6D431E5A58505D9"/>
+          </w:pPr>
+          <w:r>
+            <w:rPr>
+              <w:rStyle w:val="PlaceholderText"/>
+            </w:rPr>
+            <w:t>Click or tap here to enter text.</w:t>
+          </w:r>
+        </w:p>
+      </w:docPartBody>
+    </w:docPart>
+    <w:docPart>
+      <w:docPartPr>
+        <w:name w:val="83087A83394D467DB732E41F2605300F"/>
+        <w:category>
+          <w:name w:val="General"/>
+          <w:gallery w:val="placeholder"/>
+        </w:category>
+        <w:types>
+          <w:type w:val="bbPlcHdr"/>
+        </w:types>
+        <w:behaviors>
+          <w:behavior w:val="content"/>
+        </w:behaviors>
+        <w:guid w:val="{9960A13B-F399-48B6-9354-6333C910E3B0}"/>
+      </w:docPartPr>
+      <w:docPartBody>
+        <w:p>
+          <w:pPr>
+            <w:pStyle w:val="83087A83394D467DB732E41F2605300F"/>
+          </w:pPr>
+          <w:r>
+            <w:rPr>
+              <w:rStyle w:val="PlaceholderText"/>
+            </w:rPr>
+            <w:t>Click or tap here to enter text.</w:t>
+          </w:r>
+        </w:p>
+      </w:docPartBody>
+    </w:docPart>
+    <w:docPart>
+      <w:docPartPr>
+        <w:name w:val="D5F886C1D735432AB2D8740651927479"/>
+        <w:category>
+          <w:name w:val="General"/>
+          <w:gallery w:val="placeholder"/>
+        </w:category>
+        <w:types>
+          <w:type w:val="bbPlcHdr"/>
+        </w:types>
+        <w:behaviors>
+          <w:behavior w:val="content"/>
+        </w:behaviors>
+        <w:guid w:val="{22E5AB53-3B7F-4F85-AF75-ABA429888C28}"/>
+      </w:docPartPr>
+      <w:docPartBody>
+        <w:p>
+          <w:pPr>
+            <w:pStyle w:val="D5F886C1D735432AB2D8740651927479"/>
+          </w:pPr>
+          <w:r>
+            <w:rPr>
+              <w:rStyle w:val="PlaceholderText"/>
+            </w:rPr>
+            <w:t>Click or tap here to enter text.</w:t>
+          </w:r>
+        </w:p>
+      </w:docPartBody>
+    </w:docPart>
+    <w:docPart>
+      <w:docPartPr>
+        <w:name w:val="479E179692784836ABFC12BFC49A08C8"/>
+        <w:category>
+          <w:name w:val="General"/>
+          <w:gallery w:val="placeholder"/>
+        </w:category>
+        <w:types>
+          <w:type w:val="bbPlcHdr"/>
+        </w:types>
+        <w:behaviors>
+          <w:behavior w:val="content"/>
+        </w:behaviors>
+        <w:guid w:val="{DCB94DA4-66E3-4024-96E9-ED3912E531A4}"/>
+      </w:docPartPr>
+      <w:docPartBody>
+        <w:p>
+          <w:pPr>
+            <w:pStyle w:val="479E179692784836ABFC12BFC49A08C8"/>
+          </w:pPr>
+          <w:r>
+            <w:rPr>
+              <w:rStyle w:val="PlaceholderText"/>
+            </w:rPr>
+            <w:t>Click or tap here to enter text.</w:t>
+          </w:r>
+        </w:p>
+      </w:docPartBody>
+    </w:docPart>
+    <w:docPart>
+      <w:docPartPr>
+        <w:name w:val="0C62AC48DE3945F99855EC49BDF0173E"/>
+        <w:category>
+          <w:name w:val="General"/>
+          <w:gallery w:val="placeholder"/>
+        </w:category>
+        <w:types>
+          <w:type w:val="bbPlcHdr"/>
+        </w:types>
+        <w:behaviors>
+          <w:behavior w:val="content"/>
+        </w:behaviors>
+        <w:guid w:val="{CA15D9FB-5C0D-41A0-8A8A-AC8496F54D8F}"/>
+      </w:docPartPr>
+      <w:docPartBody>
+        <w:p>
+          <w:pPr>
+            <w:pStyle w:val="0C62AC48DE3945F99855EC49BDF0173E"/>
+          </w:pPr>
+          <w:r>
+            <w:rPr>
+              <w:rStyle w:val="PlaceholderText"/>
+            </w:rPr>
+            <w:t>Click or tap here to enter text.</w:t>
+          </w:r>
+        </w:p>
+      </w:docPartBody>
+    </w:docPart>
+    <w:docPart>
+      <w:docPartPr>
+        <w:name w:val="D366F909B43340E2A4414DC0A6E7BAF1"/>
+        <w:category>
+          <w:name w:val="General"/>
+          <w:gallery w:val="placeholder"/>
+        </w:category>
+        <w:types>
+          <w:type w:val="bbPlcHdr"/>
+        </w:types>
+        <w:behaviors>
+          <w:behavior w:val="content"/>
+        </w:behaviors>
+        <w:guid w:val="{1E4F6DD5-F3C2-4931-BFF0-498674C00B8E}"/>
+      </w:docPartPr>
+      <w:docPartBody>
+        <w:p>
+          <w:pPr>
+            <w:pStyle w:val="D366F909B43340E2A4414DC0A6E7BAF1"/>
+          </w:pPr>
+          <w:r>
+            <w:rPr>
+              <w:rStyle w:val="PlaceholderText"/>
+            </w:rPr>
+            <w:t>Click or tap here to enter text.</w:t>
+          </w:r>
+        </w:p>
+      </w:docPartBody>
+    </w:docPart>
+    <w:docPart>
+      <w:docPartPr>
+        <w:name w:val="B4E6221E9D3149EBA97D09F67CFE69E5"/>
+        <w:category>
+          <w:name w:val="General"/>
+          <w:gallery w:val="placeholder"/>
+        </w:category>
+        <w:types>
+          <w:type w:val="bbPlcHdr"/>
+        </w:types>
+        <w:behaviors>
+          <w:behavior w:val="content"/>
+        </w:behaviors>
+        <w:guid w:val="{EA4C2931-F361-496F-8D78-5D0553678ED5}"/>
+      </w:docPartPr>
+      <w:docPartBody>
+        <w:p>
+          <w:pPr>
+            <w:pStyle w:val="B4E6221E9D3149EBA97D09F67CFE69E5"/>
+          </w:pPr>
+          <w:r>
+            <w:rPr>
+              <w:rStyle w:val="PlaceholderText"/>
+            </w:rPr>
+            <w:t>Click or tap here to enter text.</w:t>
+          </w:r>
+        </w:p>
+      </w:docPartBody>
+    </w:docPart>
+    <w:docPart>
+      <w:docPartPr>
+        <w:name w:val="F32821D48C4D40708A6321F1471A6C48"/>
+        <w:category>
+          <w:name w:val="General"/>
+          <w:gallery w:val="placeholder"/>
+        </w:category>
+        <w:types>
+          <w:type w:val="bbPlcHdr"/>
+        </w:types>
+        <w:behaviors>
+          <w:behavior w:val="content"/>
+        </w:behaviors>
+        <w:guid w:val="{F8EB9989-77FB-4528-A155-31893E690F64}"/>
+      </w:docPartPr>
+      <w:docPartBody>
+        <w:p>
+          <w:pPr>
+            <w:pStyle w:val="F32821D48C4D40708A6321F1471A6C48"/>
+          </w:pPr>
+          <w:r>
+            <w:rPr>
+              <w:rStyle w:val="PlaceholderText"/>
+            </w:rPr>
+            <w:t>Click or tap here to enter text.</w:t>
+          </w:r>
+        </w:p>
+      </w:docPartBody>
+    </w:docPart>
+    <w:docPart>
+      <w:docPartPr>
+        <w:name w:val="EC35634BC9C347BB8224E59529DD0D4B"/>
+        <w:category>
+          <w:name w:val="General"/>
+          <w:gallery w:val="placeholder"/>
+        </w:category>
+        <w:types>
+          <w:type w:val="bbPlcHdr"/>
+        </w:types>
+        <w:behaviors>
+          <w:behavior w:val="content"/>
+        </w:behaviors>
+        <w:guid w:val="{F771F47F-2044-4DB3-A2DE-30DC5188F4DD}"/>
+      </w:docPartPr>
+      <w:docPartBody>
+        <w:p>
+          <w:pPr>
+            <w:pStyle w:val="EC35634BC9C347BB8224E59529DD0D4B"/>
+          </w:pPr>
+          <w:r>
+            <w:rPr>
+              <w:rStyle w:val="PlaceholderText"/>
+            </w:rPr>
+            <w:t>Click or tap here to enter text.</w:t>
+          </w:r>
+        </w:p>
+      </w:docPartBody>
+    </w:docPart>
   </w:docParts>
 </w:glossaryDocument>
 </file>
@@ -4602,8 +5480,10 @@
   </w:compat>
   <w:rsids>
     <w:rsidRoot w:val="005C760D"/>
+    <w:rsid w:val="0005491F"/>
     <w:rsid w:val="000D7FCB"/>
     <w:rsid w:val="000E1E8A"/>
+    <w:rsid w:val="000E2F98"/>
     <w:rsid w:val="0011798C"/>
     <w:rsid w:val="00186D16"/>
     <w:rsid w:val="001B56EE"/>
@@ -4613,6 +5493,7 @@
     <w:rsid w:val="00247988"/>
     <w:rsid w:val="00285924"/>
     <w:rsid w:val="00302F8C"/>
+    <w:rsid w:val="0031037F"/>
     <w:rsid w:val="00330940"/>
     <w:rsid w:val="003A60CE"/>
     <w:rsid w:val="003D3D11"/>
@@ -4620,43 +5501,62 @@
     <w:rsid w:val="0043037A"/>
     <w:rsid w:val="004425AC"/>
     <w:rsid w:val="00442FF8"/>
+    <w:rsid w:val="00491EA7"/>
     <w:rsid w:val="004A441F"/>
     <w:rsid w:val="004C39F7"/>
+    <w:rsid w:val="0054275E"/>
     <w:rsid w:val="005914CB"/>
     <w:rsid w:val="005C760D"/>
     <w:rsid w:val="006274B3"/>
     <w:rsid w:val="006B565B"/>
     <w:rsid w:val="00721BCD"/>
     <w:rsid w:val="00733408"/>
+    <w:rsid w:val="0074302D"/>
+    <w:rsid w:val="0076685F"/>
+    <w:rsid w:val="007A542D"/>
     <w:rsid w:val="007F4748"/>
     <w:rsid w:val="0081646D"/>
+    <w:rsid w:val="00880AD6"/>
     <w:rsid w:val="008835F3"/>
     <w:rsid w:val="008E574C"/>
     <w:rsid w:val="0091478F"/>
     <w:rsid w:val="00963BDF"/>
+    <w:rsid w:val="00964C9F"/>
     <w:rsid w:val="009841A2"/>
     <w:rsid w:val="009C1456"/>
     <w:rsid w:val="009D49C7"/>
+    <w:rsid w:val="00A30CD9"/>
+    <w:rsid w:val="00A34BD6"/>
     <w:rsid w:val="00A4096C"/>
     <w:rsid w:val="00A42B55"/>
     <w:rsid w:val="00AA6BE5"/>
+    <w:rsid w:val="00AF7259"/>
     <w:rsid w:val="00B75F95"/>
     <w:rsid w:val="00B81BDA"/>
     <w:rsid w:val="00BF156F"/>
+    <w:rsid w:val="00BF58D1"/>
+    <w:rsid w:val="00C26504"/>
     <w:rsid w:val="00C7738E"/>
+    <w:rsid w:val="00C97FAC"/>
     <w:rsid w:val="00CA69A8"/>
+    <w:rsid w:val="00CF7C58"/>
     <w:rsid w:val="00D101A3"/>
     <w:rsid w:val="00D410AE"/>
+    <w:rsid w:val="00D579B7"/>
+    <w:rsid w:val="00D66D02"/>
     <w:rsid w:val="00D80D4D"/>
     <w:rsid w:val="00D8236A"/>
     <w:rsid w:val="00D9248A"/>
     <w:rsid w:val="00DA1F71"/>
+    <w:rsid w:val="00DE09AA"/>
+    <w:rsid w:val="00E2076C"/>
     <w:rsid w:val="00E71106"/>
     <w:rsid w:val="00EC4C03"/>
     <w:rsid w:val="00F41D76"/>
     <w:rsid w:val="00F970B9"/>
     <w:rsid w:val="00FB45A9"/>
     <w:rsid w:val="00FC0583"/>
+    <w:rsid w:val="00FE302F"/>
   </w:rsids>
   <m:mathPr>
     <m:mathFont m:val="Cambria Math"/>
@@ -5110,7 +6010,7 @@
     <w:basedOn w:val="DefaultParagraphFont"/>
     <w:uiPriority w:val="99"/>
     <w:semiHidden/>
-    <w:rsid w:val="00FC0583"/>
+    <w:rsid w:val="00C97FAC"/>
     <w:rPr>
       <w:color w:val="808080"/>
     </w:rPr>
@@ -5182,6 +6082,402 @@
   <w:style w:type="paragraph" w:customStyle="1" w:styleId="C2B9C66A70C14DA0B20B5D576F98EE4F">
     <w:name w:val="C2B9C66A70C14DA0B20B5D576F98EE4F"/>
     <w:rsid w:val="00FC0583"/>
+  </w:style>
+  <w:style w:type="paragraph" w:customStyle="1" w:styleId="DC5EA59A2EB74A2C95B79A6EE633018E">
+    <w:name w:val="DC5EA59A2EB74A2C95B79A6EE633018E"/>
+    <w:rsid w:val="00D66D02"/>
+  </w:style>
+  <w:style w:type="paragraph" w:customStyle="1" w:styleId="C6A7A3144417463C91066FA437662C38">
+    <w:name w:val="C6A7A3144417463C91066FA437662C38"/>
+    <w:rsid w:val="00D66D02"/>
+  </w:style>
+  <w:style w:type="paragraph" w:customStyle="1" w:styleId="D3CF1865C6E8445CBE25B2CF024A05C6">
+    <w:name w:val="D3CF1865C6E8445CBE25B2CF024A05C6"/>
+    <w:rsid w:val="00D66D02"/>
+  </w:style>
+  <w:style w:type="paragraph" w:customStyle="1" w:styleId="6091E15A77654232946AEE754EC342A4">
+    <w:name w:val="6091E15A77654232946AEE754EC342A4"/>
+    <w:rsid w:val="00D66D02"/>
+  </w:style>
+  <w:style w:type="paragraph" w:customStyle="1" w:styleId="9EDFDDC2239B440AB6D3CC90564AFB73">
+    <w:name w:val="9EDFDDC2239B440AB6D3CC90564AFB73"/>
+    <w:rsid w:val="00D66D02"/>
+  </w:style>
+  <w:style w:type="paragraph" w:customStyle="1" w:styleId="584781CAC6B54625AD44B96CB9392388">
+    <w:name w:val="584781CAC6B54625AD44B96CB9392388"/>
+    <w:rsid w:val="00D66D02"/>
+  </w:style>
+  <w:style w:type="paragraph" w:customStyle="1" w:styleId="DC9ABBBE67B042D48D9C3F105A393A84">
+    <w:name w:val="DC9ABBBE67B042D48D9C3F105A393A84"/>
+    <w:rsid w:val="00D66D02"/>
+  </w:style>
+  <w:style w:type="paragraph" w:customStyle="1" w:styleId="6548BF75768C4952ABC6EE78EB0DC695">
+    <w:name w:val="6548BF75768C4952ABC6EE78EB0DC695"/>
+    <w:rsid w:val="00D66D02"/>
+  </w:style>
+  <w:style w:type="paragraph" w:customStyle="1" w:styleId="EA5D7412B7364ACC96AE942F1215C879">
+    <w:name w:val="EA5D7412B7364ACC96AE942F1215C879"/>
+    <w:rsid w:val="00D66D02"/>
+  </w:style>
+  <w:style w:type="paragraph" w:customStyle="1" w:styleId="CCAED8B853B14DDB8ECFA25A33F84961">
+    <w:name w:val="CCAED8B853B14DDB8ECFA25A33F84961"/>
+    <w:rsid w:val="00D66D02"/>
+  </w:style>
+  <w:style w:type="paragraph" w:customStyle="1" w:styleId="3410EEE697044096B2722AB942E5D99F">
+    <w:name w:val="3410EEE697044096B2722AB942E5D99F"/>
+    <w:rsid w:val="00D66D02"/>
+  </w:style>
+  <w:style w:type="paragraph" w:customStyle="1" w:styleId="3091E68B4ECE498CBF86FF4BF1DCD6F9">
+    <w:name w:val="3091E68B4ECE498CBF86FF4BF1DCD6F9"/>
+    <w:rsid w:val="00D66D02"/>
+  </w:style>
+  <w:style w:type="paragraph" w:customStyle="1" w:styleId="F4A34F3FB1F448D493382E4CA72F8750">
+    <w:name w:val="F4A34F3FB1F448D493382E4CA72F8750"/>
+    <w:rsid w:val="00D66D02"/>
+  </w:style>
+  <w:style w:type="paragraph" w:customStyle="1" w:styleId="B3527AB98D8145A89D892146DF8F64A8">
+    <w:name w:val="B3527AB98D8145A89D892146DF8F64A8"/>
+    <w:rsid w:val="00D66D02"/>
+  </w:style>
+  <w:style w:type="paragraph" w:customStyle="1" w:styleId="867F074D104D4264A0F2964DA6CE3C1A">
+    <w:name w:val="867F074D104D4264A0F2964DA6CE3C1A"/>
+    <w:rsid w:val="00D66D02"/>
+  </w:style>
+  <w:style w:type="paragraph" w:customStyle="1" w:styleId="6F5594DF56ED432D83FFA243B5E0273B">
+    <w:name w:val="6F5594DF56ED432D83FFA243B5E0273B"/>
+    <w:rsid w:val="00D66D02"/>
+  </w:style>
+  <w:style w:type="paragraph" w:customStyle="1" w:styleId="670BE78B95694B9E8B51826E1E4843B2">
+    <w:name w:val="670BE78B95694B9E8B51826E1E4843B2"/>
+    <w:rsid w:val="00D66D02"/>
+  </w:style>
+  <w:style w:type="paragraph" w:customStyle="1" w:styleId="E0283D80096C4D97955784D01AF0AD58">
+    <w:name w:val="E0283D80096C4D97955784D01AF0AD58"/>
+    <w:rsid w:val="00D66D02"/>
+  </w:style>
+  <w:style w:type="paragraph" w:customStyle="1" w:styleId="158E262CD9AC42D890C4E14EED5558E2">
+    <w:name w:val="158E262CD9AC42D890C4E14EED5558E2"/>
+    <w:rsid w:val="00CF7C58"/>
+  </w:style>
+  <w:style w:type="paragraph" w:customStyle="1" w:styleId="C15D78A6235243B6BF632DCF2BE2D41C">
+    <w:name w:val="C15D78A6235243B6BF632DCF2BE2D41C"/>
+    <w:rsid w:val="00CF7C58"/>
+  </w:style>
+  <w:style w:type="paragraph" w:customStyle="1" w:styleId="11A0319C226B4E2DAB2408335F1D5F04">
+    <w:name w:val="11A0319C226B4E2DAB2408335F1D5F04"/>
+    <w:rsid w:val="00CF7C58"/>
+  </w:style>
+  <w:style w:type="paragraph" w:customStyle="1" w:styleId="171ED2F443D94C558F4F664CD20CC491">
+    <w:name w:val="171ED2F443D94C558F4F664CD20CC491"/>
+    <w:rsid w:val="00CF7C58"/>
+  </w:style>
+  <w:style w:type="paragraph" w:customStyle="1" w:styleId="05A46853055B4AAD96058CF4F82D1273">
+    <w:name w:val="05A46853055B4AAD96058CF4F82D1273"/>
+    <w:rsid w:val="00CF7C58"/>
+  </w:style>
+  <w:style w:type="paragraph" w:customStyle="1" w:styleId="14DF00EAF56D428789E8C55F5EA497AB">
+    <w:name w:val="14DF00EAF56D428789E8C55F5EA497AB"/>
+    <w:rsid w:val="00CF7C58"/>
+  </w:style>
+  <w:style w:type="paragraph" w:customStyle="1" w:styleId="921DEA024F2E448DBBAE721504130BEA">
+    <w:name w:val="921DEA024F2E448DBBAE721504130BEA"/>
+    <w:rsid w:val="00CF7C58"/>
+  </w:style>
+  <w:style w:type="paragraph" w:customStyle="1" w:styleId="5A02D1BEF3C848A69B8D6FEFB2A2A2A9">
+    <w:name w:val="5A02D1BEF3C848A69B8D6FEFB2A2A2A9"/>
+    <w:rsid w:val="00CF7C58"/>
+  </w:style>
+  <w:style w:type="paragraph" w:customStyle="1" w:styleId="E07E51A4D57E4EDC93D0CB69CAE6A9E5">
+    <w:name w:val="E07E51A4D57E4EDC93D0CB69CAE6A9E5"/>
+    <w:rsid w:val="00CF7C58"/>
+  </w:style>
+  <w:style w:type="paragraph" w:customStyle="1" w:styleId="13CA116A038C4008B88C87C793CE9175">
+    <w:name w:val="13CA116A038C4008B88C87C793CE9175"/>
+    <w:rsid w:val="00CF7C58"/>
+  </w:style>
+  <w:style w:type="paragraph" w:customStyle="1" w:styleId="1AC3F9437A1C475C89E2710192BD83E2">
+    <w:name w:val="1AC3F9437A1C475C89E2710192BD83E2"/>
+    <w:rsid w:val="00CF7C58"/>
+  </w:style>
+  <w:style w:type="paragraph" w:customStyle="1" w:styleId="3B93FB6900A5481D935CFD5778670319">
+    <w:name w:val="3B93FB6900A5481D935CFD5778670319"/>
+    <w:rsid w:val="00CF7C58"/>
+  </w:style>
+  <w:style w:type="paragraph" w:customStyle="1" w:styleId="12F8E768BADB4664840A52C2986B120E">
+    <w:name w:val="12F8E768BADB4664840A52C2986B120E"/>
+    <w:rsid w:val="00CF7C58"/>
+  </w:style>
+  <w:style w:type="paragraph" w:customStyle="1" w:styleId="01BAF486D809470CAFC109C9EB615C72">
+    <w:name w:val="01BAF486D809470CAFC109C9EB615C72"/>
+    <w:rsid w:val="00CF7C58"/>
+  </w:style>
+  <w:style w:type="paragraph" w:customStyle="1" w:styleId="80DF28A306D44F8A8749024B4096B775">
+    <w:name w:val="80DF28A306D44F8A8749024B4096B775"/>
+    <w:rsid w:val="00CF7C58"/>
+  </w:style>
+  <w:style w:type="paragraph" w:customStyle="1" w:styleId="6EA5908B99F8455F91B675285310F16E">
+    <w:name w:val="6EA5908B99F8455F91B675285310F16E"/>
+    <w:rsid w:val="00CF7C58"/>
+  </w:style>
+  <w:style w:type="paragraph" w:customStyle="1" w:styleId="394DD34ECC76451B88A670662BE5D023">
+    <w:name w:val="394DD34ECC76451B88A670662BE5D023"/>
+    <w:rsid w:val="00CF7C58"/>
+  </w:style>
+  <w:style w:type="paragraph" w:customStyle="1" w:styleId="5DB51DA51E584CA4B675F33E0ACF2135">
+    <w:name w:val="5DB51DA51E584CA4B675F33E0ACF2135"/>
+    <w:rsid w:val="00CF7C58"/>
+  </w:style>
+  <w:style w:type="paragraph" w:customStyle="1" w:styleId="1A37681738CC4BF69B51CF4CF6E027C7">
+    <w:name w:val="1A37681738CC4BF69B51CF4CF6E027C7"/>
+    <w:rsid w:val="00CF7C58"/>
+  </w:style>
+  <w:style w:type="paragraph" w:customStyle="1" w:styleId="50EAE8D67199437C9696B94AB4121C3D">
+    <w:name w:val="50EAE8D67199437C9696B94AB4121C3D"/>
+    <w:rsid w:val="00CF7C58"/>
+  </w:style>
+  <w:style w:type="paragraph" w:customStyle="1" w:styleId="A9EA71B376D64583992C24CB2E2D7C69">
+    <w:name w:val="A9EA71B376D64583992C24CB2E2D7C69"/>
+    <w:rsid w:val="00CF7C58"/>
+  </w:style>
+  <w:style w:type="paragraph" w:customStyle="1" w:styleId="8266557EE80046329A64A51766CB1730">
+    <w:name w:val="8266557EE80046329A64A51766CB1730"/>
+    <w:rsid w:val="00CF7C58"/>
+  </w:style>
+  <w:style w:type="paragraph" w:customStyle="1" w:styleId="72D50C9D394F4CB4B50034018F8AF085">
+    <w:name w:val="72D50C9D394F4CB4B50034018F8AF085"/>
+    <w:rsid w:val="00CF7C58"/>
+  </w:style>
+  <w:style w:type="paragraph" w:customStyle="1" w:styleId="E508DD77939740778B6ECB5A2894DF2E">
+    <w:name w:val="E508DD77939740778B6ECB5A2894DF2E"/>
+    <w:rsid w:val="00CF7C58"/>
+  </w:style>
+  <w:style w:type="paragraph" w:customStyle="1" w:styleId="CA0838C0D88E4A0184965C5209986A19">
+    <w:name w:val="CA0838C0D88E4A0184965C5209986A19"/>
+    <w:rsid w:val="00CF7C58"/>
+  </w:style>
+  <w:style w:type="paragraph" w:customStyle="1" w:styleId="72BA851DC2C74896BEC0636CB9D09075">
+    <w:name w:val="72BA851DC2C74896BEC0636CB9D09075"/>
+    <w:rsid w:val="00CF7C58"/>
+  </w:style>
+  <w:style w:type="paragraph" w:customStyle="1" w:styleId="9608D917CFCA4EE3BDA1FDB9DB79BBCD">
+    <w:name w:val="9608D917CFCA4EE3BDA1FDB9DB79BBCD"/>
+    <w:rsid w:val="00CF7C58"/>
+  </w:style>
+  <w:style w:type="paragraph" w:customStyle="1" w:styleId="065B899B4D16419A80D3CD90A1FBCAD4">
+    <w:name w:val="065B899B4D16419A80D3CD90A1FBCAD4"/>
+    <w:rsid w:val="00CF7C58"/>
+  </w:style>
+  <w:style w:type="paragraph" w:customStyle="1" w:styleId="C01B547C98514405A55DD685D9730A11">
+    <w:name w:val="C01B547C98514405A55DD685D9730A11"/>
+    <w:rsid w:val="00CF7C58"/>
+  </w:style>
+  <w:style w:type="paragraph" w:customStyle="1" w:styleId="913A9C62AAE84F53BD5CE6152B03B49A">
+    <w:name w:val="913A9C62AAE84F53BD5CE6152B03B49A"/>
+    <w:rsid w:val="00CF7C58"/>
+  </w:style>
+  <w:style w:type="paragraph" w:customStyle="1" w:styleId="C3393748B91944748C4C4F25B1DFCA95">
+    <w:name w:val="C3393748B91944748C4C4F25B1DFCA95"/>
+    <w:rsid w:val="00BF58D1"/>
+  </w:style>
+  <w:style w:type="paragraph" w:customStyle="1" w:styleId="C5442ECC0B4E4A41BF2347D5DD049335">
+    <w:name w:val="C5442ECC0B4E4A41BF2347D5DD049335"/>
+    <w:rsid w:val="00BF58D1"/>
+  </w:style>
+  <w:style w:type="paragraph" w:customStyle="1" w:styleId="64E9EE6F46BA45BEA02FDFC693DD2F73">
+    <w:name w:val="64E9EE6F46BA45BEA02FDFC693DD2F73"/>
+    <w:rsid w:val="00BF58D1"/>
+  </w:style>
+  <w:style w:type="paragraph" w:customStyle="1" w:styleId="FE5DAED94E4C426BB8E07E5E5241C921">
+    <w:name w:val="FE5DAED94E4C426BB8E07E5E5241C921"/>
+    <w:rsid w:val="00BF58D1"/>
+  </w:style>
+  <w:style w:type="paragraph" w:customStyle="1" w:styleId="D67F4944DBCE436FB9BE0D400E1B6340">
+    <w:name w:val="D67F4944DBCE436FB9BE0D400E1B6340"/>
+    <w:rsid w:val="00BF58D1"/>
+  </w:style>
+  <w:style w:type="paragraph" w:customStyle="1" w:styleId="D27D6BDFD5284AFB9D4396CAA44EA453">
+    <w:name w:val="D27D6BDFD5284AFB9D4396CAA44EA453"/>
+    <w:rsid w:val="00BF58D1"/>
+  </w:style>
+  <w:style w:type="paragraph" w:customStyle="1" w:styleId="2BEE9355E1E5415BA5300922D2DEE14A">
+    <w:name w:val="2BEE9355E1E5415BA5300922D2DEE14A"/>
+    <w:rsid w:val="00BF58D1"/>
+  </w:style>
+  <w:style w:type="paragraph" w:customStyle="1" w:styleId="FF71EBA7BE0848639A3DFCF97CD03B5E">
+    <w:name w:val="FF71EBA7BE0848639A3DFCF97CD03B5E"/>
+    <w:rsid w:val="00BF58D1"/>
+  </w:style>
+  <w:style w:type="paragraph" w:customStyle="1" w:styleId="9459EFBBCB75400D8081B8BCDD89A15B">
+    <w:name w:val="9459EFBBCB75400D8081B8BCDD89A15B"/>
+    <w:rsid w:val="00BF58D1"/>
+  </w:style>
+  <w:style w:type="paragraph" w:customStyle="1" w:styleId="6B037FC73A1447A1B51B59886E74608B">
+    <w:name w:val="6B037FC73A1447A1B51B59886E74608B"/>
+    <w:rsid w:val="00BF58D1"/>
+  </w:style>
+  <w:style w:type="paragraph" w:customStyle="1" w:styleId="A5D1484595E34939A5E190FDC99DFC39">
+    <w:name w:val="A5D1484595E34939A5E190FDC99DFC39"/>
+    <w:rsid w:val="00BF58D1"/>
+  </w:style>
+  <w:style w:type="paragraph" w:customStyle="1" w:styleId="4BFE90433EE342DB862402EDCA26E741">
+    <w:name w:val="4BFE90433EE342DB862402EDCA26E741"/>
+    <w:rsid w:val="00BF58D1"/>
+  </w:style>
+  <w:style w:type="paragraph" w:customStyle="1" w:styleId="44BD344E48274B3BBBFA56DD27E89C07">
+    <w:name w:val="44BD344E48274B3BBBFA56DD27E89C07"/>
+    <w:rsid w:val="00BF58D1"/>
+  </w:style>
+  <w:style w:type="paragraph" w:customStyle="1" w:styleId="401D620DC30340218C3A34D556A15D0B">
+    <w:name w:val="401D620DC30340218C3A34D556A15D0B"/>
+    <w:rsid w:val="00BF58D1"/>
+  </w:style>
+  <w:style w:type="paragraph" w:customStyle="1" w:styleId="6FD886A3C9844090A5EC9E1875090A17">
+    <w:name w:val="6FD886A3C9844090A5EC9E1875090A17"/>
+    <w:rsid w:val="00BF58D1"/>
+  </w:style>
+  <w:style w:type="paragraph" w:customStyle="1" w:styleId="C0D3CBA9C1964A6EB0B33202D62F6395">
+    <w:name w:val="C0D3CBA9C1964A6EB0B33202D62F6395"/>
+    <w:rsid w:val="00BF58D1"/>
+  </w:style>
+  <w:style w:type="paragraph" w:customStyle="1" w:styleId="486D7347EACB4FFC852246AB56B402DF">
+    <w:name w:val="486D7347EACB4FFC852246AB56B402DF"/>
+    <w:rsid w:val="00BF58D1"/>
+  </w:style>
+  <w:style w:type="paragraph" w:customStyle="1" w:styleId="C77A9CDF459E4AADAC101A145F6B19FC">
+    <w:name w:val="C77A9CDF459E4AADAC101A145F6B19FC"/>
+    <w:rsid w:val="00BF58D1"/>
+  </w:style>
+  <w:style w:type="paragraph" w:customStyle="1" w:styleId="00E372A9528C463BA2BD79D28CFDF8DA">
+    <w:name w:val="00E372A9528C463BA2BD79D28CFDF8DA"/>
+    <w:rsid w:val="00BF58D1"/>
+  </w:style>
+  <w:style w:type="paragraph" w:customStyle="1" w:styleId="15C73BAD7FC04D8092D5B8EAB688A2CC">
+    <w:name w:val="15C73BAD7FC04D8092D5B8EAB688A2CC"/>
+    <w:rsid w:val="00BF58D1"/>
+  </w:style>
+  <w:style w:type="paragraph" w:customStyle="1" w:styleId="60671B64D22B4CFD9BD99F7AE51D78B0">
+    <w:name w:val="60671B64D22B4CFD9BD99F7AE51D78B0"/>
+    <w:rsid w:val="00BF58D1"/>
+  </w:style>
+  <w:style w:type="paragraph" w:customStyle="1" w:styleId="D7112E49263944D3A9040D8F895B4DE3">
+    <w:name w:val="D7112E49263944D3A9040D8F895B4DE3"/>
+    <w:rsid w:val="00BF58D1"/>
+  </w:style>
+  <w:style w:type="paragraph" w:customStyle="1" w:styleId="4D3459EDAA664251AE6895EC636DF4E5">
+    <w:name w:val="4D3459EDAA664251AE6895EC636DF4E5"/>
+    <w:rsid w:val="00BF58D1"/>
+  </w:style>
+  <w:style w:type="paragraph" w:customStyle="1" w:styleId="A9330073049F47849E8208637970304D">
+    <w:name w:val="A9330073049F47849E8208637970304D"/>
+    <w:rsid w:val="00BF58D1"/>
+  </w:style>
+  <w:style w:type="paragraph" w:customStyle="1" w:styleId="B5BCAF0AA68A4A77A24E68084B037ACA">
+    <w:name w:val="B5BCAF0AA68A4A77A24E68084B037ACA"/>
+    <w:rsid w:val="00BF58D1"/>
+  </w:style>
+  <w:style w:type="paragraph" w:customStyle="1" w:styleId="7CD618D0A3734ACBB61AA8C116A915F0">
+    <w:name w:val="7CD618D0A3734ACBB61AA8C116A915F0"/>
+    <w:rsid w:val="00BF58D1"/>
+  </w:style>
+  <w:style w:type="paragraph" w:customStyle="1" w:styleId="6AA100F70B2146D08EC1E08668C7D416">
+    <w:name w:val="6AA100F70B2146D08EC1E08668C7D416"/>
+    <w:rsid w:val="00BF58D1"/>
+  </w:style>
+  <w:style w:type="paragraph" w:customStyle="1" w:styleId="794F36B494264A76BAD3E8A2F8801326">
+    <w:name w:val="794F36B494264A76BAD3E8A2F8801326"/>
+    <w:rsid w:val="0031037F"/>
+  </w:style>
+  <w:style w:type="paragraph" w:customStyle="1" w:styleId="0E2A0AFB138641209B52DB67575AF3DB">
+    <w:name w:val="0E2A0AFB138641209B52DB67575AF3DB"/>
+    <w:rsid w:val="0031037F"/>
+  </w:style>
+  <w:style w:type="paragraph" w:customStyle="1" w:styleId="05F79F0E168640D7A88087CFF0707760">
+    <w:name w:val="05F79F0E168640D7A88087CFF0707760"/>
+    <w:rsid w:val="0031037F"/>
+  </w:style>
+  <w:style w:type="paragraph" w:customStyle="1" w:styleId="E49E57F3C6564615A084F0FCB6FD63D2">
+    <w:name w:val="E49E57F3C6564615A084F0FCB6FD63D2"/>
+    <w:rsid w:val="0031037F"/>
+  </w:style>
+  <w:style w:type="paragraph" w:customStyle="1" w:styleId="CA9AB01BC89D403E9870C9A4FB456781">
+    <w:name w:val="CA9AB01BC89D403E9870C9A4FB456781"/>
+    <w:rsid w:val="0031037F"/>
+  </w:style>
+  <w:style w:type="paragraph" w:customStyle="1" w:styleId="58B5EA6FFF5A4A6DB6B2FA04CF33566F">
+    <w:name w:val="58B5EA6FFF5A4A6DB6B2FA04CF33566F"/>
+    <w:rsid w:val="0031037F"/>
+  </w:style>
+  <w:style w:type="paragraph" w:customStyle="1" w:styleId="EAC3189CBFD84A37A18289E465E54122">
+    <w:name w:val="EAC3189CBFD84A37A18289E465E54122"/>
+    <w:rsid w:val="0031037F"/>
+  </w:style>
+  <w:style w:type="paragraph" w:customStyle="1" w:styleId="8237C2E270CB4B11A31E27C7E0D12870">
+    <w:name w:val="8237C2E270CB4B11A31E27C7E0D12870"/>
+    <w:rsid w:val="0031037F"/>
+  </w:style>
+  <w:style w:type="paragraph" w:customStyle="1" w:styleId="733B06D928C44459A1CEF38B69F57306">
+    <w:name w:val="733B06D928C44459A1CEF38B69F57306"/>
+    <w:rsid w:val="0031037F"/>
+  </w:style>
+  <w:style w:type="paragraph" w:customStyle="1" w:styleId="4EF46EDDB77849A5A6D431E5A58505D9">
+    <w:name w:val="4EF46EDDB77849A5A6D431E5A58505D9"/>
+    <w:rsid w:val="0031037F"/>
+  </w:style>
+  <w:style w:type="paragraph" w:customStyle="1" w:styleId="01EB5A41EC3D4F6985FE2D8B805FB680">
+    <w:name w:val="01EB5A41EC3D4F6985FE2D8B805FB680"/>
+    <w:rsid w:val="00DE09AA"/>
+  </w:style>
+  <w:style w:type="paragraph" w:customStyle="1" w:styleId="BDE3ABEDAC0A49DF87534394879248BD">
+    <w:name w:val="BDE3ABEDAC0A49DF87534394879248BD"/>
+    <w:rsid w:val="00DE09AA"/>
+  </w:style>
+  <w:style w:type="paragraph" w:customStyle="1" w:styleId="6F9F204D2FAE4F2F8E47B3F0B4FC623C">
+    <w:name w:val="6F9F204D2FAE4F2F8E47B3F0B4FC623C"/>
+    <w:rsid w:val="00DE09AA"/>
+  </w:style>
+  <w:style w:type="paragraph" w:customStyle="1" w:styleId="1018DF8419C44E8A94E740E93F152863">
+    <w:name w:val="1018DF8419C44E8A94E740E93F152863"/>
+    <w:rsid w:val="00DE09AA"/>
+  </w:style>
+  <w:style w:type="paragraph" w:customStyle="1" w:styleId="83087A83394D467DB732E41F2605300F">
+    <w:name w:val="83087A83394D467DB732E41F2605300F"/>
+    <w:rsid w:val="00DE09AA"/>
+  </w:style>
+  <w:style w:type="paragraph" w:customStyle="1" w:styleId="224E96506209471B9707A3AC137793D7">
+    <w:name w:val="224E96506209471B9707A3AC137793D7"/>
+    <w:rsid w:val="00DE09AA"/>
+  </w:style>
+  <w:style w:type="paragraph" w:customStyle="1" w:styleId="BB647F320A1842BDA9C8A575C47BCBE2">
+    <w:name w:val="BB647F320A1842BDA9C8A575C47BCBE2"/>
+    <w:rsid w:val="00DE09AA"/>
+  </w:style>
+  <w:style w:type="paragraph" w:customStyle="1" w:styleId="D5F886C1D735432AB2D8740651927479">
+    <w:name w:val="D5F886C1D735432AB2D8740651927479"/>
+    <w:rsid w:val="00A30CD9"/>
+  </w:style>
+  <w:style w:type="paragraph" w:customStyle="1" w:styleId="479E179692784836ABFC12BFC49A08C8">
+    <w:name w:val="479E179692784836ABFC12BFC49A08C8"/>
+    <w:rsid w:val="00C97FAC"/>
+  </w:style>
+  <w:style w:type="paragraph" w:customStyle="1" w:styleId="0C62AC48DE3945F99855EC49BDF0173E">
+    <w:name w:val="0C62AC48DE3945F99855EC49BDF0173E"/>
+    <w:rsid w:val="00C97FAC"/>
+  </w:style>
+  <w:style w:type="paragraph" w:customStyle="1" w:styleId="D366F909B43340E2A4414DC0A6E7BAF1">
+    <w:name w:val="D366F909B43340E2A4414DC0A6E7BAF1"/>
+    <w:rsid w:val="00C97FAC"/>
+  </w:style>
+  <w:style w:type="paragraph" w:customStyle="1" w:styleId="B4E6221E9D3149EBA97D09F67CFE69E5">
+    <w:name w:val="B4E6221E9D3149EBA97D09F67CFE69E5"/>
+    <w:rsid w:val="00C97FAC"/>
+  </w:style>
+  <w:style w:type="paragraph" w:customStyle="1" w:styleId="F32821D48C4D40708A6321F1471A6C48">
+    <w:name w:val="F32821D48C4D40708A6321F1471A6C48"/>
+    <w:rsid w:val="00C97FAC"/>
+  </w:style>
+  <w:style w:type="paragraph" w:customStyle="1" w:styleId="EC35634BC9C347BB8224E59529DD0D4B">
+    <w:name w:val="EC35634BC9C347BB8224E59529DD0D4B"/>
+    <w:rsid w:val="00C97FAC"/>
   </w:style>
 </w:styles>
 </file>
@@ -5537,6 +6833,8 @@
  
          < P i c t u r e _ C o m p a n y I n f o r m a t i o n C a p t i o n > P i c t u r e _ C o m p a n y I n f o r m a t i o n C a p t i o n < / P i c t u r e _ C o m p a n y I n f o r m a t i o n C a p t i o n >   
+         < P O S _ U n i t _ N o _ C a p t i o n > P O S _ U n i t _ N o _ C a p t i o n < / P O S _ U n i t _ N o _ C a p t i o n > + 
          < P O S P a y m e n t M e t h o d C o d e _ P O S _ P a y m e n t _ L i n e C a p t i o n > P O S P a y m e n t M e t h o d C o d e _ P O S _ P a y m e n t _ L i n e C a p t i o n < / P O S P a y m e n t M e t h o d C o d e _ P O S _ P a y m e n t _ L i n e C a p t i o n >   
          < P o s S t o r e C o d e L a b e l > P o s S t o r e C o d e L a b e l < / P o s S t o r e C o d e L a b e l > @@ -5595,6 +6893,8 @@
  
          < P O S _ S t o r e _ C o d e > P O S _ S t o r e _ C o d e < / P O S _ S t o r e _ C o d e >   
+         < P O S _ U n i t _ N o _ > P O S _ U n i t _ N o _ < / P O S _ U n i t _ N o _ > + 
          < S t o r e A d d r e s s _ P O S _ E n t r y > S t o r e A d d r e s s _ P O S _ E n t r y < / S t o r e A d d r e s s _ P O S _ E n t r y >   
          < T o t a l A m o u n t _ P O S _ E n t r y > T o t a l A m o u n t _ P O S _ E n t r y < / T o t a l A m o u n t _ P O S _ E n t r y > @@ -5618,6 +6918,8 @@
              < A m o u n t _ I n c l _ V A T _ P O S _ E n t r y _ S a l e s _ L i n e > A m o u n t _ I n c l _ V A T _ P O S _ E n t r y _ S a l e s _ L i n e < / A m o u n t _ I n c l _ V A T _ P O S _ E n t r y _ S a l e s _ L i n e >   
              < D e s c r i p t i o n _ P O S _ E n t r y _ S a l e s _ L i n e > D e s c r i p t i o n _ P O S _ E n t r y _ S a l e s _ L i n e < / D e s c r i p t i o n _ P O S _ E n t r y _ S a l e s _ L i n e > + 
+             < L i n e _ D i s c o u n t _ A m o u n t _ I n c l _ _ V A T > L i n e _ D i s c o u n t _ A m o u n t _ I n c l _ _ V A T < / L i n e _ D i s c o u n t _ A m o u n t _ I n c l _ _ V A T >   
              < L i n e _ D i s c o u n t _ p c t _ P O S _ E n t r y _ S a l e s _ L i n e > L i n e _ D i s c o u n t _ p c t _ P O S _ E n t r y _ S a l e s _ L i n e < / L i n e _ D i s c o u n t _ p c t _ P O S _ E n t r y _ S a l e s _ L i n e >   

</xml_diff>

<commit_message>
Merged PR 14657: Increase textBox size for E-mail
</commit_message>
<xml_diff>
--- a/Application/src/_Reports/layouts/Sales Ticket A4 - POS Word.docx
+++ b/Application/src/_Reports/layouts/Sales Ticket A4 - POS Word.docx
@@ -9,12 +9,12 @@
         <w:tblW w:w="10914" w:type="dxa"/>
         <w:tblInd w:w="-289" w:type="dxa"/>
         <w:tblBorders>
-          <w:top w:val="none" w:color="auto" w:sz="0" w:space="0"/>
-          <w:left w:val="none" w:color="auto" w:sz="0" w:space="0"/>
-          <w:bottom w:val="none" w:color="auto" w:sz="0" w:space="0"/>
-          <w:right w:val="none" w:color="auto" w:sz="0" w:space="0"/>
-          <w:insideH w:val="none" w:color="auto" w:sz="0" w:space="0"/>
-          <w:insideV w:val="none" w:color="auto" w:sz="0" w:space="0"/>
+          <w:top w:val="none" w:sz="0" w:space="0" w:color="auto"/>
+          <w:left w:val="none" w:sz="0" w:space="0" w:color="auto"/>
+          <w:bottom w:val="none" w:sz="0" w:space="0" w:color="auto"/>
+          <w:right w:val="none" w:sz="0" w:space="0" w:color="auto"/>
+          <w:insideH w:val="none" w:sz="0" w:space="0" w:color="auto"/>
+          <w:insideV w:val="none" w:sz="0" w:space="0" w:color="auto"/>
         </w:tblBorders>
         <w:tblLayout w:type="fixed"/>
         <w:tblLook w:val="04A0" w:firstRow="1" w:lastRow="0" w:firstColumn="1" w:lastColumn="0" w:noHBand="0" w:noVBand="1"/>
@@ -50,7 +50,7 @@
               <w:tcPr>
                 <w:tcW w:w="1268" w:type="dxa"/>
                 <w:tcBorders>
-                  <w:bottom w:val="single" w:color="auto" w:sz="4" w:space="0"/>
+                  <w:bottom w:val="single" w:sz="4" w:space="0" w:color="auto"/>
                 </w:tcBorders>
               </w:tcPr>
               <w:p>
@@ -93,7 +93,7 @@
               <w:tcPr>
                 <w:tcW w:w="2830" w:type="dxa"/>
                 <w:tcBorders>
-                  <w:bottom w:val="single" w:color="auto" w:sz="4" w:space="0"/>
+                  <w:bottom w:val="single" w:sz="4" w:space="0" w:color="auto"/>
                 </w:tcBorders>
               </w:tcPr>
               <w:p>
@@ -135,7 +135,7 @@
               <w:tcPr>
                 <w:tcW w:w="1142" w:type="dxa"/>
                 <w:tcBorders>
-                  <w:bottom w:val="single" w:color="auto" w:sz="4" w:space="0"/>
+                  <w:bottom w:val="single" w:sz="4" w:space="0" w:color="auto"/>
                 </w:tcBorders>
               </w:tcPr>
               <w:p>
@@ -178,7 +178,7 @@
               <w:tcPr>
                 <w:tcW w:w="1420" w:type="dxa"/>
                 <w:tcBorders>
-                  <w:bottom w:val="single" w:color="auto" w:sz="4" w:space="0"/>
+                  <w:bottom w:val="single" w:sz="4" w:space="0" w:color="auto"/>
                 </w:tcBorders>
               </w:tcPr>
               <w:p>
@@ -222,7 +222,7 @@
               <w:tcPr>
                 <w:tcW w:w="1417" w:type="dxa"/>
                 <w:tcBorders>
-                  <w:bottom w:val="single" w:color="auto" w:sz="4" w:space="0"/>
+                  <w:bottom w:val="single" w:sz="4" w:space="0" w:color="auto"/>
                 </w:tcBorders>
               </w:tcPr>
               <w:p>
@@ -265,7 +265,7 @@
               <w:tcPr>
                 <w:tcW w:w="1419" w:type="dxa"/>
                 <w:tcBorders>
-                  <w:bottom w:val="single" w:color="auto" w:sz="4" w:space="0"/>
+                  <w:bottom w:val="single" w:sz="4" w:space="0" w:color="auto"/>
                 </w:tcBorders>
               </w:tcPr>
               <w:p>
@@ -308,7 +308,7 @@
               <w:tcPr>
                 <w:tcW w:w="1418" w:type="dxa"/>
                 <w:tcBorders>
-                  <w:bottom w:val="single" w:color="auto" w:sz="4" w:space="0"/>
+                  <w:bottom w:val="single" w:sz="4" w:space="0" w:color="auto"/>
                 </w:tcBorders>
               </w:tcPr>
               <w:p>
@@ -336,7 +336,7 @@
           <w:tcPr>
             <w:tcW w:w="1268" w:type="dxa"/>
             <w:tcBorders>
-              <w:top w:val="single" w:color="auto" w:sz="4" w:space="0"/>
+              <w:top w:val="single" w:sz="4" w:space="0" w:color="auto"/>
             </w:tcBorders>
           </w:tcPr>
           <w:p>
@@ -355,7 +355,7 @@
           <w:tcPr>
             <w:tcW w:w="2830" w:type="dxa"/>
             <w:tcBorders>
-              <w:top w:val="single" w:color="auto" w:sz="4" w:space="0"/>
+              <w:top w:val="single" w:sz="4" w:space="0" w:color="auto"/>
             </w:tcBorders>
           </w:tcPr>
           <w:p>
@@ -373,7 +373,7 @@
           <w:tcPr>
             <w:tcW w:w="1142" w:type="dxa"/>
             <w:tcBorders>
-              <w:top w:val="single" w:color="auto" w:sz="4" w:space="0"/>
+              <w:top w:val="single" w:sz="4" w:space="0" w:color="auto"/>
             </w:tcBorders>
           </w:tcPr>
           <w:p>
@@ -392,7 +392,7 @@
           <w:tcPr>
             <w:tcW w:w="1420" w:type="dxa"/>
             <w:tcBorders>
-              <w:top w:val="single" w:color="auto" w:sz="4" w:space="0"/>
+              <w:top w:val="single" w:sz="4" w:space="0" w:color="auto"/>
             </w:tcBorders>
           </w:tcPr>
           <w:p>
@@ -412,7 +412,7 @@
           <w:tcPr>
             <w:tcW w:w="1417" w:type="dxa"/>
             <w:tcBorders>
-              <w:top w:val="single" w:color="auto" w:sz="4" w:space="0"/>
+              <w:top w:val="single" w:sz="4" w:space="0" w:color="auto"/>
             </w:tcBorders>
           </w:tcPr>
           <w:p>
@@ -431,7 +431,7 @@
           <w:tcPr>
             <w:tcW w:w="1419" w:type="dxa"/>
             <w:tcBorders>
-              <w:top w:val="single" w:color="auto" w:sz="4" w:space="0"/>
+              <w:top w:val="single" w:sz="4" w:space="0" w:color="auto"/>
             </w:tcBorders>
           </w:tcPr>
           <w:p>
@@ -450,7 +450,7 @@
           <w:tcPr>
             <w:tcW w:w="1418" w:type="dxa"/>
             <w:tcBorders>
-              <w:top w:val="single" w:color="auto" w:sz="4" w:space="0"/>
+              <w:top w:val="single" w:sz="4" w:space="0" w:color="auto"/>
             </w:tcBorders>
           </w:tcPr>
           <w:p>
@@ -471,7 +471,7 @@
           <w:alias w:val="#Nav: /NPR_POS_Entry/NPR_POS_Entry_Sales_Line"/>
           <w:tag w:val="#Nav: NPR_Sales_Ticket_A4_POS_Rdlc/6150613"/>
           <w:id w:val="220562077"/>
-          <w15:dataBinding w:prefixMappings="xmlns:ns0='urn:microsoft-dynamics-nav/reports/NPR_Sales_Ticket_A4_POS_Rdlc/6150613/'" w:xpath="/ns0:NavWordReportXmlPart[1]/ns0:NPR_POS_Entry[1]/ns0:NPR_POS_Entry_Sales_Line" w:storeItemID="{62303C39-08E7-47A2-87A1-4E32E33FE145}"/>
+          <w15:dataBinding w:prefixMappings="xmlns:ns0='urn:microsoft-dynamics-nav/reports/NPR_Sales_Ticket_A4_POS_Rdlc/6150613/' " w:xpath="/ns0:NavWordReportXmlPart[1]/ns0:NPR_POS_Entry[1]/ns0:NPR_POS_Entry_Sales_Line" w:storeItemID="{62303C39-08E7-47A2-87A1-4E32E33FE145}"/>
           <w15:repeatingSection/>
         </w:sdtPr>
         <w:sdtEndPr/>
@@ -558,9 +558,6 @@
                         <w:tcW w:w="1142" w:type="dxa"/>
                       </w:tcPr>
                       <w:p>
-                        <w:pPr>
-                          <w:jc w:val="right"/>
-                        </w:pPr>
                         <w:r>
                           <w:t>Quantity_POS_Entry_Sales_Line</w:t>
                         </w:r>
@@ -586,9 +583,6 @@
                         <w:tcW w:w="1420" w:type="dxa"/>
                       </w:tcPr>
                       <w:p>
-                        <w:pPr>
-                          <w:jc w:val="right"/>
-                        </w:pPr>
                         <w:r>
                           <w:t>Unit_Price_POS_Entry_Sales_Line</w:t>
                         </w:r>
@@ -614,9 +608,6 @@
                         <w:tcW w:w="1417" w:type="dxa"/>
                       </w:tcPr>
                       <w:p>
-                        <w:pPr>
-                          <w:jc w:val="right"/>
-                        </w:pPr>
                         <w:r>
                           <w:t>Total_Quantity_UnitPrice</w:t>
                         </w:r>
@@ -626,24 +617,22 @@
                 </w:sdt>
                 <w:sdt>
                   <w:sdtPr>
+                    <w:alias w:val="#Nav: /NPR_POS_Entry/NPR_POS_Entry_Sales_Line/Line_Discount_Amount_Incl__VAT"/>
+                    <w:tag w:val="#Nav: NPR_Sales_Ticket_A4_POS_Rdlc/6150613"/>
                     <w:id w:val="-1476906229"/>
                     <w:placeholder>
                       <w:docPart w:val="DefaultPlaceholder_-1854013440"/>
                     </w:placeholder>
                     <w:dataBinding w:prefixMappings="xmlns:ns0='urn:microsoft-dynamics-nav/reports/NPR_Sales_Ticket_A4_POS_Rdlc/6150613/'" w:xpath="/ns0:NavWordReportXmlPart[1]/ns0:NPR_POS_Entry[1]/ns0:NPR_POS_Entry_Sales_Line[1]/ns0:Line_Discount_Amount_Incl__VAT[1]" w:storeItemID="{62303C39-08E7-47A2-87A1-4E32E33FE145}"/>
                     <w:text/>
-                    <w:alias w:val="#Nav: /NPR_POS_Entry/NPR_POS_Entry_Sales_Line/Line_Discount_Amount_Incl__VAT"/>
-                    <w:tag w:val="#Nav: NPR_Sales_Ticket_A4_POS_Rdlc/6150613"/>
                   </w:sdtPr>
+                  <w:sdtEndPr/>
                   <w:sdtContent>
                     <w:tc>
                       <w:tcPr>
                         <w:tcW w:w="1419" w:type="dxa"/>
                       </w:tcPr>
                       <w:p>
-                        <w:pPr>
-                          <w:jc w:val="right"/>
-                        </w:pPr>
                         <w:r>
                           <w:t>Line_Discount_Amount_Incl__VAT</w:t>
                         </w:r>
@@ -669,9 +658,6 @@
                         <w:tcW w:w="1418" w:type="dxa"/>
                       </w:tcPr>
                       <w:p>
-                        <w:pPr>
-                          <w:jc w:val="right"/>
-                        </w:pPr>
                         <w:r>
                           <w:t>Amount_Incl_VAT_POS_Entry_Sales_Line</w:t>
                         </w:r>
@@ -692,7 +678,7 @@
           <w:tcPr>
             <w:tcW w:w="1268" w:type="dxa"/>
             <w:tcBorders>
-              <w:bottom w:val="single" w:color="auto" w:sz="4" w:space="0"/>
+              <w:bottom w:val="single" w:sz="4" w:space="0" w:color="auto"/>
             </w:tcBorders>
           </w:tcPr>
           <w:p/>
@@ -715,7 +701,7 @@
                 <w:tcW w:w="5392" w:type="dxa"/>
                 <w:gridSpan w:val="3"/>
                 <w:tcBorders>
-                  <w:bottom w:val="single" w:color="auto" w:sz="4" w:space="0"/>
+                  <w:bottom w:val="single" w:sz="4" w:space="0" w:color="auto"/>
                 </w:tcBorders>
               </w:tcPr>
               <w:p>
@@ -731,7 +717,7 @@
             <w:tcW w:w="2836" w:type="dxa"/>
             <w:gridSpan w:val="2"/>
             <w:tcBorders>
-              <w:bottom w:val="single" w:color="auto" w:sz="4" w:space="0"/>
+              <w:bottom w:val="single" w:sz="4" w:space="0" w:color="auto"/>
             </w:tcBorders>
           </w:tcPr>
           <w:p/>
@@ -740,7 +726,7 @@
           <w:tcPr>
             <w:tcW w:w="1418" w:type="dxa"/>
             <w:tcBorders>
-              <w:bottom w:val="single" w:color="auto" w:sz="4" w:space="0"/>
+              <w:bottom w:val="single" w:sz="4" w:space="0" w:color="auto"/>
             </w:tcBorders>
           </w:tcPr>
           <w:p/>
@@ -752,7 +738,7 @@
             <w:tcW w:w="5240" w:type="dxa"/>
             <w:gridSpan w:val="3"/>
             <w:tcBorders>
-              <w:top w:val="single" w:color="auto" w:sz="4" w:space="0"/>
+              <w:top w:val="single" w:sz="4" w:space="0" w:color="auto"/>
             </w:tcBorders>
           </w:tcPr>
           <w:p/>
@@ -761,7 +747,7 @@
           <w:tcPr>
             <w:tcW w:w="1420" w:type="dxa"/>
             <w:tcBorders>
-              <w:top w:val="single" w:color="auto" w:sz="4" w:space="0"/>
+              <w:top w:val="single" w:sz="4" w:space="0" w:color="auto"/>
             </w:tcBorders>
           </w:tcPr>
           <w:p/>
@@ -784,7 +770,7 @@
                 <w:tcW w:w="2836" w:type="dxa"/>
                 <w:gridSpan w:val="2"/>
                 <w:tcBorders>
-                  <w:top w:val="single" w:color="auto" w:sz="4" w:space="0"/>
+                  <w:top w:val="single" w:sz="4" w:space="0" w:color="auto"/>
                 </w:tcBorders>
               </w:tcPr>
               <w:p>
@@ -812,7 +798,7 @@
               <w:tcPr>
                 <w:tcW w:w="1418" w:type="dxa"/>
                 <w:tcBorders>
-                  <w:top w:val="single" w:color="auto" w:sz="4" w:space="0"/>
+                  <w:top w:val="single" w:sz="4" w:space="0" w:color="auto"/>
                 </w:tcBorders>
               </w:tcPr>
               <w:p>
@@ -1042,12 +1028,12 @@
         <w:tblW w:w="10921" w:type="dxa"/>
         <w:tblInd w:w="-289" w:type="dxa"/>
         <w:tblBorders>
-          <w:top w:val="none" w:color="auto" w:sz="0" w:space="0"/>
-          <w:left w:val="none" w:color="auto" w:sz="0" w:space="0"/>
-          <w:bottom w:val="none" w:color="auto" w:sz="0" w:space="0"/>
-          <w:right w:val="none" w:color="auto" w:sz="0" w:space="0"/>
-          <w:insideH w:val="none" w:color="auto" w:sz="0" w:space="0"/>
-          <w:insideV w:val="none" w:color="auto" w:sz="0" w:space="0"/>
+          <w:top w:val="none" w:sz="0" w:space="0" w:color="auto"/>
+          <w:left w:val="none" w:sz="0" w:space="0" w:color="auto"/>
+          <w:bottom w:val="none" w:sz="0" w:space="0" w:color="auto"/>
+          <w:right w:val="none" w:sz="0" w:space="0" w:color="auto"/>
+          <w:insideH w:val="none" w:sz="0" w:space="0" w:color="auto"/>
+          <w:insideV w:val="none" w:sz="0" w:space="0" w:color="auto"/>
         </w:tblBorders>
         <w:tblLayout w:type="fixed"/>
         <w:tblLook w:val="04A0" w:firstRow="1" w:lastRow="0" w:firstColumn="1" w:lastColumn="0" w:noHBand="0" w:noVBand="1"/>
@@ -1140,7 +1126,7 @@
               <w:tcPr>
                 <w:tcW w:w="2091" w:type="dxa"/>
                 <w:tcBorders>
-                  <w:bottom w:val="single" w:color="auto" w:sz="4" w:space="0"/>
+                  <w:bottom w:val="single" w:sz="4" w:space="0" w:color="auto"/>
                 </w:tcBorders>
               </w:tcPr>
               <w:p>
@@ -1182,7 +1168,7 @@
               <w:tcPr>
                 <w:tcW w:w="2091" w:type="dxa"/>
                 <w:tcBorders>
-                  <w:bottom w:val="single" w:color="auto" w:sz="4" w:space="0"/>
+                  <w:bottom w:val="single" w:sz="4" w:space="0" w:color="auto"/>
                 </w:tcBorders>
               </w:tcPr>
               <w:p>
@@ -1225,7 +1211,7 @@
                 <w:tcW w:w="2091" w:type="dxa"/>
                 <w:gridSpan w:val="2"/>
                 <w:tcBorders>
-                  <w:bottom w:val="single" w:color="auto" w:sz="4" w:space="0"/>
+                  <w:bottom w:val="single" w:sz="4" w:space="0" w:color="auto"/>
                 </w:tcBorders>
               </w:tcPr>
               <w:p>
@@ -1268,7 +1254,7 @@
               <w:tcPr>
                 <w:tcW w:w="2663" w:type="dxa"/>
                 <w:tcBorders>
-                  <w:bottom w:val="single" w:color="auto" w:sz="4" w:space="0"/>
+                  <w:bottom w:val="single" w:sz="4" w:space="0" w:color="auto"/>
                 </w:tcBorders>
               </w:tcPr>
               <w:p>
@@ -1311,7 +1297,7 @@
               <w:tcPr>
                 <w:tcW w:w="1985" w:type="dxa"/>
                 <w:tcBorders>
-                  <w:bottom w:val="single" w:color="auto" w:sz="4" w:space="0"/>
+                  <w:bottom w:val="single" w:sz="4" w:space="0" w:color="auto"/>
                 </w:tcBorders>
               </w:tcPr>
               <w:p>
@@ -1339,7 +1325,7 @@
           <w:tcPr>
             <w:tcW w:w="2091" w:type="dxa"/>
             <w:tcBorders>
-              <w:top w:val="single" w:color="auto" w:sz="4" w:space="0"/>
+              <w:top w:val="single" w:sz="4" w:space="0" w:color="auto"/>
             </w:tcBorders>
           </w:tcPr>
           <w:p>
@@ -1357,7 +1343,7 @@
           <w:tcPr>
             <w:tcW w:w="2091" w:type="dxa"/>
             <w:tcBorders>
-              <w:top w:val="single" w:color="auto" w:sz="4" w:space="0"/>
+              <w:top w:val="single" w:sz="4" w:space="0" w:color="auto"/>
             </w:tcBorders>
           </w:tcPr>
           <w:p>
@@ -1376,7 +1362,7 @@
             <w:tcW w:w="2091" w:type="dxa"/>
             <w:gridSpan w:val="2"/>
             <w:tcBorders>
-              <w:top w:val="single" w:color="auto" w:sz="4" w:space="0"/>
+              <w:top w:val="single" w:sz="4" w:space="0" w:color="auto"/>
             </w:tcBorders>
           </w:tcPr>
           <w:p>
@@ -1395,7 +1381,7 @@
           <w:tcPr>
             <w:tcW w:w="2663" w:type="dxa"/>
             <w:tcBorders>
-              <w:top w:val="single" w:color="auto" w:sz="4" w:space="0"/>
+              <w:top w:val="single" w:sz="4" w:space="0" w:color="auto"/>
             </w:tcBorders>
           </w:tcPr>
           <w:p>
@@ -1414,7 +1400,7 @@
           <w:tcPr>
             <w:tcW w:w="1985" w:type="dxa"/>
             <w:tcBorders>
-              <w:top w:val="single" w:color="auto" w:sz="4" w:space="0"/>
+              <w:top w:val="single" w:sz="4" w:space="0" w:color="auto"/>
             </w:tcBorders>
           </w:tcPr>
           <w:p>
@@ -1441,7 +1427,7 @@
           <w:alias w:val="#Nav: /NPR_POS_Entry_Payment_Line"/>
           <w:tag w:val="#Nav: NPR_Sales_Ticket_A4_POS_Rdlc/6150613"/>
           <w:id w:val="1502847996"/>
-          <w15:dataBinding w:prefixMappings="xmlns:ns0='urn:microsoft-dynamics-nav/reports/NPR_Sales_Ticket_A4_POS_Rdlc/6150613/'" w:xpath="/ns0:NavWordReportXmlPart[1]/ns0:NPR_POS_Entry_Payment_Line" w:storeItemID="{62303C39-08E7-47A2-87A1-4E32E33FE145}"/>
+          <w15:dataBinding w:prefixMappings="xmlns:ns0='urn:microsoft-dynamics-nav/reports/NPR_Sales_Ticket_A4_POS_Rdlc/6150613/' " w:xpath="/ns0:NavWordReportXmlPart[1]/ns0:NPR_POS_Entry_Payment_Line" w:storeItemID="{62303C39-08E7-47A2-87A1-4E32E33FE145}"/>
           <w15:repeatingSection/>
         </w:sdtPr>
         <w:sdtEndPr>
@@ -1661,7 +1647,7 @@
           <w:tcPr>
             <w:tcW w:w="2091" w:type="dxa"/>
             <w:tcBorders>
-              <w:bottom w:val="single" w:color="auto" w:sz="4" w:space="0"/>
+              <w:bottom w:val="single" w:sz="4" w:space="0" w:color="auto"/>
             </w:tcBorders>
           </w:tcPr>
           <w:p>
@@ -1678,7 +1664,7 @@
             <w:tcW w:w="4182" w:type="dxa"/>
             <w:gridSpan w:val="3"/>
             <w:tcBorders>
-              <w:bottom w:val="single" w:color="auto" w:sz="4" w:space="0"/>
+              <w:bottom w:val="single" w:sz="4" w:space="0" w:color="auto"/>
             </w:tcBorders>
           </w:tcPr>
           <w:p>
@@ -1694,7 +1680,7 @@
           <w:tcPr>
             <w:tcW w:w="2663" w:type="dxa"/>
             <w:tcBorders>
-              <w:bottom w:val="single" w:color="auto" w:sz="4" w:space="0"/>
+              <w:bottom w:val="single" w:sz="4" w:space="0" w:color="auto"/>
             </w:tcBorders>
           </w:tcPr>
           <w:p>
@@ -1711,7 +1697,7 @@
           <w:tcPr>
             <w:tcW w:w="1985" w:type="dxa"/>
             <w:tcBorders>
-              <w:bottom w:val="single" w:color="auto" w:sz="4" w:space="0"/>
+              <w:bottom w:val="single" w:sz="4" w:space="0" w:color="auto"/>
             </w:tcBorders>
           </w:tcPr>
           <w:p>
@@ -1743,7 +1729,7 @@
               <w:tcPr>
                 <w:tcW w:w="2091" w:type="dxa"/>
                 <w:tcBorders>
-                  <w:top w:val="single" w:color="auto" w:sz="4" w:space="0"/>
+                  <w:top w:val="single" w:sz="4" w:space="0" w:color="auto"/>
                 </w:tcBorders>
               </w:tcPr>
               <w:p>
@@ -1759,7 +1745,7 @@
             <w:tcW w:w="4182" w:type="dxa"/>
             <w:gridSpan w:val="3"/>
             <w:tcBorders>
-              <w:top w:val="single" w:color="auto" w:sz="4" w:space="0"/>
+              <w:top w:val="single" w:sz="4" w:space="0" w:color="auto"/>
             </w:tcBorders>
           </w:tcPr>
           <w:p/>
@@ -1781,7 +1767,7 @@
               <w:tcPr>
                 <w:tcW w:w="2663" w:type="dxa"/>
                 <w:tcBorders>
-                  <w:top w:val="single" w:color="auto" w:sz="4" w:space="0"/>
+                  <w:top w:val="single" w:sz="4" w:space="0" w:color="auto"/>
                 </w:tcBorders>
               </w:tcPr>
               <w:p>
@@ -1812,7 +1798,7 @@
               <w:tcPr>
                 <w:tcW w:w="1985" w:type="dxa"/>
                 <w:tcBorders>
-                  <w:top w:val="single" w:color="auto" w:sz="4" w:space="0"/>
+                  <w:top w:val="single" w:sz="4" w:space="0" w:color="auto"/>
                 </w:tcBorders>
               </w:tcPr>
               <w:p>
@@ -1835,12 +1821,12 @@
         <w:tblW w:w="10916" w:type="dxa"/>
         <w:tblInd w:w="-289" w:type="dxa"/>
         <w:tblBorders>
-          <w:top w:val="none" w:color="auto" w:sz="0" w:space="0"/>
-          <w:left w:val="none" w:color="auto" w:sz="0" w:space="0"/>
-          <w:bottom w:val="none" w:color="auto" w:sz="0" w:space="0"/>
-          <w:right w:val="none" w:color="auto" w:sz="0" w:space="0"/>
-          <w:insideH w:val="none" w:color="auto" w:sz="0" w:space="0"/>
-          <w:insideV w:val="none" w:color="auto" w:sz="0" w:space="0"/>
+          <w:top w:val="none" w:sz="0" w:space="0" w:color="auto"/>
+          <w:left w:val="none" w:sz="0" w:space="0" w:color="auto"/>
+          <w:bottom w:val="none" w:sz="0" w:space="0" w:color="auto"/>
+          <w:right w:val="none" w:sz="0" w:space="0" w:color="auto"/>
+          <w:insideH w:val="none" w:sz="0" w:space="0" w:color="auto"/>
+          <w:insideV w:val="none" w:sz="0" w:space="0" w:color="auto"/>
         </w:tblBorders>
         <w:tblLayout w:type="fixed"/>
         <w:tblLook w:val="04A0" w:firstRow="1" w:lastRow="0" w:firstColumn="1" w:lastColumn="0" w:noHBand="0" w:noVBand="1"/>
@@ -1935,7 +1921,7 @@
               <w:tcPr>
                 <w:tcW w:w="1276" w:type="dxa"/>
                 <w:tcBorders>
-                  <w:bottom w:val="single" w:color="auto" w:sz="4" w:space="0"/>
+                  <w:bottom w:val="single" w:sz="4" w:space="0" w:color="auto"/>
                 </w:tcBorders>
               </w:tcPr>
               <w:p>
@@ -1977,7 +1963,7 @@
               <w:tcPr>
                 <w:tcW w:w="2126" w:type="dxa"/>
                 <w:tcBorders>
-                  <w:bottom w:val="single" w:color="auto" w:sz="4" w:space="0"/>
+                  <w:bottom w:val="single" w:sz="4" w:space="0" w:color="auto"/>
                 </w:tcBorders>
               </w:tcPr>
               <w:p>
@@ -2019,7 +2005,7 @@
               <w:tcPr>
                 <w:tcW w:w="1078" w:type="dxa"/>
                 <w:tcBorders>
-                  <w:bottom w:val="single" w:color="auto" w:sz="4" w:space="0"/>
+                  <w:bottom w:val="single" w:sz="4" w:space="0" w:color="auto"/>
                 </w:tcBorders>
               </w:tcPr>
               <w:p>
@@ -2063,7 +2049,7 @@
                 <w:tcW w:w="1494" w:type="dxa"/>
                 <w:gridSpan w:val="2"/>
                 <w:tcBorders>
-                  <w:bottom w:val="single" w:color="auto" w:sz="4" w:space="0"/>
+                  <w:bottom w:val="single" w:sz="4" w:space="0" w:color="auto"/>
                 </w:tcBorders>
               </w:tcPr>
               <w:p>
@@ -2106,7 +2092,7 @@
               <w:tcPr>
                 <w:tcW w:w="1494" w:type="dxa"/>
                 <w:tcBorders>
-                  <w:bottom w:val="single" w:color="auto" w:sz="4" w:space="0"/>
+                  <w:bottom w:val="single" w:sz="4" w:space="0" w:color="auto"/>
                 </w:tcBorders>
               </w:tcPr>
               <w:p>
@@ -2149,7 +2135,7 @@
               <w:tcPr>
                 <w:tcW w:w="1888" w:type="dxa"/>
                 <w:tcBorders>
-                  <w:bottom w:val="single" w:color="auto" w:sz="4" w:space="0"/>
+                  <w:bottom w:val="single" w:sz="4" w:space="0" w:color="auto"/>
                 </w:tcBorders>
               </w:tcPr>
               <w:p>
@@ -2192,7 +2178,7 @@
               <w:tcPr>
                 <w:tcW w:w="1560" w:type="dxa"/>
                 <w:tcBorders>
-                  <w:bottom w:val="single" w:color="auto" w:sz="4" w:space="0"/>
+                  <w:bottom w:val="single" w:sz="4" w:space="0" w:color="auto"/>
                 </w:tcBorders>
               </w:tcPr>
               <w:p>
@@ -2220,7 +2206,7 @@
           <w:tcPr>
             <w:tcW w:w="1276" w:type="dxa"/>
             <w:tcBorders>
-              <w:top w:val="single" w:color="auto" w:sz="4" w:space="0"/>
+              <w:top w:val="single" w:sz="4" w:space="0" w:color="auto"/>
             </w:tcBorders>
           </w:tcPr>
           <w:p>
@@ -2238,7 +2224,7 @@
           <w:tcPr>
             <w:tcW w:w="2126" w:type="dxa"/>
             <w:tcBorders>
-              <w:top w:val="single" w:color="auto" w:sz="4" w:space="0"/>
+              <w:top w:val="single" w:sz="4" w:space="0" w:color="auto"/>
             </w:tcBorders>
           </w:tcPr>
           <w:p>
@@ -2256,7 +2242,7 @@
           <w:tcPr>
             <w:tcW w:w="1078" w:type="dxa"/>
             <w:tcBorders>
-              <w:top w:val="single" w:color="auto" w:sz="4" w:space="0"/>
+              <w:top w:val="single" w:sz="4" w:space="0" w:color="auto"/>
             </w:tcBorders>
           </w:tcPr>
           <w:p>
@@ -2276,7 +2262,7 @@
             <w:tcW w:w="1494" w:type="dxa"/>
             <w:gridSpan w:val="2"/>
             <w:tcBorders>
-              <w:top w:val="single" w:color="auto" w:sz="4" w:space="0"/>
+              <w:top w:val="single" w:sz="4" w:space="0" w:color="auto"/>
             </w:tcBorders>
           </w:tcPr>
           <w:p>
@@ -2295,7 +2281,7 @@
           <w:tcPr>
             <w:tcW w:w="1494" w:type="dxa"/>
             <w:tcBorders>
-              <w:top w:val="single" w:color="auto" w:sz="4" w:space="0"/>
+              <w:top w:val="single" w:sz="4" w:space="0" w:color="auto"/>
             </w:tcBorders>
           </w:tcPr>
           <w:p>
@@ -2314,7 +2300,7 @@
           <w:tcPr>
             <w:tcW w:w="1888" w:type="dxa"/>
             <w:tcBorders>
-              <w:top w:val="single" w:color="auto" w:sz="4" w:space="0"/>
+              <w:top w:val="single" w:sz="4" w:space="0" w:color="auto"/>
             </w:tcBorders>
           </w:tcPr>
           <w:p>
@@ -2333,7 +2319,7 @@
           <w:tcPr>
             <w:tcW w:w="1560" w:type="dxa"/>
             <w:tcBorders>
-              <w:top w:val="single" w:color="auto" w:sz="4" w:space="0"/>
+              <w:top w:val="single" w:sz="4" w:space="0" w:color="auto"/>
             </w:tcBorders>
           </w:tcPr>
           <w:p>
@@ -2354,7 +2340,7 @@
           <w:alias w:val="#Nav: /NPR_POS_Entry_Tax_Line"/>
           <w:tag w:val="#Nav: NPR_Sales_Ticket_A4_POS_Rdlc/6150613"/>
           <w:id w:val="-1052071795"/>
-          <w15:dataBinding w:prefixMappings="xmlns:ns0='urn:microsoft-dynamics-nav/reports/NPR_Sales_Ticket_A4_POS_Rdlc/6150613/'" w:xpath="/ns0:NavWordReportXmlPart[1]/ns0:NPR_POS_Entry_Tax_Line" w:storeItemID="{62303C39-08E7-47A2-87A1-4E32E33FE145}"/>
+          <w15:dataBinding w:prefixMappings="xmlns:ns0='urn:microsoft-dynamics-nav/reports/NPR_Sales_Ticket_A4_POS_Rdlc/6150613/' " w:xpath="/ns0:NavWordReportXmlPart[1]/ns0:NPR_POS_Entry_Tax_Line" w:storeItemID="{62303C39-08E7-47A2-87A1-4E32E33FE145}"/>
           <w15:repeatingSection/>
         </w:sdtPr>
         <w:sdtEndPr/>
@@ -2556,7 +2542,7 @@
           <w:tcPr>
             <w:tcW w:w="1276" w:type="dxa"/>
             <w:tcBorders>
-              <w:bottom w:val="single" w:color="auto" w:sz="4" w:space="0"/>
+              <w:bottom w:val="single" w:sz="4" w:space="0" w:color="auto"/>
             </w:tcBorders>
           </w:tcPr>
           <w:p>
@@ -2572,7 +2558,7 @@
           <w:tcPr>
             <w:tcW w:w="2126" w:type="dxa"/>
             <w:tcBorders>
-              <w:bottom w:val="single" w:color="auto" w:sz="4" w:space="0"/>
+              <w:bottom w:val="single" w:sz="4" w:space="0" w:color="auto"/>
             </w:tcBorders>
           </w:tcPr>
           <w:p>
@@ -2588,7 +2574,7 @@
           <w:tcPr>
             <w:tcW w:w="1078" w:type="dxa"/>
             <w:tcBorders>
-              <w:bottom w:val="single" w:color="auto" w:sz="4" w:space="0"/>
+              <w:bottom w:val="single" w:sz="4" w:space="0" w:color="auto"/>
             </w:tcBorders>
           </w:tcPr>
           <w:p>
@@ -2606,7 +2592,7 @@
             <w:tcW w:w="1494" w:type="dxa"/>
             <w:gridSpan w:val="2"/>
             <w:tcBorders>
-              <w:bottom w:val="single" w:color="auto" w:sz="4" w:space="0"/>
+              <w:bottom w:val="single" w:sz="4" w:space="0" w:color="auto"/>
             </w:tcBorders>
           </w:tcPr>
           <w:p>
@@ -2623,7 +2609,7 @@
           <w:tcPr>
             <w:tcW w:w="1494" w:type="dxa"/>
             <w:tcBorders>
-              <w:bottom w:val="single" w:color="auto" w:sz="4" w:space="0"/>
+              <w:bottom w:val="single" w:sz="4" w:space="0" w:color="auto"/>
             </w:tcBorders>
           </w:tcPr>
           <w:p>
@@ -2640,7 +2626,7 @@
           <w:tcPr>
             <w:tcW w:w="1888" w:type="dxa"/>
             <w:tcBorders>
-              <w:bottom w:val="single" w:color="auto" w:sz="4" w:space="0"/>
+              <w:bottom w:val="single" w:sz="4" w:space="0" w:color="auto"/>
             </w:tcBorders>
           </w:tcPr>
           <w:p>
@@ -2657,7 +2643,7 @@
           <w:tcPr>
             <w:tcW w:w="1560" w:type="dxa"/>
             <w:tcBorders>
-              <w:bottom w:val="single" w:color="auto" w:sz="4" w:space="0"/>
+              <w:bottom w:val="single" w:sz="4" w:space="0" w:color="auto"/>
             </w:tcBorders>
           </w:tcPr>
           <w:p>
@@ -2689,7 +2675,7 @@
               <w:tcPr>
                 <w:tcW w:w="1276" w:type="dxa"/>
                 <w:tcBorders>
-                  <w:top w:val="single" w:color="auto" w:sz="4" w:space="0"/>
+                  <w:top w:val="single" w:sz="4" w:space="0" w:color="auto"/>
                 </w:tcBorders>
               </w:tcPr>
               <w:p>
@@ -2705,7 +2691,7 @@
             <w:tcW w:w="3204" w:type="dxa"/>
             <w:gridSpan w:val="2"/>
             <w:tcBorders>
-              <w:top w:val="single" w:color="auto" w:sz="4" w:space="0"/>
+              <w:top w:val="single" w:sz="4" w:space="0" w:color="auto"/>
             </w:tcBorders>
           </w:tcPr>
           <w:p/>
@@ -2728,7 +2714,7 @@
                 <w:tcW w:w="1494" w:type="dxa"/>
                 <w:gridSpan w:val="2"/>
                 <w:tcBorders>
-                  <w:top w:val="single" w:color="auto" w:sz="4" w:space="0"/>
+                  <w:top w:val="single" w:sz="4" w:space="0" w:color="auto"/>
                 </w:tcBorders>
               </w:tcPr>
               <w:p>
@@ -2759,7 +2745,7 @@
               <w:tcPr>
                 <w:tcW w:w="1494" w:type="dxa"/>
                 <w:tcBorders>
-                  <w:top w:val="single" w:color="auto" w:sz="4" w:space="0"/>
+                  <w:top w:val="single" w:sz="4" w:space="0" w:color="auto"/>
                 </w:tcBorders>
               </w:tcPr>
               <w:p>
@@ -2790,7 +2776,7 @@
               <w:tcPr>
                 <w:tcW w:w="1888" w:type="dxa"/>
                 <w:tcBorders>
-                  <w:top w:val="single" w:color="auto" w:sz="4" w:space="0"/>
+                  <w:top w:val="single" w:sz="4" w:space="0" w:color="auto"/>
                 </w:tcBorders>
               </w:tcPr>
               <w:p>
@@ -2821,7 +2807,7 @@
               <w:tcPr>
                 <w:tcW w:w="1560" w:type="dxa"/>
                 <w:tcBorders>
-                  <w:top w:val="single" w:color="auto" w:sz="4" w:space="0"/>
+                  <w:top w:val="single" w:sz="4" w:space="0" w:color="auto"/>
                 </w:tcBorders>
               </w:tcPr>
               <w:p>
@@ -2845,8 +2831,12 @@
       </w:pPr>
     </w:p>
     <w:sectPr>
-      <w:headerReference w:type="default" r:id="rId8"/>
-      <w:headerReference w:type="first" r:id="rId9"/>
+      <w:headerReference w:type="even" r:id="rId8"/>
+      <w:headerReference w:type="default" r:id="rId9"/>
+      <w:footerReference w:type="even" r:id="rId10"/>
+      <w:footerReference w:type="default" r:id="rId11"/>
+      <w:headerReference w:type="first" r:id="rId12"/>
+      <w:footerReference w:type="first" r:id="rId13"/>
       <w:pgSz w:w="11906" w:h="16838"/>
       <w:pgMar w:top="720" w:right="720" w:bottom="720" w:left="720" w:header="708" w:footer="708" w:gutter="0"/>
       <w:cols w:space="708"/>
@@ -2882,6 +2872,36 @@
 </w:endnotes>
 </file>
 
+<file path=word/footer1.xml><?xml version="1.0" encoding="utf-8"?>
+<w:ftr xmlns:wpc="http://schemas.microsoft.com/office/word/2010/wordprocessingCanvas" xmlns:cx="http://schemas.microsoft.com/office/drawing/2014/chartex" xmlns:cx1="http://schemas.microsoft.com/office/drawing/2015/9/8/chartex" xmlns:cx2="http://schemas.microsoft.com/office/drawing/2015/10/21/chartex" xmlns:cx3="http://schemas.microsoft.com/office/drawing/2016/5/9/chartex" xmlns:cx4="http://schemas.microsoft.com/office/drawing/2016/5/10/chartex" xmlns:cx5="http://schemas.microsoft.com/office/drawing/2016/5/11/chartex" xmlns:cx6="http://schemas.microsoft.com/office/drawing/2016/5/12/chartex" xmlns:cx7="http://schemas.microsoft.com/office/drawing/2016/5/13/chartex" xmlns:cx8="http://schemas.microsoft.com/office/drawing/2016/5/14/chartex" xmlns:mc="http://schemas.openxmlformats.org/markup-compatibility/2006" xmlns:aink="http://schemas.microsoft.com/office/drawing/2016/ink" xmlns:am3d="http://schemas.microsoft.com/office/drawing/2017/model3d" xmlns:o="urn:schemas-microsoft-com:office:office" xmlns:r="http://schemas.openxmlformats.org/officeDocument/2006/relationships" xmlns:m="http://schemas.openxmlformats.org/officeDocument/2006/math" xmlns:v="urn:schemas-microsoft-com:vml" xmlns:wp14="http://schemas.microsoft.com/office/word/2010/wordprocessingDrawing" xmlns:wp="http://schemas.openxmlformats.org/drawingml/2006/wordprocessingDrawing" xmlns:w10="urn:schemas-microsoft-com:office:word" xmlns:w="http://schemas.openxmlformats.org/wordprocessingml/2006/main" xmlns:w14="http://schemas.microsoft.com/office/word/2010/wordml" xmlns:w15="http://schemas.microsoft.com/office/word/2012/wordml" xmlns:w16cex="http://schemas.microsoft.com/office/word/2018/wordml/cex" xmlns:w16cid="http://schemas.microsoft.com/office/word/2016/wordml/cid" xmlns:w16="http://schemas.microsoft.com/office/word/2018/wordml" xmlns:w16sdtdh="http://schemas.microsoft.com/office/word/2020/wordml/sdtdatahash" xmlns:w16se="http://schemas.microsoft.com/office/word/2015/wordml/symex" xmlns:wpg="http://schemas.microsoft.com/office/word/2010/wordprocessingGroup" xmlns:wpi="http://schemas.microsoft.com/office/word/2010/wordprocessingInk" xmlns:wne="http://schemas.microsoft.com/office/word/2006/wordml" xmlns:wps="http://schemas.microsoft.com/office/word/2010/wordprocessingShape" mc:Ignorable="w14 w15 w16se w16cid w16 w16cex w16sdtdh wp14">
+  <w:p>
+    <w:pPr>
+      <w:pStyle w:val="Footer"/>
+    </w:pPr>
+  </w:p>
+</w:ftr>
+</file>
+
+<file path=word/footer2.xml><?xml version="1.0" encoding="utf-8"?>
+<w:ftr xmlns:wpc="http://schemas.microsoft.com/office/word/2010/wordprocessingCanvas" xmlns:cx="http://schemas.microsoft.com/office/drawing/2014/chartex" xmlns:cx1="http://schemas.microsoft.com/office/drawing/2015/9/8/chartex" xmlns:cx2="http://schemas.microsoft.com/office/drawing/2015/10/21/chartex" xmlns:cx3="http://schemas.microsoft.com/office/drawing/2016/5/9/chartex" xmlns:cx4="http://schemas.microsoft.com/office/drawing/2016/5/10/chartex" xmlns:cx5="http://schemas.microsoft.com/office/drawing/2016/5/11/chartex" xmlns:cx6="http://schemas.microsoft.com/office/drawing/2016/5/12/chartex" xmlns:cx7="http://schemas.microsoft.com/office/drawing/2016/5/13/chartex" xmlns:cx8="http://schemas.microsoft.com/office/drawing/2016/5/14/chartex" xmlns:mc="http://schemas.openxmlformats.org/markup-compatibility/2006" xmlns:aink="http://schemas.microsoft.com/office/drawing/2016/ink" xmlns:am3d="http://schemas.microsoft.com/office/drawing/2017/model3d" xmlns:o="urn:schemas-microsoft-com:office:office" xmlns:r="http://schemas.openxmlformats.org/officeDocument/2006/relationships" xmlns:m="http://schemas.openxmlformats.org/officeDocument/2006/math" xmlns:v="urn:schemas-microsoft-com:vml" xmlns:wp14="http://schemas.microsoft.com/office/word/2010/wordprocessingDrawing" xmlns:wp="http://schemas.openxmlformats.org/drawingml/2006/wordprocessingDrawing" xmlns:w10="urn:schemas-microsoft-com:office:word" xmlns:w="http://schemas.openxmlformats.org/wordprocessingml/2006/main" xmlns:w14="http://schemas.microsoft.com/office/word/2010/wordml" xmlns:w15="http://schemas.microsoft.com/office/word/2012/wordml" xmlns:w16cex="http://schemas.microsoft.com/office/word/2018/wordml/cex" xmlns:w16cid="http://schemas.microsoft.com/office/word/2016/wordml/cid" xmlns:w16="http://schemas.microsoft.com/office/word/2018/wordml" xmlns:w16sdtdh="http://schemas.microsoft.com/office/word/2020/wordml/sdtdatahash" xmlns:w16se="http://schemas.microsoft.com/office/word/2015/wordml/symex" xmlns:wpg="http://schemas.microsoft.com/office/word/2010/wordprocessingGroup" xmlns:wpi="http://schemas.microsoft.com/office/word/2010/wordprocessingInk" xmlns:wne="http://schemas.microsoft.com/office/word/2006/wordml" xmlns:wps="http://schemas.microsoft.com/office/word/2010/wordprocessingShape" mc:Ignorable="w14 w15 w16se w16cid w16 w16cex w16sdtdh wp14">
+  <w:p>
+    <w:pPr>
+      <w:pStyle w:val="Footer"/>
+    </w:pPr>
+  </w:p>
+</w:ftr>
+</file>
+
+<file path=word/footer3.xml><?xml version="1.0" encoding="utf-8"?>
+<w:ftr xmlns:wpc="http://schemas.microsoft.com/office/word/2010/wordprocessingCanvas" xmlns:cx="http://schemas.microsoft.com/office/drawing/2014/chartex" xmlns:cx1="http://schemas.microsoft.com/office/drawing/2015/9/8/chartex" xmlns:cx2="http://schemas.microsoft.com/office/drawing/2015/10/21/chartex" xmlns:cx3="http://schemas.microsoft.com/office/drawing/2016/5/9/chartex" xmlns:cx4="http://schemas.microsoft.com/office/drawing/2016/5/10/chartex" xmlns:cx5="http://schemas.microsoft.com/office/drawing/2016/5/11/chartex" xmlns:cx6="http://schemas.microsoft.com/office/drawing/2016/5/12/chartex" xmlns:cx7="http://schemas.microsoft.com/office/drawing/2016/5/13/chartex" xmlns:cx8="http://schemas.microsoft.com/office/drawing/2016/5/14/chartex" xmlns:mc="http://schemas.openxmlformats.org/markup-compatibility/2006" xmlns:aink="http://schemas.microsoft.com/office/drawing/2016/ink" xmlns:am3d="http://schemas.microsoft.com/office/drawing/2017/model3d" xmlns:o="urn:schemas-microsoft-com:office:office" xmlns:r="http://schemas.openxmlformats.org/officeDocument/2006/relationships" xmlns:m="http://schemas.openxmlformats.org/officeDocument/2006/math" xmlns:v="urn:schemas-microsoft-com:vml" xmlns:wp14="http://schemas.microsoft.com/office/word/2010/wordprocessingDrawing" xmlns:wp="http://schemas.openxmlformats.org/drawingml/2006/wordprocessingDrawing" xmlns:w10="urn:schemas-microsoft-com:office:word" xmlns:w="http://schemas.openxmlformats.org/wordprocessingml/2006/main" xmlns:w14="http://schemas.microsoft.com/office/word/2010/wordml" xmlns:w15="http://schemas.microsoft.com/office/word/2012/wordml" xmlns:w16cex="http://schemas.microsoft.com/office/word/2018/wordml/cex" xmlns:w16cid="http://schemas.microsoft.com/office/word/2016/wordml/cid" xmlns:w16="http://schemas.microsoft.com/office/word/2018/wordml" xmlns:w16sdtdh="http://schemas.microsoft.com/office/word/2020/wordml/sdtdatahash" xmlns:w16se="http://schemas.microsoft.com/office/word/2015/wordml/symex" xmlns:wpg="http://schemas.microsoft.com/office/word/2010/wordprocessingGroup" xmlns:wpi="http://schemas.microsoft.com/office/word/2010/wordprocessingInk" xmlns:wne="http://schemas.microsoft.com/office/word/2006/wordml" xmlns:wps="http://schemas.microsoft.com/office/word/2010/wordprocessingShape" mc:Ignorable="w14 w15 w16se w16cid w16 w16cex w16sdtdh wp14">
+  <w:p>
+    <w:pPr>
+      <w:pStyle w:val="Footer"/>
+    </w:pPr>
+  </w:p>
+</w:ftr>
+</file>
+
 <file path=word/footnotes.xml><?xml version="1.0" encoding="utf-8"?>
 <w:footnotes xmlns:wpc="http://schemas.microsoft.com/office/word/2010/wordprocessingCanvas" xmlns:cx="http://schemas.microsoft.com/office/drawing/2014/chartex" xmlns:cx1="http://schemas.microsoft.com/office/drawing/2015/9/8/chartex" xmlns:cx2="http://schemas.microsoft.com/office/drawing/2015/10/21/chartex" xmlns:cx3="http://schemas.microsoft.com/office/drawing/2016/5/9/chartex" xmlns:cx4="http://schemas.microsoft.com/office/drawing/2016/5/10/chartex" xmlns:cx5="http://schemas.microsoft.com/office/drawing/2016/5/11/chartex" xmlns:cx6="http://schemas.microsoft.com/office/drawing/2016/5/12/chartex" xmlns:cx7="http://schemas.microsoft.com/office/drawing/2016/5/13/chartex" xmlns:cx8="http://schemas.microsoft.com/office/drawing/2016/5/14/chartex" xmlns:mc="http://schemas.openxmlformats.org/markup-compatibility/2006" xmlns:aink="http://schemas.microsoft.com/office/drawing/2016/ink" xmlns:am3d="http://schemas.microsoft.com/office/drawing/2017/model3d" xmlns:o="urn:schemas-microsoft-com:office:office" xmlns:r="http://schemas.openxmlformats.org/officeDocument/2006/relationships" xmlns:m="http://schemas.openxmlformats.org/officeDocument/2006/math" xmlns:v="urn:schemas-microsoft-com:vml" xmlns:wp14="http://schemas.microsoft.com/office/word/2010/wordprocessingDrawing" xmlns:wp="http://schemas.openxmlformats.org/drawingml/2006/wordprocessingDrawing" xmlns:w10="urn:schemas-microsoft-com:office:word" xmlns:w="http://schemas.openxmlformats.org/wordprocessingml/2006/main" xmlns:w14="http://schemas.microsoft.com/office/word/2010/wordml" xmlns:w15="http://schemas.microsoft.com/office/word/2012/wordml" xmlns:w16cex="http://schemas.microsoft.com/office/word/2018/wordml/cex" xmlns:w16cid="http://schemas.microsoft.com/office/word/2016/wordml/cid" xmlns:w16="http://schemas.microsoft.com/office/word/2018/wordml" xmlns:w16sdtdh="http://schemas.microsoft.com/office/word/2020/wordml/sdtdatahash" xmlns:w16se="http://schemas.microsoft.com/office/word/2015/wordml/symex" xmlns:wpg="http://schemas.microsoft.com/office/word/2010/wordprocessingGroup" xmlns:wpi="http://schemas.microsoft.com/office/word/2010/wordprocessingInk" xmlns:wne="http://schemas.microsoft.com/office/word/2006/wordml" xmlns:wps="http://schemas.microsoft.com/office/word/2010/wordprocessingShape" mc:Ignorable="w14 w15 w16se w16cid w16 w16cex w16sdtdh wp14">
   <w:footnote w:type="separator" w:id="-1">
@@ -2914,6 +2934,16 @@
       <w:pStyle w:val="Header"/>
     </w:pPr>
   </w:p>
+</w:hdr>
+</file>
+
+<file path=word/header2.xml><?xml version="1.0" encoding="utf-8"?>
+<w:hdr xmlns:wpc="http://schemas.microsoft.com/office/word/2010/wordprocessingCanvas" xmlns:cx="http://schemas.microsoft.com/office/drawing/2014/chartex" xmlns:cx1="http://schemas.microsoft.com/office/drawing/2015/9/8/chartex" xmlns:cx2="http://schemas.microsoft.com/office/drawing/2015/10/21/chartex" xmlns:cx3="http://schemas.microsoft.com/office/drawing/2016/5/9/chartex" xmlns:cx4="http://schemas.microsoft.com/office/drawing/2016/5/10/chartex" xmlns:cx5="http://schemas.microsoft.com/office/drawing/2016/5/11/chartex" xmlns:cx6="http://schemas.microsoft.com/office/drawing/2016/5/12/chartex" xmlns:cx7="http://schemas.microsoft.com/office/drawing/2016/5/13/chartex" xmlns:cx8="http://schemas.microsoft.com/office/drawing/2016/5/14/chartex" xmlns:mc="http://schemas.openxmlformats.org/markup-compatibility/2006" xmlns:aink="http://schemas.microsoft.com/office/drawing/2016/ink" xmlns:am3d="http://schemas.microsoft.com/office/drawing/2017/model3d" xmlns:o="urn:schemas-microsoft-com:office:office" xmlns:r="http://schemas.openxmlformats.org/officeDocument/2006/relationships" xmlns:m="http://schemas.openxmlformats.org/officeDocument/2006/math" xmlns:v="urn:schemas-microsoft-com:vml" xmlns:wp14="http://schemas.microsoft.com/office/word/2010/wordprocessingDrawing" xmlns:wp="http://schemas.openxmlformats.org/drawingml/2006/wordprocessingDrawing" xmlns:w10="urn:schemas-microsoft-com:office:word" xmlns:w="http://schemas.openxmlformats.org/wordprocessingml/2006/main" xmlns:w14="http://schemas.microsoft.com/office/word/2010/wordml" xmlns:w15="http://schemas.microsoft.com/office/word/2012/wordml" xmlns:w16cex="http://schemas.microsoft.com/office/word/2018/wordml/cex" xmlns:w16cid="http://schemas.microsoft.com/office/word/2016/wordml/cid" xmlns:w16="http://schemas.microsoft.com/office/word/2018/wordml" xmlns:w16sdtdh="http://schemas.microsoft.com/office/word/2020/wordml/sdtdatahash" xmlns:w16se="http://schemas.microsoft.com/office/word/2015/wordml/symex" xmlns:wpg="http://schemas.microsoft.com/office/word/2010/wordprocessingGroup" xmlns:wpi="http://schemas.microsoft.com/office/word/2010/wordprocessingInk" xmlns:wne="http://schemas.microsoft.com/office/word/2006/wordml" xmlns:wps="http://schemas.microsoft.com/office/word/2010/wordprocessingShape" mc:Ignorable="w14 w15 w16se w16cid w16 w16cex w16sdtdh wp14">
+  <w:p>
+    <w:pPr>
+      <w:pStyle w:val="Header"/>
+    </w:pPr>
+  </w:p>
   <w:p>
     <w:pPr>
       <w:pStyle w:val="Header"/>
@@ -2922,20 +2952,20 @@
 </w:hdr>
 </file>
 
-<file path=word/header2.xml><?xml version="1.0" encoding="utf-8"?>
-<w:hdr xmlns:a="http://schemas.openxmlformats.org/drawingml/2006/main" xmlns:pic="http://schemas.openxmlformats.org/drawingml/2006/picture" xmlns:a14="http://schemas.microsoft.com/office/drawing/2010/main" xmlns:wpc="http://schemas.microsoft.com/office/word/2010/wordprocessingCanvas" xmlns:cx="http://schemas.microsoft.com/office/drawing/2014/chartex" xmlns:cx1="http://schemas.microsoft.com/office/drawing/2015/9/8/chartex" xmlns:cx2="http://schemas.microsoft.com/office/drawing/2015/10/21/chartex" xmlns:cx3="http://schemas.microsoft.com/office/drawing/2016/5/9/chartex" xmlns:cx4="http://schemas.microsoft.com/office/drawing/2016/5/10/chartex" xmlns:cx5="http://schemas.microsoft.com/office/drawing/2016/5/11/chartex" xmlns:cx6="http://schemas.microsoft.com/office/drawing/2016/5/12/chartex" xmlns:cx7="http://schemas.microsoft.com/office/drawing/2016/5/13/chartex" xmlns:cx8="http://schemas.microsoft.com/office/drawing/2016/5/14/chartex" xmlns:mc="http://schemas.openxmlformats.org/markup-compatibility/2006" xmlns:aink="http://schemas.microsoft.com/office/drawing/2016/ink" xmlns:am3d="http://schemas.microsoft.com/office/drawing/2017/model3d" xmlns:o="urn:schemas-microsoft-com:office:office" xmlns:r="http://schemas.openxmlformats.org/officeDocument/2006/relationships" xmlns:m="http://schemas.openxmlformats.org/officeDocument/2006/math" xmlns:v="urn:schemas-microsoft-com:vml" xmlns:wp14="http://schemas.microsoft.com/office/word/2010/wordprocessingDrawing" xmlns:wp="http://schemas.openxmlformats.org/drawingml/2006/wordprocessingDrawing" xmlns:w10="urn:schemas-microsoft-com:office:word" xmlns:w="http://schemas.openxmlformats.org/wordprocessingml/2006/main" xmlns:w14="http://schemas.microsoft.com/office/word/2010/wordml" xmlns:w15="http://schemas.microsoft.com/office/word/2012/wordml" xmlns:w16cex="http://schemas.microsoft.com/office/word/2018/wordml/cex" xmlns:w16cid="http://schemas.microsoft.com/office/word/2016/wordml/cid" xmlns:w16="http://schemas.microsoft.com/office/word/2018/wordml" xmlns:w16sdtdh="http://schemas.microsoft.com/office/word/2020/wordml/sdtdatahash" xmlns:w16se="http://schemas.microsoft.com/office/word/2015/wordml/symex" xmlns:wpg="http://schemas.microsoft.com/office/word/2010/wordprocessingGroup" xmlns:wpi="http://schemas.microsoft.com/office/word/2010/wordprocessingInk" xmlns:wne="http://schemas.microsoft.com/office/word/2006/wordml" xmlns:wps="http://schemas.microsoft.com/office/word/2010/wordprocessingShape" mc:Ignorable="w14 w15 w16se w16cid w16 w16cex w16sdtdh wp14">
+<file path=word/header3.xml><?xml version="1.0" encoding="utf-8"?>
+<w:hdr xmlns:wpc="http://schemas.microsoft.com/office/word/2010/wordprocessingCanvas" xmlns:cx="http://schemas.microsoft.com/office/drawing/2014/chartex" xmlns:cx1="http://schemas.microsoft.com/office/drawing/2015/9/8/chartex" xmlns:cx2="http://schemas.microsoft.com/office/drawing/2015/10/21/chartex" xmlns:cx3="http://schemas.microsoft.com/office/drawing/2016/5/9/chartex" xmlns:cx4="http://schemas.microsoft.com/office/drawing/2016/5/10/chartex" xmlns:cx5="http://schemas.microsoft.com/office/drawing/2016/5/11/chartex" xmlns:cx6="http://schemas.microsoft.com/office/drawing/2016/5/12/chartex" xmlns:cx7="http://schemas.microsoft.com/office/drawing/2016/5/13/chartex" xmlns:cx8="http://schemas.microsoft.com/office/drawing/2016/5/14/chartex" xmlns:mc="http://schemas.openxmlformats.org/markup-compatibility/2006" xmlns:aink="http://schemas.microsoft.com/office/drawing/2016/ink" xmlns:am3d="http://schemas.microsoft.com/office/drawing/2017/model3d" xmlns:o="urn:schemas-microsoft-com:office:office" xmlns:r="http://schemas.openxmlformats.org/officeDocument/2006/relationships" xmlns:m="http://schemas.openxmlformats.org/officeDocument/2006/math" xmlns:v="urn:schemas-microsoft-com:vml" xmlns:wp14="http://schemas.microsoft.com/office/word/2010/wordprocessingDrawing" xmlns:wp="http://schemas.openxmlformats.org/drawingml/2006/wordprocessingDrawing" xmlns:w10="urn:schemas-microsoft-com:office:word" xmlns:w="http://schemas.openxmlformats.org/wordprocessingml/2006/main" xmlns:w14="http://schemas.microsoft.com/office/word/2010/wordml" xmlns:w15="http://schemas.microsoft.com/office/word/2012/wordml" xmlns:w16cex="http://schemas.microsoft.com/office/word/2018/wordml/cex" xmlns:w16cid="http://schemas.microsoft.com/office/word/2016/wordml/cid" xmlns:w16="http://schemas.microsoft.com/office/word/2018/wordml" xmlns:w16sdtdh="http://schemas.microsoft.com/office/word/2020/wordml/sdtdatahash" xmlns:w16se="http://schemas.microsoft.com/office/word/2015/wordml/symex" xmlns:wpg="http://schemas.microsoft.com/office/word/2010/wordprocessingGroup" xmlns:wpi="http://schemas.microsoft.com/office/word/2010/wordprocessingInk" xmlns:wne="http://schemas.microsoft.com/office/word/2006/wordml" xmlns:wps="http://schemas.microsoft.com/office/word/2010/wordprocessingShape" mc:Ignorable="w14 w15 w16se w16cid w16 w16cex w16sdtdh wp14">
   <w:tbl>
     <w:tblPr>
       <w:tblStyle w:val="TableGrid"/>
       <w:tblW w:w="10774" w:type="dxa"/>
       <w:tblInd w:w="-147" w:type="dxa"/>
       <w:tblBorders>
-        <w:top w:val="none" w:color="auto" w:sz="0" w:space="0"/>
-        <w:left w:val="none" w:color="auto" w:sz="0" w:space="0"/>
-        <w:bottom w:val="none" w:color="auto" w:sz="0" w:space="0"/>
-        <w:right w:val="none" w:color="auto" w:sz="0" w:space="0"/>
-        <w:insideH w:val="none" w:color="auto" w:sz="0" w:space="0"/>
-        <w:insideV w:val="none" w:color="auto" w:sz="0" w:space="0"/>
+        <w:top w:val="none" w:sz="0" w:space="0" w:color="auto"/>
+        <w:left w:val="none" w:sz="0" w:space="0" w:color="auto"/>
+        <w:bottom w:val="none" w:sz="0" w:space="0" w:color="auto"/>
+        <w:right w:val="none" w:sz="0" w:space="0" w:color="auto"/>
+        <w:insideH w:val="none" w:sz="0" w:space="0" w:color="auto"/>
+        <w:insideV w:val="none" w:sz="0" w:space="0" w:color="auto"/>
       </w:tblBorders>
       <w:tblLook w:val="04A0" w:firstRow="1" w:lastRow="0" w:firstColumn="1" w:lastColumn="0" w:noHBand="0" w:noVBand="1"/>
     </w:tblPr>
@@ -3160,12 +3190,12 @@
       <w:tblW w:w="10916" w:type="dxa"/>
       <w:tblInd w:w="-284" w:type="dxa"/>
       <w:tblBorders>
-        <w:top w:val="none" w:color="auto" w:sz="0" w:space="0"/>
-        <w:left w:val="none" w:color="auto" w:sz="0" w:space="0"/>
-        <w:bottom w:val="none" w:color="auto" w:sz="0" w:space="0"/>
-        <w:right w:val="none" w:color="auto" w:sz="0" w:space="0"/>
-        <w:insideH w:val="none" w:color="auto" w:sz="0" w:space="0"/>
-        <w:insideV w:val="none" w:color="auto" w:sz="0" w:space="0"/>
+        <w:top w:val="none" w:sz="0" w:space="0" w:color="auto"/>
+        <w:left w:val="none" w:sz="0" w:space="0" w:color="auto"/>
+        <w:bottom w:val="none" w:sz="0" w:space="0" w:color="auto"/>
+        <w:right w:val="none" w:sz="0" w:space="0" w:color="auto"/>
+        <w:insideH w:val="none" w:sz="0" w:space="0" w:color="auto"/>
+        <w:insideV w:val="none" w:sz="0" w:space="0" w:color="auto"/>
       </w:tblBorders>
       <w:tblLayout w:type="fixed"/>
       <w:tblLook w:val="04A0" w:firstRow="1" w:lastRow="0" w:firstColumn="1" w:lastColumn="0" w:noHBand="0" w:noVBand="1"/>
@@ -3173,8 +3203,8 @@
     <w:tblGrid>
       <w:gridCol w:w="2831"/>
       <w:gridCol w:w="3118"/>
-      <w:gridCol w:w="2557"/>
-      <w:gridCol w:w="2410"/>
+      <w:gridCol w:w="2132"/>
+      <w:gridCol w:w="2835"/>
     </w:tblGrid>
     <w:tr>
       <w:sdt>
@@ -3264,7 +3294,7 @@
         <w:sdtContent>
           <w:tc>
             <w:tcPr>
-              <w:tcW w:w="2557" w:type="dxa"/>
+              <w:tcW w:w="2132" w:type="dxa"/>
             </w:tcPr>
             <w:p>
               <w:pPr>
@@ -3300,7 +3330,7 @@
         <w:sdtContent>
           <w:tc>
             <w:tcPr>
-              <w:tcW w:w="2410" w:type="dxa"/>
+              <w:tcW w:w="2835" w:type="dxa"/>
             </w:tcPr>
             <w:p>
               <w:pPr>
@@ -3403,7 +3433,7 @@
         <w:sdtContent>
           <w:tc>
             <w:tcPr>
-              <w:tcW w:w="2557" w:type="dxa"/>
+              <w:tcW w:w="2132" w:type="dxa"/>
             </w:tcPr>
             <w:p>
               <w:pPr>
@@ -3439,7 +3469,7 @@
         <w:sdtContent>
           <w:tc>
             <w:tcPr>
-              <w:tcW w:w="2410" w:type="dxa"/>
+              <w:tcW w:w="2835" w:type="dxa"/>
             </w:tcPr>
             <w:p>
               <w:pPr>
@@ -3542,7 +3572,7 @@
         <w:sdtContent>
           <w:tc>
             <w:tcPr>
-              <w:tcW w:w="2557" w:type="dxa"/>
+              <w:tcW w:w="2132" w:type="dxa"/>
             </w:tcPr>
             <w:p>
               <w:pPr>
@@ -3578,7 +3608,7 @@
         <w:sdtContent>
           <w:tc>
             <w:tcPr>
-              <w:tcW w:w="2410" w:type="dxa"/>
+              <w:tcW w:w="2835" w:type="dxa"/>
             </w:tcPr>
             <w:p>
               <w:pPr>
@@ -3677,7 +3707,7 @@
         <w:sdtContent>
           <w:tc>
             <w:tcPr>
-              <w:tcW w:w="2557" w:type="dxa"/>
+              <w:tcW w:w="2132" w:type="dxa"/>
             </w:tcPr>
             <w:p>
               <w:pPr>
@@ -3713,7 +3743,7 @@
         <w:sdtContent>
           <w:tc>
             <w:tcPr>
-              <w:tcW w:w="2410" w:type="dxa"/>
+              <w:tcW w:w="2835" w:type="dxa"/>
             </w:tcPr>
             <w:p>
               <w:pPr>
@@ -3772,7 +3802,7 @@
         <w:sdtContent>
           <w:tc>
             <w:tcPr>
-              <w:tcW w:w="2557" w:type="dxa"/>
+              <w:tcW w:w="2132" w:type="dxa"/>
             </w:tcPr>
             <w:p>
               <w:pPr>
@@ -3808,7 +3838,7 @@
         <w:sdtContent>
           <w:tc>
             <w:tcPr>
-              <w:tcW w:w="2410" w:type="dxa"/>
+              <w:tcW w:w="2835" w:type="dxa"/>
             </w:tcPr>
             <w:p>
               <w:pPr>
@@ -5551,6 +5581,7 @@
     <w:rsid w:val="00DE09AA"/>
     <w:rsid w:val="00E2076C"/>
     <w:rsid w:val="00E71106"/>
+    <w:rsid w:val="00E828CE"/>
     <w:rsid w:val="00EC4C03"/>
     <w:rsid w:val="00F41D76"/>
     <w:rsid w:val="00F970B9"/>
@@ -5573,8 +5604,8 @@
   </m:mathPr>
   <w:themeFontLang w:val="bs-Latn-BA"/>
   <w:clrSchemeMapping w:bg1="light1" w:t1="dark1" w:bg2="light2" w:t2="dark2" w:accent1="accent1" w:accent2="accent2" w:accent3="accent3" w:accent4="accent4" w:accent5="accent5" w:accent6="accent6" w:hyperlink="hyperlink" w:followedHyperlink="followedHyperlink"/>
-  <w:decimalSymbol w:val=","/>
-  <w:listSeparator w:val=";"/>
+  <w:decimalSymbol w:val="."/>
+  <w:listSeparator w:val=","/>
   <w15:chartTrackingRefBased/>
 </w:settings>
 </file>
@@ -6785,235 +6816,235 @@
 </a:theme>
 </file>
 
-<file path=customXml/item1.xml><?xml version="1.0" encoding="utf-8"?>
+<file path=customXml/item1.xml>��< ? x m l   v e r s i o n = " 1 . 0 "   e n c o d i n g = " u t f - 1 6 " ? > < N a v W o r d R e p o r t X m l P a r t   x m l n s = " u r n : m i c r o s o f t - d y n a m i c s - n a v / r e p o r t s / N P R _ S a l e s _ T i c k e t _ A 4 _ P O S _ R d l c / 6 1 5 0 6 1 3 / " > + 
+     < L a b e l s > + 
+         < A m o u n t _ I n c l _ V A T _ P O S _ E n t r y _ S a l e s _ L i n e C a p t i o n > A m o u n t _ I n c l _ V A T _ P O S _ E n t r y _ S a l e s _ L i n e C a p t i o n < / A m o u n t _ I n c l _ V A T _ P O S _ E n t r y _ S a l e s _ L i n e C a p t i o n > + 
+         < A m o u n t _ P O S _ P a y m e n t _ L i n e C a p t i o n > A m o u n t _ P O S _ P a y m e n t _ L i n e C a p t i o n < / A m o u n t _ P O S _ P a y m e n t _ L i n e C a p t i o n > + 
+         < A m o u n t S a l e s C u r r e n c y _ P O S _ P a y m e n t _ L i n e C a p t i o n > A m o u n t S a l e s C u r r e n c y _ P O S _ P a y m e n t _ L i n e C a p t i o n < / A m o u n t S a l e s C u r r e n c y _ P O S _ P a y m e n t _ L i n e C a p t i o n > + 
+         < D e s c r i p t i o n _ P O S _ E n t r y _ S a l e s _ L i n e C a p t i o n > D e s c r i p t i o n _ P O S _ E n t r y _ S a l e s _ L i n e C a p t i o n < / D e s c r i p t i o n _ P O S _ E n t r y _ S a l e s _ L i n e C a p t i o n > + 
+         < D e s c r i p t i o n _ P O S _ P a y m e n t _ L i n e C a p t i o n > D e s c r i p t i o n _ P O S _ P a y m e n t _ L i n e C a p t i o n < / D e s c r i p t i o n _ P O S _ P a y m e n t _ L i n e C a p t i o n > + 
+         < D o c u m e n t _ N o _ P O S _ E n t r y C a p t i o n > D o c u m e n t _ N o _ P O S _ E n t r y C a p t i o n < / D o c u m e n t _ N o _ P O S _ E n t r y C a p t i o n > + 
+         < D o c u m e n t D a t e L a b e l > D o c u m e n t D a t e L a b e l < / D o c u m e n t D a t e L a b e l > + 
+         < E _ M a i l _ C o m p a n y I n f o r m a t i o n C a p t i o n > E _ M a i l _ C o m p a n y I n f o r m a t i o n C a p t i o n < / E _ M a i l _ C o m p a n y I n f o r m a t i o n C a p t i o n > + 
+         < H o m e _ P a g e _ C o m p a n y I n f o r m a t i o n C a p t i o n > H o m e _ P a g e _ C o m p a n y I n f o r m a t i o n C a p t i o n < / H o m e _ P a g e _ C o m p a n y I n f o r m a t i o n C a p t i o n > + 
+         < L i n e _ D i s c o u n t _ p c t _ P O S _ E n t r y _ S a l e s _ L i n e C a p t i o n > L i n e _ D i s c o u n t _ p c t _ P O S _ E n t r y _ S a l e s _ L i n e C a p t i o n < / L i n e _ D i s c o u n t _ p c t _ P O S _ E n t r y _ S a l e s _ L i n e C a p t i o n > + 
+         < L i n e A m o u n t _ P O S _ T a x _ A m o u n t _ L i n e C a p t i o n > L i n e A m o u n t _ P O S _ T a x _ A m o u n t _ L i n e C a p t i o n < / L i n e A m o u n t _ P O S _ T a x _ A m o u n t _ L i n e C a p t i o n > + 
+         < L i n e D i s c o u n t P e r c e n t a g e L a b e l > L i n e D i s c o u n t P e r c e n t a g e L a b e l < / L i n e D i s c o u n t P e r c e n t a g e L a b e l > + 
+         < M e t h o d C o d e L a b e l > M e t h o d C o d e L a b e l < / M e t h o d C o d e L a b e l > + 
+         < N o _ P O S _ E n t r y _ S a l e s _ L i n e C a p t i o n > N o _ P O S _ E n t r y _ S a l e s _ L i n e C a p t i o n < / N o _ P O S _ E n t r y _ S a l e s _ L i n e C a p t i o n > + 
+         < P a g e L a b e l > P a g e L a b e l < / P a g e L a b e l > + 
+         < P a g e O f L a b e l > P a g e O f L a b e l < / P a g e O f L a b e l > + 
+         < P a i d C u r r e n c y L a b e l > P a i d C u r r e n c y L a b e l < / P a i d C u r r e n c y L a b e l > + 
+         < P a y m e n t L a b e l > P a y m e n t L a b e l < / P a y m e n t L a b e l > + 
+         < P h o n e _ N o _ C o m p a n y I n f o r m a t i o n C a p t i o n > P h o n e _ N o _ C o m p a n y I n f o r m a t i o n C a p t i o n < / P h o n e _ N o _ C o m p a n y I n f o r m a t i o n C a p t i o n > + 
+         < P i c t u r e _ C o m p a n y I n f o r m a t i o n C a p t i o n > P i c t u r e _ C o m p a n y I n f o r m a t i o n C a p t i o n < / P i c t u r e _ C o m p a n y I n f o r m a t i o n C a p t i o n > + 
+         < P O S _ U n i t _ N o _ C a p t i o n > P O S _ U n i t _ N o _ C a p t i o n < / P O S _ U n i t _ N o _ C a p t i o n > + 
+         < P O S P a y m e n t M e t h o d C o d e _ P O S _ P a y m e n t _ L i n e C a p t i o n > P O S P a y m e n t M e t h o d C o d e _ P O S _ P a y m e n t _ L i n e C a p t i o n < / P O S P a y m e n t M e t h o d C o d e _ P O S _ P a y m e n t _ L i n e C a p t i o n > + 
+         < P o s S t o r e C o d e L a b e l > P o s S t o r e C o d e L a b e l < / P o s S t o r e C o d e L a b e l > + 
+         < Q u a n t i t y _ P O S _ E n t r y _ S a l e s _ L i n e C a p t i o n > Q u a n t i t y _ P O S _ E n t r y _ S a l e s _ L i n e C a p t i o n < / Q u a n t i t y _ P O S _ E n t r y _ S a l e s _ L i n e C a p t i o n > + 
+         < Q u a n t i t y _ P O S _ T a x _ A m o u n t _ L i n e C a p t i o n > Q u a n t i t y _ P O S _ T a x _ A m o u n t _ L i n e C a p t i o n < / Q u a n t i t y _ P O S _ T a x _ A m o u n t _ L i n e C a p t i o n > + 
+         < S a l e s p e r s o n N a m e L a b e l > S a l e s p e r s o n N a m e L a b e l < / S a l e s p e r s o n N a m e L a b e l > + 
+         < T a x _ P O S _ T a x _ A m o u n t _ L i n e C a p t i o n > T a x _ P O S _ T a x _ A m o u n t _ L i n e C a p t i o n < / T a x _ P O S _ T a x _ A m o u n t _ L i n e C a p t i o n > + 
+         < T a x A m o u n t _ P O S _ T a x _ A m o u n t _ L i n e C a p t i o n > T a x A m o u n t _ P O S _ T a x _ A m o u n t _ L i n e C a p t i o n < / T a x A m o u n t _ P O S _ T a x _ A m o u n t _ L i n e C a p t i o n > + 
+         < T a x B a s e A m o u n t _ P O S _ T a x _ A m o u n t _ L i n e C a p t i o n > T a x B a s e A m o u n t _ P O S _ T a x _ A m o u n t _ L i n e C a p t i o n < / T a x B a s e A m o u n t _ P O S _ T a x _ A m o u n t _ L i n e C a p t i o n > + 
+         < T a x C a l c u l a t i o n T y p e _ P O S _ T a x _ A m o u n t _ L i n e C a p t i o n > T a x C a l c u l a t i o n T y p e _ P O S _ T a x _ A m o u n t _ L i n e C a p t i o n < / T a x C a l c u l a t i o n T y p e _ P O S _ T a x _ A m o u n t _ L i n e C a p t i o n > + 
+         < T o t a l D i s c o u n t A m o u n t L a b e l > T o t a l D i s c o u n t A m o u n t L a b e l < / T o t a l D i s c o u n t A m o u n t L a b e l > + 
+         < T o t a l L a b e l > T o t a l L a b e l < / T o t a l L a b e l > + 
+         < U n i t _ P r i c e _ P O S _ E n t r y _ S a l e s _ L i n e C a p t i o n > U n i t _ P r i c e _ P O S _ E n t r y _ S a l e s _ L i n e C a p t i o n < / U n i t _ P r i c e _ P O S _ E n t r y _ S a l e s _ L i n e C a p t i o n > + 
+         < V A T _ R e g i s t r a t i o n _ N o _ C o m p a n y I n f o r m a t i o n C a p t i o n > V A T _ R e g i s t r a t i o n _ N o _ C o m p a n y I n f o r m a t i o n C a p t i o n < / V A T _ R e g i s t r a t i o n _ N o _ C o m p a n y I n f o r m a t i o n C a p t i o n > + 
+         < V A T I d e n t i f i e r _ P O S _ T a x _ A m o u n t _ L i n e C a p t i o n > V A T I d e n t i f i e r _ P O S _ T a x _ A m o u n t _ L i n e C a p t i o n < / V A T I d e n t i f i e r _ P O S _ T a x _ A m o u n t _ L i n e C a p t i o n > + 
+         < V A T L a b e l > V A T L a b e l < / V A T L a b e l > + 
+     < / L a b e l s > + 
+     < C o m p a n y I n f o r m a t i o n > + 
+         < E _ M a i l _ C o m p a n y I n f o r m a t i o n > E _ M a i l _ C o m p a n y I n f o r m a t i o n < / E _ M a i l _ C o m p a n y I n f o r m a t i o n > + 
+         < H o m e _ P a g e _ C o m p a n y I n f o r m a t i o n > H o m e _ P a g e _ C o m p a n y I n f o r m a t i o n < / H o m e _ P a g e _ C o m p a n y I n f o r m a t i o n > + 
+         < P h o n e _ N o _ C o m p a n y I n f o r m a t i o n > P h o n e _ N o _ C o m p a n y I n f o r m a t i o n < / P h o n e _ N o _ C o m p a n y I n f o r m a t i o n > + 
+         < P i c t u r e _ C o m p a n y I n f o r m a t i o n > P i c t u r e _ C o m p a n y I n f o r m a t i o n < / P i c t u r e _ C o m p a n y I n f o r m a t i o n > + 
+         < V A T _ R e g i s t r a t i o n _ N o _ C o m p a n y I n f o r m a t i o n > V A T _ R e g i s t r a t i o n _ N o _ C o m p a n y I n f o r m a t i o n < / V A T _ R e g i s t r a t i o n _ N o _ C o m p a n y I n f o r m a t i o n > + 
+     < / C o m p a n y I n f o r m a t i o n > + 
+     < N P R _ P O S _ E n t r y > + 
+         < C u s t o m e r A d d r e s s _ P O S _ E n t r y > C u s t o m e r A d d r e s s _ P O S _ E n t r y < / C u s t o m e r A d d r e s s _ P O S _ E n t r y > + 
+         < D i s c o u n t A m o u n t _ P O S _ E n t r y > D i s c o u n t A m o u n t _ P O S _ E n t r y < / D i s c o u n t A m o u n t _ P O S _ E n t r y > + 
+         < D o c u m e n t _ N o _ P O S _ E n t r y > D o c u m e n t _ N o _ P O S _ E n t r y < / D o c u m e n t _ N o _ P O S _ E n t r y > + 
+         < E n t r y _ D a t e _ P O S _ E n t r y > E n t r y _ D a t e _ P O S _ E n t r y < / E n t r y _ D a t e _ P O S _ E n t r y > + 
+         < P O S _ S t o r e _ C o d e > P O S _ S t o r e _ C o d e < / P O S _ S t o r e _ C o d e > + 
+         < P O S _ U n i t _ N o _ > P O S _ U n i t _ N o _ < / P O S _ U n i t _ N o _ > + 
+         < S t o r e A d d r e s s _ P O S _ E n t r y > S t o r e A d d r e s s _ P O S _ E n t r y < / S t o r e A d d r e s s _ P O S _ E n t r y > + 
+         < T o t a l A m o u n t _ P O S _ E n t r y > T o t a l A m o u n t _ P O S _ E n t r y < / T o t a l A m o u n t _ P O S _ E n t r y > + 
+         < T o t a l A m o u n t I n c l T a x _ P O S _ E n t r y > T o t a l A m o u n t I n c l T a x _ P O S _ E n t r y < / T o t a l A m o u n t I n c l T a x _ P O S _ E n t r y > + 
+         < T o t a l A m o u n t I n c l V A T L a b e l _ P O S _ E n t r y > T o t a l A m o u n t I n c l V A T L a b e l _ P O S _ E n t r y < / T o t a l A m o u n t I n c l V A T L a b e l _ P O S _ E n t r y > + 
+         < T o t a l A m o u n t L a b e l _ P O S _ E n t r y > T o t a l A m o u n t L a b e l _ P O S _ E n t r y < / T o t a l A m o u n t L a b e l _ P O S _ E n t r y > + 
+         < T o t a l T a x A m o u n t _ P O S _ E n t r y > T o t a l T a x A m o u n t _ P O S _ E n t r y < / T o t a l T a x A m o u n t _ P O S _ E n t r y > + 
+         < S a l e s p e r s o n _ P u r c h a s e r > + 
+             < N a m e _ S a l e s p e r s o n P u r c h a s e r > N a m e _ S a l e s p e r s o n P u r c h a s e r < / N a m e _ S a l e s p e r s o n P u r c h a s e r > + 
+         < / S a l e s p e r s o n _ P u r c h a s e r > + 
+         < N P R _ P O S _ E n t r y _ S a l e s _ L i n e > + 
+             < A m o u n t _ I n c l _ V A T _ P O S _ E n t r y _ S a l e s _ L i n e > A m o u n t _ I n c l _ V A T _ P O S _ E n t r y _ S a l e s _ L i n e < / A m o u n t _ I n c l _ V A T _ P O S _ E n t r y _ S a l e s _ L i n e > + 
+             < D e s c r i p t i o n _ P O S _ E n t r y _ S a l e s _ L i n e > D e s c r i p t i o n _ P O S _ E n t r y _ S a l e s _ L i n e < / D e s c r i p t i o n _ P O S _ E n t r y _ S a l e s _ L i n e > + 
+             < L i n e _ D i s c o u n t _ A m o u n t _ I n c l _ _ V A T > L i n e _ D i s c o u n t _ A m o u n t _ I n c l _ _ V A T < / L i n e _ D i s c o u n t _ A m o u n t _ I n c l _ _ V A T > + 
+             < L i n e _ D i s c o u n t _ p c t _ P O S _ E n t r y _ S a l e s _ L i n e > L i n e _ D i s c o u n t _ p c t _ P O S _ E n t r y _ S a l e s _ L i n e < / L i n e _ D i s c o u n t _ p c t _ P O S _ E n t r y _ S a l e s _ L i n e > + 
+             < N o _ P O S _ E n t r y _ S a l e s _ L i n e > N o _ P O S _ E n t r y _ S a l e s _ L i n e < / N o _ P O S _ E n t r y _ S a l e s _ L i n e > + 
+             < Q u a n t i t y _ P O S _ E n t r y _ S a l e s _ L i n e > Q u a n t i t y _ P O S _ E n t r y _ S a l e s _ L i n e < / Q u a n t i t y _ P O S _ E n t r y _ S a l e s _ L i n e > + 
+             < T o t a l _ Q u a n t i t y _ U n i t P r i c e > T o t a l _ Q u a n t i t y _ U n i t P r i c e < / T o t a l _ Q u a n t i t y _ U n i t P r i c e > + 
+             < T y p e _ P O S _ E n t r y _ S a l e s _ L i n e > T y p e _ P O S _ E n t r y _ S a l e s _ L i n e < / T y p e _ P O S _ E n t r y _ S a l e s _ L i n e > + 
+             < U n i t _ P r i c e _ P O S _ E n t r y _ S a l e s _ L i n e > U n i t _ P r i c e _ P O S _ E n t r y _ S a l e s _ L i n e < / U n i t _ P r i c e _ P O S _ E n t r y _ S a l e s _ L i n e > + 
+             < I t e m _ V a r i a n t > + 
+                 < D e s c r i p t i o n _ I t e m _ V a r i a n t > D e s c r i p t i o n _ I t e m _ V a r i a n t < / D e s c r i p t i o n _ I t e m _ V a r i a n t > + 
+             < / I t e m _ V a r i a n t > + 
+         < / N P R _ P O S _ E n t r y _ S a l e s _ L i n e > + 
+     < / N P R _ P O S _ E n t r y > + 
+     < N P R _ P O S _ E n t r y _ P a y m e n t _ L i n e > + 
+         < A m o u n t _ P O S _ P a y m e n t _ L i n e > A m o u n t _ P O S _ P a y m e n t _ L i n e < / A m o u n t _ P O S _ P a y m e n t _ L i n e > + 
+         < A m o u n t S a l e s C u r r e n c y _ P O S _ P a y m e n t _ L i n e > A m o u n t S a l e s C u r r e n c y _ P O S _ P a y m e n t _ L i n e < / A m o u n t S a l e s C u r r e n c y _ P O S _ P a y m e n t _ L i n e > + 
+         < C u r r e n c y C o d e _ P O S _ P a y m e n t _ L i n e > C u r r e n c y C o d e _ P O S _ P a y m e n t _ L i n e < / C u r r e n c y C o d e _ P O S _ P a y m e n t _ L i n e > + 
+         < D e s c r i p t i o n _ P O S _ P a y m e n t _ L i n e > D e s c r i p t i o n _ P O S _ P a y m e n t _ L i n e < / D e s c r i p t i o n _ P O S _ P a y m e n t _ L i n e > + 
+         < P O S _ E n t r y _ N o _ P O S _ P a y m e n t _ L i n e > P O S _ E n t r y _ N o _ P O S _ P a y m e n t _ L i n e < / P O S _ E n t r y _ N o _ P O S _ P a y m e n t _ L i n e > + 
+         < P O S P a y m e n t M e t h o d C o d e _ P O S _ P a y m e n t _ L i n e > P O S P a y m e n t M e t h o d C o d e _ P O S _ P a y m e n t _ L i n e < / P O S P a y m e n t M e t h o d C o d e _ P O S _ P a y m e n t _ L i n e > + 
+     < / N P R _ P O S _ E n t r y _ P a y m e n t _ L i n e > + 
+     < N P R _ P O S _ E n t r y _ P a y m e n t _ L i n e _ T o t a l s > + 
+         < A m o u n t S a l e s C u r r e n c y T o t a l _ P O S _ P a y m e n t _ L i n e > A m o u n t S a l e s C u r r e n c y T o t a l _ P O S _ P a y m e n t _ L i n e < / A m o u n t S a l e s C u r r e n c y T o t a l _ P O S _ P a y m e n t _ L i n e > + 
+         < A m o u n t T o t a l _ P O S _ P a y m e n t _ L i n e > A m o u n t T o t a l _ P O S _ P a y m e n t _ L i n e < / A m o u n t T o t a l _ P O S _ P a y m e n t _ L i n e > + 
+     < / N P R _ P O S _ E n t r y _ P a y m e n t _ L i n e _ T o t a l s > + 
+     < N P R _ P O S _ E n t r y _ T a x _ L i n e > + 
+         < L i n e A m o u n t _ P O S _ T a x _ A m o u n t _ L i n e > L i n e A m o u n t _ P O S _ T a x _ A m o u n t _ L i n e < / L i n e A m o u n t _ P O S _ T a x _ A m o u n t _ L i n e > + 
+         < Q u a n t i t y _ P O S _ T a x _ A m o u n t _ L i n e > Q u a n t i t y _ P O S _ T a x _ A m o u n t _ L i n e < / Q u a n t i t y _ P O S _ T a x _ A m o u n t _ L i n e > + 
+         < T a x _ P O S _ T a x _ A m o u n t _ L i n e > T a x _ P O S _ T a x _ A m o u n t _ L i n e < / T a x _ P O S _ T a x _ A m o u n t _ L i n e > + 
+         < T a x A m o u n t _ P O S _ T a x _ A m o u n t _ L i n e > T a x A m o u n t _ P O S _ T a x _ A m o u n t _ L i n e < / T a x A m o u n t _ P O S _ T a x _ A m o u n t _ L i n e > + 
+         < T a x B a s e A m o u n t _ P O S _ T a x _ A m o u n t _ L i n e > T a x B a s e A m o u n t _ P O S _ T a x _ A m o u n t _ L i n e < / T a x B a s e A m o u n t _ P O S _ T a x _ A m o u n t _ L i n e > + 
+         < T a x C a l c u l a t i o n T y p e _ P O S _ T a x _ A m o u n t _ L i n e > T a x C a l c u l a t i o n T y p e _ P O S _ T a x _ A m o u n t _ L i n e < / T a x C a l c u l a t i o n T y p e _ P O S _ T a x _ A m o u n t _ L i n e > + 
+         < T o t a l T a x T e x t _ P O S _ T a x _ A m o u n t _ L i n e > T o t a l T a x T e x t _ P O S _ T a x _ A m o u n t _ L i n e < / T o t a l T a x T e x t _ P O S _ T a x _ A m o u n t _ L i n e > + 
+         < V A T I d e n t i f i e r _ P O S _ T a x _ A m o u n t _ L i n e > V A T I d e n t i f i e r _ P O S _ T a x _ A m o u n t _ L i n e < / V A T I d e n t i f i e r _ P O S _ T a x _ A m o u n t _ L i n e > + 
+     < / N P R _ P O S _ E n t r y _ T a x _ L i n e > + 
+     < N P R _ P O S _ E n t r y _ T a x _ L i n e _ T o t a l s > + 
+         < L i n e A m o u n t T o t a l _ P O S _ T a x _ A m o u n t _ L i n e > L i n e A m o u n t T o t a l _ P O S _ T a x _ A m o u n t _ L i n e < / L i n e A m o u n t T o t a l _ P O S _ T a x _ A m o u n t _ L i n e > + 
+         < Q u a n t i t y T o t a l _ P O S _ T a x _ A m o u n t _ L i n e > Q u a n t i t y T o t a l _ P O S _ T a x _ A m o u n t _ L i n e < / Q u a n t i t y T o t a l _ P O S _ T a x _ A m o u n t _ L i n e > + 
+         < T a x A m o u n t T o t a l _ P O S _ T a x _ A m o u n t _ L i n e > T a x A m o u n t T o t a l _ P O S _ T a x _ A m o u n t _ L i n e < / T a x A m o u n t T o t a l _ P O S _ T a x _ A m o u n t _ L i n e > + 
+         < T a x B a s e A m o u n t T o t a l _ P O S _ T a x _ A m o u n t _ L i n e > T a x B a s e A m o u n t T o t a l _ P O S _ T a x _ A m o u n t _ L i n e < / T a x B a s e A m o u n t T o t a l _ P O S _ T a x _ A m o u n t _ L i n e > + 
+     < / N P R _ P O S _ E n t r y _ T a x _ L i n e _ T o t a l s > + 
+ < / N a v W o r d R e p o r t X m l P a r t > 
+</file>
+
+<file path=customXml/item2.xml><?xml version="1.0" encoding="utf-8"?>
 <b:Sources xmlns:b="http://schemas.openxmlformats.org/officeDocument/2006/bibliography" xmlns="http://schemas.openxmlformats.org/officeDocument/2006/bibliography" SelectedStyle="\APASixthEditionOfficeOnline.xsl" StyleName="APA" Version="6"/>
 </file>
 
-<file path=customXml/item2.xml>��< ? x m l   v e r s i o n = " 1 . 0 "   e n c o d i n g = " u t f - 1 6 " ? > < N a v W o r d R e p o r t X m l P a r t   x m l n s = " u r n : m i c r o s o f t - d y n a m i c s - n a v / r e p o r t s / N P R _ S a l e s _ T i c k e t _ A 4 _ P O S _ R d l c / 6 1 5 0 6 1 3 / " > - 
-     < L a b e l s > - 
-         < A m o u n t _ I n c l _ V A T _ P O S _ E n t r y _ S a l e s _ L i n e C a p t i o n > A m o u n t _ I n c l _ V A T _ P O S _ E n t r y _ S a l e s _ L i n e C a p t i o n < / A m o u n t _ I n c l _ V A T _ P O S _ E n t r y _ S a l e s _ L i n e C a p t i o n > - 
-         < A m o u n t _ P O S _ P a y m e n t _ L i n e C a p t i o n > A m o u n t _ P O S _ P a y m e n t _ L i n e C a p t i o n < / A m o u n t _ P O S _ P a y m e n t _ L i n e C a p t i o n > - 
-         < A m o u n t S a l e s C u r r e n c y _ P O S _ P a y m e n t _ L i n e C a p t i o n > A m o u n t S a l e s C u r r e n c y _ P O S _ P a y m e n t _ L i n e C a p t i o n < / A m o u n t S a l e s C u r r e n c y _ P O S _ P a y m e n t _ L i n e C a p t i o n > - 
-         < D e s c r i p t i o n _ P O S _ E n t r y _ S a l e s _ L i n e C a p t i o n > D e s c r i p t i o n _ P O S _ E n t r y _ S a l e s _ L i n e C a p t i o n < / D e s c r i p t i o n _ P O S _ E n t r y _ S a l e s _ L i n e C a p t i o n > - 
-         < D e s c r i p t i o n _ P O S _ P a y m e n t _ L i n e C a p t i o n > D e s c r i p t i o n _ P O S _ P a y m e n t _ L i n e C a p t i o n < / D e s c r i p t i o n _ P O S _ P a y m e n t _ L i n e C a p t i o n > - 
-         < D o c u m e n t _ N o _ P O S _ E n t r y C a p t i o n > D o c u m e n t _ N o _ P O S _ E n t r y C a p t i o n < / D o c u m e n t _ N o _ P O S _ E n t r y C a p t i o n > - 
-         < D o c u m e n t D a t e L a b e l > D o c u m e n t D a t e L a b e l < / D o c u m e n t D a t e L a b e l > - 
-         < E _ M a i l _ C o m p a n y I n f o r m a t i o n C a p t i o n > E _ M a i l _ C o m p a n y I n f o r m a t i o n C a p t i o n < / E _ M a i l _ C o m p a n y I n f o r m a t i o n C a p t i o n > - 
-         < H o m e _ P a g e _ C o m p a n y I n f o r m a t i o n C a p t i o n > H o m e _ P a g e _ C o m p a n y I n f o r m a t i o n C a p t i o n < / H o m e _ P a g e _ C o m p a n y I n f o r m a t i o n C a p t i o n > - 
-         < L i n e _ D i s c o u n t _ p c t _ P O S _ E n t r y _ S a l e s _ L i n e C a p t i o n > L i n e _ D i s c o u n t _ p c t _ P O S _ E n t r y _ S a l e s _ L i n e C a p t i o n < / L i n e _ D i s c o u n t _ p c t _ P O S _ E n t r y _ S a l e s _ L i n e C a p t i o n > - 
-         < L i n e A m o u n t _ P O S _ T a x _ A m o u n t _ L i n e C a p t i o n > L i n e A m o u n t _ P O S _ T a x _ A m o u n t _ L i n e C a p t i o n < / L i n e A m o u n t _ P O S _ T a x _ A m o u n t _ L i n e C a p t i o n > - 
-         < L i n e D i s c o u n t P e r c e n t a g e L a b e l > L i n e D i s c o u n t P e r c e n t a g e L a b e l < / L i n e D i s c o u n t P e r c e n t a g e L a b e l > - 
-         < M e t h o d C o d e L a b e l > M e t h o d C o d e L a b e l < / M e t h o d C o d e L a b e l > - 
-         < N o _ P O S _ E n t r y _ S a l e s _ L i n e C a p t i o n > N o _ P O S _ E n t r y _ S a l e s _ L i n e C a p t i o n < / N o _ P O S _ E n t r y _ S a l e s _ L i n e C a p t i o n > - 
-         < P a g e L a b e l > P a g e L a b e l < / P a g e L a b e l > - 
-         < P a g e O f L a b e l > P a g e O f L a b e l < / P a g e O f L a b e l > - 
-         < P a i d C u r r e n c y L a b e l > P a i d C u r r e n c y L a b e l < / P a i d C u r r e n c y L a b e l > - 
-         < P a y m e n t L a b e l > P a y m e n t L a b e l < / P a y m e n t L a b e l > - 
-         < P h o n e _ N o _ C o m p a n y I n f o r m a t i o n C a p t i o n > P h o n e _ N o _ C o m p a n y I n f o r m a t i o n C a p t i o n < / P h o n e _ N o _ C o m p a n y I n f o r m a t i o n C a p t i o n > - 
-         < P i c t u r e _ C o m p a n y I n f o r m a t i o n C a p t i o n > P i c t u r e _ C o m p a n y I n f o r m a t i o n C a p t i o n < / P i c t u r e _ C o m p a n y I n f o r m a t i o n C a p t i o n > - 
-         < P O S _ U n i t _ N o _ C a p t i o n > P O S _ U n i t _ N o _ C a p t i o n < / P O S _ U n i t _ N o _ C a p t i o n > - 
-         < P O S P a y m e n t M e t h o d C o d e _ P O S _ P a y m e n t _ L i n e C a p t i o n > P O S P a y m e n t M e t h o d C o d e _ P O S _ P a y m e n t _ L i n e C a p t i o n < / P O S P a y m e n t M e t h o d C o d e _ P O S _ P a y m e n t _ L i n e C a p t i o n > - 
-         < P o s S t o r e C o d e L a b e l > P o s S t o r e C o d e L a b e l < / P o s S t o r e C o d e L a b e l > - 
-         < Q u a n t i t y _ P O S _ E n t r y _ S a l e s _ L i n e C a p t i o n > Q u a n t i t y _ P O S _ E n t r y _ S a l e s _ L i n e C a p t i o n < / Q u a n t i t y _ P O S _ E n t r y _ S a l e s _ L i n e C a p t i o n > - 
-         < Q u a n t i t y _ P O S _ T a x _ A m o u n t _ L i n e C a p t i o n > Q u a n t i t y _ P O S _ T a x _ A m o u n t _ L i n e C a p t i o n < / Q u a n t i t y _ P O S _ T a x _ A m o u n t _ L i n e C a p t i o n > - 
-         < S a l e s p e r s o n N a m e L a b e l > S a l e s p e r s o n N a m e L a b e l < / S a l e s p e r s o n N a m e L a b e l > - 
-         < T a x _ P O S _ T a x _ A m o u n t _ L i n e C a p t i o n > T a x _ P O S _ T a x _ A m o u n t _ L i n e C a p t i o n < / T a x _ P O S _ T a x _ A m o u n t _ L i n e C a p t i o n > - 
-         < T a x A m o u n t _ P O S _ T a x _ A m o u n t _ L i n e C a p t i o n > T a x A m o u n t _ P O S _ T a x _ A m o u n t _ L i n e C a p t i o n < / T a x A m o u n t _ P O S _ T a x _ A m o u n t _ L i n e C a p t i o n > - 
-         < T a x B a s e A m o u n t _ P O S _ T a x _ A m o u n t _ L i n e C a p t i o n > T a x B a s e A m o u n t _ P O S _ T a x _ A m o u n t _ L i n e C a p t i o n < / T a x B a s e A m o u n t _ P O S _ T a x _ A m o u n t _ L i n e C a p t i o n > - 
-         < T a x C a l c u l a t i o n T y p e _ P O S _ T a x _ A m o u n t _ L i n e C a p t i o n > T a x C a l c u l a t i o n T y p e _ P O S _ T a x _ A m o u n t _ L i n e C a p t i o n < / T a x C a l c u l a t i o n T y p e _ P O S _ T a x _ A m o u n t _ L i n e C a p t i o n > - 
-         < T o t a l D i s c o u n t A m o u n t L a b e l > T o t a l D i s c o u n t A m o u n t L a b e l < / T o t a l D i s c o u n t A m o u n t L a b e l > - 
-         < T o t a l L a b e l > T o t a l L a b e l < / T o t a l L a b e l > - 
-         < U n i t _ P r i c e _ P O S _ E n t r y _ S a l e s _ L i n e C a p t i o n > U n i t _ P r i c e _ P O S _ E n t r y _ S a l e s _ L i n e C a p t i o n < / U n i t _ P r i c e _ P O S _ E n t r y _ S a l e s _ L i n e C a p t i o n > - 
-         < V A T _ R e g i s t r a t i o n _ N o _ C o m p a n y I n f o r m a t i o n C a p t i o n > V A T _ R e g i s t r a t i o n _ N o _ C o m p a n y I n f o r m a t i o n C a p t i o n < / V A T _ R e g i s t r a t i o n _ N o _ C o m p a n y I n f o r m a t i o n C a p t i o n > - 
-         < V A T I d e n t i f i e r _ P O S _ T a x _ A m o u n t _ L i n e C a p t i o n > V A T I d e n t i f i e r _ P O S _ T a x _ A m o u n t _ L i n e C a p t i o n < / V A T I d e n t i f i e r _ P O S _ T a x _ A m o u n t _ L i n e C a p t i o n > - 
-         < V A T L a b e l > V A T L a b e l < / V A T L a b e l > - 
-     < / L a b e l s > - 
-     < C o m p a n y I n f o r m a t i o n > - 
-         < E _ M a i l _ C o m p a n y I n f o r m a t i o n > E _ M a i l _ C o m p a n y I n f o r m a t i o n < / E _ M a i l _ C o m p a n y I n f o r m a t i o n > - 
-         < H o m e _ P a g e _ C o m p a n y I n f o r m a t i o n > H o m e _ P a g e _ C o m p a n y I n f o r m a t i o n < / H o m e _ P a g e _ C o m p a n y I n f o r m a t i o n > - 
-         < P h o n e _ N o _ C o m p a n y I n f o r m a t i o n > P h o n e _ N o _ C o m p a n y I n f o r m a t i o n < / P h o n e _ N o _ C o m p a n y I n f o r m a t i o n > - 
-         < P i c t u r e _ C o m p a n y I n f o r m a t i o n > P i c t u r e _ C o m p a n y I n f o r m a t i o n < / P i c t u r e _ C o m p a n y I n f o r m a t i o n > - 
-         < V A T _ R e g i s t r a t i o n _ N o _ C o m p a n y I n f o r m a t i o n > V A T _ R e g i s t r a t i o n _ N o _ C o m p a n y I n f o r m a t i o n < / V A T _ R e g i s t r a t i o n _ N o _ C o m p a n y I n f o r m a t i o n > - 
-     < / C o m p a n y I n f o r m a t i o n > - 
-     < N P R _ P O S _ E n t r y > - 
-         < C u s t o m e r A d d r e s s _ P O S _ E n t r y > C u s t o m e r A d d r e s s _ P O S _ E n t r y < / C u s t o m e r A d d r e s s _ P O S _ E n t r y > - 
-         < D i s c o u n t A m o u n t _ P O S _ E n t r y > D i s c o u n t A m o u n t _ P O S _ E n t r y < / D i s c o u n t A m o u n t _ P O S _ E n t r y > - 
-         < D o c u m e n t _ N o _ P O S _ E n t r y > D o c u m e n t _ N o _ P O S _ E n t r y < / D o c u m e n t _ N o _ P O S _ E n t r y > - 
-         < E n t r y _ D a t e _ P O S _ E n t r y > E n t r y _ D a t e _ P O S _ E n t r y < / E n t r y _ D a t e _ P O S _ E n t r y > - 
-         < P O S _ S t o r e _ C o d e > P O S _ S t o r e _ C o d e < / P O S _ S t o r e _ C o d e > - 
-         < P O S _ U n i t _ N o _ > P O S _ U n i t _ N o _ < / P O S _ U n i t _ N o _ > - 
-         < S t o r e A d d r e s s _ P O S _ E n t r y > S t o r e A d d r e s s _ P O S _ E n t r y < / S t o r e A d d r e s s _ P O S _ E n t r y > - 
-         < T o t a l A m o u n t _ P O S _ E n t r y > T o t a l A m o u n t _ P O S _ E n t r y < / T o t a l A m o u n t _ P O S _ E n t r y > - 
-         < T o t a l A m o u n t I n c l T a x _ P O S _ E n t r y > T o t a l A m o u n t I n c l T a x _ P O S _ E n t r y < / T o t a l A m o u n t I n c l T a x _ P O S _ E n t r y > - 
-         < T o t a l A m o u n t I n c l V A T L a b e l _ P O S _ E n t r y > T o t a l A m o u n t I n c l V A T L a b e l _ P O S _ E n t r y < / T o t a l A m o u n t I n c l V A T L a b e l _ P O S _ E n t r y > - 
-         < T o t a l A m o u n t L a b e l _ P O S _ E n t r y > T o t a l A m o u n t L a b e l _ P O S _ E n t r y < / T o t a l A m o u n t L a b e l _ P O S _ E n t r y > - 
-         < T o t a l T a x A m o u n t _ P O S _ E n t r y > T o t a l T a x A m o u n t _ P O S _ E n t r y < / T o t a l T a x A m o u n t _ P O S _ E n t r y > - 
-         < S a l e s p e r s o n _ P u r c h a s e r > - 
-             < N a m e _ S a l e s p e r s o n P u r c h a s e r > N a m e _ S a l e s p e r s o n P u r c h a s e r < / N a m e _ S a l e s p e r s o n P u r c h a s e r > - 
-         < / S a l e s p e r s o n _ P u r c h a s e r > - 
-         < N P R _ P O S _ E n t r y _ S a l e s _ L i n e > - 
-             < A m o u n t _ I n c l _ V A T _ P O S _ E n t r y _ S a l e s _ L i n e > A m o u n t _ I n c l _ V A T _ P O S _ E n t r y _ S a l e s _ L i n e < / A m o u n t _ I n c l _ V A T _ P O S _ E n t r y _ S a l e s _ L i n e > - 
-             < D e s c r i p t i o n _ P O S _ E n t r y _ S a l e s _ L i n e > D e s c r i p t i o n _ P O S _ E n t r y _ S a l e s _ L i n e < / D e s c r i p t i o n _ P O S _ E n t r y _ S a l e s _ L i n e > - 
-             < L i n e _ D i s c o u n t _ A m o u n t _ I n c l _ _ V A T > L i n e _ D i s c o u n t _ A m o u n t _ I n c l _ _ V A T < / L i n e _ D i s c o u n t _ A m o u n t _ I n c l _ _ V A T > - 
-             < L i n e _ D i s c o u n t _ p c t _ P O S _ E n t r y _ S a l e s _ L i n e > L i n e _ D i s c o u n t _ p c t _ P O S _ E n t r y _ S a l e s _ L i n e < / L i n e _ D i s c o u n t _ p c t _ P O S _ E n t r y _ S a l e s _ L i n e > - 
-             < N o _ P O S _ E n t r y _ S a l e s _ L i n e > N o _ P O S _ E n t r y _ S a l e s _ L i n e < / N o _ P O S _ E n t r y _ S a l e s _ L i n e > - 
-             < Q u a n t i t y _ P O S _ E n t r y _ S a l e s _ L i n e > Q u a n t i t y _ P O S _ E n t r y _ S a l e s _ L i n e < / Q u a n t i t y _ P O S _ E n t r y _ S a l e s _ L i n e > - 
-             < T o t a l _ Q u a n t i t y _ U n i t P r i c e > T o t a l _ Q u a n t i t y _ U n i t P r i c e < / T o t a l _ Q u a n t i t y _ U n i t P r i c e > - 
-             < T y p e _ P O S _ E n t r y _ S a l e s _ L i n e > T y p e _ P O S _ E n t r y _ S a l e s _ L i n e < / T y p e _ P O S _ E n t r y _ S a l e s _ L i n e > - 
-             < U n i t _ P r i c e _ P O S _ E n t r y _ S a l e s _ L i n e > U n i t _ P r i c e _ P O S _ E n t r y _ S a l e s _ L i n e < / U n i t _ P r i c e _ P O S _ E n t r y _ S a l e s _ L i n e > - 
-             < I t e m _ V a r i a n t > - 
-                 < D e s c r i p t i o n _ I t e m _ V a r i a n t > D e s c r i p t i o n _ I t e m _ V a r i a n t < / D e s c r i p t i o n _ I t e m _ V a r i a n t > - 
-             < / I t e m _ V a r i a n t > - 
-         < / N P R _ P O S _ E n t r y _ S a l e s _ L i n e > - 
-     < / N P R _ P O S _ E n t r y > - 
-     < N P R _ P O S _ E n t r y _ P a y m e n t _ L i n e > - 
-         < A m o u n t _ P O S _ P a y m e n t _ L i n e > A m o u n t _ P O S _ P a y m e n t _ L i n e < / A m o u n t _ P O S _ P a y m e n t _ L i n e > - 
-         < A m o u n t S a l e s C u r r e n c y _ P O S _ P a y m e n t _ L i n e > A m o u n t S a l e s C u r r e n c y _ P O S _ P a y m e n t _ L i n e < / A m o u n t S a l e s C u r r e n c y _ P O S _ P a y m e n t _ L i n e > - 
-         < C u r r e n c y C o d e _ P O S _ P a y m e n t _ L i n e > C u r r e n c y C o d e _ P O S _ P a y m e n t _ L i n e < / C u r r e n c y C o d e _ P O S _ P a y m e n t _ L i n e > - 
-         < D e s c r i p t i o n _ P O S _ P a y m e n t _ L i n e > D e s c r i p t i o n _ P O S _ P a y m e n t _ L i n e < / D e s c r i p t i o n _ P O S _ P a y m e n t _ L i n e > - 
-         < P O S _ E n t r y _ N o _ P O S _ P a y m e n t _ L i n e > P O S _ E n t r y _ N o _ P O S _ P a y m e n t _ L i n e < / P O S _ E n t r y _ N o _ P O S _ P a y m e n t _ L i n e > - 
-         < P O S P a y m e n t M e t h o d C o d e _ P O S _ P a y m e n t _ L i n e > P O S P a y m e n t M e t h o d C o d e _ P O S _ P a y m e n t _ L i n e < / P O S P a y m e n t M e t h o d C o d e _ P O S _ P a y m e n t _ L i n e > - 
-     < / N P R _ P O S _ E n t r y _ P a y m e n t _ L i n e > - 
-     < N P R _ P O S _ E n t r y _ P a y m e n t _ L i n e _ T o t a l s > - 
-         < A m o u n t S a l e s C u r r e n c y T o t a l _ P O S _ P a y m e n t _ L i n e > A m o u n t S a l e s C u r r e n c y T o t a l _ P O S _ P a y m e n t _ L i n e < / A m o u n t S a l e s C u r r e n c y T o t a l _ P O S _ P a y m e n t _ L i n e > - 
-         < A m o u n t T o t a l _ P O S _ P a y m e n t _ L i n e > A m o u n t T o t a l _ P O S _ P a y m e n t _ L i n e < / A m o u n t T o t a l _ P O S _ P a y m e n t _ L i n e > - 
-     < / N P R _ P O S _ E n t r y _ P a y m e n t _ L i n e _ T o t a l s > - 
-     < N P R _ P O S _ E n t r y _ T a x _ L i n e > - 
-         < L i n e A m o u n t _ P O S _ T a x _ A m o u n t _ L i n e > L i n e A m o u n t _ P O S _ T a x _ A m o u n t _ L i n e < / L i n e A m o u n t _ P O S _ T a x _ A m o u n t _ L i n e > - 
-         < Q u a n t i t y _ P O S _ T a x _ A m o u n t _ L i n e > Q u a n t i t y _ P O S _ T a x _ A m o u n t _ L i n e < / Q u a n t i t y _ P O S _ T a x _ A m o u n t _ L i n e > - 
-         < T a x _ P O S _ T a x _ A m o u n t _ L i n e > T a x _ P O S _ T a x _ A m o u n t _ L i n e < / T a x _ P O S _ T a x _ A m o u n t _ L i n e > - 
-         < T a x A m o u n t _ P O S _ T a x _ A m o u n t _ L i n e > T a x A m o u n t _ P O S _ T a x _ A m o u n t _ L i n e < / T a x A m o u n t _ P O S _ T a x _ A m o u n t _ L i n e > - 
-         < T a x B a s e A m o u n t _ P O S _ T a x _ A m o u n t _ L i n e > T a x B a s e A m o u n t _ P O S _ T a x _ A m o u n t _ L i n e < / T a x B a s e A m o u n t _ P O S _ T a x _ A m o u n t _ L i n e > - 
-         < T a x C a l c u l a t i o n T y p e _ P O S _ T a x _ A m o u n t _ L i n e > T a x C a l c u l a t i o n T y p e _ P O S _ T a x _ A m o u n t _ L i n e < / T a x C a l c u l a t i o n T y p e _ P O S _ T a x _ A m o u n t _ L i n e > - 
-         < T o t a l T a x T e x t _ P O S _ T a x _ A m o u n t _ L i n e > T o t a l T a x T e x t _ P O S _ T a x _ A m o u n t _ L i n e < / T o t a l T a x T e x t _ P O S _ T a x _ A m o u n t _ L i n e > - 
-         < V A T I d e n t i f i e r _ P O S _ T a x _ A m o u n t _ L i n e > V A T I d e n t i f i e r _ P O S _ T a x _ A m o u n t _ L i n e < / V A T I d e n t i f i e r _ P O S _ T a x _ A m o u n t _ L i n e > - 
-     < / N P R _ P O S _ E n t r y _ T a x _ L i n e > - 
-     < N P R _ P O S _ E n t r y _ T a x _ L i n e _ T o t a l s > - 
-         < L i n e A m o u n t T o t a l _ P O S _ T a x _ A m o u n t _ L i n e > L i n e A m o u n t T o t a l _ P O S _ T a x _ A m o u n t _ L i n e < / L i n e A m o u n t T o t a l _ P O S _ T a x _ A m o u n t _ L i n e > - 
-         < Q u a n t i t y T o t a l _ P O S _ T a x _ A m o u n t _ L i n e > Q u a n t i t y T o t a l _ P O S _ T a x _ A m o u n t _ L i n e < / Q u a n t i t y T o t a l _ P O S _ T a x _ A m o u n t _ L i n e > - 
-         < T a x A m o u n t T o t a l _ P O S _ T a x _ A m o u n t _ L i n e > T a x A m o u n t T o t a l _ P O S _ T a x _ A m o u n t _ L i n e < / T a x A m o u n t T o t a l _ P O S _ T a x _ A m o u n t _ L i n e > - 
-         < T a x B a s e A m o u n t T o t a l _ P O S _ T a x _ A m o u n t _ L i n e > T a x B a s e A m o u n t T o t a l _ P O S _ T a x _ A m o u n t _ L i n e < / T a x B a s e A m o u n t T o t a l _ P O S _ T a x _ A m o u n t _ L i n e > - 
-     < / N P R _ P O S _ E n t r y _ T a x _ L i n e _ T o t a l s > - 
- < / N a v W o r d R e p o r t X m l P a r t > 
+<file path=customXml/itemProps1.xml><?xml version="1.0" encoding="utf-8"?>
+<ds:datastoreItem xmlns:ds="http://schemas.openxmlformats.org/officeDocument/2006/customXml" ds:itemID="{62303C39-08E7-47A2-87A1-4E32E33FE145}">
+  <ds:schemaRefs>
+    <ds:schemaRef ds:uri="urn:microsoft-dynamics-nav/reports/NPR_Sales_Ticket_A4_POS_Rdlc/6150613/"/>
+  </ds:schemaRefs>
+</ds:datastoreItem>
 </file>
 
-<file path=customXml/itemProps1.xml><?xml version="1.0" encoding="utf-8"?>
+<file path=customXml/itemProps2.xml><?xml version="1.0" encoding="utf-8"?>
 <ds:datastoreItem xmlns:ds="http://schemas.openxmlformats.org/officeDocument/2006/customXml" ds:itemID="{67E682FC-5D77-49A6-9173-A83997B1A8E8}">
   <ds:schemaRefs>
     <ds:schemaRef ds:uri="http://schemas.openxmlformats.org/officeDocument/2006/bibliography"/>
   </ds:schemaRefs>
 </ds:datastoreItem>
-</file>
-
-<file path=customXml/itemProps2.xml><?xml version="1.0" encoding="utf-8"?>
-<ds:datastoreItem xmlns:ds="http://schemas.openxmlformats.org/officeDocument/2006/customXml" ds:itemID="{62303C39-08E7-47A2-87A1-4E32E33FE145}">
-  <ds:schemaRefs>
-    <ds:schemaRef ds:uri="urn:microsoft-dynamics-nav/reports/NPR_Sales_Ticket_A4_POS_Rdlc/6150613/"/>
-  </ds:schemaRefs>
-</ds:datastoreItem>
 </file>
</xml_diff>

<commit_message>
Merged PR 16233: Added info from NPR POS Store table
Added info from NPR POS Store table
Case: 557508

Related work items: #9149
</commit_message>
<xml_diff>
--- a/Application/src/_Reports/layouts/Sales Ticket A4 - POS Word.docx
+++ b/Application/src/_Reports/layouts/Sales Ticket A4 - POS Word.docx
@@ -9,12 +9,12 @@
         <w:tblW w:w="10914" w:type="dxa"/>
         <w:tblInd w:w="-289" w:type="dxa"/>
         <w:tblBorders>
-          <w:top w:val="none" w:sz="0" w:space="0" w:color="auto"/>
-          <w:left w:val="none" w:sz="0" w:space="0" w:color="auto"/>
-          <w:bottom w:val="none" w:sz="0" w:space="0" w:color="auto"/>
-          <w:right w:val="none" w:sz="0" w:space="0" w:color="auto"/>
-          <w:insideH w:val="none" w:sz="0" w:space="0" w:color="auto"/>
-          <w:insideV w:val="none" w:sz="0" w:space="0" w:color="auto"/>
+          <w:top w:val="none" w:color="auto" w:sz="0" w:space="0"/>
+          <w:left w:val="none" w:color="auto" w:sz="0" w:space="0"/>
+          <w:bottom w:val="none" w:color="auto" w:sz="0" w:space="0"/>
+          <w:right w:val="none" w:color="auto" w:sz="0" w:space="0"/>
+          <w:insideH w:val="none" w:color="auto" w:sz="0" w:space="0"/>
+          <w:insideV w:val="none" w:color="auto" w:sz="0" w:space="0"/>
         </w:tblBorders>
         <w:tblLayout w:type="fixed"/>
         <w:tblLook w:val="04A0" w:firstRow="1" w:lastRow="0" w:firstColumn="1" w:lastColumn="0" w:noHBand="0" w:noVBand="1"/>
@@ -50,7 +50,7 @@
               <w:tcPr>
                 <w:tcW w:w="1268" w:type="dxa"/>
                 <w:tcBorders>
-                  <w:bottom w:val="single" w:sz="4" w:space="0" w:color="auto"/>
+                  <w:bottom w:val="single" w:color="auto" w:sz="4" w:space="0"/>
                 </w:tcBorders>
               </w:tcPr>
               <w:p>
@@ -93,7 +93,7 @@
               <w:tcPr>
                 <w:tcW w:w="2830" w:type="dxa"/>
                 <w:tcBorders>
-                  <w:bottom w:val="single" w:sz="4" w:space="0" w:color="auto"/>
+                  <w:bottom w:val="single" w:color="auto" w:sz="4" w:space="0"/>
                 </w:tcBorders>
               </w:tcPr>
               <w:p>
@@ -135,7 +135,7 @@
               <w:tcPr>
                 <w:tcW w:w="1142" w:type="dxa"/>
                 <w:tcBorders>
-                  <w:bottom w:val="single" w:sz="4" w:space="0" w:color="auto"/>
+                  <w:bottom w:val="single" w:color="auto" w:sz="4" w:space="0"/>
                 </w:tcBorders>
               </w:tcPr>
               <w:p>
@@ -178,7 +178,7 @@
               <w:tcPr>
                 <w:tcW w:w="1420" w:type="dxa"/>
                 <w:tcBorders>
-                  <w:bottom w:val="single" w:sz="4" w:space="0" w:color="auto"/>
+                  <w:bottom w:val="single" w:color="auto" w:sz="4" w:space="0"/>
                 </w:tcBorders>
               </w:tcPr>
               <w:p>
@@ -222,7 +222,7 @@
               <w:tcPr>
                 <w:tcW w:w="1417" w:type="dxa"/>
                 <w:tcBorders>
-                  <w:bottom w:val="single" w:sz="4" w:space="0" w:color="auto"/>
+                  <w:bottom w:val="single" w:color="auto" w:sz="4" w:space="0"/>
                 </w:tcBorders>
               </w:tcPr>
               <w:p>
@@ -265,7 +265,7 @@
               <w:tcPr>
                 <w:tcW w:w="1419" w:type="dxa"/>
                 <w:tcBorders>
-                  <w:bottom w:val="single" w:sz="4" w:space="0" w:color="auto"/>
+                  <w:bottom w:val="single" w:color="auto" w:sz="4" w:space="0"/>
                 </w:tcBorders>
               </w:tcPr>
               <w:p>
@@ -308,7 +308,7 @@
               <w:tcPr>
                 <w:tcW w:w="1418" w:type="dxa"/>
                 <w:tcBorders>
-                  <w:bottom w:val="single" w:sz="4" w:space="0" w:color="auto"/>
+                  <w:bottom w:val="single" w:color="auto" w:sz="4" w:space="0"/>
                 </w:tcBorders>
               </w:tcPr>
               <w:p>
@@ -336,7 +336,7 @@
           <w:tcPr>
             <w:tcW w:w="1268" w:type="dxa"/>
             <w:tcBorders>
-              <w:top w:val="single" w:sz="4" w:space="0" w:color="auto"/>
+              <w:top w:val="single" w:color="auto" w:sz="4" w:space="0"/>
             </w:tcBorders>
           </w:tcPr>
           <w:p>
@@ -355,7 +355,7 @@
           <w:tcPr>
             <w:tcW w:w="2830" w:type="dxa"/>
             <w:tcBorders>
-              <w:top w:val="single" w:sz="4" w:space="0" w:color="auto"/>
+              <w:top w:val="single" w:color="auto" w:sz="4" w:space="0"/>
             </w:tcBorders>
           </w:tcPr>
           <w:p>
@@ -373,7 +373,7 @@
           <w:tcPr>
             <w:tcW w:w="1142" w:type="dxa"/>
             <w:tcBorders>
-              <w:top w:val="single" w:sz="4" w:space="0" w:color="auto"/>
+              <w:top w:val="single" w:color="auto" w:sz="4" w:space="0"/>
             </w:tcBorders>
           </w:tcPr>
           <w:p>
@@ -392,7 +392,7 @@
           <w:tcPr>
             <w:tcW w:w="1420" w:type="dxa"/>
             <w:tcBorders>
-              <w:top w:val="single" w:sz="4" w:space="0" w:color="auto"/>
+              <w:top w:val="single" w:color="auto" w:sz="4" w:space="0"/>
             </w:tcBorders>
           </w:tcPr>
           <w:p>
@@ -412,7 +412,7 @@
           <w:tcPr>
             <w:tcW w:w="1417" w:type="dxa"/>
             <w:tcBorders>
-              <w:top w:val="single" w:sz="4" w:space="0" w:color="auto"/>
+              <w:top w:val="single" w:color="auto" w:sz="4" w:space="0"/>
             </w:tcBorders>
           </w:tcPr>
           <w:p>
@@ -431,7 +431,7 @@
           <w:tcPr>
             <w:tcW w:w="1419" w:type="dxa"/>
             <w:tcBorders>
-              <w:top w:val="single" w:sz="4" w:space="0" w:color="auto"/>
+              <w:top w:val="single" w:color="auto" w:sz="4" w:space="0"/>
             </w:tcBorders>
           </w:tcPr>
           <w:p>
@@ -450,7 +450,7 @@
           <w:tcPr>
             <w:tcW w:w="1418" w:type="dxa"/>
             <w:tcBorders>
-              <w:top w:val="single" w:sz="4" w:space="0" w:color="auto"/>
+              <w:top w:val="single" w:color="auto" w:sz="4" w:space="0"/>
             </w:tcBorders>
           </w:tcPr>
           <w:p>
@@ -471,7 +471,7 @@
           <w:alias w:val="#Nav: /NPR_POS_Entry/NPR_POS_Entry_Sales_Line"/>
           <w:tag w:val="#Nav: NPR_Sales_Ticket_A4_POS_Rdlc/6150613"/>
           <w:id w:val="220562077"/>
-          <w15:dataBinding w:prefixMappings="xmlns:ns0='urn:microsoft-dynamics-nav/reports/NPR_Sales_Ticket_A4_POS_Rdlc/6150613/' " w:xpath="/ns0:NavWordReportXmlPart[1]/ns0:NPR_POS_Entry[1]/ns0:NPR_POS_Entry_Sales_Line" w:storeItemID="{62303C39-08E7-47A2-87A1-4E32E33FE145}"/>
+          <w15:dataBinding w:prefixMappings="xmlns:ns0='urn:microsoft-dynamics-nav/reports/NPR_Sales_Ticket_A4_POS_Rdlc/6150613/'" w:xpath="/ns0:NavWordReportXmlPart[1]/ns0:NPR_POS_Entry[1]/ns0:NPR_POS_Entry_Sales_Line" w:storeItemID="{62303C39-08E7-47A2-87A1-4E32E33FE145}"/>
           <w15:repeatingSection/>
         </w:sdtPr>
         <w:sdtEndPr/>
@@ -678,7 +678,7 @@
           <w:tcPr>
             <w:tcW w:w="1268" w:type="dxa"/>
             <w:tcBorders>
-              <w:bottom w:val="single" w:sz="4" w:space="0" w:color="auto"/>
+              <w:bottom w:val="single" w:color="auto" w:sz="4" w:space="0"/>
             </w:tcBorders>
           </w:tcPr>
           <w:p/>
@@ -701,7 +701,7 @@
                 <w:tcW w:w="5392" w:type="dxa"/>
                 <w:gridSpan w:val="3"/>
                 <w:tcBorders>
-                  <w:bottom w:val="single" w:sz="4" w:space="0" w:color="auto"/>
+                  <w:bottom w:val="single" w:color="auto" w:sz="4" w:space="0"/>
                 </w:tcBorders>
               </w:tcPr>
               <w:p>
@@ -717,7 +717,7 @@
             <w:tcW w:w="2836" w:type="dxa"/>
             <w:gridSpan w:val="2"/>
             <w:tcBorders>
-              <w:bottom w:val="single" w:sz="4" w:space="0" w:color="auto"/>
+              <w:bottom w:val="single" w:color="auto" w:sz="4" w:space="0"/>
             </w:tcBorders>
           </w:tcPr>
           <w:p/>
@@ -726,7 +726,7 @@
           <w:tcPr>
             <w:tcW w:w="1418" w:type="dxa"/>
             <w:tcBorders>
-              <w:bottom w:val="single" w:sz="4" w:space="0" w:color="auto"/>
+              <w:bottom w:val="single" w:color="auto" w:sz="4" w:space="0"/>
             </w:tcBorders>
           </w:tcPr>
           <w:p/>
@@ -738,7 +738,7 @@
             <w:tcW w:w="5240" w:type="dxa"/>
             <w:gridSpan w:val="3"/>
             <w:tcBorders>
-              <w:top w:val="single" w:sz="4" w:space="0" w:color="auto"/>
+              <w:top w:val="single" w:color="auto" w:sz="4" w:space="0"/>
             </w:tcBorders>
           </w:tcPr>
           <w:p/>
@@ -747,7 +747,7 @@
           <w:tcPr>
             <w:tcW w:w="1420" w:type="dxa"/>
             <w:tcBorders>
-              <w:top w:val="single" w:sz="4" w:space="0" w:color="auto"/>
+              <w:top w:val="single" w:color="auto" w:sz="4" w:space="0"/>
             </w:tcBorders>
           </w:tcPr>
           <w:p/>
@@ -770,7 +770,7 @@
                 <w:tcW w:w="2836" w:type="dxa"/>
                 <w:gridSpan w:val="2"/>
                 <w:tcBorders>
-                  <w:top w:val="single" w:sz="4" w:space="0" w:color="auto"/>
+                  <w:top w:val="single" w:color="auto" w:sz="4" w:space="0"/>
                 </w:tcBorders>
               </w:tcPr>
               <w:p>
@@ -798,7 +798,7 @@
               <w:tcPr>
                 <w:tcW w:w="1418" w:type="dxa"/>
                 <w:tcBorders>
-                  <w:top w:val="single" w:sz="4" w:space="0" w:color="auto"/>
+                  <w:top w:val="single" w:color="auto" w:sz="4" w:space="0"/>
                 </w:tcBorders>
               </w:tcPr>
               <w:p>
@@ -1028,12 +1028,12 @@
         <w:tblW w:w="10921" w:type="dxa"/>
         <w:tblInd w:w="-289" w:type="dxa"/>
         <w:tblBorders>
-          <w:top w:val="none" w:sz="0" w:space="0" w:color="auto"/>
-          <w:left w:val="none" w:sz="0" w:space="0" w:color="auto"/>
-          <w:bottom w:val="none" w:sz="0" w:space="0" w:color="auto"/>
-          <w:right w:val="none" w:sz="0" w:space="0" w:color="auto"/>
-          <w:insideH w:val="none" w:sz="0" w:space="0" w:color="auto"/>
-          <w:insideV w:val="none" w:sz="0" w:space="0" w:color="auto"/>
+          <w:top w:val="none" w:color="auto" w:sz="0" w:space="0"/>
+          <w:left w:val="none" w:color="auto" w:sz="0" w:space="0"/>
+          <w:bottom w:val="none" w:color="auto" w:sz="0" w:space="0"/>
+          <w:right w:val="none" w:color="auto" w:sz="0" w:space="0"/>
+          <w:insideH w:val="none" w:color="auto" w:sz="0" w:space="0"/>
+          <w:insideV w:val="none" w:color="auto" w:sz="0" w:space="0"/>
         </w:tblBorders>
         <w:tblLayout w:type="fixed"/>
         <w:tblLook w:val="04A0" w:firstRow="1" w:lastRow="0" w:firstColumn="1" w:lastColumn="0" w:noHBand="0" w:noVBand="1"/>
@@ -1126,7 +1126,7 @@
               <w:tcPr>
                 <w:tcW w:w="2091" w:type="dxa"/>
                 <w:tcBorders>
-                  <w:bottom w:val="single" w:sz="4" w:space="0" w:color="auto"/>
+                  <w:bottom w:val="single" w:color="auto" w:sz="4" w:space="0"/>
                 </w:tcBorders>
               </w:tcPr>
               <w:p>
@@ -1168,7 +1168,7 @@
               <w:tcPr>
                 <w:tcW w:w="2091" w:type="dxa"/>
                 <w:tcBorders>
-                  <w:bottom w:val="single" w:sz="4" w:space="0" w:color="auto"/>
+                  <w:bottom w:val="single" w:color="auto" w:sz="4" w:space="0"/>
                 </w:tcBorders>
               </w:tcPr>
               <w:p>
@@ -1211,7 +1211,7 @@
                 <w:tcW w:w="2091" w:type="dxa"/>
                 <w:gridSpan w:val="2"/>
                 <w:tcBorders>
-                  <w:bottom w:val="single" w:sz="4" w:space="0" w:color="auto"/>
+                  <w:bottom w:val="single" w:color="auto" w:sz="4" w:space="0"/>
                 </w:tcBorders>
               </w:tcPr>
               <w:p>
@@ -1254,7 +1254,7 @@
               <w:tcPr>
                 <w:tcW w:w="2663" w:type="dxa"/>
                 <w:tcBorders>
-                  <w:bottom w:val="single" w:sz="4" w:space="0" w:color="auto"/>
+                  <w:bottom w:val="single" w:color="auto" w:sz="4" w:space="0"/>
                 </w:tcBorders>
               </w:tcPr>
               <w:p>
@@ -1297,7 +1297,7 @@
               <w:tcPr>
                 <w:tcW w:w="1985" w:type="dxa"/>
                 <w:tcBorders>
-                  <w:bottom w:val="single" w:sz="4" w:space="0" w:color="auto"/>
+                  <w:bottom w:val="single" w:color="auto" w:sz="4" w:space="0"/>
                 </w:tcBorders>
               </w:tcPr>
               <w:p>
@@ -1325,7 +1325,7 @@
           <w:tcPr>
             <w:tcW w:w="2091" w:type="dxa"/>
             <w:tcBorders>
-              <w:top w:val="single" w:sz="4" w:space="0" w:color="auto"/>
+              <w:top w:val="single" w:color="auto" w:sz="4" w:space="0"/>
             </w:tcBorders>
           </w:tcPr>
           <w:p>
@@ -1343,7 +1343,7 @@
           <w:tcPr>
             <w:tcW w:w="2091" w:type="dxa"/>
             <w:tcBorders>
-              <w:top w:val="single" w:sz="4" w:space="0" w:color="auto"/>
+              <w:top w:val="single" w:color="auto" w:sz="4" w:space="0"/>
             </w:tcBorders>
           </w:tcPr>
           <w:p>
@@ -1362,7 +1362,7 @@
             <w:tcW w:w="2091" w:type="dxa"/>
             <w:gridSpan w:val="2"/>
             <w:tcBorders>
-              <w:top w:val="single" w:sz="4" w:space="0" w:color="auto"/>
+              <w:top w:val="single" w:color="auto" w:sz="4" w:space="0"/>
             </w:tcBorders>
           </w:tcPr>
           <w:p>
@@ -1381,7 +1381,7 @@
           <w:tcPr>
             <w:tcW w:w="2663" w:type="dxa"/>
             <w:tcBorders>
-              <w:top w:val="single" w:sz="4" w:space="0" w:color="auto"/>
+              <w:top w:val="single" w:color="auto" w:sz="4" w:space="0"/>
             </w:tcBorders>
           </w:tcPr>
           <w:p>
@@ -1400,7 +1400,7 @@
           <w:tcPr>
             <w:tcW w:w="1985" w:type="dxa"/>
             <w:tcBorders>
-              <w:top w:val="single" w:sz="4" w:space="0" w:color="auto"/>
+              <w:top w:val="single" w:color="auto" w:sz="4" w:space="0"/>
             </w:tcBorders>
           </w:tcPr>
           <w:p>
@@ -1427,7 +1427,7 @@
           <w:alias w:val="#Nav: /NPR_POS_Entry_Payment_Line"/>
           <w:tag w:val="#Nav: NPR_Sales_Ticket_A4_POS_Rdlc/6150613"/>
           <w:id w:val="1502847996"/>
-          <w15:dataBinding w:prefixMappings="xmlns:ns0='urn:microsoft-dynamics-nav/reports/NPR_Sales_Ticket_A4_POS_Rdlc/6150613/' " w:xpath="/ns0:NavWordReportXmlPart[1]/ns0:NPR_POS_Entry_Payment_Line" w:storeItemID="{62303C39-08E7-47A2-87A1-4E32E33FE145}"/>
+          <w15:dataBinding w:prefixMappings="xmlns:ns0='urn:microsoft-dynamics-nav/reports/NPR_Sales_Ticket_A4_POS_Rdlc/6150613/'" w:xpath="/ns0:NavWordReportXmlPart[1]/ns0:NPR_POS_Entry_Payment_Line" w:storeItemID="{62303C39-08E7-47A2-87A1-4E32E33FE145}"/>
           <w15:repeatingSection/>
         </w:sdtPr>
         <w:sdtEndPr>
@@ -1647,7 +1647,7 @@
           <w:tcPr>
             <w:tcW w:w="2091" w:type="dxa"/>
             <w:tcBorders>
-              <w:bottom w:val="single" w:sz="4" w:space="0" w:color="auto"/>
+              <w:bottom w:val="single" w:color="auto" w:sz="4" w:space="0"/>
             </w:tcBorders>
           </w:tcPr>
           <w:p>
@@ -1664,7 +1664,7 @@
             <w:tcW w:w="4182" w:type="dxa"/>
             <w:gridSpan w:val="3"/>
             <w:tcBorders>
-              <w:bottom w:val="single" w:sz="4" w:space="0" w:color="auto"/>
+              <w:bottom w:val="single" w:color="auto" w:sz="4" w:space="0"/>
             </w:tcBorders>
           </w:tcPr>
           <w:p>
@@ -1680,7 +1680,7 @@
           <w:tcPr>
             <w:tcW w:w="2663" w:type="dxa"/>
             <w:tcBorders>
-              <w:bottom w:val="single" w:sz="4" w:space="0" w:color="auto"/>
+              <w:bottom w:val="single" w:color="auto" w:sz="4" w:space="0"/>
             </w:tcBorders>
           </w:tcPr>
           <w:p>
@@ -1697,7 +1697,7 @@
           <w:tcPr>
             <w:tcW w:w="1985" w:type="dxa"/>
             <w:tcBorders>
-              <w:bottom w:val="single" w:sz="4" w:space="0" w:color="auto"/>
+              <w:bottom w:val="single" w:color="auto" w:sz="4" w:space="0"/>
             </w:tcBorders>
           </w:tcPr>
           <w:p>
@@ -1729,7 +1729,7 @@
               <w:tcPr>
                 <w:tcW w:w="2091" w:type="dxa"/>
                 <w:tcBorders>
-                  <w:top w:val="single" w:sz="4" w:space="0" w:color="auto"/>
+                  <w:top w:val="single" w:color="auto" w:sz="4" w:space="0"/>
                 </w:tcBorders>
               </w:tcPr>
               <w:p>
@@ -1745,7 +1745,7 @@
             <w:tcW w:w="4182" w:type="dxa"/>
             <w:gridSpan w:val="3"/>
             <w:tcBorders>
-              <w:top w:val="single" w:sz="4" w:space="0" w:color="auto"/>
+              <w:top w:val="single" w:color="auto" w:sz="4" w:space="0"/>
             </w:tcBorders>
           </w:tcPr>
           <w:p/>
@@ -1767,7 +1767,7 @@
               <w:tcPr>
                 <w:tcW w:w="2663" w:type="dxa"/>
                 <w:tcBorders>
-                  <w:top w:val="single" w:sz="4" w:space="0" w:color="auto"/>
+                  <w:top w:val="single" w:color="auto" w:sz="4" w:space="0"/>
                 </w:tcBorders>
               </w:tcPr>
               <w:p>
@@ -1798,7 +1798,7 @@
               <w:tcPr>
                 <w:tcW w:w="1985" w:type="dxa"/>
                 <w:tcBorders>
-                  <w:top w:val="single" w:sz="4" w:space="0" w:color="auto"/>
+                  <w:top w:val="single" w:color="auto" w:sz="4" w:space="0"/>
                 </w:tcBorders>
               </w:tcPr>
               <w:p>
@@ -1821,12 +1821,12 @@
         <w:tblW w:w="10916" w:type="dxa"/>
         <w:tblInd w:w="-289" w:type="dxa"/>
         <w:tblBorders>
-          <w:top w:val="none" w:sz="0" w:space="0" w:color="auto"/>
-          <w:left w:val="none" w:sz="0" w:space="0" w:color="auto"/>
-          <w:bottom w:val="none" w:sz="0" w:space="0" w:color="auto"/>
-          <w:right w:val="none" w:sz="0" w:space="0" w:color="auto"/>
-          <w:insideH w:val="none" w:sz="0" w:space="0" w:color="auto"/>
-          <w:insideV w:val="none" w:sz="0" w:space="0" w:color="auto"/>
+          <w:top w:val="none" w:color="auto" w:sz="0" w:space="0"/>
+          <w:left w:val="none" w:color="auto" w:sz="0" w:space="0"/>
+          <w:bottom w:val="none" w:color="auto" w:sz="0" w:space="0"/>
+          <w:right w:val="none" w:color="auto" w:sz="0" w:space="0"/>
+          <w:insideH w:val="none" w:color="auto" w:sz="0" w:space="0"/>
+          <w:insideV w:val="none" w:color="auto" w:sz="0" w:space="0"/>
         </w:tblBorders>
         <w:tblLayout w:type="fixed"/>
         <w:tblLook w:val="04A0" w:firstRow="1" w:lastRow="0" w:firstColumn="1" w:lastColumn="0" w:noHBand="0" w:noVBand="1"/>
@@ -1921,7 +1921,7 @@
               <w:tcPr>
                 <w:tcW w:w="1276" w:type="dxa"/>
                 <w:tcBorders>
-                  <w:bottom w:val="single" w:sz="4" w:space="0" w:color="auto"/>
+                  <w:bottom w:val="single" w:color="auto" w:sz="4" w:space="0"/>
                 </w:tcBorders>
               </w:tcPr>
               <w:p>
@@ -1963,7 +1963,7 @@
               <w:tcPr>
                 <w:tcW w:w="2126" w:type="dxa"/>
                 <w:tcBorders>
-                  <w:bottom w:val="single" w:sz="4" w:space="0" w:color="auto"/>
+                  <w:bottom w:val="single" w:color="auto" w:sz="4" w:space="0"/>
                 </w:tcBorders>
               </w:tcPr>
               <w:p>
@@ -2005,7 +2005,7 @@
               <w:tcPr>
                 <w:tcW w:w="1078" w:type="dxa"/>
                 <w:tcBorders>
-                  <w:bottom w:val="single" w:sz="4" w:space="0" w:color="auto"/>
+                  <w:bottom w:val="single" w:color="auto" w:sz="4" w:space="0"/>
                 </w:tcBorders>
               </w:tcPr>
               <w:p>
@@ -2049,7 +2049,7 @@
                 <w:tcW w:w="1494" w:type="dxa"/>
                 <w:gridSpan w:val="2"/>
                 <w:tcBorders>
-                  <w:bottom w:val="single" w:sz="4" w:space="0" w:color="auto"/>
+                  <w:bottom w:val="single" w:color="auto" w:sz="4" w:space="0"/>
                 </w:tcBorders>
               </w:tcPr>
               <w:p>
@@ -2092,7 +2092,7 @@
               <w:tcPr>
                 <w:tcW w:w="1494" w:type="dxa"/>
                 <w:tcBorders>
-                  <w:bottom w:val="single" w:sz="4" w:space="0" w:color="auto"/>
+                  <w:bottom w:val="single" w:color="auto" w:sz="4" w:space="0"/>
                 </w:tcBorders>
               </w:tcPr>
               <w:p>
@@ -2135,7 +2135,7 @@
               <w:tcPr>
                 <w:tcW w:w="1888" w:type="dxa"/>
                 <w:tcBorders>
-                  <w:bottom w:val="single" w:sz="4" w:space="0" w:color="auto"/>
+                  <w:bottom w:val="single" w:color="auto" w:sz="4" w:space="0"/>
                 </w:tcBorders>
               </w:tcPr>
               <w:p>
@@ -2178,7 +2178,7 @@
               <w:tcPr>
                 <w:tcW w:w="1560" w:type="dxa"/>
                 <w:tcBorders>
-                  <w:bottom w:val="single" w:sz="4" w:space="0" w:color="auto"/>
+                  <w:bottom w:val="single" w:color="auto" w:sz="4" w:space="0"/>
                 </w:tcBorders>
               </w:tcPr>
               <w:p>
@@ -2206,7 +2206,7 @@
           <w:tcPr>
             <w:tcW w:w="1276" w:type="dxa"/>
             <w:tcBorders>
-              <w:top w:val="single" w:sz="4" w:space="0" w:color="auto"/>
+              <w:top w:val="single" w:color="auto" w:sz="4" w:space="0"/>
             </w:tcBorders>
           </w:tcPr>
           <w:p>
@@ -2224,7 +2224,7 @@
           <w:tcPr>
             <w:tcW w:w="2126" w:type="dxa"/>
             <w:tcBorders>
-              <w:top w:val="single" w:sz="4" w:space="0" w:color="auto"/>
+              <w:top w:val="single" w:color="auto" w:sz="4" w:space="0"/>
             </w:tcBorders>
           </w:tcPr>
           <w:p>
@@ -2242,7 +2242,7 @@
           <w:tcPr>
             <w:tcW w:w="1078" w:type="dxa"/>
             <w:tcBorders>
-              <w:top w:val="single" w:sz="4" w:space="0" w:color="auto"/>
+              <w:top w:val="single" w:color="auto" w:sz="4" w:space="0"/>
             </w:tcBorders>
           </w:tcPr>
           <w:p>
@@ -2262,7 +2262,7 @@
             <w:tcW w:w="1494" w:type="dxa"/>
             <w:gridSpan w:val="2"/>
             <w:tcBorders>
-              <w:top w:val="single" w:sz="4" w:space="0" w:color="auto"/>
+              <w:top w:val="single" w:color="auto" w:sz="4" w:space="0"/>
             </w:tcBorders>
           </w:tcPr>
           <w:p>
@@ -2281,7 +2281,7 @@
           <w:tcPr>
             <w:tcW w:w="1494" w:type="dxa"/>
             <w:tcBorders>
-              <w:top w:val="single" w:sz="4" w:space="0" w:color="auto"/>
+              <w:top w:val="single" w:color="auto" w:sz="4" w:space="0"/>
             </w:tcBorders>
           </w:tcPr>
           <w:p>
@@ -2300,7 +2300,7 @@
           <w:tcPr>
             <w:tcW w:w="1888" w:type="dxa"/>
             <w:tcBorders>
-              <w:top w:val="single" w:sz="4" w:space="0" w:color="auto"/>
+              <w:top w:val="single" w:color="auto" w:sz="4" w:space="0"/>
             </w:tcBorders>
           </w:tcPr>
           <w:p>
@@ -2319,7 +2319,7 @@
           <w:tcPr>
             <w:tcW w:w="1560" w:type="dxa"/>
             <w:tcBorders>
-              <w:top w:val="single" w:sz="4" w:space="0" w:color="auto"/>
+              <w:top w:val="single" w:color="auto" w:sz="4" w:space="0"/>
             </w:tcBorders>
           </w:tcPr>
           <w:p>
@@ -2340,7 +2340,7 @@
           <w:alias w:val="#Nav: /NPR_POS_Entry_Tax_Line"/>
           <w:tag w:val="#Nav: NPR_Sales_Ticket_A4_POS_Rdlc/6150613"/>
           <w:id w:val="-1052071795"/>
-          <w15:dataBinding w:prefixMappings="xmlns:ns0='urn:microsoft-dynamics-nav/reports/NPR_Sales_Ticket_A4_POS_Rdlc/6150613/' " w:xpath="/ns0:NavWordReportXmlPart[1]/ns0:NPR_POS_Entry_Tax_Line" w:storeItemID="{62303C39-08E7-47A2-87A1-4E32E33FE145}"/>
+          <w15:dataBinding w:prefixMappings="xmlns:ns0='urn:microsoft-dynamics-nav/reports/NPR_Sales_Ticket_A4_POS_Rdlc/6150613/'" w:xpath="/ns0:NavWordReportXmlPart[1]/ns0:NPR_POS_Entry_Tax_Line" w:storeItemID="{62303C39-08E7-47A2-87A1-4E32E33FE145}"/>
           <w15:repeatingSection/>
         </w:sdtPr>
         <w:sdtEndPr/>
@@ -2542,7 +2542,7 @@
           <w:tcPr>
             <w:tcW w:w="1276" w:type="dxa"/>
             <w:tcBorders>
-              <w:bottom w:val="single" w:sz="4" w:space="0" w:color="auto"/>
+              <w:bottom w:val="single" w:color="auto" w:sz="4" w:space="0"/>
             </w:tcBorders>
           </w:tcPr>
           <w:p>
@@ -2558,7 +2558,7 @@
           <w:tcPr>
             <w:tcW w:w="2126" w:type="dxa"/>
             <w:tcBorders>
-              <w:bottom w:val="single" w:sz="4" w:space="0" w:color="auto"/>
+              <w:bottom w:val="single" w:color="auto" w:sz="4" w:space="0"/>
             </w:tcBorders>
           </w:tcPr>
           <w:p>
@@ -2574,7 +2574,7 @@
           <w:tcPr>
             <w:tcW w:w="1078" w:type="dxa"/>
             <w:tcBorders>
-              <w:bottom w:val="single" w:sz="4" w:space="0" w:color="auto"/>
+              <w:bottom w:val="single" w:color="auto" w:sz="4" w:space="0"/>
             </w:tcBorders>
           </w:tcPr>
           <w:p>
@@ -2592,7 +2592,7 @@
             <w:tcW w:w="1494" w:type="dxa"/>
             <w:gridSpan w:val="2"/>
             <w:tcBorders>
-              <w:bottom w:val="single" w:sz="4" w:space="0" w:color="auto"/>
+              <w:bottom w:val="single" w:color="auto" w:sz="4" w:space="0"/>
             </w:tcBorders>
           </w:tcPr>
           <w:p>
@@ -2609,7 +2609,7 @@
           <w:tcPr>
             <w:tcW w:w="1494" w:type="dxa"/>
             <w:tcBorders>
-              <w:bottom w:val="single" w:sz="4" w:space="0" w:color="auto"/>
+              <w:bottom w:val="single" w:color="auto" w:sz="4" w:space="0"/>
             </w:tcBorders>
           </w:tcPr>
           <w:p>
@@ -2626,7 +2626,7 @@
           <w:tcPr>
             <w:tcW w:w="1888" w:type="dxa"/>
             <w:tcBorders>
-              <w:bottom w:val="single" w:sz="4" w:space="0" w:color="auto"/>
+              <w:bottom w:val="single" w:color="auto" w:sz="4" w:space="0"/>
             </w:tcBorders>
           </w:tcPr>
           <w:p>
@@ -2643,7 +2643,7 @@
           <w:tcPr>
             <w:tcW w:w="1560" w:type="dxa"/>
             <w:tcBorders>
-              <w:bottom w:val="single" w:sz="4" w:space="0" w:color="auto"/>
+              <w:bottom w:val="single" w:color="auto" w:sz="4" w:space="0"/>
             </w:tcBorders>
           </w:tcPr>
           <w:p>
@@ -2675,7 +2675,7 @@
               <w:tcPr>
                 <w:tcW w:w="1276" w:type="dxa"/>
                 <w:tcBorders>
-                  <w:top w:val="single" w:sz="4" w:space="0" w:color="auto"/>
+                  <w:top w:val="single" w:color="auto" w:sz="4" w:space="0"/>
                 </w:tcBorders>
               </w:tcPr>
               <w:p>
@@ -2691,7 +2691,7 @@
             <w:tcW w:w="3204" w:type="dxa"/>
             <w:gridSpan w:val="2"/>
             <w:tcBorders>
-              <w:top w:val="single" w:sz="4" w:space="0" w:color="auto"/>
+              <w:top w:val="single" w:color="auto" w:sz="4" w:space="0"/>
             </w:tcBorders>
           </w:tcPr>
           <w:p/>
@@ -2714,7 +2714,7 @@
                 <w:tcW w:w="1494" w:type="dxa"/>
                 <w:gridSpan w:val="2"/>
                 <w:tcBorders>
-                  <w:top w:val="single" w:sz="4" w:space="0" w:color="auto"/>
+                  <w:top w:val="single" w:color="auto" w:sz="4" w:space="0"/>
                 </w:tcBorders>
               </w:tcPr>
               <w:p>
@@ -2745,7 +2745,7 @@
               <w:tcPr>
                 <w:tcW w:w="1494" w:type="dxa"/>
                 <w:tcBorders>
-                  <w:top w:val="single" w:sz="4" w:space="0" w:color="auto"/>
+                  <w:top w:val="single" w:color="auto" w:sz="4" w:space="0"/>
                 </w:tcBorders>
               </w:tcPr>
               <w:p>
@@ -2776,7 +2776,7 @@
               <w:tcPr>
                 <w:tcW w:w="1888" w:type="dxa"/>
                 <w:tcBorders>
-                  <w:top w:val="single" w:sz="4" w:space="0" w:color="auto"/>
+                  <w:top w:val="single" w:color="auto" w:sz="4" w:space="0"/>
                 </w:tcBorders>
               </w:tcPr>
               <w:p>
@@ -2807,7 +2807,7 @@
               <w:tcPr>
                 <w:tcW w:w="1560" w:type="dxa"/>
                 <w:tcBorders>
-                  <w:top w:val="single" w:sz="4" w:space="0" w:color="auto"/>
+                  <w:top w:val="single" w:color="auto" w:sz="4" w:space="0"/>
                 </w:tcBorders>
               </w:tcPr>
               <w:p>
@@ -2953,19 +2953,19 @@
 </file>
 
 <file path=word/header3.xml><?xml version="1.0" encoding="utf-8"?>
-<w:hdr xmlns:wpc="http://schemas.microsoft.com/office/word/2010/wordprocessingCanvas" xmlns:cx="http://schemas.microsoft.com/office/drawing/2014/chartex" xmlns:cx1="http://schemas.microsoft.com/office/drawing/2015/9/8/chartex" xmlns:cx2="http://schemas.microsoft.com/office/drawing/2015/10/21/chartex" xmlns:cx3="http://schemas.microsoft.com/office/drawing/2016/5/9/chartex" xmlns:cx4="http://schemas.microsoft.com/office/drawing/2016/5/10/chartex" xmlns:cx5="http://schemas.microsoft.com/office/drawing/2016/5/11/chartex" xmlns:cx6="http://schemas.microsoft.com/office/drawing/2016/5/12/chartex" xmlns:cx7="http://schemas.microsoft.com/office/drawing/2016/5/13/chartex" xmlns:cx8="http://schemas.microsoft.com/office/drawing/2016/5/14/chartex" xmlns:mc="http://schemas.openxmlformats.org/markup-compatibility/2006" xmlns:aink="http://schemas.microsoft.com/office/drawing/2016/ink" xmlns:am3d="http://schemas.microsoft.com/office/drawing/2017/model3d" xmlns:o="urn:schemas-microsoft-com:office:office" xmlns:r="http://schemas.openxmlformats.org/officeDocument/2006/relationships" xmlns:m="http://schemas.openxmlformats.org/officeDocument/2006/math" xmlns:v="urn:schemas-microsoft-com:vml" xmlns:wp14="http://schemas.microsoft.com/office/word/2010/wordprocessingDrawing" xmlns:wp="http://schemas.openxmlformats.org/drawingml/2006/wordprocessingDrawing" xmlns:w10="urn:schemas-microsoft-com:office:word" xmlns:w="http://schemas.openxmlformats.org/wordprocessingml/2006/main" xmlns:w14="http://schemas.microsoft.com/office/word/2010/wordml" xmlns:w15="http://schemas.microsoft.com/office/word/2012/wordml" xmlns:w16cex="http://schemas.microsoft.com/office/word/2018/wordml/cex" xmlns:w16cid="http://schemas.microsoft.com/office/word/2016/wordml/cid" xmlns:w16="http://schemas.microsoft.com/office/word/2018/wordml" xmlns:w16sdtdh="http://schemas.microsoft.com/office/word/2020/wordml/sdtdatahash" xmlns:w16se="http://schemas.microsoft.com/office/word/2015/wordml/symex" xmlns:wpg="http://schemas.microsoft.com/office/word/2010/wordprocessingGroup" xmlns:wpi="http://schemas.microsoft.com/office/word/2010/wordprocessingInk" xmlns:wne="http://schemas.microsoft.com/office/word/2006/wordml" xmlns:wps="http://schemas.microsoft.com/office/word/2010/wordprocessingShape" mc:Ignorable="w14 w15 w16se w16cid w16 w16cex w16sdtdh wp14">
+<w:hdr xmlns:a="http://schemas.openxmlformats.org/drawingml/2006/main" xmlns:pic="http://schemas.openxmlformats.org/drawingml/2006/picture" xmlns:a14="http://schemas.microsoft.com/office/drawing/2010/main" xmlns:wpc="http://schemas.microsoft.com/office/word/2010/wordprocessingCanvas" xmlns:cx="http://schemas.microsoft.com/office/drawing/2014/chartex" xmlns:cx1="http://schemas.microsoft.com/office/drawing/2015/9/8/chartex" xmlns:cx2="http://schemas.microsoft.com/office/drawing/2015/10/21/chartex" xmlns:cx3="http://schemas.microsoft.com/office/drawing/2016/5/9/chartex" xmlns:cx4="http://schemas.microsoft.com/office/drawing/2016/5/10/chartex" xmlns:cx5="http://schemas.microsoft.com/office/drawing/2016/5/11/chartex" xmlns:cx6="http://schemas.microsoft.com/office/drawing/2016/5/12/chartex" xmlns:cx7="http://schemas.microsoft.com/office/drawing/2016/5/13/chartex" xmlns:cx8="http://schemas.microsoft.com/office/drawing/2016/5/14/chartex" xmlns:mc="http://schemas.openxmlformats.org/markup-compatibility/2006" xmlns:aink="http://schemas.microsoft.com/office/drawing/2016/ink" xmlns:am3d="http://schemas.microsoft.com/office/drawing/2017/model3d" xmlns:o="urn:schemas-microsoft-com:office:office" xmlns:r="http://schemas.openxmlformats.org/officeDocument/2006/relationships" xmlns:m="http://schemas.openxmlformats.org/officeDocument/2006/math" xmlns:v="urn:schemas-microsoft-com:vml" xmlns:wp14="http://schemas.microsoft.com/office/word/2010/wordprocessingDrawing" xmlns:wp="http://schemas.openxmlformats.org/drawingml/2006/wordprocessingDrawing" xmlns:w10="urn:schemas-microsoft-com:office:word" xmlns:w="http://schemas.openxmlformats.org/wordprocessingml/2006/main" xmlns:w14="http://schemas.microsoft.com/office/word/2010/wordml" xmlns:w15="http://schemas.microsoft.com/office/word/2012/wordml" xmlns:w16cex="http://schemas.microsoft.com/office/word/2018/wordml/cex" xmlns:w16cid="http://schemas.microsoft.com/office/word/2016/wordml/cid" xmlns:w16="http://schemas.microsoft.com/office/word/2018/wordml" xmlns:w16sdtdh="http://schemas.microsoft.com/office/word/2020/wordml/sdtdatahash" xmlns:w16se="http://schemas.microsoft.com/office/word/2015/wordml/symex" xmlns:wpg="http://schemas.microsoft.com/office/word/2010/wordprocessingGroup" xmlns:wpi="http://schemas.microsoft.com/office/word/2010/wordprocessingInk" xmlns:wne="http://schemas.microsoft.com/office/word/2006/wordml" xmlns:wps="http://schemas.microsoft.com/office/word/2010/wordprocessingShape" mc:Ignorable="w14 w15 w16se w16cid w16 w16cex w16sdtdh wp14">
   <w:tbl>
     <w:tblPr>
       <w:tblStyle w:val="TableGrid"/>
       <w:tblW w:w="10774" w:type="dxa"/>
       <w:tblInd w:w="-147" w:type="dxa"/>
       <w:tblBorders>
-        <w:top w:val="none" w:sz="0" w:space="0" w:color="auto"/>
-        <w:left w:val="none" w:sz="0" w:space="0" w:color="auto"/>
-        <w:bottom w:val="none" w:sz="0" w:space="0" w:color="auto"/>
-        <w:right w:val="none" w:sz="0" w:space="0" w:color="auto"/>
-        <w:insideH w:val="none" w:sz="0" w:space="0" w:color="auto"/>
-        <w:insideV w:val="none" w:sz="0" w:space="0" w:color="auto"/>
+        <w:top w:val="none" w:color="auto" w:sz="0" w:space="0"/>
+        <w:left w:val="none" w:color="auto" w:sz="0" w:space="0"/>
+        <w:bottom w:val="none" w:color="auto" w:sz="0" w:space="0"/>
+        <w:right w:val="none" w:color="auto" w:sz="0" w:space="0"/>
+        <w:insideH w:val="none" w:color="auto" w:sz="0" w:space="0"/>
+        <w:insideV w:val="none" w:color="auto" w:sz="0" w:space="0"/>
       </w:tblBorders>
       <w:tblLook w:val="04A0" w:firstRow="1" w:lastRow="0" w:firstColumn="1" w:lastColumn="0" w:noHBand="0" w:noVBand="1"/>
     </w:tblPr>
@@ -3190,12 +3190,12 @@
       <w:tblW w:w="10916" w:type="dxa"/>
       <w:tblInd w:w="-284" w:type="dxa"/>
       <w:tblBorders>
-        <w:top w:val="none" w:sz="0" w:space="0" w:color="auto"/>
-        <w:left w:val="none" w:sz="0" w:space="0" w:color="auto"/>
-        <w:bottom w:val="none" w:sz="0" w:space="0" w:color="auto"/>
-        <w:right w:val="none" w:sz="0" w:space="0" w:color="auto"/>
-        <w:insideH w:val="none" w:sz="0" w:space="0" w:color="auto"/>
-        <w:insideV w:val="none" w:sz="0" w:space="0" w:color="auto"/>
+        <w:top w:val="none" w:color="auto" w:sz="0" w:space="0"/>
+        <w:left w:val="none" w:color="auto" w:sz="0" w:space="0"/>
+        <w:bottom w:val="none" w:color="auto" w:sz="0" w:space="0"/>
+        <w:right w:val="none" w:color="auto" w:sz="0" w:space="0"/>
+        <w:insideH w:val="none" w:color="auto" w:sz="0" w:space="0"/>
+        <w:insideV w:val="none" w:color="auto" w:sz="0" w:space="0"/>
       </w:tblBorders>
       <w:tblLayout w:type="fixed"/>
       <w:tblLook w:val="04A0" w:firstRow="1" w:lastRow="0" w:firstColumn="1" w:lastColumn="0" w:noHBand="0" w:noVBand="1"/>
@@ -3595,13 +3595,13 @@
       </w:sdt>
       <w:sdt>
         <w:sdtPr>
-          <w:alias w:val="#Nav: /CompanyInformation/Phone_No_CompanyInformation"/>
+          <w:alias w:val="#Nav: /POSStoreInfo/Phone_No_CompanyInformation"/>
           <w:tag w:val="#Nav: NPR_Sales_Ticket_A4_POS_Rdlc/6150613"/>
           <w:id w:val="-1386175925"/>
           <w:placeholder>
             <w:docPart w:val="DefaultPlaceholder_-1854013440"/>
           </w:placeholder>
-          <w:dataBinding w:prefixMappings="xmlns:ns0='urn:microsoft-dynamics-nav/reports/NPR_Sales_Ticket_A4_POS_Rdlc/6150613/'" w:xpath="/ns0:NavWordReportXmlPart[1]/ns0:CompanyInformation[1]/ns0:Phone_No_CompanyInformation[1]" w:storeItemID="{62303C39-08E7-47A2-87A1-4E32E33FE145}"/>
+          <w:dataBinding w:prefixMappings="xmlns:ns0='urn:microsoft-dynamics-nav/reports/NPR_Sales_Ticket_A4_POS_Rdlc/6150613/'" w:xpath="/ns0:NavWordReportXmlPart[1]/ns0:POSStoreInfo[1]/ns0:Phone_No_CompanyInformation[1]" w:storeItemID="{62303C39-08E7-47A2-87A1-4E32E33FE145}"/>
           <w:text/>
         </w:sdtPr>
         <w:sdtEndPr/>
@@ -3730,13 +3730,13 @@
       </w:sdt>
       <w:sdt>
         <w:sdtPr>
-          <w:alias w:val="#Nav: /CompanyInformation/E_Mail_CompanyInformation"/>
+          <w:alias w:val="#Nav: /POSStoreInfo/E_Mail_CompanyInformation"/>
           <w:tag w:val="#Nav: NPR_Sales_Ticket_A4_POS_Rdlc/6150613"/>
           <w:id w:val="514497366"/>
           <w:placeholder>
             <w:docPart w:val="DefaultPlaceholder_-1854013440"/>
           </w:placeholder>
-          <w:dataBinding w:prefixMappings="xmlns:ns0='urn:microsoft-dynamics-nav/reports/NPR_Sales_Ticket_A4_POS_Rdlc/6150613/'" w:xpath="/ns0:NavWordReportXmlPart[1]/ns0:CompanyInformation[1]/ns0:E_Mail_CompanyInformation[1]" w:storeItemID="{62303C39-08E7-47A2-87A1-4E32E33FE145}"/>
+          <w:dataBinding w:prefixMappings="xmlns:ns0='urn:microsoft-dynamics-nav/reports/NPR_Sales_Ticket_A4_POS_Rdlc/6150613/'" w:xpath="/ns0:NavWordReportXmlPart[1]/ns0:POSStoreInfo[1]/ns0:E_Mail_CompanyInformation[1]" w:storeItemID="{62303C39-08E7-47A2-87A1-4E32E33FE145}"/>
           <w:text/>
         </w:sdtPr>
         <w:sdtEndPr/>
@@ -3825,13 +3825,13 @@
       </w:sdt>
       <w:sdt>
         <w:sdtPr>
-          <w:alias w:val="#Nav: /CompanyInformation/Home_Page_CompanyInformation"/>
+          <w:alias w:val="#Nav: /POSStoreInfo/Home_Page_CompanyInformation"/>
           <w:tag w:val="#Nav: NPR_Sales_Ticket_A4_POS_Rdlc/6150613"/>
           <w:id w:val="484359055"/>
           <w:placeholder>
             <w:docPart w:val="DefaultPlaceholder_-1854013440"/>
           </w:placeholder>
-          <w:dataBinding w:prefixMappings="xmlns:ns0='urn:microsoft-dynamics-nav/reports/NPR_Sales_Ticket_A4_POS_Rdlc/6150613/'" w:xpath="/ns0:NavWordReportXmlPart[1]/ns0:CompanyInformation[1]/ns0:Home_Page_CompanyInformation[1]" w:storeItemID="{62303C39-08E7-47A2-87A1-4E32E33FE145}"/>
+          <w:dataBinding w:prefixMappings="xmlns:ns0='urn:microsoft-dynamics-nav/reports/NPR_Sales_Ticket_A4_POS_Rdlc/6150613/'" w:xpath="/ns0:NavWordReportXmlPart[1]/ns0:POSStoreInfo[1]/ns0:Home_Page_CompanyInformation[1]" w:storeItemID="{62303C39-08E7-47A2-87A1-4E32E33FE145}"/>
           <w:text/>
         </w:sdtPr>
         <w:sdtEndPr/>
@@ -6816,7 +6816,9 @@
 </a:theme>
 </file>
 
-<file path=customXml/item1.xml>��< ? x m l   v e r s i o n = " 1 . 0 "   e n c o d i n g = " u t f - 1 6 " ? > < N a v W o r d R e p o r t X m l P a r t   x m l n s = " u r n : m i c r o s o f t - d y n a m i c s - n a v / r e p o r t s / N P R _ S a l e s _ T i c k e t _ A 4 _ P O S _ R d l c / 6 1 5 0 6 1 3 / " > +<file path=customXml/item1.xml>��< ? x m l   v e r s i o n = " 1 . 0 "   e n c o d i n g = " u t f - 1 6 " ? > + 
+ < N a v W o r d R e p o r t X m l P a r t   x m l n s = " u r n : m i c r o s o f t - d y n a m i c s - n a v / r e p o r t s / N P R _ S a l e s _ T i c k e t _ A 4 _ P O S _ R d l c / 6 1 5 0 6 1 3 / " >   
      < L a b e l s >   
@@ -6896,17 +6898,21 @@
  
      < C o m p a n y I n f o r m a t i o n >   
+         < P i c t u r e _ C o m p a n y I n f o r m a t i o n > P i c t u r e _ C o m p a n y I n f o r m a t i o n < / P i c t u r e _ C o m p a n y I n f o r m a t i o n > + 
+         < V A T _ R e g i s t r a t i o n _ N o _ C o m p a n y I n f o r m a t i o n > V A T _ R e g i s t r a t i o n _ N o _ C o m p a n y I n f o r m a t i o n < / V A T _ R e g i s t r a t i o n _ N o _ C o m p a n y I n f o r m a t i o n > + 
+     < / C o m p a n y I n f o r m a t i o n > + 
+     < P O S S t o r e I n f o > + 
          < E _ M a i l _ C o m p a n y I n f o r m a t i o n > E _ M a i l _ C o m p a n y I n f o r m a t i o n < / E _ M a i l _ C o m p a n y I n f o r m a t i o n >   
          < H o m e _ P a g e _ C o m p a n y I n f o r m a t i o n > H o m e _ P a g e _ C o m p a n y I n f o r m a t i o n < / H o m e _ P a g e _ C o m p a n y I n f o r m a t i o n >   
          < P h o n e _ N o _ C o m p a n y I n f o r m a t i o n > P h o n e _ N o _ C o m p a n y I n f o r m a t i o n < / P h o n e _ N o _ C o m p a n y I n f o r m a t i o n >   
-         < P i c t u r e _ C o m p a n y I n f o r m a t i o n > P i c t u r e _ C o m p a n y I n f o r m a t i o n < / P i c t u r e _ C o m p a n y I n f o r m a t i o n > - 
-         < V A T _ R e g i s t r a t i o n _ N o _ C o m p a n y I n f o r m a t i o n > V A T _ R e g i s t r a t i o n _ N o _ C o m p a n y I n f o r m a t i o n < / V A T _ R e g i s t r a t i o n _ N o _ C o m p a n y I n f o r m a t i o n > - 
-     < / C o m p a n y I n f o r m a t i o n > +     < / P O S S t o r e I n f o >   
      < N P R _ P O S _ E n t r y >   

</xml_diff>

<commit_message>
Merged PR 17416: Add UM on report Sales Ticket A4 POS
</commit_message>
<xml_diff>
--- a/Application/src/_Reports/layouts/Sales Ticket A4 - POS Word.docx
+++ b/Application/src/_Reports/layouts/Sales Ticket A4 - POS Word.docx
@@ -1,34 +1,41 @@
 
 <file path=word/document.xml><?xml version="1.0" encoding="utf-8"?>
-<w:document xmlns:wpc="http://schemas.microsoft.com/office/word/2010/wordprocessingCanvas" xmlns:cx="http://schemas.microsoft.com/office/drawing/2014/chartex" xmlns:cx1="http://schemas.microsoft.com/office/drawing/2015/9/8/chartex" xmlns:cx2="http://schemas.microsoft.com/office/drawing/2015/10/21/chartex" xmlns:cx3="http://schemas.microsoft.com/office/drawing/2016/5/9/chartex" xmlns:cx4="http://schemas.microsoft.com/office/drawing/2016/5/10/chartex" xmlns:cx5="http://schemas.microsoft.com/office/drawing/2016/5/11/chartex" xmlns:cx6="http://schemas.microsoft.com/office/drawing/2016/5/12/chartex" xmlns:cx7="http://schemas.microsoft.com/office/drawing/2016/5/13/chartex" xmlns:cx8="http://schemas.microsoft.com/office/drawing/2016/5/14/chartex" xmlns:mc="http://schemas.openxmlformats.org/markup-compatibility/2006" xmlns:aink="http://schemas.microsoft.com/office/drawing/2016/ink" xmlns:am3d="http://schemas.microsoft.com/office/drawing/2017/model3d" xmlns:o="urn:schemas-microsoft-com:office:office" xmlns:r="http://schemas.openxmlformats.org/officeDocument/2006/relationships" xmlns:m="http://schemas.openxmlformats.org/officeDocument/2006/math" xmlns:v="urn:schemas-microsoft-com:vml" xmlns:wp14="http://schemas.microsoft.com/office/word/2010/wordprocessingDrawing" xmlns:wp="http://schemas.openxmlformats.org/drawingml/2006/wordprocessingDrawing" xmlns:w10="urn:schemas-microsoft-com:office:word" xmlns:w="http://schemas.openxmlformats.org/wordprocessingml/2006/main" xmlns:w14="http://schemas.microsoft.com/office/word/2010/wordml" xmlns:w15="http://schemas.microsoft.com/office/word/2012/wordml" xmlns:w16cex="http://schemas.microsoft.com/office/word/2018/wordml/cex" xmlns:w16cid="http://schemas.microsoft.com/office/word/2016/wordml/cid" xmlns:w16="http://schemas.microsoft.com/office/word/2018/wordml" xmlns:w16sdtdh="http://schemas.microsoft.com/office/word/2020/wordml/sdtdatahash" xmlns:w16se="http://schemas.microsoft.com/office/word/2015/wordml/symex" xmlns:wpg="http://schemas.microsoft.com/office/word/2010/wordprocessingGroup" xmlns:wpi="http://schemas.microsoft.com/office/word/2010/wordprocessingInk" xmlns:wne="http://schemas.microsoft.com/office/word/2006/wordml" xmlns:wps="http://schemas.microsoft.com/office/word/2010/wordprocessingShape" mc:Ignorable="w14 w15 w16se w16cid w16 w16cex w16sdtdh wp14">
+<w:document xmlns:wpc="http://schemas.microsoft.com/office/word/2010/wordprocessingCanvas" xmlns:cx="http://schemas.microsoft.com/office/drawing/2014/chartex" xmlns:cx1="http://schemas.microsoft.com/office/drawing/2015/9/8/chartex" xmlns:cx2="http://schemas.microsoft.com/office/drawing/2015/10/21/chartex" xmlns:cx3="http://schemas.microsoft.com/office/drawing/2016/5/9/chartex" xmlns:cx4="http://schemas.microsoft.com/office/drawing/2016/5/10/chartex" xmlns:cx5="http://schemas.microsoft.com/office/drawing/2016/5/11/chartex" xmlns:cx6="http://schemas.microsoft.com/office/drawing/2016/5/12/chartex" xmlns:cx7="http://schemas.microsoft.com/office/drawing/2016/5/13/chartex" xmlns:cx8="http://schemas.microsoft.com/office/drawing/2016/5/14/chartex" xmlns:mc="http://schemas.openxmlformats.org/markup-compatibility/2006" xmlns:aink="http://schemas.microsoft.com/office/drawing/2016/ink" xmlns:am3d="http://schemas.microsoft.com/office/drawing/2017/model3d" xmlns:o="urn:schemas-microsoft-com:office:office" xmlns:oel="http://schemas.microsoft.com/office/2019/extlst" xmlns:r="http://schemas.openxmlformats.org/officeDocument/2006/relationships" xmlns:m="http://schemas.openxmlformats.org/officeDocument/2006/math" xmlns:v="urn:schemas-microsoft-com:vml" xmlns:wp14="http://schemas.microsoft.com/office/word/2010/wordprocessingDrawing" xmlns:wp="http://schemas.openxmlformats.org/drawingml/2006/wordprocessingDrawing" xmlns:w10="urn:schemas-microsoft-com:office:word" xmlns:w="http://schemas.openxmlformats.org/wordprocessingml/2006/main" xmlns:w14="http://schemas.microsoft.com/office/word/2010/wordml" xmlns:w15="http://schemas.microsoft.com/office/word/2012/wordml" xmlns:w16cex="http://schemas.microsoft.com/office/word/2018/wordml/cex" xmlns:w16cid="http://schemas.microsoft.com/office/word/2016/wordml/cid" xmlns:w16="http://schemas.microsoft.com/office/word/2018/wordml" xmlns:w16sdtdh="http://schemas.microsoft.com/office/word/2020/wordml/sdtdatahash" xmlns:w16se="http://schemas.microsoft.com/office/word/2015/wordml/symex" xmlns:wpg="http://schemas.microsoft.com/office/word/2010/wordprocessingGroup" xmlns:wpi="http://schemas.microsoft.com/office/word/2010/wordprocessingInk" xmlns:wne="http://schemas.microsoft.com/office/word/2006/wordml" xmlns:wps="http://schemas.microsoft.com/office/word/2010/wordprocessingShape" mc:Ignorable="w14 w15 w16se w16cid w16 w16cex w16sdtdh wp14">
   <w:body>
     <w:p/>
     <w:tbl>
       <w:tblPr>
         <w:tblStyle w:val="TableGrid"/>
-        <w:tblW w:w="10914" w:type="dxa"/>
+        <w:tblW w:w="11151" w:type="dxa"/>
         <w:tblInd w:w="-289" w:type="dxa"/>
         <w:tblBorders>
-          <w:top w:val="none" w:color="auto" w:sz="0" w:space="0"/>
-          <w:left w:val="none" w:color="auto" w:sz="0" w:space="0"/>
-          <w:bottom w:val="none" w:color="auto" w:sz="0" w:space="0"/>
-          <w:right w:val="none" w:color="auto" w:sz="0" w:space="0"/>
-          <w:insideH w:val="none" w:color="auto" w:sz="0" w:space="0"/>
-          <w:insideV w:val="none" w:color="auto" w:sz="0" w:space="0"/>
+          <w:top w:val="none" w:sz="0" w:space="0" w:color="auto"/>
+          <w:left w:val="none" w:sz="0" w:space="0" w:color="auto"/>
+          <w:bottom w:val="none" w:sz="0" w:space="0" w:color="auto"/>
+          <w:right w:val="none" w:sz="0" w:space="0" w:color="auto"/>
+          <w:insideH w:val="none" w:sz="0" w:space="0" w:color="auto"/>
+          <w:insideV w:val="none" w:sz="0" w:space="0" w:color="auto"/>
         </w:tblBorders>
         <w:tblLayout w:type="fixed"/>
         <w:tblLook w:val="04A0" w:firstRow="1" w:lastRow="0" w:firstColumn="1" w:lastColumn="0" w:noHBand="0" w:noVBand="1"/>
       </w:tblPr>
       <w:tblGrid>
-        <w:gridCol w:w="1268"/>
-        <w:gridCol w:w="2830"/>
-        <w:gridCol w:w="1142"/>
-        <w:gridCol w:w="1420"/>
-        <w:gridCol w:w="1417"/>
-        <w:gridCol w:w="1419"/>
-        <w:gridCol w:w="1418"/>
+        <w:gridCol w:w="998"/>
+        <w:gridCol w:w="284"/>
+        <w:gridCol w:w="1993"/>
+        <w:gridCol w:w="1409"/>
+        <w:gridCol w:w="172"/>
+        <w:gridCol w:w="797"/>
+        <w:gridCol w:w="1299"/>
+        <w:gridCol w:w="1626"/>
+        <w:gridCol w:w="63"/>
+        <w:gridCol w:w="1146"/>
+        <w:gridCol w:w="1364"/>
       </w:tblGrid>
       <w:tr>
+        <w:trPr>
+          <w:trHeight w:val="1076"/>
+        </w:trPr>
         <w:sdt>
           <w:sdtPr>
             <w:rPr>
@@ -39,18 +46,17 @@
             <w:tag w:val="#Nav: NPR_Sales_Ticket_A4_POS_Rdlc/6150613"/>
             <w:id w:val="-605423861"/>
             <w:placeholder>
-              <w:docPart w:val="F522C030C9484FF1B892FB743BF07136"/>
+              <w:docPart w:val="878B88C5E8AC434DBB4AB96477B58ED3"/>
             </w:placeholder>
             <w:dataBinding w:prefixMappings="xmlns:ns0='urn:microsoft-dynamics-nav/reports/NPR_Sales_Ticket_A4_POS_Rdlc/6150613/'" w:xpath="/ns0:NavWordReportXmlPart[1]/ns0:Labels[1]/ns0:No_POS_Entry_Sales_LineCaption[1]" w:storeItemID="{62303C39-08E7-47A2-87A1-4E32E33FE145}"/>
             <w:text/>
           </w:sdtPr>
-          <w:sdtEndPr/>
           <w:sdtContent>
             <w:tc>
               <w:tcPr>
-                <w:tcW w:w="1268" w:type="dxa"/>
+                <w:tcW w:w="998" w:type="dxa"/>
                 <w:tcBorders>
-                  <w:bottom w:val="single" w:color="auto" w:sz="4" w:space="0"/>
+                  <w:bottom w:val="single" w:sz="4" w:space="0" w:color="auto"/>
                 </w:tcBorders>
               </w:tcPr>
               <w:p>
@@ -82,18 +88,18 @@
             <w:tag w:val="#Nav: NPR_Sales_Ticket_A4_POS_Rdlc/6150613"/>
             <w:id w:val="361641962"/>
             <w:placeholder>
-              <w:docPart w:val="F522C030C9484FF1B892FB743BF07136"/>
+              <w:docPart w:val="878B88C5E8AC434DBB4AB96477B58ED3"/>
             </w:placeholder>
             <w:dataBinding w:prefixMappings="xmlns:ns0='urn:microsoft-dynamics-nav/reports/NPR_Sales_Ticket_A4_POS_Rdlc/6150613/'" w:xpath="/ns0:NavWordReportXmlPart[1]/ns0:Labels[1]/ns0:Description_POS_Entry_Sales_LineCaption[1]" w:storeItemID="{62303C39-08E7-47A2-87A1-4E32E33FE145}"/>
             <w:text/>
           </w:sdtPr>
-          <w:sdtEndPr/>
           <w:sdtContent>
             <w:tc>
               <w:tcPr>
-                <w:tcW w:w="2830" w:type="dxa"/>
+                <w:tcW w:w="2277" w:type="dxa"/>
+                <w:gridSpan w:val="2"/>
                 <w:tcBorders>
-                  <w:bottom w:val="single" w:color="auto" w:sz="4" w:space="0"/>
+                  <w:bottom w:val="single" w:sz="4" w:space="0" w:color="auto"/>
                 </w:tcBorders>
               </w:tcPr>
               <w:p>
@@ -124,18 +130,18 @@
             <w:tag w:val="#Nav: NPR_Sales_Ticket_A4_POS_Rdlc/6150613"/>
             <w:id w:val="-204412668"/>
             <w:placeholder>
-              <w:docPart w:val="F522C030C9484FF1B892FB743BF07136"/>
+              <w:docPart w:val="878B88C5E8AC434DBB4AB96477B58ED3"/>
             </w:placeholder>
             <w:dataBinding w:prefixMappings="xmlns:ns0='urn:microsoft-dynamics-nav/reports/NPR_Sales_Ticket_A4_POS_Rdlc/6150613/'" w:xpath="/ns0:NavWordReportXmlPart[1]/ns0:Labels[1]/ns0:Quantity_POS_Entry_Sales_LineCaption[1]" w:storeItemID="{62303C39-08E7-47A2-87A1-4E32E33FE145}"/>
             <w:text/>
           </w:sdtPr>
-          <w:sdtEndPr/>
           <w:sdtContent>
             <w:tc>
               <w:tcPr>
-                <w:tcW w:w="1142" w:type="dxa"/>
+                <w:tcW w:w="1581" w:type="dxa"/>
+                <w:gridSpan w:val="2"/>
                 <w:tcBorders>
-                  <w:bottom w:val="single" w:color="auto" w:sz="4" w:space="0"/>
+                  <w:bottom w:val="single" w:sz="4" w:space="0" w:color="auto"/>
                 </w:tcBorders>
               </w:tcPr>
               <w:p>
@@ -163,22 +169,61 @@
               <w:b/>
               <w:bCs/>
             </w:rPr>
+            <w:id w:val="1629970224"/>
+            <w:placeholder>
+              <w:docPart w:val="DefaultPlaceholder_-1854013440"/>
+            </w:placeholder>
+            <w15:dataBinding w:prefixMappings="xmlns:ns0='urn:microsoft-dynamics-nav/reports/NPR_Sales_Ticket_A4_POS_Rdlc/6150613/' " w:xpath="/ns0:NavWordReportXmlPart[1]/ns0:Labels[1]/ns0:UOMLabel[1]" w:storeItemID="{62303C39-08E7-47A2-87A1-4E32E33FE145}" w16sdtdh:storeItemChecksum="TxETOQ=="/>
+          </w:sdtPr>
+          <w:sdtContent>
+            <w:tc>
+              <w:tcPr>
+                <w:tcW w:w="797" w:type="dxa"/>
+                <w:tcBorders>
+                  <w:bottom w:val="single" w:sz="4" w:space="0" w:color="auto"/>
+                </w:tcBorders>
+              </w:tcPr>
+              <w:p>
+                <w:pPr>
+                  <w:ind w:left="708" w:hanging="708"/>
+                  <w:jc w:val="right"/>
+                  <w:rPr>
+                    <w:b/>
+                    <w:bCs/>
+                  </w:rPr>
+                </w:pPr>
+                <w:r>
+                  <w:rPr>
+                    <w:b/>
+                    <w:bCs/>
+                  </w:rPr>
+                  <w:t>UOMLabel</w:t>
+                </w:r>
+              </w:p>
+            </w:tc>
+          </w:sdtContent>
+        </w:sdt>
+        <w:sdt>
+          <w:sdtPr>
+            <w:rPr>
+              <w:b/>
+              <w:bCs/>
+            </w:rPr>
             <w:alias w:val="#Nav: /Labels/Unit_Price_POS_Entry_Sales_LineCaption"/>
             <w:tag w:val="#Nav: NPR_Sales_Ticket_A4_POS_Rdlc/6150613"/>
             <w:id w:val="-276098275"/>
             <w:placeholder>
-              <w:docPart w:val="F522C030C9484FF1B892FB743BF07136"/>
+              <w:docPart w:val="878B88C5E8AC434DBB4AB96477B58ED3"/>
             </w:placeholder>
             <w:dataBinding w:prefixMappings="xmlns:ns0='urn:microsoft-dynamics-nav/reports/NPR_Sales_Ticket_A4_POS_Rdlc/6150613/'" w:xpath="/ns0:NavWordReportXmlPart[1]/ns0:Labels[1]/ns0:Unit_Price_POS_Entry_Sales_LineCaption[1]" w:storeItemID="{62303C39-08E7-47A2-87A1-4E32E33FE145}"/>
             <w:text/>
           </w:sdtPr>
-          <w:sdtEndPr/>
           <w:sdtContent>
             <w:tc>
               <w:tcPr>
-                <w:tcW w:w="1420" w:type="dxa"/>
+                <w:tcW w:w="1299" w:type="dxa"/>
                 <w:tcBorders>
-                  <w:bottom w:val="single" w:color="auto" w:sz="4" w:space="0"/>
+                  <w:bottom w:val="single" w:sz="4" w:space="0" w:color="auto"/>
                 </w:tcBorders>
               </w:tcPr>
               <w:p>
@@ -211,18 +256,18 @@
             <w:tag w:val="#Nav: NPR_Sales_Ticket_A4_POS_Rdlc/6150613"/>
             <w:id w:val="-1499735526"/>
             <w:placeholder>
-              <w:docPart w:val="DefaultPlaceholder_-1854013440"/>
+              <w:docPart w:val="705A37280B244B69A2246441F1084C9A"/>
             </w:placeholder>
             <w:dataBinding w:prefixMappings="xmlns:ns0='urn:microsoft-dynamics-nav/reports/NPR_Sales_Ticket_A4_POS_Rdlc/6150613/'" w:xpath="/ns0:NavWordReportXmlPart[1]/ns0:Labels[1]/ns0:TotalLabel[1]" w:storeItemID="{62303C39-08E7-47A2-87A1-4E32E33FE145}"/>
             <w:text/>
           </w:sdtPr>
-          <w:sdtEndPr/>
           <w:sdtContent>
             <w:tc>
               <w:tcPr>
-                <w:tcW w:w="1417" w:type="dxa"/>
+                <w:tcW w:w="1689" w:type="dxa"/>
+                <w:gridSpan w:val="2"/>
                 <w:tcBorders>
-                  <w:bottom w:val="single" w:color="auto" w:sz="4" w:space="0"/>
+                  <w:bottom w:val="single" w:sz="4" w:space="0" w:color="auto"/>
                 </w:tcBorders>
               </w:tcPr>
               <w:p>
@@ -254,18 +299,17 @@
             <w:tag w:val="#Nav: NPR_Sales_Ticket_A4_POS_Rdlc/6150613"/>
             <w:id w:val="1063608830"/>
             <w:placeholder>
-              <w:docPart w:val="4AB5E54360284C51A010F8003D970947"/>
+              <w:docPart w:val="DC69F8C427E34937BB0D2D185EECAD38"/>
             </w:placeholder>
             <w:dataBinding w:prefixMappings="xmlns:ns0='urn:microsoft-dynamics-nav/reports/NPR_Sales_Ticket_A4_POS_Rdlc/6150613/'" w:xpath="/ns0:NavWordReportXmlPart[1]/ns0:Labels[1]/ns0:LineDiscountPercentageLabel[1]" w:storeItemID="{62303C39-08E7-47A2-87A1-4E32E33FE145}"/>
             <w:text/>
           </w:sdtPr>
-          <w:sdtEndPr/>
           <w:sdtContent>
             <w:tc>
               <w:tcPr>
-                <w:tcW w:w="1419" w:type="dxa"/>
+                <w:tcW w:w="1146" w:type="dxa"/>
                 <w:tcBorders>
-                  <w:bottom w:val="single" w:color="auto" w:sz="4" w:space="0"/>
+                  <w:bottom w:val="single" w:sz="4" w:space="0" w:color="auto"/>
                 </w:tcBorders>
               </w:tcPr>
               <w:p>
@@ -297,18 +341,17 @@
             <w:tag w:val="#Nav: NPR_Sales_Ticket_A4_POS_Rdlc/6150613"/>
             <w:id w:val="1699806719"/>
             <w:placeholder>
-              <w:docPart w:val="F522C030C9484FF1B892FB743BF07136"/>
+              <w:docPart w:val="878B88C5E8AC434DBB4AB96477B58ED3"/>
             </w:placeholder>
             <w:dataBinding w:prefixMappings="xmlns:ns0='urn:microsoft-dynamics-nav/reports/NPR_Sales_Ticket_A4_POS_Rdlc/6150613/'" w:xpath="/ns0:NavWordReportXmlPart[1]/ns0:Labels[1]/ns0:Amount_Incl_VAT_POS_Entry_Sales_LineCaption[1]" w:storeItemID="{62303C39-08E7-47A2-87A1-4E32E33FE145}"/>
             <w:text/>
           </w:sdtPr>
-          <w:sdtEndPr/>
           <w:sdtContent>
             <w:tc>
               <w:tcPr>
-                <w:tcW w:w="1418" w:type="dxa"/>
+                <w:tcW w:w="1364" w:type="dxa"/>
                 <w:tcBorders>
-                  <w:bottom w:val="single" w:color="auto" w:sz="4" w:space="0"/>
+                  <w:bottom w:val="single" w:sz="4" w:space="0" w:color="auto"/>
                 </w:tcBorders>
               </w:tcPr>
               <w:p>
@@ -332,11 +375,14 @@
         </w:sdt>
       </w:tr>
       <w:tr>
+        <w:trPr>
+          <w:trHeight w:val="26"/>
+        </w:trPr>
         <w:tc>
           <w:tcPr>
-            <w:tcW w:w="1268" w:type="dxa"/>
+            <w:tcW w:w="998" w:type="dxa"/>
             <w:tcBorders>
-              <w:top w:val="single" w:color="auto" w:sz="4" w:space="0"/>
+              <w:top w:val="single" w:sz="4" w:space="0" w:color="auto"/>
             </w:tcBorders>
           </w:tcPr>
           <w:p>
@@ -353,9 +399,10 @@
         </w:tc>
         <w:tc>
           <w:tcPr>
-            <w:tcW w:w="2830" w:type="dxa"/>
+            <w:tcW w:w="2277" w:type="dxa"/>
+            <w:gridSpan w:val="2"/>
             <w:tcBorders>
-              <w:top w:val="single" w:color="auto" w:sz="4" w:space="0"/>
+              <w:top w:val="single" w:sz="4" w:space="0" w:color="auto"/>
             </w:tcBorders>
           </w:tcPr>
           <w:p>
@@ -371,9 +418,10 @@
         </w:tc>
         <w:tc>
           <w:tcPr>
-            <w:tcW w:w="1142" w:type="dxa"/>
+            <w:tcW w:w="1581" w:type="dxa"/>
+            <w:gridSpan w:val="2"/>
             <w:tcBorders>
-              <w:top w:val="single" w:color="auto" w:sz="4" w:space="0"/>
+              <w:top w:val="single" w:sz="4" w:space="0" w:color="auto"/>
             </w:tcBorders>
           </w:tcPr>
           <w:p>
@@ -390,9 +438,9 @@
         </w:tc>
         <w:tc>
           <w:tcPr>
-            <w:tcW w:w="1420" w:type="dxa"/>
+            <w:tcW w:w="797" w:type="dxa"/>
             <w:tcBorders>
-              <w:top w:val="single" w:color="auto" w:sz="4" w:space="0"/>
+              <w:top w:val="single" w:sz="4" w:space="0" w:color="auto"/>
             </w:tcBorders>
           </w:tcPr>
           <w:p>
@@ -410,9 +458,30 @@
         </w:tc>
         <w:tc>
           <w:tcPr>
-            <w:tcW w:w="1417" w:type="dxa"/>
+            <w:tcW w:w="1299" w:type="dxa"/>
             <w:tcBorders>
-              <w:top w:val="single" w:color="auto" w:sz="4" w:space="0"/>
+              <w:top w:val="single" w:sz="4" w:space="0" w:color="auto"/>
+            </w:tcBorders>
+          </w:tcPr>
+          <w:p>
+            <w:pPr>
+              <w:ind w:left="708" w:hanging="708"/>
+              <w:jc w:val="right"/>
+              <w:rPr>
+                <w:b/>
+                <w:bCs/>
+                <w:sz w:val="2"/>
+                <w:szCs w:val="2"/>
+              </w:rPr>
+            </w:pPr>
+          </w:p>
+        </w:tc>
+        <w:tc>
+          <w:tcPr>
+            <w:tcW w:w="1689" w:type="dxa"/>
+            <w:gridSpan w:val="2"/>
+            <w:tcBorders>
+              <w:top w:val="single" w:sz="4" w:space="0" w:color="auto"/>
             </w:tcBorders>
           </w:tcPr>
           <w:p>
@@ -429,9 +498,9 @@
         </w:tc>
         <w:tc>
           <w:tcPr>
-            <w:tcW w:w="1419" w:type="dxa"/>
+            <w:tcW w:w="1146" w:type="dxa"/>
             <w:tcBorders>
-              <w:top w:val="single" w:color="auto" w:sz="4" w:space="0"/>
+              <w:top w:val="single" w:sz="4" w:space="0" w:color="auto"/>
             </w:tcBorders>
           </w:tcPr>
           <w:p>
@@ -448,9 +517,9 @@
         </w:tc>
         <w:tc>
           <w:tcPr>
-            <w:tcW w:w="1418" w:type="dxa"/>
+            <w:tcW w:w="1364" w:type="dxa"/>
             <w:tcBorders>
-              <w:top w:val="single" w:color="auto" w:sz="4" w:space="0"/>
+              <w:top w:val="single" w:sz="4" w:space="0" w:color="auto"/>
             </w:tcBorders>
           </w:tcPr>
           <w:p>
@@ -471,24 +540,22 @@
           <w:alias w:val="#Nav: /NPR_POS_Entry/NPR_POS_Entry_Sales_Line"/>
           <w:tag w:val="#Nav: NPR_Sales_Ticket_A4_POS_Rdlc/6150613"/>
           <w:id w:val="220562077"/>
-          <w15:dataBinding w:prefixMappings="xmlns:ns0='urn:microsoft-dynamics-nav/reports/NPR_Sales_Ticket_A4_POS_Rdlc/6150613/'" w:xpath="/ns0:NavWordReportXmlPart[1]/ns0:NPR_POS_Entry[1]/ns0:NPR_POS_Entry_Sales_Line" w:storeItemID="{62303C39-08E7-47A2-87A1-4E32E33FE145}"/>
+          <w15:dataBinding w:prefixMappings="xmlns:ns0='urn:microsoft-dynamics-nav/reports/NPR_Sales_Ticket_A4_POS_Rdlc/6150613/' " w:xpath="/ns0:NavWordReportXmlPart[1]/ns0:NPR_POS_Entry[1]/ns0:NPR_POS_Entry_Sales_Line" w:storeItemID="{62303C39-08E7-47A2-87A1-4E32E33FE145}"/>
           <w15:repeatingSection/>
         </w:sdtPr>
-        <w:sdtEndPr/>
         <w:sdtContent>
           <w:sdt>
             <w:sdtPr>
               <w:id w:val="-1803761441"/>
               <w:placeholder>
-                <w:docPart w:val="93B98CC8862E48798F04340305108DBF"/>
+                <w:docPart w:val="184DC368335647279BD8EB5F82A87431"/>
               </w:placeholder>
               <w15:repeatingSectionItem/>
             </w:sdtPr>
-            <w:sdtEndPr/>
             <w:sdtContent>
               <w:tr>
                 <w:trPr>
-                  <w:trHeight w:val="567"/>
+                  <w:trHeight w:val="553"/>
                 </w:trPr>
                 <w:sdt>
                   <w:sdtPr>
@@ -496,16 +563,15 @@
                     <w:tag w:val="#Nav: NPR_Sales_Ticket_A4_POS_Rdlc/6150613"/>
                     <w:id w:val="-632175673"/>
                     <w:placeholder>
-                      <w:docPart w:val="F522C030C9484FF1B892FB743BF07136"/>
+                      <w:docPart w:val="878B88C5E8AC434DBB4AB96477B58ED3"/>
                     </w:placeholder>
                     <w:dataBinding w:prefixMappings="xmlns:ns0='urn:microsoft-dynamics-nav/reports/NPR_Sales_Ticket_A4_POS_Rdlc/6150613/'" w:xpath="/ns0:NavWordReportXmlPart[1]/ns0:NPR_POS_Entry[1]/ns0:NPR_POS_Entry_Sales_Line[1]/ns0:No_POS_Entry_Sales_Line[1]" w:storeItemID="{62303C39-08E7-47A2-87A1-4E32E33FE145}"/>
                     <w:text/>
                   </w:sdtPr>
-                  <w:sdtEndPr/>
                   <w:sdtContent>
                     <w:tc>
                       <w:tcPr>
-                        <w:tcW w:w="1268" w:type="dxa"/>
+                        <w:tcW w:w="998" w:type="dxa"/>
                       </w:tcPr>
                       <w:p>
                         <w:r>
@@ -521,16 +587,16 @@
                     <w:tag w:val="#Nav: NPR_Sales_Ticket_A4_POS_Rdlc/6150613"/>
                     <w:id w:val="-776245776"/>
                     <w:placeholder>
-                      <w:docPart w:val="F522C030C9484FF1B892FB743BF07136"/>
+                      <w:docPart w:val="878B88C5E8AC434DBB4AB96477B58ED3"/>
                     </w:placeholder>
                     <w:dataBinding w:prefixMappings="xmlns:ns0='urn:microsoft-dynamics-nav/reports/NPR_Sales_Ticket_A4_POS_Rdlc/6150613/'" w:xpath="/ns0:NavWordReportXmlPart[1]/ns0:NPR_POS_Entry[1]/ns0:NPR_POS_Entry_Sales_Line[1]/ns0:Description_POS_Entry_Sales_Line[1]" w:storeItemID="{62303C39-08E7-47A2-87A1-4E32E33FE145}"/>
                     <w:text/>
                   </w:sdtPr>
-                  <w:sdtEndPr/>
                   <w:sdtContent>
                     <w:tc>
                       <w:tcPr>
-                        <w:tcW w:w="2830" w:type="dxa"/>
+                        <w:tcW w:w="2277" w:type="dxa"/>
+                        <w:gridSpan w:val="2"/>
                       </w:tcPr>
                       <w:p>
                         <w:r>
@@ -546,16 +612,16 @@
                     <w:tag w:val="#Nav: NPR_Sales_Ticket_A4_POS_Rdlc/6150613"/>
                     <w:id w:val="1084111052"/>
                     <w:placeholder>
-                      <w:docPart w:val="F522C030C9484FF1B892FB743BF07136"/>
+                      <w:docPart w:val="878B88C5E8AC434DBB4AB96477B58ED3"/>
                     </w:placeholder>
                     <w:dataBinding w:prefixMappings="xmlns:ns0='urn:microsoft-dynamics-nav/reports/NPR_Sales_Ticket_A4_POS_Rdlc/6150613/'" w:xpath="/ns0:NavWordReportXmlPart[1]/ns0:NPR_POS_Entry[1]/ns0:NPR_POS_Entry_Sales_Line[1]/ns0:Quantity_POS_Entry_Sales_Line[1]" w:storeItemID="{62303C39-08E7-47A2-87A1-4E32E33FE145}"/>
                     <w:text/>
                   </w:sdtPr>
-                  <w:sdtEndPr/>
                   <w:sdtContent>
                     <w:tc>
                       <w:tcPr>
-                        <w:tcW w:w="1142" w:type="dxa"/>
+                        <w:tcW w:w="1581" w:type="dxa"/>
+                        <w:gridSpan w:val="2"/>
                       </w:tcPr>
                       <w:p>
                         <w:r>
@@ -567,20 +633,42 @@
                 </w:sdt>
                 <w:sdt>
                   <w:sdtPr>
+                    <w:alias w:val="#Nav: /NPR_POS_Entry/NPR_POS_Entry_Sales_Line/UOM_POS_Entry_Sales_Line"/>
+                    <w:tag w:val="#Nav: NPR_Sales_Ticket_A4_POS_Rdlc/6150613"/>
+                    <w:id w:val="2136214031"/>
+                    <w:placeholder>
+                      <w:docPart w:val="DefaultPlaceholder_-1854013440"/>
+                    </w:placeholder>
+                    <w15:dataBinding w:prefixMappings="xmlns:ns0='urn:microsoft-dynamics-nav/reports/NPR_Sales_Ticket_A4_POS_Rdlc/6150613/' " w:xpath="/ns0:NavWordReportXmlPart[1]/ns0:NPR_POS_Entry[1]/ns0:NPR_POS_Entry_Sales_Line[1]/ns0:UOM_POS_Entry_Sales_Line[1]" w:storeItemID="{62303C39-08E7-47A2-87A1-4E32E33FE145}" w16sdtdh:storeItemChecksum="TxETOQ=="/>
+                  </w:sdtPr>
+                  <w:sdtContent>
+                    <w:tc>
+                      <w:tcPr>
+                        <w:tcW w:w="797" w:type="dxa"/>
+                      </w:tcPr>
+                      <w:p>
+                        <w:r>
+                          <w:t>UOM_POS_Entry_Sales_Line</w:t>
+                        </w:r>
+                      </w:p>
+                    </w:tc>
+                  </w:sdtContent>
+                </w:sdt>
+                <w:sdt>
+                  <w:sdtPr>
                     <w:alias w:val="#Nav: /NPR_POS_Entry/NPR_POS_Entry_Sales_Line/Unit_Price_POS_Entry_Sales_Line"/>
                     <w:tag w:val="#Nav: NPR_Sales_Ticket_A4_POS_Rdlc/6150613"/>
                     <w:id w:val="423626556"/>
                     <w:placeholder>
-                      <w:docPart w:val="F522C030C9484FF1B892FB743BF07136"/>
+                      <w:docPart w:val="878B88C5E8AC434DBB4AB96477B58ED3"/>
                     </w:placeholder>
                     <w:dataBinding w:prefixMappings="xmlns:ns0='urn:microsoft-dynamics-nav/reports/NPR_Sales_Ticket_A4_POS_Rdlc/6150613/'" w:xpath="/ns0:NavWordReportXmlPart[1]/ns0:NPR_POS_Entry[1]/ns0:NPR_POS_Entry_Sales_Line[1]/ns0:Unit_Price_POS_Entry_Sales_Line[1]" w:storeItemID="{62303C39-08E7-47A2-87A1-4E32E33FE145}"/>
                     <w:text/>
                   </w:sdtPr>
-                  <w:sdtEndPr/>
                   <w:sdtContent>
                     <w:tc>
                       <w:tcPr>
-                        <w:tcW w:w="1420" w:type="dxa"/>
+                        <w:tcW w:w="1299" w:type="dxa"/>
                       </w:tcPr>
                       <w:p>
                         <w:r>
@@ -596,16 +684,16 @@
                     <w:tag w:val="#Nav: NPR_Sales_Ticket_A4_POS_Rdlc/6150613"/>
                     <w:id w:val="813917166"/>
                     <w:placeholder>
-                      <w:docPart w:val="DefaultPlaceholder_-1854013440"/>
+                      <w:docPart w:val="705A37280B244B69A2246441F1084C9A"/>
                     </w:placeholder>
                     <w:dataBinding w:prefixMappings="xmlns:ns0='urn:microsoft-dynamics-nav/reports/NPR_Sales_Ticket_A4_POS_Rdlc/6150613/'" w:xpath="/ns0:NavWordReportXmlPart[1]/ns0:NPR_POS_Entry[1]/ns0:NPR_POS_Entry_Sales_Line[1]/ns0:Total_Quantity_UnitPrice[1]" w:storeItemID="{62303C39-08E7-47A2-87A1-4E32E33FE145}"/>
                     <w:text/>
                   </w:sdtPr>
-                  <w:sdtEndPr/>
                   <w:sdtContent>
                     <w:tc>
                       <w:tcPr>
-                        <w:tcW w:w="1417" w:type="dxa"/>
+                        <w:tcW w:w="1689" w:type="dxa"/>
+                        <w:gridSpan w:val="2"/>
                       </w:tcPr>
                       <w:p>
                         <w:r>
@@ -621,16 +709,15 @@
                     <w:tag w:val="#Nav: NPR_Sales_Ticket_A4_POS_Rdlc/6150613"/>
                     <w:id w:val="-1476906229"/>
                     <w:placeholder>
-                      <w:docPart w:val="DefaultPlaceholder_-1854013440"/>
+                      <w:docPart w:val="705A37280B244B69A2246441F1084C9A"/>
                     </w:placeholder>
                     <w:dataBinding w:prefixMappings="xmlns:ns0='urn:microsoft-dynamics-nav/reports/NPR_Sales_Ticket_A4_POS_Rdlc/6150613/'" w:xpath="/ns0:NavWordReportXmlPart[1]/ns0:NPR_POS_Entry[1]/ns0:NPR_POS_Entry_Sales_Line[1]/ns0:Line_Discount_Amount_Incl__VAT[1]" w:storeItemID="{62303C39-08E7-47A2-87A1-4E32E33FE145}"/>
                     <w:text/>
                   </w:sdtPr>
-                  <w:sdtEndPr/>
                   <w:sdtContent>
                     <w:tc>
                       <w:tcPr>
-                        <w:tcW w:w="1419" w:type="dxa"/>
+                        <w:tcW w:w="1146" w:type="dxa"/>
                       </w:tcPr>
                       <w:p>
                         <w:r>
@@ -646,16 +733,15 @@
                     <w:tag w:val="#Nav: NPR_Sales_Ticket_A4_POS_Rdlc/6150613"/>
                     <w:id w:val="1592500868"/>
                     <w:placeholder>
-                      <w:docPart w:val="F522C030C9484FF1B892FB743BF07136"/>
+                      <w:docPart w:val="878B88C5E8AC434DBB4AB96477B58ED3"/>
                     </w:placeholder>
                     <w:dataBinding w:prefixMappings="xmlns:ns0='urn:microsoft-dynamics-nav/reports/NPR_Sales_Ticket_A4_POS_Rdlc/6150613/'" w:xpath="/ns0:NavWordReportXmlPart[1]/ns0:NPR_POS_Entry[1]/ns0:NPR_POS_Entry_Sales_Line[1]/ns0:Amount_Incl_VAT_POS_Entry_Sales_Line[1]" w:storeItemID="{62303C39-08E7-47A2-87A1-4E32E33FE145}"/>
                     <w:text/>
                   </w:sdtPr>
-                  <w:sdtEndPr/>
                   <w:sdtContent>
                     <w:tc>
                       <w:tcPr>
-                        <w:tcW w:w="1418" w:type="dxa"/>
+                        <w:tcW w:w="1364" w:type="dxa"/>
                       </w:tcPr>
                       <w:p>
                         <w:r>
@@ -672,13 +758,24 @@
       </w:sdt>
       <w:tr>
         <w:trPr>
-          <w:trHeight w:val="70"/>
+          <w:gridAfter w:val="3"/>
+          <w:wAfter w:w="2573" w:type="dxa"/>
+          <w:trHeight w:val="65"/>
         </w:trPr>
         <w:tc>
           <w:tcPr>
-            <w:tcW w:w="1268" w:type="dxa"/>
+            <w:tcW w:w="998" w:type="dxa"/>
             <w:tcBorders>
-              <w:bottom w:val="single" w:color="auto" w:sz="4" w:space="0"/>
+              <w:bottom w:val="single" w:sz="4" w:space="0" w:color="auto"/>
+            </w:tcBorders>
+          </w:tcPr>
+          <w:p/>
+        </w:tc>
+        <w:tc>
+          <w:tcPr>
+            <w:tcW w:w="284" w:type="dxa"/>
+            <w:tcBorders>
+              <w:bottom w:val="single" w:sz="4" w:space="0" w:color="auto"/>
             </w:tcBorders>
           </w:tcPr>
           <w:p/>
@@ -689,19 +786,18 @@
             <w:tag w:val="#Nav: NPR_Sales_Ticket_A4_POS_Rdlc/6150613"/>
             <w:id w:val="-11459882"/>
             <w:placeholder>
-              <w:docPart w:val="C2B9C66A70C14DA0B20B5D576F98EE4F"/>
+              <w:docPart w:val="7DBB00C7B14045B5B7DA7E3FE590A6F6"/>
             </w:placeholder>
             <w:dataBinding w:prefixMappings="xmlns:ns0='urn:microsoft-dynamics-nav/reports/NPR_Sales_Ticket_A4_POS_Rdlc/6150613/'" w:xpath="/ns0:NavWordReportXmlPart[1]/ns0:NPR_POS_Entry[1]/ns0:NPR_POS_Entry_Sales_Line[1]/ns0:Item_Variant[1]/ns0:Description_Item_Variant[1]" w:storeItemID="{62303C39-08E7-47A2-87A1-4E32E33FE145}"/>
             <w:text/>
           </w:sdtPr>
-          <w:sdtEndPr/>
           <w:sdtContent>
             <w:tc>
               <w:tcPr>
-                <w:tcW w:w="5392" w:type="dxa"/>
-                <w:gridSpan w:val="3"/>
+                <w:tcW w:w="3402" w:type="dxa"/>
+                <w:gridSpan w:val="2"/>
                 <w:tcBorders>
-                  <w:bottom w:val="single" w:color="auto" w:sz="4" w:space="0"/>
+                  <w:bottom w:val="single" w:sz="4" w:space="0" w:color="auto"/>
                 </w:tcBorders>
               </w:tcPr>
               <w:p>
@@ -714,40 +810,52 @@
         </w:sdt>
         <w:tc>
           <w:tcPr>
-            <w:tcW w:w="2836" w:type="dxa"/>
-            <w:gridSpan w:val="2"/>
+            <w:tcW w:w="2268" w:type="dxa"/>
+            <w:gridSpan w:val="3"/>
             <w:tcBorders>
-              <w:bottom w:val="single" w:color="auto" w:sz="4" w:space="0"/>
+              <w:bottom w:val="single" w:sz="4" w:space="0" w:color="auto"/>
             </w:tcBorders>
           </w:tcPr>
           <w:p/>
         </w:tc>
         <w:tc>
           <w:tcPr>
-            <w:tcW w:w="1418" w:type="dxa"/>
+            <w:tcW w:w="1626" w:type="dxa"/>
             <w:tcBorders>
-              <w:bottom w:val="single" w:color="auto" w:sz="4" w:space="0"/>
+              <w:bottom w:val="single" w:sz="4" w:space="0" w:color="auto"/>
             </w:tcBorders>
           </w:tcPr>
           <w:p/>
         </w:tc>
       </w:tr>
       <w:tr>
+        <w:trPr>
+          <w:trHeight w:val="526"/>
+        </w:trPr>
         <w:tc>
           <w:tcPr>
-            <w:tcW w:w="5240" w:type="dxa"/>
-            <w:gridSpan w:val="3"/>
+            <w:tcW w:w="4856" w:type="dxa"/>
+            <w:gridSpan w:val="5"/>
             <w:tcBorders>
-              <w:top w:val="single" w:color="auto" w:sz="4" w:space="0"/>
+              <w:top w:val="single" w:sz="4" w:space="0" w:color="auto"/>
             </w:tcBorders>
           </w:tcPr>
           <w:p/>
         </w:tc>
         <w:tc>
           <w:tcPr>
-            <w:tcW w:w="1420" w:type="dxa"/>
+            <w:tcW w:w="797" w:type="dxa"/>
             <w:tcBorders>
-              <w:top w:val="single" w:color="auto" w:sz="4" w:space="0"/>
+              <w:top w:val="single" w:sz="4" w:space="0" w:color="auto"/>
+            </w:tcBorders>
+          </w:tcPr>
+          <w:p/>
+        </w:tc>
+        <w:tc>
+          <w:tcPr>
+            <w:tcW w:w="1299" w:type="dxa"/>
+            <w:tcBorders>
+              <w:top w:val="single" w:sz="4" w:space="0" w:color="auto"/>
             </w:tcBorders>
           </w:tcPr>
           <w:p/>
@@ -758,19 +866,18 @@
             <w:tag w:val="#Nav: NPR_Sales_Ticket_A4_POS_Rdlc/6150613"/>
             <w:id w:val="-573199588"/>
             <w:placeholder>
-              <w:docPart w:val="C6A7A3144417463C91066FA437662C38"/>
+              <w:docPart w:val="D6A9E9C31E0B490384C95BD7092DA42A"/>
             </w:placeholder>
             <w:dataBinding w:prefixMappings="xmlns:ns0='urn:microsoft-dynamics-nav/reports/NPR_Sales_Ticket_A4_POS_Rdlc/6150613/'" w:xpath="/ns0:NavWordReportXmlPart[1]/ns0:NPR_POS_Entry[1]/ns0:TotalAmountInclVATLabel_POS_Entry[1]" w:storeItemID="{62303C39-08E7-47A2-87A1-4E32E33FE145}"/>
             <w:text/>
           </w:sdtPr>
-          <w:sdtEndPr/>
           <w:sdtContent>
             <w:tc>
               <w:tcPr>
-                <w:tcW w:w="2836" w:type="dxa"/>
-                <w:gridSpan w:val="2"/>
+                <w:tcW w:w="2835" w:type="dxa"/>
+                <w:gridSpan w:val="3"/>
                 <w:tcBorders>
-                  <w:top w:val="single" w:color="auto" w:sz="4" w:space="0"/>
+                  <w:top w:val="single" w:sz="4" w:space="0" w:color="auto"/>
                 </w:tcBorders>
               </w:tcPr>
               <w:p>
@@ -787,18 +894,17 @@
             <w:tag w:val="#Nav: NPR_Sales_Ticket_A4_POS_Rdlc/6150613"/>
             <w:id w:val="-2045668781"/>
             <w:placeholder>
-              <w:docPart w:val="9EDFDDC2239B440AB6D3CC90564AFB73"/>
+              <w:docPart w:val="C500BB6CC28A4FF888B710AF135D3E67"/>
             </w:placeholder>
             <w:dataBinding w:prefixMappings="xmlns:ns0='urn:microsoft-dynamics-nav/reports/NPR_Sales_Ticket_A4_POS_Rdlc/6150613/'" w:xpath="/ns0:NavWordReportXmlPart[1]/ns0:NPR_POS_Entry[1]/ns0:TotalAmountInclTax_POS_Entry[1]" w:storeItemID="{62303C39-08E7-47A2-87A1-4E32E33FE145}"/>
             <w:text/>
           </w:sdtPr>
-          <w:sdtEndPr/>
           <w:sdtContent>
             <w:tc>
               <w:tcPr>
-                <w:tcW w:w="1418" w:type="dxa"/>
+                <w:tcW w:w="1364" w:type="dxa"/>
                 <w:tcBorders>
-                  <w:top w:val="single" w:color="auto" w:sz="4" w:space="0"/>
+                  <w:top w:val="single" w:sz="4" w:space="0" w:color="auto"/>
                 </w:tcBorders>
               </w:tcPr>
               <w:p>
@@ -814,16 +920,25 @@
         </w:sdt>
       </w:tr>
       <w:tr>
+        <w:trPr>
+          <w:trHeight w:val="511"/>
+        </w:trPr>
         <w:tc>
           <w:tcPr>
-            <w:tcW w:w="5240" w:type="dxa"/>
-            <w:gridSpan w:val="3"/>
+            <w:tcW w:w="4856" w:type="dxa"/>
+            <w:gridSpan w:val="5"/>
           </w:tcPr>
           <w:p/>
         </w:tc>
         <w:tc>
           <w:tcPr>
-            <w:tcW w:w="1420" w:type="dxa"/>
+            <w:tcW w:w="797" w:type="dxa"/>
+          </w:tcPr>
+          <w:p/>
+        </w:tc>
+        <w:tc>
+          <w:tcPr>
+            <w:tcW w:w="1299" w:type="dxa"/>
           </w:tcPr>
           <w:p/>
         </w:tc>
@@ -833,17 +948,16 @@
             <w:tag w:val="#Nav: NPR_Sales_Ticket_A4_POS_Rdlc/6150613"/>
             <w:id w:val="1088192994"/>
             <w:placeholder>
-              <w:docPart w:val="F522C030C9484FF1B892FB743BF07136"/>
+              <w:docPart w:val="878B88C5E8AC434DBB4AB96477B58ED3"/>
             </w:placeholder>
             <w:dataBinding w:prefixMappings="xmlns:ns0='urn:microsoft-dynamics-nav/reports/NPR_Sales_Ticket_A4_POS_Rdlc/6150613/'" w:xpath="/ns0:NavWordReportXmlPart[1]/ns0:Labels[1]/ns0:TotalDiscountAmountLabel[1]" w:storeItemID="{62303C39-08E7-47A2-87A1-4E32E33FE145}"/>
             <w:text/>
           </w:sdtPr>
-          <w:sdtEndPr/>
           <w:sdtContent>
             <w:tc>
               <w:tcPr>
-                <w:tcW w:w="2836" w:type="dxa"/>
-                <w:gridSpan w:val="2"/>
+                <w:tcW w:w="2835" w:type="dxa"/>
+                <w:gridSpan w:val="3"/>
               </w:tcPr>
               <w:p>
                 <w:r>
@@ -859,16 +973,15 @@
             <w:tag w:val="#Nav: NPR_Sales_Ticket_A4_POS_Rdlc/6150613"/>
             <w:id w:val="929630005"/>
             <w:placeholder>
-              <w:docPart w:val="F522C030C9484FF1B892FB743BF07136"/>
+              <w:docPart w:val="878B88C5E8AC434DBB4AB96477B58ED3"/>
             </w:placeholder>
             <w:dataBinding w:prefixMappings="xmlns:ns0='urn:microsoft-dynamics-nav/reports/NPR_Sales_Ticket_A4_POS_Rdlc/6150613/'" w:xpath="/ns0:NavWordReportXmlPart[1]/ns0:NPR_POS_Entry[1]/ns0:DiscountAmount_POS_Entry[1]" w:storeItemID="{62303C39-08E7-47A2-87A1-4E32E33FE145}"/>
             <w:text/>
           </w:sdtPr>
-          <w:sdtEndPr/>
           <w:sdtContent>
             <w:tc>
               <w:tcPr>
-                <w:tcW w:w="1418" w:type="dxa"/>
+                <w:tcW w:w="1364" w:type="dxa"/>
               </w:tcPr>
               <w:p>
                 <w:pPr>
@@ -883,16 +996,25 @@
         </w:sdt>
       </w:tr>
       <w:tr>
+        <w:trPr>
+          <w:trHeight w:val="526"/>
+        </w:trPr>
         <w:tc>
           <w:tcPr>
-            <w:tcW w:w="5240" w:type="dxa"/>
-            <w:gridSpan w:val="3"/>
+            <w:tcW w:w="4856" w:type="dxa"/>
+            <w:gridSpan w:val="5"/>
           </w:tcPr>
           <w:p/>
         </w:tc>
         <w:tc>
           <w:tcPr>
-            <w:tcW w:w="1420" w:type="dxa"/>
+            <w:tcW w:w="797" w:type="dxa"/>
+          </w:tcPr>
+          <w:p/>
+        </w:tc>
+        <w:tc>
+          <w:tcPr>
+            <w:tcW w:w="1299" w:type="dxa"/>
           </w:tcPr>
           <w:p/>
         </w:tc>
@@ -902,17 +1024,16 @@
             <w:tag w:val="#Nav: NPR_Sales_Ticket_A4_POS_Rdlc/6150613"/>
             <w:id w:val="-1383409856"/>
             <w:placeholder>
-              <w:docPart w:val="F522C030C9484FF1B892FB743BF07136"/>
+              <w:docPart w:val="878B88C5E8AC434DBB4AB96477B58ED3"/>
             </w:placeholder>
             <w:dataBinding w:prefixMappings="xmlns:ns0='urn:microsoft-dynamics-nav/reports/NPR_Sales_Ticket_A4_POS_Rdlc/6150613/'" w:xpath="/ns0:NavWordReportXmlPart[1]/ns0:NPR_POS_Entry_Tax_Line[1]/ns0:TotalTaxText_POS_Tax_Amount_Line[1]" w:storeItemID="{62303C39-08E7-47A2-87A1-4E32E33FE145}"/>
             <w:text/>
           </w:sdtPr>
-          <w:sdtEndPr/>
           <w:sdtContent>
             <w:tc>
               <w:tcPr>
-                <w:tcW w:w="2836" w:type="dxa"/>
-                <w:gridSpan w:val="2"/>
+                <w:tcW w:w="2835" w:type="dxa"/>
+                <w:gridSpan w:val="3"/>
               </w:tcPr>
               <w:p>
                 <w:r>
@@ -928,16 +1049,15 @@
             <w:tag w:val="#Nav: NPR_Sales_Ticket_A4_POS_Rdlc/6150613"/>
             <w:id w:val="1677618310"/>
             <w:placeholder>
-              <w:docPart w:val="F522C030C9484FF1B892FB743BF07136"/>
+              <w:docPart w:val="878B88C5E8AC434DBB4AB96477B58ED3"/>
             </w:placeholder>
             <w:dataBinding w:prefixMappings="xmlns:ns0='urn:microsoft-dynamics-nav/reports/NPR_Sales_Ticket_A4_POS_Rdlc/6150613/'" w:xpath="/ns0:NavWordReportXmlPart[1]/ns0:NPR_POS_Entry[1]/ns0:TotalTaxAmount_POS_Entry[1]" w:storeItemID="{62303C39-08E7-47A2-87A1-4E32E33FE145}"/>
             <w:text/>
           </w:sdtPr>
-          <w:sdtEndPr/>
           <w:sdtContent>
             <w:tc>
               <w:tcPr>
-                <w:tcW w:w="1418" w:type="dxa"/>
+                <w:tcW w:w="1364" w:type="dxa"/>
               </w:tcPr>
               <w:p>
                 <w:pPr>
@@ -952,16 +1072,25 @@
         </w:sdt>
       </w:tr>
       <w:tr>
+        <w:trPr>
+          <w:trHeight w:val="526"/>
+        </w:trPr>
         <w:tc>
           <w:tcPr>
-            <w:tcW w:w="5240" w:type="dxa"/>
-            <w:gridSpan w:val="3"/>
+            <w:tcW w:w="4856" w:type="dxa"/>
+            <w:gridSpan w:val="5"/>
           </w:tcPr>
           <w:p/>
         </w:tc>
         <w:tc>
           <w:tcPr>
-            <w:tcW w:w="1420" w:type="dxa"/>
+            <w:tcW w:w="797" w:type="dxa"/>
+          </w:tcPr>
+          <w:p/>
+        </w:tc>
+        <w:tc>
+          <w:tcPr>
+            <w:tcW w:w="1299" w:type="dxa"/>
           </w:tcPr>
           <w:p/>
         </w:tc>
@@ -971,17 +1100,16 @@
             <w:tag w:val="#Nav: NPR_Sales_Ticket_A4_POS_Rdlc/6150613"/>
             <w:id w:val="-1448922185"/>
             <w:placeholder>
-              <w:docPart w:val="D3CF1865C6E8445CBE25B2CF024A05C6"/>
+              <w:docPart w:val="81823ADF4F164A69AEEAEBC598C0F9AC"/>
             </w:placeholder>
             <w:dataBinding w:prefixMappings="xmlns:ns0='urn:microsoft-dynamics-nav/reports/NPR_Sales_Ticket_A4_POS_Rdlc/6150613/'" w:xpath="/ns0:NavWordReportXmlPart[1]/ns0:NPR_POS_Entry[1]/ns0:TotalAmountLabel_POS_Entry[1]" w:storeItemID="{62303C39-08E7-47A2-87A1-4E32E33FE145}"/>
             <w:text/>
           </w:sdtPr>
-          <w:sdtEndPr/>
           <w:sdtContent>
             <w:tc>
               <w:tcPr>
-                <w:tcW w:w="2836" w:type="dxa"/>
-                <w:gridSpan w:val="2"/>
+                <w:tcW w:w="2835" w:type="dxa"/>
+                <w:gridSpan w:val="3"/>
               </w:tcPr>
               <w:p>
                 <w:r>
@@ -997,16 +1125,15 @@
             <w:tag w:val="#Nav: NPR_Sales_Ticket_A4_POS_Rdlc/6150613"/>
             <w:id w:val="769973088"/>
             <w:placeholder>
-              <w:docPart w:val="584781CAC6B54625AD44B96CB9392388"/>
+              <w:docPart w:val="BAEFC9647475443DB016A470A3DA498D"/>
             </w:placeholder>
             <w:dataBinding w:prefixMappings="xmlns:ns0='urn:microsoft-dynamics-nav/reports/NPR_Sales_Ticket_A4_POS_Rdlc/6150613/'" w:xpath="/ns0:NavWordReportXmlPart[1]/ns0:NPR_POS_Entry[1]/ns0:TotalAmount_POS_Entry[1]" w:storeItemID="{62303C39-08E7-47A2-87A1-4E32E33FE145}"/>
             <w:text/>
           </w:sdtPr>
-          <w:sdtEndPr/>
           <w:sdtContent>
             <w:tc>
               <w:tcPr>
-                <w:tcW w:w="1418" w:type="dxa"/>
+                <w:tcW w:w="1364" w:type="dxa"/>
               </w:tcPr>
               <w:p>
                 <w:pPr>
@@ -1028,12 +1155,12 @@
         <w:tblW w:w="10921" w:type="dxa"/>
         <w:tblInd w:w="-289" w:type="dxa"/>
         <w:tblBorders>
-          <w:top w:val="none" w:color="auto" w:sz="0" w:space="0"/>
-          <w:left w:val="none" w:color="auto" w:sz="0" w:space="0"/>
-          <w:bottom w:val="none" w:color="auto" w:sz="0" w:space="0"/>
-          <w:right w:val="none" w:color="auto" w:sz="0" w:space="0"/>
-          <w:insideH w:val="none" w:color="auto" w:sz="0" w:space="0"/>
-          <w:insideV w:val="none" w:color="auto" w:sz="0" w:space="0"/>
+          <w:top w:val="none" w:sz="0" w:space="0" w:color="auto"/>
+          <w:left w:val="none" w:sz="0" w:space="0" w:color="auto"/>
+          <w:bottom w:val="none" w:sz="0" w:space="0" w:color="auto"/>
+          <w:right w:val="none" w:sz="0" w:space="0" w:color="auto"/>
+          <w:insideH w:val="none" w:sz="0" w:space="0" w:color="auto"/>
+          <w:insideV w:val="none" w:sz="0" w:space="0" w:color="auto"/>
         </w:tblBorders>
         <w:tblLayout w:type="fixed"/>
         <w:tblLook w:val="04A0" w:firstRow="1" w:lastRow="0" w:firstColumn="1" w:lastColumn="0" w:noHBand="0" w:noVBand="1"/>
@@ -1063,7 +1190,6 @@
             <w:dataBinding w:prefixMappings="xmlns:ns0='urn:microsoft-dynamics-nav/reports/NPR_Sales_Ticket_A4_POS_Rdlc/6150613/'" w:xpath="/ns0:NavWordReportXmlPart[1]/ns0:Labels[1]/ns0:PaymentLabel[1]" w:storeItemID="{62303C39-08E7-47A2-87A1-4E32E33FE145}"/>
             <w:text/>
           </w:sdtPr>
-          <w:sdtEndPr/>
           <w:sdtContent>
             <w:tc>
               <w:tcPr>
@@ -1120,13 +1246,12 @@
             <w:dataBinding w:prefixMappings="xmlns:ns0='urn:microsoft-dynamics-nav/reports/NPR_Sales_Ticket_A4_POS_Rdlc/6150613/'" w:xpath="/ns0:NavWordReportXmlPart[1]/ns0:Labels[1]/ns0:MethodCodeLabel[1]" w:storeItemID="{62303C39-08E7-47A2-87A1-4E32E33FE145}"/>
             <w:text/>
           </w:sdtPr>
-          <w:sdtEndPr/>
           <w:sdtContent>
             <w:tc>
               <w:tcPr>
                 <w:tcW w:w="2091" w:type="dxa"/>
                 <w:tcBorders>
-                  <w:bottom w:val="single" w:color="auto" w:sz="4" w:space="0"/>
+                  <w:bottom w:val="single" w:sz="4" w:space="0" w:color="auto"/>
                 </w:tcBorders>
               </w:tcPr>
               <w:p>
@@ -1162,13 +1287,12 @@
             <w:dataBinding w:prefixMappings="xmlns:ns0='urn:microsoft-dynamics-nav/reports/NPR_Sales_Ticket_A4_POS_Rdlc/6150613/'" w:xpath="/ns0:NavWordReportXmlPart[1]/ns0:Labels[1]/ns0:Description_POS_Payment_LineCaption[1]" w:storeItemID="{62303C39-08E7-47A2-87A1-4E32E33FE145}"/>
             <w:text/>
           </w:sdtPr>
-          <w:sdtEndPr/>
           <w:sdtContent>
             <w:tc>
               <w:tcPr>
                 <w:tcW w:w="2091" w:type="dxa"/>
                 <w:tcBorders>
-                  <w:bottom w:val="single" w:color="auto" w:sz="4" w:space="0"/>
+                  <w:bottom w:val="single" w:sz="4" w:space="0" w:color="auto"/>
                 </w:tcBorders>
               </w:tcPr>
               <w:p>
@@ -1204,14 +1328,13 @@
             <w:dataBinding w:prefixMappings="xmlns:ns0='urn:microsoft-dynamics-nav/reports/NPR_Sales_Ticket_A4_POS_Rdlc/6150613/'" w:xpath="/ns0:NavWordReportXmlPart[1]/ns0:Labels[1]/ns0:PaidCurrencyLabel[1]" w:storeItemID="{62303C39-08E7-47A2-87A1-4E32E33FE145}"/>
             <w:text/>
           </w:sdtPr>
-          <w:sdtEndPr/>
           <w:sdtContent>
             <w:tc>
               <w:tcPr>
                 <w:tcW w:w="2091" w:type="dxa"/>
                 <w:gridSpan w:val="2"/>
                 <w:tcBorders>
-                  <w:bottom w:val="single" w:color="auto" w:sz="4" w:space="0"/>
+                  <w:bottom w:val="single" w:sz="4" w:space="0" w:color="auto"/>
                 </w:tcBorders>
               </w:tcPr>
               <w:p>
@@ -1248,13 +1371,12 @@
             <w:dataBinding w:prefixMappings="xmlns:ns0='urn:microsoft-dynamics-nav/reports/NPR_Sales_Ticket_A4_POS_Rdlc/6150613/'" w:xpath="/ns0:NavWordReportXmlPart[1]/ns0:Labels[1]/ns0:Amount_POS_Payment_LineCaption[1]" w:storeItemID="{62303C39-08E7-47A2-87A1-4E32E33FE145}"/>
             <w:text/>
           </w:sdtPr>
-          <w:sdtEndPr/>
           <w:sdtContent>
             <w:tc>
               <w:tcPr>
                 <w:tcW w:w="2663" w:type="dxa"/>
                 <w:tcBorders>
-                  <w:bottom w:val="single" w:color="auto" w:sz="4" w:space="0"/>
+                  <w:bottom w:val="single" w:sz="4" w:space="0" w:color="auto"/>
                 </w:tcBorders>
               </w:tcPr>
               <w:p>
@@ -1291,13 +1413,12 @@
             <w:dataBinding w:prefixMappings="xmlns:ns0='urn:microsoft-dynamics-nav/reports/NPR_Sales_Ticket_A4_POS_Rdlc/6150613/'" w:xpath="/ns0:NavWordReportXmlPart[1]/ns0:Labels[1]/ns0:AmountSalesCurrency_POS_Payment_LineCaption[1]" w:storeItemID="{62303C39-08E7-47A2-87A1-4E32E33FE145}"/>
             <w:text/>
           </w:sdtPr>
-          <w:sdtEndPr/>
           <w:sdtContent>
             <w:tc>
               <w:tcPr>
                 <w:tcW w:w="1985" w:type="dxa"/>
                 <w:tcBorders>
-                  <w:bottom w:val="single" w:color="auto" w:sz="4" w:space="0"/>
+                  <w:bottom w:val="single" w:sz="4" w:space="0" w:color="auto"/>
                 </w:tcBorders>
               </w:tcPr>
               <w:p>
@@ -1325,7 +1446,7 @@
           <w:tcPr>
             <w:tcW w:w="2091" w:type="dxa"/>
             <w:tcBorders>
-              <w:top w:val="single" w:color="auto" w:sz="4" w:space="0"/>
+              <w:top w:val="single" w:sz="4" w:space="0" w:color="auto"/>
             </w:tcBorders>
           </w:tcPr>
           <w:p>
@@ -1343,7 +1464,7 @@
           <w:tcPr>
             <w:tcW w:w="2091" w:type="dxa"/>
             <w:tcBorders>
-              <w:top w:val="single" w:color="auto" w:sz="4" w:space="0"/>
+              <w:top w:val="single" w:sz="4" w:space="0" w:color="auto"/>
             </w:tcBorders>
           </w:tcPr>
           <w:p>
@@ -1362,7 +1483,7 @@
             <w:tcW w:w="2091" w:type="dxa"/>
             <w:gridSpan w:val="2"/>
             <w:tcBorders>
-              <w:top w:val="single" w:color="auto" w:sz="4" w:space="0"/>
+              <w:top w:val="single" w:sz="4" w:space="0" w:color="auto"/>
             </w:tcBorders>
           </w:tcPr>
           <w:p>
@@ -1381,7 +1502,7 @@
           <w:tcPr>
             <w:tcW w:w="2663" w:type="dxa"/>
             <w:tcBorders>
-              <w:top w:val="single" w:color="auto" w:sz="4" w:space="0"/>
+              <w:top w:val="single" w:sz="4" w:space="0" w:color="auto"/>
             </w:tcBorders>
           </w:tcPr>
           <w:p>
@@ -1400,7 +1521,7 @@
           <w:tcPr>
             <w:tcW w:w="1985" w:type="dxa"/>
             <w:tcBorders>
-              <w:top w:val="single" w:color="auto" w:sz="4" w:space="0"/>
+              <w:top w:val="single" w:sz="4" w:space="0" w:color="auto"/>
             </w:tcBorders>
           </w:tcPr>
           <w:p>
@@ -1427,7 +1548,7 @@
           <w:alias w:val="#Nav: /NPR_POS_Entry_Payment_Line"/>
           <w:tag w:val="#Nav: NPR_Sales_Ticket_A4_POS_Rdlc/6150613"/>
           <w:id w:val="1502847996"/>
-          <w15:dataBinding w:prefixMappings="xmlns:ns0='urn:microsoft-dynamics-nav/reports/NPR_Sales_Ticket_A4_POS_Rdlc/6150613/'" w:xpath="/ns0:NavWordReportXmlPart[1]/ns0:NPR_POS_Entry_Payment_Line" w:storeItemID="{62303C39-08E7-47A2-87A1-4E32E33FE145}"/>
+          <w15:dataBinding w:prefixMappings="xmlns:ns0='urn:microsoft-dynamics-nav/reports/NPR_Sales_Ticket_A4_POS_Rdlc/6150613/' " w:xpath="/ns0:NavWordReportXmlPart[1]/ns0:NPR_POS_Entry_Payment_Line" w:storeItemID="{62303C39-08E7-47A2-87A1-4E32E33FE145}"/>
           <w15:repeatingSection/>
         </w:sdtPr>
         <w:sdtEndPr>
@@ -1512,7 +1633,6 @@
                     <w:dataBinding w:prefixMappings="xmlns:ns0='urn:microsoft-dynamics-nav/reports/NPR_Sales_Ticket_A4_POS_Rdlc/6150613/'" w:xpath="/ns0:NavWordReportXmlPart[1]/ns0:NPR_POS_Entry_Payment_Line[1]/ns0:Description_POS_Payment_Line[1]" w:storeItemID="{62303C39-08E7-47A2-87A1-4E32E33FE145}"/>
                     <w:text/>
                   </w:sdtPr>
-                  <w:sdtEndPr/>
                   <w:sdtContent>
                     <w:tc>
                       <w:tcPr>
@@ -1545,7 +1665,6 @@
                     <w:dataBinding w:prefixMappings="xmlns:ns0='urn:microsoft-dynamics-nav/reports/NPR_Sales_Ticket_A4_POS_Rdlc/6150613/'" w:xpath="/ns0:NavWordReportXmlPart[1]/ns0:NPR_POS_Entry_Payment_Line[1]/ns0:CurrencyCode_POS_Payment_Line[1]" w:storeItemID="{62303C39-08E7-47A2-87A1-4E32E33FE145}"/>
                     <w:text/>
                   </w:sdtPr>
-                  <w:sdtEndPr/>
                   <w:sdtContent>
                     <w:tc>
                       <w:tcPr>
@@ -1579,7 +1698,6 @@
                     <w:dataBinding w:prefixMappings="xmlns:ns0='urn:microsoft-dynamics-nav/reports/NPR_Sales_Ticket_A4_POS_Rdlc/6150613/'" w:xpath="/ns0:NavWordReportXmlPart[1]/ns0:NPR_POS_Entry_Payment_Line[1]/ns0:Amount_POS_Payment_Line[1]" w:storeItemID="{62303C39-08E7-47A2-87A1-4E32E33FE145}"/>
                     <w:text/>
                   </w:sdtPr>
-                  <w:sdtEndPr/>
                   <w:sdtContent>
                     <w:tc>
                       <w:tcPr>
@@ -1616,7 +1734,6 @@
                       <w:dataBinding w:prefixMappings="xmlns:ns0='urn:microsoft-dynamics-nav/reports/NPR_Sales_Ticket_A4_POS_Rdlc/6150613/'" w:xpath="/ns0:NavWordReportXmlPart[1]/ns0:NPR_POS_Entry_Payment_Line[1]/ns0:AmountSalesCurrency_POS_Payment_Line[1]" w:storeItemID="{62303C39-08E7-47A2-87A1-4E32E33FE145}"/>
                       <w:text/>
                     </w:sdtPr>
-                    <w:sdtEndPr/>
                     <w:sdtContent>
                       <w:p>
                         <w:r>
@@ -1647,7 +1764,7 @@
           <w:tcPr>
             <w:tcW w:w="2091" w:type="dxa"/>
             <w:tcBorders>
-              <w:bottom w:val="single" w:color="auto" w:sz="4" w:space="0"/>
+              <w:bottom w:val="single" w:sz="4" w:space="0" w:color="auto"/>
             </w:tcBorders>
           </w:tcPr>
           <w:p>
@@ -1664,7 +1781,7 @@
             <w:tcW w:w="4182" w:type="dxa"/>
             <w:gridSpan w:val="3"/>
             <w:tcBorders>
-              <w:bottom w:val="single" w:color="auto" w:sz="4" w:space="0"/>
+              <w:bottom w:val="single" w:sz="4" w:space="0" w:color="auto"/>
             </w:tcBorders>
           </w:tcPr>
           <w:p>
@@ -1680,7 +1797,7 @@
           <w:tcPr>
             <w:tcW w:w="2663" w:type="dxa"/>
             <w:tcBorders>
-              <w:bottom w:val="single" w:color="auto" w:sz="4" w:space="0"/>
+              <w:bottom w:val="single" w:sz="4" w:space="0" w:color="auto"/>
             </w:tcBorders>
           </w:tcPr>
           <w:p>
@@ -1697,7 +1814,7 @@
           <w:tcPr>
             <w:tcW w:w="1985" w:type="dxa"/>
             <w:tcBorders>
-              <w:bottom w:val="single" w:color="auto" w:sz="4" w:space="0"/>
+              <w:bottom w:val="single" w:sz="4" w:space="0" w:color="auto"/>
             </w:tcBorders>
           </w:tcPr>
           <w:p>
@@ -1723,13 +1840,12 @@
             <w:dataBinding w:prefixMappings="xmlns:ns0='urn:microsoft-dynamics-nav/reports/NPR_Sales_Ticket_A4_POS_Rdlc/6150613/'" w:xpath="/ns0:NavWordReportXmlPart[1]/ns0:Labels[1]/ns0:TotalLabel[1]" w:storeItemID="{62303C39-08E7-47A2-87A1-4E32E33FE145}"/>
             <w:text/>
           </w:sdtPr>
-          <w:sdtEndPr/>
           <w:sdtContent>
             <w:tc>
               <w:tcPr>
                 <w:tcW w:w="2091" w:type="dxa"/>
                 <w:tcBorders>
-                  <w:top w:val="single" w:color="auto" w:sz="4" w:space="0"/>
+                  <w:top w:val="single" w:sz="4" w:space="0" w:color="auto"/>
                 </w:tcBorders>
               </w:tcPr>
               <w:p>
@@ -1745,7 +1861,7 @@
             <w:tcW w:w="4182" w:type="dxa"/>
             <w:gridSpan w:val="3"/>
             <w:tcBorders>
-              <w:top w:val="single" w:color="auto" w:sz="4" w:space="0"/>
+              <w:top w:val="single" w:sz="4" w:space="0" w:color="auto"/>
             </w:tcBorders>
           </w:tcPr>
           <w:p/>
@@ -1761,13 +1877,12 @@
             <w:dataBinding w:prefixMappings="xmlns:ns0='urn:microsoft-dynamics-nav/reports/NPR_Sales_Ticket_A4_POS_Rdlc/6150613/'" w:xpath="/ns0:NavWordReportXmlPart[1]/ns0:NPR_POS_Entry_Payment_Line_Totals[1]/ns0:AmountTotal_POS_Payment_Line[1]" w:storeItemID="{62303C39-08E7-47A2-87A1-4E32E33FE145}"/>
             <w:text/>
           </w:sdtPr>
-          <w:sdtEndPr/>
           <w:sdtContent>
             <w:tc>
               <w:tcPr>
                 <w:tcW w:w="2663" w:type="dxa"/>
                 <w:tcBorders>
-                  <w:top w:val="single" w:color="auto" w:sz="4" w:space="0"/>
+                  <w:top w:val="single" w:sz="4" w:space="0" w:color="auto"/>
                 </w:tcBorders>
               </w:tcPr>
               <w:p>
@@ -1792,13 +1907,12 @@
             <w:dataBinding w:prefixMappings="xmlns:ns0='urn:microsoft-dynamics-nav/reports/NPR_Sales_Ticket_A4_POS_Rdlc/6150613/'" w:xpath="/ns0:NavWordReportXmlPart[1]/ns0:NPR_POS_Entry_Payment_Line_Totals[1]/ns0:AmountSalesCurrencyTotal_POS_Payment_Line[1]" w:storeItemID="{62303C39-08E7-47A2-87A1-4E32E33FE145}"/>
             <w:text/>
           </w:sdtPr>
-          <w:sdtEndPr/>
           <w:sdtContent>
             <w:tc>
               <w:tcPr>
                 <w:tcW w:w="1985" w:type="dxa"/>
                 <w:tcBorders>
-                  <w:top w:val="single" w:color="auto" w:sz="4" w:space="0"/>
+                  <w:top w:val="single" w:sz="4" w:space="0" w:color="auto"/>
                 </w:tcBorders>
               </w:tcPr>
               <w:p>
@@ -1821,12 +1935,12 @@
         <w:tblW w:w="10916" w:type="dxa"/>
         <w:tblInd w:w="-289" w:type="dxa"/>
         <w:tblBorders>
-          <w:top w:val="none" w:color="auto" w:sz="0" w:space="0"/>
-          <w:left w:val="none" w:color="auto" w:sz="0" w:space="0"/>
-          <w:bottom w:val="none" w:color="auto" w:sz="0" w:space="0"/>
-          <w:right w:val="none" w:color="auto" w:sz="0" w:space="0"/>
-          <w:insideH w:val="none" w:color="auto" w:sz="0" w:space="0"/>
-          <w:insideV w:val="none" w:color="auto" w:sz="0" w:space="0"/>
+          <w:top w:val="none" w:sz="0" w:space="0" w:color="auto"/>
+          <w:left w:val="none" w:sz="0" w:space="0" w:color="auto"/>
+          <w:bottom w:val="none" w:sz="0" w:space="0" w:color="auto"/>
+          <w:right w:val="none" w:sz="0" w:space="0" w:color="auto"/>
+          <w:insideH w:val="none" w:sz="0" w:space="0" w:color="auto"/>
+          <w:insideV w:val="none" w:sz="0" w:space="0" w:color="auto"/>
         </w:tblBorders>
         <w:tblLayout w:type="fixed"/>
         <w:tblLook w:val="04A0" w:firstRow="1" w:lastRow="0" w:firstColumn="1" w:lastColumn="0" w:noHBand="0" w:noVBand="1"/>
@@ -1858,7 +1972,6 @@
             <w:dataBinding w:prefixMappings="xmlns:ns0='urn:microsoft-dynamics-nav/reports/NPR_Sales_Ticket_A4_POS_Rdlc/6150613/'" w:xpath="/ns0:NavWordReportXmlPart[1]/ns0:Labels[1]/ns0:VATLabel[1]" w:storeItemID="{62303C39-08E7-47A2-87A1-4E32E33FE145}"/>
             <w:text/>
           </w:sdtPr>
-          <w:sdtEndPr/>
           <w:sdtContent>
             <w:tc>
               <w:tcPr>
@@ -1915,13 +2028,12 @@
             <w:dataBinding w:prefixMappings="xmlns:ns0='urn:microsoft-dynamics-nav/reports/NPR_Sales_Ticket_A4_POS_Rdlc/6150613/'" w:xpath="/ns0:NavWordReportXmlPart[1]/ns0:Labels[1]/ns0:VATIdentifier_POS_Tax_Amount_LineCaption[1]" w:storeItemID="{62303C39-08E7-47A2-87A1-4E32E33FE145}"/>
             <w:text/>
           </w:sdtPr>
-          <w:sdtEndPr/>
           <w:sdtContent>
             <w:tc>
               <w:tcPr>
                 <w:tcW w:w="1276" w:type="dxa"/>
                 <w:tcBorders>
-                  <w:bottom w:val="single" w:color="auto" w:sz="4" w:space="0"/>
+                  <w:bottom w:val="single" w:sz="4" w:space="0" w:color="auto"/>
                 </w:tcBorders>
               </w:tcPr>
               <w:p>
@@ -1957,13 +2069,12 @@
             <w:dataBinding w:prefixMappings="xmlns:ns0='urn:microsoft-dynamics-nav/reports/NPR_Sales_Ticket_A4_POS_Rdlc/6150613/'" w:xpath="/ns0:NavWordReportXmlPart[1]/ns0:Labels[1]/ns0:TaxCalculationType_POS_Tax_Amount_LineCaption[1]" w:storeItemID="{62303C39-08E7-47A2-87A1-4E32E33FE145}"/>
             <w:text/>
           </w:sdtPr>
-          <w:sdtEndPr/>
           <w:sdtContent>
             <w:tc>
               <w:tcPr>
                 <w:tcW w:w="2126" w:type="dxa"/>
                 <w:tcBorders>
-                  <w:bottom w:val="single" w:color="auto" w:sz="4" w:space="0"/>
+                  <w:bottom w:val="single" w:sz="4" w:space="0" w:color="auto"/>
                 </w:tcBorders>
               </w:tcPr>
               <w:p>
@@ -1999,13 +2110,12 @@
             <w:dataBinding w:prefixMappings="xmlns:ns0='urn:microsoft-dynamics-nav/reports/NPR_Sales_Ticket_A4_POS_Rdlc/6150613/'" w:xpath="/ns0:NavWordReportXmlPart[1]/ns0:Labels[1]/ns0:Tax_POS_Tax_Amount_LineCaption[1]" w:storeItemID="{62303C39-08E7-47A2-87A1-4E32E33FE145}"/>
             <w:text/>
           </w:sdtPr>
-          <w:sdtEndPr/>
           <w:sdtContent>
             <w:tc>
               <w:tcPr>
                 <w:tcW w:w="1078" w:type="dxa"/>
                 <w:tcBorders>
-                  <w:bottom w:val="single" w:color="auto" w:sz="4" w:space="0"/>
+                  <w:bottom w:val="single" w:sz="4" w:space="0" w:color="auto"/>
                 </w:tcBorders>
               </w:tcPr>
               <w:p>
@@ -2042,14 +2152,13 @@
             <w:dataBinding w:prefixMappings="xmlns:ns0='urn:microsoft-dynamics-nav/reports/NPR_Sales_Ticket_A4_POS_Rdlc/6150613/'" w:xpath="/ns0:NavWordReportXmlPart[1]/ns0:Labels[1]/ns0:Quantity_POS_Tax_Amount_LineCaption[1]" w:storeItemID="{62303C39-08E7-47A2-87A1-4E32E33FE145}"/>
             <w:text/>
           </w:sdtPr>
-          <w:sdtEndPr/>
           <w:sdtContent>
             <w:tc>
               <w:tcPr>
                 <w:tcW w:w="1494" w:type="dxa"/>
                 <w:gridSpan w:val="2"/>
                 <w:tcBorders>
-                  <w:bottom w:val="single" w:color="auto" w:sz="4" w:space="0"/>
+                  <w:bottom w:val="single" w:sz="4" w:space="0" w:color="auto"/>
                 </w:tcBorders>
               </w:tcPr>
               <w:p>
@@ -2086,13 +2195,12 @@
             <w:dataBinding w:prefixMappings="xmlns:ns0='urn:microsoft-dynamics-nav/reports/NPR_Sales_Ticket_A4_POS_Rdlc/6150613/'" w:xpath="/ns0:NavWordReportXmlPart[1]/ns0:Labels[1]/ns0:LineAmount_POS_Tax_Amount_LineCaption[1]" w:storeItemID="{62303C39-08E7-47A2-87A1-4E32E33FE145}"/>
             <w:text/>
           </w:sdtPr>
-          <w:sdtEndPr/>
           <w:sdtContent>
             <w:tc>
               <w:tcPr>
                 <w:tcW w:w="1494" w:type="dxa"/>
                 <w:tcBorders>
-                  <w:bottom w:val="single" w:color="auto" w:sz="4" w:space="0"/>
+                  <w:bottom w:val="single" w:sz="4" w:space="0" w:color="auto"/>
                 </w:tcBorders>
               </w:tcPr>
               <w:p>
@@ -2129,13 +2237,12 @@
             <w:dataBinding w:prefixMappings="xmlns:ns0='urn:microsoft-dynamics-nav/reports/NPR_Sales_Ticket_A4_POS_Rdlc/6150613/'" w:xpath="/ns0:NavWordReportXmlPart[1]/ns0:Labels[1]/ns0:TaxBaseAmount_POS_Tax_Amount_LineCaption[1]" w:storeItemID="{62303C39-08E7-47A2-87A1-4E32E33FE145}"/>
             <w:text/>
           </w:sdtPr>
-          <w:sdtEndPr/>
           <w:sdtContent>
             <w:tc>
               <w:tcPr>
                 <w:tcW w:w="1888" w:type="dxa"/>
                 <w:tcBorders>
-                  <w:bottom w:val="single" w:color="auto" w:sz="4" w:space="0"/>
+                  <w:bottom w:val="single" w:sz="4" w:space="0" w:color="auto"/>
                 </w:tcBorders>
               </w:tcPr>
               <w:p>
@@ -2172,13 +2279,12 @@
             <w:dataBinding w:prefixMappings="xmlns:ns0='urn:microsoft-dynamics-nav/reports/NPR_Sales_Ticket_A4_POS_Rdlc/6150613/'" w:xpath="/ns0:NavWordReportXmlPart[1]/ns0:Labels[1]/ns0:TaxAmount_POS_Tax_Amount_LineCaption[1]" w:storeItemID="{62303C39-08E7-47A2-87A1-4E32E33FE145}"/>
             <w:text/>
           </w:sdtPr>
-          <w:sdtEndPr/>
           <w:sdtContent>
             <w:tc>
               <w:tcPr>
                 <w:tcW w:w="1560" w:type="dxa"/>
                 <w:tcBorders>
-                  <w:bottom w:val="single" w:color="auto" w:sz="4" w:space="0"/>
+                  <w:bottom w:val="single" w:sz="4" w:space="0" w:color="auto"/>
                 </w:tcBorders>
               </w:tcPr>
               <w:p>
@@ -2206,7 +2312,7 @@
           <w:tcPr>
             <w:tcW w:w="1276" w:type="dxa"/>
             <w:tcBorders>
-              <w:top w:val="single" w:color="auto" w:sz="4" w:space="0"/>
+              <w:top w:val="single" w:sz="4" w:space="0" w:color="auto"/>
             </w:tcBorders>
           </w:tcPr>
           <w:p>
@@ -2224,7 +2330,7 @@
           <w:tcPr>
             <w:tcW w:w="2126" w:type="dxa"/>
             <w:tcBorders>
-              <w:top w:val="single" w:color="auto" w:sz="4" w:space="0"/>
+              <w:top w:val="single" w:sz="4" w:space="0" w:color="auto"/>
             </w:tcBorders>
           </w:tcPr>
           <w:p>
@@ -2242,7 +2348,7 @@
           <w:tcPr>
             <w:tcW w:w="1078" w:type="dxa"/>
             <w:tcBorders>
-              <w:top w:val="single" w:color="auto" w:sz="4" w:space="0"/>
+              <w:top w:val="single" w:sz="4" w:space="0" w:color="auto"/>
             </w:tcBorders>
           </w:tcPr>
           <w:p>
@@ -2262,7 +2368,7 @@
             <w:tcW w:w="1494" w:type="dxa"/>
             <w:gridSpan w:val="2"/>
             <w:tcBorders>
-              <w:top w:val="single" w:color="auto" w:sz="4" w:space="0"/>
+              <w:top w:val="single" w:sz="4" w:space="0" w:color="auto"/>
             </w:tcBorders>
           </w:tcPr>
           <w:p>
@@ -2281,7 +2387,7 @@
           <w:tcPr>
             <w:tcW w:w="1494" w:type="dxa"/>
             <w:tcBorders>
-              <w:top w:val="single" w:color="auto" w:sz="4" w:space="0"/>
+              <w:top w:val="single" w:sz="4" w:space="0" w:color="auto"/>
             </w:tcBorders>
           </w:tcPr>
           <w:p>
@@ -2300,7 +2406,7 @@
           <w:tcPr>
             <w:tcW w:w="1888" w:type="dxa"/>
             <w:tcBorders>
-              <w:top w:val="single" w:color="auto" w:sz="4" w:space="0"/>
+              <w:top w:val="single" w:sz="4" w:space="0" w:color="auto"/>
             </w:tcBorders>
           </w:tcPr>
           <w:p>
@@ -2319,7 +2425,7 @@
           <w:tcPr>
             <w:tcW w:w="1560" w:type="dxa"/>
             <w:tcBorders>
-              <w:top w:val="single" w:color="auto" w:sz="4" w:space="0"/>
+              <w:top w:val="single" w:sz="4" w:space="0" w:color="auto"/>
             </w:tcBorders>
           </w:tcPr>
           <w:p>
@@ -2340,10 +2446,9 @@
           <w:alias w:val="#Nav: /NPR_POS_Entry_Tax_Line"/>
           <w:tag w:val="#Nav: NPR_Sales_Ticket_A4_POS_Rdlc/6150613"/>
           <w:id w:val="-1052071795"/>
-          <w15:dataBinding w:prefixMappings="xmlns:ns0='urn:microsoft-dynamics-nav/reports/NPR_Sales_Ticket_A4_POS_Rdlc/6150613/'" w:xpath="/ns0:NavWordReportXmlPart[1]/ns0:NPR_POS_Entry_Tax_Line" w:storeItemID="{62303C39-08E7-47A2-87A1-4E32E33FE145}"/>
+          <w15:dataBinding w:prefixMappings="xmlns:ns0='urn:microsoft-dynamics-nav/reports/NPR_Sales_Ticket_A4_POS_Rdlc/6150613/' " w:xpath="/ns0:NavWordReportXmlPart[1]/ns0:NPR_POS_Entry_Tax_Line" w:storeItemID="{62303C39-08E7-47A2-87A1-4E32E33FE145}"/>
           <w15:repeatingSection/>
         </w:sdtPr>
-        <w:sdtEndPr/>
         <w:sdtContent>
           <w:sdt>
             <w:sdtPr>
@@ -2353,7 +2458,6 @@
               </w:placeholder>
               <w15:repeatingSectionItem/>
             </w:sdtPr>
-            <w:sdtEndPr/>
             <w:sdtContent>
               <w:tr>
                 <w:tc>
@@ -2372,7 +2476,6 @@
                         <w:dataBinding w:prefixMappings="xmlns:ns0='urn:microsoft-dynamics-nav/reports/NPR_Sales_Ticket_A4_POS_Rdlc/6150613/'" w:xpath="/ns0:NavWordReportXmlPart[1]/ns0:NPR_POS_Entry_Tax_Line[1]/ns0:VATIdentifier_POS_Tax_Amount_Line[1]" w:storeItemID="{62303C39-08E7-47A2-87A1-4E32E33FE145}"/>
                         <w:text/>
                       </w:sdtPr>
-                      <w:sdtEndPr/>
                       <w:sdtContent>
                         <w:r>
                           <w:t>VATIdentifier_POS_Tax_Amount_Line</w:t>
@@ -2392,7 +2495,6 @@
                     <w:dataBinding w:prefixMappings="xmlns:ns0='urn:microsoft-dynamics-nav/reports/NPR_Sales_Ticket_A4_POS_Rdlc/6150613/'" w:xpath="/ns0:NavWordReportXmlPart[1]/ns0:NPR_POS_Entry_Tax_Line[1]/ns0:TaxCalculationType_POS_Tax_Amount_Line[1]" w:storeItemID="{62303C39-08E7-47A2-87A1-4E32E33FE145}"/>
                     <w:text/>
                   </w:sdtPr>
-                  <w:sdtEndPr/>
                   <w:sdtContent>
                     <w:tc>
                       <w:tcPr>
@@ -2417,7 +2519,6 @@
                     <w:dataBinding w:prefixMappings="xmlns:ns0='urn:microsoft-dynamics-nav/reports/NPR_Sales_Ticket_A4_POS_Rdlc/6150613/'" w:xpath="/ns0:NavWordReportXmlPart[1]/ns0:NPR_POS_Entry_Tax_Line[1]/ns0:Tax_POS_Tax_Amount_Line[1]" w:storeItemID="{62303C39-08E7-47A2-87A1-4E32E33FE145}"/>
                     <w:text/>
                   </w:sdtPr>
-                  <w:sdtEndPr/>
                   <w:sdtContent>
                     <w:tc>
                       <w:tcPr>
@@ -2442,7 +2543,6 @@
                     <w:dataBinding w:prefixMappings="xmlns:ns0='urn:microsoft-dynamics-nav/reports/NPR_Sales_Ticket_A4_POS_Rdlc/6150613/'" w:xpath="/ns0:NavWordReportXmlPart[1]/ns0:NPR_POS_Entry_Tax_Line[1]/ns0:Quantity_POS_Tax_Amount_Line[1]" w:storeItemID="{62303C39-08E7-47A2-87A1-4E32E33FE145}"/>
                     <w:text/>
                   </w:sdtPr>
-                  <w:sdtEndPr/>
                   <w:sdtContent>
                     <w:tc>
                       <w:tcPr>
@@ -2468,7 +2568,6 @@
                     <w:dataBinding w:prefixMappings="xmlns:ns0='urn:microsoft-dynamics-nav/reports/NPR_Sales_Ticket_A4_POS_Rdlc/6150613/'" w:xpath="/ns0:NavWordReportXmlPart[1]/ns0:NPR_POS_Entry_Tax_Line[1]/ns0:LineAmount_POS_Tax_Amount_Line[1]" w:storeItemID="{62303C39-08E7-47A2-87A1-4E32E33FE145}"/>
                     <w:text/>
                   </w:sdtPr>
-                  <w:sdtEndPr/>
                   <w:sdtContent>
                     <w:tc>
                       <w:tcPr>
@@ -2493,7 +2592,6 @@
                     <w:dataBinding w:prefixMappings="xmlns:ns0='urn:microsoft-dynamics-nav/reports/NPR_Sales_Ticket_A4_POS_Rdlc/6150613/'" w:xpath="/ns0:NavWordReportXmlPart[1]/ns0:NPR_POS_Entry_Tax_Line[1]/ns0:TaxBaseAmount_POS_Tax_Amount_Line[1]" w:storeItemID="{62303C39-08E7-47A2-87A1-4E32E33FE145}"/>
                     <w:text/>
                   </w:sdtPr>
-                  <w:sdtEndPr/>
                   <w:sdtContent>
                     <w:tc>
                       <w:tcPr>
@@ -2518,7 +2616,6 @@
                     <w:dataBinding w:prefixMappings="xmlns:ns0='urn:microsoft-dynamics-nav/reports/NPR_Sales_Ticket_A4_POS_Rdlc/6150613/'" w:xpath="/ns0:NavWordReportXmlPart[1]/ns0:NPR_POS_Entry_Tax_Line[1]/ns0:TaxAmount_POS_Tax_Amount_Line[1]" w:storeItemID="{62303C39-08E7-47A2-87A1-4E32E33FE145}"/>
                     <w:text/>
                   </w:sdtPr>
-                  <w:sdtEndPr/>
                   <w:sdtContent>
                     <w:tc>
                       <w:tcPr>
@@ -2542,7 +2639,7 @@
           <w:tcPr>
             <w:tcW w:w="1276" w:type="dxa"/>
             <w:tcBorders>
-              <w:bottom w:val="single" w:color="auto" w:sz="4" w:space="0"/>
+              <w:bottom w:val="single" w:sz="4" w:space="0" w:color="auto"/>
             </w:tcBorders>
           </w:tcPr>
           <w:p>
@@ -2558,7 +2655,7 @@
           <w:tcPr>
             <w:tcW w:w="2126" w:type="dxa"/>
             <w:tcBorders>
-              <w:bottom w:val="single" w:color="auto" w:sz="4" w:space="0"/>
+              <w:bottom w:val="single" w:sz="4" w:space="0" w:color="auto"/>
             </w:tcBorders>
           </w:tcPr>
           <w:p>
@@ -2574,7 +2671,7 @@
           <w:tcPr>
             <w:tcW w:w="1078" w:type="dxa"/>
             <w:tcBorders>
-              <w:bottom w:val="single" w:color="auto" w:sz="4" w:space="0"/>
+              <w:bottom w:val="single" w:sz="4" w:space="0" w:color="auto"/>
             </w:tcBorders>
           </w:tcPr>
           <w:p>
@@ -2592,7 +2689,7 @@
             <w:tcW w:w="1494" w:type="dxa"/>
             <w:gridSpan w:val="2"/>
             <w:tcBorders>
-              <w:bottom w:val="single" w:color="auto" w:sz="4" w:space="0"/>
+              <w:bottom w:val="single" w:sz="4" w:space="0" w:color="auto"/>
             </w:tcBorders>
           </w:tcPr>
           <w:p>
@@ -2609,7 +2706,7 @@
           <w:tcPr>
             <w:tcW w:w="1494" w:type="dxa"/>
             <w:tcBorders>
-              <w:bottom w:val="single" w:color="auto" w:sz="4" w:space="0"/>
+              <w:bottom w:val="single" w:sz="4" w:space="0" w:color="auto"/>
             </w:tcBorders>
           </w:tcPr>
           <w:p>
@@ -2626,7 +2723,7 @@
           <w:tcPr>
             <w:tcW w:w="1888" w:type="dxa"/>
             <w:tcBorders>
-              <w:bottom w:val="single" w:color="auto" w:sz="4" w:space="0"/>
+              <w:bottom w:val="single" w:sz="4" w:space="0" w:color="auto"/>
             </w:tcBorders>
           </w:tcPr>
           <w:p>
@@ -2643,7 +2740,7 @@
           <w:tcPr>
             <w:tcW w:w="1560" w:type="dxa"/>
             <w:tcBorders>
-              <w:bottom w:val="single" w:color="auto" w:sz="4" w:space="0"/>
+              <w:bottom w:val="single" w:sz="4" w:space="0" w:color="auto"/>
             </w:tcBorders>
           </w:tcPr>
           <w:p>
@@ -2669,13 +2766,12 @@
             <w:dataBinding w:prefixMappings="xmlns:ns0='urn:microsoft-dynamics-nav/reports/NPR_Sales_Ticket_A4_POS_Rdlc/6150613/'" w:xpath="/ns0:NavWordReportXmlPart[1]/ns0:Labels[1]/ns0:TotalLabel[1]" w:storeItemID="{62303C39-08E7-47A2-87A1-4E32E33FE145}"/>
             <w:text/>
           </w:sdtPr>
-          <w:sdtEndPr/>
           <w:sdtContent>
             <w:tc>
               <w:tcPr>
                 <w:tcW w:w="1276" w:type="dxa"/>
                 <w:tcBorders>
-                  <w:top w:val="single" w:color="auto" w:sz="4" w:space="0"/>
+                  <w:top w:val="single" w:sz="4" w:space="0" w:color="auto"/>
                 </w:tcBorders>
               </w:tcPr>
               <w:p>
@@ -2691,7 +2787,7 @@
             <w:tcW w:w="3204" w:type="dxa"/>
             <w:gridSpan w:val="2"/>
             <w:tcBorders>
-              <w:top w:val="single" w:color="auto" w:sz="4" w:space="0"/>
+              <w:top w:val="single" w:sz="4" w:space="0" w:color="auto"/>
             </w:tcBorders>
           </w:tcPr>
           <w:p/>
@@ -2707,14 +2803,13 @@
             <w:dataBinding w:prefixMappings="xmlns:ns0='urn:microsoft-dynamics-nav/reports/NPR_Sales_Ticket_A4_POS_Rdlc/6150613/'" w:xpath="/ns0:NavWordReportXmlPart[1]/ns0:NPR_POS_Entry_Tax_Line_Totals[1]/ns0:QuantityTotal_POS_Tax_Amount_Line[1]" w:storeItemID="{62303C39-08E7-47A2-87A1-4E32E33FE145}"/>
             <w:text/>
           </w:sdtPr>
-          <w:sdtEndPr/>
           <w:sdtContent>
             <w:tc>
               <w:tcPr>
                 <w:tcW w:w="1494" w:type="dxa"/>
                 <w:gridSpan w:val="2"/>
                 <w:tcBorders>
-                  <w:top w:val="single" w:color="auto" w:sz="4" w:space="0"/>
+                  <w:top w:val="single" w:sz="4" w:space="0" w:color="auto"/>
                 </w:tcBorders>
               </w:tcPr>
               <w:p>
@@ -2739,13 +2834,12 @@
             <w:dataBinding w:prefixMappings="xmlns:ns0='urn:microsoft-dynamics-nav/reports/NPR_Sales_Ticket_A4_POS_Rdlc/6150613/'" w:xpath="/ns0:NavWordReportXmlPart[1]/ns0:NPR_POS_Entry_Tax_Line_Totals[1]/ns0:LineAmountTotal_POS_Tax_Amount_Line[1]" w:storeItemID="{62303C39-08E7-47A2-87A1-4E32E33FE145}"/>
             <w:text/>
           </w:sdtPr>
-          <w:sdtEndPr/>
           <w:sdtContent>
             <w:tc>
               <w:tcPr>
                 <w:tcW w:w="1494" w:type="dxa"/>
                 <w:tcBorders>
-                  <w:top w:val="single" w:color="auto" w:sz="4" w:space="0"/>
+                  <w:top w:val="single" w:sz="4" w:space="0" w:color="auto"/>
                 </w:tcBorders>
               </w:tcPr>
               <w:p>
@@ -2770,13 +2864,12 @@
             <w:dataBinding w:prefixMappings="xmlns:ns0='urn:microsoft-dynamics-nav/reports/NPR_Sales_Ticket_A4_POS_Rdlc/6150613/'" w:xpath="/ns0:NavWordReportXmlPart[1]/ns0:NPR_POS_Entry_Tax_Line_Totals[1]/ns0:TaxBaseAmountTotal_POS_Tax_Amount_Line[1]" w:storeItemID="{62303C39-08E7-47A2-87A1-4E32E33FE145}"/>
             <w:text/>
           </w:sdtPr>
-          <w:sdtEndPr/>
           <w:sdtContent>
             <w:tc>
               <w:tcPr>
                 <w:tcW w:w="1888" w:type="dxa"/>
                 <w:tcBorders>
-                  <w:top w:val="single" w:color="auto" w:sz="4" w:space="0"/>
+                  <w:top w:val="single" w:sz="4" w:space="0" w:color="auto"/>
                 </w:tcBorders>
               </w:tcPr>
               <w:p>
@@ -2801,13 +2894,12 @@
             <w:dataBinding w:prefixMappings="xmlns:ns0='urn:microsoft-dynamics-nav/reports/NPR_Sales_Ticket_A4_POS_Rdlc/6150613/'" w:xpath="/ns0:NavWordReportXmlPart[1]/ns0:NPR_POS_Entry_Tax_Line_Totals[1]/ns0:TaxAmountTotal_POS_Tax_Amount_Line[1]" w:storeItemID="{62303C39-08E7-47A2-87A1-4E32E33FE145}"/>
             <w:text/>
           </w:sdtPr>
-          <w:sdtEndPr/>
           <w:sdtContent>
             <w:tc>
               <w:tcPr>
                 <w:tcW w:w="1560" w:type="dxa"/>
                 <w:tcBorders>
-                  <w:top w:val="single" w:color="auto" w:sz="4" w:space="0"/>
+                  <w:top w:val="single" w:sz="4" w:space="0" w:color="auto"/>
                 </w:tcBorders>
               </w:tcPr>
               <w:p>
@@ -2848,7 +2940,7 @@
 </file>
 
 <file path=word/endnotes.xml><?xml version="1.0" encoding="utf-8"?>
-<w:endnotes xmlns:wpc="http://schemas.microsoft.com/office/word/2010/wordprocessingCanvas" xmlns:cx="http://schemas.microsoft.com/office/drawing/2014/chartex" xmlns:cx1="http://schemas.microsoft.com/office/drawing/2015/9/8/chartex" xmlns:cx2="http://schemas.microsoft.com/office/drawing/2015/10/21/chartex" xmlns:cx3="http://schemas.microsoft.com/office/drawing/2016/5/9/chartex" xmlns:cx4="http://schemas.microsoft.com/office/drawing/2016/5/10/chartex" xmlns:cx5="http://schemas.microsoft.com/office/drawing/2016/5/11/chartex" xmlns:cx6="http://schemas.microsoft.com/office/drawing/2016/5/12/chartex" xmlns:cx7="http://schemas.microsoft.com/office/drawing/2016/5/13/chartex" xmlns:cx8="http://schemas.microsoft.com/office/drawing/2016/5/14/chartex" xmlns:mc="http://schemas.openxmlformats.org/markup-compatibility/2006" xmlns:aink="http://schemas.microsoft.com/office/drawing/2016/ink" xmlns:am3d="http://schemas.microsoft.com/office/drawing/2017/model3d" xmlns:o="urn:schemas-microsoft-com:office:office" xmlns:r="http://schemas.openxmlformats.org/officeDocument/2006/relationships" xmlns:m="http://schemas.openxmlformats.org/officeDocument/2006/math" xmlns:v="urn:schemas-microsoft-com:vml" xmlns:wp14="http://schemas.microsoft.com/office/word/2010/wordprocessingDrawing" xmlns:wp="http://schemas.openxmlformats.org/drawingml/2006/wordprocessingDrawing" xmlns:w10="urn:schemas-microsoft-com:office:word" xmlns:w="http://schemas.openxmlformats.org/wordprocessingml/2006/main" xmlns:w14="http://schemas.microsoft.com/office/word/2010/wordml" xmlns:w15="http://schemas.microsoft.com/office/word/2012/wordml" xmlns:w16cex="http://schemas.microsoft.com/office/word/2018/wordml/cex" xmlns:w16cid="http://schemas.microsoft.com/office/word/2016/wordml/cid" xmlns:w16="http://schemas.microsoft.com/office/word/2018/wordml" xmlns:w16sdtdh="http://schemas.microsoft.com/office/word/2020/wordml/sdtdatahash" xmlns:w16se="http://schemas.microsoft.com/office/word/2015/wordml/symex" xmlns:wpg="http://schemas.microsoft.com/office/word/2010/wordprocessingGroup" xmlns:wpi="http://schemas.microsoft.com/office/word/2010/wordprocessingInk" xmlns:wne="http://schemas.microsoft.com/office/word/2006/wordml" xmlns:wps="http://schemas.microsoft.com/office/word/2010/wordprocessingShape" mc:Ignorable="w14 w15 w16se w16cid w16 w16cex w16sdtdh wp14">
+<w:endnotes xmlns:wpc="http://schemas.microsoft.com/office/word/2010/wordprocessingCanvas" xmlns:cx="http://schemas.microsoft.com/office/drawing/2014/chartex" xmlns:cx1="http://schemas.microsoft.com/office/drawing/2015/9/8/chartex" xmlns:cx2="http://schemas.microsoft.com/office/drawing/2015/10/21/chartex" xmlns:cx3="http://schemas.microsoft.com/office/drawing/2016/5/9/chartex" xmlns:cx4="http://schemas.microsoft.com/office/drawing/2016/5/10/chartex" xmlns:cx5="http://schemas.microsoft.com/office/drawing/2016/5/11/chartex" xmlns:cx6="http://schemas.microsoft.com/office/drawing/2016/5/12/chartex" xmlns:cx7="http://schemas.microsoft.com/office/drawing/2016/5/13/chartex" xmlns:cx8="http://schemas.microsoft.com/office/drawing/2016/5/14/chartex" xmlns:mc="http://schemas.openxmlformats.org/markup-compatibility/2006" xmlns:aink="http://schemas.microsoft.com/office/drawing/2016/ink" xmlns:am3d="http://schemas.microsoft.com/office/drawing/2017/model3d" xmlns:o="urn:schemas-microsoft-com:office:office" xmlns:oel="http://schemas.microsoft.com/office/2019/extlst" xmlns:r="http://schemas.openxmlformats.org/officeDocument/2006/relationships" xmlns:m="http://schemas.openxmlformats.org/officeDocument/2006/math" xmlns:v="urn:schemas-microsoft-com:vml" xmlns:wp14="http://schemas.microsoft.com/office/word/2010/wordprocessingDrawing" xmlns:wp="http://schemas.openxmlformats.org/drawingml/2006/wordprocessingDrawing" xmlns:w10="urn:schemas-microsoft-com:office:word" xmlns:w="http://schemas.openxmlformats.org/wordprocessingml/2006/main" xmlns:w14="http://schemas.microsoft.com/office/word/2010/wordml" xmlns:w15="http://schemas.microsoft.com/office/word/2012/wordml" xmlns:w16cex="http://schemas.microsoft.com/office/word/2018/wordml/cex" xmlns:w16cid="http://schemas.microsoft.com/office/word/2016/wordml/cid" xmlns:w16="http://schemas.microsoft.com/office/word/2018/wordml" xmlns:w16sdtdh="http://schemas.microsoft.com/office/word/2020/wordml/sdtdatahash" xmlns:w16se="http://schemas.microsoft.com/office/word/2015/wordml/symex" xmlns:wpg="http://schemas.microsoft.com/office/word/2010/wordprocessingGroup" xmlns:wpi="http://schemas.microsoft.com/office/word/2010/wordprocessingInk" xmlns:wne="http://schemas.microsoft.com/office/word/2006/wordml" xmlns:wps="http://schemas.microsoft.com/office/word/2010/wordprocessingShape" mc:Ignorable="w14 w15 w16se w16cid w16 w16cex w16sdtdh wp14">
   <w:endnote w:type="separator" w:id="-1">
     <w:p>
       <w:pPr>
@@ -2873,7 +2965,7 @@
 </file>
 
 <file path=word/footer1.xml><?xml version="1.0" encoding="utf-8"?>
-<w:ftr xmlns:wpc="http://schemas.microsoft.com/office/word/2010/wordprocessingCanvas" xmlns:cx="http://schemas.microsoft.com/office/drawing/2014/chartex" xmlns:cx1="http://schemas.microsoft.com/office/drawing/2015/9/8/chartex" xmlns:cx2="http://schemas.microsoft.com/office/drawing/2015/10/21/chartex" xmlns:cx3="http://schemas.microsoft.com/office/drawing/2016/5/9/chartex" xmlns:cx4="http://schemas.microsoft.com/office/drawing/2016/5/10/chartex" xmlns:cx5="http://schemas.microsoft.com/office/drawing/2016/5/11/chartex" xmlns:cx6="http://schemas.microsoft.com/office/drawing/2016/5/12/chartex" xmlns:cx7="http://schemas.microsoft.com/office/drawing/2016/5/13/chartex" xmlns:cx8="http://schemas.microsoft.com/office/drawing/2016/5/14/chartex" xmlns:mc="http://schemas.openxmlformats.org/markup-compatibility/2006" xmlns:aink="http://schemas.microsoft.com/office/drawing/2016/ink" xmlns:am3d="http://schemas.microsoft.com/office/drawing/2017/model3d" xmlns:o="urn:schemas-microsoft-com:office:office" xmlns:r="http://schemas.openxmlformats.org/officeDocument/2006/relationships" xmlns:m="http://schemas.openxmlformats.org/officeDocument/2006/math" xmlns:v="urn:schemas-microsoft-com:vml" xmlns:wp14="http://schemas.microsoft.com/office/word/2010/wordprocessingDrawing" xmlns:wp="http://schemas.openxmlformats.org/drawingml/2006/wordprocessingDrawing" xmlns:w10="urn:schemas-microsoft-com:office:word" xmlns:w="http://schemas.openxmlformats.org/wordprocessingml/2006/main" xmlns:w14="http://schemas.microsoft.com/office/word/2010/wordml" xmlns:w15="http://schemas.microsoft.com/office/word/2012/wordml" xmlns:w16cex="http://schemas.microsoft.com/office/word/2018/wordml/cex" xmlns:w16cid="http://schemas.microsoft.com/office/word/2016/wordml/cid" xmlns:w16="http://schemas.microsoft.com/office/word/2018/wordml" xmlns:w16sdtdh="http://schemas.microsoft.com/office/word/2020/wordml/sdtdatahash" xmlns:w16se="http://schemas.microsoft.com/office/word/2015/wordml/symex" xmlns:wpg="http://schemas.microsoft.com/office/word/2010/wordprocessingGroup" xmlns:wpi="http://schemas.microsoft.com/office/word/2010/wordprocessingInk" xmlns:wne="http://schemas.microsoft.com/office/word/2006/wordml" xmlns:wps="http://schemas.microsoft.com/office/word/2010/wordprocessingShape" mc:Ignorable="w14 w15 w16se w16cid w16 w16cex w16sdtdh wp14">
+<w:ftr xmlns:wpc="http://schemas.microsoft.com/office/word/2010/wordprocessingCanvas" xmlns:cx="http://schemas.microsoft.com/office/drawing/2014/chartex" xmlns:cx1="http://schemas.microsoft.com/office/drawing/2015/9/8/chartex" xmlns:cx2="http://schemas.microsoft.com/office/drawing/2015/10/21/chartex" xmlns:cx3="http://schemas.microsoft.com/office/drawing/2016/5/9/chartex" xmlns:cx4="http://schemas.microsoft.com/office/drawing/2016/5/10/chartex" xmlns:cx5="http://schemas.microsoft.com/office/drawing/2016/5/11/chartex" xmlns:cx6="http://schemas.microsoft.com/office/drawing/2016/5/12/chartex" xmlns:cx7="http://schemas.microsoft.com/office/drawing/2016/5/13/chartex" xmlns:cx8="http://schemas.microsoft.com/office/drawing/2016/5/14/chartex" xmlns:mc="http://schemas.openxmlformats.org/markup-compatibility/2006" xmlns:aink="http://schemas.microsoft.com/office/drawing/2016/ink" xmlns:am3d="http://schemas.microsoft.com/office/drawing/2017/model3d" xmlns:o="urn:schemas-microsoft-com:office:office" xmlns:oel="http://schemas.microsoft.com/office/2019/extlst" xmlns:r="http://schemas.openxmlformats.org/officeDocument/2006/relationships" xmlns:m="http://schemas.openxmlformats.org/officeDocument/2006/math" xmlns:v="urn:schemas-microsoft-com:vml" xmlns:wp14="http://schemas.microsoft.com/office/word/2010/wordprocessingDrawing" xmlns:wp="http://schemas.openxmlformats.org/drawingml/2006/wordprocessingDrawing" xmlns:w10="urn:schemas-microsoft-com:office:word" xmlns:w="http://schemas.openxmlformats.org/wordprocessingml/2006/main" xmlns:w14="http://schemas.microsoft.com/office/word/2010/wordml" xmlns:w15="http://schemas.microsoft.com/office/word/2012/wordml" xmlns:w16cex="http://schemas.microsoft.com/office/word/2018/wordml/cex" xmlns:w16cid="http://schemas.microsoft.com/office/word/2016/wordml/cid" xmlns:w16="http://schemas.microsoft.com/office/word/2018/wordml" xmlns:w16sdtdh="http://schemas.microsoft.com/office/word/2020/wordml/sdtdatahash" xmlns:w16se="http://schemas.microsoft.com/office/word/2015/wordml/symex" xmlns:wpg="http://schemas.microsoft.com/office/word/2010/wordprocessingGroup" xmlns:wpi="http://schemas.microsoft.com/office/word/2010/wordprocessingInk" xmlns:wne="http://schemas.microsoft.com/office/word/2006/wordml" xmlns:wps="http://schemas.microsoft.com/office/word/2010/wordprocessingShape" mc:Ignorable="w14 w15 w16se w16cid w16 w16cex w16sdtdh wp14">
   <w:p>
     <w:pPr>
       <w:pStyle w:val="Footer"/>
@@ -2883,7 +2975,7 @@
 </file>
 
 <file path=word/footer2.xml><?xml version="1.0" encoding="utf-8"?>
-<w:ftr xmlns:wpc="http://schemas.microsoft.com/office/word/2010/wordprocessingCanvas" xmlns:cx="http://schemas.microsoft.com/office/drawing/2014/chartex" xmlns:cx1="http://schemas.microsoft.com/office/drawing/2015/9/8/chartex" xmlns:cx2="http://schemas.microsoft.com/office/drawing/2015/10/21/chartex" xmlns:cx3="http://schemas.microsoft.com/office/drawing/2016/5/9/chartex" xmlns:cx4="http://schemas.microsoft.com/office/drawing/2016/5/10/chartex" xmlns:cx5="http://schemas.microsoft.com/office/drawing/2016/5/11/chartex" xmlns:cx6="http://schemas.microsoft.com/office/drawing/2016/5/12/chartex" xmlns:cx7="http://schemas.microsoft.com/office/drawing/2016/5/13/chartex" xmlns:cx8="http://schemas.microsoft.com/office/drawing/2016/5/14/chartex" xmlns:mc="http://schemas.openxmlformats.org/markup-compatibility/2006" xmlns:aink="http://schemas.microsoft.com/office/drawing/2016/ink" xmlns:am3d="http://schemas.microsoft.com/office/drawing/2017/model3d" xmlns:o="urn:schemas-microsoft-com:office:office" xmlns:r="http://schemas.openxmlformats.org/officeDocument/2006/relationships" xmlns:m="http://schemas.openxmlformats.org/officeDocument/2006/math" xmlns:v="urn:schemas-microsoft-com:vml" xmlns:wp14="http://schemas.microsoft.com/office/word/2010/wordprocessingDrawing" xmlns:wp="http://schemas.openxmlformats.org/drawingml/2006/wordprocessingDrawing" xmlns:w10="urn:schemas-microsoft-com:office:word" xmlns:w="http://schemas.openxmlformats.org/wordprocessingml/2006/main" xmlns:w14="http://schemas.microsoft.com/office/word/2010/wordml" xmlns:w15="http://schemas.microsoft.com/office/word/2012/wordml" xmlns:w16cex="http://schemas.microsoft.com/office/word/2018/wordml/cex" xmlns:w16cid="http://schemas.microsoft.com/office/word/2016/wordml/cid" xmlns:w16="http://schemas.microsoft.com/office/word/2018/wordml" xmlns:w16sdtdh="http://schemas.microsoft.com/office/word/2020/wordml/sdtdatahash" xmlns:w16se="http://schemas.microsoft.com/office/word/2015/wordml/symex" xmlns:wpg="http://schemas.microsoft.com/office/word/2010/wordprocessingGroup" xmlns:wpi="http://schemas.microsoft.com/office/word/2010/wordprocessingInk" xmlns:wne="http://schemas.microsoft.com/office/word/2006/wordml" xmlns:wps="http://schemas.microsoft.com/office/word/2010/wordprocessingShape" mc:Ignorable="w14 w15 w16se w16cid w16 w16cex w16sdtdh wp14">
+<w:ftr xmlns:wpc="http://schemas.microsoft.com/office/word/2010/wordprocessingCanvas" xmlns:cx="http://schemas.microsoft.com/office/drawing/2014/chartex" xmlns:cx1="http://schemas.microsoft.com/office/drawing/2015/9/8/chartex" xmlns:cx2="http://schemas.microsoft.com/office/drawing/2015/10/21/chartex" xmlns:cx3="http://schemas.microsoft.com/office/drawing/2016/5/9/chartex" xmlns:cx4="http://schemas.microsoft.com/office/drawing/2016/5/10/chartex" xmlns:cx5="http://schemas.microsoft.com/office/drawing/2016/5/11/chartex" xmlns:cx6="http://schemas.microsoft.com/office/drawing/2016/5/12/chartex" xmlns:cx7="http://schemas.microsoft.com/office/drawing/2016/5/13/chartex" xmlns:cx8="http://schemas.microsoft.com/office/drawing/2016/5/14/chartex" xmlns:mc="http://schemas.openxmlformats.org/markup-compatibility/2006" xmlns:aink="http://schemas.microsoft.com/office/drawing/2016/ink" xmlns:am3d="http://schemas.microsoft.com/office/drawing/2017/model3d" xmlns:o="urn:schemas-microsoft-com:office:office" xmlns:oel="http://schemas.microsoft.com/office/2019/extlst" xmlns:r="http://schemas.openxmlformats.org/officeDocument/2006/relationships" xmlns:m="http://schemas.openxmlformats.org/officeDocument/2006/math" xmlns:v="urn:schemas-microsoft-com:vml" xmlns:wp14="http://schemas.microsoft.com/office/word/2010/wordprocessingDrawing" xmlns:wp="http://schemas.openxmlformats.org/drawingml/2006/wordprocessingDrawing" xmlns:w10="urn:schemas-microsoft-com:office:word" xmlns:w="http://schemas.openxmlformats.org/wordprocessingml/2006/main" xmlns:w14="http://schemas.microsoft.com/office/word/2010/wordml" xmlns:w15="http://schemas.microsoft.com/office/word/2012/wordml" xmlns:w16cex="http://schemas.microsoft.com/office/word/2018/wordml/cex" xmlns:w16cid="http://schemas.microsoft.com/office/word/2016/wordml/cid" xmlns:w16="http://schemas.microsoft.com/office/word/2018/wordml" xmlns:w16sdtdh="http://schemas.microsoft.com/office/word/2020/wordml/sdtdatahash" xmlns:w16se="http://schemas.microsoft.com/office/word/2015/wordml/symex" xmlns:wpg="http://schemas.microsoft.com/office/word/2010/wordprocessingGroup" xmlns:wpi="http://schemas.microsoft.com/office/word/2010/wordprocessingInk" xmlns:wne="http://schemas.microsoft.com/office/word/2006/wordml" xmlns:wps="http://schemas.microsoft.com/office/word/2010/wordprocessingShape" mc:Ignorable="w14 w15 w16se w16cid w16 w16cex w16sdtdh wp14">
   <w:p>
     <w:pPr>
       <w:pStyle w:val="Footer"/>
@@ -2893,7 +2985,7 @@
 </file>
 
 <file path=word/footer3.xml><?xml version="1.0" encoding="utf-8"?>
-<w:ftr xmlns:wpc="http://schemas.microsoft.com/office/word/2010/wordprocessingCanvas" xmlns:cx="http://schemas.microsoft.com/office/drawing/2014/chartex" xmlns:cx1="http://schemas.microsoft.com/office/drawing/2015/9/8/chartex" xmlns:cx2="http://schemas.microsoft.com/office/drawing/2015/10/21/chartex" xmlns:cx3="http://schemas.microsoft.com/office/drawing/2016/5/9/chartex" xmlns:cx4="http://schemas.microsoft.com/office/drawing/2016/5/10/chartex" xmlns:cx5="http://schemas.microsoft.com/office/drawing/2016/5/11/chartex" xmlns:cx6="http://schemas.microsoft.com/office/drawing/2016/5/12/chartex" xmlns:cx7="http://schemas.microsoft.com/office/drawing/2016/5/13/chartex" xmlns:cx8="http://schemas.microsoft.com/office/drawing/2016/5/14/chartex" xmlns:mc="http://schemas.openxmlformats.org/markup-compatibility/2006" xmlns:aink="http://schemas.microsoft.com/office/drawing/2016/ink" xmlns:am3d="http://schemas.microsoft.com/office/drawing/2017/model3d" xmlns:o="urn:schemas-microsoft-com:office:office" xmlns:r="http://schemas.openxmlformats.org/officeDocument/2006/relationships" xmlns:m="http://schemas.openxmlformats.org/officeDocument/2006/math" xmlns:v="urn:schemas-microsoft-com:vml" xmlns:wp14="http://schemas.microsoft.com/office/word/2010/wordprocessingDrawing" xmlns:wp="http://schemas.openxmlformats.org/drawingml/2006/wordprocessingDrawing" xmlns:w10="urn:schemas-microsoft-com:office:word" xmlns:w="http://schemas.openxmlformats.org/wordprocessingml/2006/main" xmlns:w14="http://schemas.microsoft.com/office/word/2010/wordml" xmlns:w15="http://schemas.microsoft.com/office/word/2012/wordml" xmlns:w16cex="http://schemas.microsoft.com/office/word/2018/wordml/cex" xmlns:w16cid="http://schemas.microsoft.com/office/word/2016/wordml/cid" xmlns:w16="http://schemas.microsoft.com/office/word/2018/wordml" xmlns:w16sdtdh="http://schemas.microsoft.com/office/word/2020/wordml/sdtdatahash" xmlns:w16se="http://schemas.microsoft.com/office/word/2015/wordml/symex" xmlns:wpg="http://schemas.microsoft.com/office/word/2010/wordprocessingGroup" xmlns:wpi="http://schemas.microsoft.com/office/word/2010/wordprocessingInk" xmlns:wne="http://schemas.microsoft.com/office/word/2006/wordml" xmlns:wps="http://schemas.microsoft.com/office/word/2010/wordprocessingShape" mc:Ignorable="w14 w15 w16se w16cid w16 w16cex w16sdtdh wp14">
+<w:ftr xmlns:wpc="http://schemas.microsoft.com/office/word/2010/wordprocessingCanvas" xmlns:cx="http://schemas.microsoft.com/office/drawing/2014/chartex" xmlns:cx1="http://schemas.microsoft.com/office/drawing/2015/9/8/chartex" xmlns:cx2="http://schemas.microsoft.com/office/drawing/2015/10/21/chartex" xmlns:cx3="http://schemas.microsoft.com/office/drawing/2016/5/9/chartex" xmlns:cx4="http://schemas.microsoft.com/office/drawing/2016/5/10/chartex" xmlns:cx5="http://schemas.microsoft.com/office/drawing/2016/5/11/chartex" xmlns:cx6="http://schemas.microsoft.com/office/drawing/2016/5/12/chartex" xmlns:cx7="http://schemas.microsoft.com/office/drawing/2016/5/13/chartex" xmlns:cx8="http://schemas.microsoft.com/office/drawing/2016/5/14/chartex" xmlns:mc="http://schemas.openxmlformats.org/markup-compatibility/2006" xmlns:aink="http://schemas.microsoft.com/office/drawing/2016/ink" xmlns:am3d="http://schemas.microsoft.com/office/drawing/2017/model3d" xmlns:o="urn:schemas-microsoft-com:office:office" xmlns:oel="http://schemas.microsoft.com/office/2019/extlst" xmlns:r="http://schemas.openxmlformats.org/officeDocument/2006/relationships" xmlns:m="http://schemas.openxmlformats.org/officeDocument/2006/math" xmlns:v="urn:schemas-microsoft-com:vml" xmlns:wp14="http://schemas.microsoft.com/office/word/2010/wordprocessingDrawing" xmlns:wp="http://schemas.openxmlformats.org/drawingml/2006/wordprocessingDrawing" xmlns:w10="urn:schemas-microsoft-com:office:word" xmlns:w="http://schemas.openxmlformats.org/wordprocessingml/2006/main" xmlns:w14="http://schemas.microsoft.com/office/word/2010/wordml" xmlns:w15="http://schemas.microsoft.com/office/word/2012/wordml" xmlns:w16cex="http://schemas.microsoft.com/office/word/2018/wordml/cex" xmlns:w16cid="http://schemas.microsoft.com/office/word/2016/wordml/cid" xmlns:w16="http://schemas.microsoft.com/office/word/2018/wordml" xmlns:w16sdtdh="http://schemas.microsoft.com/office/word/2020/wordml/sdtdatahash" xmlns:w16se="http://schemas.microsoft.com/office/word/2015/wordml/symex" xmlns:wpg="http://schemas.microsoft.com/office/word/2010/wordprocessingGroup" xmlns:wpi="http://schemas.microsoft.com/office/word/2010/wordprocessingInk" xmlns:wne="http://schemas.microsoft.com/office/word/2006/wordml" xmlns:wps="http://schemas.microsoft.com/office/word/2010/wordprocessingShape" mc:Ignorable="w14 w15 w16se w16cid w16 w16cex w16sdtdh wp14">
   <w:p>
     <w:pPr>
       <w:pStyle w:val="Footer"/>
@@ -2903,7 +2995,7 @@
 </file>
 
 <file path=word/footnotes.xml><?xml version="1.0" encoding="utf-8"?>
-<w:footnotes xmlns:wpc="http://schemas.microsoft.com/office/word/2010/wordprocessingCanvas" xmlns:cx="http://schemas.microsoft.com/office/drawing/2014/chartex" xmlns:cx1="http://schemas.microsoft.com/office/drawing/2015/9/8/chartex" xmlns:cx2="http://schemas.microsoft.com/office/drawing/2015/10/21/chartex" xmlns:cx3="http://schemas.microsoft.com/office/drawing/2016/5/9/chartex" xmlns:cx4="http://schemas.microsoft.com/office/drawing/2016/5/10/chartex" xmlns:cx5="http://schemas.microsoft.com/office/drawing/2016/5/11/chartex" xmlns:cx6="http://schemas.microsoft.com/office/drawing/2016/5/12/chartex" xmlns:cx7="http://schemas.microsoft.com/office/drawing/2016/5/13/chartex" xmlns:cx8="http://schemas.microsoft.com/office/drawing/2016/5/14/chartex" xmlns:mc="http://schemas.openxmlformats.org/markup-compatibility/2006" xmlns:aink="http://schemas.microsoft.com/office/drawing/2016/ink" xmlns:am3d="http://schemas.microsoft.com/office/drawing/2017/model3d" xmlns:o="urn:schemas-microsoft-com:office:office" xmlns:r="http://schemas.openxmlformats.org/officeDocument/2006/relationships" xmlns:m="http://schemas.openxmlformats.org/officeDocument/2006/math" xmlns:v="urn:schemas-microsoft-com:vml" xmlns:wp14="http://schemas.microsoft.com/office/word/2010/wordprocessingDrawing" xmlns:wp="http://schemas.openxmlformats.org/drawingml/2006/wordprocessingDrawing" xmlns:w10="urn:schemas-microsoft-com:office:word" xmlns:w="http://schemas.openxmlformats.org/wordprocessingml/2006/main" xmlns:w14="http://schemas.microsoft.com/office/word/2010/wordml" xmlns:w15="http://schemas.microsoft.com/office/word/2012/wordml" xmlns:w16cex="http://schemas.microsoft.com/office/word/2018/wordml/cex" xmlns:w16cid="http://schemas.microsoft.com/office/word/2016/wordml/cid" xmlns:w16="http://schemas.microsoft.com/office/word/2018/wordml" xmlns:w16sdtdh="http://schemas.microsoft.com/office/word/2020/wordml/sdtdatahash" xmlns:w16se="http://schemas.microsoft.com/office/word/2015/wordml/symex" xmlns:wpg="http://schemas.microsoft.com/office/word/2010/wordprocessingGroup" xmlns:wpi="http://schemas.microsoft.com/office/word/2010/wordprocessingInk" xmlns:wne="http://schemas.microsoft.com/office/word/2006/wordml" xmlns:wps="http://schemas.microsoft.com/office/word/2010/wordprocessingShape" mc:Ignorable="w14 w15 w16se w16cid w16 w16cex w16sdtdh wp14">
+<w:footnotes xmlns:wpc="http://schemas.microsoft.com/office/word/2010/wordprocessingCanvas" xmlns:cx="http://schemas.microsoft.com/office/drawing/2014/chartex" xmlns:cx1="http://schemas.microsoft.com/office/drawing/2015/9/8/chartex" xmlns:cx2="http://schemas.microsoft.com/office/drawing/2015/10/21/chartex" xmlns:cx3="http://schemas.microsoft.com/office/drawing/2016/5/9/chartex" xmlns:cx4="http://schemas.microsoft.com/office/drawing/2016/5/10/chartex" xmlns:cx5="http://schemas.microsoft.com/office/drawing/2016/5/11/chartex" xmlns:cx6="http://schemas.microsoft.com/office/drawing/2016/5/12/chartex" xmlns:cx7="http://schemas.microsoft.com/office/drawing/2016/5/13/chartex" xmlns:cx8="http://schemas.microsoft.com/office/drawing/2016/5/14/chartex" xmlns:mc="http://schemas.openxmlformats.org/markup-compatibility/2006" xmlns:aink="http://schemas.microsoft.com/office/drawing/2016/ink" xmlns:am3d="http://schemas.microsoft.com/office/drawing/2017/model3d" xmlns:o="urn:schemas-microsoft-com:office:office" xmlns:oel="http://schemas.microsoft.com/office/2019/extlst" xmlns:r="http://schemas.openxmlformats.org/officeDocument/2006/relationships" xmlns:m="http://schemas.openxmlformats.org/officeDocument/2006/math" xmlns:v="urn:schemas-microsoft-com:vml" xmlns:wp14="http://schemas.microsoft.com/office/word/2010/wordprocessingDrawing" xmlns:wp="http://schemas.openxmlformats.org/drawingml/2006/wordprocessingDrawing" xmlns:w10="urn:schemas-microsoft-com:office:word" xmlns:w="http://schemas.openxmlformats.org/wordprocessingml/2006/main" xmlns:w14="http://schemas.microsoft.com/office/word/2010/wordml" xmlns:w15="http://schemas.microsoft.com/office/word/2012/wordml" xmlns:w16cex="http://schemas.microsoft.com/office/word/2018/wordml/cex" xmlns:w16cid="http://schemas.microsoft.com/office/word/2016/wordml/cid" xmlns:w16="http://schemas.microsoft.com/office/word/2018/wordml" xmlns:w16sdtdh="http://schemas.microsoft.com/office/word/2020/wordml/sdtdatahash" xmlns:w16se="http://schemas.microsoft.com/office/word/2015/wordml/symex" xmlns:wpg="http://schemas.microsoft.com/office/word/2010/wordprocessingGroup" xmlns:wpi="http://schemas.microsoft.com/office/word/2010/wordprocessingInk" xmlns:wne="http://schemas.microsoft.com/office/word/2006/wordml" xmlns:wps="http://schemas.microsoft.com/office/word/2010/wordprocessingShape" mc:Ignorable="w14 w15 w16se w16cid w16 w16cex w16sdtdh wp14">
   <w:footnote w:type="separator" w:id="-1">
     <w:p>
       <w:pPr>
@@ -2928,7 +3020,7 @@
 </file>
 
 <file path=word/header1.xml><?xml version="1.0" encoding="utf-8"?>
-<w:hdr xmlns:wpc="http://schemas.microsoft.com/office/word/2010/wordprocessingCanvas" xmlns:cx="http://schemas.microsoft.com/office/drawing/2014/chartex" xmlns:cx1="http://schemas.microsoft.com/office/drawing/2015/9/8/chartex" xmlns:cx2="http://schemas.microsoft.com/office/drawing/2015/10/21/chartex" xmlns:cx3="http://schemas.microsoft.com/office/drawing/2016/5/9/chartex" xmlns:cx4="http://schemas.microsoft.com/office/drawing/2016/5/10/chartex" xmlns:cx5="http://schemas.microsoft.com/office/drawing/2016/5/11/chartex" xmlns:cx6="http://schemas.microsoft.com/office/drawing/2016/5/12/chartex" xmlns:cx7="http://schemas.microsoft.com/office/drawing/2016/5/13/chartex" xmlns:cx8="http://schemas.microsoft.com/office/drawing/2016/5/14/chartex" xmlns:mc="http://schemas.openxmlformats.org/markup-compatibility/2006" xmlns:aink="http://schemas.microsoft.com/office/drawing/2016/ink" xmlns:am3d="http://schemas.microsoft.com/office/drawing/2017/model3d" xmlns:o="urn:schemas-microsoft-com:office:office" xmlns:r="http://schemas.openxmlformats.org/officeDocument/2006/relationships" xmlns:m="http://schemas.openxmlformats.org/officeDocument/2006/math" xmlns:v="urn:schemas-microsoft-com:vml" xmlns:wp14="http://schemas.microsoft.com/office/word/2010/wordprocessingDrawing" xmlns:wp="http://schemas.openxmlformats.org/drawingml/2006/wordprocessingDrawing" xmlns:w10="urn:schemas-microsoft-com:office:word" xmlns:w="http://schemas.openxmlformats.org/wordprocessingml/2006/main" xmlns:w14="http://schemas.microsoft.com/office/word/2010/wordml" xmlns:w15="http://schemas.microsoft.com/office/word/2012/wordml" xmlns:w16cex="http://schemas.microsoft.com/office/word/2018/wordml/cex" xmlns:w16cid="http://schemas.microsoft.com/office/word/2016/wordml/cid" xmlns:w16="http://schemas.microsoft.com/office/word/2018/wordml" xmlns:w16sdtdh="http://schemas.microsoft.com/office/word/2020/wordml/sdtdatahash" xmlns:w16se="http://schemas.microsoft.com/office/word/2015/wordml/symex" xmlns:wpg="http://schemas.microsoft.com/office/word/2010/wordprocessingGroup" xmlns:wpi="http://schemas.microsoft.com/office/word/2010/wordprocessingInk" xmlns:wne="http://schemas.microsoft.com/office/word/2006/wordml" xmlns:wps="http://schemas.microsoft.com/office/word/2010/wordprocessingShape" mc:Ignorable="w14 w15 w16se w16cid w16 w16cex w16sdtdh wp14">
+<w:hdr xmlns:wpc="http://schemas.microsoft.com/office/word/2010/wordprocessingCanvas" xmlns:cx="http://schemas.microsoft.com/office/drawing/2014/chartex" xmlns:cx1="http://schemas.microsoft.com/office/drawing/2015/9/8/chartex" xmlns:cx2="http://schemas.microsoft.com/office/drawing/2015/10/21/chartex" xmlns:cx3="http://schemas.microsoft.com/office/drawing/2016/5/9/chartex" xmlns:cx4="http://schemas.microsoft.com/office/drawing/2016/5/10/chartex" xmlns:cx5="http://schemas.microsoft.com/office/drawing/2016/5/11/chartex" xmlns:cx6="http://schemas.microsoft.com/office/drawing/2016/5/12/chartex" xmlns:cx7="http://schemas.microsoft.com/office/drawing/2016/5/13/chartex" xmlns:cx8="http://schemas.microsoft.com/office/drawing/2016/5/14/chartex" xmlns:mc="http://schemas.openxmlformats.org/markup-compatibility/2006" xmlns:aink="http://schemas.microsoft.com/office/drawing/2016/ink" xmlns:am3d="http://schemas.microsoft.com/office/drawing/2017/model3d" xmlns:o="urn:schemas-microsoft-com:office:office" xmlns:oel="http://schemas.microsoft.com/office/2019/extlst" xmlns:r="http://schemas.openxmlformats.org/officeDocument/2006/relationships" xmlns:m="http://schemas.openxmlformats.org/officeDocument/2006/math" xmlns:v="urn:schemas-microsoft-com:vml" xmlns:wp14="http://schemas.microsoft.com/office/word/2010/wordprocessingDrawing" xmlns:wp="http://schemas.openxmlformats.org/drawingml/2006/wordprocessingDrawing" xmlns:w10="urn:schemas-microsoft-com:office:word" xmlns:w="http://schemas.openxmlformats.org/wordprocessingml/2006/main" xmlns:w14="http://schemas.microsoft.com/office/word/2010/wordml" xmlns:w15="http://schemas.microsoft.com/office/word/2012/wordml" xmlns:w16cex="http://schemas.microsoft.com/office/word/2018/wordml/cex" xmlns:w16cid="http://schemas.microsoft.com/office/word/2016/wordml/cid" xmlns:w16="http://schemas.microsoft.com/office/word/2018/wordml" xmlns:w16sdtdh="http://schemas.microsoft.com/office/word/2020/wordml/sdtdatahash" xmlns:w16se="http://schemas.microsoft.com/office/word/2015/wordml/symex" xmlns:wpg="http://schemas.microsoft.com/office/word/2010/wordprocessingGroup" xmlns:wpi="http://schemas.microsoft.com/office/word/2010/wordprocessingInk" xmlns:wne="http://schemas.microsoft.com/office/word/2006/wordml" xmlns:wps="http://schemas.microsoft.com/office/word/2010/wordprocessingShape" mc:Ignorable="w14 w15 w16se w16cid w16 w16cex w16sdtdh wp14">
   <w:p>
     <w:pPr>
       <w:pStyle w:val="Header"/>
@@ -2938,7 +3030,7 @@
 </file>
 
 <file path=word/header2.xml><?xml version="1.0" encoding="utf-8"?>
-<w:hdr xmlns:wpc="http://schemas.microsoft.com/office/word/2010/wordprocessingCanvas" xmlns:cx="http://schemas.microsoft.com/office/drawing/2014/chartex" xmlns:cx1="http://schemas.microsoft.com/office/drawing/2015/9/8/chartex" xmlns:cx2="http://schemas.microsoft.com/office/drawing/2015/10/21/chartex" xmlns:cx3="http://schemas.microsoft.com/office/drawing/2016/5/9/chartex" xmlns:cx4="http://schemas.microsoft.com/office/drawing/2016/5/10/chartex" xmlns:cx5="http://schemas.microsoft.com/office/drawing/2016/5/11/chartex" xmlns:cx6="http://schemas.microsoft.com/office/drawing/2016/5/12/chartex" xmlns:cx7="http://schemas.microsoft.com/office/drawing/2016/5/13/chartex" xmlns:cx8="http://schemas.microsoft.com/office/drawing/2016/5/14/chartex" xmlns:mc="http://schemas.openxmlformats.org/markup-compatibility/2006" xmlns:aink="http://schemas.microsoft.com/office/drawing/2016/ink" xmlns:am3d="http://schemas.microsoft.com/office/drawing/2017/model3d" xmlns:o="urn:schemas-microsoft-com:office:office" xmlns:r="http://schemas.openxmlformats.org/officeDocument/2006/relationships" xmlns:m="http://schemas.openxmlformats.org/officeDocument/2006/math" xmlns:v="urn:schemas-microsoft-com:vml" xmlns:wp14="http://schemas.microsoft.com/office/word/2010/wordprocessingDrawing" xmlns:wp="http://schemas.openxmlformats.org/drawingml/2006/wordprocessingDrawing" xmlns:w10="urn:schemas-microsoft-com:office:word" xmlns:w="http://schemas.openxmlformats.org/wordprocessingml/2006/main" xmlns:w14="http://schemas.microsoft.com/office/word/2010/wordml" xmlns:w15="http://schemas.microsoft.com/office/word/2012/wordml" xmlns:w16cex="http://schemas.microsoft.com/office/word/2018/wordml/cex" xmlns:w16cid="http://schemas.microsoft.com/office/word/2016/wordml/cid" xmlns:w16="http://schemas.microsoft.com/office/word/2018/wordml" xmlns:w16sdtdh="http://schemas.microsoft.com/office/word/2020/wordml/sdtdatahash" xmlns:w16se="http://schemas.microsoft.com/office/word/2015/wordml/symex" xmlns:wpg="http://schemas.microsoft.com/office/word/2010/wordprocessingGroup" xmlns:wpi="http://schemas.microsoft.com/office/word/2010/wordprocessingInk" xmlns:wne="http://schemas.microsoft.com/office/word/2006/wordml" xmlns:wps="http://schemas.microsoft.com/office/word/2010/wordprocessingShape" mc:Ignorable="w14 w15 w16se w16cid w16 w16cex w16sdtdh wp14">
+<w:hdr xmlns:wpc="http://schemas.microsoft.com/office/word/2010/wordprocessingCanvas" xmlns:cx="http://schemas.microsoft.com/office/drawing/2014/chartex" xmlns:cx1="http://schemas.microsoft.com/office/drawing/2015/9/8/chartex" xmlns:cx2="http://schemas.microsoft.com/office/drawing/2015/10/21/chartex" xmlns:cx3="http://schemas.microsoft.com/office/drawing/2016/5/9/chartex" xmlns:cx4="http://schemas.microsoft.com/office/drawing/2016/5/10/chartex" xmlns:cx5="http://schemas.microsoft.com/office/drawing/2016/5/11/chartex" xmlns:cx6="http://schemas.microsoft.com/office/drawing/2016/5/12/chartex" xmlns:cx7="http://schemas.microsoft.com/office/drawing/2016/5/13/chartex" xmlns:cx8="http://schemas.microsoft.com/office/drawing/2016/5/14/chartex" xmlns:mc="http://schemas.openxmlformats.org/markup-compatibility/2006" xmlns:aink="http://schemas.microsoft.com/office/drawing/2016/ink" xmlns:am3d="http://schemas.microsoft.com/office/drawing/2017/model3d" xmlns:o="urn:schemas-microsoft-com:office:office" xmlns:oel="http://schemas.microsoft.com/office/2019/extlst" xmlns:r="http://schemas.openxmlformats.org/officeDocument/2006/relationships" xmlns:m="http://schemas.openxmlformats.org/officeDocument/2006/math" xmlns:v="urn:schemas-microsoft-com:vml" xmlns:wp14="http://schemas.microsoft.com/office/word/2010/wordprocessingDrawing" xmlns:wp="http://schemas.openxmlformats.org/drawingml/2006/wordprocessingDrawing" xmlns:w10="urn:schemas-microsoft-com:office:word" xmlns:w="http://schemas.openxmlformats.org/wordprocessingml/2006/main" xmlns:w14="http://schemas.microsoft.com/office/word/2010/wordml" xmlns:w15="http://schemas.microsoft.com/office/word/2012/wordml" xmlns:w16cex="http://schemas.microsoft.com/office/word/2018/wordml/cex" xmlns:w16cid="http://schemas.microsoft.com/office/word/2016/wordml/cid" xmlns:w16="http://schemas.microsoft.com/office/word/2018/wordml" xmlns:w16sdtdh="http://schemas.microsoft.com/office/word/2020/wordml/sdtdatahash" xmlns:w16se="http://schemas.microsoft.com/office/word/2015/wordml/symex" xmlns:wpg="http://schemas.microsoft.com/office/word/2010/wordprocessingGroup" xmlns:wpi="http://schemas.microsoft.com/office/word/2010/wordprocessingInk" xmlns:wne="http://schemas.microsoft.com/office/word/2006/wordml" xmlns:wps="http://schemas.microsoft.com/office/word/2010/wordprocessingShape" mc:Ignorable="w14 w15 w16se w16cid w16 w16cex w16sdtdh wp14">
   <w:p>
     <w:pPr>
       <w:pStyle w:val="Header"/>
@@ -2953,19 +3045,19 @@
 </file>
 
 <file path=word/header3.xml><?xml version="1.0" encoding="utf-8"?>
-<w:hdr xmlns:a="http://schemas.openxmlformats.org/drawingml/2006/main" xmlns:pic="http://schemas.openxmlformats.org/drawingml/2006/picture" xmlns:a14="http://schemas.microsoft.com/office/drawing/2010/main" xmlns:wpc="http://schemas.microsoft.com/office/word/2010/wordprocessingCanvas" xmlns:cx="http://schemas.microsoft.com/office/drawing/2014/chartex" xmlns:cx1="http://schemas.microsoft.com/office/drawing/2015/9/8/chartex" xmlns:cx2="http://schemas.microsoft.com/office/drawing/2015/10/21/chartex" xmlns:cx3="http://schemas.microsoft.com/office/drawing/2016/5/9/chartex" xmlns:cx4="http://schemas.microsoft.com/office/drawing/2016/5/10/chartex" xmlns:cx5="http://schemas.microsoft.com/office/drawing/2016/5/11/chartex" xmlns:cx6="http://schemas.microsoft.com/office/drawing/2016/5/12/chartex" xmlns:cx7="http://schemas.microsoft.com/office/drawing/2016/5/13/chartex" xmlns:cx8="http://schemas.microsoft.com/office/drawing/2016/5/14/chartex" xmlns:mc="http://schemas.openxmlformats.org/markup-compatibility/2006" xmlns:aink="http://schemas.microsoft.com/office/drawing/2016/ink" xmlns:am3d="http://schemas.microsoft.com/office/drawing/2017/model3d" xmlns:o="urn:schemas-microsoft-com:office:office" xmlns:r="http://schemas.openxmlformats.org/officeDocument/2006/relationships" xmlns:m="http://schemas.openxmlformats.org/officeDocument/2006/math" xmlns:v="urn:schemas-microsoft-com:vml" xmlns:wp14="http://schemas.microsoft.com/office/word/2010/wordprocessingDrawing" xmlns:wp="http://schemas.openxmlformats.org/drawingml/2006/wordprocessingDrawing" xmlns:w10="urn:schemas-microsoft-com:office:word" xmlns:w="http://schemas.openxmlformats.org/wordprocessingml/2006/main" xmlns:w14="http://schemas.microsoft.com/office/word/2010/wordml" xmlns:w15="http://schemas.microsoft.com/office/word/2012/wordml" xmlns:w16cex="http://schemas.microsoft.com/office/word/2018/wordml/cex" xmlns:w16cid="http://schemas.microsoft.com/office/word/2016/wordml/cid" xmlns:w16="http://schemas.microsoft.com/office/word/2018/wordml" xmlns:w16sdtdh="http://schemas.microsoft.com/office/word/2020/wordml/sdtdatahash" xmlns:w16se="http://schemas.microsoft.com/office/word/2015/wordml/symex" xmlns:wpg="http://schemas.microsoft.com/office/word/2010/wordprocessingGroup" xmlns:wpi="http://schemas.microsoft.com/office/word/2010/wordprocessingInk" xmlns:wne="http://schemas.microsoft.com/office/word/2006/wordml" xmlns:wps="http://schemas.microsoft.com/office/word/2010/wordprocessingShape" mc:Ignorable="w14 w15 w16se w16cid w16 w16cex w16sdtdh wp14">
+<w:hdr xmlns:wpc="http://schemas.microsoft.com/office/word/2010/wordprocessingCanvas" xmlns:cx="http://schemas.microsoft.com/office/drawing/2014/chartex" xmlns:cx1="http://schemas.microsoft.com/office/drawing/2015/9/8/chartex" xmlns:cx2="http://schemas.microsoft.com/office/drawing/2015/10/21/chartex" xmlns:cx3="http://schemas.microsoft.com/office/drawing/2016/5/9/chartex" xmlns:cx4="http://schemas.microsoft.com/office/drawing/2016/5/10/chartex" xmlns:cx5="http://schemas.microsoft.com/office/drawing/2016/5/11/chartex" xmlns:cx6="http://schemas.microsoft.com/office/drawing/2016/5/12/chartex" xmlns:cx7="http://schemas.microsoft.com/office/drawing/2016/5/13/chartex" xmlns:cx8="http://schemas.microsoft.com/office/drawing/2016/5/14/chartex" xmlns:mc="http://schemas.openxmlformats.org/markup-compatibility/2006" xmlns:aink="http://schemas.microsoft.com/office/drawing/2016/ink" xmlns:am3d="http://schemas.microsoft.com/office/drawing/2017/model3d" xmlns:o="urn:schemas-microsoft-com:office:office" xmlns:oel="http://schemas.microsoft.com/office/2019/extlst" xmlns:r="http://schemas.openxmlformats.org/officeDocument/2006/relationships" xmlns:m="http://schemas.openxmlformats.org/officeDocument/2006/math" xmlns:v="urn:schemas-microsoft-com:vml" xmlns:wp14="http://schemas.microsoft.com/office/word/2010/wordprocessingDrawing" xmlns:wp="http://schemas.openxmlformats.org/drawingml/2006/wordprocessingDrawing" xmlns:w10="urn:schemas-microsoft-com:office:word" xmlns:w="http://schemas.openxmlformats.org/wordprocessingml/2006/main" xmlns:w14="http://schemas.microsoft.com/office/word/2010/wordml" xmlns:w15="http://schemas.microsoft.com/office/word/2012/wordml" xmlns:w16cex="http://schemas.microsoft.com/office/word/2018/wordml/cex" xmlns:w16cid="http://schemas.microsoft.com/office/word/2016/wordml/cid" xmlns:w16="http://schemas.microsoft.com/office/word/2018/wordml" xmlns:w16sdtdh="http://schemas.microsoft.com/office/word/2020/wordml/sdtdatahash" xmlns:w16se="http://schemas.microsoft.com/office/word/2015/wordml/symex" xmlns:wpg="http://schemas.microsoft.com/office/word/2010/wordprocessingGroup" xmlns:wpi="http://schemas.microsoft.com/office/word/2010/wordprocessingInk" xmlns:wne="http://schemas.microsoft.com/office/word/2006/wordml" xmlns:wps="http://schemas.microsoft.com/office/word/2010/wordprocessingShape" mc:Ignorable="w14 w15 w16se w16cid w16 w16cex w16sdtdh wp14">
   <w:tbl>
     <w:tblPr>
       <w:tblStyle w:val="TableGrid"/>
       <w:tblW w:w="10774" w:type="dxa"/>
       <w:tblInd w:w="-147" w:type="dxa"/>
       <w:tblBorders>
-        <w:top w:val="none" w:color="auto" w:sz="0" w:space="0"/>
-        <w:left w:val="none" w:color="auto" w:sz="0" w:space="0"/>
-        <w:bottom w:val="none" w:color="auto" w:sz="0" w:space="0"/>
-        <w:right w:val="none" w:color="auto" w:sz="0" w:space="0"/>
-        <w:insideH w:val="none" w:color="auto" w:sz="0" w:space="0"/>
-        <w:insideV w:val="none" w:color="auto" w:sz="0" w:space="0"/>
+        <w:top w:val="none" w:sz="0" w:space="0" w:color="auto"/>
+        <w:left w:val="none" w:sz="0" w:space="0" w:color="auto"/>
+        <w:bottom w:val="none" w:sz="0" w:space="0" w:color="auto"/>
+        <w:right w:val="none" w:sz="0" w:space="0" w:color="auto"/>
+        <w:insideH w:val="none" w:sz="0" w:space="0" w:color="auto"/>
+        <w:insideV w:val="none" w:sz="0" w:space="0" w:color="auto"/>
       </w:tblBorders>
       <w:tblLook w:val="04A0" w:firstRow="1" w:lastRow="0" w:firstColumn="1" w:lastColumn="0" w:noHBand="0" w:noVBand="1"/>
     </w:tblPr>
@@ -2986,7 +3078,6 @@
           <w:dataBinding w:prefixMappings="xmlns:ns0='urn:microsoft-dynamics-nav/reports/NPR_Sales_Ticket_A4_POS_Rdlc/6150613/'" w:xpath="/ns0:NavWordReportXmlPart[1]/ns0:NPR_POS_Entry[1]/ns0:CustomerAddress_POS_Entry[1]" w:storeItemID="{62303C39-08E7-47A2-87A1-4E32E33FE145}"/>
           <w:text/>
         </w:sdtPr>
-        <w:sdtEndPr/>
         <w:sdtContent>
           <w:tc>
             <w:tcPr>
@@ -3024,7 +3115,6 @@
           <w:dataBinding w:prefixMappings="xmlns:ns0='urn:microsoft-dynamics-nav/reports/NPR_Sales_Ticket_A4_POS_Rdlc/6150613/'" w:xpath="/ns0:NavWordReportXmlPart[1]/ns0:CompanyInformation[1]/ns0:Picture_CompanyInformation[1]" w:storeItemID="{62303C39-08E7-47A2-87A1-4E32E33FE145}"/>
           <w:picture/>
         </w:sdtPr>
-        <w:sdtEndPr/>
         <w:sdtContent>
           <w:tc>
             <w:tcPr>
@@ -3159,7 +3249,6 @@
           <w:dataBinding w:prefixMappings="xmlns:ns0='urn:microsoft-dynamics-nav/reports/NPR_Sales_Ticket_A4_POS_Rdlc/6150613/'" w:xpath="/ns0:NavWordReportXmlPart[1]/ns0:NPR_POS_Entry[1]/ns0:StoreAddress_POS_Entry[1]" w:storeItemID="{62303C39-08E7-47A2-87A1-4E32E33FE145}"/>
           <w:text/>
         </w:sdtPr>
-        <w:sdtEndPr/>
         <w:sdtContent>
           <w:tc>
             <w:tcPr>
@@ -3190,12 +3279,12 @@
       <w:tblW w:w="10916" w:type="dxa"/>
       <w:tblInd w:w="-284" w:type="dxa"/>
       <w:tblBorders>
-        <w:top w:val="none" w:color="auto" w:sz="0" w:space="0"/>
-        <w:left w:val="none" w:color="auto" w:sz="0" w:space="0"/>
-        <w:bottom w:val="none" w:color="auto" w:sz="0" w:space="0"/>
-        <w:right w:val="none" w:color="auto" w:sz="0" w:space="0"/>
-        <w:insideH w:val="none" w:color="auto" w:sz="0" w:space="0"/>
-        <w:insideV w:val="none" w:color="auto" w:sz="0" w:space="0"/>
+        <w:top w:val="none" w:sz="0" w:space="0" w:color="auto"/>
+        <w:left w:val="none" w:sz="0" w:space="0" w:color="auto"/>
+        <w:bottom w:val="none" w:sz="0" w:space="0" w:color="auto"/>
+        <w:right w:val="none" w:sz="0" w:space="0" w:color="auto"/>
+        <w:insideH w:val="none" w:sz="0" w:space="0" w:color="auto"/>
+        <w:insideV w:val="none" w:sz="0" w:space="0" w:color="auto"/>
       </w:tblBorders>
       <w:tblLayout w:type="fixed"/>
       <w:tblLook w:val="04A0" w:firstRow="1" w:lastRow="0" w:firstColumn="1" w:lastColumn="0" w:noHBand="0" w:noVBand="1"/>
@@ -3222,7 +3311,6 @@
           <w:dataBinding w:prefixMappings="xmlns:ns0='urn:microsoft-dynamics-nav/reports/NPR_Sales_Ticket_A4_POS_Rdlc/6150613/'" w:xpath="/ns0:NavWordReportXmlPart[1]/ns0:Labels[1]/ns0:Document_No_POS_EntryCaption[1]" w:storeItemID="{62303C39-08E7-47A2-87A1-4E32E33FE145}"/>
           <w:text/>
         </w:sdtPr>
-        <w:sdtEndPr/>
         <w:sdtContent>
           <w:tc>
             <w:tcPr>
@@ -3258,7 +3346,6 @@
           <w:dataBinding w:prefixMappings="xmlns:ns0='urn:microsoft-dynamics-nav/reports/NPR_Sales_Ticket_A4_POS_Rdlc/6150613/'" w:xpath="/ns0:NavWordReportXmlPart[1]/ns0:NPR_POS_Entry[1]/ns0:Document_No_POS_Entry[1]" w:storeItemID="{62303C39-08E7-47A2-87A1-4E32E33FE145}"/>
           <w:text/>
         </w:sdtPr>
-        <w:sdtEndPr/>
         <w:sdtContent>
           <w:tc>
             <w:tcPr>
@@ -3290,7 +3377,6 @@
           <w:dataBinding w:prefixMappings="xmlns:ns0='urn:microsoft-dynamics-nav/reports/NPR_Sales_Ticket_A4_POS_Rdlc/6150613/'" w:xpath="/ns0:NavWordReportXmlPart[1]/ns0:Labels[1]/ns0:PosStoreCodeLabel[1]" w:storeItemID="{62303C39-08E7-47A2-87A1-4E32E33FE145}"/>
           <w:text/>
         </w:sdtPr>
-        <w:sdtEndPr/>
         <w:sdtContent>
           <w:tc>
             <w:tcPr>
@@ -3326,7 +3412,6 @@
           <w:dataBinding w:prefixMappings="xmlns:ns0='urn:microsoft-dynamics-nav/reports/NPR_Sales_Ticket_A4_POS_Rdlc/6150613/'" w:xpath="/ns0:NavWordReportXmlPart[1]/ns0:NPR_POS_Entry[1]/ns0:POS_Store_Code[1]" w:storeItemID="{62303C39-08E7-47A2-87A1-4E32E33FE145}"/>
           <w:text/>
         </w:sdtPr>
-        <w:sdtEndPr/>
         <w:sdtContent>
           <w:tc>
             <w:tcPr>
@@ -3361,7 +3446,6 @@
           <w:dataBinding w:prefixMappings="xmlns:ns0='urn:microsoft-dynamics-nav/reports/NPR_Sales_Ticket_A4_POS_Rdlc/6150613/'" w:xpath="/ns0:NavWordReportXmlPart[1]/ns0:Labels[1]/ns0:DocumentDateLabel[1]" w:storeItemID="{62303C39-08E7-47A2-87A1-4E32E33FE145}"/>
           <w:text/>
         </w:sdtPr>
-        <w:sdtEndPr/>
         <w:sdtContent>
           <w:tc>
             <w:tcPr>
@@ -3397,7 +3481,6 @@
           <w:dataBinding w:prefixMappings="xmlns:ns0='urn:microsoft-dynamics-nav/reports/NPR_Sales_Ticket_A4_POS_Rdlc/6150613/'" w:xpath="/ns0:NavWordReportXmlPart[1]/ns0:NPR_POS_Entry[1]/ns0:Entry_Date_POS_Entry[1]" w:storeItemID="{62303C39-08E7-47A2-87A1-4E32E33FE145}"/>
           <w:text/>
         </w:sdtPr>
-        <w:sdtEndPr/>
         <w:sdtContent>
           <w:tc>
             <w:tcPr>
@@ -3429,7 +3512,6 @@
           <w:dataBinding w:prefixMappings="xmlns:ns0='urn:microsoft-dynamics-nav/reports/NPR_Sales_Ticket_A4_POS_Rdlc/6150613/'" w:xpath="/ns0:NavWordReportXmlPart[1]/ns0:Labels[1]/ns0:POS_Unit_No_Caption[1]" w:storeItemID="{62303C39-08E7-47A2-87A1-4E32E33FE145}"/>
           <w:text/>
         </w:sdtPr>
-        <w:sdtEndPr/>
         <w:sdtContent>
           <w:tc>
             <w:tcPr>
@@ -3465,7 +3547,6 @@
           <w:dataBinding w:prefixMappings="xmlns:ns0='urn:microsoft-dynamics-nav/reports/NPR_Sales_Ticket_A4_POS_Rdlc/6150613/'" w:xpath="/ns0:NavWordReportXmlPart[1]/ns0:NPR_POS_Entry[1]/ns0:POS_Unit_No_[1]" w:storeItemID="{62303C39-08E7-47A2-87A1-4E32E33FE145}"/>
           <w:text/>
         </w:sdtPr>
-        <w:sdtEndPr/>
         <w:sdtContent>
           <w:tc>
             <w:tcPr>
@@ -3500,7 +3581,6 @@
           <w:dataBinding w:prefixMappings="xmlns:ns0='urn:microsoft-dynamics-nav/reports/NPR_Sales_Ticket_A4_POS_Rdlc/6150613/'" w:xpath="/ns0:NavWordReportXmlPart[1]/ns0:Labels[1]/ns0:SalespersonNameLabel[1]" w:storeItemID="{62303C39-08E7-47A2-87A1-4E32E33FE145}"/>
           <w:text/>
         </w:sdtPr>
-        <w:sdtEndPr/>
         <w:sdtContent>
           <w:tc>
             <w:tcPr>
@@ -3536,7 +3616,6 @@
           <w:dataBinding w:prefixMappings="xmlns:ns0='urn:microsoft-dynamics-nav/reports/NPR_Sales_Ticket_A4_POS_Rdlc/6150613/'" w:xpath="/ns0:NavWordReportXmlPart[1]/ns0:NPR_POS_Entry[1]/ns0:Salesperson_Purchaser[1]/ns0:Name_SalespersonPurchaser[1]" w:storeItemID="{62303C39-08E7-47A2-87A1-4E32E33FE145}"/>
           <w:text/>
         </w:sdtPr>
-        <w:sdtEndPr/>
         <w:sdtContent>
           <w:tc>
             <w:tcPr>
@@ -3568,7 +3647,6 @@
           <w:dataBinding w:prefixMappings="xmlns:ns0='urn:microsoft-dynamics-nav/reports/NPR_Sales_Ticket_A4_POS_Rdlc/6150613/'" w:xpath="/ns0:NavWordReportXmlPart[1]/ns0:Labels[1]/ns0:Phone_No_CompanyInformationCaption[1]" w:storeItemID="{62303C39-08E7-47A2-87A1-4E32E33FE145}"/>
           <w:text/>
         </w:sdtPr>
-        <w:sdtEndPr/>
         <w:sdtContent>
           <w:tc>
             <w:tcPr>
@@ -3604,7 +3682,6 @@
           <w:dataBinding w:prefixMappings="xmlns:ns0='urn:microsoft-dynamics-nav/reports/NPR_Sales_Ticket_A4_POS_Rdlc/6150613/'" w:xpath="/ns0:NavWordReportXmlPart[1]/ns0:POSStoreInfo[1]/ns0:Phone_No_CompanyInformation[1]" w:storeItemID="{62303C39-08E7-47A2-87A1-4E32E33FE145}"/>
           <w:text/>
         </w:sdtPr>
-        <w:sdtEndPr/>
         <w:sdtContent>
           <w:tc>
             <w:tcPr>
@@ -3639,7 +3716,6 @@
           <w:dataBinding w:prefixMappings="xmlns:ns0='urn:microsoft-dynamics-nav/reports/NPR_Sales_Ticket_A4_POS_Rdlc/6150613/'" w:xpath="/ns0:NavWordReportXmlPart[1]/ns0:Labels[1]/ns0:VAT_Registration_No_CompanyInformationCaption[1]" w:storeItemID="{62303C39-08E7-47A2-87A1-4E32E33FE145}"/>
           <w:text/>
         </w:sdtPr>
-        <w:sdtEndPr/>
         <w:sdtContent>
           <w:tc>
             <w:tcPr>
@@ -3671,7 +3747,6 @@
           <w:dataBinding w:prefixMappings="xmlns:ns0='urn:microsoft-dynamics-nav/reports/NPR_Sales_Ticket_A4_POS_Rdlc/6150613/'" w:xpath="/ns0:NavWordReportXmlPart[1]/ns0:CompanyInformation[1]/ns0:VAT_Registration_No_CompanyInformation[1]" w:storeItemID="{62303C39-08E7-47A2-87A1-4E32E33FE145}"/>
           <w:text/>
         </w:sdtPr>
-        <w:sdtEndPr/>
         <w:sdtContent>
           <w:tc>
             <w:tcPr>
@@ -3703,7 +3778,6 @@
           <w:dataBinding w:prefixMappings="xmlns:ns0='urn:microsoft-dynamics-nav/reports/NPR_Sales_Ticket_A4_POS_Rdlc/6150613/'" w:xpath="/ns0:NavWordReportXmlPart[1]/ns0:Labels[1]/ns0:E_Mail_CompanyInformationCaption[1]" w:storeItemID="{62303C39-08E7-47A2-87A1-4E32E33FE145}"/>
           <w:text/>
         </w:sdtPr>
-        <w:sdtEndPr/>
         <w:sdtContent>
           <w:tc>
             <w:tcPr>
@@ -3739,7 +3813,6 @@
           <w:dataBinding w:prefixMappings="xmlns:ns0='urn:microsoft-dynamics-nav/reports/NPR_Sales_Ticket_A4_POS_Rdlc/6150613/'" w:xpath="/ns0:NavWordReportXmlPart[1]/ns0:POSStoreInfo[1]/ns0:E_Mail_CompanyInformation[1]" w:storeItemID="{62303C39-08E7-47A2-87A1-4E32E33FE145}"/>
           <w:text/>
         </w:sdtPr>
-        <w:sdtEndPr/>
         <w:sdtContent>
           <w:tc>
             <w:tcPr>
@@ -3798,7 +3871,6 @@
           <w:dataBinding w:prefixMappings="xmlns:ns0='urn:microsoft-dynamics-nav/reports/NPR_Sales_Ticket_A4_POS_Rdlc/6150613/'" w:xpath="/ns0:NavWordReportXmlPart[1]/ns0:Labels[1]/ns0:Home_Page_CompanyInformationCaption[1]" w:storeItemID="{62303C39-08E7-47A2-87A1-4E32E33FE145}"/>
           <w:text/>
         </w:sdtPr>
-        <w:sdtEndPr/>
         <w:sdtContent>
           <w:tc>
             <w:tcPr>
@@ -3834,7 +3906,6 @@
           <w:dataBinding w:prefixMappings="xmlns:ns0='urn:microsoft-dynamics-nav/reports/NPR_Sales_Ticket_A4_POS_Rdlc/6150613/'" w:xpath="/ns0:NavWordReportXmlPart[1]/ns0:POSStoreInfo[1]/ns0:Home_Page_CompanyInformation[1]" w:storeItemID="{62303C39-08E7-47A2-87A1-4E32E33FE145}"/>
           <w:text/>
         </w:sdtPr>
-        <w:sdtEndPr/>
         <w:sdtContent>
           <w:tc>
             <w:tcPr>
@@ -4365,7 +4436,7 @@
 </file>
 
 <file path=word/glossary/document.xml><?xml version="1.0" encoding="utf-8"?>
-<w:glossaryDocument xmlns:wpc="http://schemas.microsoft.com/office/word/2010/wordprocessingCanvas" xmlns:cx="http://schemas.microsoft.com/office/drawing/2014/chartex" xmlns:cx1="http://schemas.microsoft.com/office/drawing/2015/9/8/chartex" xmlns:cx2="http://schemas.microsoft.com/office/drawing/2015/10/21/chartex" xmlns:cx3="http://schemas.microsoft.com/office/drawing/2016/5/9/chartex" xmlns:cx4="http://schemas.microsoft.com/office/drawing/2016/5/10/chartex" xmlns:cx5="http://schemas.microsoft.com/office/drawing/2016/5/11/chartex" xmlns:cx6="http://schemas.microsoft.com/office/drawing/2016/5/12/chartex" xmlns:cx7="http://schemas.microsoft.com/office/drawing/2016/5/13/chartex" xmlns:cx8="http://schemas.microsoft.com/office/drawing/2016/5/14/chartex" xmlns:mc="http://schemas.openxmlformats.org/markup-compatibility/2006" xmlns:aink="http://schemas.microsoft.com/office/drawing/2016/ink" xmlns:am3d="http://schemas.microsoft.com/office/drawing/2017/model3d" xmlns:o="urn:schemas-microsoft-com:office:office" xmlns:r="http://schemas.openxmlformats.org/officeDocument/2006/relationships" xmlns:m="http://schemas.openxmlformats.org/officeDocument/2006/math" xmlns:v="urn:schemas-microsoft-com:vml" xmlns:wp14="http://schemas.microsoft.com/office/word/2010/wordprocessingDrawing" xmlns:wp="http://schemas.openxmlformats.org/drawingml/2006/wordprocessingDrawing" xmlns:w10="urn:schemas-microsoft-com:office:word" xmlns:w="http://schemas.openxmlformats.org/wordprocessingml/2006/main" xmlns:w14="http://schemas.microsoft.com/office/word/2010/wordml" xmlns:w15="http://schemas.microsoft.com/office/word/2012/wordml" xmlns:w16cex="http://schemas.microsoft.com/office/word/2018/wordml/cex" xmlns:w16cid="http://schemas.microsoft.com/office/word/2016/wordml/cid" xmlns:w16="http://schemas.microsoft.com/office/word/2018/wordml" xmlns:w16sdtdh="http://schemas.microsoft.com/office/word/2020/wordml/sdtdatahash" xmlns:w16se="http://schemas.microsoft.com/office/word/2015/wordml/symex" xmlns:wpg="http://schemas.microsoft.com/office/word/2010/wordprocessingGroup" xmlns:wpi="http://schemas.microsoft.com/office/word/2010/wordprocessingInk" xmlns:wne="http://schemas.microsoft.com/office/word/2006/wordml" xmlns:wps="http://schemas.microsoft.com/office/word/2010/wordprocessingShape" mc:Ignorable="w14 w15 w16se w16cid w16 w16cex w16sdtdh wp14">
+<w:glossaryDocument xmlns:wpc="http://schemas.microsoft.com/office/word/2010/wordprocessingCanvas" xmlns:cx="http://schemas.microsoft.com/office/drawing/2014/chartex" xmlns:cx1="http://schemas.microsoft.com/office/drawing/2015/9/8/chartex" xmlns:cx2="http://schemas.microsoft.com/office/drawing/2015/10/21/chartex" xmlns:cx3="http://schemas.microsoft.com/office/drawing/2016/5/9/chartex" xmlns:cx4="http://schemas.microsoft.com/office/drawing/2016/5/10/chartex" xmlns:cx5="http://schemas.microsoft.com/office/drawing/2016/5/11/chartex" xmlns:cx6="http://schemas.microsoft.com/office/drawing/2016/5/12/chartex" xmlns:cx7="http://schemas.microsoft.com/office/drawing/2016/5/13/chartex" xmlns:cx8="http://schemas.microsoft.com/office/drawing/2016/5/14/chartex" xmlns:mc="http://schemas.openxmlformats.org/markup-compatibility/2006" xmlns:aink="http://schemas.microsoft.com/office/drawing/2016/ink" xmlns:am3d="http://schemas.microsoft.com/office/drawing/2017/model3d" xmlns:o="urn:schemas-microsoft-com:office:office" xmlns:oel="http://schemas.microsoft.com/office/2019/extlst" xmlns:r="http://schemas.openxmlformats.org/officeDocument/2006/relationships" xmlns:m="http://schemas.openxmlformats.org/officeDocument/2006/math" xmlns:v="urn:schemas-microsoft-com:vml" xmlns:wp14="http://schemas.microsoft.com/office/word/2010/wordprocessingDrawing" xmlns:wp="http://schemas.openxmlformats.org/drawingml/2006/wordprocessingDrawing" xmlns:w10="urn:schemas-microsoft-com:office:word" xmlns:w="http://schemas.openxmlformats.org/wordprocessingml/2006/main" xmlns:w14="http://schemas.microsoft.com/office/word/2010/wordml" xmlns:w15="http://schemas.microsoft.com/office/word/2012/wordml" xmlns:w16cex="http://schemas.microsoft.com/office/word/2018/wordml/cex" xmlns:w16cid="http://schemas.microsoft.com/office/word/2016/wordml/cid" xmlns:w16="http://schemas.microsoft.com/office/word/2018/wordml" xmlns:w16sdtdh="http://schemas.microsoft.com/office/word/2020/wordml/sdtdatahash" xmlns:w16se="http://schemas.microsoft.com/office/word/2015/wordml/symex" xmlns:wpg="http://schemas.microsoft.com/office/word/2010/wordprocessingGroup" xmlns:wpi="http://schemas.microsoft.com/office/word/2010/wordprocessingInk" xmlns:wne="http://schemas.microsoft.com/office/word/2006/wordml" xmlns:wps="http://schemas.microsoft.com/office/word/2010/wordprocessingShape" mc:Ignorable="w14 w15 w16se w16cid w16 w16cex w16sdtdh wp14">
   <w:docParts>
     <w:docPart>
       <w:docPartPr>
@@ -4470,238 +4541,6 @@
         <w:p>
           <w:pPr>
             <w:pStyle w:val="68C4DE2500A34A31BD50CBE1601AF998"/>
-          </w:pPr>
-          <w:r>
-            <w:rPr>
-              <w:rStyle w:val="PlaceholderText"/>
-            </w:rPr>
-            <w:t>Click or tap here to enter text.</w:t>
-          </w:r>
-        </w:p>
-      </w:docPartBody>
-    </w:docPart>
-    <w:docPart>
-      <w:docPartPr>
-        <w:name w:val="F522C030C9484FF1B892FB743BF07136"/>
-        <w:category>
-          <w:name w:val="General"/>
-          <w:gallery w:val="placeholder"/>
-        </w:category>
-        <w:types>
-          <w:type w:val="bbPlcHdr"/>
-        </w:types>
-        <w:behaviors>
-          <w:behavior w:val="content"/>
-        </w:behaviors>
-        <w:guid w:val="{B10D6097-3037-46E6-BE4F-F6213508770A}"/>
-      </w:docPartPr>
-      <w:docPartBody>
-        <w:p>
-          <w:pPr>
-            <w:pStyle w:val="F522C030C9484FF1B892FB743BF07136"/>
-          </w:pPr>
-          <w:r>
-            <w:rPr>
-              <w:rStyle w:val="PlaceholderText"/>
-            </w:rPr>
-            <w:t>Click or tap here to enter text.</w:t>
-          </w:r>
-        </w:p>
-      </w:docPartBody>
-    </w:docPart>
-    <w:docPart>
-      <w:docPartPr>
-        <w:name w:val="4AB5E54360284C51A010F8003D970947"/>
-        <w:category>
-          <w:name w:val="General"/>
-          <w:gallery w:val="placeholder"/>
-        </w:category>
-        <w:types>
-          <w:type w:val="bbPlcHdr"/>
-        </w:types>
-        <w:behaviors>
-          <w:behavior w:val="content"/>
-        </w:behaviors>
-        <w:guid w:val="{8DAE54B6-A494-46ED-99BB-7ED1BD267E5B}"/>
-      </w:docPartPr>
-      <w:docPartBody>
-        <w:p>
-          <w:pPr>
-            <w:pStyle w:val="4AB5E54360284C51A010F8003D970947"/>
-          </w:pPr>
-          <w:r>
-            <w:rPr>
-              <w:rStyle w:val="PlaceholderText"/>
-            </w:rPr>
-            <w:t>Click or tap here to enter text.</w:t>
-          </w:r>
-        </w:p>
-      </w:docPartBody>
-    </w:docPart>
-    <w:docPart>
-      <w:docPartPr>
-        <w:name w:val="93B98CC8862E48798F04340305108DBF"/>
-        <w:category>
-          <w:name w:val="General"/>
-          <w:gallery w:val="placeholder"/>
-        </w:category>
-        <w:types>
-          <w:type w:val="bbPlcHdr"/>
-        </w:types>
-        <w:behaviors>
-          <w:behavior w:val="content"/>
-        </w:behaviors>
-        <w:guid w:val="{811BE144-0360-4404-9B30-17792D73A25A}"/>
-      </w:docPartPr>
-      <w:docPartBody>
-        <w:p>
-          <w:pPr>
-            <w:pStyle w:val="93B98CC8862E48798F04340305108DBF"/>
-          </w:pPr>
-          <w:r>
-            <w:rPr>
-              <w:rStyle w:val="PlaceholderText"/>
-            </w:rPr>
-            <w:t>Enter any content that you want to repeat, including other content controls. You can also insert this control around table rows in order to repeat parts of a table.</w:t>
-          </w:r>
-        </w:p>
-      </w:docPartBody>
-    </w:docPart>
-    <w:docPart>
-      <w:docPartPr>
-        <w:name w:val="C2B9C66A70C14DA0B20B5D576F98EE4F"/>
-        <w:category>
-          <w:name w:val="General"/>
-          <w:gallery w:val="placeholder"/>
-        </w:category>
-        <w:types>
-          <w:type w:val="bbPlcHdr"/>
-        </w:types>
-        <w:behaviors>
-          <w:behavior w:val="content"/>
-        </w:behaviors>
-        <w:guid w:val="{7C2BD362-5E28-453B-91F6-59D538DC500D}"/>
-      </w:docPartPr>
-      <w:docPartBody>
-        <w:p>
-          <w:pPr>
-            <w:pStyle w:val="C2B9C66A70C14DA0B20B5D576F98EE4F"/>
-          </w:pPr>
-          <w:r>
-            <w:rPr>
-              <w:rStyle w:val="PlaceholderText"/>
-            </w:rPr>
-            <w:t>Click or tap here to enter text.</w:t>
-          </w:r>
-        </w:p>
-      </w:docPartBody>
-    </w:docPart>
-    <w:docPart>
-      <w:docPartPr>
-        <w:name w:val="C6A7A3144417463C91066FA437662C38"/>
-        <w:category>
-          <w:name w:val="General"/>
-          <w:gallery w:val="placeholder"/>
-        </w:category>
-        <w:types>
-          <w:type w:val="bbPlcHdr"/>
-        </w:types>
-        <w:behaviors>
-          <w:behavior w:val="content"/>
-        </w:behaviors>
-        <w:guid w:val="{8E18F4F6-7CFB-4B78-873A-1E3263455063}"/>
-      </w:docPartPr>
-      <w:docPartBody>
-        <w:p>
-          <w:pPr>
-            <w:pStyle w:val="C6A7A3144417463C91066FA437662C38"/>
-          </w:pPr>
-          <w:r>
-            <w:rPr>
-              <w:rStyle w:val="PlaceholderText"/>
-            </w:rPr>
-            <w:t>Click or tap here to enter text.</w:t>
-          </w:r>
-        </w:p>
-      </w:docPartBody>
-    </w:docPart>
-    <w:docPart>
-      <w:docPartPr>
-        <w:name w:val="D3CF1865C6E8445CBE25B2CF024A05C6"/>
-        <w:category>
-          <w:name w:val="General"/>
-          <w:gallery w:val="placeholder"/>
-        </w:category>
-        <w:types>
-          <w:type w:val="bbPlcHdr"/>
-        </w:types>
-        <w:behaviors>
-          <w:behavior w:val="content"/>
-        </w:behaviors>
-        <w:guid w:val="{9F476544-19F2-42BA-8F6B-C415BD586C3D}"/>
-      </w:docPartPr>
-      <w:docPartBody>
-        <w:p>
-          <w:pPr>
-            <w:pStyle w:val="D3CF1865C6E8445CBE25B2CF024A05C6"/>
-          </w:pPr>
-          <w:r>
-            <w:rPr>
-              <w:rStyle w:val="PlaceholderText"/>
-            </w:rPr>
-            <w:t>Click or tap here to enter text.</w:t>
-          </w:r>
-        </w:p>
-      </w:docPartBody>
-    </w:docPart>
-    <w:docPart>
-      <w:docPartPr>
-        <w:name w:val="9EDFDDC2239B440AB6D3CC90564AFB73"/>
-        <w:category>
-          <w:name w:val="General"/>
-          <w:gallery w:val="placeholder"/>
-        </w:category>
-        <w:types>
-          <w:type w:val="bbPlcHdr"/>
-        </w:types>
-        <w:behaviors>
-          <w:behavior w:val="content"/>
-        </w:behaviors>
-        <w:guid w:val="{E6D9290C-EA1A-4CEF-A2C5-7068724C0C6F}"/>
-      </w:docPartPr>
-      <w:docPartBody>
-        <w:p>
-          <w:pPr>
-            <w:pStyle w:val="9EDFDDC2239B440AB6D3CC90564AFB73"/>
-          </w:pPr>
-          <w:r>
-            <w:rPr>
-              <w:rStyle w:val="PlaceholderText"/>
-            </w:rPr>
-            <w:t>Click or tap here to enter text.</w:t>
-          </w:r>
-        </w:p>
-      </w:docPartBody>
-    </w:docPart>
-    <w:docPart>
-      <w:docPartPr>
-        <w:name w:val="584781CAC6B54625AD44B96CB9392388"/>
-        <w:category>
-          <w:name w:val="General"/>
-          <w:gallery w:val="placeholder"/>
-        </w:category>
-        <w:types>
-          <w:type w:val="bbPlcHdr"/>
-        </w:types>
-        <w:behaviors>
-          <w:behavior w:val="content"/>
-        </w:behaviors>
-        <w:guid w:val="{1496E9A4-9EB8-4F87-8902-823E28AB1A11}"/>
-      </w:docPartPr>
-      <w:docPartBody>
-        <w:p>
-          <w:pPr>
-            <w:pStyle w:val="584781CAC6B54625AD44B96CB9392388"/>
           </w:pPr>
           <w:r>
             <w:rPr>
@@ -5463,6 +5302,267 @@
         </w:p>
       </w:docPartBody>
     </w:docPart>
+    <w:docPart>
+      <w:docPartPr>
+        <w:name w:val="878B88C5E8AC434DBB4AB96477B58ED3"/>
+        <w:category>
+          <w:name w:val="General"/>
+          <w:gallery w:val="placeholder"/>
+        </w:category>
+        <w:types>
+          <w:type w:val="bbPlcHdr"/>
+        </w:types>
+        <w:behaviors>
+          <w:behavior w:val="content"/>
+        </w:behaviors>
+        <w:guid w:val="{0E31803F-12B8-452B-8D07-C071C7352993}"/>
+      </w:docPartPr>
+      <w:docPartBody>
+        <w:p>
+          <w:pPr>
+            <w:pStyle w:val="878B88C5E8AC434DBB4AB96477B58ED3"/>
+          </w:pPr>
+          <w:r>
+            <w:rPr>
+              <w:rStyle w:val="PlaceholderText"/>
+            </w:rPr>
+            <w:t>Click or tap here to enter text.</w:t>
+          </w:r>
+        </w:p>
+      </w:docPartBody>
+    </w:docPart>
+    <w:docPart>
+      <w:docPartPr>
+        <w:name w:val="705A37280B244B69A2246441F1084C9A"/>
+        <w:category>
+          <w:name w:val="General"/>
+          <w:gallery w:val="placeholder"/>
+        </w:category>
+        <w:types>
+          <w:type w:val="bbPlcHdr"/>
+        </w:types>
+        <w:behaviors>
+          <w:behavior w:val="content"/>
+        </w:behaviors>
+        <w:guid w:val="{88E368AE-AA29-425E-B60B-71198106C6EC}"/>
+      </w:docPartPr>
+      <w:docPartBody>
+        <w:p>
+          <w:pPr>
+            <w:pStyle w:val="705A37280B244B69A2246441F1084C9A"/>
+          </w:pPr>
+          <w:r>
+            <w:rPr>
+              <w:rStyle w:val="PlaceholderText"/>
+            </w:rPr>
+            <w:t>Click or tap here to enter text.</w:t>
+          </w:r>
+        </w:p>
+      </w:docPartBody>
+    </w:docPart>
+    <w:docPart>
+      <w:docPartPr>
+        <w:name w:val="DC69F8C427E34937BB0D2D185EECAD38"/>
+        <w:category>
+          <w:name w:val="General"/>
+          <w:gallery w:val="placeholder"/>
+        </w:category>
+        <w:types>
+          <w:type w:val="bbPlcHdr"/>
+        </w:types>
+        <w:behaviors>
+          <w:behavior w:val="content"/>
+        </w:behaviors>
+        <w:guid w:val="{6CB442DE-C774-43D2-BC24-04AB009418B0}"/>
+      </w:docPartPr>
+      <w:docPartBody>
+        <w:p>
+          <w:pPr>
+            <w:pStyle w:val="DC69F8C427E34937BB0D2D185EECAD38"/>
+          </w:pPr>
+          <w:r>
+            <w:rPr>
+              <w:rStyle w:val="PlaceholderText"/>
+            </w:rPr>
+            <w:t>Click or tap here to enter text.</w:t>
+          </w:r>
+        </w:p>
+      </w:docPartBody>
+    </w:docPart>
+    <w:docPart>
+      <w:docPartPr>
+        <w:name w:val="184DC368335647279BD8EB5F82A87431"/>
+        <w:category>
+          <w:name w:val="General"/>
+          <w:gallery w:val="placeholder"/>
+        </w:category>
+        <w:types>
+          <w:type w:val="bbPlcHdr"/>
+        </w:types>
+        <w:behaviors>
+          <w:behavior w:val="content"/>
+        </w:behaviors>
+        <w:guid w:val="{E877F2C7-6144-4B25-8419-8D7E0D6AE7F6}"/>
+      </w:docPartPr>
+      <w:docPartBody>
+        <w:p>
+          <w:pPr>
+            <w:pStyle w:val="184DC368335647279BD8EB5F82A87431"/>
+          </w:pPr>
+          <w:r>
+            <w:rPr>
+              <w:rStyle w:val="PlaceholderText"/>
+            </w:rPr>
+            <w:t>Enter any content that you want to repeat, including other content controls. You can also insert this control around table rows in order to repeat parts of a table.</w:t>
+          </w:r>
+        </w:p>
+      </w:docPartBody>
+    </w:docPart>
+    <w:docPart>
+      <w:docPartPr>
+        <w:name w:val="7DBB00C7B14045B5B7DA7E3FE590A6F6"/>
+        <w:category>
+          <w:name w:val="General"/>
+          <w:gallery w:val="placeholder"/>
+        </w:category>
+        <w:types>
+          <w:type w:val="bbPlcHdr"/>
+        </w:types>
+        <w:behaviors>
+          <w:behavior w:val="content"/>
+        </w:behaviors>
+        <w:guid w:val="{965DFF7E-7D6A-4E1D-BA2C-118661AFC8C1}"/>
+      </w:docPartPr>
+      <w:docPartBody>
+        <w:p>
+          <w:pPr>
+            <w:pStyle w:val="7DBB00C7B14045B5B7DA7E3FE590A6F6"/>
+          </w:pPr>
+          <w:r>
+            <w:rPr>
+              <w:rStyle w:val="PlaceholderText"/>
+            </w:rPr>
+            <w:t>Click or tap here to enter text.</w:t>
+          </w:r>
+        </w:p>
+      </w:docPartBody>
+    </w:docPart>
+    <w:docPart>
+      <w:docPartPr>
+        <w:name w:val="D6A9E9C31E0B490384C95BD7092DA42A"/>
+        <w:category>
+          <w:name w:val="General"/>
+          <w:gallery w:val="placeholder"/>
+        </w:category>
+        <w:types>
+          <w:type w:val="bbPlcHdr"/>
+        </w:types>
+        <w:behaviors>
+          <w:behavior w:val="content"/>
+        </w:behaviors>
+        <w:guid w:val="{1CC86599-A086-45ED-AA0A-32403E5D6F1E}"/>
+      </w:docPartPr>
+      <w:docPartBody>
+        <w:p>
+          <w:pPr>
+            <w:pStyle w:val="D6A9E9C31E0B490384C95BD7092DA42A"/>
+          </w:pPr>
+          <w:r>
+            <w:rPr>
+              <w:rStyle w:val="PlaceholderText"/>
+            </w:rPr>
+            <w:t>Click or tap here to enter text.</w:t>
+          </w:r>
+        </w:p>
+      </w:docPartBody>
+    </w:docPart>
+    <w:docPart>
+      <w:docPartPr>
+        <w:name w:val="C500BB6CC28A4FF888B710AF135D3E67"/>
+        <w:category>
+          <w:name w:val="General"/>
+          <w:gallery w:val="placeholder"/>
+        </w:category>
+        <w:types>
+          <w:type w:val="bbPlcHdr"/>
+        </w:types>
+        <w:behaviors>
+          <w:behavior w:val="content"/>
+        </w:behaviors>
+        <w:guid w:val="{73955595-4F7E-4F2E-B339-B9748B9A6F6B}"/>
+      </w:docPartPr>
+      <w:docPartBody>
+        <w:p>
+          <w:pPr>
+            <w:pStyle w:val="C500BB6CC28A4FF888B710AF135D3E67"/>
+          </w:pPr>
+          <w:r>
+            <w:rPr>
+              <w:rStyle w:val="PlaceholderText"/>
+            </w:rPr>
+            <w:t>Click or tap here to enter text.</w:t>
+          </w:r>
+        </w:p>
+      </w:docPartBody>
+    </w:docPart>
+    <w:docPart>
+      <w:docPartPr>
+        <w:name w:val="81823ADF4F164A69AEEAEBC598C0F9AC"/>
+        <w:category>
+          <w:name w:val="General"/>
+          <w:gallery w:val="placeholder"/>
+        </w:category>
+        <w:types>
+          <w:type w:val="bbPlcHdr"/>
+        </w:types>
+        <w:behaviors>
+          <w:behavior w:val="content"/>
+        </w:behaviors>
+        <w:guid w:val="{EEEBEB56-BA6C-4A4E-BEF6-7A1DE8679975}"/>
+      </w:docPartPr>
+      <w:docPartBody>
+        <w:p>
+          <w:pPr>
+            <w:pStyle w:val="81823ADF4F164A69AEEAEBC598C0F9AC"/>
+          </w:pPr>
+          <w:r>
+            <w:rPr>
+              <w:rStyle w:val="PlaceholderText"/>
+            </w:rPr>
+            <w:t>Click or tap here to enter text.</w:t>
+          </w:r>
+        </w:p>
+      </w:docPartBody>
+    </w:docPart>
+    <w:docPart>
+      <w:docPartPr>
+        <w:name w:val="BAEFC9647475443DB016A470A3DA498D"/>
+        <w:category>
+          <w:name w:val="General"/>
+          <w:gallery w:val="placeholder"/>
+        </w:category>
+        <w:types>
+          <w:type w:val="bbPlcHdr"/>
+        </w:types>
+        <w:behaviors>
+          <w:behavior w:val="content"/>
+        </w:behaviors>
+        <w:guid w:val="{5E50AAAB-3D4B-4908-B6BA-3694359775F7}"/>
+      </w:docPartPr>
+      <w:docPartBody>
+        <w:p>
+          <w:pPr>
+            <w:pStyle w:val="BAEFC9647475443DB016A470A3DA498D"/>
+          </w:pPr>
+          <w:r>
+            <w:rPr>
+              <w:rStyle w:val="PlaceholderText"/>
+            </w:rPr>
+            <w:t>Click or tap here to enter text.</w:t>
+          </w:r>
+        </w:p>
+      </w:docPartBody>
+    </w:docPart>
   </w:docParts>
 </w:glossaryDocument>
 </file>
@@ -5517,6 +5617,8 @@
     <w:rsid w:val="0011798C"/>
     <w:rsid w:val="00186D16"/>
     <w:rsid w:val="001B56EE"/>
+    <w:rsid w:val="001B66C9"/>
+    <w:rsid w:val="001D19D0"/>
     <w:rsid w:val="001D3182"/>
     <w:rsid w:val="001D387C"/>
     <w:rsid w:val="00201BD6"/>
@@ -5525,19 +5627,26 @@
     <w:rsid w:val="00302F8C"/>
     <w:rsid w:val="0031037F"/>
     <w:rsid w:val="00330940"/>
+    <w:rsid w:val="00334F72"/>
     <w:rsid w:val="003A60CE"/>
+    <w:rsid w:val="003A6688"/>
+    <w:rsid w:val="003B68E8"/>
     <w:rsid w:val="003D3D11"/>
     <w:rsid w:val="004159F8"/>
     <w:rsid w:val="0043037A"/>
+    <w:rsid w:val="004361EE"/>
     <w:rsid w:val="004425AC"/>
     <w:rsid w:val="00442FF8"/>
+    <w:rsid w:val="00484794"/>
     <w:rsid w:val="00491EA7"/>
     <w:rsid w:val="004A441F"/>
     <w:rsid w:val="004C39F7"/>
+    <w:rsid w:val="00525678"/>
     <w:rsid w:val="0054275E"/>
     <w:rsid w:val="005914CB"/>
     <w:rsid w:val="005C760D"/>
     <w:rsid w:val="006274B3"/>
+    <w:rsid w:val="006822C2"/>
     <w:rsid w:val="006B565B"/>
     <w:rsid w:val="00721BCD"/>
     <w:rsid w:val="00733408"/>
@@ -5550,6 +5659,7 @@
     <w:rsid w:val="008835F3"/>
     <w:rsid w:val="008E574C"/>
     <w:rsid w:val="0091478F"/>
+    <w:rsid w:val="00960160"/>
     <w:rsid w:val="00963BDF"/>
     <w:rsid w:val="00964C9F"/>
     <w:rsid w:val="009841A2"/>
@@ -5559,8 +5669,10 @@
     <w:rsid w:val="00A34BD6"/>
     <w:rsid w:val="00A4096C"/>
     <w:rsid w:val="00A42B55"/>
+    <w:rsid w:val="00A9729A"/>
     <w:rsid w:val="00AA6BE5"/>
     <w:rsid w:val="00AF7259"/>
+    <w:rsid w:val="00B40028"/>
     <w:rsid w:val="00B75F95"/>
     <w:rsid w:val="00B81BDA"/>
     <w:rsid w:val="00BF156F"/>
@@ -5584,6 +5696,7 @@
     <w:rsid w:val="00E828CE"/>
     <w:rsid w:val="00EC4C03"/>
     <w:rsid w:val="00F41D76"/>
+    <w:rsid w:val="00F72700"/>
     <w:rsid w:val="00F970B9"/>
     <w:rsid w:val="00FB45A9"/>
     <w:rsid w:val="00FC0583"/>
@@ -5604,8 +5717,8 @@
   </m:mathPr>
   <w:themeFontLang w:val="bs-Latn-BA"/>
   <w:clrSchemeMapping w:bg1="light1" w:t1="dark1" w:bg2="light2" w:t2="dark2" w:accent1="accent1" w:accent2="accent2" w:accent3="accent3" w:accent4="accent4" w:accent5="accent5" w:accent6="accent6" w:hyperlink="hyperlink" w:followedHyperlink="followedHyperlink"/>
-  <w:decimalSymbol w:val="."/>
-  <w:listSeparator w:val=","/>
+  <w:decimalSymbol w:val=","/>
+  <w:listSeparator w:val=";"/>
   <w15:chartTrackingRefBased/>
 </w:settings>
 </file>
@@ -6041,22 +6154,10 @@
     <w:basedOn w:val="DefaultParagraphFont"/>
     <w:uiPriority w:val="99"/>
     <w:semiHidden/>
-    <w:rsid w:val="00C97FAC"/>
+    <w:rsid w:val="006822C2"/>
     <w:rPr>
       <w:color w:val="808080"/>
     </w:rPr>
-  </w:style>
-  <w:style w:type="paragraph" w:customStyle="1" w:styleId="0C5FFE4B243344FCA5D17A6E4B1AB667">
-    <w:name w:val="0C5FFE4B243344FCA5D17A6E4B1AB667"/>
-    <w:rsid w:val="00E71106"/>
-  </w:style>
-  <w:style w:type="paragraph" w:customStyle="1" w:styleId="427A103EFA074E6EA770C21B668FD641">
-    <w:name w:val="427A103EFA074E6EA770C21B668FD641"/>
-    <w:rsid w:val="009841A2"/>
-  </w:style>
-  <w:style w:type="paragraph" w:customStyle="1" w:styleId="C68A9C052473428883435E2F6B7FD01C">
-    <w:name w:val="C68A9C052473428883435E2F6B7FD01C"/>
-    <w:rsid w:val="009841A2"/>
   </w:style>
   <w:style w:type="paragraph" w:customStyle="1" w:styleId="73564FA24346409784C92E5E83E25682">
     <w:name w:val="73564FA24346409784C92E5E83E25682"/>
@@ -6066,97 +6167,9 @@
     <w:name w:val="3328FD05785E4853BF7F9428079203E8"/>
     <w:rsid w:val="009841A2"/>
   </w:style>
-  <w:style w:type="paragraph" w:customStyle="1" w:styleId="3A06AA893CDA408D9D0B22AA36EABDFE">
-    <w:name w:val="3A06AA893CDA408D9D0B22AA36EABDFE"/>
-    <w:rsid w:val="005914CB"/>
-  </w:style>
-  <w:style w:type="paragraph" w:customStyle="1" w:styleId="619D232F89884603A5686A825B2E2C52">
-    <w:name w:val="619D232F89884603A5686A825B2E2C52"/>
-    <w:rsid w:val="004C39F7"/>
-  </w:style>
-  <w:style w:type="paragraph" w:customStyle="1" w:styleId="7258F8AFB0B548B09E729D5ED9E40D09">
-    <w:name w:val="7258F8AFB0B548B09E729D5ED9E40D09"/>
-    <w:rsid w:val="004C39F7"/>
-  </w:style>
-  <w:style w:type="paragraph" w:customStyle="1" w:styleId="CC31932D03BD4E94BD6E7463E7C623D8">
-    <w:name w:val="CC31932D03BD4E94BD6E7463E7C623D8"/>
-    <w:rsid w:val="004C39F7"/>
-  </w:style>
-  <w:style w:type="paragraph" w:customStyle="1" w:styleId="B94D0E019BDD48F896DB83117A696B60">
-    <w:name w:val="B94D0E019BDD48F896DB83117A696B60"/>
-    <w:rsid w:val="004C39F7"/>
-  </w:style>
-  <w:style w:type="paragraph" w:customStyle="1" w:styleId="44A73BA6C6E74D95A66490C5EA3ED315">
-    <w:name w:val="44A73BA6C6E74D95A66490C5EA3ED315"/>
-    <w:rsid w:val="004C39F7"/>
-  </w:style>
   <w:style w:type="paragraph" w:customStyle="1" w:styleId="68C4DE2500A34A31BD50CBE1601AF998">
     <w:name w:val="68C4DE2500A34A31BD50CBE1601AF998"/>
     <w:rsid w:val="00201BD6"/>
-  </w:style>
-  <w:style w:type="paragraph" w:customStyle="1" w:styleId="CBFC928E09224A7DACE22E38C35D30AD">
-    <w:name w:val="CBFC928E09224A7DACE22E38C35D30AD"/>
-    <w:rsid w:val="00201BD6"/>
-  </w:style>
-  <w:style w:type="paragraph" w:customStyle="1" w:styleId="F522C030C9484FF1B892FB743BF07136">
-    <w:name w:val="F522C030C9484FF1B892FB743BF07136"/>
-    <w:rsid w:val="00FC0583"/>
-  </w:style>
-  <w:style w:type="paragraph" w:customStyle="1" w:styleId="4AB5E54360284C51A010F8003D970947">
-    <w:name w:val="4AB5E54360284C51A010F8003D970947"/>
-    <w:rsid w:val="00FC0583"/>
-  </w:style>
-  <w:style w:type="paragraph" w:customStyle="1" w:styleId="93B98CC8862E48798F04340305108DBF">
-    <w:name w:val="93B98CC8862E48798F04340305108DBF"/>
-    <w:rsid w:val="00FC0583"/>
-  </w:style>
-  <w:style w:type="paragraph" w:customStyle="1" w:styleId="C2B9C66A70C14DA0B20B5D576F98EE4F">
-    <w:name w:val="C2B9C66A70C14DA0B20B5D576F98EE4F"/>
-    <w:rsid w:val="00FC0583"/>
-  </w:style>
-  <w:style w:type="paragraph" w:customStyle="1" w:styleId="DC5EA59A2EB74A2C95B79A6EE633018E">
-    <w:name w:val="DC5EA59A2EB74A2C95B79A6EE633018E"/>
-    <w:rsid w:val="00D66D02"/>
-  </w:style>
-  <w:style w:type="paragraph" w:customStyle="1" w:styleId="C6A7A3144417463C91066FA437662C38">
-    <w:name w:val="C6A7A3144417463C91066FA437662C38"/>
-    <w:rsid w:val="00D66D02"/>
-  </w:style>
-  <w:style w:type="paragraph" w:customStyle="1" w:styleId="D3CF1865C6E8445CBE25B2CF024A05C6">
-    <w:name w:val="D3CF1865C6E8445CBE25B2CF024A05C6"/>
-    <w:rsid w:val="00D66D02"/>
-  </w:style>
-  <w:style w:type="paragraph" w:customStyle="1" w:styleId="6091E15A77654232946AEE754EC342A4">
-    <w:name w:val="6091E15A77654232946AEE754EC342A4"/>
-    <w:rsid w:val="00D66D02"/>
-  </w:style>
-  <w:style w:type="paragraph" w:customStyle="1" w:styleId="9EDFDDC2239B440AB6D3CC90564AFB73">
-    <w:name w:val="9EDFDDC2239B440AB6D3CC90564AFB73"/>
-    <w:rsid w:val="00D66D02"/>
-  </w:style>
-  <w:style w:type="paragraph" w:customStyle="1" w:styleId="584781CAC6B54625AD44B96CB9392388">
-    <w:name w:val="584781CAC6B54625AD44B96CB9392388"/>
-    <w:rsid w:val="00D66D02"/>
-  </w:style>
-  <w:style w:type="paragraph" w:customStyle="1" w:styleId="DC9ABBBE67B042D48D9C3F105A393A84">
-    <w:name w:val="DC9ABBBE67B042D48D9C3F105A393A84"/>
-    <w:rsid w:val="00D66D02"/>
-  </w:style>
-  <w:style w:type="paragraph" w:customStyle="1" w:styleId="6548BF75768C4952ABC6EE78EB0DC695">
-    <w:name w:val="6548BF75768C4952ABC6EE78EB0DC695"/>
-    <w:rsid w:val="00D66D02"/>
-  </w:style>
-  <w:style w:type="paragraph" w:customStyle="1" w:styleId="EA5D7412B7364ACC96AE942F1215C879">
-    <w:name w:val="EA5D7412B7364ACC96AE942F1215C879"/>
-    <w:rsid w:val="00D66D02"/>
-  </w:style>
-  <w:style w:type="paragraph" w:customStyle="1" w:styleId="CCAED8B853B14DDB8ECFA25A33F84961">
-    <w:name w:val="CCAED8B853B14DDB8ECFA25A33F84961"/>
-    <w:rsid w:val="00D66D02"/>
-  </w:style>
-  <w:style w:type="paragraph" w:customStyle="1" w:styleId="3410EEE697044096B2722AB942E5D99F">
-    <w:name w:val="3410EEE697044096B2722AB942E5D99F"/>
-    <w:rsid w:val="00D66D02"/>
   </w:style>
   <w:style w:type="paragraph" w:customStyle="1" w:styleId="3091E68B4ECE498CBF86FF4BF1DCD6F9">
     <w:name w:val="3091E68B4ECE498CBF86FF4BF1DCD6F9"/>
@@ -6165,174 +6178,6 @@
   <w:style w:type="paragraph" w:customStyle="1" w:styleId="F4A34F3FB1F448D493382E4CA72F8750">
     <w:name w:val="F4A34F3FB1F448D493382E4CA72F8750"/>
     <w:rsid w:val="00D66D02"/>
-  </w:style>
-  <w:style w:type="paragraph" w:customStyle="1" w:styleId="B3527AB98D8145A89D892146DF8F64A8">
-    <w:name w:val="B3527AB98D8145A89D892146DF8F64A8"/>
-    <w:rsid w:val="00D66D02"/>
-  </w:style>
-  <w:style w:type="paragraph" w:customStyle="1" w:styleId="867F074D104D4264A0F2964DA6CE3C1A">
-    <w:name w:val="867F074D104D4264A0F2964DA6CE3C1A"/>
-    <w:rsid w:val="00D66D02"/>
-  </w:style>
-  <w:style w:type="paragraph" w:customStyle="1" w:styleId="6F5594DF56ED432D83FFA243B5E0273B">
-    <w:name w:val="6F5594DF56ED432D83FFA243B5E0273B"/>
-    <w:rsid w:val="00D66D02"/>
-  </w:style>
-  <w:style w:type="paragraph" w:customStyle="1" w:styleId="670BE78B95694B9E8B51826E1E4843B2">
-    <w:name w:val="670BE78B95694B9E8B51826E1E4843B2"/>
-    <w:rsid w:val="00D66D02"/>
-  </w:style>
-  <w:style w:type="paragraph" w:customStyle="1" w:styleId="E0283D80096C4D97955784D01AF0AD58">
-    <w:name w:val="E0283D80096C4D97955784D01AF0AD58"/>
-    <w:rsid w:val="00D66D02"/>
-  </w:style>
-  <w:style w:type="paragraph" w:customStyle="1" w:styleId="158E262CD9AC42D890C4E14EED5558E2">
-    <w:name w:val="158E262CD9AC42D890C4E14EED5558E2"/>
-    <w:rsid w:val="00CF7C58"/>
-  </w:style>
-  <w:style w:type="paragraph" w:customStyle="1" w:styleId="C15D78A6235243B6BF632DCF2BE2D41C">
-    <w:name w:val="C15D78A6235243B6BF632DCF2BE2D41C"/>
-    <w:rsid w:val="00CF7C58"/>
-  </w:style>
-  <w:style w:type="paragraph" w:customStyle="1" w:styleId="11A0319C226B4E2DAB2408335F1D5F04">
-    <w:name w:val="11A0319C226B4E2DAB2408335F1D5F04"/>
-    <w:rsid w:val="00CF7C58"/>
-  </w:style>
-  <w:style w:type="paragraph" w:customStyle="1" w:styleId="171ED2F443D94C558F4F664CD20CC491">
-    <w:name w:val="171ED2F443D94C558F4F664CD20CC491"/>
-    <w:rsid w:val="00CF7C58"/>
-  </w:style>
-  <w:style w:type="paragraph" w:customStyle="1" w:styleId="05A46853055B4AAD96058CF4F82D1273">
-    <w:name w:val="05A46853055B4AAD96058CF4F82D1273"/>
-    <w:rsid w:val="00CF7C58"/>
-  </w:style>
-  <w:style w:type="paragraph" w:customStyle="1" w:styleId="14DF00EAF56D428789E8C55F5EA497AB">
-    <w:name w:val="14DF00EAF56D428789E8C55F5EA497AB"/>
-    <w:rsid w:val="00CF7C58"/>
-  </w:style>
-  <w:style w:type="paragraph" w:customStyle="1" w:styleId="921DEA024F2E448DBBAE721504130BEA">
-    <w:name w:val="921DEA024F2E448DBBAE721504130BEA"/>
-    <w:rsid w:val="00CF7C58"/>
-  </w:style>
-  <w:style w:type="paragraph" w:customStyle="1" w:styleId="5A02D1BEF3C848A69B8D6FEFB2A2A2A9">
-    <w:name w:val="5A02D1BEF3C848A69B8D6FEFB2A2A2A9"/>
-    <w:rsid w:val="00CF7C58"/>
-  </w:style>
-  <w:style w:type="paragraph" w:customStyle="1" w:styleId="E07E51A4D57E4EDC93D0CB69CAE6A9E5">
-    <w:name w:val="E07E51A4D57E4EDC93D0CB69CAE6A9E5"/>
-    <w:rsid w:val="00CF7C58"/>
-  </w:style>
-  <w:style w:type="paragraph" w:customStyle="1" w:styleId="13CA116A038C4008B88C87C793CE9175">
-    <w:name w:val="13CA116A038C4008B88C87C793CE9175"/>
-    <w:rsid w:val="00CF7C58"/>
-  </w:style>
-  <w:style w:type="paragraph" w:customStyle="1" w:styleId="1AC3F9437A1C475C89E2710192BD83E2">
-    <w:name w:val="1AC3F9437A1C475C89E2710192BD83E2"/>
-    <w:rsid w:val="00CF7C58"/>
-  </w:style>
-  <w:style w:type="paragraph" w:customStyle="1" w:styleId="3B93FB6900A5481D935CFD5778670319">
-    <w:name w:val="3B93FB6900A5481D935CFD5778670319"/>
-    <w:rsid w:val="00CF7C58"/>
-  </w:style>
-  <w:style w:type="paragraph" w:customStyle="1" w:styleId="12F8E768BADB4664840A52C2986B120E">
-    <w:name w:val="12F8E768BADB4664840A52C2986B120E"/>
-    <w:rsid w:val="00CF7C58"/>
-  </w:style>
-  <w:style w:type="paragraph" w:customStyle="1" w:styleId="01BAF486D809470CAFC109C9EB615C72">
-    <w:name w:val="01BAF486D809470CAFC109C9EB615C72"/>
-    <w:rsid w:val="00CF7C58"/>
-  </w:style>
-  <w:style w:type="paragraph" w:customStyle="1" w:styleId="80DF28A306D44F8A8749024B4096B775">
-    <w:name w:val="80DF28A306D44F8A8749024B4096B775"/>
-    <w:rsid w:val="00CF7C58"/>
-  </w:style>
-  <w:style w:type="paragraph" w:customStyle="1" w:styleId="6EA5908B99F8455F91B675285310F16E">
-    <w:name w:val="6EA5908B99F8455F91B675285310F16E"/>
-    <w:rsid w:val="00CF7C58"/>
-  </w:style>
-  <w:style w:type="paragraph" w:customStyle="1" w:styleId="394DD34ECC76451B88A670662BE5D023">
-    <w:name w:val="394DD34ECC76451B88A670662BE5D023"/>
-    <w:rsid w:val="00CF7C58"/>
-  </w:style>
-  <w:style w:type="paragraph" w:customStyle="1" w:styleId="5DB51DA51E584CA4B675F33E0ACF2135">
-    <w:name w:val="5DB51DA51E584CA4B675F33E0ACF2135"/>
-    <w:rsid w:val="00CF7C58"/>
-  </w:style>
-  <w:style w:type="paragraph" w:customStyle="1" w:styleId="1A37681738CC4BF69B51CF4CF6E027C7">
-    <w:name w:val="1A37681738CC4BF69B51CF4CF6E027C7"/>
-    <w:rsid w:val="00CF7C58"/>
-  </w:style>
-  <w:style w:type="paragraph" w:customStyle="1" w:styleId="50EAE8D67199437C9696B94AB4121C3D">
-    <w:name w:val="50EAE8D67199437C9696B94AB4121C3D"/>
-    <w:rsid w:val="00CF7C58"/>
-  </w:style>
-  <w:style w:type="paragraph" w:customStyle="1" w:styleId="A9EA71B376D64583992C24CB2E2D7C69">
-    <w:name w:val="A9EA71B376D64583992C24CB2E2D7C69"/>
-    <w:rsid w:val="00CF7C58"/>
-  </w:style>
-  <w:style w:type="paragraph" w:customStyle="1" w:styleId="8266557EE80046329A64A51766CB1730">
-    <w:name w:val="8266557EE80046329A64A51766CB1730"/>
-    <w:rsid w:val="00CF7C58"/>
-  </w:style>
-  <w:style w:type="paragraph" w:customStyle="1" w:styleId="72D50C9D394F4CB4B50034018F8AF085">
-    <w:name w:val="72D50C9D394F4CB4B50034018F8AF085"/>
-    <w:rsid w:val="00CF7C58"/>
-  </w:style>
-  <w:style w:type="paragraph" w:customStyle="1" w:styleId="E508DD77939740778B6ECB5A2894DF2E">
-    <w:name w:val="E508DD77939740778B6ECB5A2894DF2E"/>
-    <w:rsid w:val="00CF7C58"/>
-  </w:style>
-  <w:style w:type="paragraph" w:customStyle="1" w:styleId="CA0838C0D88E4A0184965C5209986A19">
-    <w:name w:val="CA0838C0D88E4A0184965C5209986A19"/>
-    <w:rsid w:val="00CF7C58"/>
-  </w:style>
-  <w:style w:type="paragraph" w:customStyle="1" w:styleId="72BA851DC2C74896BEC0636CB9D09075">
-    <w:name w:val="72BA851DC2C74896BEC0636CB9D09075"/>
-    <w:rsid w:val="00CF7C58"/>
-  </w:style>
-  <w:style w:type="paragraph" w:customStyle="1" w:styleId="9608D917CFCA4EE3BDA1FDB9DB79BBCD">
-    <w:name w:val="9608D917CFCA4EE3BDA1FDB9DB79BBCD"/>
-    <w:rsid w:val="00CF7C58"/>
-  </w:style>
-  <w:style w:type="paragraph" w:customStyle="1" w:styleId="065B899B4D16419A80D3CD90A1FBCAD4">
-    <w:name w:val="065B899B4D16419A80D3CD90A1FBCAD4"/>
-    <w:rsid w:val="00CF7C58"/>
-  </w:style>
-  <w:style w:type="paragraph" w:customStyle="1" w:styleId="C01B547C98514405A55DD685D9730A11">
-    <w:name w:val="C01B547C98514405A55DD685D9730A11"/>
-    <w:rsid w:val="00CF7C58"/>
-  </w:style>
-  <w:style w:type="paragraph" w:customStyle="1" w:styleId="913A9C62AAE84F53BD5CE6152B03B49A">
-    <w:name w:val="913A9C62AAE84F53BD5CE6152B03B49A"/>
-    <w:rsid w:val="00CF7C58"/>
-  </w:style>
-  <w:style w:type="paragraph" w:customStyle="1" w:styleId="C3393748B91944748C4C4F25B1DFCA95">
-    <w:name w:val="C3393748B91944748C4C4F25B1DFCA95"/>
-    <w:rsid w:val="00BF58D1"/>
-  </w:style>
-  <w:style w:type="paragraph" w:customStyle="1" w:styleId="C5442ECC0B4E4A41BF2347D5DD049335">
-    <w:name w:val="C5442ECC0B4E4A41BF2347D5DD049335"/>
-    <w:rsid w:val="00BF58D1"/>
-  </w:style>
-  <w:style w:type="paragraph" w:customStyle="1" w:styleId="64E9EE6F46BA45BEA02FDFC693DD2F73">
-    <w:name w:val="64E9EE6F46BA45BEA02FDFC693DD2F73"/>
-    <w:rsid w:val="00BF58D1"/>
-  </w:style>
-  <w:style w:type="paragraph" w:customStyle="1" w:styleId="FE5DAED94E4C426BB8E07E5E5241C921">
-    <w:name w:val="FE5DAED94E4C426BB8E07E5E5241C921"/>
-    <w:rsid w:val="00BF58D1"/>
-  </w:style>
-  <w:style w:type="paragraph" w:customStyle="1" w:styleId="D67F4944DBCE436FB9BE0D400E1B6340">
-    <w:name w:val="D67F4944DBCE436FB9BE0D400E1B6340"/>
-    <w:rsid w:val="00BF58D1"/>
-  </w:style>
-  <w:style w:type="paragraph" w:customStyle="1" w:styleId="D27D6BDFD5284AFB9D4396CAA44EA453">
-    <w:name w:val="D27D6BDFD5284AFB9D4396CAA44EA453"/>
-    <w:rsid w:val="00BF58D1"/>
-  </w:style>
-  <w:style w:type="paragraph" w:customStyle="1" w:styleId="2BEE9355E1E5415BA5300922D2DEE14A">
-    <w:name w:val="2BEE9355E1E5415BA5300922D2DEE14A"/>
-    <w:rsid w:val="00BF58D1"/>
   </w:style>
   <w:style w:type="paragraph" w:customStyle="1" w:styleId="FF71EBA7BE0848639A3DFCF97CD03B5E">
     <w:name w:val="FF71EBA7BE0848639A3DFCF97CD03B5E"/>
@@ -6346,52 +6191,12 @@
     <w:name w:val="6B037FC73A1447A1B51B59886E74608B"/>
     <w:rsid w:val="00BF58D1"/>
   </w:style>
-  <w:style w:type="paragraph" w:customStyle="1" w:styleId="A5D1484595E34939A5E190FDC99DFC39">
-    <w:name w:val="A5D1484595E34939A5E190FDC99DFC39"/>
-    <w:rsid w:val="00BF58D1"/>
-  </w:style>
-  <w:style w:type="paragraph" w:customStyle="1" w:styleId="4BFE90433EE342DB862402EDCA26E741">
-    <w:name w:val="4BFE90433EE342DB862402EDCA26E741"/>
-    <w:rsid w:val="00BF58D1"/>
-  </w:style>
-  <w:style w:type="paragraph" w:customStyle="1" w:styleId="44BD344E48274B3BBBFA56DD27E89C07">
-    <w:name w:val="44BD344E48274B3BBBFA56DD27E89C07"/>
-    <w:rsid w:val="00BF58D1"/>
-  </w:style>
-  <w:style w:type="paragraph" w:customStyle="1" w:styleId="401D620DC30340218C3A34D556A15D0B">
-    <w:name w:val="401D620DC30340218C3A34D556A15D0B"/>
-    <w:rsid w:val="00BF58D1"/>
-  </w:style>
-  <w:style w:type="paragraph" w:customStyle="1" w:styleId="6FD886A3C9844090A5EC9E1875090A17">
-    <w:name w:val="6FD886A3C9844090A5EC9E1875090A17"/>
-    <w:rsid w:val="00BF58D1"/>
-  </w:style>
-  <w:style w:type="paragraph" w:customStyle="1" w:styleId="C0D3CBA9C1964A6EB0B33202D62F6395">
-    <w:name w:val="C0D3CBA9C1964A6EB0B33202D62F6395"/>
-    <w:rsid w:val="00BF58D1"/>
-  </w:style>
-  <w:style w:type="paragraph" w:customStyle="1" w:styleId="486D7347EACB4FFC852246AB56B402DF">
-    <w:name w:val="486D7347EACB4FFC852246AB56B402DF"/>
-    <w:rsid w:val="00BF58D1"/>
-  </w:style>
-  <w:style w:type="paragraph" w:customStyle="1" w:styleId="C77A9CDF459E4AADAC101A145F6B19FC">
-    <w:name w:val="C77A9CDF459E4AADAC101A145F6B19FC"/>
-    <w:rsid w:val="00BF58D1"/>
-  </w:style>
-  <w:style w:type="paragraph" w:customStyle="1" w:styleId="00E372A9528C463BA2BD79D28CFDF8DA">
-    <w:name w:val="00E372A9528C463BA2BD79D28CFDF8DA"/>
-    <w:rsid w:val="00BF58D1"/>
-  </w:style>
   <w:style w:type="paragraph" w:customStyle="1" w:styleId="15C73BAD7FC04D8092D5B8EAB688A2CC">
     <w:name w:val="15C73BAD7FC04D8092D5B8EAB688A2CC"/>
     <w:rsid w:val="00BF58D1"/>
   </w:style>
   <w:style w:type="paragraph" w:customStyle="1" w:styleId="60671B64D22B4CFD9BD99F7AE51D78B0">
     <w:name w:val="60671B64D22B4CFD9BD99F7AE51D78B0"/>
-    <w:rsid w:val="00BF58D1"/>
-  </w:style>
-  <w:style w:type="paragraph" w:customStyle="1" w:styleId="D7112E49263944D3A9040D8F895B4DE3">
-    <w:name w:val="D7112E49263944D3A9040D8F895B4DE3"/>
     <w:rsid w:val="00BF58D1"/>
   </w:style>
   <w:style w:type="paragraph" w:customStyle="1" w:styleId="4D3459EDAA664251AE6895EC636DF4E5">
@@ -6414,26 +6219,6 @@
     <w:name w:val="6AA100F70B2146D08EC1E08668C7D416"/>
     <w:rsid w:val="00BF58D1"/>
   </w:style>
-  <w:style w:type="paragraph" w:customStyle="1" w:styleId="794F36B494264A76BAD3E8A2F8801326">
-    <w:name w:val="794F36B494264A76BAD3E8A2F8801326"/>
-    <w:rsid w:val="0031037F"/>
-  </w:style>
-  <w:style w:type="paragraph" w:customStyle="1" w:styleId="0E2A0AFB138641209B52DB67575AF3DB">
-    <w:name w:val="0E2A0AFB138641209B52DB67575AF3DB"/>
-    <w:rsid w:val="0031037F"/>
-  </w:style>
-  <w:style w:type="paragraph" w:customStyle="1" w:styleId="05F79F0E168640D7A88087CFF0707760">
-    <w:name w:val="05F79F0E168640D7A88087CFF0707760"/>
-    <w:rsid w:val="0031037F"/>
-  </w:style>
-  <w:style w:type="paragraph" w:customStyle="1" w:styleId="E49E57F3C6564615A084F0FCB6FD63D2">
-    <w:name w:val="E49E57F3C6564615A084F0FCB6FD63D2"/>
-    <w:rsid w:val="0031037F"/>
-  </w:style>
-  <w:style w:type="paragraph" w:customStyle="1" w:styleId="CA9AB01BC89D403E9870C9A4FB456781">
-    <w:name w:val="CA9AB01BC89D403E9870C9A4FB456781"/>
-    <w:rsid w:val="0031037F"/>
-  </w:style>
   <w:style w:type="paragraph" w:customStyle="1" w:styleId="58B5EA6FFF5A4A6DB6B2FA04CF33566F">
     <w:name w:val="58B5EA6FFF5A4A6DB6B2FA04CF33566F"/>
     <w:rsid w:val="0031037F"/>
@@ -6454,32 +6239,8 @@
     <w:name w:val="4EF46EDDB77849A5A6D431E5A58505D9"/>
     <w:rsid w:val="0031037F"/>
   </w:style>
-  <w:style w:type="paragraph" w:customStyle="1" w:styleId="01EB5A41EC3D4F6985FE2D8B805FB680">
-    <w:name w:val="01EB5A41EC3D4F6985FE2D8B805FB680"/>
-    <w:rsid w:val="00DE09AA"/>
-  </w:style>
-  <w:style w:type="paragraph" w:customStyle="1" w:styleId="BDE3ABEDAC0A49DF87534394879248BD">
-    <w:name w:val="BDE3ABEDAC0A49DF87534394879248BD"/>
-    <w:rsid w:val="00DE09AA"/>
-  </w:style>
-  <w:style w:type="paragraph" w:customStyle="1" w:styleId="6F9F204D2FAE4F2F8E47B3F0B4FC623C">
-    <w:name w:val="6F9F204D2FAE4F2F8E47B3F0B4FC623C"/>
-    <w:rsid w:val="00DE09AA"/>
-  </w:style>
-  <w:style w:type="paragraph" w:customStyle="1" w:styleId="1018DF8419C44E8A94E740E93F152863">
-    <w:name w:val="1018DF8419C44E8A94E740E93F152863"/>
-    <w:rsid w:val="00DE09AA"/>
-  </w:style>
   <w:style w:type="paragraph" w:customStyle="1" w:styleId="83087A83394D467DB732E41F2605300F">
     <w:name w:val="83087A83394D467DB732E41F2605300F"/>
-    <w:rsid w:val="00DE09AA"/>
-  </w:style>
-  <w:style w:type="paragraph" w:customStyle="1" w:styleId="224E96506209471B9707A3AC137793D7">
-    <w:name w:val="224E96506209471B9707A3AC137793D7"/>
-    <w:rsid w:val="00DE09AA"/>
-  </w:style>
-  <w:style w:type="paragraph" w:customStyle="1" w:styleId="BB647F320A1842BDA9C8A575C47BCBE2">
-    <w:name w:val="BB647F320A1842BDA9C8A575C47BCBE2"/>
     <w:rsid w:val="00DE09AA"/>
   </w:style>
   <w:style w:type="paragraph" w:customStyle="1" w:styleId="D5F886C1D735432AB2D8740651927479">
@@ -6509,6 +6270,69 @@
   <w:style w:type="paragraph" w:customStyle="1" w:styleId="EC35634BC9C347BB8224E59529DD0D4B">
     <w:name w:val="EC35634BC9C347BB8224E59529DD0D4B"/>
     <w:rsid w:val="00C97FAC"/>
+  </w:style>
+  <w:style w:type="paragraph" w:customStyle="1" w:styleId="878B88C5E8AC434DBB4AB96477B58ED3">
+    <w:name w:val="878B88C5E8AC434DBB4AB96477B58ED3"/>
+    <w:rsid w:val="006822C2"/>
+    <w:rPr>
+      <w:lang w:val="sr-Latn-RS" w:eastAsia="sr-Latn-RS"/>
+    </w:rPr>
+  </w:style>
+  <w:style w:type="paragraph" w:customStyle="1" w:styleId="705A37280B244B69A2246441F1084C9A">
+    <w:name w:val="705A37280B244B69A2246441F1084C9A"/>
+    <w:rsid w:val="006822C2"/>
+    <w:rPr>
+      <w:lang w:val="sr-Latn-RS" w:eastAsia="sr-Latn-RS"/>
+    </w:rPr>
+  </w:style>
+  <w:style w:type="paragraph" w:customStyle="1" w:styleId="DC69F8C427E34937BB0D2D185EECAD38">
+    <w:name w:val="DC69F8C427E34937BB0D2D185EECAD38"/>
+    <w:rsid w:val="006822C2"/>
+    <w:rPr>
+      <w:lang w:val="sr-Latn-RS" w:eastAsia="sr-Latn-RS"/>
+    </w:rPr>
+  </w:style>
+  <w:style w:type="paragraph" w:customStyle="1" w:styleId="184DC368335647279BD8EB5F82A87431">
+    <w:name w:val="184DC368335647279BD8EB5F82A87431"/>
+    <w:rsid w:val="006822C2"/>
+    <w:rPr>
+      <w:lang w:val="sr-Latn-RS" w:eastAsia="sr-Latn-RS"/>
+    </w:rPr>
+  </w:style>
+  <w:style w:type="paragraph" w:customStyle="1" w:styleId="7DBB00C7B14045B5B7DA7E3FE590A6F6">
+    <w:name w:val="7DBB00C7B14045B5B7DA7E3FE590A6F6"/>
+    <w:rsid w:val="006822C2"/>
+    <w:rPr>
+      <w:lang w:val="sr-Latn-RS" w:eastAsia="sr-Latn-RS"/>
+    </w:rPr>
+  </w:style>
+  <w:style w:type="paragraph" w:customStyle="1" w:styleId="D6A9E9C31E0B490384C95BD7092DA42A">
+    <w:name w:val="D6A9E9C31E0B490384C95BD7092DA42A"/>
+    <w:rsid w:val="006822C2"/>
+    <w:rPr>
+      <w:lang w:val="sr-Latn-RS" w:eastAsia="sr-Latn-RS"/>
+    </w:rPr>
+  </w:style>
+  <w:style w:type="paragraph" w:customStyle="1" w:styleId="C500BB6CC28A4FF888B710AF135D3E67">
+    <w:name w:val="C500BB6CC28A4FF888B710AF135D3E67"/>
+    <w:rsid w:val="006822C2"/>
+    <w:rPr>
+      <w:lang w:val="sr-Latn-RS" w:eastAsia="sr-Latn-RS"/>
+    </w:rPr>
+  </w:style>
+  <w:style w:type="paragraph" w:customStyle="1" w:styleId="81823ADF4F164A69AEEAEBC598C0F9AC">
+    <w:name w:val="81823ADF4F164A69AEEAEBC598C0F9AC"/>
+    <w:rsid w:val="006822C2"/>
+    <w:rPr>
+      <w:lang w:val="sr-Latn-RS" w:eastAsia="sr-Latn-RS"/>
+    </w:rPr>
+  </w:style>
+  <w:style w:type="paragraph" w:customStyle="1" w:styleId="BAEFC9647475443DB016A470A3DA498D">
+    <w:name w:val="BAEFC9647475443DB016A470A3DA498D"/>
+    <w:rsid w:val="006822C2"/>
+    <w:rPr>
+      <w:lang w:val="sr-Latn-RS" w:eastAsia="sr-Latn-RS"/>
+    </w:rPr>
   </w:style>
 </w:styles>
 </file>
@@ -6816,9 +6640,11 @@
 </a:theme>
 </file>
 
-<file path=customXml/item1.xml>��< ? x m l   v e r s i o n = " 1 . 0 "   e n c o d i n g = " u t f - 1 6 " ? > - 
- < N a v W o r d R e p o r t X m l P a r t   x m l n s = " u r n : m i c r o s o f t - d y n a m i c s - n a v / r e p o r t s / N P R _ S a l e s _ T i c k e t _ A 4 _ P O S _ R d l c / 6 1 5 0 6 1 3 / " > +<file path=customXml/item1.xml><?xml version="1.0" encoding="utf-8"?>
+<b:Sources xmlns:b="http://schemas.openxmlformats.org/officeDocument/2006/bibliography" xmlns="http://schemas.openxmlformats.org/officeDocument/2006/bibliography" SelectedStyle="\APASixthEditionOfficeOnline.xsl" StyleName="APA" Version="6"/>
+</file>
+
+<file path=customXml/item2.xml>��< ? x m l   v e r s i o n = " 1 . 0 "   e n c o d i n g = " u t f - 1 6 " ? > < N a v W o r d R e p o r t X m l P a r t   x m l n s = " u r n : m i c r o s o f t - d y n a m i c s - n a v / r e p o r t s / N P R _ S a l e s _ T i c k e t _ A 4 _ P O S _ R d l c / 6 1 5 0 6 1 3 / " >   
      < L a b e l s >   
@@ -6838,6 +6664,8 @@
  
          < E _ M a i l _ C o m p a n y I n f o r m a t i o n C a p t i o n > E _ M a i l _ C o m p a n y I n f o r m a t i o n C a p t i o n < / E _ M a i l _ C o m p a n y I n f o r m a t i o n C a p t i o n >   
+         < F i n i s h T i m e _ N P R D E P O S A u d i t L o g A u x I n f o C a p t i o n > F i n i s h T i m e _ N P R D E P O S A u d i t L o g A u x I n f o C a p t i o n < / F i n i s h T i m e _ N P R D E P O S A u d i t L o g A u x I n f o C a p t i o n > + 
          < H o m e _ P a g e _ C o m p a n y I n f o r m a t i o n C a p t i o n > H o m e _ P a g e _ C o m p a n y I n f o r m a t i o n C a p t i o n < / H o m e _ P a g e _ C o m p a n y I n f o r m a t i o n C a p t i o n >   
          < L i n e _ D i s c o u n t _ p c t _ P O S _ E n t r y _ S a l e s _ L i n e C a p t i o n > L i n e _ D i s c o u n t _ p c t _ P O S _ E n t r y _ S a l e s _ L i n e C a p t i o n < / L i n e _ D i s c o u n t _ p c t _ P O S _ E n t r y _ S a l e s _ L i n e C a p t i o n > @@ -6862,7 +6690,7 @@
  
          < P i c t u r e _ C o m p a n y I n f o r m a t i o n C a p t i o n > P i c t u r e _ C o m p a n y I n f o r m a t i o n C a p t i o n < / P i c t u r e _ C o m p a n y I n f o r m a t i o n C a p t i o n >   
-         < P O S _ U n i t _ N o _ C a p t i o n > P O S _ U n i t _ N o _ C a p t i o n < / P O S _ U n i t _ N o _ C a p t i o n > +         < P O S E n t r y N o _ N P R D E P O S A u d i t L o g A u x I n f o C a p t i o n > P O S E n t r y N o _ N P R D E P O S A u d i t L o g A u x I n f o C a p t i o n < / P O S E n t r y N o _ N P R D E P O S A u d i t L o g A u x I n f o C a p t i o n >   
          < P O S P a y m e n t M e t h o d C o d e _ P O S _ P a y m e n t _ L i n e C a p t i o n > P O S P a y m e n t M e t h o d C o d e _ P O S _ P a y m e n t _ L i n e C a p t i o n < / P O S P a y m e n t M e t h o d C o d e _ P O S _ P a y m e n t _ L i n e C a p t i o n >   
@@ -6874,6 +6702,14 @@
  
          < S a l e s p e r s o n N a m e L a b e l > S a l e s p e r s o n N a m e L a b e l < / S a l e s p e r s o n N a m e L a b e l >   
+         < S e r i a l N u m b e r _ N P R D E P O S A u d i t L o g A u x I n f o C a p t i o n > S e r i a l N u m b e r _ N P R D E P O S A u d i t L o g A u x I n f o C a p t i o n < / S e r i a l N u m b e r _ N P R D E P O S A u d i t L o g A u x I n f o C a p t i o n > + 
+         < S i g n a t u r e _ N P R D E P O S A u d i t L o g A u x I n f o C a p t i o n > S i g n a t u r e _ N P R D E P O S A u d i t L o g A u x I n f o C a p t i o n < / S i g n a t u r e _ N P R D E P O S A u d i t L o g A u x I n f o C a p t i o n > + 
+         < S i g n a t u r e C o u n t _ N P R D E P O S A u d i t L o g A u x I n f o C a p t i o n > S i g n a t u r e C o u n t _ N P R D E P O S A u d i t L o g A u x I n f o C a p t i o n < / S i g n a t u r e C o u n t _ N P R D E P O S A u d i t L o g A u x I n f o C a p t i o n > + 
+         < S t a r t T i m e _ N P R D E P O S A u d i t L o g A u x I n f o C a p t i o n > S t a r t T i m e _ N P R D E P O S A u d i t L o g A u x I n f o C a p t i o n < / S t a r t T i m e _ N P R D E P O S A u d i t L o g A u x I n f o C a p t i o n > + 
          < T a x _ P O S _ T a x _ A m o u n t _ L i n e C a p t i o n > T a x _ P O S _ T a x _ A m o u n t _ L i n e C a p t i o n < / T a x _ P O S _ T a x _ A m o u n t _ L i n e C a p t i o n >   
          < T a x A m o u n t _ P O S _ T a x _ A m o u n t _ L i n e C a p t i o n > T a x A m o u n t _ P O S _ T a x _ A m o u n t _ L i n e C a p t i o n < / T a x A m o u n t _ P O S _ T a x _ A m o u n t _ L i n e C a p t i o n > @@ -6886,8 +6722,16 @@
  
          < T o t a l L a b e l > T o t a l L a b e l < / T o t a l L a b e l >   
+         < T r a n s a c t i o n I D _ N P R D E P O S A u d i t L o g A u x I n f o C a p t i o n > T r a n s a c t i o n I D _ N P R D E P O S A u d i t L o g A u x I n f o C a p t i o n < / T r a n s a c t i o n I D _ N P R D E P O S A u d i t L o g A u x I n f o C a p t i o n > + 
+         < T S S C o d e _ N P R D E P O S A u d i t L o g A u x I n f o C a p t i o n > T S S C o d e _ N P R D E P O S A u d i t L o g A u x I n f o C a p t i o n < / T S S C o d e _ N P R D E P O S A u d i t L o g A u x I n f o C a p t i o n > + 
          < U n i t _ P r i c e _ P O S _ E n t r y _ S a l e s _ L i n e C a p t i o n > U n i t _ P r i c e _ P O S _ E n t r y _ S a l e s _ L i n e C a p t i o n < / U n i t _ P r i c e _ P O S _ E n t r y _ S a l e s _ L i n e C a p t i o n >   
+         < U O M _ P O S _ E n t r y _ S a l e s _ L i n e C a p t i o n > U O M _ P O S _ E n t r y _ S a l e s _ L i n e C a p t i o n < / U O M _ P O S _ E n t r y _ S a l e s _ L i n e C a p t i o n > + 
+         < U O M L a b e l > U O M L a b e l < / U O M L a b e l > + 
          < V A T _ R e g i s t r a t i o n _ N o _ C o m p a n y I n f o r m a t i o n C a p t i o n > V A T _ R e g i s t r a t i o n _ N o _ C o m p a n y I n f o r m a t i o n C a p t i o n < / V A T _ R e g i s t r a t i o n _ N o _ C o m p a n y I n f o r m a t i o n C a p t i o n >   
          < V A T I d e n t i f i e r _ P O S _ T a x _ A m o u n t _ L i n e C a p t i o n > V A T I d e n t i f i e r _ P O S _ T a x _ A m o u n t _ L i n e C a p t i o n < / V A T I d e n t i f i e r _ P O S _ T a x _ A m o u n t _ L i n e C a p t i o n > @@ -6966,6 +6810,8 @@
  
              < U n i t _ P r i c e _ P O S _ E n t r y _ S a l e s _ L i n e > U n i t _ P r i c e _ P O S _ E n t r y _ S a l e s _ L i n e < / U n i t _ P r i c e _ P O S _ E n t r y _ S a l e s _ L i n e >   
+             < U O M _ P O S _ E n t r y _ S a l e s _ L i n e > U O M _ P O S _ E n t r y _ S a l e s _ L i n e < / U O M _ P O S _ E n t r y _ S a l e s _ L i n e > + 
              < I t e m _ V a r i a n t >   
                  < D e s c r i p t i o n _ I t e m _ V a r i a n t > D e s c r i p t i o n _ I t e m _ V a r i a n t < / D e s c r i p t i o n _ I t e m _ V a r i a n t > @@ -6973,6 +6819,26 @@
              < / I t e m _ V a r i a n t >   
          < / N P R _ P O S _ E n t r y _ S a l e s _ L i n e > + 
+         < N P R _ D E _ P O S _ A u d i t _ L o g _ A u x _ I n f o > + 
+             < F i n i s h T i m e _ N P R D E P O S A u d i t L o g A u x I n f o > F i n i s h T i m e _ N P R D E P O S A u d i t L o g A u x I n f o < / F i n i s h T i m e _ N P R D E P O S A u d i t L o g A u x I n f o > + 
+             < P O S E n t r y N o _ N P R D E P O S A u d i t L o g A u x I n f o > P O S E n t r y N o _ N P R D E P O S A u d i t L o g A u x I n f o < / P O S E n t r y N o _ N P R D E P O S A u d i t L o g A u x I n f o > + 
+             < S e r i a l N u m b e r _ N P R D E P O S A u d i t L o g A u x I n f o > S e r i a l N u m b e r _ N P R D E P O S A u d i t L o g A u x I n f o < / S e r i a l N u m b e r _ N P R D E P O S A u d i t L o g A u x I n f o > + 
+             < S i g n a t u r e _ N P R D E P O S A u d i t L o g A u x I n f o > S i g n a t u r e _ N P R D E P O S A u d i t L o g A u x I n f o < / S i g n a t u r e _ N P R D E P O S A u d i t L o g A u x I n f o > + 
+             < S i g n a t u r e C o u n t _ N P R D E P O S A u d i t L o g A u x I n f o > S i g n a t u r e C o u n t _ N P R D E P O S A u d i t L o g A u x I n f o < / S i g n a t u r e C o u n t _ N P R D E P O S A u d i t L o g A u x I n f o > + 
+             < S t a r t T i m e _ N P R D E P O S A u d i t L o g A u x I n f o > S t a r t T i m e _ N P R D E P O S A u d i t L o g A u x I n f o < / S t a r t T i m e _ N P R D E P O S A u d i t L o g A u x I n f o > + 
+             < T r a n s a c t i o n I D _ N P R D E P O S A u d i t L o g A u x I n f o > T r a n s a c t i o n I D _ N P R D E P O S A u d i t L o g A u x I n f o < / T r a n s a c t i o n I D _ N P R D E P O S A u d i t L o g A u x I n f o > + 
+             < T S S C o d e _ N P R D E P O S A u d i t L o g A u x I n f o > T S S C o d e _ N P R D E P O S A u d i t L o g A u x I n f o < / T S S C o d e _ N P R D E P O S A u d i t L o g A u x I n f o > + 
+         < / N P R _ D E _ P O S _ A u d i t _ L o g _ A u x _ I n f o >   
      < / N P R _ P O S _ E n t r y >   
@@ -7035,22 +6901,18 @@
  < / N a v W o r d R e p o r t X m l P a r t > 
 </file>
 
-<file path=customXml/item2.xml><?xml version="1.0" encoding="utf-8"?>
-<b:Sources xmlns:b="http://schemas.openxmlformats.org/officeDocument/2006/bibliography" xmlns="http://schemas.openxmlformats.org/officeDocument/2006/bibliography" SelectedStyle="\APASixthEditionOfficeOnline.xsl" StyleName="APA" Version="6"/>
+<file path=customXml/itemProps1.xml><?xml version="1.0" encoding="utf-8"?>
+<ds:datastoreItem xmlns:ds="http://schemas.openxmlformats.org/officeDocument/2006/customXml" ds:itemID="{67E682FC-5D77-49A6-9173-A83997B1A8E8}">
+  <ds:schemaRefs>
+    <ds:schemaRef ds:uri="http://schemas.openxmlformats.org/officeDocument/2006/bibliography"/>
+  </ds:schemaRefs>
+</ds:datastoreItem>
 </file>
 
-<file path=customXml/itemProps1.xml><?xml version="1.0" encoding="utf-8"?>
+<file path=customXml/itemProps2.xml><?xml version="1.0" encoding="utf-8"?>
 <ds:datastoreItem xmlns:ds="http://schemas.openxmlformats.org/officeDocument/2006/customXml" ds:itemID="{62303C39-08E7-47A2-87A1-4E32E33FE145}">
   <ds:schemaRefs>
     <ds:schemaRef ds:uri="urn:microsoft-dynamics-nav/reports/NPR_Sales_Ticket_A4_POS_Rdlc/6150613/"/>
   </ds:schemaRefs>
 </ds:datastoreItem>
-</file>
-
-<file path=customXml/itemProps2.xml><?xml version="1.0" encoding="utf-8"?>
-<ds:datastoreItem xmlns:ds="http://schemas.openxmlformats.org/officeDocument/2006/customXml" ds:itemID="{67E682FC-5D77-49A6-9173-A83997B1A8E8}">
-  <ds:schemaRefs>
-    <ds:schemaRef ds:uri="http://schemas.openxmlformats.org/officeDocument/2006/bibliography"/>
-  </ds:schemaRefs>
-</ds:datastoreItem>
 </file>
</xml_diff>

<commit_message>
Merged PR 21321: ISV1-30 Added POS Unit Label to Sales Ticket word layout
</commit_message>
<xml_diff>
--- a/Application/src/_Reports/layouts/Sales Ticket A4 - POS Word.docx
+++ b/Application/src/_Reports/layouts/Sales Ticket A4 - POS Word.docx
@@ -1,6 +1,6 @@
 
 <file path=word/document.xml><?xml version="1.0" encoding="utf-8"?>
-<w:document xmlns:wpc="http://schemas.microsoft.com/office/word/2010/wordprocessingCanvas" xmlns:cx="http://schemas.microsoft.com/office/drawing/2014/chartex" xmlns:cx1="http://schemas.microsoft.com/office/drawing/2015/9/8/chartex" xmlns:cx2="http://schemas.microsoft.com/office/drawing/2015/10/21/chartex" xmlns:cx3="http://schemas.microsoft.com/office/drawing/2016/5/9/chartex" xmlns:cx4="http://schemas.microsoft.com/office/drawing/2016/5/10/chartex" xmlns:cx5="http://schemas.microsoft.com/office/drawing/2016/5/11/chartex" xmlns:cx6="http://schemas.microsoft.com/office/drawing/2016/5/12/chartex" xmlns:cx7="http://schemas.microsoft.com/office/drawing/2016/5/13/chartex" xmlns:cx8="http://schemas.microsoft.com/office/drawing/2016/5/14/chartex" xmlns:mc="http://schemas.openxmlformats.org/markup-compatibility/2006" xmlns:aink="http://schemas.microsoft.com/office/drawing/2016/ink" xmlns:am3d="http://schemas.microsoft.com/office/drawing/2017/model3d" xmlns:o="urn:schemas-microsoft-com:office:office" xmlns:r="http://schemas.openxmlformats.org/officeDocument/2006/relationships" xmlns:m="http://schemas.openxmlformats.org/officeDocument/2006/math" xmlns:v="urn:schemas-microsoft-com:vml" xmlns:wp14="http://schemas.microsoft.com/office/word/2010/wordprocessingDrawing" xmlns:wp="http://schemas.openxmlformats.org/drawingml/2006/wordprocessingDrawing" xmlns:w10="urn:schemas-microsoft-com:office:word" xmlns:w="http://schemas.openxmlformats.org/wordprocessingml/2006/main" xmlns:w14="http://schemas.microsoft.com/office/word/2010/wordml" xmlns:w15="http://schemas.microsoft.com/office/word/2012/wordml" xmlns:w16cex="http://schemas.microsoft.com/office/word/2018/wordml/cex" xmlns:w16cid="http://schemas.microsoft.com/office/word/2016/wordml/cid" xmlns:w16="http://schemas.microsoft.com/office/word/2018/wordml" xmlns:w16sdtdh="http://schemas.microsoft.com/office/word/2020/wordml/sdtdatahash" xmlns:w16se="http://schemas.microsoft.com/office/word/2015/wordml/symex" xmlns:wpg="http://schemas.microsoft.com/office/word/2010/wordprocessingGroup" xmlns:wpi="http://schemas.microsoft.com/office/word/2010/wordprocessingInk" xmlns:wne="http://schemas.microsoft.com/office/word/2006/wordml" xmlns:wps="http://schemas.microsoft.com/office/word/2010/wordprocessingShape" mc:Ignorable="w14 w15 w16se w16cid w16 w16cex w16sdtdh wp14">
+<w:document xmlns:wpc="http://schemas.microsoft.com/office/word/2010/wordprocessingCanvas" xmlns:cx="http://schemas.microsoft.com/office/drawing/2014/chartex" xmlns:cx1="http://schemas.microsoft.com/office/drawing/2015/9/8/chartex" xmlns:cx2="http://schemas.microsoft.com/office/drawing/2015/10/21/chartex" xmlns:cx3="http://schemas.microsoft.com/office/drawing/2016/5/9/chartex" xmlns:cx4="http://schemas.microsoft.com/office/drawing/2016/5/10/chartex" xmlns:cx5="http://schemas.microsoft.com/office/drawing/2016/5/11/chartex" xmlns:cx6="http://schemas.microsoft.com/office/drawing/2016/5/12/chartex" xmlns:cx7="http://schemas.microsoft.com/office/drawing/2016/5/13/chartex" xmlns:cx8="http://schemas.microsoft.com/office/drawing/2016/5/14/chartex" xmlns:mc="http://schemas.openxmlformats.org/markup-compatibility/2006" xmlns:aink="http://schemas.microsoft.com/office/drawing/2016/ink" xmlns:am3d="http://schemas.microsoft.com/office/drawing/2017/model3d" xmlns:o="urn:schemas-microsoft-com:office:office" xmlns:oel="http://schemas.microsoft.com/office/2019/extlst" xmlns:r="http://schemas.openxmlformats.org/officeDocument/2006/relationships" xmlns:m="http://schemas.openxmlformats.org/officeDocument/2006/math" xmlns:v="urn:schemas-microsoft-com:vml" xmlns:wp14="http://schemas.microsoft.com/office/word/2010/wordprocessingDrawing" xmlns:wp="http://schemas.openxmlformats.org/drawingml/2006/wordprocessingDrawing" xmlns:w10="urn:schemas-microsoft-com:office:word" xmlns:w="http://schemas.openxmlformats.org/wordprocessingml/2006/main" xmlns:w14="http://schemas.microsoft.com/office/word/2010/wordml" xmlns:w15="http://schemas.microsoft.com/office/word/2012/wordml" xmlns:w16cex="http://schemas.microsoft.com/office/word/2018/wordml/cex" xmlns:w16cid="http://schemas.microsoft.com/office/word/2016/wordml/cid" xmlns:w16="http://schemas.microsoft.com/office/word/2018/wordml" xmlns:w16sdtdh="http://schemas.microsoft.com/office/word/2020/wordml/sdtdatahash" xmlns:w16se="http://schemas.microsoft.com/office/word/2015/wordml/symex" xmlns:wpg="http://schemas.microsoft.com/office/word/2010/wordprocessingGroup" xmlns:wpi="http://schemas.microsoft.com/office/word/2010/wordprocessingInk" xmlns:wne="http://schemas.microsoft.com/office/word/2006/wordml" xmlns:wps="http://schemas.microsoft.com/office/word/2010/wordprocessingShape" mc:Ignorable="w14 w15 w16se w16cid w16 w16cex w16sdtdh wp14">
   <w:body>
     <w:p/>
     <w:tbl>
@@ -44,7 +44,6 @@
             <w:dataBinding w:prefixMappings="xmlns:ns0='urn:microsoft-dynamics-nav/reports/NPR_Sales_Ticket_A4_POS_Rdlc/6150613/'" w:xpath="/ns0:NavWordReportXmlPart[1]/ns0:Labels[1]/ns0:No_POS_Entry_Sales_LineCaption[1]" w:storeItemID="{62303C39-08E7-47A2-87A1-4E32E33FE145}"/>
             <w:text/>
           </w:sdtPr>
-          <w:sdtEndPr/>
           <w:sdtContent>
             <w:tc>
               <w:tcPr>
@@ -87,7 +86,6 @@
             <w:dataBinding w:prefixMappings="xmlns:ns0='urn:microsoft-dynamics-nav/reports/NPR_Sales_Ticket_A4_POS_Rdlc/6150613/'" w:xpath="/ns0:NavWordReportXmlPart[1]/ns0:Labels[1]/ns0:Description_POS_Entry_Sales_LineCaption[1]" w:storeItemID="{62303C39-08E7-47A2-87A1-4E32E33FE145}"/>
             <w:text/>
           </w:sdtPr>
-          <w:sdtEndPr/>
           <w:sdtContent>
             <w:tc>
               <w:tcPr>
@@ -129,7 +127,6 @@
             <w:dataBinding w:prefixMappings="xmlns:ns0='urn:microsoft-dynamics-nav/reports/NPR_Sales_Ticket_A4_POS_Rdlc/6150613/'" w:xpath="/ns0:NavWordReportXmlPart[1]/ns0:Labels[1]/ns0:Quantity_POS_Entry_Sales_LineCaption[1]" w:storeItemID="{62303C39-08E7-47A2-87A1-4E32E33FE145}"/>
             <w:text/>
           </w:sdtPr>
-          <w:sdtEndPr/>
           <w:sdtContent>
             <w:tc>
               <w:tcPr>
@@ -172,7 +169,6 @@
             <w:dataBinding w:prefixMappings="xmlns:ns0='urn:microsoft-dynamics-nav/reports/NPR_Sales_Ticket_A4_POS_Rdlc/6150613/'" w:xpath="/ns0:NavWordReportXmlPart[1]/ns0:Labels[1]/ns0:Unit_Price_POS_Entry_Sales_LineCaption[1]" w:storeItemID="{62303C39-08E7-47A2-87A1-4E32E33FE145}"/>
             <w:text/>
           </w:sdtPr>
-          <w:sdtEndPr/>
           <w:sdtContent>
             <w:tc>
               <w:tcPr>
@@ -216,7 +212,6 @@
             <w:dataBinding w:prefixMappings="xmlns:ns0='urn:microsoft-dynamics-nav/reports/NPR_Sales_Ticket_A4_POS_Rdlc/6150613/'" w:xpath="/ns0:NavWordReportXmlPart[1]/ns0:Labels[1]/ns0:TotalLabel[1]" w:storeItemID="{62303C39-08E7-47A2-87A1-4E32E33FE145}"/>
             <w:text/>
           </w:sdtPr>
-          <w:sdtEndPr/>
           <w:sdtContent>
             <w:tc>
               <w:tcPr>
@@ -259,7 +254,6 @@
             <w:dataBinding w:prefixMappings="xmlns:ns0='urn:microsoft-dynamics-nav/reports/NPR_Sales_Ticket_A4_POS_Rdlc/6150613/'" w:xpath="/ns0:NavWordReportXmlPart[1]/ns0:Labels[1]/ns0:LineDiscountPercentageLabel[1]" w:storeItemID="{62303C39-08E7-47A2-87A1-4E32E33FE145}"/>
             <w:text/>
           </w:sdtPr>
-          <w:sdtEndPr/>
           <w:sdtContent>
             <w:tc>
               <w:tcPr>
@@ -302,7 +296,6 @@
             <w:dataBinding w:prefixMappings="xmlns:ns0='urn:microsoft-dynamics-nav/reports/NPR_Sales_Ticket_A4_POS_Rdlc/6150613/'" w:xpath="/ns0:NavWordReportXmlPart[1]/ns0:Labels[1]/ns0:Amount_Incl_VAT_POS_Entry_Sales_LineCaption[1]" w:storeItemID="{62303C39-08E7-47A2-87A1-4E32E33FE145}"/>
             <w:text/>
           </w:sdtPr>
-          <w:sdtEndPr/>
           <w:sdtContent>
             <w:tc>
               <w:tcPr>
@@ -474,7 +467,6 @@
           <w15:dataBinding w:prefixMappings="xmlns:ns0='urn:microsoft-dynamics-nav/reports/NPR_Sales_Ticket_A4_POS_Rdlc/6150613/'" w:xpath="/ns0:NavWordReportXmlPart[1]/ns0:NPR_POS_Entry[1]/ns0:NPR_POS_Entry_Sales_Line" w:storeItemID="{62303C39-08E7-47A2-87A1-4E32E33FE145}"/>
           <w15:repeatingSection/>
         </w:sdtPr>
-        <w:sdtEndPr/>
         <w:sdtContent>
           <w:sdt>
             <w:sdtPr>
@@ -484,7 +476,6 @@
               </w:placeholder>
               <w15:repeatingSectionItem/>
             </w:sdtPr>
-            <w:sdtEndPr/>
             <w:sdtContent>
               <w:tr>
                 <w:trPr>
@@ -501,7 +492,6 @@
                     <w:dataBinding w:prefixMappings="xmlns:ns0='urn:microsoft-dynamics-nav/reports/NPR_Sales_Ticket_A4_POS_Rdlc/6150613/'" w:xpath="/ns0:NavWordReportXmlPart[1]/ns0:NPR_POS_Entry[1]/ns0:NPR_POS_Entry_Sales_Line[1]/ns0:No_POS_Entry_Sales_Line[1]" w:storeItemID="{62303C39-08E7-47A2-87A1-4E32E33FE145}"/>
                     <w:text/>
                   </w:sdtPr>
-                  <w:sdtEndPr/>
                   <w:sdtContent>
                     <w:tc>
                       <w:tcPr>
@@ -526,7 +516,6 @@
                     <w:dataBinding w:prefixMappings="xmlns:ns0='urn:microsoft-dynamics-nav/reports/NPR_Sales_Ticket_A4_POS_Rdlc/6150613/'" w:xpath="/ns0:NavWordReportXmlPart[1]/ns0:NPR_POS_Entry[1]/ns0:NPR_POS_Entry_Sales_Line[1]/ns0:Description_POS_Entry_Sales_Line[1]" w:storeItemID="{62303C39-08E7-47A2-87A1-4E32E33FE145}"/>
                     <w:text/>
                   </w:sdtPr>
-                  <w:sdtEndPr/>
                   <w:sdtContent>
                     <w:tc>
                       <w:tcPr>
@@ -551,7 +540,6 @@
                     <w:dataBinding w:prefixMappings="xmlns:ns0='urn:microsoft-dynamics-nav/reports/NPR_Sales_Ticket_A4_POS_Rdlc/6150613/'" w:xpath="/ns0:NavWordReportXmlPart[1]/ns0:NPR_POS_Entry[1]/ns0:NPR_POS_Entry_Sales_Line[1]/ns0:Quantity_POS_Entry_Sales_Line[1]" w:storeItemID="{62303C39-08E7-47A2-87A1-4E32E33FE145}"/>
                     <w:text/>
                   </w:sdtPr>
-                  <w:sdtEndPr/>
                   <w:sdtContent>
                     <w:tc>
                       <w:tcPr>
@@ -576,7 +564,6 @@
                     <w:dataBinding w:prefixMappings="xmlns:ns0='urn:microsoft-dynamics-nav/reports/NPR_Sales_Ticket_A4_POS_Rdlc/6150613/'" w:xpath="/ns0:NavWordReportXmlPart[1]/ns0:NPR_POS_Entry[1]/ns0:NPR_POS_Entry_Sales_Line[1]/ns0:Unit_Price_POS_Entry_Sales_Line[1]" w:storeItemID="{62303C39-08E7-47A2-87A1-4E32E33FE145}"/>
                     <w:text/>
                   </w:sdtPr>
-                  <w:sdtEndPr/>
                   <w:sdtContent>
                     <w:tc>
                       <w:tcPr>
@@ -601,7 +588,6 @@
                     <w:dataBinding w:prefixMappings="xmlns:ns0='urn:microsoft-dynamics-nav/reports/NPR_Sales_Ticket_A4_POS_Rdlc/6150613/'" w:xpath="/ns0:NavWordReportXmlPart[1]/ns0:NPR_POS_Entry[1]/ns0:NPR_POS_Entry_Sales_Line[1]/ns0:Total_Quantity_UnitPrice[1]" w:storeItemID="{62303C39-08E7-47A2-87A1-4E32E33FE145}"/>
                     <w:text/>
                   </w:sdtPr>
-                  <w:sdtEndPr/>
                   <w:sdtContent>
                     <w:tc>
                       <w:tcPr>
@@ -626,7 +612,6 @@
                     <w:dataBinding w:prefixMappings="xmlns:ns0='urn:microsoft-dynamics-nav/reports/NPR_Sales_Ticket_A4_POS_Rdlc/6150613/'" w:xpath="/ns0:NavWordReportXmlPart[1]/ns0:NPR_POS_Entry[1]/ns0:NPR_POS_Entry_Sales_Line[1]/ns0:Line_Discount_Amount_Incl__VAT[1]" w:storeItemID="{62303C39-08E7-47A2-87A1-4E32E33FE145}"/>
                     <w:text/>
                   </w:sdtPr>
-                  <w:sdtEndPr/>
                   <w:sdtContent>
                     <w:tc>
                       <w:tcPr>
@@ -651,7 +636,6 @@
                     <w:dataBinding w:prefixMappings="xmlns:ns0='urn:microsoft-dynamics-nav/reports/NPR_Sales_Ticket_A4_POS_Rdlc/6150613/'" w:xpath="/ns0:NavWordReportXmlPart[1]/ns0:NPR_POS_Entry[1]/ns0:NPR_POS_Entry_Sales_Line[1]/ns0:Amount_Incl_VAT_POS_Entry_Sales_Line[1]" w:storeItemID="{62303C39-08E7-47A2-87A1-4E32E33FE145}"/>
                     <w:text/>
                   </w:sdtPr>
-                  <w:sdtEndPr/>
                   <w:sdtContent>
                     <w:tc>
                       <w:tcPr>
@@ -694,7 +678,6 @@
             <w:dataBinding w:prefixMappings="xmlns:ns0='urn:microsoft-dynamics-nav/reports/NPR_Sales_Ticket_A4_POS_Rdlc/6150613/'" w:xpath="/ns0:NavWordReportXmlPart[1]/ns0:NPR_POS_Entry[1]/ns0:NPR_POS_Entry_Sales_Line[1]/ns0:Item_Variant[1]/ns0:Description_Item_Variant[1]" w:storeItemID="{62303C39-08E7-47A2-87A1-4E32E33FE145}"/>
             <w:text/>
           </w:sdtPr>
-          <w:sdtEndPr/>
           <w:sdtContent>
             <w:tc>
               <w:tcPr>
@@ -763,7 +746,6 @@
             <w:dataBinding w:prefixMappings="xmlns:ns0='urn:microsoft-dynamics-nav/reports/NPR_Sales_Ticket_A4_POS_Rdlc/6150613/'" w:xpath="/ns0:NavWordReportXmlPart[1]/ns0:NPR_POS_Entry[1]/ns0:TotalAmountInclVATLabel_POS_Entry[1]" w:storeItemID="{62303C39-08E7-47A2-87A1-4E32E33FE145}"/>
             <w:text/>
           </w:sdtPr>
-          <w:sdtEndPr/>
           <w:sdtContent>
             <w:tc>
               <w:tcPr>
@@ -792,7 +774,6 @@
             <w:dataBinding w:prefixMappings="xmlns:ns0='urn:microsoft-dynamics-nav/reports/NPR_Sales_Ticket_A4_POS_Rdlc/6150613/'" w:xpath="/ns0:NavWordReportXmlPart[1]/ns0:NPR_POS_Entry[1]/ns0:TotalAmountInclTax_POS_Entry[1]" w:storeItemID="{62303C39-08E7-47A2-87A1-4E32E33FE145}"/>
             <w:text/>
           </w:sdtPr>
-          <w:sdtEndPr/>
           <w:sdtContent>
             <w:tc>
               <w:tcPr>
@@ -838,7 +819,6 @@
             <w:dataBinding w:prefixMappings="xmlns:ns0='urn:microsoft-dynamics-nav/reports/NPR_Sales_Ticket_A4_POS_Rdlc/6150613/'" w:xpath="/ns0:NavWordReportXmlPart[1]/ns0:Labels[1]/ns0:TotalDiscountAmountLabel[1]" w:storeItemID="{62303C39-08E7-47A2-87A1-4E32E33FE145}"/>
             <w:text/>
           </w:sdtPr>
-          <w:sdtEndPr/>
           <w:sdtContent>
             <w:tc>
               <w:tcPr>
@@ -864,7 +844,6 @@
             <w:dataBinding w:prefixMappings="xmlns:ns0='urn:microsoft-dynamics-nav/reports/NPR_Sales_Ticket_A4_POS_Rdlc/6150613/'" w:xpath="/ns0:NavWordReportXmlPart[1]/ns0:NPR_POS_Entry[1]/ns0:DiscountAmount_POS_Entry[1]" w:storeItemID="{62303C39-08E7-47A2-87A1-4E32E33FE145}"/>
             <w:text/>
           </w:sdtPr>
-          <w:sdtEndPr/>
           <w:sdtContent>
             <w:tc>
               <w:tcPr>
@@ -907,7 +886,6 @@
             <w:dataBinding w:prefixMappings="xmlns:ns0='urn:microsoft-dynamics-nav/reports/NPR_Sales_Ticket_A4_POS_Rdlc/6150613/'" w:xpath="/ns0:NavWordReportXmlPart[1]/ns0:NPR_POS_Entry_Tax_Line[1]/ns0:TotalTaxText_POS_Tax_Amount_Line[1]" w:storeItemID="{62303C39-08E7-47A2-87A1-4E32E33FE145}"/>
             <w:text/>
           </w:sdtPr>
-          <w:sdtEndPr/>
           <w:sdtContent>
             <w:tc>
               <w:tcPr>
@@ -933,7 +911,6 @@
             <w:dataBinding w:prefixMappings="xmlns:ns0='urn:microsoft-dynamics-nav/reports/NPR_Sales_Ticket_A4_POS_Rdlc/6150613/'" w:xpath="/ns0:NavWordReportXmlPart[1]/ns0:NPR_POS_Entry[1]/ns0:TotalTaxAmount_POS_Entry[1]" w:storeItemID="{62303C39-08E7-47A2-87A1-4E32E33FE145}"/>
             <w:text/>
           </w:sdtPr>
-          <w:sdtEndPr/>
           <w:sdtContent>
             <w:tc>
               <w:tcPr>
@@ -976,7 +953,6 @@
             <w:dataBinding w:prefixMappings="xmlns:ns0='urn:microsoft-dynamics-nav/reports/NPR_Sales_Ticket_A4_POS_Rdlc/6150613/'" w:xpath="/ns0:NavWordReportXmlPart[1]/ns0:NPR_POS_Entry[1]/ns0:TotalAmountLabel_POS_Entry[1]" w:storeItemID="{62303C39-08E7-47A2-87A1-4E32E33FE145}"/>
             <w:text/>
           </w:sdtPr>
-          <w:sdtEndPr/>
           <w:sdtContent>
             <w:tc>
               <w:tcPr>
@@ -1002,7 +978,6 @@
             <w:dataBinding w:prefixMappings="xmlns:ns0='urn:microsoft-dynamics-nav/reports/NPR_Sales_Ticket_A4_POS_Rdlc/6150613/'" w:xpath="/ns0:NavWordReportXmlPart[1]/ns0:NPR_POS_Entry[1]/ns0:TotalAmount_POS_Entry[1]" w:storeItemID="{62303C39-08E7-47A2-87A1-4E32E33FE145}"/>
             <w:text/>
           </w:sdtPr>
-          <w:sdtEndPr/>
           <w:sdtContent>
             <w:tc>
               <w:tcPr>
@@ -1063,7 +1038,6 @@
             <w:dataBinding w:prefixMappings="xmlns:ns0='urn:microsoft-dynamics-nav/reports/NPR_Sales_Ticket_A4_POS_Rdlc/6150613/'" w:xpath="/ns0:NavWordReportXmlPart[1]/ns0:Labels[1]/ns0:PaymentLabel[1]" w:storeItemID="{62303C39-08E7-47A2-87A1-4E32E33FE145}"/>
             <w:text/>
           </w:sdtPr>
-          <w:sdtEndPr/>
           <w:sdtContent>
             <w:tc>
               <w:tcPr>
@@ -1120,7 +1094,6 @@
             <w:dataBinding w:prefixMappings="xmlns:ns0='urn:microsoft-dynamics-nav/reports/NPR_Sales_Ticket_A4_POS_Rdlc/6150613/'" w:xpath="/ns0:NavWordReportXmlPart[1]/ns0:Labels[1]/ns0:MethodCodeLabel[1]" w:storeItemID="{62303C39-08E7-47A2-87A1-4E32E33FE145}"/>
             <w:text/>
           </w:sdtPr>
-          <w:sdtEndPr/>
           <w:sdtContent>
             <w:tc>
               <w:tcPr>
@@ -1162,7 +1135,6 @@
             <w:dataBinding w:prefixMappings="xmlns:ns0='urn:microsoft-dynamics-nav/reports/NPR_Sales_Ticket_A4_POS_Rdlc/6150613/'" w:xpath="/ns0:NavWordReportXmlPart[1]/ns0:Labels[1]/ns0:Description_POS_Payment_LineCaption[1]" w:storeItemID="{62303C39-08E7-47A2-87A1-4E32E33FE145}"/>
             <w:text/>
           </w:sdtPr>
-          <w:sdtEndPr/>
           <w:sdtContent>
             <w:tc>
               <w:tcPr>
@@ -1204,7 +1176,6 @@
             <w:dataBinding w:prefixMappings="xmlns:ns0='urn:microsoft-dynamics-nav/reports/NPR_Sales_Ticket_A4_POS_Rdlc/6150613/'" w:xpath="/ns0:NavWordReportXmlPart[1]/ns0:Labels[1]/ns0:PaidCurrencyLabel[1]" w:storeItemID="{62303C39-08E7-47A2-87A1-4E32E33FE145}"/>
             <w:text/>
           </w:sdtPr>
-          <w:sdtEndPr/>
           <w:sdtContent>
             <w:tc>
               <w:tcPr>
@@ -1248,7 +1219,6 @@
             <w:dataBinding w:prefixMappings="xmlns:ns0='urn:microsoft-dynamics-nav/reports/NPR_Sales_Ticket_A4_POS_Rdlc/6150613/'" w:xpath="/ns0:NavWordReportXmlPart[1]/ns0:Labels[1]/ns0:Amount_POS_Payment_LineCaption[1]" w:storeItemID="{62303C39-08E7-47A2-87A1-4E32E33FE145}"/>
             <w:text/>
           </w:sdtPr>
-          <w:sdtEndPr/>
           <w:sdtContent>
             <w:tc>
               <w:tcPr>
@@ -1291,7 +1261,6 @@
             <w:dataBinding w:prefixMappings="xmlns:ns0='urn:microsoft-dynamics-nav/reports/NPR_Sales_Ticket_A4_POS_Rdlc/6150613/'" w:xpath="/ns0:NavWordReportXmlPart[1]/ns0:Labels[1]/ns0:AmountSalesCurrency_POS_Payment_LineCaption[1]" w:storeItemID="{62303C39-08E7-47A2-87A1-4E32E33FE145}"/>
             <w:text/>
           </w:sdtPr>
-          <w:sdtEndPr/>
           <w:sdtContent>
             <w:tc>
               <w:tcPr>
@@ -1512,7 +1481,6 @@
                     <w:dataBinding w:prefixMappings="xmlns:ns0='urn:microsoft-dynamics-nav/reports/NPR_Sales_Ticket_A4_POS_Rdlc/6150613/'" w:xpath="/ns0:NavWordReportXmlPart[1]/ns0:NPR_POS_Entry_Payment_Line[1]/ns0:Description_POS_Payment_Line[1]" w:storeItemID="{62303C39-08E7-47A2-87A1-4E32E33FE145}"/>
                     <w:text/>
                   </w:sdtPr>
-                  <w:sdtEndPr/>
                   <w:sdtContent>
                     <w:tc>
                       <w:tcPr>
@@ -1545,7 +1513,6 @@
                     <w:dataBinding w:prefixMappings="xmlns:ns0='urn:microsoft-dynamics-nav/reports/NPR_Sales_Ticket_A4_POS_Rdlc/6150613/'" w:xpath="/ns0:NavWordReportXmlPart[1]/ns0:NPR_POS_Entry_Payment_Line[1]/ns0:CurrencyCode_POS_Payment_Line[1]" w:storeItemID="{62303C39-08E7-47A2-87A1-4E32E33FE145}"/>
                     <w:text/>
                   </w:sdtPr>
-                  <w:sdtEndPr/>
                   <w:sdtContent>
                     <w:tc>
                       <w:tcPr>
@@ -1579,7 +1546,6 @@
                     <w:dataBinding w:prefixMappings="xmlns:ns0='urn:microsoft-dynamics-nav/reports/NPR_Sales_Ticket_A4_POS_Rdlc/6150613/'" w:xpath="/ns0:NavWordReportXmlPart[1]/ns0:NPR_POS_Entry_Payment_Line[1]/ns0:Amount_POS_Payment_Line[1]" w:storeItemID="{62303C39-08E7-47A2-87A1-4E32E33FE145}"/>
                     <w:text/>
                   </w:sdtPr>
-                  <w:sdtEndPr/>
                   <w:sdtContent>
                     <w:tc>
                       <w:tcPr>
@@ -1616,7 +1582,6 @@
                       <w:dataBinding w:prefixMappings="xmlns:ns0='urn:microsoft-dynamics-nav/reports/NPR_Sales_Ticket_A4_POS_Rdlc/6150613/'" w:xpath="/ns0:NavWordReportXmlPart[1]/ns0:NPR_POS_Entry_Payment_Line[1]/ns0:AmountSalesCurrency_POS_Payment_Line[1]" w:storeItemID="{62303C39-08E7-47A2-87A1-4E32E33FE145}"/>
                       <w:text/>
                     </w:sdtPr>
-                    <w:sdtEndPr/>
                     <w:sdtContent>
                       <w:p>
                         <w:r>
@@ -1723,7 +1688,6 @@
             <w:dataBinding w:prefixMappings="xmlns:ns0='urn:microsoft-dynamics-nav/reports/NPR_Sales_Ticket_A4_POS_Rdlc/6150613/'" w:xpath="/ns0:NavWordReportXmlPart[1]/ns0:Labels[1]/ns0:TotalLabel[1]" w:storeItemID="{62303C39-08E7-47A2-87A1-4E32E33FE145}"/>
             <w:text/>
           </w:sdtPr>
-          <w:sdtEndPr/>
           <w:sdtContent>
             <w:tc>
               <w:tcPr>
@@ -1761,7 +1725,6 @@
             <w:dataBinding w:prefixMappings="xmlns:ns0='urn:microsoft-dynamics-nav/reports/NPR_Sales_Ticket_A4_POS_Rdlc/6150613/'" w:xpath="/ns0:NavWordReportXmlPart[1]/ns0:NPR_POS_Entry_Payment_Line_Totals[1]/ns0:AmountTotal_POS_Payment_Line[1]" w:storeItemID="{62303C39-08E7-47A2-87A1-4E32E33FE145}"/>
             <w:text/>
           </w:sdtPr>
-          <w:sdtEndPr/>
           <w:sdtContent>
             <w:tc>
               <w:tcPr>
@@ -1792,7 +1755,6 @@
             <w:dataBinding w:prefixMappings="xmlns:ns0='urn:microsoft-dynamics-nav/reports/NPR_Sales_Ticket_A4_POS_Rdlc/6150613/'" w:xpath="/ns0:NavWordReportXmlPart[1]/ns0:NPR_POS_Entry_Payment_Line_Totals[1]/ns0:AmountSalesCurrencyTotal_POS_Payment_Line[1]" w:storeItemID="{62303C39-08E7-47A2-87A1-4E32E33FE145}"/>
             <w:text/>
           </w:sdtPr>
-          <w:sdtEndPr/>
           <w:sdtContent>
             <w:tc>
               <w:tcPr>
@@ -1858,7 +1820,6 @@
             <w:dataBinding w:prefixMappings="xmlns:ns0='urn:microsoft-dynamics-nav/reports/NPR_Sales_Ticket_A4_POS_Rdlc/6150613/'" w:xpath="/ns0:NavWordReportXmlPart[1]/ns0:Labels[1]/ns0:VATLabel[1]" w:storeItemID="{62303C39-08E7-47A2-87A1-4E32E33FE145}"/>
             <w:text/>
           </w:sdtPr>
-          <w:sdtEndPr/>
           <w:sdtContent>
             <w:tc>
               <w:tcPr>
@@ -1915,7 +1876,6 @@
             <w:dataBinding w:prefixMappings="xmlns:ns0='urn:microsoft-dynamics-nav/reports/NPR_Sales_Ticket_A4_POS_Rdlc/6150613/'" w:xpath="/ns0:NavWordReportXmlPart[1]/ns0:Labels[1]/ns0:VATIdentifier_POS_Tax_Amount_LineCaption[1]" w:storeItemID="{62303C39-08E7-47A2-87A1-4E32E33FE145}"/>
             <w:text/>
           </w:sdtPr>
-          <w:sdtEndPr/>
           <w:sdtContent>
             <w:tc>
               <w:tcPr>
@@ -1957,7 +1917,6 @@
             <w:dataBinding w:prefixMappings="xmlns:ns0='urn:microsoft-dynamics-nav/reports/NPR_Sales_Ticket_A4_POS_Rdlc/6150613/'" w:xpath="/ns0:NavWordReportXmlPart[1]/ns0:Labels[1]/ns0:TaxCalculationType_POS_Tax_Amount_LineCaption[1]" w:storeItemID="{62303C39-08E7-47A2-87A1-4E32E33FE145}"/>
             <w:text/>
           </w:sdtPr>
-          <w:sdtEndPr/>
           <w:sdtContent>
             <w:tc>
               <w:tcPr>
@@ -1999,7 +1958,6 @@
             <w:dataBinding w:prefixMappings="xmlns:ns0='urn:microsoft-dynamics-nav/reports/NPR_Sales_Ticket_A4_POS_Rdlc/6150613/'" w:xpath="/ns0:NavWordReportXmlPart[1]/ns0:Labels[1]/ns0:Tax_POS_Tax_Amount_LineCaption[1]" w:storeItemID="{62303C39-08E7-47A2-87A1-4E32E33FE145}"/>
             <w:text/>
           </w:sdtPr>
-          <w:sdtEndPr/>
           <w:sdtContent>
             <w:tc>
               <w:tcPr>
@@ -2042,7 +2000,6 @@
             <w:dataBinding w:prefixMappings="xmlns:ns0='urn:microsoft-dynamics-nav/reports/NPR_Sales_Ticket_A4_POS_Rdlc/6150613/'" w:xpath="/ns0:NavWordReportXmlPart[1]/ns0:Labels[1]/ns0:Quantity_POS_Tax_Amount_LineCaption[1]" w:storeItemID="{62303C39-08E7-47A2-87A1-4E32E33FE145}"/>
             <w:text/>
           </w:sdtPr>
-          <w:sdtEndPr/>
           <w:sdtContent>
             <w:tc>
               <w:tcPr>
@@ -2086,7 +2043,6 @@
             <w:dataBinding w:prefixMappings="xmlns:ns0='urn:microsoft-dynamics-nav/reports/NPR_Sales_Ticket_A4_POS_Rdlc/6150613/'" w:xpath="/ns0:NavWordReportXmlPart[1]/ns0:Labels[1]/ns0:LineAmount_POS_Tax_Amount_LineCaption[1]" w:storeItemID="{62303C39-08E7-47A2-87A1-4E32E33FE145}"/>
             <w:text/>
           </w:sdtPr>
-          <w:sdtEndPr/>
           <w:sdtContent>
             <w:tc>
               <w:tcPr>
@@ -2129,7 +2085,6 @@
             <w:dataBinding w:prefixMappings="xmlns:ns0='urn:microsoft-dynamics-nav/reports/NPR_Sales_Ticket_A4_POS_Rdlc/6150613/'" w:xpath="/ns0:NavWordReportXmlPart[1]/ns0:Labels[1]/ns0:TaxBaseAmount_POS_Tax_Amount_LineCaption[1]" w:storeItemID="{62303C39-08E7-47A2-87A1-4E32E33FE145}"/>
             <w:text/>
           </w:sdtPr>
-          <w:sdtEndPr/>
           <w:sdtContent>
             <w:tc>
               <w:tcPr>
@@ -2172,7 +2127,6 @@
             <w:dataBinding w:prefixMappings="xmlns:ns0='urn:microsoft-dynamics-nav/reports/NPR_Sales_Ticket_A4_POS_Rdlc/6150613/'" w:xpath="/ns0:NavWordReportXmlPart[1]/ns0:Labels[1]/ns0:TaxAmount_POS_Tax_Amount_LineCaption[1]" w:storeItemID="{62303C39-08E7-47A2-87A1-4E32E33FE145}"/>
             <w:text/>
           </w:sdtPr>
-          <w:sdtEndPr/>
           <w:sdtContent>
             <w:tc>
               <w:tcPr>
@@ -2343,7 +2297,6 @@
           <w15:dataBinding w:prefixMappings="xmlns:ns0='urn:microsoft-dynamics-nav/reports/NPR_Sales_Ticket_A4_POS_Rdlc/6150613/'" w:xpath="/ns0:NavWordReportXmlPart[1]/ns0:NPR_POS_Entry_Tax_Line" w:storeItemID="{62303C39-08E7-47A2-87A1-4E32E33FE145}"/>
           <w15:repeatingSection/>
         </w:sdtPr>
-        <w:sdtEndPr/>
         <w:sdtContent>
           <w:sdt>
             <w:sdtPr>
@@ -2353,7 +2306,6 @@
               </w:placeholder>
               <w15:repeatingSectionItem/>
             </w:sdtPr>
-            <w:sdtEndPr/>
             <w:sdtContent>
               <w:tr>
                 <w:tc>
@@ -2372,7 +2324,6 @@
                         <w:dataBinding w:prefixMappings="xmlns:ns0='urn:microsoft-dynamics-nav/reports/NPR_Sales_Ticket_A4_POS_Rdlc/6150613/'" w:xpath="/ns0:NavWordReportXmlPart[1]/ns0:NPR_POS_Entry_Tax_Line[1]/ns0:VATIdentifier_POS_Tax_Amount_Line[1]" w:storeItemID="{62303C39-08E7-47A2-87A1-4E32E33FE145}"/>
                         <w:text/>
                       </w:sdtPr>
-                      <w:sdtEndPr/>
                       <w:sdtContent>
                         <w:r>
                           <w:t>VATIdentifier_POS_Tax_Amount_Line</w:t>
@@ -2392,7 +2343,6 @@
                     <w:dataBinding w:prefixMappings="xmlns:ns0='urn:microsoft-dynamics-nav/reports/NPR_Sales_Ticket_A4_POS_Rdlc/6150613/'" w:xpath="/ns0:NavWordReportXmlPart[1]/ns0:NPR_POS_Entry_Tax_Line[1]/ns0:TaxCalculationType_POS_Tax_Amount_Line[1]" w:storeItemID="{62303C39-08E7-47A2-87A1-4E32E33FE145}"/>
                     <w:text/>
                   </w:sdtPr>
-                  <w:sdtEndPr/>
                   <w:sdtContent>
                     <w:tc>
                       <w:tcPr>
@@ -2417,7 +2367,6 @@
                     <w:dataBinding w:prefixMappings="xmlns:ns0='urn:microsoft-dynamics-nav/reports/NPR_Sales_Ticket_A4_POS_Rdlc/6150613/'" w:xpath="/ns0:NavWordReportXmlPart[1]/ns0:NPR_POS_Entry_Tax_Line[1]/ns0:Tax_POS_Tax_Amount_Line[1]" w:storeItemID="{62303C39-08E7-47A2-87A1-4E32E33FE145}"/>
                     <w:text/>
                   </w:sdtPr>
-                  <w:sdtEndPr/>
                   <w:sdtContent>
                     <w:tc>
                       <w:tcPr>
@@ -2442,7 +2391,6 @@
                     <w:dataBinding w:prefixMappings="xmlns:ns0='urn:microsoft-dynamics-nav/reports/NPR_Sales_Ticket_A4_POS_Rdlc/6150613/'" w:xpath="/ns0:NavWordReportXmlPart[1]/ns0:NPR_POS_Entry_Tax_Line[1]/ns0:Quantity_POS_Tax_Amount_Line[1]" w:storeItemID="{62303C39-08E7-47A2-87A1-4E32E33FE145}"/>
                     <w:text/>
                   </w:sdtPr>
-                  <w:sdtEndPr/>
                   <w:sdtContent>
                     <w:tc>
                       <w:tcPr>
@@ -2468,7 +2416,6 @@
                     <w:dataBinding w:prefixMappings="xmlns:ns0='urn:microsoft-dynamics-nav/reports/NPR_Sales_Ticket_A4_POS_Rdlc/6150613/'" w:xpath="/ns0:NavWordReportXmlPart[1]/ns0:NPR_POS_Entry_Tax_Line[1]/ns0:LineAmount_POS_Tax_Amount_Line[1]" w:storeItemID="{62303C39-08E7-47A2-87A1-4E32E33FE145}"/>
                     <w:text/>
                   </w:sdtPr>
-                  <w:sdtEndPr/>
                   <w:sdtContent>
                     <w:tc>
                       <w:tcPr>
@@ -2493,7 +2440,6 @@
                     <w:dataBinding w:prefixMappings="xmlns:ns0='urn:microsoft-dynamics-nav/reports/NPR_Sales_Ticket_A4_POS_Rdlc/6150613/'" w:xpath="/ns0:NavWordReportXmlPart[1]/ns0:NPR_POS_Entry_Tax_Line[1]/ns0:TaxBaseAmount_POS_Tax_Amount_Line[1]" w:storeItemID="{62303C39-08E7-47A2-87A1-4E32E33FE145}"/>
                     <w:text/>
                   </w:sdtPr>
-                  <w:sdtEndPr/>
                   <w:sdtContent>
                     <w:tc>
                       <w:tcPr>
@@ -2518,7 +2464,6 @@
                     <w:dataBinding w:prefixMappings="xmlns:ns0='urn:microsoft-dynamics-nav/reports/NPR_Sales_Ticket_A4_POS_Rdlc/6150613/'" w:xpath="/ns0:NavWordReportXmlPart[1]/ns0:NPR_POS_Entry_Tax_Line[1]/ns0:TaxAmount_POS_Tax_Amount_Line[1]" w:storeItemID="{62303C39-08E7-47A2-87A1-4E32E33FE145}"/>
                     <w:text/>
                   </w:sdtPr>
-                  <w:sdtEndPr/>
                   <w:sdtContent>
                     <w:tc>
                       <w:tcPr>
@@ -2669,7 +2614,6 @@
             <w:dataBinding w:prefixMappings="xmlns:ns0='urn:microsoft-dynamics-nav/reports/NPR_Sales_Ticket_A4_POS_Rdlc/6150613/'" w:xpath="/ns0:NavWordReportXmlPart[1]/ns0:Labels[1]/ns0:TotalLabel[1]" w:storeItemID="{62303C39-08E7-47A2-87A1-4E32E33FE145}"/>
             <w:text/>
           </w:sdtPr>
-          <w:sdtEndPr/>
           <w:sdtContent>
             <w:tc>
               <w:tcPr>
@@ -2707,7 +2651,6 @@
             <w:dataBinding w:prefixMappings="xmlns:ns0='urn:microsoft-dynamics-nav/reports/NPR_Sales_Ticket_A4_POS_Rdlc/6150613/'" w:xpath="/ns0:NavWordReportXmlPart[1]/ns0:NPR_POS_Entry_Tax_Line_Totals[1]/ns0:QuantityTotal_POS_Tax_Amount_Line[1]" w:storeItemID="{62303C39-08E7-47A2-87A1-4E32E33FE145}"/>
             <w:text/>
           </w:sdtPr>
-          <w:sdtEndPr/>
           <w:sdtContent>
             <w:tc>
               <w:tcPr>
@@ -2739,7 +2682,6 @@
             <w:dataBinding w:prefixMappings="xmlns:ns0='urn:microsoft-dynamics-nav/reports/NPR_Sales_Ticket_A4_POS_Rdlc/6150613/'" w:xpath="/ns0:NavWordReportXmlPart[1]/ns0:NPR_POS_Entry_Tax_Line_Totals[1]/ns0:LineAmountTotal_POS_Tax_Amount_Line[1]" w:storeItemID="{62303C39-08E7-47A2-87A1-4E32E33FE145}"/>
             <w:text/>
           </w:sdtPr>
-          <w:sdtEndPr/>
           <w:sdtContent>
             <w:tc>
               <w:tcPr>
@@ -2770,7 +2712,6 @@
             <w:dataBinding w:prefixMappings="xmlns:ns0='urn:microsoft-dynamics-nav/reports/NPR_Sales_Ticket_A4_POS_Rdlc/6150613/'" w:xpath="/ns0:NavWordReportXmlPart[1]/ns0:NPR_POS_Entry_Tax_Line_Totals[1]/ns0:TaxBaseAmountTotal_POS_Tax_Amount_Line[1]" w:storeItemID="{62303C39-08E7-47A2-87A1-4E32E33FE145}"/>
             <w:text/>
           </w:sdtPr>
-          <w:sdtEndPr/>
           <w:sdtContent>
             <w:tc>
               <w:tcPr>
@@ -2801,7 +2742,6 @@
             <w:dataBinding w:prefixMappings="xmlns:ns0='urn:microsoft-dynamics-nav/reports/NPR_Sales_Ticket_A4_POS_Rdlc/6150613/'" w:xpath="/ns0:NavWordReportXmlPart[1]/ns0:NPR_POS_Entry_Tax_Line_Totals[1]/ns0:TaxAmountTotal_POS_Tax_Amount_Line[1]" w:storeItemID="{62303C39-08E7-47A2-87A1-4E32E33FE145}"/>
             <w:text/>
           </w:sdtPr>
-          <w:sdtEndPr/>
           <w:sdtContent>
             <w:tc>
               <w:tcPr>
@@ -2848,7 +2788,7 @@
 </file>
 
 <file path=word/endnotes.xml><?xml version="1.0" encoding="utf-8"?>
-<w:endnotes xmlns:wpc="http://schemas.microsoft.com/office/word/2010/wordprocessingCanvas" xmlns:cx="http://schemas.microsoft.com/office/drawing/2014/chartex" xmlns:cx1="http://schemas.microsoft.com/office/drawing/2015/9/8/chartex" xmlns:cx2="http://schemas.microsoft.com/office/drawing/2015/10/21/chartex" xmlns:cx3="http://schemas.microsoft.com/office/drawing/2016/5/9/chartex" xmlns:cx4="http://schemas.microsoft.com/office/drawing/2016/5/10/chartex" xmlns:cx5="http://schemas.microsoft.com/office/drawing/2016/5/11/chartex" xmlns:cx6="http://schemas.microsoft.com/office/drawing/2016/5/12/chartex" xmlns:cx7="http://schemas.microsoft.com/office/drawing/2016/5/13/chartex" xmlns:cx8="http://schemas.microsoft.com/office/drawing/2016/5/14/chartex" xmlns:mc="http://schemas.openxmlformats.org/markup-compatibility/2006" xmlns:aink="http://schemas.microsoft.com/office/drawing/2016/ink" xmlns:am3d="http://schemas.microsoft.com/office/drawing/2017/model3d" xmlns:o="urn:schemas-microsoft-com:office:office" xmlns:r="http://schemas.openxmlformats.org/officeDocument/2006/relationships" xmlns:m="http://schemas.openxmlformats.org/officeDocument/2006/math" xmlns:v="urn:schemas-microsoft-com:vml" xmlns:wp14="http://schemas.microsoft.com/office/word/2010/wordprocessingDrawing" xmlns:wp="http://schemas.openxmlformats.org/drawingml/2006/wordprocessingDrawing" xmlns:w10="urn:schemas-microsoft-com:office:word" xmlns:w="http://schemas.openxmlformats.org/wordprocessingml/2006/main" xmlns:w14="http://schemas.microsoft.com/office/word/2010/wordml" xmlns:w15="http://schemas.microsoft.com/office/word/2012/wordml" xmlns:w16cex="http://schemas.microsoft.com/office/word/2018/wordml/cex" xmlns:w16cid="http://schemas.microsoft.com/office/word/2016/wordml/cid" xmlns:w16="http://schemas.microsoft.com/office/word/2018/wordml" xmlns:w16sdtdh="http://schemas.microsoft.com/office/word/2020/wordml/sdtdatahash" xmlns:w16se="http://schemas.microsoft.com/office/word/2015/wordml/symex" xmlns:wpg="http://schemas.microsoft.com/office/word/2010/wordprocessingGroup" xmlns:wpi="http://schemas.microsoft.com/office/word/2010/wordprocessingInk" xmlns:wne="http://schemas.microsoft.com/office/word/2006/wordml" xmlns:wps="http://schemas.microsoft.com/office/word/2010/wordprocessingShape" mc:Ignorable="w14 w15 w16se w16cid w16 w16cex w16sdtdh wp14">
+<w:endnotes xmlns:wpc="http://schemas.microsoft.com/office/word/2010/wordprocessingCanvas" xmlns:cx="http://schemas.microsoft.com/office/drawing/2014/chartex" xmlns:cx1="http://schemas.microsoft.com/office/drawing/2015/9/8/chartex" xmlns:cx2="http://schemas.microsoft.com/office/drawing/2015/10/21/chartex" xmlns:cx3="http://schemas.microsoft.com/office/drawing/2016/5/9/chartex" xmlns:cx4="http://schemas.microsoft.com/office/drawing/2016/5/10/chartex" xmlns:cx5="http://schemas.microsoft.com/office/drawing/2016/5/11/chartex" xmlns:cx6="http://schemas.microsoft.com/office/drawing/2016/5/12/chartex" xmlns:cx7="http://schemas.microsoft.com/office/drawing/2016/5/13/chartex" xmlns:cx8="http://schemas.microsoft.com/office/drawing/2016/5/14/chartex" xmlns:mc="http://schemas.openxmlformats.org/markup-compatibility/2006" xmlns:aink="http://schemas.microsoft.com/office/drawing/2016/ink" xmlns:am3d="http://schemas.microsoft.com/office/drawing/2017/model3d" xmlns:o="urn:schemas-microsoft-com:office:office" xmlns:oel="http://schemas.microsoft.com/office/2019/extlst" xmlns:r="http://schemas.openxmlformats.org/officeDocument/2006/relationships" xmlns:m="http://schemas.openxmlformats.org/officeDocument/2006/math" xmlns:v="urn:schemas-microsoft-com:vml" xmlns:wp14="http://schemas.microsoft.com/office/word/2010/wordprocessingDrawing" xmlns:wp="http://schemas.openxmlformats.org/drawingml/2006/wordprocessingDrawing" xmlns:w10="urn:schemas-microsoft-com:office:word" xmlns:w="http://schemas.openxmlformats.org/wordprocessingml/2006/main" xmlns:w14="http://schemas.microsoft.com/office/word/2010/wordml" xmlns:w15="http://schemas.microsoft.com/office/word/2012/wordml" xmlns:w16cex="http://schemas.microsoft.com/office/word/2018/wordml/cex" xmlns:w16cid="http://schemas.microsoft.com/office/word/2016/wordml/cid" xmlns:w16="http://schemas.microsoft.com/office/word/2018/wordml" xmlns:w16sdtdh="http://schemas.microsoft.com/office/word/2020/wordml/sdtdatahash" xmlns:w16se="http://schemas.microsoft.com/office/word/2015/wordml/symex" xmlns:wpg="http://schemas.microsoft.com/office/word/2010/wordprocessingGroup" xmlns:wpi="http://schemas.microsoft.com/office/word/2010/wordprocessingInk" xmlns:wne="http://schemas.microsoft.com/office/word/2006/wordml" xmlns:wps="http://schemas.microsoft.com/office/word/2010/wordprocessingShape" mc:Ignorable="w14 w15 w16se w16cid w16 w16cex w16sdtdh wp14">
   <w:endnote w:type="separator" w:id="-1">
     <w:p>
       <w:pPr>
@@ -2873,7 +2813,7 @@
 </file>
 
 <file path=word/footer1.xml><?xml version="1.0" encoding="utf-8"?>
-<w:ftr xmlns:wpc="http://schemas.microsoft.com/office/word/2010/wordprocessingCanvas" xmlns:cx="http://schemas.microsoft.com/office/drawing/2014/chartex" xmlns:cx1="http://schemas.microsoft.com/office/drawing/2015/9/8/chartex" xmlns:cx2="http://schemas.microsoft.com/office/drawing/2015/10/21/chartex" xmlns:cx3="http://schemas.microsoft.com/office/drawing/2016/5/9/chartex" xmlns:cx4="http://schemas.microsoft.com/office/drawing/2016/5/10/chartex" xmlns:cx5="http://schemas.microsoft.com/office/drawing/2016/5/11/chartex" xmlns:cx6="http://schemas.microsoft.com/office/drawing/2016/5/12/chartex" xmlns:cx7="http://schemas.microsoft.com/office/drawing/2016/5/13/chartex" xmlns:cx8="http://schemas.microsoft.com/office/drawing/2016/5/14/chartex" xmlns:mc="http://schemas.openxmlformats.org/markup-compatibility/2006" xmlns:aink="http://schemas.microsoft.com/office/drawing/2016/ink" xmlns:am3d="http://schemas.microsoft.com/office/drawing/2017/model3d" xmlns:o="urn:schemas-microsoft-com:office:office" xmlns:r="http://schemas.openxmlformats.org/officeDocument/2006/relationships" xmlns:m="http://schemas.openxmlformats.org/officeDocument/2006/math" xmlns:v="urn:schemas-microsoft-com:vml" xmlns:wp14="http://schemas.microsoft.com/office/word/2010/wordprocessingDrawing" xmlns:wp="http://schemas.openxmlformats.org/drawingml/2006/wordprocessingDrawing" xmlns:w10="urn:schemas-microsoft-com:office:word" xmlns:w="http://schemas.openxmlformats.org/wordprocessingml/2006/main" xmlns:w14="http://schemas.microsoft.com/office/word/2010/wordml" xmlns:w15="http://schemas.microsoft.com/office/word/2012/wordml" xmlns:w16cex="http://schemas.microsoft.com/office/word/2018/wordml/cex" xmlns:w16cid="http://schemas.microsoft.com/office/word/2016/wordml/cid" xmlns:w16="http://schemas.microsoft.com/office/word/2018/wordml" xmlns:w16sdtdh="http://schemas.microsoft.com/office/word/2020/wordml/sdtdatahash" xmlns:w16se="http://schemas.microsoft.com/office/word/2015/wordml/symex" xmlns:wpg="http://schemas.microsoft.com/office/word/2010/wordprocessingGroup" xmlns:wpi="http://schemas.microsoft.com/office/word/2010/wordprocessingInk" xmlns:wne="http://schemas.microsoft.com/office/word/2006/wordml" xmlns:wps="http://schemas.microsoft.com/office/word/2010/wordprocessingShape" mc:Ignorable="w14 w15 w16se w16cid w16 w16cex w16sdtdh wp14">
+<w:ftr xmlns:wpc="http://schemas.microsoft.com/office/word/2010/wordprocessingCanvas" xmlns:cx="http://schemas.microsoft.com/office/drawing/2014/chartex" xmlns:cx1="http://schemas.microsoft.com/office/drawing/2015/9/8/chartex" xmlns:cx2="http://schemas.microsoft.com/office/drawing/2015/10/21/chartex" xmlns:cx3="http://schemas.microsoft.com/office/drawing/2016/5/9/chartex" xmlns:cx4="http://schemas.microsoft.com/office/drawing/2016/5/10/chartex" xmlns:cx5="http://schemas.microsoft.com/office/drawing/2016/5/11/chartex" xmlns:cx6="http://schemas.microsoft.com/office/drawing/2016/5/12/chartex" xmlns:cx7="http://schemas.microsoft.com/office/drawing/2016/5/13/chartex" xmlns:cx8="http://schemas.microsoft.com/office/drawing/2016/5/14/chartex" xmlns:mc="http://schemas.openxmlformats.org/markup-compatibility/2006" xmlns:aink="http://schemas.microsoft.com/office/drawing/2016/ink" xmlns:am3d="http://schemas.microsoft.com/office/drawing/2017/model3d" xmlns:o="urn:schemas-microsoft-com:office:office" xmlns:oel="http://schemas.microsoft.com/office/2019/extlst" xmlns:r="http://schemas.openxmlformats.org/officeDocument/2006/relationships" xmlns:m="http://schemas.openxmlformats.org/officeDocument/2006/math" xmlns:v="urn:schemas-microsoft-com:vml" xmlns:wp14="http://schemas.microsoft.com/office/word/2010/wordprocessingDrawing" xmlns:wp="http://schemas.openxmlformats.org/drawingml/2006/wordprocessingDrawing" xmlns:w10="urn:schemas-microsoft-com:office:word" xmlns:w="http://schemas.openxmlformats.org/wordprocessingml/2006/main" xmlns:w14="http://schemas.microsoft.com/office/word/2010/wordml" xmlns:w15="http://schemas.microsoft.com/office/word/2012/wordml" xmlns:w16cex="http://schemas.microsoft.com/office/word/2018/wordml/cex" xmlns:w16cid="http://schemas.microsoft.com/office/word/2016/wordml/cid" xmlns:w16="http://schemas.microsoft.com/office/word/2018/wordml" xmlns:w16sdtdh="http://schemas.microsoft.com/office/word/2020/wordml/sdtdatahash" xmlns:w16se="http://schemas.microsoft.com/office/word/2015/wordml/symex" xmlns:wpg="http://schemas.microsoft.com/office/word/2010/wordprocessingGroup" xmlns:wpi="http://schemas.microsoft.com/office/word/2010/wordprocessingInk" xmlns:wne="http://schemas.microsoft.com/office/word/2006/wordml" xmlns:wps="http://schemas.microsoft.com/office/word/2010/wordprocessingShape" mc:Ignorable="w14 w15 w16se w16cid w16 w16cex w16sdtdh wp14">
   <w:p>
     <w:pPr>
       <w:pStyle w:val="Footer"/>
@@ -2883,7 +2823,7 @@
 </file>
 
 <file path=word/footer2.xml><?xml version="1.0" encoding="utf-8"?>
-<w:ftr xmlns:wpc="http://schemas.microsoft.com/office/word/2010/wordprocessingCanvas" xmlns:cx="http://schemas.microsoft.com/office/drawing/2014/chartex" xmlns:cx1="http://schemas.microsoft.com/office/drawing/2015/9/8/chartex" xmlns:cx2="http://schemas.microsoft.com/office/drawing/2015/10/21/chartex" xmlns:cx3="http://schemas.microsoft.com/office/drawing/2016/5/9/chartex" xmlns:cx4="http://schemas.microsoft.com/office/drawing/2016/5/10/chartex" xmlns:cx5="http://schemas.microsoft.com/office/drawing/2016/5/11/chartex" xmlns:cx6="http://schemas.microsoft.com/office/drawing/2016/5/12/chartex" xmlns:cx7="http://schemas.microsoft.com/office/drawing/2016/5/13/chartex" xmlns:cx8="http://schemas.microsoft.com/office/drawing/2016/5/14/chartex" xmlns:mc="http://schemas.openxmlformats.org/markup-compatibility/2006" xmlns:aink="http://schemas.microsoft.com/office/drawing/2016/ink" xmlns:am3d="http://schemas.microsoft.com/office/drawing/2017/model3d" xmlns:o="urn:schemas-microsoft-com:office:office" xmlns:r="http://schemas.openxmlformats.org/officeDocument/2006/relationships" xmlns:m="http://schemas.openxmlformats.org/officeDocument/2006/math" xmlns:v="urn:schemas-microsoft-com:vml" xmlns:wp14="http://schemas.microsoft.com/office/word/2010/wordprocessingDrawing" xmlns:wp="http://schemas.openxmlformats.org/drawingml/2006/wordprocessingDrawing" xmlns:w10="urn:schemas-microsoft-com:office:word" xmlns:w="http://schemas.openxmlformats.org/wordprocessingml/2006/main" xmlns:w14="http://schemas.microsoft.com/office/word/2010/wordml" xmlns:w15="http://schemas.microsoft.com/office/word/2012/wordml" xmlns:w16cex="http://schemas.microsoft.com/office/word/2018/wordml/cex" xmlns:w16cid="http://schemas.microsoft.com/office/word/2016/wordml/cid" xmlns:w16="http://schemas.microsoft.com/office/word/2018/wordml" xmlns:w16sdtdh="http://schemas.microsoft.com/office/word/2020/wordml/sdtdatahash" xmlns:w16se="http://schemas.microsoft.com/office/word/2015/wordml/symex" xmlns:wpg="http://schemas.microsoft.com/office/word/2010/wordprocessingGroup" xmlns:wpi="http://schemas.microsoft.com/office/word/2010/wordprocessingInk" xmlns:wne="http://schemas.microsoft.com/office/word/2006/wordml" xmlns:wps="http://schemas.microsoft.com/office/word/2010/wordprocessingShape" mc:Ignorable="w14 w15 w16se w16cid w16 w16cex w16sdtdh wp14">
+<w:ftr xmlns:wpc="http://schemas.microsoft.com/office/word/2010/wordprocessingCanvas" xmlns:cx="http://schemas.microsoft.com/office/drawing/2014/chartex" xmlns:cx1="http://schemas.microsoft.com/office/drawing/2015/9/8/chartex" xmlns:cx2="http://schemas.microsoft.com/office/drawing/2015/10/21/chartex" xmlns:cx3="http://schemas.microsoft.com/office/drawing/2016/5/9/chartex" xmlns:cx4="http://schemas.microsoft.com/office/drawing/2016/5/10/chartex" xmlns:cx5="http://schemas.microsoft.com/office/drawing/2016/5/11/chartex" xmlns:cx6="http://schemas.microsoft.com/office/drawing/2016/5/12/chartex" xmlns:cx7="http://schemas.microsoft.com/office/drawing/2016/5/13/chartex" xmlns:cx8="http://schemas.microsoft.com/office/drawing/2016/5/14/chartex" xmlns:mc="http://schemas.openxmlformats.org/markup-compatibility/2006" xmlns:aink="http://schemas.microsoft.com/office/drawing/2016/ink" xmlns:am3d="http://schemas.microsoft.com/office/drawing/2017/model3d" xmlns:o="urn:schemas-microsoft-com:office:office" xmlns:oel="http://schemas.microsoft.com/office/2019/extlst" xmlns:r="http://schemas.openxmlformats.org/officeDocument/2006/relationships" xmlns:m="http://schemas.openxmlformats.org/officeDocument/2006/math" xmlns:v="urn:schemas-microsoft-com:vml" xmlns:wp14="http://schemas.microsoft.com/office/word/2010/wordprocessingDrawing" xmlns:wp="http://schemas.openxmlformats.org/drawingml/2006/wordprocessingDrawing" xmlns:w10="urn:schemas-microsoft-com:office:word" xmlns:w="http://schemas.openxmlformats.org/wordprocessingml/2006/main" xmlns:w14="http://schemas.microsoft.com/office/word/2010/wordml" xmlns:w15="http://schemas.microsoft.com/office/word/2012/wordml" xmlns:w16cex="http://schemas.microsoft.com/office/word/2018/wordml/cex" xmlns:w16cid="http://schemas.microsoft.com/office/word/2016/wordml/cid" xmlns:w16="http://schemas.microsoft.com/office/word/2018/wordml" xmlns:w16sdtdh="http://schemas.microsoft.com/office/word/2020/wordml/sdtdatahash" xmlns:w16se="http://schemas.microsoft.com/office/word/2015/wordml/symex" xmlns:wpg="http://schemas.microsoft.com/office/word/2010/wordprocessingGroup" xmlns:wpi="http://schemas.microsoft.com/office/word/2010/wordprocessingInk" xmlns:wne="http://schemas.microsoft.com/office/word/2006/wordml" xmlns:wps="http://schemas.microsoft.com/office/word/2010/wordprocessingShape" mc:Ignorable="w14 w15 w16se w16cid w16 w16cex w16sdtdh wp14">
   <w:p>
     <w:pPr>
       <w:pStyle w:val="Footer"/>
@@ -2893,7 +2833,7 @@
 </file>
 
 <file path=word/footer3.xml><?xml version="1.0" encoding="utf-8"?>
-<w:ftr xmlns:wpc="http://schemas.microsoft.com/office/word/2010/wordprocessingCanvas" xmlns:cx="http://schemas.microsoft.com/office/drawing/2014/chartex" xmlns:cx1="http://schemas.microsoft.com/office/drawing/2015/9/8/chartex" xmlns:cx2="http://schemas.microsoft.com/office/drawing/2015/10/21/chartex" xmlns:cx3="http://schemas.microsoft.com/office/drawing/2016/5/9/chartex" xmlns:cx4="http://schemas.microsoft.com/office/drawing/2016/5/10/chartex" xmlns:cx5="http://schemas.microsoft.com/office/drawing/2016/5/11/chartex" xmlns:cx6="http://schemas.microsoft.com/office/drawing/2016/5/12/chartex" xmlns:cx7="http://schemas.microsoft.com/office/drawing/2016/5/13/chartex" xmlns:cx8="http://schemas.microsoft.com/office/drawing/2016/5/14/chartex" xmlns:mc="http://schemas.openxmlformats.org/markup-compatibility/2006" xmlns:aink="http://schemas.microsoft.com/office/drawing/2016/ink" xmlns:am3d="http://schemas.microsoft.com/office/drawing/2017/model3d" xmlns:o="urn:schemas-microsoft-com:office:office" xmlns:r="http://schemas.openxmlformats.org/officeDocument/2006/relationships" xmlns:m="http://schemas.openxmlformats.org/officeDocument/2006/math" xmlns:v="urn:schemas-microsoft-com:vml" xmlns:wp14="http://schemas.microsoft.com/office/word/2010/wordprocessingDrawing" xmlns:wp="http://schemas.openxmlformats.org/drawingml/2006/wordprocessingDrawing" xmlns:w10="urn:schemas-microsoft-com:office:word" xmlns:w="http://schemas.openxmlformats.org/wordprocessingml/2006/main" xmlns:w14="http://schemas.microsoft.com/office/word/2010/wordml" xmlns:w15="http://schemas.microsoft.com/office/word/2012/wordml" xmlns:w16cex="http://schemas.microsoft.com/office/word/2018/wordml/cex" xmlns:w16cid="http://schemas.microsoft.com/office/word/2016/wordml/cid" xmlns:w16="http://schemas.microsoft.com/office/word/2018/wordml" xmlns:w16sdtdh="http://schemas.microsoft.com/office/word/2020/wordml/sdtdatahash" xmlns:w16se="http://schemas.microsoft.com/office/word/2015/wordml/symex" xmlns:wpg="http://schemas.microsoft.com/office/word/2010/wordprocessingGroup" xmlns:wpi="http://schemas.microsoft.com/office/word/2010/wordprocessingInk" xmlns:wne="http://schemas.microsoft.com/office/word/2006/wordml" xmlns:wps="http://schemas.microsoft.com/office/word/2010/wordprocessingShape" mc:Ignorable="w14 w15 w16se w16cid w16 w16cex w16sdtdh wp14">
+<w:ftr xmlns:wpc="http://schemas.microsoft.com/office/word/2010/wordprocessingCanvas" xmlns:cx="http://schemas.microsoft.com/office/drawing/2014/chartex" xmlns:cx1="http://schemas.microsoft.com/office/drawing/2015/9/8/chartex" xmlns:cx2="http://schemas.microsoft.com/office/drawing/2015/10/21/chartex" xmlns:cx3="http://schemas.microsoft.com/office/drawing/2016/5/9/chartex" xmlns:cx4="http://schemas.microsoft.com/office/drawing/2016/5/10/chartex" xmlns:cx5="http://schemas.microsoft.com/office/drawing/2016/5/11/chartex" xmlns:cx6="http://schemas.microsoft.com/office/drawing/2016/5/12/chartex" xmlns:cx7="http://schemas.microsoft.com/office/drawing/2016/5/13/chartex" xmlns:cx8="http://schemas.microsoft.com/office/drawing/2016/5/14/chartex" xmlns:mc="http://schemas.openxmlformats.org/markup-compatibility/2006" xmlns:aink="http://schemas.microsoft.com/office/drawing/2016/ink" xmlns:am3d="http://schemas.microsoft.com/office/drawing/2017/model3d" xmlns:o="urn:schemas-microsoft-com:office:office" xmlns:oel="http://schemas.microsoft.com/office/2019/extlst" xmlns:r="http://schemas.openxmlformats.org/officeDocument/2006/relationships" xmlns:m="http://schemas.openxmlformats.org/officeDocument/2006/math" xmlns:v="urn:schemas-microsoft-com:vml" xmlns:wp14="http://schemas.microsoft.com/office/word/2010/wordprocessingDrawing" xmlns:wp="http://schemas.openxmlformats.org/drawingml/2006/wordprocessingDrawing" xmlns:w10="urn:schemas-microsoft-com:office:word" xmlns:w="http://schemas.openxmlformats.org/wordprocessingml/2006/main" xmlns:w14="http://schemas.microsoft.com/office/word/2010/wordml" xmlns:w15="http://schemas.microsoft.com/office/word/2012/wordml" xmlns:w16cex="http://schemas.microsoft.com/office/word/2018/wordml/cex" xmlns:w16cid="http://schemas.microsoft.com/office/word/2016/wordml/cid" xmlns:w16="http://schemas.microsoft.com/office/word/2018/wordml" xmlns:w16sdtdh="http://schemas.microsoft.com/office/word/2020/wordml/sdtdatahash" xmlns:w16se="http://schemas.microsoft.com/office/word/2015/wordml/symex" xmlns:wpg="http://schemas.microsoft.com/office/word/2010/wordprocessingGroup" xmlns:wpi="http://schemas.microsoft.com/office/word/2010/wordprocessingInk" xmlns:wne="http://schemas.microsoft.com/office/word/2006/wordml" xmlns:wps="http://schemas.microsoft.com/office/word/2010/wordprocessingShape" mc:Ignorable="w14 w15 w16se w16cid w16 w16cex w16sdtdh wp14">
   <w:p>
     <w:pPr>
       <w:pStyle w:val="Footer"/>
@@ -2903,7 +2843,7 @@
 </file>
 
 <file path=word/footnotes.xml><?xml version="1.0" encoding="utf-8"?>
-<w:footnotes xmlns:wpc="http://schemas.microsoft.com/office/word/2010/wordprocessingCanvas" xmlns:cx="http://schemas.microsoft.com/office/drawing/2014/chartex" xmlns:cx1="http://schemas.microsoft.com/office/drawing/2015/9/8/chartex" xmlns:cx2="http://schemas.microsoft.com/office/drawing/2015/10/21/chartex" xmlns:cx3="http://schemas.microsoft.com/office/drawing/2016/5/9/chartex" xmlns:cx4="http://schemas.microsoft.com/office/drawing/2016/5/10/chartex" xmlns:cx5="http://schemas.microsoft.com/office/drawing/2016/5/11/chartex" xmlns:cx6="http://schemas.microsoft.com/office/drawing/2016/5/12/chartex" xmlns:cx7="http://schemas.microsoft.com/office/drawing/2016/5/13/chartex" xmlns:cx8="http://schemas.microsoft.com/office/drawing/2016/5/14/chartex" xmlns:mc="http://schemas.openxmlformats.org/markup-compatibility/2006" xmlns:aink="http://schemas.microsoft.com/office/drawing/2016/ink" xmlns:am3d="http://schemas.microsoft.com/office/drawing/2017/model3d" xmlns:o="urn:schemas-microsoft-com:office:office" xmlns:r="http://schemas.openxmlformats.org/officeDocument/2006/relationships" xmlns:m="http://schemas.openxmlformats.org/officeDocument/2006/math" xmlns:v="urn:schemas-microsoft-com:vml" xmlns:wp14="http://schemas.microsoft.com/office/word/2010/wordprocessingDrawing" xmlns:wp="http://schemas.openxmlformats.org/drawingml/2006/wordprocessingDrawing" xmlns:w10="urn:schemas-microsoft-com:office:word" xmlns:w="http://schemas.openxmlformats.org/wordprocessingml/2006/main" xmlns:w14="http://schemas.microsoft.com/office/word/2010/wordml" xmlns:w15="http://schemas.microsoft.com/office/word/2012/wordml" xmlns:w16cex="http://schemas.microsoft.com/office/word/2018/wordml/cex" xmlns:w16cid="http://schemas.microsoft.com/office/word/2016/wordml/cid" xmlns:w16="http://schemas.microsoft.com/office/word/2018/wordml" xmlns:w16sdtdh="http://schemas.microsoft.com/office/word/2020/wordml/sdtdatahash" xmlns:w16se="http://schemas.microsoft.com/office/word/2015/wordml/symex" xmlns:wpg="http://schemas.microsoft.com/office/word/2010/wordprocessingGroup" xmlns:wpi="http://schemas.microsoft.com/office/word/2010/wordprocessingInk" xmlns:wne="http://schemas.microsoft.com/office/word/2006/wordml" xmlns:wps="http://schemas.microsoft.com/office/word/2010/wordprocessingShape" mc:Ignorable="w14 w15 w16se w16cid w16 w16cex w16sdtdh wp14">
+<w:footnotes xmlns:wpc="http://schemas.microsoft.com/office/word/2010/wordprocessingCanvas" xmlns:cx="http://schemas.microsoft.com/office/drawing/2014/chartex" xmlns:cx1="http://schemas.microsoft.com/office/drawing/2015/9/8/chartex" xmlns:cx2="http://schemas.microsoft.com/office/drawing/2015/10/21/chartex" xmlns:cx3="http://schemas.microsoft.com/office/drawing/2016/5/9/chartex" xmlns:cx4="http://schemas.microsoft.com/office/drawing/2016/5/10/chartex" xmlns:cx5="http://schemas.microsoft.com/office/drawing/2016/5/11/chartex" xmlns:cx6="http://schemas.microsoft.com/office/drawing/2016/5/12/chartex" xmlns:cx7="http://schemas.microsoft.com/office/drawing/2016/5/13/chartex" xmlns:cx8="http://schemas.microsoft.com/office/drawing/2016/5/14/chartex" xmlns:mc="http://schemas.openxmlformats.org/markup-compatibility/2006" xmlns:aink="http://schemas.microsoft.com/office/drawing/2016/ink" xmlns:am3d="http://schemas.microsoft.com/office/drawing/2017/model3d" xmlns:o="urn:schemas-microsoft-com:office:office" xmlns:oel="http://schemas.microsoft.com/office/2019/extlst" xmlns:r="http://schemas.openxmlformats.org/officeDocument/2006/relationships" xmlns:m="http://schemas.openxmlformats.org/officeDocument/2006/math" xmlns:v="urn:schemas-microsoft-com:vml" xmlns:wp14="http://schemas.microsoft.com/office/word/2010/wordprocessingDrawing" xmlns:wp="http://schemas.openxmlformats.org/drawingml/2006/wordprocessingDrawing" xmlns:w10="urn:schemas-microsoft-com:office:word" xmlns:w="http://schemas.openxmlformats.org/wordprocessingml/2006/main" xmlns:w14="http://schemas.microsoft.com/office/word/2010/wordml" xmlns:w15="http://schemas.microsoft.com/office/word/2012/wordml" xmlns:w16cex="http://schemas.microsoft.com/office/word/2018/wordml/cex" xmlns:w16cid="http://schemas.microsoft.com/office/word/2016/wordml/cid" xmlns:w16="http://schemas.microsoft.com/office/word/2018/wordml" xmlns:w16sdtdh="http://schemas.microsoft.com/office/word/2020/wordml/sdtdatahash" xmlns:w16se="http://schemas.microsoft.com/office/word/2015/wordml/symex" xmlns:wpg="http://schemas.microsoft.com/office/word/2010/wordprocessingGroup" xmlns:wpi="http://schemas.microsoft.com/office/word/2010/wordprocessingInk" xmlns:wne="http://schemas.microsoft.com/office/word/2006/wordml" xmlns:wps="http://schemas.microsoft.com/office/word/2010/wordprocessingShape" mc:Ignorable="w14 w15 w16se w16cid w16 w16cex w16sdtdh wp14">
   <w:footnote w:type="separator" w:id="-1">
     <w:p>
       <w:pPr>
@@ -2928,7 +2868,7 @@
 </file>
 
 <file path=word/header1.xml><?xml version="1.0" encoding="utf-8"?>
-<w:hdr xmlns:wpc="http://schemas.microsoft.com/office/word/2010/wordprocessingCanvas" xmlns:cx="http://schemas.microsoft.com/office/drawing/2014/chartex" xmlns:cx1="http://schemas.microsoft.com/office/drawing/2015/9/8/chartex" xmlns:cx2="http://schemas.microsoft.com/office/drawing/2015/10/21/chartex" xmlns:cx3="http://schemas.microsoft.com/office/drawing/2016/5/9/chartex" xmlns:cx4="http://schemas.microsoft.com/office/drawing/2016/5/10/chartex" xmlns:cx5="http://schemas.microsoft.com/office/drawing/2016/5/11/chartex" xmlns:cx6="http://schemas.microsoft.com/office/drawing/2016/5/12/chartex" xmlns:cx7="http://schemas.microsoft.com/office/drawing/2016/5/13/chartex" xmlns:cx8="http://schemas.microsoft.com/office/drawing/2016/5/14/chartex" xmlns:mc="http://schemas.openxmlformats.org/markup-compatibility/2006" xmlns:aink="http://schemas.microsoft.com/office/drawing/2016/ink" xmlns:am3d="http://schemas.microsoft.com/office/drawing/2017/model3d" xmlns:o="urn:schemas-microsoft-com:office:office" xmlns:r="http://schemas.openxmlformats.org/officeDocument/2006/relationships" xmlns:m="http://schemas.openxmlformats.org/officeDocument/2006/math" xmlns:v="urn:schemas-microsoft-com:vml" xmlns:wp14="http://schemas.microsoft.com/office/word/2010/wordprocessingDrawing" xmlns:wp="http://schemas.openxmlformats.org/drawingml/2006/wordprocessingDrawing" xmlns:w10="urn:schemas-microsoft-com:office:word" xmlns:w="http://schemas.openxmlformats.org/wordprocessingml/2006/main" xmlns:w14="http://schemas.microsoft.com/office/word/2010/wordml" xmlns:w15="http://schemas.microsoft.com/office/word/2012/wordml" xmlns:w16cex="http://schemas.microsoft.com/office/word/2018/wordml/cex" xmlns:w16cid="http://schemas.microsoft.com/office/word/2016/wordml/cid" xmlns:w16="http://schemas.microsoft.com/office/word/2018/wordml" xmlns:w16sdtdh="http://schemas.microsoft.com/office/word/2020/wordml/sdtdatahash" xmlns:w16se="http://schemas.microsoft.com/office/word/2015/wordml/symex" xmlns:wpg="http://schemas.microsoft.com/office/word/2010/wordprocessingGroup" xmlns:wpi="http://schemas.microsoft.com/office/word/2010/wordprocessingInk" xmlns:wne="http://schemas.microsoft.com/office/word/2006/wordml" xmlns:wps="http://schemas.microsoft.com/office/word/2010/wordprocessingShape" mc:Ignorable="w14 w15 w16se w16cid w16 w16cex w16sdtdh wp14">
+<w:hdr xmlns:wpc="http://schemas.microsoft.com/office/word/2010/wordprocessingCanvas" xmlns:cx="http://schemas.microsoft.com/office/drawing/2014/chartex" xmlns:cx1="http://schemas.microsoft.com/office/drawing/2015/9/8/chartex" xmlns:cx2="http://schemas.microsoft.com/office/drawing/2015/10/21/chartex" xmlns:cx3="http://schemas.microsoft.com/office/drawing/2016/5/9/chartex" xmlns:cx4="http://schemas.microsoft.com/office/drawing/2016/5/10/chartex" xmlns:cx5="http://schemas.microsoft.com/office/drawing/2016/5/11/chartex" xmlns:cx6="http://schemas.microsoft.com/office/drawing/2016/5/12/chartex" xmlns:cx7="http://schemas.microsoft.com/office/drawing/2016/5/13/chartex" xmlns:cx8="http://schemas.microsoft.com/office/drawing/2016/5/14/chartex" xmlns:mc="http://schemas.openxmlformats.org/markup-compatibility/2006" xmlns:aink="http://schemas.microsoft.com/office/drawing/2016/ink" xmlns:am3d="http://schemas.microsoft.com/office/drawing/2017/model3d" xmlns:o="urn:schemas-microsoft-com:office:office" xmlns:oel="http://schemas.microsoft.com/office/2019/extlst" xmlns:r="http://schemas.openxmlformats.org/officeDocument/2006/relationships" xmlns:m="http://schemas.openxmlformats.org/officeDocument/2006/math" xmlns:v="urn:schemas-microsoft-com:vml" xmlns:wp14="http://schemas.microsoft.com/office/word/2010/wordprocessingDrawing" xmlns:wp="http://schemas.openxmlformats.org/drawingml/2006/wordprocessingDrawing" xmlns:w10="urn:schemas-microsoft-com:office:word" xmlns:w="http://schemas.openxmlformats.org/wordprocessingml/2006/main" xmlns:w14="http://schemas.microsoft.com/office/word/2010/wordml" xmlns:w15="http://schemas.microsoft.com/office/word/2012/wordml" xmlns:w16cex="http://schemas.microsoft.com/office/word/2018/wordml/cex" xmlns:w16cid="http://schemas.microsoft.com/office/word/2016/wordml/cid" xmlns:w16="http://schemas.microsoft.com/office/word/2018/wordml" xmlns:w16sdtdh="http://schemas.microsoft.com/office/word/2020/wordml/sdtdatahash" xmlns:w16se="http://schemas.microsoft.com/office/word/2015/wordml/symex" xmlns:wpg="http://schemas.microsoft.com/office/word/2010/wordprocessingGroup" xmlns:wpi="http://schemas.microsoft.com/office/word/2010/wordprocessingInk" xmlns:wne="http://schemas.microsoft.com/office/word/2006/wordml" xmlns:wps="http://schemas.microsoft.com/office/word/2010/wordprocessingShape" mc:Ignorable="w14 w15 w16se w16cid w16 w16cex w16sdtdh wp14">
   <w:p>
     <w:pPr>
       <w:pStyle w:val="Header"/>
@@ -2938,7 +2878,7 @@
 </file>
 
 <file path=word/header2.xml><?xml version="1.0" encoding="utf-8"?>
-<w:hdr xmlns:wpc="http://schemas.microsoft.com/office/word/2010/wordprocessingCanvas" xmlns:cx="http://schemas.microsoft.com/office/drawing/2014/chartex" xmlns:cx1="http://schemas.microsoft.com/office/drawing/2015/9/8/chartex" xmlns:cx2="http://schemas.microsoft.com/office/drawing/2015/10/21/chartex" xmlns:cx3="http://schemas.microsoft.com/office/drawing/2016/5/9/chartex" xmlns:cx4="http://schemas.microsoft.com/office/drawing/2016/5/10/chartex" xmlns:cx5="http://schemas.microsoft.com/office/drawing/2016/5/11/chartex" xmlns:cx6="http://schemas.microsoft.com/office/drawing/2016/5/12/chartex" xmlns:cx7="http://schemas.microsoft.com/office/drawing/2016/5/13/chartex" xmlns:cx8="http://schemas.microsoft.com/office/drawing/2016/5/14/chartex" xmlns:mc="http://schemas.openxmlformats.org/markup-compatibility/2006" xmlns:aink="http://schemas.microsoft.com/office/drawing/2016/ink" xmlns:am3d="http://schemas.microsoft.com/office/drawing/2017/model3d" xmlns:o="urn:schemas-microsoft-com:office:office" xmlns:r="http://schemas.openxmlformats.org/officeDocument/2006/relationships" xmlns:m="http://schemas.openxmlformats.org/officeDocument/2006/math" xmlns:v="urn:schemas-microsoft-com:vml" xmlns:wp14="http://schemas.microsoft.com/office/word/2010/wordprocessingDrawing" xmlns:wp="http://schemas.openxmlformats.org/drawingml/2006/wordprocessingDrawing" xmlns:w10="urn:schemas-microsoft-com:office:word" xmlns:w="http://schemas.openxmlformats.org/wordprocessingml/2006/main" xmlns:w14="http://schemas.microsoft.com/office/word/2010/wordml" xmlns:w15="http://schemas.microsoft.com/office/word/2012/wordml" xmlns:w16cex="http://schemas.microsoft.com/office/word/2018/wordml/cex" xmlns:w16cid="http://schemas.microsoft.com/office/word/2016/wordml/cid" xmlns:w16="http://schemas.microsoft.com/office/word/2018/wordml" xmlns:w16sdtdh="http://schemas.microsoft.com/office/word/2020/wordml/sdtdatahash" xmlns:w16se="http://schemas.microsoft.com/office/word/2015/wordml/symex" xmlns:wpg="http://schemas.microsoft.com/office/word/2010/wordprocessingGroup" xmlns:wpi="http://schemas.microsoft.com/office/word/2010/wordprocessingInk" xmlns:wne="http://schemas.microsoft.com/office/word/2006/wordml" xmlns:wps="http://schemas.microsoft.com/office/word/2010/wordprocessingShape" mc:Ignorable="w14 w15 w16se w16cid w16 w16cex w16sdtdh wp14">
+<w:hdr xmlns:wpc="http://schemas.microsoft.com/office/word/2010/wordprocessingCanvas" xmlns:cx="http://schemas.microsoft.com/office/drawing/2014/chartex" xmlns:cx1="http://schemas.microsoft.com/office/drawing/2015/9/8/chartex" xmlns:cx2="http://schemas.microsoft.com/office/drawing/2015/10/21/chartex" xmlns:cx3="http://schemas.microsoft.com/office/drawing/2016/5/9/chartex" xmlns:cx4="http://schemas.microsoft.com/office/drawing/2016/5/10/chartex" xmlns:cx5="http://schemas.microsoft.com/office/drawing/2016/5/11/chartex" xmlns:cx6="http://schemas.microsoft.com/office/drawing/2016/5/12/chartex" xmlns:cx7="http://schemas.microsoft.com/office/drawing/2016/5/13/chartex" xmlns:cx8="http://schemas.microsoft.com/office/drawing/2016/5/14/chartex" xmlns:mc="http://schemas.openxmlformats.org/markup-compatibility/2006" xmlns:aink="http://schemas.microsoft.com/office/drawing/2016/ink" xmlns:am3d="http://schemas.microsoft.com/office/drawing/2017/model3d" xmlns:o="urn:schemas-microsoft-com:office:office" xmlns:oel="http://schemas.microsoft.com/office/2019/extlst" xmlns:r="http://schemas.openxmlformats.org/officeDocument/2006/relationships" xmlns:m="http://schemas.openxmlformats.org/officeDocument/2006/math" xmlns:v="urn:schemas-microsoft-com:vml" xmlns:wp14="http://schemas.microsoft.com/office/word/2010/wordprocessingDrawing" xmlns:wp="http://schemas.openxmlformats.org/drawingml/2006/wordprocessingDrawing" xmlns:w10="urn:schemas-microsoft-com:office:word" xmlns:w="http://schemas.openxmlformats.org/wordprocessingml/2006/main" xmlns:w14="http://schemas.microsoft.com/office/word/2010/wordml" xmlns:w15="http://schemas.microsoft.com/office/word/2012/wordml" xmlns:w16cex="http://schemas.microsoft.com/office/word/2018/wordml/cex" xmlns:w16cid="http://schemas.microsoft.com/office/word/2016/wordml/cid" xmlns:w16="http://schemas.microsoft.com/office/word/2018/wordml" xmlns:w16sdtdh="http://schemas.microsoft.com/office/word/2020/wordml/sdtdatahash" xmlns:w16se="http://schemas.microsoft.com/office/word/2015/wordml/symex" xmlns:wpg="http://schemas.microsoft.com/office/word/2010/wordprocessingGroup" xmlns:wpi="http://schemas.microsoft.com/office/word/2010/wordprocessingInk" xmlns:wne="http://schemas.microsoft.com/office/word/2006/wordml" xmlns:wps="http://schemas.microsoft.com/office/word/2010/wordprocessingShape" mc:Ignorable="w14 w15 w16se w16cid w16 w16cex w16sdtdh wp14">
   <w:p>
     <w:pPr>
       <w:pStyle w:val="Header"/>
@@ -2953,7 +2893,7 @@
 </file>
 
 <file path=word/header3.xml><?xml version="1.0" encoding="utf-8"?>
-<w:hdr xmlns:a="http://schemas.openxmlformats.org/drawingml/2006/main" xmlns:pic="http://schemas.openxmlformats.org/drawingml/2006/picture" xmlns:a14="http://schemas.microsoft.com/office/drawing/2010/main" xmlns:wpc="http://schemas.microsoft.com/office/word/2010/wordprocessingCanvas" xmlns:cx="http://schemas.microsoft.com/office/drawing/2014/chartex" xmlns:cx1="http://schemas.microsoft.com/office/drawing/2015/9/8/chartex" xmlns:cx2="http://schemas.microsoft.com/office/drawing/2015/10/21/chartex" xmlns:cx3="http://schemas.microsoft.com/office/drawing/2016/5/9/chartex" xmlns:cx4="http://schemas.microsoft.com/office/drawing/2016/5/10/chartex" xmlns:cx5="http://schemas.microsoft.com/office/drawing/2016/5/11/chartex" xmlns:cx6="http://schemas.microsoft.com/office/drawing/2016/5/12/chartex" xmlns:cx7="http://schemas.microsoft.com/office/drawing/2016/5/13/chartex" xmlns:cx8="http://schemas.microsoft.com/office/drawing/2016/5/14/chartex" xmlns:mc="http://schemas.openxmlformats.org/markup-compatibility/2006" xmlns:aink="http://schemas.microsoft.com/office/drawing/2016/ink" xmlns:am3d="http://schemas.microsoft.com/office/drawing/2017/model3d" xmlns:o="urn:schemas-microsoft-com:office:office" xmlns:r="http://schemas.openxmlformats.org/officeDocument/2006/relationships" xmlns:m="http://schemas.openxmlformats.org/officeDocument/2006/math" xmlns:v="urn:schemas-microsoft-com:vml" xmlns:wp14="http://schemas.microsoft.com/office/word/2010/wordprocessingDrawing" xmlns:wp="http://schemas.openxmlformats.org/drawingml/2006/wordprocessingDrawing" xmlns:w10="urn:schemas-microsoft-com:office:word" xmlns:w="http://schemas.openxmlformats.org/wordprocessingml/2006/main" xmlns:w14="http://schemas.microsoft.com/office/word/2010/wordml" xmlns:w15="http://schemas.microsoft.com/office/word/2012/wordml" xmlns:w16cex="http://schemas.microsoft.com/office/word/2018/wordml/cex" xmlns:w16cid="http://schemas.microsoft.com/office/word/2016/wordml/cid" xmlns:w16="http://schemas.microsoft.com/office/word/2018/wordml" xmlns:w16sdtdh="http://schemas.microsoft.com/office/word/2020/wordml/sdtdatahash" xmlns:w16se="http://schemas.microsoft.com/office/word/2015/wordml/symex" xmlns:wpg="http://schemas.microsoft.com/office/word/2010/wordprocessingGroup" xmlns:wpi="http://schemas.microsoft.com/office/word/2010/wordprocessingInk" xmlns:wne="http://schemas.microsoft.com/office/word/2006/wordml" xmlns:wps="http://schemas.microsoft.com/office/word/2010/wordprocessingShape" mc:Ignorable="w14 w15 w16se w16cid w16 w16cex w16sdtdh wp14">
+<w:hdr xmlns:a="http://schemas.openxmlformats.org/drawingml/2006/main" xmlns:pic="http://schemas.openxmlformats.org/drawingml/2006/picture" xmlns:a14="http://schemas.microsoft.com/office/drawing/2010/main" xmlns:wpc="http://schemas.microsoft.com/office/word/2010/wordprocessingCanvas" xmlns:cx="http://schemas.microsoft.com/office/drawing/2014/chartex" xmlns:cx1="http://schemas.microsoft.com/office/drawing/2015/9/8/chartex" xmlns:cx2="http://schemas.microsoft.com/office/drawing/2015/10/21/chartex" xmlns:cx3="http://schemas.microsoft.com/office/drawing/2016/5/9/chartex" xmlns:cx4="http://schemas.microsoft.com/office/drawing/2016/5/10/chartex" xmlns:cx5="http://schemas.microsoft.com/office/drawing/2016/5/11/chartex" xmlns:cx6="http://schemas.microsoft.com/office/drawing/2016/5/12/chartex" xmlns:cx7="http://schemas.microsoft.com/office/drawing/2016/5/13/chartex" xmlns:cx8="http://schemas.microsoft.com/office/drawing/2016/5/14/chartex" xmlns:mc="http://schemas.openxmlformats.org/markup-compatibility/2006" xmlns:aink="http://schemas.microsoft.com/office/drawing/2016/ink" xmlns:am3d="http://schemas.microsoft.com/office/drawing/2017/model3d" xmlns:o="urn:schemas-microsoft-com:office:office" xmlns:oel="http://schemas.microsoft.com/office/2019/extlst" xmlns:r="http://schemas.openxmlformats.org/officeDocument/2006/relationships" xmlns:m="http://schemas.openxmlformats.org/officeDocument/2006/math" xmlns:v="urn:schemas-microsoft-com:vml" xmlns:wp14="http://schemas.microsoft.com/office/word/2010/wordprocessingDrawing" xmlns:wp="http://schemas.openxmlformats.org/drawingml/2006/wordprocessingDrawing" xmlns:w10="urn:schemas-microsoft-com:office:word" xmlns:w="http://schemas.openxmlformats.org/wordprocessingml/2006/main" xmlns:w14="http://schemas.microsoft.com/office/word/2010/wordml" xmlns:w15="http://schemas.microsoft.com/office/word/2012/wordml" xmlns:w16cex="http://schemas.microsoft.com/office/word/2018/wordml/cex" xmlns:w16cid="http://schemas.microsoft.com/office/word/2016/wordml/cid" xmlns:w16="http://schemas.microsoft.com/office/word/2018/wordml" xmlns:w16sdtdh="http://schemas.microsoft.com/office/word/2020/wordml/sdtdatahash" xmlns:w16se="http://schemas.microsoft.com/office/word/2015/wordml/symex" xmlns:wpg="http://schemas.microsoft.com/office/word/2010/wordprocessingGroup" xmlns:wpi="http://schemas.microsoft.com/office/word/2010/wordprocessingInk" xmlns:wne="http://schemas.microsoft.com/office/word/2006/wordml" xmlns:wps="http://schemas.microsoft.com/office/word/2010/wordprocessingShape" mc:Ignorable="w14 w15 w16se w16cid w16 w16cex w16sdtdh wp14">
   <w:tbl>
     <w:tblPr>
       <w:tblStyle w:val="TableGrid"/>
@@ -2986,7 +2926,6 @@
           <w:dataBinding w:prefixMappings="xmlns:ns0='urn:microsoft-dynamics-nav/reports/NPR_Sales_Ticket_A4_POS_Rdlc/6150613/'" w:xpath="/ns0:NavWordReportXmlPart[1]/ns0:NPR_POS_Entry[1]/ns0:CustomerAddress_POS_Entry[1]" w:storeItemID="{62303C39-08E7-47A2-87A1-4E32E33FE145}"/>
           <w:text/>
         </w:sdtPr>
-        <w:sdtEndPr/>
         <w:sdtContent>
           <w:tc>
             <w:tcPr>
@@ -3024,7 +2963,6 @@
           <w:dataBinding w:prefixMappings="xmlns:ns0='urn:microsoft-dynamics-nav/reports/NPR_Sales_Ticket_A4_POS_Rdlc/6150613/'" w:xpath="/ns0:NavWordReportXmlPart[1]/ns0:CompanyInformation[1]/ns0:Picture_CompanyInformation[1]" w:storeItemID="{62303C39-08E7-47A2-87A1-4E32E33FE145}"/>
           <w:picture/>
         </w:sdtPr>
-        <w:sdtEndPr/>
         <w:sdtContent>
           <w:tc>
             <w:tcPr>
@@ -3159,7 +3097,6 @@
           <w:dataBinding w:prefixMappings="xmlns:ns0='urn:microsoft-dynamics-nav/reports/NPR_Sales_Ticket_A4_POS_Rdlc/6150613/'" w:xpath="/ns0:NavWordReportXmlPart[1]/ns0:NPR_POS_Entry[1]/ns0:StoreAddress_POS_Entry[1]" w:storeItemID="{62303C39-08E7-47A2-87A1-4E32E33FE145}"/>
           <w:text/>
         </w:sdtPr>
-        <w:sdtEndPr/>
         <w:sdtContent>
           <w:tc>
             <w:tcPr>
@@ -3222,7 +3159,6 @@
           <w:dataBinding w:prefixMappings="xmlns:ns0='urn:microsoft-dynamics-nav/reports/NPR_Sales_Ticket_A4_POS_Rdlc/6150613/'" w:xpath="/ns0:NavWordReportXmlPart[1]/ns0:Labels[1]/ns0:Document_No_POS_EntryCaption[1]" w:storeItemID="{62303C39-08E7-47A2-87A1-4E32E33FE145}"/>
           <w:text/>
         </w:sdtPr>
-        <w:sdtEndPr/>
         <w:sdtContent>
           <w:tc>
             <w:tcPr>
@@ -3258,7 +3194,6 @@
           <w:dataBinding w:prefixMappings="xmlns:ns0='urn:microsoft-dynamics-nav/reports/NPR_Sales_Ticket_A4_POS_Rdlc/6150613/'" w:xpath="/ns0:NavWordReportXmlPart[1]/ns0:NPR_POS_Entry[1]/ns0:Document_No_POS_Entry[1]" w:storeItemID="{62303C39-08E7-47A2-87A1-4E32E33FE145}"/>
           <w:text/>
         </w:sdtPr>
-        <w:sdtEndPr/>
         <w:sdtContent>
           <w:tc>
             <w:tcPr>
@@ -3290,7 +3225,6 @@
           <w:dataBinding w:prefixMappings="xmlns:ns0='urn:microsoft-dynamics-nav/reports/NPR_Sales_Ticket_A4_POS_Rdlc/6150613/'" w:xpath="/ns0:NavWordReportXmlPart[1]/ns0:Labels[1]/ns0:PosStoreCodeLabel[1]" w:storeItemID="{62303C39-08E7-47A2-87A1-4E32E33FE145}"/>
           <w:text/>
         </w:sdtPr>
-        <w:sdtEndPr/>
         <w:sdtContent>
           <w:tc>
             <w:tcPr>
@@ -3326,7 +3260,6 @@
           <w:dataBinding w:prefixMappings="xmlns:ns0='urn:microsoft-dynamics-nav/reports/NPR_Sales_Ticket_A4_POS_Rdlc/6150613/'" w:xpath="/ns0:NavWordReportXmlPart[1]/ns0:NPR_POS_Entry[1]/ns0:POS_Store_Code[1]" w:storeItemID="{62303C39-08E7-47A2-87A1-4E32E33FE145}"/>
           <w:text/>
         </w:sdtPr>
-        <w:sdtEndPr/>
         <w:sdtContent>
           <w:tc>
             <w:tcPr>
@@ -3361,7 +3294,6 @@
           <w:dataBinding w:prefixMappings="xmlns:ns0='urn:microsoft-dynamics-nav/reports/NPR_Sales_Ticket_A4_POS_Rdlc/6150613/'" w:xpath="/ns0:NavWordReportXmlPart[1]/ns0:Labels[1]/ns0:DocumentDateLabel[1]" w:storeItemID="{62303C39-08E7-47A2-87A1-4E32E33FE145}"/>
           <w:text/>
         </w:sdtPr>
-        <w:sdtEndPr/>
         <w:sdtContent>
           <w:tc>
             <w:tcPr>
@@ -3397,7 +3329,6 @@
           <w:dataBinding w:prefixMappings="xmlns:ns0='urn:microsoft-dynamics-nav/reports/NPR_Sales_Ticket_A4_POS_Rdlc/6150613/'" w:xpath="/ns0:NavWordReportXmlPart[1]/ns0:NPR_POS_Entry[1]/ns0:Entry_Date_POS_Entry[1]" w:storeItemID="{62303C39-08E7-47A2-87A1-4E32E33FE145}"/>
           <w:text/>
         </w:sdtPr>
-        <w:sdtEndPr/>
         <w:sdtContent>
           <w:tc>
             <w:tcPr>
@@ -3420,16 +3351,15 @@
             <w:b/>
             <w:bCs/>
           </w:rPr>
-          <w:alias w:val="#Nav: /Labels/POS_Unit_No_Caption"/>
-          <w:tag w:val="#Nav: NPR_Sales_Ticket_A4_POS_Rdlc/6150613"/>
-          <w:id w:val="-578059776"/>
+          <w:id w:val="284466343"/>
           <w:placeholder>
             <w:docPart w:val="DefaultPlaceholder_-1854013440"/>
           </w:placeholder>
-          <w:dataBinding w:prefixMappings="xmlns:ns0='urn:microsoft-dynamics-nav/reports/NPR_Sales_Ticket_A4_POS_Rdlc/6150613/'" w:xpath="/ns0:NavWordReportXmlPart[1]/ns0:Labels[1]/ns0:POS_Unit_No_Caption[1]" w:storeItemID="{62303C39-08E7-47A2-87A1-4E32E33FE145}"/>
+          <w:dataBinding w:prefixMappings="xmlns:ns0='urn:microsoft-dynamics-nav/reports/NPR_Sales_Ticket_A4_POS_Rdlc/6150613/'" w:xpath="/ns0:NavWordReportXmlPart[1]/ns0:Labels[1]/ns0:POSUnitLabel[1]" w:storeItemID="{62303C39-08E7-47A2-87A1-4E32E33FE145}"/>
           <w:text/>
+          <w:alias w:val="#Nav: /Labels/POSUnitLabel"/>
+          <w:tag w:val="#Nav: NPR_Sales_Ticket_A4_POS_Rdlc/6150613"/>
         </w:sdtPr>
-        <w:sdtEndPr/>
         <w:sdtContent>
           <w:tc>
             <w:tcPr>
@@ -3448,7 +3378,7 @@
                   <w:b/>
                   <w:bCs/>
                 </w:rPr>
-                <w:t>POS_Unit_No_Caption</w:t>
+                <w:t>POSUnitLabel</w:t>
               </w:r>
             </w:p>
           </w:tc>
@@ -3465,7 +3395,6 @@
           <w:dataBinding w:prefixMappings="xmlns:ns0='urn:microsoft-dynamics-nav/reports/NPR_Sales_Ticket_A4_POS_Rdlc/6150613/'" w:xpath="/ns0:NavWordReportXmlPart[1]/ns0:NPR_POS_Entry[1]/ns0:POS_Unit_No_[1]" w:storeItemID="{62303C39-08E7-47A2-87A1-4E32E33FE145}"/>
           <w:text/>
         </w:sdtPr>
-        <w:sdtEndPr/>
         <w:sdtContent>
           <w:tc>
             <w:tcPr>
@@ -3500,7 +3429,6 @@
           <w:dataBinding w:prefixMappings="xmlns:ns0='urn:microsoft-dynamics-nav/reports/NPR_Sales_Ticket_A4_POS_Rdlc/6150613/'" w:xpath="/ns0:NavWordReportXmlPart[1]/ns0:Labels[1]/ns0:SalespersonNameLabel[1]" w:storeItemID="{62303C39-08E7-47A2-87A1-4E32E33FE145}"/>
           <w:text/>
         </w:sdtPr>
-        <w:sdtEndPr/>
         <w:sdtContent>
           <w:tc>
             <w:tcPr>
@@ -3536,7 +3464,6 @@
           <w:dataBinding w:prefixMappings="xmlns:ns0='urn:microsoft-dynamics-nav/reports/NPR_Sales_Ticket_A4_POS_Rdlc/6150613/'" w:xpath="/ns0:NavWordReportXmlPart[1]/ns0:NPR_POS_Entry[1]/ns0:Salesperson_Purchaser[1]/ns0:Name_SalespersonPurchaser[1]" w:storeItemID="{62303C39-08E7-47A2-87A1-4E32E33FE145}"/>
           <w:text/>
         </w:sdtPr>
-        <w:sdtEndPr/>
         <w:sdtContent>
           <w:tc>
             <w:tcPr>
@@ -3568,7 +3495,6 @@
           <w:dataBinding w:prefixMappings="xmlns:ns0='urn:microsoft-dynamics-nav/reports/NPR_Sales_Ticket_A4_POS_Rdlc/6150613/'" w:xpath="/ns0:NavWordReportXmlPart[1]/ns0:Labels[1]/ns0:Phone_No_CompanyInformationCaption[1]" w:storeItemID="{62303C39-08E7-47A2-87A1-4E32E33FE145}"/>
           <w:text/>
         </w:sdtPr>
-        <w:sdtEndPr/>
         <w:sdtContent>
           <w:tc>
             <w:tcPr>
@@ -3604,7 +3530,6 @@
           <w:dataBinding w:prefixMappings="xmlns:ns0='urn:microsoft-dynamics-nav/reports/NPR_Sales_Ticket_A4_POS_Rdlc/6150613/'" w:xpath="/ns0:NavWordReportXmlPart[1]/ns0:POSStoreInfo[1]/ns0:Phone_No_CompanyInformation[1]" w:storeItemID="{62303C39-08E7-47A2-87A1-4E32E33FE145}"/>
           <w:text/>
         </w:sdtPr>
-        <w:sdtEndPr/>
         <w:sdtContent>
           <w:tc>
             <w:tcPr>
@@ -3639,7 +3564,6 @@
           <w:dataBinding w:prefixMappings="xmlns:ns0='urn:microsoft-dynamics-nav/reports/NPR_Sales_Ticket_A4_POS_Rdlc/6150613/'" w:xpath="/ns0:NavWordReportXmlPart[1]/ns0:Labels[1]/ns0:VAT_Registration_No_CompanyInformationCaption[1]" w:storeItemID="{62303C39-08E7-47A2-87A1-4E32E33FE145}"/>
           <w:text/>
         </w:sdtPr>
-        <w:sdtEndPr/>
         <w:sdtContent>
           <w:tc>
             <w:tcPr>
@@ -3671,7 +3595,6 @@
           <w:dataBinding w:prefixMappings="xmlns:ns0='urn:microsoft-dynamics-nav/reports/NPR_Sales_Ticket_A4_POS_Rdlc/6150613/'" w:xpath="/ns0:NavWordReportXmlPart[1]/ns0:CompanyInformation[1]/ns0:VAT_Registration_No_CompanyInformation[1]" w:storeItemID="{62303C39-08E7-47A2-87A1-4E32E33FE145}"/>
           <w:text/>
         </w:sdtPr>
-        <w:sdtEndPr/>
         <w:sdtContent>
           <w:tc>
             <w:tcPr>
@@ -3703,7 +3626,6 @@
           <w:dataBinding w:prefixMappings="xmlns:ns0='urn:microsoft-dynamics-nav/reports/NPR_Sales_Ticket_A4_POS_Rdlc/6150613/'" w:xpath="/ns0:NavWordReportXmlPart[1]/ns0:Labels[1]/ns0:E_Mail_CompanyInformationCaption[1]" w:storeItemID="{62303C39-08E7-47A2-87A1-4E32E33FE145}"/>
           <w:text/>
         </w:sdtPr>
-        <w:sdtEndPr/>
         <w:sdtContent>
           <w:tc>
             <w:tcPr>
@@ -3739,7 +3661,6 @@
           <w:dataBinding w:prefixMappings="xmlns:ns0='urn:microsoft-dynamics-nav/reports/NPR_Sales_Ticket_A4_POS_Rdlc/6150613/'" w:xpath="/ns0:NavWordReportXmlPart[1]/ns0:POSStoreInfo[1]/ns0:E_Mail_CompanyInformation[1]" w:storeItemID="{62303C39-08E7-47A2-87A1-4E32E33FE145}"/>
           <w:text/>
         </w:sdtPr>
-        <w:sdtEndPr/>
         <w:sdtContent>
           <w:tc>
             <w:tcPr>
@@ -3798,7 +3719,6 @@
           <w:dataBinding w:prefixMappings="xmlns:ns0='urn:microsoft-dynamics-nav/reports/NPR_Sales_Ticket_A4_POS_Rdlc/6150613/'" w:xpath="/ns0:NavWordReportXmlPart[1]/ns0:Labels[1]/ns0:Home_Page_CompanyInformationCaption[1]" w:storeItemID="{62303C39-08E7-47A2-87A1-4E32E33FE145}"/>
           <w:text/>
         </w:sdtPr>
-        <w:sdtEndPr/>
         <w:sdtContent>
           <w:tc>
             <w:tcPr>
@@ -3834,7 +3754,6 @@
           <w:dataBinding w:prefixMappings="xmlns:ns0='urn:microsoft-dynamics-nav/reports/NPR_Sales_Ticket_A4_POS_Rdlc/6150613/'" w:xpath="/ns0:NavWordReportXmlPart[1]/ns0:POSStoreInfo[1]/ns0:Home_Page_CompanyInformation[1]" w:storeItemID="{62303C39-08E7-47A2-87A1-4E32E33FE145}"/>
           <w:text/>
         </w:sdtPr>
-        <w:sdtEndPr/>
         <w:sdtContent>
           <w:tc>
             <w:tcPr>
@@ -4365,7 +4284,7 @@
 </file>
 
 <file path=word/glossary/document.xml><?xml version="1.0" encoding="utf-8"?>
-<w:glossaryDocument xmlns:wpc="http://schemas.microsoft.com/office/word/2010/wordprocessingCanvas" xmlns:cx="http://schemas.microsoft.com/office/drawing/2014/chartex" xmlns:cx1="http://schemas.microsoft.com/office/drawing/2015/9/8/chartex" xmlns:cx2="http://schemas.microsoft.com/office/drawing/2015/10/21/chartex" xmlns:cx3="http://schemas.microsoft.com/office/drawing/2016/5/9/chartex" xmlns:cx4="http://schemas.microsoft.com/office/drawing/2016/5/10/chartex" xmlns:cx5="http://schemas.microsoft.com/office/drawing/2016/5/11/chartex" xmlns:cx6="http://schemas.microsoft.com/office/drawing/2016/5/12/chartex" xmlns:cx7="http://schemas.microsoft.com/office/drawing/2016/5/13/chartex" xmlns:cx8="http://schemas.microsoft.com/office/drawing/2016/5/14/chartex" xmlns:mc="http://schemas.openxmlformats.org/markup-compatibility/2006" xmlns:aink="http://schemas.microsoft.com/office/drawing/2016/ink" xmlns:am3d="http://schemas.microsoft.com/office/drawing/2017/model3d" xmlns:o="urn:schemas-microsoft-com:office:office" xmlns:r="http://schemas.openxmlformats.org/officeDocument/2006/relationships" xmlns:m="http://schemas.openxmlformats.org/officeDocument/2006/math" xmlns:v="urn:schemas-microsoft-com:vml" xmlns:wp14="http://schemas.microsoft.com/office/word/2010/wordprocessingDrawing" xmlns:wp="http://schemas.openxmlformats.org/drawingml/2006/wordprocessingDrawing" xmlns:w10="urn:schemas-microsoft-com:office:word" xmlns:w="http://schemas.openxmlformats.org/wordprocessingml/2006/main" xmlns:w14="http://schemas.microsoft.com/office/word/2010/wordml" xmlns:w15="http://schemas.microsoft.com/office/word/2012/wordml" xmlns:w16cex="http://schemas.microsoft.com/office/word/2018/wordml/cex" xmlns:w16cid="http://schemas.microsoft.com/office/word/2016/wordml/cid" xmlns:w16="http://schemas.microsoft.com/office/word/2018/wordml" xmlns:w16sdtdh="http://schemas.microsoft.com/office/word/2020/wordml/sdtdatahash" xmlns:w16se="http://schemas.microsoft.com/office/word/2015/wordml/symex" xmlns:wpg="http://schemas.microsoft.com/office/word/2010/wordprocessingGroup" xmlns:wpi="http://schemas.microsoft.com/office/word/2010/wordprocessingInk" xmlns:wne="http://schemas.microsoft.com/office/word/2006/wordml" xmlns:wps="http://schemas.microsoft.com/office/word/2010/wordprocessingShape" mc:Ignorable="w14 w15 w16se w16cid w16 w16cex w16sdtdh wp14">
+<w:glossaryDocument xmlns:wpc="http://schemas.microsoft.com/office/word/2010/wordprocessingCanvas" xmlns:cx="http://schemas.microsoft.com/office/drawing/2014/chartex" xmlns:cx1="http://schemas.microsoft.com/office/drawing/2015/9/8/chartex" xmlns:cx2="http://schemas.microsoft.com/office/drawing/2015/10/21/chartex" xmlns:cx3="http://schemas.microsoft.com/office/drawing/2016/5/9/chartex" xmlns:cx4="http://schemas.microsoft.com/office/drawing/2016/5/10/chartex" xmlns:cx5="http://schemas.microsoft.com/office/drawing/2016/5/11/chartex" xmlns:cx6="http://schemas.microsoft.com/office/drawing/2016/5/12/chartex" xmlns:cx7="http://schemas.microsoft.com/office/drawing/2016/5/13/chartex" xmlns:cx8="http://schemas.microsoft.com/office/drawing/2016/5/14/chartex" xmlns:mc="http://schemas.openxmlformats.org/markup-compatibility/2006" xmlns:aink="http://schemas.microsoft.com/office/drawing/2016/ink" xmlns:am3d="http://schemas.microsoft.com/office/drawing/2017/model3d" xmlns:o="urn:schemas-microsoft-com:office:office" xmlns:oel="http://schemas.microsoft.com/office/2019/extlst" xmlns:r="http://schemas.openxmlformats.org/officeDocument/2006/relationships" xmlns:m="http://schemas.openxmlformats.org/officeDocument/2006/math" xmlns:v="urn:schemas-microsoft-com:vml" xmlns:wp14="http://schemas.microsoft.com/office/word/2010/wordprocessingDrawing" xmlns:wp="http://schemas.openxmlformats.org/drawingml/2006/wordprocessingDrawing" xmlns:w10="urn:schemas-microsoft-com:office:word" xmlns:w="http://schemas.openxmlformats.org/wordprocessingml/2006/main" xmlns:w14="http://schemas.microsoft.com/office/word/2010/wordml" xmlns:w15="http://schemas.microsoft.com/office/word/2012/wordml" xmlns:w16cex="http://schemas.microsoft.com/office/word/2018/wordml/cex" xmlns:w16cid="http://schemas.microsoft.com/office/word/2016/wordml/cid" xmlns:w16="http://schemas.microsoft.com/office/word/2018/wordml" xmlns:w16sdtdh="http://schemas.microsoft.com/office/word/2020/wordml/sdtdatahash" xmlns:w16se="http://schemas.microsoft.com/office/word/2015/wordml/symex" xmlns:wpg="http://schemas.microsoft.com/office/word/2010/wordprocessingGroup" xmlns:wpi="http://schemas.microsoft.com/office/word/2010/wordprocessingInk" xmlns:wne="http://schemas.microsoft.com/office/word/2006/wordml" xmlns:wps="http://schemas.microsoft.com/office/word/2010/wordprocessingShape" mc:Ignorable="w14 w15 w16se w16cid w16 w16cex w16sdtdh wp14">
   <w:docParts>
     <w:docPart>
       <w:docPartPr>
@@ -5526,6 +5445,7 @@
     <w:rsid w:val="0031037F"/>
     <w:rsid w:val="00330940"/>
     <w:rsid w:val="003A60CE"/>
+    <w:rsid w:val="003A7135"/>
     <w:rsid w:val="003D3D11"/>
     <w:rsid w:val="004159F8"/>
     <w:rsid w:val="0043037A"/>
@@ -6816,9 +6736,11 @@
 </a:theme>
 </file>
 
-<file path=customXml/item1.xml>��< ? x m l   v e r s i o n = " 1 . 0 "   e n c o d i n g = " u t f - 1 6 " ? > - 
- < N a v W o r d R e p o r t X m l P a r t   x m l n s = " u r n : m i c r o s o f t - d y n a m i c s - n a v / r e p o r t s / N P R _ S a l e s _ T i c k e t _ A 4 _ P O S _ R d l c / 6 1 5 0 6 1 3 / " > +<file path=customXml/item1.xml><?xml version="1.0" encoding="utf-8"?>
+<b:Sources xmlns:b="http://schemas.openxmlformats.org/officeDocument/2006/bibliography" xmlns="http://schemas.openxmlformats.org/officeDocument/2006/bibliography" SelectedStyle="\APASixthEditionOfficeOnline.xsl" StyleName="APA" Version="6"/>
+</file>
+
+<file path=customXml/item2.xml>��< ? x m l   v e r s i o n = " 1 . 0 "   e n c o d i n g = " u t f - 1 6 " ? > < N a v W o r d R e p o r t X m l P a r t   x m l n s = " u r n : m i c r o s o f t - d y n a m i c s - n a v / r e p o r t s / N P R _ S a l e s _ T i c k e t _ A 4 _ P O S _ R d l c / 6 1 5 0 6 1 3 / " >   
      < L a b e l s >   
@@ -6869,6 +6791,8 @@
          < P O S P a y m e n t M e t h o d C o d e _ P O S _ P a y m e n t _ L i n e C a p t i o n > P O S P a y m e n t M e t h o d C o d e _ P O S _ P a y m e n t _ L i n e C a p t i o n < / P O S P a y m e n t M e t h o d C o d e _ P O S _ P a y m e n t _ L i n e C a p t i o n >   
          < P o s S t o r e C o d e L a b e l > P o s S t o r e C o d e L a b e l < / P o s S t o r e C o d e L a b e l > + 
+         < P O S U n i t L a b e l > P O S U n i t L a b e l < / P O S U n i t L a b e l >   
          < Q u a n t i t y _ P O S _ E n t r y _ S a l e s _ L i n e C a p t i o n > Q u a n t i t y _ P O S _ E n t r y _ S a l e s _ L i n e C a p t i o n < / Q u a n t i t y _ P O S _ E n t r y _ S a l e s _ L i n e C a p t i o n >   
@@ -7075,22 +6999,18 @@
  < / N a v W o r d R e p o r t X m l P a r t > 
 </file>
 
-<file path=customXml/item2.xml><?xml version="1.0" encoding="utf-8"?>
-<b:Sources xmlns:b="http://schemas.openxmlformats.org/officeDocument/2006/bibliography" xmlns="http://schemas.openxmlformats.org/officeDocument/2006/bibliography" SelectedStyle="\APASixthEditionOfficeOnline.xsl" StyleName="APA" Version="6"/>
+<file path=customXml/itemProps1.xml><?xml version="1.0" encoding="utf-8"?>
+<ds:datastoreItem xmlns:ds="http://schemas.openxmlformats.org/officeDocument/2006/customXml" ds:itemID="{67E682FC-5D77-49A6-9173-A83997B1A8E8}">
+  <ds:schemaRefs>
+    <ds:schemaRef ds:uri="http://schemas.openxmlformats.org/officeDocument/2006/bibliography"/>
+  </ds:schemaRefs>
+</ds:datastoreItem>
 </file>
 
-<file path=customXml/itemProps1.xml><?xml version="1.0" encoding="utf-8"?>
+<file path=customXml/itemProps2.xml><?xml version="1.0" encoding="utf-8"?>
 <ds:datastoreItem xmlns:ds="http://schemas.openxmlformats.org/officeDocument/2006/customXml" ds:itemID="{62303C39-08E7-47A2-87A1-4E32E33FE145}">
   <ds:schemaRefs>
     <ds:schemaRef ds:uri="urn:microsoft-dynamics-nav/reports/NPR_Sales_Ticket_A4_POS_Rdlc/6150613/"/>
   </ds:schemaRefs>
 </ds:datastoreItem>
-</file>
-
-<file path=customXml/itemProps2.xml><?xml version="1.0" encoding="utf-8"?>
-<ds:datastoreItem xmlns:ds="http://schemas.openxmlformats.org/officeDocument/2006/customXml" ds:itemID="{67E682FC-5D77-49A6-9173-A83997B1A8E8}">
-  <ds:schemaRefs>
-    <ds:schemaRef ds:uri="http://schemas.openxmlformats.org/officeDocument/2006/bibliography"/>
-  </ds:schemaRefs>
-</ds:datastoreItem>
 </file>
</xml_diff>

<commit_message>
Merged PR 21432: Fix Issue with Report where POSStoreInfo is used wrongly, always first one
Fix Issue with Report where POSStoreInfo is used wrongly, always first one
</commit_message>
<xml_diff>
--- a/Application/src/_Reports/layouts/Sales Ticket A4 - POS Word.docx
+++ b/Application/src/_Reports/layouts/Sales Ticket A4 - POS Word.docx
@@ -44,6 +44,7 @@
             <w:dataBinding w:prefixMappings="xmlns:ns0='urn:microsoft-dynamics-nav/reports/NPR_Sales_Ticket_A4_POS_Rdlc/6150613/'" w:xpath="/ns0:NavWordReportXmlPart[1]/ns0:Labels[1]/ns0:No_POS_Entry_Sales_LineCaption[1]" w:storeItemID="{62303C39-08E7-47A2-87A1-4E32E33FE145}"/>
             <w:text/>
           </w:sdtPr>
+          <w:sdtEndPr/>
           <w:sdtContent>
             <w:tc>
               <w:tcPr>
@@ -86,6 +87,7 @@
             <w:dataBinding w:prefixMappings="xmlns:ns0='urn:microsoft-dynamics-nav/reports/NPR_Sales_Ticket_A4_POS_Rdlc/6150613/'" w:xpath="/ns0:NavWordReportXmlPart[1]/ns0:Labels[1]/ns0:Description_POS_Entry_Sales_LineCaption[1]" w:storeItemID="{62303C39-08E7-47A2-87A1-4E32E33FE145}"/>
             <w:text/>
           </w:sdtPr>
+          <w:sdtEndPr/>
           <w:sdtContent>
             <w:tc>
               <w:tcPr>
@@ -127,6 +129,7 @@
             <w:dataBinding w:prefixMappings="xmlns:ns0='urn:microsoft-dynamics-nav/reports/NPR_Sales_Ticket_A4_POS_Rdlc/6150613/'" w:xpath="/ns0:NavWordReportXmlPart[1]/ns0:Labels[1]/ns0:Quantity_POS_Entry_Sales_LineCaption[1]" w:storeItemID="{62303C39-08E7-47A2-87A1-4E32E33FE145}"/>
             <w:text/>
           </w:sdtPr>
+          <w:sdtEndPr/>
           <w:sdtContent>
             <w:tc>
               <w:tcPr>
@@ -169,6 +172,7 @@
             <w:dataBinding w:prefixMappings="xmlns:ns0='urn:microsoft-dynamics-nav/reports/NPR_Sales_Ticket_A4_POS_Rdlc/6150613/'" w:xpath="/ns0:NavWordReportXmlPart[1]/ns0:Labels[1]/ns0:Unit_Price_POS_Entry_Sales_LineCaption[1]" w:storeItemID="{62303C39-08E7-47A2-87A1-4E32E33FE145}"/>
             <w:text/>
           </w:sdtPr>
+          <w:sdtEndPr/>
           <w:sdtContent>
             <w:tc>
               <w:tcPr>
@@ -212,6 +216,7 @@
             <w:dataBinding w:prefixMappings="xmlns:ns0='urn:microsoft-dynamics-nav/reports/NPR_Sales_Ticket_A4_POS_Rdlc/6150613/'" w:xpath="/ns0:NavWordReportXmlPart[1]/ns0:Labels[1]/ns0:TotalLabel[1]" w:storeItemID="{62303C39-08E7-47A2-87A1-4E32E33FE145}"/>
             <w:text/>
           </w:sdtPr>
+          <w:sdtEndPr/>
           <w:sdtContent>
             <w:tc>
               <w:tcPr>
@@ -254,6 +259,7 @@
             <w:dataBinding w:prefixMappings="xmlns:ns0='urn:microsoft-dynamics-nav/reports/NPR_Sales_Ticket_A4_POS_Rdlc/6150613/'" w:xpath="/ns0:NavWordReportXmlPart[1]/ns0:Labels[1]/ns0:LineDiscountPercentageLabel[1]" w:storeItemID="{62303C39-08E7-47A2-87A1-4E32E33FE145}"/>
             <w:text/>
           </w:sdtPr>
+          <w:sdtEndPr/>
           <w:sdtContent>
             <w:tc>
               <w:tcPr>
@@ -296,6 +302,7 @@
             <w:dataBinding w:prefixMappings="xmlns:ns0='urn:microsoft-dynamics-nav/reports/NPR_Sales_Ticket_A4_POS_Rdlc/6150613/'" w:xpath="/ns0:NavWordReportXmlPart[1]/ns0:Labels[1]/ns0:Amount_Incl_VAT_POS_Entry_Sales_LineCaption[1]" w:storeItemID="{62303C39-08E7-47A2-87A1-4E32E33FE145}"/>
             <w:text/>
           </w:sdtPr>
+          <w:sdtEndPr/>
           <w:sdtContent>
             <w:tc>
               <w:tcPr>
@@ -467,6 +474,7 @@
           <w15:dataBinding w:prefixMappings="xmlns:ns0='urn:microsoft-dynamics-nav/reports/NPR_Sales_Ticket_A4_POS_Rdlc/6150613/'" w:xpath="/ns0:NavWordReportXmlPart[1]/ns0:NPR_POS_Entry[1]/ns0:NPR_POS_Entry_Sales_Line" w:storeItemID="{62303C39-08E7-47A2-87A1-4E32E33FE145}"/>
           <w15:repeatingSection/>
         </w:sdtPr>
+        <w:sdtEndPr/>
         <w:sdtContent>
           <w:sdt>
             <w:sdtPr>
@@ -476,6 +484,7 @@
               </w:placeholder>
               <w15:repeatingSectionItem/>
             </w:sdtPr>
+            <w:sdtEndPr/>
             <w:sdtContent>
               <w:tr>
                 <w:trPr>
@@ -492,6 +501,7 @@
                     <w:dataBinding w:prefixMappings="xmlns:ns0='urn:microsoft-dynamics-nav/reports/NPR_Sales_Ticket_A4_POS_Rdlc/6150613/'" w:xpath="/ns0:NavWordReportXmlPart[1]/ns0:NPR_POS_Entry[1]/ns0:NPR_POS_Entry_Sales_Line[1]/ns0:No_POS_Entry_Sales_Line[1]" w:storeItemID="{62303C39-08E7-47A2-87A1-4E32E33FE145}"/>
                     <w:text/>
                   </w:sdtPr>
+                  <w:sdtEndPr/>
                   <w:sdtContent>
                     <w:tc>
                       <w:tcPr>
@@ -516,6 +526,7 @@
                     <w:dataBinding w:prefixMappings="xmlns:ns0='urn:microsoft-dynamics-nav/reports/NPR_Sales_Ticket_A4_POS_Rdlc/6150613/'" w:xpath="/ns0:NavWordReportXmlPart[1]/ns0:NPR_POS_Entry[1]/ns0:NPR_POS_Entry_Sales_Line[1]/ns0:Description_POS_Entry_Sales_Line[1]" w:storeItemID="{62303C39-08E7-47A2-87A1-4E32E33FE145}"/>
                     <w:text/>
                   </w:sdtPr>
+                  <w:sdtEndPr/>
                   <w:sdtContent>
                     <w:tc>
                       <w:tcPr>
@@ -540,6 +551,7 @@
                     <w:dataBinding w:prefixMappings="xmlns:ns0='urn:microsoft-dynamics-nav/reports/NPR_Sales_Ticket_A4_POS_Rdlc/6150613/'" w:xpath="/ns0:NavWordReportXmlPart[1]/ns0:NPR_POS_Entry[1]/ns0:NPR_POS_Entry_Sales_Line[1]/ns0:Quantity_POS_Entry_Sales_Line[1]" w:storeItemID="{62303C39-08E7-47A2-87A1-4E32E33FE145}"/>
                     <w:text/>
                   </w:sdtPr>
+                  <w:sdtEndPr/>
                   <w:sdtContent>
                     <w:tc>
                       <w:tcPr>
@@ -564,6 +576,7 @@
                     <w:dataBinding w:prefixMappings="xmlns:ns0='urn:microsoft-dynamics-nav/reports/NPR_Sales_Ticket_A4_POS_Rdlc/6150613/'" w:xpath="/ns0:NavWordReportXmlPart[1]/ns0:NPR_POS_Entry[1]/ns0:NPR_POS_Entry_Sales_Line[1]/ns0:Unit_Price_POS_Entry_Sales_Line[1]" w:storeItemID="{62303C39-08E7-47A2-87A1-4E32E33FE145}"/>
                     <w:text/>
                   </w:sdtPr>
+                  <w:sdtEndPr/>
                   <w:sdtContent>
                     <w:tc>
                       <w:tcPr>
@@ -588,6 +601,7 @@
                     <w:dataBinding w:prefixMappings="xmlns:ns0='urn:microsoft-dynamics-nav/reports/NPR_Sales_Ticket_A4_POS_Rdlc/6150613/'" w:xpath="/ns0:NavWordReportXmlPart[1]/ns0:NPR_POS_Entry[1]/ns0:NPR_POS_Entry_Sales_Line[1]/ns0:Total_Quantity_UnitPrice[1]" w:storeItemID="{62303C39-08E7-47A2-87A1-4E32E33FE145}"/>
                     <w:text/>
                   </w:sdtPr>
+                  <w:sdtEndPr/>
                   <w:sdtContent>
                     <w:tc>
                       <w:tcPr>
@@ -612,6 +626,7 @@
                     <w:dataBinding w:prefixMappings="xmlns:ns0='urn:microsoft-dynamics-nav/reports/NPR_Sales_Ticket_A4_POS_Rdlc/6150613/'" w:xpath="/ns0:NavWordReportXmlPart[1]/ns0:NPR_POS_Entry[1]/ns0:NPR_POS_Entry_Sales_Line[1]/ns0:Line_Discount_Amount_Incl__VAT[1]" w:storeItemID="{62303C39-08E7-47A2-87A1-4E32E33FE145}"/>
                     <w:text/>
                   </w:sdtPr>
+                  <w:sdtEndPr/>
                   <w:sdtContent>
                     <w:tc>
                       <w:tcPr>
@@ -636,6 +651,7 @@
                     <w:dataBinding w:prefixMappings="xmlns:ns0='urn:microsoft-dynamics-nav/reports/NPR_Sales_Ticket_A4_POS_Rdlc/6150613/'" w:xpath="/ns0:NavWordReportXmlPart[1]/ns0:NPR_POS_Entry[1]/ns0:NPR_POS_Entry_Sales_Line[1]/ns0:Amount_Incl_VAT_POS_Entry_Sales_Line[1]" w:storeItemID="{62303C39-08E7-47A2-87A1-4E32E33FE145}"/>
                     <w:text/>
                   </w:sdtPr>
+                  <w:sdtEndPr/>
                   <w:sdtContent>
                     <w:tc>
                       <w:tcPr>
@@ -678,6 +694,7 @@
             <w:dataBinding w:prefixMappings="xmlns:ns0='urn:microsoft-dynamics-nav/reports/NPR_Sales_Ticket_A4_POS_Rdlc/6150613/'" w:xpath="/ns0:NavWordReportXmlPart[1]/ns0:NPR_POS_Entry[1]/ns0:NPR_POS_Entry_Sales_Line[1]/ns0:Item_Variant[1]/ns0:Description_Item_Variant[1]" w:storeItemID="{62303C39-08E7-47A2-87A1-4E32E33FE145}"/>
             <w:text/>
           </w:sdtPr>
+          <w:sdtEndPr/>
           <w:sdtContent>
             <w:tc>
               <w:tcPr>
@@ -746,6 +763,7 @@
             <w:dataBinding w:prefixMappings="xmlns:ns0='urn:microsoft-dynamics-nav/reports/NPR_Sales_Ticket_A4_POS_Rdlc/6150613/'" w:xpath="/ns0:NavWordReportXmlPart[1]/ns0:NPR_POS_Entry[1]/ns0:TotalAmountInclVATLabel_POS_Entry[1]" w:storeItemID="{62303C39-08E7-47A2-87A1-4E32E33FE145}"/>
             <w:text/>
           </w:sdtPr>
+          <w:sdtEndPr/>
           <w:sdtContent>
             <w:tc>
               <w:tcPr>
@@ -774,6 +792,7 @@
             <w:dataBinding w:prefixMappings="xmlns:ns0='urn:microsoft-dynamics-nav/reports/NPR_Sales_Ticket_A4_POS_Rdlc/6150613/'" w:xpath="/ns0:NavWordReportXmlPart[1]/ns0:NPR_POS_Entry[1]/ns0:TotalAmountInclTax_POS_Entry[1]" w:storeItemID="{62303C39-08E7-47A2-87A1-4E32E33FE145}"/>
             <w:text/>
           </w:sdtPr>
+          <w:sdtEndPr/>
           <w:sdtContent>
             <w:tc>
               <w:tcPr>
@@ -819,6 +838,7 @@
             <w:dataBinding w:prefixMappings="xmlns:ns0='urn:microsoft-dynamics-nav/reports/NPR_Sales_Ticket_A4_POS_Rdlc/6150613/'" w:xpath="/ns0:NavWordReportXmlPart[1]/ns0:Labels[1]/ns0:TotalDiscountAmountLabel[1]" w:storeItemID="{62303C39-08E7-47A2-87A1-4E32E33FE145}"/>
             <w:text/>
           </w:sdtPr>
+          <w:sdtEndPr/>
           <w:sdtContent>
             <w:tc>
               <w:tcPr>
@@ -844,6 +864,7 @@
             <w:dataBinding w:prefixMappings="xmlns:ns0='urn:microsoft-dynamics-nav/reports/NPR_Sales_Ticket_A4_POS_Rdlc/6150613/'" w:xpath="/ns0:NavWordReportXmlPart[1]/ns0:NPR_POS_Entry[1]/ns0:DiscountAmount_POS_Entry[1]" w:storeItemID="{62303C39-08E7-47A2-87A1-4E32E33FE145}"/>
             <w:text/>
           </w:sdtPr>
+          <w:sdtEndPr/>
           <w:sdtContent>
             <w:tc>
               <w:tcPr>
@@ -886,6 +907,7 @@
             <w:dataBinding w:prefixMappings="xmlns:ns0='urn:microsoft-dynamics-nav/reports/NPR_Sales_Ticket_A4_POS_Rdlc/6150613/'" w:xpath="/ns0:NavWordReportXmlPart[1]/ns0:NPR_POS_Entry_Tax_Line[1]/ns0:TotalTaxText_POS_Tax_Amount_Line[1]" w:storeItemID="{62303C39-08E7-47A2-87A1-4E32E33FE145}"/>
             <w:text/>
           </w:sdtPr>
+          <w:sdtEndPr/>
           <w:sdtContent>
             <w:tc>
               <w:tcPr>
@@ -911,6 +933,7 @@
             <w:dataBinding w:prefixMappings="xmlns:ns0='urn:microsoft-dynamics-nav/reports/NPR_Sales_Ticket_A4_POS_Rdlc/6150613/'" w:xpath="/ns0:NavWordReportXmlPart[1]/ns0:NPR_POS_Entry[1]/ns0:TotalTaxAmount_POS_Entry[1]" w:storeItemID="{62303C39-08E7-47A2-87A1-4E32E33FE145}"/>
             <w:text/>
           </w:sdtPr>
+          <w:sdtEndPr/>
           <w:sdtContent>
             <w:tc>
               <w:tcPr>
@@ -953,6 +976,7 @@
             <w:dataBinding w:prefixMappings="xmlns:ns0='urn:microsoft-dynamics-nav/reports/NPR_Sales_Ticket_A4_POS_Rdlc/6150613/'" w:xpath="/ns0:NavWordReportXmlPart[1]/ns0:NPR_POS_Entry[1]/ns0:TotalAmountLabel_POS_Entry[1]" w:storeItemID="{62303C39-08E7-47A2-87A1-4E32E33FE145}"/>
             <w:text/>
           </w:sdtPr>
+          <w:sdtEndPr/>
           <w:sdtContent>
             <w:tc>
               <w:tcPr>
@@ -978,6 +1002,7 @@
             <w:dataBinding w:prefixMappings="xmlns:ns0='urn:microsoft-dynamics-nav/reports/NPR_Sales_Ticket_A4_POS_Rdlc/6150613/'" w:xpath="/ns0:NavWordReportXmlPart[1]/ns0:NPR_POS_Entry[1]/ns0:TotalAmount_POS_Entry[1]" w:storeItemID="{62303C39-08E7-47A2-87A1-4E32E33FE145}"/>
             <w:text/>
           </w:sdtPr>
+          <w:sdtEndPr/>
           <w:sdtContent>
             <w:tc>
               <w:tcPr>
@@ -1038,6 +1063,7 @@
             <w:dataBinding w:prefixMappings="xmlns:ns0='urn:microsoft-dynamics-nav/reports/NPR_Sales_Ticket_A4_POS_Rdlc/6150613/'" w:xpath="/ns0:NavWordReportXmlPart[1]/ns0:Labels[1]/ns0:PaymentLabel[1]" w:storeItemID="{62303C39-08E7-47A2-87A1-4E32E33FE145}"/>
             <w:text/>
           </w:sdtPr>
+          <w:sdtEndPr/>
           <w:sdtContent>
             <w:tc>
               <w:tcPr>
@@ -1094,6 +1120,7 @@
             <w:dataBinding w:prefixMappings="xmlns:ns0='urn:microsoft-dynamics-nav/reports/NPR_Sales_Ticket_A4_POS_Rdlc/6150613/'" w:xpath="/ns0:NavWordReportXmlPart[1]/ns0:Labels[1]/ns0:MethodCodeLabel[1]" w:storeItemID="{62303C39-08E7-47A2-87A1-4E32E33FE145}"/>
             <w:text/>
           </w:sdtPr>
+          <w:sdtEndPr/>
           <w:sdtContent>
             <w:tc>
               <w:tcPr>
@@ -1135,6 +1162,7 @@
             <w:dataBinding w:prefixMappings="xmlns:ns0='urn:microsoft-dynamics-nav/reports/NPR_Sales_Ticket_A4_POS_Rdlc/6150613/'" w:xpath="/ns0:NavWordReportXmlPart[1]/ns0:Labels[1]/ns0:Description_POS_Payment_LineCaption[1]" w:storeItemID="{62303C39-08E7-47A2-87A1-4E32E33FE145}"/>
             <w:text/>
           </w:sdtPr>
+          <w:sdtEndPr/>
           <w:sdtContent>
             <w:tc>
               <w:tcPr>
@@ -1176,6 +1204,7 @@
             <w:dataBinding w:prefixMappings="xmlns:ns0='urn:microsoft-dynamics-nav/reports/NPR_Sales_Ticket_A4_POS_Rdlc/6150613/'" w:xpath="/ns0:NavWordReportXmlPart[1]/ns0:Labels[1]/ns0:PaidCurrencyLabel[1]" w:storeItemID="{62303C39-08E7-47A2-87A1-4E32E33FE145}"/>
             <w:text/>
           </w:sdtPr>
+          <w:sdtEndPr/>
           <w:sdtContent>
             <w:tc>
               <w:tcPr>
@@ -1219,6 +1248,7 @@
             <w:dataBinding w:prefixMappings="xmlns:ns0='urn:microsoft-dynamics-nav/reports/NPR_Sales_Ticket_A4_POS_Rdlc/6150613/'" w:xpath="/ns0:NavWordReportXmlPart[1]/ns0:Labels[1]/ns0:Amount_POS_Payment_LineCaption[1]" w:storeItemID="{62303C39-08E7-47A2-87A1-4E32E33FE145}"/>
             <w:text/>
           </w:sdtPr>
+          <w:sdtEndPr/>
           <w:sdtContent>
             <w:tc>
               <w:tcPr>
@@ -1261,6 +1291,7 @@
             <w:dataBinding w:prefixMappings="xmlns:ns0='urn:microsoft-dynamics-nav/reports/NPR_Sales_Ticket_A4_POS_Rdlc/6150613/'" w:xpath="/ns0:NavWordReportXmlPart[1]/ns0:Labels[1]/ns0:AmountSalesCurrency_POS_Payment_LineCaption[1]" w:storeItemID="{62303C39-08E7-47A2-87A1-4E32E33FE145}"/>
             <w:text/>
           </w:sdtPr>
+          <w:sdtEndPr/>
           <w:sdtContent>
             <w:tc>
               <w:tcPr>
@@ -1481,6 +1512,7 @@
                     <w:dataBinding w:prefixMappings="xmlns:ns0='urn:microsoft-dynamics-nav/reports/NPR_Sales_Ticket_A4_POS_Rdlc/6150613/'" w:xpath="/ns0:NavWordReportXmlPart[1]/ns0:NPR_POS_Entry_Payment_Line[1]/ns0:Description_POS_Payment_Line[1]" w:storeItemID="{62303C39-08E7-47A2-87A1-4E32E33FE145}"/>
                     <w:text/>
                   </w:sdtPr>
+                  <w:sdtEndPr/>
                   <w:sdtContent>
                     <w:tc>
                       <w:tcPr>
@@ -1513,6 +1545,7 @@
                     <w:dataBinding w:prefixMappings="xmlns:ns0='urn:microsoft-dynamics-nav/reports/NPR_Sales_Ticket_A4_POS_Rdlc/6150613/'" w:xpath="/ns0:NavWordReportXmlPart[1]/ns0:NPR_POS_Entry_Payment_Line[1]/ns0:CurrencyCode_POS_Payment_Line[1]" w:storeItemID="{62303C39-08E7-47A2-87A1-4E32E33FE145}"/>
                     <w:text/>
                   </w:sdtPr>
+                  <w:sdtEndPr/>
                   <w:sdtContent>
                     <w:tc>
                       <w:tcPr>
@@ -1546,6 +1579,7 @@
                     <w:dataBinding w:prefixMappings="xmlns:ns0='urn:microsoft-dynamics-nav/reports/NPR_Sales_Ticket_A4_POS_Rdlc/6150613/'" w:xpath="/ns0:NavWordReportXmlPart[1]/ns0:NPR_POS_Entry_Payment_Line[1]/ns0:Amount_POS_Payment_Line[1]" w:storeItemID="{62303C39-08E7-47A2-87A1-4E32E33FE145}"/>
                     <w:text/>
                   </w:sdtPr>
+                  <w:sdtEndPr/>
                   <w:sdtContent>
                     <w:tc>
                       <w:tcPr>
@@ -1582,6 +1616,7 @@
                       <w:dataBinding w:prefixMappings="xmlns:ns0='urn:microsoft-dynamics-nav/reports/NPR_Sales_Ticket_A4_POS_Rdlc/6150613/'" w:xpath="/ns0:NavWordReportXmlPart[1]/ns0:NPR_POS_Entry_Payment_Line[1]/ns0:AmountSalesCurrency_POS_Payment_Line[1]" w:storeItemID="{62303C39-08E7-47A2-87A1-4E32E33FE145}"/>
                       <w:text/>
                     </w:sdtPr>
+                    <w:sdtEndPr/>
                     <w:sdtContent>
                       <w:p>
                         <w:r>
@@ -1688,6 +1723,7 @@
             <w:dataBinding w:prefixMappings="xmlns:ns0='urn:microsoft-dynamics-nav/reports/NPR_Sales_Ticket_A4_POS_Rdlc/6150613/'" w:xpath="/ns0:NavWordReportXmlPart[1]/ns0:Labels[1]/ns0:TotalLabel[1]" w:storeItemID="{62303C39-08E7-47A2-87A1-4E32E33FE145}"/>
             <w:text/>
           </w:sdtPr>
+          <w:sdtEndPr/>
           <w:sdtContent>
             <w:tc>
               <w:tcPr>
@@ -1725,6 +1761,7 @@
             <w:dataBinding w:prefixMappings="xmlns:ns0='urn:microsoft-dynamics-nav/reports/NPR_Sales_Ticket_A4_POS_Rdlc/6150613/'" w:xpath="/ns0:NavWordReportXmlPart[1]/ns0:NPR_POS_Entry_Payment_Line_Totals[1]/ns0:AmountTotal_POS_Payment_Line[1]" w:storeItemID="{62303C39-08E7-47A2-87A1-4E32E33FE145}"/>
             <w:text/>
           </w:sdtPr>
+          <w:sdtEndPr/>
           <w:sdtContent>
             <w:tc>
               <w:tcPr>
@@ -1755,6 +1792,7 @@
             <w:dataBinding w:prefixMappings="xmlns:ns0='urn:microsoft-dynamics-nav/reports/NPR_Sales_Ticket_A4_POS_Rdlc/6150613/'" w:xpath="/ns0:NavWordReportXmlPart[1]/ns0:NPR_POS_Entry_Payment_Line_Totals[1]/ns0:AmountSalesCurrencyTotal_POS_Payment_Line[1]" w:storeItemID="{62303C39-08E7-47A2-87A1-4E32E33FE145}"/>
             <w:text/>
           </w:sdtPr>
+          <w:sdtEndPr/>
           <w:sdtContent>
             <w:tc>
               <w:tcPr>
@@ -1794,14 +1832,13 @@
         <w:tblLook w:val="04A0" w:firstRow="1" w:lastRow="0" w:firstColumn="1" w:lastColumn="0" w:noHBand="0" w:noVBand="1"/>
       </w:tblPr>
       <w:tblGrid>
-        <w:gridCol w:w="1276"/>
-        <w:gridCol w:w="2126"/>
-        <w:gridCol w:w="1078"/>
-        <w:gridCol w:w="56"/>
-        <w:gridCol w:w="1438"/>
-        <w:gridCol w:w="1494"/>
-        <w:gridCol w:w="1888"/>
-        <w:gridCol w:w="1560"/>
+        <w:gridCol w:w="1270"/>
+        <w:gridCol w:w="2115"/>
+        <w:gridCol w:w="1129"/>
+        <w:gridCol w:w="1486"/>
+        <w:gridCol w:w="1486"/>
+        <w:gridCol w:w="1878"/>
+        <w:gridCol w:w="1552"/>
       </w:tblGrid>
       <w:tr>
         <w:sdt>
@@ -1820,11 +1857,12 @@
             <w:dataBinding w:prefixMappings="xmlns:ns0='urn:microsoft-dynamics-nav/reports/NPR_Sales_Ticket_A4_POS_Rdlc/6150613/'" w:xpath="/ns0:NavWordReportXmlPart[1]/ns0:Labels[1]/ns0:VATLabel[1]" w:storeItemID="{62303C39-08E7-47A2-87A1-4E32E33FE145}"/>
             <w:text/>
           </w:sdtPr>
+          <w:sdtEndPr/>
           <w:sdtContent>
             <w:tc>
               <w:tcPr>
                 <w:tcW w:w="4536" w:type="dxa"/>
-                <w:gridSpan w:val="4"/>
+                <w:gridSpan w:val="3"/>
               </w:tcPr>
               <w:p>
                 <w:pPr>
@@ -1876,6 +1914,7 @@
             <w:dataBinding w:prefixMappings="xmlns:ns0='urn:microsoft-dynamics-nav/reports/NPR_Sales_Ticket_A4_POS_Rdlc/6150613/'" w:xpath="/ns0:NavWordReportXmlPart[1]/ns0:Labels[1]/ns0:VATIdentifier_POS_Tax_Amount_LineCaption[1]" w:storeItemID="{62303C39-08E7-47A2-87A1-4E32E33FE145}"/>
             <w:text/>
           </w:sdtPr>
+          <w:sdtEndPr/>
           <w:sdtContent>
             <w:tc>
               <w:tcPr>
@@ -1917,6 +1956,7 @@
             <w:dataBinding w:prefixMappings="xmlns:ns0='urn:microsoft-dynamics-nav/reports/NPR_Sales_Ticket_A4_POS_Rdlc/6150613/'" w:xpath="/ns0:NavWordReportXmlPart[1]/ns0:Labels[1]/ns0:TaxCalculationType_POS_Tax_Amount_LineCaption[1]" w:storeItemID="{62303C39-08E7-47A2-87A1-4E32E33FE145}"/>
             <w:text/>
           </w:sdtPr>
+          <w:sdtEndPr/>
           <w:sdtContent>
             <w:tc>
               <w:tcPr>
@@ -1958,6 +1998,7 @@
             <w:dataBinding w:prefixMappings="xmlns:ns0='urn:microsoft-dynamics-nav/reports/NPR_Sales_Ticket_A4_POS_Rdlc/6150613/'" w:xpath="/ns0:NavWordReportXmlPart[1]/ns0:Labels[1]/ns0:Tax_POS_Tax_Amount_LineCaption[1]" w:storeItemID="{62303C39-08E7-47A2-87A1-4E32E33FE145}"/>
             <w:text/>
           </w:sdtPr>
+          <w:sdtEndPr/>
           <w:sdtContent>
             <w:tc>
               <w:tcPr>
@@ -2000,11 +2041,11 @@
             <w:dataBinding w:prefixMappings="xmlns:ns0='urn:microsoft-dynamics-nav/reports/NPR_Sales_Ticket_A4_POS_Rdlc/6150613/'" w:xpath="/ns0:NavWordReportXmlPart[1]/ns0:Labels[1]/ns0:Quantity_POS_Tax_Amount_LineCaption[1]" w:storeItemID="{62303C39-08E7-47A2-87A1-4E32E33FE145}"/>
             <w:text/>
           </w:sdtPr>
+          <w:sdtEndPr/>
           <w:sdtContent>
             <w:tc>
               <w:tcPr>
                 <w:tcW w:w="1494" w:type="dxa"/>
-                <w:gridSpan w:val="2"/>
                 <w:tcBorders>
                   <w:bottom w:val="single" w:color="auto" w:sz="4" w:space="0"/>
                 </w:tcBorders>
@@ -2043,6 +2084,7 @@
             <w:dataBinding w:prefixMappings="xmlns:ns0='urn:microsoft-dynamics-nav/reports/NPR_Sales_Ticket_A4_POS_Rdlc/6150613/'" w:xpath="/ns0:NavWordReportXmlPart[1]/ns0:Labels[1]/ns0:LineAmount_POS_Tax_Amount_LineCaption[1]" w:storeItemID="{62303C39-08E7-47A2-87A1-4E32E33FE145}"/>
             <w:text/>
           </w:sdtPr>
+          <w:sdtEndPr/>
           <w:sdtContent>
             <w:tc>
               <w:tcPr>
@@ -2085,6 +2127,7 @@
             <w:dataBinding w:prefixMappings="xmlns:ns0='urn:microsoft-dynamics-nav/reports/NPR_Sales_Ticket_A4_POS_Rdlc/6150613/'" w:xpath="/ns0:NavWordReportXmlPart[1]/ns0:Labels[1]/ns0:TaxBaseAmount_POS_Tax_Amount_LineCaption[1]" w:storeItemID="{62303C39-08E7-47A2-87A1-4E32E33FE145}"/>
             <w:text/>
           </w:sdtPr>
+          <w:sdtEndPr/>
           <w:sdtContent>
             <w:tc>
               <w:tcPr>
@@ -2127,6 +2170,7 @@
             <w:dataBinding w:prefixMappings="xmlns:ns0='urn:microsoft-dynamics-nav/reports/NPR_Sales_Ticket_A4_POS_Rdlc/6150613/'" w:xpath="/ns0:NavWordReportXmlPart[1]/ns0:Labels[1]/ns0:TaxAmount_POS_Tax_Amount_LineCaption[1]" w:storeItemID="{62303C39-08E7-47A2-87A1-4E32E33FE145}"/>
             <w:text/>
           </w:sdtPr>
+          <w:sdtEndPr/>
           <w:sdtContent>
             <w:tc>
               <w:tcPr>
@@ -2214,7 +2258,6 @@
         <w:tc>
           <w:tcPr>
             <w:tcW w:w="1494" w:type="dxa"/>
-            <w:gridSpan w:val="2"/>
             <w:tcBorders>
               <w:top w:val="single" w:color="auto" w:sz="4" w:space="0"/>
             </w:tcBorders>
@@ -2297,6 +2340,7 @@
           <w15:dataBinding w:prefixMappings="xmlns:ns0='urn:microsoft-dynamics-nav/reports/NPR_Sales_Ticket_A4_POS_Rdlc/6150613/'" w:xpath="/ns0:NavWordReportXmlPart[1]/ns0:NPR_POS_Entry_Tax_Line" w:storeItemID="{62303C39-08E7-47A2-87A1-4E32E33FE145}"/>
           <w15:repeatingSection/>
         </w:sdtPr>
+        <w:sdtEndPr/>
         <w:sdtContent>
           <w:sdt>
             <w:sdtPr>
@@ -2306,6 +2350,7 @@
               </w:placeholder>
               <w15:repeatingSectionItem/>
             </w:sdtPr>
+            <w:sdtEndPr/>
             <w:sdtContent>
               <w:tr>
                 <w:tc>
@@ -2324,6 +2369,7 @@
                         <w:dataBinding w:prefixMappings="xmlns:ns0='urn:microsoft-dynamics-nav/reports/NPR_Sales_Ticket_A4_POS_Rdlc/6150613/'" w:xpath="/ns0:NavWordReportXmlPart[1]/ns0:NPR_POS_Entry_Tax_Line[1]/ns0:VATIdentifier_POS_Tax_Amount_Line[1]" w:storeItemID="{62303C39-08E7-47A2-87A1-4E32E33FE145}"/>
                         <w:text/>
                       </w:sdtPr>
+                      <w:sdtEndPr/>
                       <w:sdtContent>
                         <w:r>
                           <w:t>VATIdentifier_POS_Tax_Amount_Line</w:t>
@@ -2343,6 +2389,7 @@
                     <w:dataBinding w:prefixMappings="xmlns:ns0='urn:microsoft-dynamics-nav/reports/NPR_Sales_Ticket_A4_POS_Rdlc/6150613/'" w:xpath="/ns0:NavWordReportXmlPart[1]/ns0:NPR_POS_Entry_Tax_Line[1]/ns0:TaxCalculationType_POS_Tax_Amount_Line[1]" w:storeItemID="{62303C39-08E7-47A2-87A1-4E32E33FE145}"/>
                     <w:text/>
                   </w:sdtPr>
+                  <w:sdtEndPr/>
                   <w:sdtContent>
                     <w:tc>
                       <w:tcPr>
@@ -2367,6 +2414,7 @@
                     <w:dataBinding w:prefixMappings="xmlns:ns0='urn:microsoft-dynamics-nav/reports/NPR_Sales_Ticket_A4_POS_Rdlc/6150613/'" w:xpath="/ns0:NavWordReportXmlPart[1]/ns0:NPR_POS_Entry_Tax_Line[1]/ns0:Tax_POS_Tax_Amount_Line[1]" w:storeItemID="{62303C39-08E7-47A2-87A1-4E32E33FE145}"/>
                     <w:text/>
                   </w:sdtPr>
+                  <w:sdtEndPr/>
                   <w:sdtContent>
                     <w:tc>
                       <w:tcPr>
@@ -2391,11 +2439,11 @@
                     <w:dataBinding w:prefixMappings="xmlns:ns0='urn:microsoft-dynamics-nav/reports/NPR_Sales_Ticket_A4_POS_Rdlc/6150613/'" w:xpath="/ns0:NavWordReportXmlPart[1]/ns0:NPR_POS_Entry_Tax_Line[1]/ns0:Quantity_POS_Tax_Amount_Line[1]" w:storeItemID="{62303C39-08E7-47A2-87A1-4E32E33FE145}"/>
                     <w:text/>
                   </w:sdtPr>
+                  <w:sdtEndPr/>
                   <w:sdtContent>
                     <w:tc>
                       <w:tcPr>
                         <w:tcW w:w="1494" w:type="dxa"/>
-                        <w:gridSpan w:val="2"/>
                       </w:tcPr>
                       <w:p>
                         <w:r>
@@ -2416,6 +2464,7 @@
                     <w:dataBinding w:prefixMappings="xmlns:ns0='urn:microsoft-dynamics-nav/reports/NPR_Sales_Ticket_A4_POS_Rdlc/6150613/'" w:xpath="/ns0:NavWordReportXmlPart[1]/ns0:NPR_POS_Entry_Tax_Line[1]/ns0:LineAmount_POS_Tax_Amount_Line[1]" w:storeItemID="{62303C39-08E7-47A2-87A1-4E32E33FE145}"/>
                     <w:text/>
                   </w:sdtPr>
+                  <w:sdtEndPr/>
                   <w:sdtContent>
                     <w:tc>
                       <w:tcPr>
@@ -2440,6 +2489,7 @@
                     <w:dataBinding w:prefixMappings="xmlns:ns0='urn:microsoft-dynamics-nav/reports/NPR_Sales_Ticket_A4_POS_Rdlc/6150613/'" w:xpath="/ns0:NavWordReportXmlPart[1]/ns0:NPR_POS_Entry_Tax_Line[1]/ns0:TaxBaseAmount_POS_Tax_Amount_Line[1]" w:storeItemID="{62303C39-08E7-47A2-87A1-4E32E33FE145}"/>
                     <w:text/>
                   </w:sdtPr>
+                  <w:sdtEndPr/>
                   <w:sdtContent>
                     <w:tc>
                       <w:tcPr>
@@ -2464,6 +2514,7 @@
                     <w:dataBinding w:prefixMappings="xmlns:ns0='urn:microsoft-dynamics-nav/reports/NPR_Sales_Ticket_A4_POS_Rdlc/6150613/'" w:xpath="/ns0:NavWordReportXmlPart[1]/ns0:NPR_POS_Entry_Tax_Line[1]/ns0:TaxAmount_POS_Tax_Amount_Line[1]" w:storeItemID="{62303C39-08E7-47A2-87A1-4E32E33FE145}"/>
                     <w:text/>
                   </w:sdtPr>
+                  <w:sdtEndPr/>
                   <w:sdtContent>
                     <w:tc>
                       <w:tcPr>
@@ -2535,7 +2586,6 @@
         <w:tc>
           <w:tcPr>
             <w:tcW w:w="1494" w:type="dxa"/>
-            <w:gridSpan w:val="2"/>
             <w:tcBorders>
               <w:bottom w:val="single" w:color="auto" w:sz="4" w:space="0"/>
             </w:tcBorders>
@@ -2614,6 +2664,7 @@
             <w:dataBinding w:prefixMappings="xmlns:ns0='urn:microsoft-dynamics-nav/reports/NPR_Sales_Ticket_A4_POS_Rdlc/6150613/'" w:xpath="/ns0:NavWordReportXmlPart[1]/ns0:Labels[1]/ns0:TotalLabel[1]" w:storeItemID="{62303C39-08E7-47A2-87A1-4E32E33FE145}"/>
             <w:text/>
           </w:sdtPr>
+          <w:sdtEndPr/>
           <w:sdtContent>
             <w:tc>
               <w:tcPr>
@@ -2651,11 +2702,11 @@
             <w:dataBinding w:prefixMappings="xmlns:ns0='urn:microsoft-dynamics-nav/reports/NPR_Sales_Ticket_A4_POS_Rdlc/6150613/'" w:xpath="/ns0:NavWordReportXmlPart[1]/ns0:NPR_POS_Entry_Tax_Line_Totals[1]/ns0:QuantityTotal_POS_Tax_Amount_Line[1]" w:storeItemID="{62303C39-08E7-47A2-87A1-4E32E33FE145}"/>
             <w:text/>
           </w:sdtPr>
+          <w:sdtEndPr/>
           <w:sdtContent>
             <w:tc>
               <w:tcPr>
                 <w:tcW w:w="1494" w:type="dxa"/>
-                <w:gridSpan w:val="2"/>
                 <w:tcBorders>
                   <w:top w:val="single" w:color="auto" w:sz="4" w:space="0"/>
                 </w:tcBorders>
@@ -2682,6 +2733,7 @@
             <w:dataBinding w:prefixMappings="xmlns:ns0='urn:microsoft-dynamics-nav/reports/NPR_Sales_Ticket_A4_POS_Rdlc/6150613/'" w:xpath="/ns0:NavWordReportXmlPart[1]/ns0:NPR_POS_Entry_Tax_Line_Totals[1]/ns0:LineAmountTotal_POS_Tax_Amount_Line[1]" w:storeItemID="{62303C39-08E7-47A2-87A1-4E32E33FE145}"/>
             <w:text/>
           </w:sdtPr>
+          <w:sdtEndPr/>
           <w:sdtContent>
             <w:tc>
               <w:tcPr>
@@ -2712,6 +2764,7 @@
             <w:dataBinding w:prefixMappings="xmlns:ns0='urn:microsoft-dynamics-nav/reports/NPR_Sales_Ticket_A4_POS_Rdlc/6150613/'" w:xpath="/ns0:NavWordReportXmlPart[1]/ns0:NPR_POS_Entry_Tax_Line_Totals[1]/ns0:TaxBaseAmountTotal_POS_Tax_Amount_Line[1]" w:storeItemID="{62303C39-08E7-47A2-87A1-4E32E33FE145}"/>
             <w:text/>
           </w:sdtPr>
+          <w:sdtEndPr/>
           <w:sdtContent>
             <w:tc>
               <w:tcPr>
@@ -2742,6 +2795,7 @@
             <w:dataBinding w:prefixMappings="xmlns:ns0='urn:microsoft-dynamics-nav/reports/NPR_Sales_Ticket_A4_POS_Rdlc/6150613/'" w:xpath="/ns0:NavWordReportXmlPart[1]/ns0:NPR_POS_Entry_Tax_Line_Totals[1]/ns0:TaxAmountTotal_POS_Tax_Amount_Line[1]" w:storeItemID="{62303C39-08E7-47A2-87A1-4E32E33FE145}"/>
             <w:text/>
           </w:sdtPr>
+          <w:sdtEndPr/>
           <w:sdtContent>
             <w:tc>
               <w:tcPr>
@@ -2926,6 +2980,7 @@
           <w:dataBinding w:prefixMappings="xmlns:ns0='urn:microsoft-dynamics-nav/reports/NPR_Sales_Ticket_A4_POS_Rdlc/6150613/'" w:xpath="/ns0:NavWordReportXmlPart[1]/ns0:NPR_POS_Entry[1]/ns0:CustomerAddress_POS_Entry[1]" w:storeItemID="{62303C39-08E7-47A2-87A1-4E32E33FE145}"/>
           <w:text/>
         </w:sdtPr>
+        <w:sdtEndPr/>
         <w:sdtContent>
           <w:tc>
             <w:tcPr>
@@ -2956,13 +3011,14 @@
       </w:tc>
       <w:sdt>
         <w:sdtPr>
-          <w:alias w:val="#Nav: /CompanyInformation/Picture_CompanyInformation"/>
+          <w:alias w:val="#Nav: /NPR_POS_Entry/Picture_CompanyInformation"/>
           <w:tag w:val="#Nav: NPR_Sales_Ticket_A4_POS_Rdlc/6150613"/>
           <w:id w:val="378363561"/>
           <w:showingPlcHdr/>
-          <w:dataBinding w:prefixMappings="xmlns:ns0='urn:microsoft-dynamics-nav/reports/NPR_Sales_Ticket_A4_POS_Rdlc/6150613/'" w:xpath="/ns0:NavWordReportXmlPart[1]/ns0:CompanyInformation[1]/ns0:Picture_CompanyInformation[1]" w:storeItemID="{62303C39-08E7-47A2-87A1-4E32E33FE145}"/>
+          <w:dataBinding w:prefixMappings="xmlns:ns0='urn:microsoft-dynamics-nav/reports/NPR_Sales_Ticket_A4_POS_Rdlc/6150613/'" w:xpath="/ns0:NavWordReportXmlPart[1]/ns0:NPR_POS_Entry[1]/ns0:Picture_CompanyInformation[1]" w:storeItemID="{62303C39-08E7-47A2-87A1-4E32E33FE145}"/>
           <w:picture/>
         </w:sdtPr>
+        <w:sdtEndPr/>
         <w:sdtContent>
           <w:tc>
             <w:tcPr>
@@ -3097,6 +3153,7 @@
           <w:dataBinding w:prefixMappings="xmlns:ns0='urn:microsoft-dynamics-nav/reports/NPR_Sales_Ticket_A4_POS_Rdlc/6150613/'" w:xpath="/ns0:NavWordReportXmlPart[1]/ns0:NPR_POS_Entry[1]/ns0:StoreAddress_POS_Entry[1]" w:storeItemID="{62303C39-08E7-47A2-87A1-4E32E33FE145}"/>
           <w:text/>
         </w:sdtPr>
+        <w:sdtEndPr/>
         <w:sdtContent>
           <w:tc>
             <w:tcPr>
@@ -3159,6 +3216,7 @@
           <w:dataBinding w:prefixMappings="xmlns:ns0='urn:microsoft-dynamics-nav/reports/NPR_Sales_Ticket_A4_POS_Rdlc/6150613/'" w:xpath="/ns0:NavWordReportXmlPart[1]/ns0:Labels[1]/ns0:Document_No_POS_EntryCaption[1]" w:storeItemID="{62303C39-08E7-47A2-87A1-4E32E33FE145}"/>
           <w:text/>
         </w:sdtPr>
+        <w:sdtEndPr/>
         <w:sdtContent>
           <w:tc>
             <w:tcPr>
@@ -3194,6 +3252,7 @@
           <w:dataBinding w:prefixMappings="xmlns:ns0='urn:microsoft-dynamics-nav/reports/NPR_Sales_Ticket_A4_POS_Rdlc/6150613/'" w:xpath="/ns0:NavWordReportXmlPart[1]/ns0:NPR_POS_Entry[1]/ns0:Document_No_POS_Entry[1]" w:storeItemID="{62303C39-08E7-47A2-87A1-4E32E33FE145}"/>
           <w:text/>
         </w:sdtPr>
+        <w:sdtEndPr/>
         <w:sdtContent>
           <w:tc>
             <w:tcPr>
@@ -3225,6 +3284,7 @@
           <w:dataBinding w:prefixMappings="xmlns:ns0='urn:microsoft-dynamics-nav/reports/NPR_Sales_Ticket_A4_POS_Rdlc/6150613/'" w:xpath="/ns0:NavWordReportXmlPart[1]/ns0:Labels[1]/ns0:PosStoreCodeLabel[1]" w:storeItemID="{62303C39-08E7-47A2-87A1-4E32E33FE145}"/>
           <w:text/>
         </w:sdtPr>
+        <w:sdtEndPr/>
         <w:sdtContent>
           <w:tc>
             <w:tcPr>
@@ -3260,6 +3320,7 @@
           <w:dataBinding w:prefixMappings="xmlns:ns0='urn:microsoft-dynamics-nav/reports/NPR_Sales_Ticket_A4_POS_Rdlc/6150613/'" w:xpath="/ns0:NavWordReportXmlPart[1]/ns0:NPR_POS_Entry[1]/ns0:POS_Store_Code[1]" w:storeItemID="{62303C39-08E7-47A2-87A1-4E32E33FE145}"/>
           <w:text/>
         </w:sdtPr>
+        <w:sdtEndPr/>
         <w:sdtContent>
           <w:tc>
             <w:tcPr>
@@ -3294,6 +3355,7 @@
           <w:dataBinding w:prefixMappings="xmlns:ns0='urn:microsoft-dynamics-nav/reports/NPR_Sales_Ticket_A4_POS_Rdlc/6150613/'" w:xpath="/ns0:NavWordReportXmlPart[1]/ns0:Labels[1]/ns0:DocumentDateLabel[1]" w:storeItemID="{62303C39-08E7-47A2-87A1-4E32E33FE145}"/>
           <w:text/>
         </w:sdtPr>
+        <w:sdtEndPr/>
         <w:sdtContent>
           <w:tc>
             <w:tcPr>
@@ -3329,6 +3391,7 @@
           <w:dataBinding w:prefixMappings="xmlns:ns0='urn:microsoft-dynamics-nav/reports/NPR_Sales_Ticket_A4_POS_Rdlc/6150613/'" w:xpath="/ns0:NavWordReportXmlPart[1]/ns0:NPR_POS_Entry[1]/ns0:Entry_Date_POS_Entry[1]" w:storeItemID="{62303C39-08E7-47A2-87A1-4E32E33FE145}"/>
           <w:text/>
         </w:sdtPr>
+        <w:sdtEndPr/>
         <w:sdtContent>
           <w:tc>
             <w:tcPr>
@@ -3351,15 +3414,16 @@
             <w:b/>
             <w:bCs/>
           </w:rPr>
+          <w:alias w:val="#Nav: /Labels/POSUnitLabel"/>
+          <w:tag w:val="#Nav: NPR_Sales_Ticket_A4_POS_Rdlc/6150613"/>
           <w:id w:val="284466343"/>
           <w:placeholder>
             <w:docPart w:val="DefaultPlaceholder_-1854013440"/>
           </w:placeholder>
           <w:dataBinding w:prefixMappings="xmlns:ns0='urn:microsoft-dynamics-nav/reports/NPR_Sales_Ticket_A4_POS_Rdlc/6150613/'" w:xpath="/ns0:NavWordReportXmlPart[1]/ns0:Labels[1]/ns0:POSUnitLabel[1]" w:storeItemID="{62303C39-08E7-47A2-87A1-4E32E33FE145}"/>
           <w:text/>
-          <w:alias w:val="#Nav: /Labels/POSUnitLabel"/>
-          <w:tag w:val="#Nav: NPR_Sales_Ticket_A4_POS_Rdlc/6150613"/>
         </w:sdtPr>
+        <w:sdtEndPr/>
         <w:sdtContent>
           <w:tc>
             <w:tcPr>
@@ -3395,6 +3459,7 @@
           <w:dataBinding w:prefixMappings="xmlns:ns0='urn:microsoft-dynamics-nav/reports/NPR_Sales_Ticket_A4_POS_Rdlc/6150613/'" w:xpath="/ns0:NavWordReportXmlPart[1]/ns0:NPR_POS_Entry[1]/ns0:POS_Unit_No_[1]" w:storeItemID="{62303C39-08E7-47A2-87A1-4E32E33FE145}"/>
           <w:text/>
         </w:sdtPr>
+        <w:sdtEndPr/>
         <w:sdtContent>
           <w:tc>
             <w:tcPr>
@@ -3429,6 +3494,7 @@
           <w:dataBinding w:prefixMappings="xmlns:ns0='urn:microsoft-dynamics-nav/reports/NPR_Sales_Ticket_A4_POS_Rdlc/6150613/'" w:xpath="/ns0:NavWordReportXmlPart[1]/ns0:Labels[1]/ns0:SalespersonNameLabel[1]" w:storeItemID="{62303C39-08E7-47A2-87A1-4E32E33FE145}"/>
           <w:text/>
         </w:sdtPr>
+        <w:sdtEndPr/>
         <w:sdtContent>
           <w:tc>
             <w:tcPr>
@@ -3464,6 +3530,7 @@
           <w:dataBinding w:prefixMappings="xmlns:ns0='urn:microsoft-dynamics-nav/reports/NPR_Sales_Ticket_A4_POS_Rdlc/6150613/'" w:xpath="/ns0:NavWordReportXmlPart[1]/ns0:NPR_POS_Entry[1]/ns0:Salesperson_Purchaser[1]/ns0:Name_SalespersonPurchaser[1]" w:storeItemID="{62303C39-08E7-47A2-87A1-4E32E33FE145}"/>
           <w:text/>
         </w:sdtPr>
+        <w:sdtEndPr/>
         <w:sdtContent>
           <w:tc>
             <w:tcPr>
@@ -3486,15 +3553,16 @@
             <w:b/>
             <w:bCs/>
           </w:rPr>
-          <w:alias w:val="#Nav: /Labels/Phone_No_CompanyInformationCaption"/>
+          <w:alias w:val="#Nav: /Labels/PhoneNoLabel"/>
           <w:tag w:val="#Nav: NPR_Sales_Ticket_A4_POS_Rdlc/6150613"/>
           <w:id w:val="-1683275125"/>
           <w:placeholder>
             <w:docPart w:val="DefaultPlaceholder_-1854013440"/>
           </w:placeholder>
-          <w:dataBinding w:prefixMappings="xmlns:ns0='urn:microsoft-dynamics-nav/reports/NPR_Sales_Ticket_A4_POS_Rdlc/6150613/'" w:xpath="/ns0:NavWordReportXmlPart[1]/ns0:Labels[1]/ns0:Phone_No_CompanyInformationCaption[1]" w:storeItemID="{62303C39-08E7-47A2-87A1-4E32E33FE145}"/>
+          <w:dataBinding w:prefixMappings="xmlns:ns0='urn:microsoft-dynamics-nav/reports/NPR_Sales_Ticket_A4_POS_Rdlc/6150613/'" w:xpath="/ns0:NavWordReportXmlPart[1]/ns0:Labels[1]/ns0:PhoneNoLabel[1]" w:storeItemID="{62303C39-08E7-47A2-87A1-4E32E33FE145}"/>
           <w:text/>
         </w:sdtPr>
+        <w:sdtEndPr/>
         <w:sdtContent>
           <w:tc>
             <w:tcPr>
@@ -3513,7 +3581,7 @@
                   <w:b/>
                   <w:bCs/>
                 </w:rPr>
-                <w:t>Phone_No_CompanyInformationCaption</w:t>
+                <w:t>PhoneNoLabel</w:t>
               </w:r>
             </w:p>
           </w:tc>
@@ -3521,15 +3589,16 @@
       </w:sdt>
       <w:sdt>
         <w:sdtPr>
-          <w:alias w:val="#Nav: /POSStoreInfo/Phone_No_CompanyInformation"/>
+          <w:alias w:val="#Nav: /NPR_POS_Entry/Phone_No_CompanyInformation"/>
           <w:tag w:val="#Nav: NPR_Sales_Ticket_A4_POS_Rdlc/6150613"/>
           <w:id w:val="-1386175925"/>
           <w:placeholder>
             <w:docPart w:val="DefaultPlaceholder_-1854013440"/>
           </w:placeholder>
-          <w:dataBinding w:prefixMappings="xmlns:ns0='urn:microsoft-dynamics-nav/reports/NPR_Sales_Ticket_A4_POS_Rdlc/6150613/'" w:xpath="/ns0:NavWordReportXmlPart[1]/ns0:POSStoreInfo[1]/ns0:Phone_No_CompanyInformation[1]" w:storeItemID="{62303C39-08E7-47A2-87A1-4E32E33FE145}"/>
+          <w:dataBinding w:prefixMappings="xmlns:ns0='urn:microsoft-dynamics-nav/reports/NPR_Sales_Ticket_A4_POS_Rdlc/6150613/'" w:xpath="/ns0:NavWordReportXmlPart[1]/ns0:NPR_POS_Entry[1]/ns0:Phone_No_CompanyInformation[1]" w:storeItemID="{62303C39-08E7-47A2-87A1-4E32E33FE145}"/>
           <w:text/>
         </w:sdtPr>
+        <w:sdtEndPr/>
         <w:sdtContent>
           <w:tc>
             <w:tcPr>
@@ -3555,15 +3624,16 @@
             <w:b/>
             <w:bCs/>
           </w:rPr>
-          <w:alias w:val="#Nav: /Labels/VAT_Registration_No_CompanyInformationCaption"/>
+          <w:alias w:val="#Nav: /Labels/VatRegistrationNoLabel"/>
           <w:tag w:val="#Nav: NPR_Sales_Ticket_A4_POS_Rdlc/6150613"/>
           <w:id w:val="795178003"/>
           <w:placeholder>
             <w:docPart w:val="D366F909B43340E2A4414DC0A6E7BAF1"/>
           </w:placeholder>
-          <w:dataBinding w:prefixMappings="xmlns:ns0='urn:microsoft-dynamics-nav/reports/NPR_Sales_Ticket_A4_POS_Rdlc/6150613/'" w:xpath="/ns0:NavWordReportXmlPart[1]/ns0:Labels[1]/ns0:VAT_Registration_No_CompanyInformationCaption[1]" w:storeItemID="{62303C39-08E7-47A2-87A1-4E32E33FE145}"/>
+          <w:dataBinding w:prefixMappings="xmlns:ns0='urn:microsoft-dynamics-nav/reports/NPR_Sales_Ticket_A4_POS_Rdlc/6150613/'" w:xpath="/ns0:NavWordReportXmlPart[1]/ns0:Labels[1]/ns0:VatRegistrationNoLabel[1]" w:storeItemID="{62303C39-08E7-47A2-87A1-4E32E33FE145}"/>
           <w:text/>
         </w:sdtPr>
+        <w:sdtEndPr/>
         <w:sdtContent>
           <w:tc>
             <w:tcPr>
@@ -3578,7 +3648,7 @@
                   <w:b/>
                   <w:bCs/>
                 </w:rPr>
-                <w:t>VAT_Registration_No_CompanyInformationCaption</w:t>
+                <w:t>VatRegistrationNoLabel</w:t>
               </w:r>
             </w:p>
           </w:tc>
@@ -3586,15 +3656,16 @@
       </w:sdt>
       <w:sdt>
         <w:sdtPr>
-          <w:alias w:val="#Nav: /CompanyInformation/VAT_Registration_No_CompanyInformation"/>
+          <w:alias w:val="#Nav: /NPR_POS_Entry/VAT_Registration_No_CompanyInformation"/>
           <w:tag w:val="#Nav: NPR_Sales_Ticket_A4_POS_Rdlc/6150613"/>
           <w:id w:val="275386145"/>
           <w:placeholder>
             <w:docPart w:val="EC35634BC9C347BB8224E59529DD0D4B"/>
           </w:placeholder>
-          <w:dataBinding w:prefixMappings="xmlns:ns0='urn:microsoft-dynamics-nav/reports/NPR_Sales_Ticket_A4_POS_Rdlc/6150613/'" w:xpath="/ns0:NavWordReportXmlPart[1]/ns0:CompanyInformation[1]/ns0:VAT_Registration_No_CompanyInformation[1]" w:storeItemID="{62303C39-08E7-47A2-87A1-4E32E33FE145}"/>
+          <w:dataBinding w:prefixMappings="xmlns:ns0='urn:microsoft-dynamics-nav/reports/NPR_Sales_Ticket_A4_POS_Rdlc/6150613/'" w:xpath="/ns0:NavWordReportXmlPart[1]/ns0:NPR_POS_Entry[1]/ns0:VAT_Registration_No_CompanyInformation[1]" w:storeItemID="{62303C39-08E7-47A2-87A1-4E32E33FE145}"/>
           <w:text/>
         </w:sdtPr>
+        <w:sdtEndPr/>
         <w:sdtContent>
           <w:tc>
             <w:tcPr>
@@ -3617,15 +3688,16 @@
             <w:b/>
             <w:bCs/>
           </w:rPr>
-          <w:alias w:val="#Nav: /Labels/E_Mail_CompanyInformationCaption"/>
+          <w:alias w:val="#Nav: /Labels/EmailLabel"/>
           <w:tag w:val="#Nav: NPR_Sales_Ticket_A4_POS_Rdlc/6150613"/>
           <w:id w:val="742614933"/>
           <w:placeholder>
             <w:docPart w:val="DefaultPlaceholder_-1854013440"/>
           </w:placeholder>
-          <w:dataBinding w:prefixMappings="xmlns:ns0='urn:microsoft-dynamics-nav/reports/NPR_Sales_Ticket_A4_POS_Rdlc/6150613/'" w:xpath="/ns0:NavWordReportXmlPart[1]/ns0:Labels[1]/ns0:E_Mail_CompanyInformationCaption[1]" w:storeItemID="{62303C39-08E7-47A2-87A1-4E32E33FE145}"/>
+          <w:dataBinding w:prefixMappings="xmlns:ns0='urn:microsoft-dynamics-nav/reports/NPR_Sales_Ticket_A4_POS_Rdlc/6150613/'" w:xpath="/ns0:NavWordReportXmlPart[1]/ns0:Labels[1]/ns0:EmailLabel[1]" w:storeItemID="{62303C39-08E7-47A2-87A1-4E32E33FE145}"/>
           <w:text/>
         </w:sdtPr>
+        <w:sdtEndPr/>
         <w:sdtContent>
           <w:tc>
             <w:tcPr>
@@ -3644,7 +3716,7 @@
                   <w:b/>
                   <w:bCs/>
                 </w:rPr>
-                <w:t>E_Mail_CompanyInformationCaption</w:t>
+                <w:t>EmailLabel</w:t>
               </w:r>
             </w:p>
           </w:tc>
@@ -3652,15 +3724,16 @@
       </w:sdt>
       <w:sdt>
         <w:sdtPr>
-          <w:alias w:val="#Nav: /POSStoreInfo/E_Mail_CompanyInformation"/>
+          <w:alias w:val="#Nav: /NPR_POS_Entry/E_Mail_CompanyInformation"/>
           <w:tag w:val="#Nav: NPR_Sales_Ticket_A4_POS_Rdlc/6150613"/>
           <w:id w:val="514497366"/>
           <w:placeholder>
             <w:docPart w:val="DefaultPlaceholder_-1854013440"/>
           </w:placeholder>
-          <w:dataBinding w:prefixMappings="xmlns:ns0='urn:microsoft-dynamics-nav/reports/NPR_Sales_Ticket_A4_POS_Rdlc/6150613/'" w:xpath="/ns0:NavWordReportXmlPart[1]/ns0:POSStoreInfo[1]/ns0:E_Mail_CompanyInformation[1]" w:storeItemID="{62303C39-08E7-47A2-87A1-4E32E33FE145}"/>
+          <w:dataBinding w:prefixMappings="xmlns:ns0='urn:microsoft-dynamics-nav/reports/NPR_Sales_Ticket_A4_POS_Rdlc/6150613/'" w:xpath="/ns0:NavWordReportXmlPart[1]/ns0:NPR_POS_Entry[1]/ns0:E_Mail_CompanyInformation[1]" w:storeItemID="{62303C39-08E7-47A2-87A1-4E32E33FE145}"/>
           <w:text/>
         </w:sdtPr>
+        <w:sdtEndPr/>
         <w:sdtContent>
           <w:tc>
             <w:tcPr>
@@ -3710,15 +3783,16 @@
             <w:b/>
             <w:bCs/>
           </w:rPr>
-          <w:alias w:val="#Nav: /Labels/Home_Page_CompanyInformationCaption"/>
+          <w:alias w:val="#Nav: /Labels/HomePageLabel"/>
           <w:tag w:val="#Nav: NPR_Sales_Ticket_A4_POS_Rdlc/6150613"/>
           <w:id w:val="516423447"/>
           <w:placeholder>
             <w:docPart w:val="DefaultPlaceholder_-1854013440"/>
           </w:placeholder>
-          <w:dataBinding w:prefixMappings="xmlns:ns0='urn:microsoft-dynamics-nav/reports/NPR_Sales_Ticket_A4_POS_Rdlc/6150613/'" w:xpath="/ns0:NavWordReportXmlPart[1]/ns0:Labels[1]/ns0:Home_Page_CompanyInformationCaption[1]" w:storeItemID="{62303C39-08E7-47A2-87A1-4E32E33FE145}"/>
+          <w:dataBinding w:prefixMappings="xmlns:ns0='urn:microsoft-dynamics-nav/reports/NPR_Sales_Ticket_A4_POS_Rdlc/6150613/'" w:xpath="/ns0:NavWordReportXmlPart[1]/ns0:Labels[1]/ns0:HomePageLabel[1]" w:storeItemID="{62303C39-08E7-47A2-87A1-4E32E33FE145}"/>
           <w:text/>
         </w:sdtPr>
+        <w:sdtEndPr/>
         <w:sdtContent>
           <w:tc>
             <w:tcPr>
@@ -3737,7 +3811,7 @@
                   <w:b/>
                   <w:bCs/>
                 </w:rPr>
-                <w:t>Home_Page_CompanyInformationCaption</w:t>
+                <w:t>HomePageLabel</w:t>
               </w:r>
             </w:p>
           </w:tc>
@@ -3745,15 +3819,16 @@
       </w:sdt>
       <w:sdt>
         <w:sdtPr>
-          <w:alias w:val="#Nav: /POSStoreInfo/Home_Page_CompanyInformation"/>
+          <w:alias w:val="#Nav: /NPR_POS_Entry/Home_Page_CompanyInformation"/>
           <w:tag w:val="#Nav: NPR_Sales_Ticket_A4_POS_Rdlc/6150613"/>
           <w:id w:val="484359055"/>
           <w:placeholder>
             <w:docPart w:val="DefaultPlaceholder_-1854013440"/>
           </w:placeholder>
-          <w:dataBinding w:prefixMappings="xmlns:ns0='urn:microsoft-dynamics-nav/reports/NPR_Sales_Ticket_A4_POS_Rdlc/6150613/'" w:xpath="/ns0:NavWordReportXmlPart[1]/ns0:POSStoreInfo[1]/ns0:Home_Page_CompanyInformation[1]" w:storeItemID="{62303C39-08E7-47A2-87A1-4E32E33FE145}"/>
+          <w:dataBinding w:prefixMappings="xmlns:ns0='urn:microsoft-dynamics-nav/reports/NPR_Sales_Ticket_A4_POS_Rdlc/6150613/'" w:xpath="/ns0:NavWordReportXmlPart[1]/ns0:NPR_POS_Entry[1]/ns0:Home_Page_CompanyInformation[1]" w:storeItemID="{62303C39-08E7-47A2-87A1-4E32E33FE145}"/>
           <w:text/>
         </w:sdtPr>
+        <w:sdtEndPr/>
         <w:sdtContent>
           <w:tc>
             <w:tcPr>
@@ -6736,281 +6811,277 @@
 </a:theme>
 </file>
 
-<file path=customXml/item1.xml><?xml version="1.0" encoding="utf-8"?>
+<file path=customXml/item1.xml>��< ? x m l   v e r s i o n = " 1 . 0 "   e n c o d i n g = " u t f - 1 6 " ? > + 
+ < N a v W o r d R e p o r t X m l P a r t   x m l n s = " u r n : m i c r o s o f t - d y n a m i c s - n a v / r e p o r t s / N P R _ S a l e s _ T i c k e t _ A 4 _ P O S _ R d l c / 6 1 5 0 6 1 3 / " > + 
+     < L a b e l s > + 
+         < A m o u n t _ I n c l _ V A T _ P O S _ E n t r y _ S a l e s _ L i n e C a p t i o n > A m o u n t _ I n c l _ V A T _ P O S _ E n t r y _ S a l e s _ L i n e C a p t i o n < / A m o u n t _ I n c l _ V A T _ P O S _ E n t r y _ S a l e s _ L i n e C a p t i o n > + 
+         < A m o u n t _ P O S _ P a y m e n t _ L i n e C a p t i o n > A m o u n t _ P O S _ P a y m e n t _ L i n e C a p t i o n < / A m o u n t _ P O S _ P a y m e n t _ L i n e C a p t i o n > + 
+         < A m o u n t S a l e s C u r r e n c y _ P O S _ P a y m e n t _ L i n e C a p t i o n > A m o u n t S a l e s C u r r e n c y _ P O S _ P a y m e n t _ L i n e C a p t i o n < / A m o u n t S a l e s C u r r e n c y _ P O S _ P a y m e n t _ L i n e C a p t i o n > + 
+         < D e s c r i p t i o n _ 2 _ P O S _ E n t r y _ S a l e s _ L i n e C a p t i o n > D e s c r i p t i o n _ 2 _ P O S _ E n t r y _ S a l e s _ L i n e C a p t i o n < / D e s c r i p t i o n _ 2 _ P O S _ E n t r y _ S a l e s _ L i n e C a p t i o n > + 
+         < D e s c r i p t i o n _ P O S _ E n t r y _ S a l e s _ L i n e C a p t i o n > D e s c r i p t i o n _ P O S _ E n t r y _ S a l e s _ L i n e C a p t i o n < / D e s c r i p t i o n _ P O S _ E n t r y _ S a l e s _ L i n e C a p t i o n > + 
+         < D e s c r i p t i o n _ P O S _ P a y m e n t _ L i n e C a p t i o n > D e s c r i p t i o n _ P O S _ P a y m e n t _ L i n e C a p t i o n < / D e s c r i p t i o n _ P O S _ P a y m e n t _ L i n e C a p t i o n > + 
+         < D o c u m e n t _ N o _ P O S _ E n t r y C a p t i o n > D o c u m e n t _ N o _ P O S _ E n t r y C a p t i o n < / D o c u m e n t _ N o _ P O S _ E n t r y C a p t i o n > + 
+         < D o c u m e n t D a t e L a b e l > D o c u m e n t D a t e L a b e l < / D o c u m e n t D a t e L a b e l > + 
+         < E m a i l L a b e l > E m a i l L a b e l < / E m a i l L a b e l > + 
+         < F i n i s h T i m e _ N P R D E P O S A u d i t L o g A u x I n f o C a p t i o n > F i n i s h T i m e _ N P R D E P O S A u d i t L o g A u x I n f o C a p t i o n < / F i n i s h T i m e _ N P R D E P O S A u d i t L o g A u x I n f o C a p t i o n > + 
+         < H o m e P a g e L a b e l > H o m e P a g e L a b e l < / H o m e P a g e L a b e l > + 
+         < L i n e _ D i s c o u n t _ p c t _ P O S _ E n t r y _ S a l e s _ L i n e C a p t i o n > L i n e _ D i s c o u n t _ p c t _ P O S _ E n t r y _ S a l e s _ L i n e C a p t i o n < / L i n e _ D i s c o u n t _ p c t _ P O S _ E n t r y _ S a l e s _ L i n e C a p t i o n > + 
+         < L i n e A m o u n t _ P O S _ T a x _ A m o u n t _ L i n e C a p t i o n > L i n e A m o u n t _ P O S _ T a x _ A m o u n t _ L i n e C a p t i o n < / L i n e A m o u n t _ P O S _ T a x _ A m o u n t _ L i n e C a p t i o n > + 
+         < L i n e D i s c o u n t P e r c e n t a g e L a b e l > L i n e D i s c o u n t P e r c e n t a g e L a b e l < / L i n e D i s c o u n t P e r c e n t a g e L a b e l > + 
+         < M e t h o d C o d e L a b e l > M e t h o d C o d e L a b e l < / M e t h o d C o d e L a b e l > + 
+         < N o _ P O S _ E n t r y _ S a l e s _ L i n e C a p t i o n > N o _ P O S _ E n t r y _ S a l e s _ L i n e C a p t i o n < / N o _ P O S _ E n t r y _ S a l e s _ L i n e C a p t i o n > + 
+         < P a g e L a b e l > P a g e L a b e l < / P a g e L a b e l > + 
+         < P a g e O f L a b e l > P a g e O f L a b e l < / P a g e O f L a b e l > + 
+         < P a i d C u r r e n c y L a b e l > P a i d C u r r e n c y L a b e l < / P a i d C u r r e n c y L a b e l > + 
+         < P a y m e n t L a b e l > P a y m e n t L a b e l < / P a y m e n t L a b e l > + 
+         < P h o n e N o L a b e l > P h o n e N o L a b e l < / P h o n e N o L a b e l > + 
+         < P O S E n t r y N o _ N P R D E P O S A u d i t L o g A u x I n f o C a p t i o n > P O S E n t r y N o _ N P R D E P O S A u d i t L o g A u x I n f o C a p t i o n < / P O S E n t r y N o _ N P R D E P O S A u d i t L o g A u x I n f o C a p t i o n > + 
+         < P O S P a y m e n t M e t h o d C o d e _ P O S _ P a y m e n t _ L i n e C a p t i o n > P O S P a y m e n t M e t h o d C o d e _ P O S _ P a y m e n t _ L i n e C a p t i o n < / P O S P a y m e n t M e t h o d C o d e _ P O S _ P a y m e n t _ L i n e C a p t i o n > + 
+         < P o s S t o r e C o d e L a b e l > P o s S t o r e C o d e L a b e l < / P o s S t o r e C o d e L a b e l > + 
+         < P O S U n i t L a b e l > P O S U n i t L a b e l < / P O S U n i t L a b e l > + 
+         < Q u a n t i t y _ P O S _ E n t r y _ S a l e s _ L i n e C a p t i o n > Q u a n t i t y _ P O S _ E n t r y _ S a l e s _ L i n e C a p t i o n < / Q u a n t i t y _ P O S _ E n t r y _ S a l e s _ L i n e C a p t i o n > + 
+         < Q u a n t i t y _ P O S _ T a x _ A m o u n t _ L i n e C a p t i o n > Q u a n t i t y _ P O S _ T a x _ A m o u n t _ L i n e C a p t i o n < / Q u a n t i t y _ P O S _ T a x _ A m o u n t _ L i n e C a p t i o n > + 
+         < S a l e s p e r s o n N a m e L a b e l > S a l e s p e r s o n N a m e L a b e l < / S a l e s p e r s o n N a m e L a b e l > + 
+         < S e r i a l N u m b e r _ N P R D E P O S A u d i t L o g A u x I n f o C a p t i o n > S e r i a l N u m b e r _ N P R D E P O S A u d i t L o g A u x I n f o C a p t i o n < / S e r i a l N u m b e r _ N P R D E P O S A u d i t L o g A u x I n f o C a p t i o n > + 
+         < S i g n a t u r e _ N P R D E P O S A u d i t L o g A u x I n f o C a p t i o n > S i g n a t u r e _ N P R D E P O S A u d i t L o g A u x I n f o C a p t i o n < / S i g n a t u r e _ N P R D E P O S A u d i t L o g A u x I n f o C a p t i o n > + 
+         < S i g n a t u r e C o u n t _ N P R D E P O S A u d i t L o g A u x I n f o C a p t i o n > S i g n a t u r e C o u n t _ N P R D E P O S A u d i t L o g A u x I n f o C a p t i o n < / S i g n a t u r e C o u n t _ N P R D E P O S A u d i t L o g A u x I n f o C a p t i o n > + 
+         < S t a r t T i m e _ N P R D E P O S A u d i t L o g A u x I n f o C a p t i o n > S t a r t T i m e _ N P R D E P O S A u d i t L o g A u x I n f o C a p t i o n < / S t a r t T i m e _ N P R D E P O S A u d i t L o g A u x I n f o C a p t i o n > + 
+         < T a x _ P O S _ T a x _ A m o u n t _ L i n e C a p t i o n > T a x _ P O S _ T a x _ A m o u n t _ L i n e C a p t i o n < / T a x _ P O S _ T a x _ A m o u n t _ L i n e C a p t i o n > + 
+         < T a x A m o u n t _ P O S _ T a x _ A m o u n t _ L i n e C a p t i o n > T a x A m o u n t _ P O S _ T a x _ A m o u n t _ L i n e C a p t i o n < / T a x A m o u n t _ P O S _ T a x _ A m o u n t _ L i n e C a p t i o n > + 
+         < T a x B a s e A m o u n t _ P O S _ T a x _ A m o u n t _ L i n e C a p t i o n > T a x B a s e A m o u n t _ P O S _ T a x _ A m o u n t _ L i n e C a p t i o n < / T a x B a s e A m o u n t _ P O S _ T a x _ A m o u n t _ L i n e C a p t i o n > + 
+         < T a x C a l c u l a t i o n T y p e _ P O S _ T a x _ A m o u n t _ L i n e C a p t i o n > T a x C a l c u l a t i o n T y p e _ P O S _ T a x _ A m o u n t _ L i n e C a p t i o n < / T a x C a l c u l a t i o n T y p e _ P O S _ T a x _ A m o u n t _ L i n e C a p t i o n > + 
+         < T o t a l D i s c o u n t A m o u n t L a b e l > T o t a l D i s c o u n t A m o u n t L a b e l < / T o t a l D i s c o u n t A m o u n t L a b e l > + 
+         < T o t a l L a b e l > T o t a l L a b e l < / T o t a l L a b e l > + 
+         < T r a n s a c t i o n I D _ N P R D E P O S A u d i t L o g A u x I n f o C a p t i o n > T r a n s a c t i o n I D _ N P R D E P O S A u d i t L o g A u x I n f o C a p t i o n < / T r a n s a c t i o n I D _ N P R D E P O S A u d i t L o g A u x I n f o C a p t i o n > + 
+         < T S S C o d e _ N P R D E P O S A u d i t L o g A u x I n f o C a p t i o n > T S S C o d e _ N P R D E P O S A u d i t L o g A u x I n f o C a p t i o n < / T S S C o d e _ N P R D E P O S A u d i t L o g A u x I n f o C a p t i o n > + 
+         < U n i t _ P r i c e _ P O S _ E n t r y _ S a l e s _ L i n e C a p t i o n > U n i t _ P r i c e _ P O S _ E n t r y _ S a l e s _ L i n e C a p t i o n < / U n i t _ P r i c e _ P O S _ E n t r y _ S a l e s _ L i n e C a p t i o n > + 
+         < U O M _ P O S _ E n t r y _ S a l e s _ L i n e C a p t i o n > U O M _ P O S _ E n t r y _ S a l e s _ L i n e C a p t i o n < / U O M _ P O S _ E n t r y _ S a l e s _ L i n e C a p t i o n > + 
+         < U O M L a b e l > U O M L a b e l < / U O M L a b e l > + 
+         < V A T I d e n t i f i e r _ P O S _ T a x _ A m o u n t _ L i n e C a p t i o n > V A T I d e n t i f i e r _ P O S _ T a x _ A m o u n t _ L i n e C a p t i o n < / V A T I d e n t i f i e r _ P O S _ T a x _ A m o u n t _ L i n e C a p t i o n > + 
+         < V A T L a b e l > V A T L a b e l < / V A T L a b e l > + 
+         < V a t R e g i s t r a t i o n N o L a b e l > V a t R e g i s t r a t i o n N o L a b e l < / V a t R e g i s t r a t i o n N o L a b e l > + 
+     < / L a b e l s > + 
+     < N P R _ P O S _ E n t r y > + 
+         < C u s t o m e r A d d r e s s _ P O S _ E n t r y > C u s t o m e r A d d r e s s _ P O S _ E n t r y < / C u s t o m e r A d d r e s s _ P O S _ E n t r y > + 
+         < D i s c o u n t A m o u n t _ P O S _ E n t r y > D i s c o u n t A m o u n t _ P O S _ E n t r y < / D i s c o u n t A m o u n t _ P O S _ E n t r y > + 
+         < D o c u m e n t _ N o _ P O S _ E n t r y > D o c u m e n t _ N o _ P O S _ E n t r y < / D o c u m e n t _ N o _ P O S _ E n t r y > + 
+         < E n t r y _ D a t e _ P O S _ E n t r y > E n t r y _ D a t e _ P O S _ E n t r y < / E n t r y _ D a t e _ P O S _ E n t r y > + 
+         < E _ M a i l _ C o m p a n y I n f o r m a t i o n > E _ M a i l _ C o m p a n y I n f o r m a t i o n < / E _ M a i l _ C o m p a n y I n f o r m a t i o n > + 
+         < H o m e _ P a g e _ C o m p a n y I n f o r m a t i o n > H o m e _ P a g e _ C o m p a n y I n f o r m a t i o n < / H o m e _ P a g e _ C o m p a n y I n f o r m a t i o n > + 
+         < P h o n e _ N o _ C o m p a n y I n f o r m a t i o n > P h o n e _ N o _ C o m p a n y I n f o r m a t i o n < / P h o n e _ N o _ C o m p a n y I n f o r m a t i o n > + 
+         < P i c t u r e _ C o m p a n y I n f o r m a t i o n > P i c t u r e _ C o m p a n y I n f o r m a t i o n < / P i c t u r e _ C o m p a n y I n f o r m a t i o n > + 
+         < P O S _ S t o r e _ C o d e > P O S _ S t o r e _ C o d e < / P O S _ S t o r e _ C o d e > + 
+         < P O S _ U n i t _ N o _ > P O S _ U n i t _ N o _ < / P O S _ U n i t _ N o _ > + 
+         < S t o r e A d d r e s s _ P O S _ E n t r y > S t o r e A d d r e s s _ P O S _ E n t r y < / S t o r e A d d r e s s _ P O S _ E n t r y > + 
+         < T o t a l A m o u n t I n c l T a x _ P O S _ E n t r y > T o t a l A m o u n t I n c l T a x _ P O S _ E n t r y < / T o t a l A m o u n t I n c l T a x _ P O S _ E n t r y > + 
+         < T o t a l A m o u n t I n c l V A T L a b e l _ P O S _ E n t r y > T o t a l A m o u n t I n c l V A T L a b e l _ P O S _ E n t r y < / T o t a l A m o u n t I n c l V A T L a b e l _ P O S _ E n t r y > + 
+         < T o t a l A m o u n t L a b e l _ P O S _ E n t r y > T o t a l A m o u n t L a b e l _ P O S _ E n t r y < / T o t a l A m o u n t L a b e l _ P O S _ E n t r y > + 
+         < T o t a l A m o u n t _ P O S _ E n t r y > T o t a l A m o u n t _ P O S _ E n t r y < / T o t a l A m o u n t _ P O S _ E n t r y > + 
+         < T o t a l T a x A m o u n t _ P O S _ E n t r y > T o t a l T a x A m o u n t _ P O S _ E n t r y < / T o t a l T a x A m o u n t _ P O S _ E n t r y > + 
+         < V A T _ R e g i s t r a t i o n _ N o _ C o m p a n y I n f o r m a t i o n > V A T _ R e g i s t r a t i o n _ N o _ C o m p a n y I n f o r m a t i o n < / V A T _ R e g i s t r a t i o n _ N o _ C o m p a n y I n f o r m a t i o n > + 
+         < S a l e s p e r s o n _ P u r c h a s e r > + 
+             < N a m e _ S a l e s p e r s o n P u r c h a s e r > N a m e _ S a l e s p e r s o n P u r c h a s e r < / N a m e _ S a l e s p e r s o n P u r c h a s e r > + 
+         < / S a l e s p e r s o n _ P u r c h a s e r > + 
+         < N P R _ P O S _ E n t r y _ S a l e s _ L i n e > + 
+             < A m o u n t _ I n c l _ V A T _ P O S _ E n t r y _ S a l e s _ L i n e > A m o u n t _ I n c l _ V A T _ P O S _ E n t r y _ S a l e s _ L i n e < / A m o u n t _ I n c l _ V A T _ P O S _ E n t r y _ S a l e s _ L i n e > + 
+             < D e s c r i p t i o n _ 2 _ P O S _ E n t r y _ S a l e s _ L i n e > D e s c r i p t i o n _ 2 _ P O S _ E n t r y _ S a l e s _ L i n e < / D e s c r i p t i o n _ 2 _ P O S _ E n t r y _ S a l e s _ L i n e > + 
+             < D e s c r i p t i o n _ P O S _ E n t r y _ S a l e s _ L i n e > D e s c r i p t i o n _ P O S _ E n t r y _ S a l e s _ L i n e < / D e s c r i p t i o n _ P O S _ E n t r y _ S a l e s _ L i n e > + 
+             < L i n e _ D i s c o u n t _ A m o u n t _ I n c l _ _ V A T > L i n e _ D i s c o u n t _ A m o u n t _ I n c l _ _ V A T < / L i n e _ D i s c o u n t _ A m o u n t _ I n c l _ _ V A T > + 
+             < L i n e _ D i s c o u n t _ p c t _ P O S _ E n t r y _ S a l e s _ L i n e > L i n e _ D i s c o u n t _ p c t _ P O S _ E n t r y _ S a l e s _ L i n e < / L i n e _ D i s c o u n t _ p c t _ P O S _ E n t r y _ S a l e s _ L i n e > + 
+             < N o _ P O S _ E n t r y _ S a l e s _ L i n e > N o _ P O S _ E n t r y _ S a l e s _ L i n e < / N o _ P O S _ E n t r y _ S a l e s _ L i n e > + 
+             < Q u a n t i t y _ P O S _ E n t r y _ S a l e s _ L i n e > Q u a n t i t y _ P O S _ E n t r y _ S a l e s _ L i n e < / Q u a n t i t y _ P O S _ E n t r y _ S a l e s _ L i n e > + 
+             < T o t a l _ Q u a n t i t y _ U n i t P r i c e > T o t a l _ Q u a n t i t y _ U n i t P r i c e < / T o t a l _ Q u a n t i t y _ U n i t P r i c e > + 
+             < T y p e _ P O S _ E n t r y _ S a l e s _ L i n e > T y p e _ P O S _ E n t r y _ S a l e s _ L i n e < / T y p e _ P O S _ E n t r y _ S a l e s _ L i n e > + 
+             < U n i t _ P r i c e _ P O S _ E n t r y _ S a l e s _ L i n e > U n i t _ P r i c e _ P O S _ E n t r y _ S a l e s _ L i n e < / U n i t _ P r i c e _ P O S _ E n t r y _ S a l e s _ L i n e > + 
+             < U O M _ P O S _ E n t r y _ S a l e s _ L i n e > U O M _ P O S _ E n t r y _ S a l e s _ L i n e < / U O M _ P O S _ E n t r y _ S a l e s _ L i n e > + 
+             < I t e m _ V a r i a n t > + 
+                 < D e s c r i p t i o n _ I t e m _ V a r i a n t > D e s c r i p t i o n _ I t e m _ V a r i a n t < / D e s c r i p t i o n _ I t e m _ V a r i a n t > + 
+             < / I t e m _ V a r i a n t > + 
+         < / N P R _ P O S _ E n t r y _ S a l e s _ L i n e > + 
+         < N P R _ D E _ P O S _ A u d i t _ L o g _ A u x _ I n f o > + 
+             < F i n i s h T i m e _ N P R D E P O S A u d i t L o g A u x I n f o > F i n i s h T i m e _ N P R D E P O S A u d i t L o g A u x I n f o < / F i n i s h T i m e _ N P R D E P O S A u d i t L o g A u x I n f o > + 
+             < P O S E n t r y N o _ N P R D E P O S A u d i t L o g A u x I n f o > P O S E n t r y N o _ N P R D E P O S A u d i t L o g A u x I n f o < / P O S E n t r y N o _ N P R D E P O S A u d i t L o g A u x I n f o > + 
+             < S e r i a l N u m b e r _ N P R D E P O S A u d i t L o g A u x I n f o > S e r i a l N u m b e r _ N P R D E P O S A u d i t L o g A u x I n f o < / S e r i a l N u m b e r _ N P R D E P O S A u d i t L o g A u x I n f o > + 
+             < S i g n a t u r e C o u n t _ N P R D E P O S A u d i t L o g A u x I n f o > S i g n a t u r e C o u n t _ N P R D E P O S A u d i t L o g A u x I n f o < / S i g n a t u r e C o u n t _ N P R D E P O S A u d i t L o g A u x I n f o > + 
+             < S i g n a t u r e _ N P R D E P O S A u d i t L o g A u x I n f o > S i g n a t u r e _ N P R D E P O S A u d i t L o g A u x I n f o < / S i g n a t u r e _ N P R D E P O S A u d i t L o g A u x I n f o > + 
+             < S t a r t T i m e _ N P R D E P O S A u d i t L o g A u x I n f o > S t a r t T i m e _ N P R D E P O S A u d i t L o g A u x I n f o < / S t a r t T i m e _ N P R D E P O S A u d i t L o g A u x I n f o > + 
+             < T r a n s a c t i o n I D _ N P R D E P O S A u d i t L o g A u x I n f o > T r a n s a c t i o n I D _ N P R D E P O S A u d i t L o g A u x I n f o < / T r a n s a c t i o n I D _ N P R D E P O S A u d i t L o g A u x I n f o > + 
+             < T S S C o d e _ N P R D E P O S A u d i t L o g A u x I n f o > T S S C o d e _ N P R D E P O S A u d i t L o g A u x I n f o < / T S S C o d e _ N P R D E P O S A u d i t L o g A u x I n f o > + 
+         < / N P R _ D E _ P O S _ A u d i t _ L o g _ A u x _ I n f o > + 
+     < / N P R _ P O S _ E n t r y > + 
+     < N P R _ P O S _ E n t r y _ P a y m e n t _ L i n e > + 
+         < A m o u n t S a l e s C u r r e n c y _ P O S _ P a y m e n t _ L i n e > A m o u n t S a l e s C u r r e n c y _ P O S _ P a y m e n t _ L i n e < / A m o u n t S a l e s C u r r e n c y _ P O S _ P a y m e n t _ L i n e > + 
+         < A m o u n t _ P O S _ P a y m e n t _ L i n e > A m o u n t _ P O S _ P a y m e n t _ L i n e < / A m o u n t _ P O S _ P a y m e n t _ L i n e > + 
+         < C u r r e n c y C o d e _ P O S _ P a y m e n t _ L i n e > C u r r e n c y C o d e _ P O S _ P a y m e n t _ L i n e < / C u r r e n c y C o d e _ P O S _ P a y m e n t _ L i n e > + 
+         < D e s c r i p t i o n _ P O S _ P a y m e n t _ L i n e > D e s c r i p t i o n _ P O S _ P a y m e n t _ L i n e < / D e s c r i p t i o n _ P O S _ P a y m e n t _ L i n e > + 
+         < P O S P a y m e n t M e t h o d C o d e _ P O S _ P a y m e n t _ L i n e > P O S P a y m e n t M e t h o d C o d e _ P O S _ P a y m e n t _ L i n e < / P O S P a y m e n t M e t h o d C o d e _ P O S _ P a y m e n t _ L i n e > + 
+         < P O S _ E n t r y _ N o _ P O S _ P a y m e n t _ L i n e > P O S _ E n t r y _ N o _ P O S _ P a y m e n t _ L i n e < / P O S _ E n t r y _ N o _ P O S _ P a y m e n t _ L i n e > + 
+     < / N P R _ P O S _ E n t r y _ P a y m e n t _ L i n e > + 
+     < N P R _ P O S _ E n t r y _ P a y m e n t _ L i n e _ T o t a l s > + 
+         < A m o u n t S a l e s C u r r e n c y T o t a l _ P O S _ P a y m e n t _ L i n e > A m o u n t S a l e s C u r r e n c y T o t a l _ P O S _ P a y m e n t _ L i n e < / A m o u n t S a l e s C u r r e n c y T o t a l _ P O S _ P a y m e n t _ L i n e > + 
+         < A m o u n t T o t a l _ P O S _ P a y m e n t _ L i n e > A m o u n t T o t a l _ P O S _ P a y m e n t _ L i n e < / A m o u n t T o t a l _ P O S _ P a y m e n t _ L i n e > + 
+     < / N P R _ P O S _ E n t r y _ P a y m e n t _ L i n e _ T o t a l s > + 
+     < N P R _ P O S _ E n t r y _ T a x _ L i n e > + 
+         < L i n e A m o u n t _ P O S _ T a x _ A m o u n t _ L i n e > L i n e A m o u n t _ P O S _ T a x _ A m o u n t _ L i n e < / L i n e A m o u n t _ P O S _ T a x _ A m o u n t _ L i n e > + 
+         < Q u a n t i t y _ P O S _ T a x _ A m o u n t _ L i n e > Q u a n t i t y _ P O S _ T a x _ A m o u n t _ L i n e < / Q u a n t i t y _ P O S _ T a x _ A m o u n t _ L i n e > + 
+         < T a x A m o u n t _ P O S _ T a x _ A m o u n t _ L i n e > T a x A m o u n t _ P O S _ T a x _ A m o u n t _ L i n e < / T a x A m o u n t _ P O S _ T a x _ A m o u n t _ L i n e > + 
+         < T a x B a s e A m o u n t _ P O S _ T a x _ A m o u n t _ L i n e > T a x B a s e A m o u n t _ P O S _ T a x _ A m o u n t _ L i n e < / T a x B a s e A m o u n t _ P O S _ T a x _ A m o u n t _ L i n e > + 
+         < T a x C a l c u l a t i o n T y p e _ P O S _ T a x _ A m o u n t _ L i n e > T a x C a l c u l a t i o n T y p e _ P O S _ T a x _ A m o u n t _ L i n e < / T a x C a l c u l a t i o n T y p e _ P O S _ T a x _ A m o u n t _ L i n e > + 
+         < T a x _ P O S _ T a x _ A m o u n t _ L i n e > T a x _ P O S _ T a x _ A m o u n t _ L i n e < / T a x _ P O S _ T a x _ A m o u n t _ L i n e > + 
+         < T o t a l T a x T e x t _ P O S _ T a x _ A m o u n t _ L i n e > T o t a l T a x T e x t _ P O S _ T a x _ A m o u n t _ L i n e < / T o t a l T a x T e x t _ P O S _ T a x _ A m o u n t _ L i n e > + 
+         < V A T I d e n t i f i e r _ P O S _ T a x _ A m o u n t _ L i n e > V A T I d e n t i f i e r _ P O S _ T a x _ A m o u n t _ L i n e < / V A T I d e n t i f i e r _ P O S _ T a x _ A m o u n t _ L i n e > + 
+     < / N P R _ P O S _ E n t r y _ T a x _ L i n e > + 
+     < N P R _ P O S _ E n t r y _ T a x _ L i n e _ T o t a l s > + 
+         < L i n e A m o u n t T o t a l _ P O S _ T a x _ A m o u n t _ L i n e > L i n e A m o u n t T o t a l _ P O S _ T a x _ A m o u n t _ L i n e < / L i n e A m o u n t T o t a l _ P O S _ T a x _ A m o u n t _ L i n e > + 
+         < Q u a n t i t y T o t a l _ P O S _ T a x _ A m o u n t _ L i n e > Q u a n t i t y T o t a l _ P O S _ T a x _ A m o u n t _ L i n e < / Q u a n t i t y T o t a l _ P O S _ T a x _ A m o u n t _ L i n e > + 
+         < T a x A m o u n t T o t a l _ P O S _ T a x _ A m o u n t _ L i n e > T a x A m o u n t T o t a l _ P O S _ T a x _ A m o u n t _ L i n e < / T a x A m o u n t T o t a l _ P O S _ T a x _ A m o u n t _ L i n e > + 
+         < T a x B a s e A m o u n t T o t a l _ P O S _ T a x _ A m o u n t _ L i n e > T a x B a s e A m o u n t T o t a l _ P O S _ T a x _ A m o u n t _ L i n e < / T a x B a s e A m o u n t T o t a l _ P O S _ T a x _ A m o u n t _ L i n e > + 
+     < / N P R _ P O S _ E n t r y _ T a x _ L i n e _ T o t a l s > + 
+ < / N a v W o r d R e p o r t X m l P a r t > 
+</file>
+
+<file path=customXml/item2.xml><?xml version="1.0" encoding="utf-8"?>
 <b:Sources xmlns:b="http://schemas.openxmlformats.org/officeDocument/2006/bibliography" xmlns="http://schemas.openxmlformats.org/officeDocument/2006/bibliography" SelectedStyle="\APASixthEditionOfficeOnline.xsl" StyleName="APA" Version="6"/>
 </file>
 
-<file path=customXml/item2.xml>��< ? x m l   v e r s i o n = " 1 . 0 "   e n c o d i n g = " u t f - 1 6 " ? > < N a v W o r d R e p o r t X m l P a r t   x m l n s = " u r n : m i c r o s o f t - d y n a m i c s - n a v / r e p o r t s / N P R _ S a l e s _ T i c k e t _ A 4 _ P O S _ R d l c / 6 1 5 0 6 1 3 / " > - 
-     < L a b e l s > - 
-         < A m o u n t _ I n c l _ V A T _ P O S _ E n t r y _ S a l e s _ L i n e C a p t i o n > A m o u n t _ I n c l _ V A T _ P O S _ E n t r y _ S a l e s _ L i n e C a p t i o n < / A m o u n t _ I n c l _ V A T _ P O S _ E n t r y _ S a l e s _ L i n e C a p t i o n > - 
-         < A m o u n t _ P O S _ P a y m e n t _ L i n e C a p t i o n > A m o u n t _ P O S _ P a y m e n t _ L i n e C a p t i o n < / A m o u n t _ P O S _ P a y m e n t _ L i n e C a p t i o n > - 
-         < A m o u n t S a l e s C u r r e n c y _ P O S _ P a y m e n t _ L i n e C a p t i o n > A m o u n t S a l e s C u r r e n c y _ P O S _ P a y m e n t _ L i n e C a p t i o n < / A m o u n t S a l e s C u r r e n c y _ P O S _ P a y m e n t _ L i n e C a p t i o n > - 
-         < D e s c r i p t i o n _ P O S _ E n t r y _ S a l e s _ L i n e C a p t i o n > D e s c r i p t i o n _ P O S _ E n t r y _ S a l e s _ L i n e C a p t i o n < / D e s c r i p t i o n _ P O S _ E n t r y _ S a l e s _ L i n e C a p t i o n > - 
-         < D e s c r i p t i o n _ P O S _ P a y m e n t _ L i n e C a p t i o n > D e s c r i p t i o n _ P O S _ P a y m e n t _ L i n e C a p t i o n < / D e s c r i p t i o n _ P O S _ P a y m e n t _ L i n e C a p t i o n > - 
-         < D o c u m e n t _ N o _ P O S _ E n t r y C a p t i o n > D o c u m e n t _ N o _ P O S _ E n t r y C a p t i o n < / D o c u m e n t _ N o _ P O S _ E n t r y C a p t i o n > - 
-         < D o c u m e n t D a t e L a b e l > D o c u m e n t D a t e L a b e l < / D o c u m e n t D a t e L a b e l > - 
-         < E _ M a i l _ C o m p a n y I n f o r m a t i o n C a p t i o n > E _ M a i l _ C o m p a n y I n f o r m a t i o n C a p t i o n < / E _ M a i l _ C o m p a n y I n f o r m a t i o n C a p t i o n > - 
-         < F i n i s h T i m e _ N P R D E P O S A u d i t L o g A u x I n f o C a p t i o n > F i n i s h T i m e _ N P R D E P O S A u d i t L o g A u x I n f o C a p t i o n < / F i n i s h T i m e _ N P R D E P O S A u d i t L o g A u x I n f o C a p t i o n > - 
-         < H o m e _ P a g e _ C o m p a n y I n f o r m a t i o n C a p t i o n > H o m e _ P a g e _ C o m p a n y I n f o r m a t i o n C a p t i o n < / H o m e _ P a g e _ C o m p a n y I n f o r m a t i o n C a p t i o n > - 
-         < L i n e _ D i s c o u n t _ p c t _ P O S _ E n t r y _ S a l e s _ L i n e C a p t i o n > L i n e _ D i s c o u n t _ p c t _ P O S _ E n t r y _ S a l e s _ L i n e C a p t i o n < / L i n e _ D i s c o u n t _ p c t _ P O S _ E n t r y _ S a l e s _ L i n e C a p t i o n > - 
-         < L i n e A m o u n t _ P O S _ T a x _ A m o u n t _ L i n e C a p t i o n > L i n e A m o u n t _ P O S _ T a x _ A m o u n t _ L i n e C a p t i o n < / L i n e A m o u n t _ P O S _ T a x _ A m o u n t _ L i n e C a p t i o n > - 
-         < L i n e D i s c o u n t P e r c e n t a g e L a b e l > L i n e D i s c o u n t P e r c e n t a g e L a b e l < / L i n e D i s c o u n t P e r c e n t a g e L a b e l > - 
-         < M e t h o d C o d e L a b e l > M e t h o d C o d e L a b e l < / M e t h o d C o d e L a b e l > - 
-         < N o _ P O S _ E n t r y _ S a l e s _ L i n e C a p t i o n > N o _ P O S _ E n t r y _ S a l e s _ L i n e C a p t i o n < / N o _ P O S _ E n t r y _ S a l e s _ L i n e C a p t i o n > - 
-         < P a g e L a b e l > P a g e L a b e l < / P a g e L a b e l > - 
-         < P a g e O f L a b e l > P a g e O f L a b e l < / P a g e O f L a b e l > - 
-         < P a i d C u r r e n c y L a b e l > P a i d C u r r e n c y L a b e l < / P a i d C u r r e n c y L a b e l > - 
-         < P a y m e n t L a b e l > P a y m e n t L a b e l < / P a y m e n t L a b e l > - 
-         < P h o n e _ N o _ C o m p a n y I n f o r m a t i o n C a p t i o n > P h o n e _ N o _ C o m p a n y I n f o r m a t i o n C a p t i o n < / P h o n e _ N o _ C o m p a n y I n f o r m a t i o n C a p t i o n > - 
-         < P i c t u r e _ C o m p a n y I n f o r m a t i o n C a p t i o n > P i c t u r e _ C o m p a n y I n f o r m a t i o n C a p t i o n < / P i c t u r e _ C o m p a n y I n f o r m a t i o n C a p t i o n > - 
-         < P O S E n t r y N o _ N P R D E P O S A u d i t L o g A u x I n f o C a p t i o n > P O S E n t r y N o _ N P R D E P O S A u d i t L o g A u x I n f o C a p t i o n < / P O S E n t r y N o _ N P R D E P O S A u d i t L o g A u x I n f o C a p t i o n > - 
-         < P O S P a y m e n t M e t h o d C o d e _ P O S _ P a y m e n t _ L i n e C a p t i o n > P O S P a y m e n t M e t h o d C o d e _ P O S _ P a y m e n t _ L i n e C a p t i o n < / P O S P a y m e n t M e t h o d C o d e _ P O S _ P a y m e n t _ L i n e C a p t i o n > - 
-         < P o s S t o r e C o d e L a b e l > P o s S t o r e C o d e L a b e l < / P o s S t o r e C o d e L a b e l > - 
-         < P O S U n i t L a b e l > P O S U n i t L a b e l < / P O S U n i t L a b e l > - 
-         < Q u a n t i t y _ P O S _ E n t r y _ S a l e s _ L i n e C a p t i o n > Q u a n t i t y _ P O S _ E n t r y _ S a l e s _ L i n e C a p t i o n < / Q u a n t i t y _ P O S _ E n t r y _ S a l e s _ L i n e C a p t i o n > - 
-         < Q u a n t i t y _ P O S _ T a x _ A m o u n t _ L i n e C a p t i o n > Q u a n t i t y _ P O S _ T a x _ A m o u n t _ L i n e C a p t i o n < / Q u a n t i t y _ P O S _ T a x _ A m o u n t _ L i n e C a p t i o n > - 
-         < S a l e s p e r s o n N a m e L a b e l > S a l e s p e r s o n N a m e L a b e l < / S a l e s p e r s o n N a m e L a b e l > - 
-         < S e r i a l N u m b e r _ N P R D E P O S A u d i t L o g A u x I n f o C a p t i o n > S e r i a l N u m b e r _ N P R D E P O S A u d i t L o g A u x I n f o C a p t i o n < / S e r i a l N u m b e r _ N P R D E P O S A u d i t L o g A u x I n f o C a p t i o n > - 
-         < S i g n a t u r e _ N P R D E P O S A u d i t L o g A u x I n f o C a p t i o n > S i g n a t u r e _ N P R D E P O S A u d i t L o g A u x I n f o C a p t i o n < / S i g n a t u r e _ N P R D E P O S A u d i t L o g A u x I n f o C a p t i o n > - 
-         < S i g n a t u r e C o u n t _ N P R D E P O S A u d i t L o g A u x I n f o C a p t i o n > S i g n a t u r e C o u n t _ N P R D E P O S A u d i t L o g A u x I n f o C a p t i o n < / S i g n a t u r e C o u n t _ N P R D E P O S A u d i t L o g A u x I n f o C a p t i o n > - 
-         < S t a r t T i m e _ N P R D E P O S A u d i t L o g A u x I n f o C a p t i o n > S t a r t T i m e _ N P R D E P O S A u d i t L o g A u x I n f o C a p t i o n < / S t a r t T i m e _ N P R D E P O S A u d i t L o g A u x I n f o C a p t i o n > - 
-         < T a x _ P O S _ T a x _ A m o u n t _ L i n e C a p t i o n > T a x _ P O S _ T a x _ A m o u n t _ L i n e C a p t i o n < / T a x _ P O S _ T a x _ A m o u n t _ L i n e C a p t i o n > - 
-         < T a x A m o u n t _ P O S _ T a x _ A m o u n t _ L i n e C a p t i o n > T a x A m o u n t _ P O S _ T a x _ A m o u n t _ L i n e C a p t i o n < / T a x A m o u n t _ P O S _ T a x _ A m o u n t _ L i n e C a p t i o n > - 
-         < T a x B a s e A m o u n t _ P O S _ T a x _ A m o u n t _ L i n e C a p t i o n > T a x B a s e A m o u n t _ P O S _ T a x _ A m o u n t _ L i n e C a p t i o n < / T a x B a s e A m o u n t _ P O S _ T a x _ A m o u n t _ L i n e C a p t i o n > - 
-         < T a x C a l c u l a t i o n T y p e _ P O S _ T a x _ A m o u n t _ L i n e C a p t i o n > T a x C a l c u l a t i o n T y p e _ P O S _ T a x _ A m o u n t _ L i n e C a p t i o n < / T a x C a l c u l a t i o n T y p e _ P O S _ T a x _ A m o u n t _ L i n e C a p t i o n > - 
-         < T o t a l D i s c o u n t A m o u n t L a b e l > T o t a l D i s c o u n t A m o u n t L a b e l < / T o t a l D i s c o u n t A m o u n t L a b e l > - 
-         < T o t a l L a b e l > T o t a l L a b e l < / T o t a l L a b e l > - 
-         < T r a n s a c t i o n I D _ N P R D E P O S A u d i t L o g A u x I n f o C a p t i o n > T r a n s a c t i o n I D _ N P R D E P O S A u d i t L o g A u x I n f o C a p t i o n < / T r a n s a c t i o n I D _ N P R D E P O S A u d i t L o g A u x I n f o C a p t i o n > - 
-         < T S S C o d e _ N P R D E P O S A u d i t L o g A u x I n f o C a p t i o n > T S S C o d e _ N P R D E P O S A u d i t L o g A u x I n f o C a p t i o n < / T S S C o d e _ N P R D E P O S A u d i t L o g A u x I n f o C a p t i o n > - 
-         < U n i t _ P r i c e _ P O S _ E n t r y _ S a l e s _ L i n e C a p t i o n > U n i t _ P r i c e _ P O S _ E n t r y _ S a l e s _ L i n e C a p t i o n < / U n i t _ P r i c e _ P O S _ E n t r y _ S a l e s _ L i n e C a p t i o n > - 
-         < U O M _ P O S _ E n t r y _ S a l e s _ L i n e C a p t i o n > U O M _ P O S _ E n t r y _ S a l e s _ L i n e C a p t i o n < / U O M _ P O S _ E n t r y _ S a l e s _ L i n e C a p t i o n > - 
-         < U O M L a b e l > U O M L a b e l < / U O M L a b e l > - 
-         < V A T _ R e g i s t r a t i o n _ N o _ C o m p a n y I n f o r m a t i o n C a p t i o n > V A T _ R e g i s t r a t i o n _ N o _ C o m p a n y I n f o r m a t i o n C a p t i o n < / V A T _ R e g i s t r a t i o n _ N o _ C o m p a n y I n f o r m a t i o n C a p t i o n > - 
-         < V A T I d e n t i f i e r _ P O S _ T a x _ A m o u n t _ L i n e C a p t i o n > V A T I d e n t i f i e r _ P O S _ T a x _ A m o u n t _ L i n e C a p t i o n < / V A T I d e n t i f i e r _ P O S _ T a x _ A m o u n t _ L i n e C a p t i o n > - 
-         < V A T L a b e l > V A T L a b e l < / V A T L a b e l > - 
-     < / L a b e l s > - 
-     < C o m p a n y I n f o r m a t i o n > - 
-         < P i c t u r e _ C o m p a n y I n f o r m a t i o n > P i c t u r e _ C o m p a n y I n f o r m a t i o n < / P i c t u r e _ C o m p a n y I n f o r m a t i o n > - 
-         < V A T _ R e g i s t r a t i o n _ N o _ C o m p a n y I n f o r m a t i o n > V A T _ R e g i s t r a t i o n _ N o _ C o m p a n y I n f o r m a t i o n < / V A T _ R e g i s t r a t i o n _ N o _ C o m p a n y I n f o r m a t i o n > - 
-     < / C o m p a n y I n f o r m a t i o n > - 
-     < P O S S t o r e I n f o > - 
-         < E _ M a i l _ C o m p a n y I n f o r m a t i o n > E _ M a i l _ C o m p a n y I n f o r m a t i o n < / E _ M a i l _ C o m p a n y I n f o r m a t i o n > - 
-         < H o m e _ P a g e _ C o m p a n y I n f o r m a t i o n > H o m e _ P a g e _ C o m p a n y I n f o r m a t i o n < / H o m e _ P a g e _ C o m p a n y I n f o r m a t i o n > - 
-         < P h o n e _ N o _ C o m p a n y I n f o r m a t i o n > P h o n e _ N o _ C o m p a n y I n f o r m a t i o n < / P h o n e _ N o _ C o m p a n y I n f o r m a t i o n > - 
-     < / P O S S t o r e I n f o > - 
-     < N P R _ P O S _ E n t r y > - 
-         < C u s t o m e r A d d r e s s _ P O S _ E n t r y > C u s t o m e r A d d r e s s _ P O S _ E n t r y < / C u s t o m e r A d d r e s s _ P O S _ E n t r y > - 
-         < D i s c o u n t A m o u n t _ P O S _ E n t r y > D i s c o u n t A m o u n t _ P O S _ E n t r y < / D i s c o u n t A m o u n t _ P O S _ E n t r y > - 
-         < D o c u m e n t _ N o _ P O S _ E n t r y > D o c u m e n t _ N o _ P O S _ E n t r y < / D o c u m e n t _ N o _ P O S _ E n t r y > - 
-         < E n t r y _ D a t e _ P O S _ E n t r y > E n t r y _ D a t e _ P O S _ E n t r y < / E n t r y _ D a t e _ P O S _ E n t r y > - 
-         < P O S _ S t o r e _ C o d e > P O S _ S t o r e _ C o d e < / P O S _ S t o r e _ C o d e > - 
-         < P O S _ U n i t _ N o _ > P O S _ U n i t _ N o _ < / P O S _ U n i t _ N o _ > - 
-         < S t o r e A d d r e s s _ P O S _ E n t r y > S t o r e A d d r e s s _ P O S _ E n t r y < / S t o r e A d d r e s s _ P O S _ E n t r y > - 
-         < T o t a l A m o u n t I n c l T a x _ P O S _ E n t r y > T o t a l A m o u n t I n c l T a x _ P O S _ E n t r y < / T o t a l A m o u n t I n c l T a x _ P O S _ E n t r y > - 
-         < T o t a l A m o u n t I n c l V A T L a b e l _ P O S _ E n t r y > T o t a l A m o u n t I n c l V A T L a b e l _ P O S _ E n t r y < / T o t a l A m o u n t I n c l V A T L a b e l _ P O S _ E n t r y > - 
-         < T o t a l A m o u n t L a b e l _ P O S _ E n t r y > T o t a l A m o u n t L a b e l _ P O S _ E n t r y < / T o t a l A m o u n t L a b e l _ P O S _ E n t r y > - 
-         < T o t a l A m o u n t _ P O S _ E n t r y > T o t a l A m o u n t _ P O S _ E n t r y < / T o t a l A m o u n t _ P O S _ E n t r y > - 
-         < T o t a l T a x A m o u n t _ P O S _ E n t r y > T o t a l T a x A m o u n t _ P O S _ E n t r y < / T o t a l T a x A m o u n t _ P O S _ E n t r y > - 
-         < S a l e s p e r s o n _ P u r c h a s e r > - 
-             < N a m e _ S a l e s p e r s o n P u r c h a s e r > N a m e _ S a l e s p e r s o n P u r c h a s e r < / N a m e _ S a l e s p e r s o n P u r c h a s e r > - 
-         < / S a l e s p e r s o n _ P u r c h a s e r > - 
-         < N P R _ P O S _ E n t r y _ S a l e s _ L i n e > - 
-             < A m o u n t _ I n c l _ V A T _ P O S _ E n t r y _ S a l e s _ L i n e > A m o u n t _ I n c l _ V A T _ P O S _ E n t r y _ S a l e s _ L i n e < / A m o u n t _ I n c l _ V A T _ P O S _ E n t r y _ S a l e s _ L i n e > - 
-             < D e s c r i p t i o n _ P O S _ E n t r y _ S a l e s _ L i n e > D e s c r i p t i o n _ P O S _ E n t r y _ S a l e s _ L i n e < / D e s c r i p t i o n _ P O S _ E n t r y _ S a l e s _ L i n e > - 
-             < L i n e _ D i s c o u n t _ A m o u n t _ I n c l _ _ V A T > L i n e _ D i s c o u n t _ A m o u n t _ I n c l _ _ V A T < / L i n e _ D i s c o u n t _ A m o u n t _ I n c l _ _ V A T > - 
-             < L i n e _ D i s c o u n t _ p c t _ P O S _ E n t r y _ S a l e s _ L i n e > L i n e _ D i s c o u n t _ p c t _ P O S _ E n t r y _ S a l e s _ L i n e < / L i n e _ D i s c o u n t _ p c t _ P O S _ E n t r y _ S a l e s _ L i n e > - 
-             < N o _ P O S _ E n t r y _ S a l e s _ L i n e > N o _ P O S _ E n t r y _ S a l e s _ L i n e < / N o _ P O S _ E n t r y _ S a l e s _ L i n e > - 
-             < Q u a n t i t y _ P O S _ E n t r y _ S a l e s _ L i n e > Q u a n t i t y _ P O S _ E n t r y _ S a l e s _ L i n e < / Q u a n t i t y _ P O S _ E n t r y _ S a l e s _ L i n e > - 
-             < T o t a l _ Q u a n t i t y _ U n i t P r i c e > T o t a l _ Q u a n t i t y _ U n i t P r i c e < / T o t a l _ Q u a n t i t y _ U n i t P r i c e > - 
-             < T y p e _ P O S _ E n t r y _ S a l e s _ L i n e > T y p e _ P O S _ E n t r y _ S a l e s _ L i n e < / T y p e _ P O S _ E n t r y _ S a l e s _ L i n e > - 
-             < U n i t _ P r i c e _ P O S _ E n t r y _ S a l e s _ L i n e > U n i t _ P r i c e _ P O S _ E n t r y _ S a l e s _ L i n e < / U n i t _ P r i c e _ P O S _ E n t r y _ S a l e s _ L i n e > - 
-             < U O M _ P O S _ E n t r y _ S a l e s _ L i n e > U O M _ P O S _ E n t r y _ S a l e s _ L i n e < / U O M _ P O S _ E n t r y _ S a l e s _ L i n e > - 
-             < I t e m _ V a r i a n t > - 
-                 < D e s c r i p t i o n _ I t e m _ V a r i a n t > D e s c r i p t i o n _ I t e m _ V a r i a n t < / D e s c r i p t i o n _ I t e m _ V a r i a n t > - 
-             < / I t e m _ V a r i a n t > - 
-         < / N P R _ P O S _ E n t r y _ S a l e s _ L i n e > - 
-         < N P R _ D E _ P O S _ A u d i t _ L o g _ A u x _ I n f o > - 
-             < F i n i s h T i m e _ N P R D E P O S A u d i t L o g A u x I n f o > F i n i s h T i m e _ N P R D E P O S A u d i t L o g A u x I n f o < / F i n i s h T i m e _ N P R D E P O S A u d i t L o g A u x I n f o > - 
-             < P O S E n t r y N o _ N P R D E P O S A u d i t L o g A u x I n f o > P O S E n t r y N o _ N P R D E P O S A u d i t L o g A u x I n f o < / P O S E n t r y N o _ N P R D E P O S A u d i t L o g A u x I n f o > - 
-             < S e r i a l N u m b e r _ N P R D E P O S A u d i t L o g A u x I n f o > S e r i a l N u m b e r _ N P R D E P O S A u d i t L o g A u x I n f o < / S e r i a l N u m b e r _ N P R D E P O S A u d i t L o g A u x I n f o > - 
-             < S i g n a t u r e C o u n t _ N P R D E P O S A u d i t L o g A u x I n f o > S i g n a t u r e C o u n t _ N P R D E P O S A u d i t L o g A u x I n f o < / S i g n a t u r e C o u n t _ N P R D E P O S A u d i t L o g A u x I n f o > - 
-             < S i g n a t u r e _ N P R D E P O S A u d i t L o g A u x I n f o > S i g n a t u r e _ N P R D E P O S A u d i t L o g A u x I n f o < / S i g n a t u r e _ N P R D E P O S A u d i t L o g A u x I n f o > - 
-             < S t a r t T i m e _ N P R D E P O S A u d i t L o g A u x I n f o > S t a r t T i m e _ N P R D E P O S A u d i t L o g A u x I n f o < / S t a r t T i m e _ N P R D E P O S A u d i t L o g A u x I n f o > - 
-             < T r a n s a c t i o n I D _ N P R D E P O S A u d i t L o g A u x I n f o > T r a n s a c t i o n I D _ N P R D E P O S A u d i t L o g A u x I n f o < / T r a n s a c t i o n I D _ N P R D E P O S A u d i t L o g A u x I n f o > - 
-             < T S S C o d e _ N P R D E P O S A u d i t L o g A u x I n f o > T S S C o d e _ N P R D E P O S A u d i t L o g A u x I n f o < / T S S C o d e _ N P R D E P O S A u d i t L o g A u x I n f o > - 
-         < / N P R _ D E _ P O S _ A u d i t _ L o g _ A u x _ I n f o > - 
-     < / N P R _ P O S _ E n t r y > - 
-     < N P R _ P O S _ E n t r y _ P a y m e n t _ L i n e > - 
-         < A m o u n t S a l e s C u r r e n c y _ P O S _ P a y m e n t _ L i n e > A m o u n t S a l e s C u r r e n c y _ P O S _ P a y m e n t _ L i n e < / A m o u n t S a l e s C u r r e n c y _ P O S _ P a y m e n t _ L i n e > - 
-         < A m o u n t _ P O S _ P a y m e n t _ L i n e > A m o u n t _ P O S _ P a y m e n t _ L i n e < / A m o u n t _ P O S _ P a y m e n t _ L i n e > - 
-         < C u r r e n c y C o d e _ P O S _ P a y m e n t _ L i n e > C u r r e n c y C o d e _ P O S _ P a y m e n t _ L i n e < / C u r r e n c y C o d e _ P O S _ P a y m e n t _ L i n e > - 
-         < D e s c r i p t i o n _ P O S _ P a y m e n t _ L i n e > D e s c r i p t i o n _ P O S _ P a y m e n t _ L i n e < / D e s c r i p t i o n _ P O S _ P a y m e n t _ L i n e > - 
-         < P O S P a y m e n t M e t h o d C o d e _ P O S _ P a y m e n t _ L i n e > P O S P a y m e n t M e t h o d C o d e _ P O S _ P a y m e n t _ L i n e < / P O S P a y m e n t M e t h o d C o d e _ P O S _ P a y m e n t _ L i n e > - 
-         < P O S _ E n t r y _ N o _ P O S _ P a y m e n t _ L i n e > P O S _ E n t r y _ N o _ P O S _ P a y m e n t _ L i n e < / P O S _ E n t r y _ N o _ P O S _ P a y m e n t _ L i n e > - 
-     < / N P R _ P O S _ E n t r y _ P a y m e n t _ L i n e > - 
-     < N P R _ P O S _ E n t r y _ P a y m e n t _ L i n e _ T o t a l s > - 
-         < A m o u n t S a l e s C u r r e n c y T o t a l _ P O S _ P a y m e n t _ L i n e > A m o u n t S a l e s C u r r e n c y T o t a l _ P O S _ P a y m e n t _ L i n e < / A m o u n t S a l e s C u r r e n c y T o t a l _ P O S _ P a y m e n t _ L i n e > - 
-         < A m o u n t T o t a l _ P O S _ P a y m e n t _ L i n e > A m o u n t T o t a l _ P O S _ P a y m e n t _ L i n e < / A m o u n t T o t a l _ P O S _ P a y m e n t _ L i n e > - 
-     < / N P R _ P O S _ E n t r y _ P a y m e n t _ L i n e _ T o t a l s > - 
-     < N P R _ P O S _ E n t r y _ T a x _ L i n e > - 
-         < L i n e A m o u n t _ P O S _ T a x _ A m o u n t _ L i n e > L i n e A m o u n t _ P O S _ T a x _ A m o u n t _ L i n e < / L i n e A m o u n t _ P O S _ T a x _ A m o u n t _ L i n e > - 
-         < Q u a n t i t y _ P O S _ T a x _ A m o u n t _ L i n e > Q u a n t i t y _ P O S _ T a x _ A m o u n t _ L i n e < / Q u a n t i t y _ P O S _ T a x _ A m o u n t _ L i n e > - 
-         < T a x A m o u n t _ P O S _ T a x _ A m o u n t _ L i n e > T a x A m o u n t _ P O S _ T a x _ A m o u n t _ L i n e < / T a x A m o u n t _ P O S _ T a x _ A m o u n t _ L i n e > - 
-         < T a x B a s e A m o u n t _ P O S _ T a x _ A m o u n t _ L i n e > T a x B a s e A m o u n t _ P O S _ T a x _ A m o u n t _ L i n e < / T a x B a s e A m o u n t _ P O S _ T a x _ A m o u n t _ L i n e > - 
-         < T a x C a l c u l a t i o n T y p e _ P O S _ T a x _ A m o u n t _ L i n e > T a x C a l c u l a t i o n T y p e _ P O S _ T a x _ A m o u n t _ L i n e < / T a x C a l c u l a t i o n T y p e _ P O S _ T a x _ A m o u n t _ L i n e > - 
-         < T a x _ P O S _ T a x _ A m o u n t _ L i n e > T a x _ P O S _ T a x _ A m o u n t _ L i n e < / T a x _ P O S _ T a x _ A m o u n t _ L i n e > - 
-         < T o t a l T a x T e x t _ P O S _ T a x _ A m o u n t _ L i n e > T o t a l T a x T e x t _ P O S _ T a x _ A m o u n t _ L i n e < / T o t a l T a x T e x t _ P O S _ T a x _ A m o u n t _ L i n e > - 
-         < V A T I d e n t i f i e r _ P O S _ T a x _ A m o u n t _ L i n e > V A T I d e n t i f i e r _ P O S _ T a x _ A m o u n t _ L i n e < / V A T I d e n t i f i e r _ P O S _ T a x _ A m o u n t _ L i n e > - 
-     < / N P R _ P O S _ E n t r y _ T a x _ L i n e > - 
-     < N P R _ P O S _ E n t r y _ T a x _ L i n e _ T o t a l s > - 
-         < L i n e A m o u n t T o t a l _ P O S _ T a x _ A m o u n t _ L i n e > L i n e A m o u n t T o t a l _ P O S _ T a x _ A m o u n t _ L i n e < / L i n e A m o u n t T o t a l _ P O S _ T a x _ A m o u n t _ L i n e > - 
-         < Q u a n t i t y T o t a l _ P O S _ T a x _ A m o u n t _ L i n e > Q u a n t i t y T o t a l _ P O S _ T a x _ A m o u n t _ L i n e < / Q u a n t i t y T o t a l _ P O S _ T a x _ A m o u n t _ L i n e > - 
-         < T a x A m o u n t T o t a l _ P O S _ T a x _ A m o u n t _ L i n e > T a x A m o u n t T o t a l _ P O S _ T a x _ A m o u n t _ L i n e < / T a x A m o u n t T o t a l _ P O S _ T a x _ A m o u n t _ L i n e > - 
-         < T a x B a s e A m o u n t T o t a l _ P O S _ T a x _ A m o u n t _ L i n e > T a x B a s e A m o u n t T o t a l _ P O S _ T a x _ A m o u n t _ L i n e < / T a x B a s e A m o u n t T o t a l _ P O S _ T a x _ A m o u n t _ L i n e > - 
-     < / N P R _ P O S _ E n t r y _ T a x _ L i n e _ T o t a l s > - 
- < / N a v W o r d R e p o r t X m l P a r t > 
+<file path=customXml/itemProps1.xml><?xml version="1.0" encoding="utf-8"?>
+<ds:datastoreItem xmlns:ds="http://schemas.openxmlformats.org/officeDocument/2006/customXml" ds:itemID="{62303C39-08E7-47A2-87A1-4E32E33FE145}">
+  <ds:schemaRefs>
+    <ds:schemaRef ds:uri="urn:microsoft-dynamics-nav/reports/NPR_Sales_Ticket_A4_POS_Rdlc/6150613/"/>
+  </ds:schemaRefs>
+</ds:datastoreItem>
 </file>
 
-<file path=customXml/itemProps1.xml><?xml version="1.0" encoding="utf-8"?>
+<file path=customXml/itemProps2.xml><?xml version="1.0" encoding="utf-8"?>
 <ds:datastoreItem xmlns:ds="http://schemas.openxmlformats.org/officeDocument/2006/customXml" ds:itemID="{67E682FC-5D77-49A6-9173-A83997B1A8E8}">
   <ds:schemaRefs>
     <ds:schemaRef ds:uri="http://schemas.openxmlformats.org/officeDocument/2006/bibliography"/>
   </ds:schemaRefs>
 </ds:datastoreItem>
-</file>
-
-<file path=customXml/itemProps2.xml><?xml version="1.0" encoding="utf-8"?>
-<ds:datastoreItem xmlns:ds="http://schemas.openxmlformats.org/officeDocument/2006/customXml" ds:itemID="{62303C39-08E7-47A2-87A1-4E32E33FE145}">
-  <ds:schemaRefs>
-    <ds:schemaRef ds:uri="urn:microsoft-dynamics-nav/reports/NPR_Sales_Ticket_A4_POS_Rdlc/6150613/"/>
-  </ds:schemaRefs>
-</ds:datastoreItem>
 </file>
</xml_diff>

<commit_message>
Merged PR 21480: Report correction for RDLC layout
Report correction for RDLC layout
[ISV2-75](https://linear.app/navipartner/issue/ISV2-75/issue-with-rdlc-layout)

Report corrected to be compatible with RDLC layout, there is not correction for Word layout changes are related to the addition of new fields which if not commit will add a word in commit list on compile.
</commit_message>
<xml_diff>
--- a/Application/src/_Reports/layouts/Sales Ticket A4 - POS Word.docx
+++ b/Application/src/_Reports/layouts/Sales Ticket A4 - POS Word.docx
@@ -898,13 +898,13 @@
         </w:tc>
         <w:sdt>
           <w:sdtPr>
-            <w:alias w:val="#Nav: /NPR_POS_Entry_Tax_Line/TotalTaxText_POS_Tax_Amount_Line"/>
+            <w:alias w:val="#Nav: /NPR_POS_Entry/NPR_POS_Entry_Tax_Line/TotalTaxText_POS_Tax_Amount_Line"/>
             <w:tag w:val="#Nav: NPR_Sales_Ticket_A4_POS_Rdlc/6150613"/>
             <w:id w:val="-1383409856"/>
             <w:placeholder>
               <w:docPart w:val="F522C030C9484FF1B892FB743BF07136"/>
             </w:placeholder>
-            <w:dataBinding w:prefixMappings="xmlns:ns0='urn:microsoft-dynamics-nav/reports/NPR_Sales_Ticket_A4_POS_Rdlc/6150613/'" w:xpath="/ns0:NavWordReportXmlPart[1]/ns0:NPR_POS_Entry_Tax_Line[1]/ns0:TotalTaxText_POS_Tax_Amount_Line[1]" w:storeItemID="{62303C39-08E7-47A2-87A1-4E32E33FE145}"/>
+            <w:dataBinding w:prefixMappings="xmlns:ns0='urn:microsoft-dynamics-nav/reports/NPR_Sales_Ticket_A4_POS_Rdlc/6150613/'" w:xpath="/ns0:NavWordReportXmlPart[1]/ns0:NPR_POS_Entry[1]/ns0:NPR_POS_Entry_Tax_Line[1]/ns0:TotalTaxText_POS_Tax_Amount_Line[1]" w:storeItemID="{62303C39-08E7-47A2-87A1-4E32E33FE145}"/>
             <w:text/>
           </w:sdtPr>
           <w:sdtEndPr/>
@@ -1424,10 +1424,10 @@
             <w:sz w:val="20"/>
             <w:szCs w:val="20"/>
           </w:rPr>
-          <w:alias w:val="#Nav: /NPR_POS_Entry_Payment_Line"/>
+          <w:alias w:val="#Nav: /NPR_POS_Entry/NPR_POS_Entry_Payment_Line"/>
           <w:tag w:val="#Nav: NPR_Sales_Ticket_A4_POS_Rdlc/6150613"/>
           <w:id w:val="1502847996"/>
-          <w15:dataBinding w:prefixMappings="xmlns:ns0='urn:microsoft-dynamics-nav/reports/NPR_Sales_Ticket_A4_POS_Rdlc/6150613/'" w:xpath="/ns0:NavWordReportXmlPart[1]/ns0:NPR_POS_Entry_Payment_Line" w:storeItemID="{62303C39-08E7-47A2-87A1-4E32E33FE145}"/>
+          <w15:dataBinding w:prefixMappings="xmlns:ns0='urn:microsoft-dynamics-nav/reports/NPR_Sales_Ticket_A4_POS_Rdlc/6150613/'" w:xpath="/ns0:NavWordReportXmlPart[1]/ns0:NPR_POS_Entry[1]/ns0:NPR_POS_Entry_Payment_Line" w:storeItemID="{62303C39-08E7-47A2-87A1-4E32E33FE145}"/>
           <w15:repeatingSection/>
         </w:sdtPr>
         <w:sdtEndPr>
@@ -1478,13 +1478,13 @@
                           <w:b/>
                           <w:bCs/>
                         </w:rPr>
-                        <w:alias w:val="#Nav: /NPR_POS_Entry_Payment_Line/POSPaymentMethodCode_POS_Payment_Line"/>
+                        <w:alias w:val="#Nav: /NPR_POS_Entry/NPR_POS_Entry_Payment_Line/POSPaymentMethodCode_POS_Payment_Line"/>
                         <w:tag w:val="#Nav: NPR_Sales_Ticket_A4_POS_Rdlc/6150613"/>
                         <w:id w:val="-641040567"/>
                         <w:placeholder>
                           <w:docPart w:val="58B5EA6FFF5A4A6DB6B2FA04CF33566F"/>
                         </w:placeholder>
-                        <w:dataBinding w:prefixMappings="xmlns:ns0='urn:microsoft-dynamics-nav/reports/NPR_Sales_Ticket_A4_POS_Rdlc/6150613/'" w:xpath="/ns0:NavWordReportXmlPart[1]/ns0:NPR_POS_Entry_Payment_Line[1]/ns0:POSPaymentMethodCode_POS_Payment_Line[1]" w:storeItemID="{62303C39-08E7-47A2-87A1-4E32E33FE145}"/>
+                        <w:dataBinding w:prefixMappings="xmlns:ns0='urn:microsoft-dynamics-nav/reports/NPR_Sales_Ticket_A4_POS_Rdlc/6150613/'" w:xpath="/ns0:NavWordReportXmlPart[1]/ns0:NPR_POS_Entry[1]/ns0:NPR_POS_Entry_Payment_Line[1]/ns0:POSPaymentMethodCode_POS_Payment_Line[1]" w:storeItemID="{62303C39-08E7-47A2-87A1-4E32E33FE145}"/>
                         <w:text/>
                       </w:sdtPr>
                       <w:sdtEndPr>
@@ -1503,13 +1503,13 @@
                 </w:tc>
                 <w:sdt>
                   <w:sdtPr>
-                    <w:alias w:val="#Nav: /NPR_POS_Entry_Payment_Line/Description_POS_Payment_Line"/>
+                    <w:alias w:val="#Nav: /NPR_POS_Entry/NPR_POS_Entry_Payment_Line/Description_POS_Payment_Line"/>
                     <w:tag w:val="#Nav: NPR_Sales_Ticket_A4_POS_Rdlc/6150613"/>
                     <w:id w:val="540866978"/>
                     <w:placeholder>
                       <w:docPart w:val="EAC3189CBFD84A37A18289E465E54122"/>
                     </w:placeholder>
-                    <w:dataBinding w:prefixMappings="xmlns:ns0='urn:microsoft-dynamics-nav/reports/NPR_Sales_Ticket_A4_POS_Rdlc/6150613/'" w:xpath="/ns0:NavWordReportXmlPart[1]/ns0:NPR_POS_Entry_Payment_Line[1]/ns0:Description_POS_Payment_Line[1]" w:storeItemID="{62303C39-08E7-47A2-87A1-4E32E33FE145}"/>
+                    <w:dataBinding w:prefixMappings="xmlns:ns0='urn:microsoft-dynamics-nav/reports/NPR_Sales_Ticket_A4_POS_Rdlc/6150613/'" w:xpath="/ns0:NavWordReportXmlPart[1]/ns0:NPR_POS_Entry[1]/ns0:NPR_POS_Entry_Payment_Line[1]/ns0:Description_POS_Payment_Line[1]" w:storeItemID="{62303C39-08E7-47A2-87A1-4E32E33FE145}"/>
                     <w:text/>
                   </w:sdtPr>
                   <w:sdtEndPr/>
@@ -1536,13 +1536,13 @@
                 </w:sdt>
                 <w:sdt>
                   <w:sdtPr>
-                    <w:alias w:val="#Nav: /NPR_POS_Entry_Payment_Line/CurrencyCode_POS_Payment_Line"/>
+                    <w:alias w:val="#Nav: /NPR_POS_Entry/NPR_POS_Entry_Payment_Line/CurrencyCode_POS_Payment_Line"/>
                     <w:tag w:val="#Nav: NPR_Sales_Ticket_A4_POS_Rdlc/6150613"/>
                     <w:id w:val="1468778432"/>
                     <w:placeholder>
                       <w:docPart w:val="8237C2E270CB4B11A31E27C7E0D12870"/>
                     </w:placeholder>
-                    <w:dataBinding w:prefixMappings="xmlns:ns0='urn:microsoft-dynamics-nav/reports/NPR_Sales_Ticket_A4_POS_Rdlc/6150613/'" w:xpath="/ns0:NavWordReportXmlPart[1]/ns0:NPR_POS_Entry_Payment_Line[1]/ns0:CurrencyCode_POS_Payment_Line[1]" w:storeItemID="{62303C39-08E7-47A2-87A1-4E32E33FE145}"/>
+                    <w:dataBinding w:prefixMappings="xmlns:ns0='urn:microsoft-dynamics-nav/reports/NPR_Sales_Ticket_A4_POS_Rdlc/6150613/'" w:xpath="/ns0:NavWordReportXmlPart[1]/ns0:NPR_POS_Entry[1]/ns0:NPR_POS_Entry_Payment_Line[1]/ns0:CurrencyCode_POS_Payment_Line[1]" w:storeItemID="{62303C39-08E7-47A2-87A1-4E32E33FE145}"/>
                     <w:text/>
                   </w:sdtPr>
                   <w:sdtEndPr/>
@@ -1570,13 +1570,13 @@
                 </w:sdt>
                 <w:sdt>
                   <w:sdtPr>
-                    <w:alias w:val="#Nav: /NPR_POS_Entry_Payment_Line/Amount_POS_Payment_Line"/>
+                    <w:alias w:val="#Nav: /NPR_POS_Entry/NPR_POS_Entry_Payment_Line/Amount_POS_Payment_Line"/>
                     <w:tag w:val="#Nav: NPR_Sales_Ticket_A4_POS_Rdlc/6150613"/>
                     <w:id w:val="343983126"/>
                     <w:placeholder>
                       <w:docPart w:val="733B06D928C44459A1CEF38B69F57306"/>
                     </w:placeholder>
-                    <w:dataBinding w:prefixMappings="xmlns:ns0='urn:microsoft-dynamics-nav/reports/NPR_Sales_Ticket_A4_POS_Rdlc/6150613/'" w:xpath="/ns0:NavWordReportXmlPart[1]/ns0:NPR_POS_Entry_Payment_Line[1]/ns0:Amount_POS_Payment_Line[1]" w:storeItemID="{62303C39-08E7-47A2-87A1-4E32E33FE145}"/>
+                    <w:dataBinding w:prefixMappings="xmlns:ns0='urn:microsoft-dynamics-nav/reports/NPR_Sales_Ticket_A4_POS_Rdlc/6150613/'" w:xpath="/ns0:NavWordReportXmlPart[1]/ns0:NPR_POS_Entry[1]/ns0:NPR_POS_Entry_Payment_Line[1]/ns0:Amount_POS_Payment_Line[1]" w:storeItemID="{62303C39-08E7-47A2-87A1-4E32E33FE145}"/>
                     <w:text/>
                   </w:sdtPr>
                   <w:sdtEndPr/>
@@ -1607,13 +1607,13 @@
                   </w:tcPr>
                   <w:sdt>
                     <w:sdtPr>
-                      <w:alias w:val="#Nav: /NPR_POS_Entry_Payment_Line/AmountSalesCurrency_POS_Payment_Line"/>
+                      <w:alias w:val="#Nav: /NPR_POS_Entry/NPR_POS_Entry_Payment_Line/AmountSalesCurrency_POS_Payment_Line"/>
                       <w:tag w:val="#Nav: NPR_Sales_Ticket_A4_POS_Rdlc/6150613"/>
                       <w:id w:val="1257714049"/>
                       <w:placeholder>
                         <w:docPart w:val="4EF46EDDB77849A5A6D431E5A58505D9"/>
                       </w:placeholder>
-                      <w:dataBinding w:prefixMappings="xmlns:ns0='urn:microsoft-dynamics-nav/reports/NPR_Sales_Ticket_A4_POS_Rdlc/6150613/'" w:xpath="/ns0:NavWordReportXmlPart[1]/ns0:NPR_POS_Entry_Payment_Line[1]/ns0:AmountSalesCurrency_POS_Payment_Line[1]" w:storeItemID="{62303C39-08E7-47A2-87A1-4E32E33FE145}"/>
+                      <w:dataBinding w:prefixMappings="xmlns:ns0='urn:microsoft-dynamics-nav/reports/NPR_Sales_Ticket_A4_POS_Rdlc/6150613/'" w:xpath="/ns0:NavWordReportXmlPart[1]/ns0:NPR_POS_Entry[1]/ns0:NPR_POS_Entry_Payment_Line[1]/ns0:AmountSalesCurrency_POS_Payment_Line[1]" w:storeItemID="{62303C39-08E7-47A2-87A1-4E32E33FE145}"/>
                       <w:text/>
                     </w:sdtPr>
                     <w:sdtEndPr/>
@@ -2334,10 +2334,10 @@
       </w:tr>
       <w:sdt>
         <w:sdtPr>
-          <w:alias w:val="#Nav: /NPR_POS_Entry_Tax_Line"/>
+          <w:alias w:val="#Nav: /NPR_POS_Entry/NPR_POS_Entry_Tax_Line"/>
           <w:tag w:val="#Nav: NPR_Sales_Ticket_A4_POS_Rdlc/6150613"/>
           <w:id w:val="-1052071795"/>
-          <w15:dataBinding w:prefixMappings="xmlns:ns0='urn:microsoft-dynamics-nav/reports/NPR_Sales_Ticket_A4_POS_Rdlc/6150613/'" w:xpath="/ns0:NavWordReportXmlPart[1]/ns0:NPR_POS_Entry_Tax_Line" w:storeItemID="{62303C39-08E7-47A2-87A1-4E32E33FE145}"/>
+          <w15:dataBinding w:prefixMappings="xmlns:ns0='urn:microsoft-dynamics-nav/reports/NPR_Sales_Ticket_A4_POS_Rdlc/6150613/'" w:xpath="/ns0:NavWordReportXmlPart[1]/ns0:NPR_POS_Entry[1]/ns0:NPR_POS_Entry_Tax_Line" w:storeItemID="{62303C39-08E7-47A2-87A1-4E32E33FE145}"/>
           <w15:repeatingSection/>
         </w:sdtPr>
         <w:sdtEndPr/>
@@ -2360,13 +2360,13 @@
                   <w:p>
                     <w:sdt>
                       <w:sdtPr>
-                        <w:alias w:val="#Nav: /NPR_POS_Entry_Tax_Line/VATIdentifier_POS_Tax_Amount_Line"/>
+                        <w:alias w:val="#Nav: /NPR_POS_Entry/NPR_POS_Entry_Tax_Line/VATIdentifier_POS_Tax_Amount_Line"/>
                         <w:tag w:val="#Nav: NPR_Sales_Ticket_A4_POS_Rdlc/6150613"/>
                         <w:id w:val="571474075"/>
                         <w:placeholder>
                           <w:docPart w:val="15C73BAD7FC04D8092D5B8EAB688A2CC"/>
                         </w:placeholder>
-                        <w:dataBinding w:prefixMappings="xmlns:ns0='urn:microsoft-dynamics-nav/reports/NPR_Sales_Ticket_A4_POS_Rdlc/6150613/'" w:xpath="/ns0:NavWordReportXmlPart[1]/ns0:NPR_POS_Entry_Tax_Line[1]/ns0:VATIdentifier_POS_Tax_Amount_Line[1]" w:storeItemID="{62303C39-08E7-47A2-87A1-4E32E33FE145}"/>
+                        <w:dataBinding w:prefixMappings="xmlns:ns0='urn:microsoft-dynamics-nav/reports/NPR_Sales_Ticket_A4_POS_Rdlc/6150613/'" w:xpath="/ns0:NavWordReportXmlPart[1]/ns0:NPR_POS_Entry[1]/ns0:NPR_POS_Entry_Tax_Line[1]/ns0:VATIdentifier_POS_Tax_Amount_Line[1]" w:storeItemID="{62303C39-08E7-47A2-87A1-4E32E33FE145}"/>
                         <w:text/>
                       </w:sdtPr>
                       <w:sdtEndPr/>
@@ -2380,13 +2380,13 @@
                 </w:tc>
                 <w:sdt>
                   <w:sdtPr>
-                    <w:alias w:val="#Nav: /NPR_POS_Entry_Tax_Line/TaxCalculationType_POS_Tax_Amount_Line"/>
+                    <w:alias w:val="#Nav: /NPR_POS_Entry/NPR_POS_Entry_Tax_Line/TaxCalculationType_POS_Tax_Amount_Line"/>
                     <w:tag w:val="#Nav: NPR_Sales_Ticket_A4_POS_Rdlc/6150613"/>
                     <w:id w:val="-1981376738"/>
                     <w:placeholder>
                       <w:docPart w:val="60671B64D22B4CFD9BD99F7AE51D78B0"/>
                     </w:placeholder>
-                    <w:dataBinding w:prefixMappings="xmlns:ns0='urn:microsoft-dynamics-nav/reports/NPR_Sales_Ticket_A4_POS_Rdlc/6150613/'" w:xpath="/ns0:NavWordReportXmlPart[1]/ns0:NPR_POS_Entry_Tax_Line[1]/ns0:TaxCalculationType_POS_Tax_Amount_Line[1]" w:storeItemID="{62303C39-08E7-47A2-87A1-4E32E33FE145}"/>
+                    <w:dataBinding w:prefixMappings="xmlns:ns0='urn:microsoft-dynamics-nav/reports/NPR_Sales_Ticket_A4_POS_Rdlc/6150613/'" w:xpath="/ns0:NavWordReportXmlPart[1]/ns0:NPR_POS_Entry[1]/ns0:NPR_POS_Entry_Tax_Line[1]/ns0:TaxCalculationType_POS_Tax_Amount_Line[1]" w:storeItemID="{62303C39-08E7-47A2-87A1-4E32E33FE145}"/>
                     <w:text/>
                   </w:sdtPr>
                   <w:sdtEndPr/>
@@ -2405,13 +2405,13 @@
                 </w:sdt>
                 <w:sdt>
                   <w:sdtPr>
-                    <w:alias w:val="#Nav: /NPR_POS_Entry_Tax_Line/Tax_POS_Tax_Amount_Line"/>
+                    <w:alias w:val="#Nav: /NPR_POS_Entry/NPR_POS_Entry_Tax_Line/Tax_POS_Tax_Amount_Line"/>
                     <w:tag w:val="#Nav: NPR_Sales_Ticket_A4_POS_Rdlc/6150613"/>
                     <w:id w:val="-1203933784"/>
                     <w:placeholder>
                       <w:docPart w:val="A9330073049F47849E8208637970304D"/>
                     </w:placeholder>
-                    <w:dataBinding w:prefixMappings="xmlns:ns0='urn:microsoft-dynamics-nav/reports/NPR_Sales_Ticket_A4_POS_Rdlc/6150613/'" w:xpath="/ns0:NavWordReportXmlPart[1]/ns0:NPR_POS_Entry_Tax_Line[1]/ns0:Tax_POS_Tax_Amount_Line[1]" w:storeItemID="{62303C39-08E7-47A2-87A1-4E32E33FE145}"/>
+                    <w:dataBinding w:prefixMappings="xmlns:ns0='urn:microsoft-dynamics-nav/reports/NPR_Sales_Ticket_A4_POS_Rdlc/6150613/'" w:xpath="/ns0:NavWordReportXmlPart[1]/ns0:NPR_POS_Entry[1]/ns0:NPR_POS_Entry_Tax_Line[1]/ns0:Tax_POS_Tax_Amount_Line[1]" w:storeItemID="{62303C39-08E7-47A2-87A1-4E32E33FE145}"/>
                     <w:text/>
                   </w:sdtPr>
                   <w:sdtEndPr/>
@@ -2430,13 +2430,13 @@
                 </w:sdt>
                 <w:sdt>
                   <w:sdtPr>
-                    <w:alias w:val="#Nav: /NPR_POS_Entry_Tax_Line/Quantity_POS_Tax_Amount_Line"/>
+                    <w:alias w:val="#Nav: /NPR_POS_Entry/NPR_POS_Entry_Tax_Line/Quantity_POS_Tax_Amount_Line"/>
                     <w:tag w:val="#Nav: NPR_Sales_Ticket_A4_POS_Rdlc/6150613"/>
                     <w:id w:val="-1287349123"/>
                     <w:placeholder>
                       <w:docPart w:val="4D3459EDAA664251AE6895EC636DF4E5"/>
                     </w:placeholder>
-                    <w:dataBinding w:prefixMappings="xmlns:ns0='urn:microsoft-dynamics-nav/reports/NPR_Sales_Ticket_A4_POS_Rdlc/6150613/'" w:xpath="/ns0:NavWordReportXmlPart[1]/ns0:NPR_POS_Entry_Tax_Line[1]/ns0:Quantity_POS_Tax_Amount_Line[1]" w:storeItemID="{62303C39-08E7-47A2-87A1-4E32E33FE145}"/>
+                    <w:dataBinding w:prefixMappings="xmlns:ns0='urn:microsoft-dynamics-nav/reports/NPR_Sales_Ticket_A4_POS_Rdlc/6150613/'" w:xpath="/ns0:NavWordReportXmlPart[1]/ns0:NPR_POS_Entry[1]/ns0:NPR_POS_Entry_Tax_Line[1]/ns0:Quantity_POS_Tax_Amount_Line[1]" w:storeItemID="{62303C39-08E7-47A2-87A1-4E32E33FE145}"/>
                     <w:text/>
                   </w:sdtPr>
                   <w:sdtEndPr/>
@@ -2455,13 +2455,13 @@
                 </w:sdt>
                 <w:sdt>
                   <w:sdtPr>
-                    <w:alias w:val="#Nav: /NPR_POS_Entry_Tax_Line/LineAmount_POS_Tax_Amount_Line"/>
+                    <w:alias w:val="#Nav: /NPR_POS_Entry/NPR_POS_Entry_Tax_Line/LineAmount_POS_Tax_Amount_Line"/>
                     <w:tag w:val="#Nav: NPR_Sales_Ticket_A4_POS_Rdlc/6150613"/>
                     <w:id w:val="-1608272512"/>
                     <w:placeholder>
                       <w:docPart w:val="B5BCAF0AA68A4A77A24E68084B037ACA"/>
                     </w:placeholder>
-                    <w:dataBinding w:prefixMappings="xmlns:ns0='urn:microsoft-dynamics-nav/reports/NPR_Sales_Ticket_A4_POS_Rdlc/6150613/'" w:xpath="/ns0:NavWordReportXmlPart[1]/ns0:NPR_POS_Entry_Tax_Line[1]/ns0:LineAmount_POS_Tax_Amount_Line[1]" w:storeItemID="{62303C39-08E7-47A2-87A1-4E32E33FE145}"/>
+                    <w:dataBinding w:prefixMappings="xmlns:ns0='urn:microsoft-dynamics-nav/reports/NPR_Sales_Ticket_A4_POS_Rdlc/6150613/'" w:xpath="/ns0:NavWordReportXmlPart[1]/ns0:NPR_POS_Entry[1]/ns0:NPR_POS_Entry_Tax_Line[1]/ns0:LineAmount_POS_Tax_Amount_Line[1]" w:storeItemID="{62303C39-08E7-47A2-87A1-4E32E33FE145}"/>
                     <w:text/>
                   </w:sdtPr>
                   <w:sdtEndPr/>
@@ -2480,13 +2480,13 @@
                 </w:sdt>
                 <w:sdt>
                   <w:sdtPr>
-                    <w:alias w:val="#Nav: /NPR_POS_Entry_Tax_Line/TaxBaseAmount_POS_Tax_Amount_Line"/>
+                    <w:alias w:val="#Nav: /NPR_POS_Entry/NPR_POS_Entry_Tax_Line/TaxBaseAmount_POS_Tax_Amount_Line"/>
                     <w:tag w:val="#Nav: NPR_Sales_Ticket_A4_POS_Rdlc/6150613"/>
                     <w:id w:val="-1085522423"/>
                     <w:placeholder>
                       <w:docPart w:val="7CD618D0A3734ACBB61AA8C116A915F0"/>
                     </w:placeholder>
-                    <w:dataBinding w:prefixMappings="xmlns:ns0='urn:microsoft-dynamics-nav/reports/NPR_Sales_Ticket_A4_POS_Rdlc/6150613/'" w:xpath="/ns0:NavWordReportXmlPart[1]/ns0:NPR_POS_Entry_Tax_Line[1]/ns0:TaxBaseAmount_POS_Tax_Amount_Line[1]" w:storeItemID="{62303C39-08E7-47A2-87A1-4E32E33FE145}"/>
+                    <w:dataBinding w:prefixMappings="xmlns:ns0='urn:microsoft-dynamics-nav/reports/NPR_Sales_Ticket_A4_POS_Rdlc/6150613/'" w:xpath="/ns0:NavWordReportXmlPart[1]/ns0:NPR_POS_Entry[1]/ns0:NPR_POS_Entry_Tax_Line[1]/ns0:TaxBaseAmount_POS_Tax_Amount_Line[1]" w:storeItemID="{62303C39-08E7-47A2-87A1-4E32E33FE145}"/>
                     <w:text/>
                   </w:sdtPr>
                   <w:sdtEndPr/>
@@ -2505,13 +2505,13 @@
                 </w:sdt>
                 <w:sdt>
                   <w:sdtPr>
-                    <w:alias w:val="#Nav: /NPR_POS_Entry_Tax_Line/TaxAmount_POS_Tax_Amount_Line"/>
+                    <w:alias w:val="#Nav: /NPR_POS_Entry/NPR_POS_Entry_Tax_Line/TaxAmount_POS_Tax_Amount_Line"/>
                     <w:tag w:val="#Nav: NPR_Sales_Ticket_A4_POS_Rdlc/6150613"/>
                     <w:id w:val="1331408045"/>
                     <w:placeholder>
                       <w:docPart w:val="6AA100F70B2146D08EC1E08668C7D416"/>
                     </w:placeholder>
-                    <w:dataBinding w:prefixMappings="xmlns:ns0='urn:microsoft-dynamics-nav/reports/NPR_Sales_Ticket_A4_POS_Rdlc/6150613/'" w:xpath="/ns0:NavWordReportXmlPart[1]/ns0:NPR_POS_Entry_Tax_Line[1]/ns0:TaxAmount_POS_Tax_Amount_Line[1]" w:storeItemID="{62303C39-08E7-47A2-87A1-4E32E33FE145}"/>
+                    <w:dataBinding w:prefixMappings="xmlns:ns0='urn:microsoft-dynamics-nav/reports/NPR_Sales_Ticket_A4_POS_Rdlc/6150613/'" w:xpath="/ns0:NavWordReportXmlPart[1]/ns0:NPR_POS_Entry[1]/ns0:NPR_POS_Entry_Tax_Line[1]/ns0:TaxAmount_POS_Tax_Amount_Line[1]" w:storeItemID="{62303C39-08E7-47A2-87A1-4E32E33FE145}"/>
                     <w:text/>
                   </w:sdtPr>
                   <w:sdtEndPr/>
@@ -6893,6 +6893,8 @@
  
          < T o t a l L a b e l > T o t a l L a b e l < / T o t a l L a b e l >   
+         < T o t a l V A T C a p t i o n L b l > T o t a l V A T C a p t i o n L b l < / T o t a l V A T C a p t i o n L b l > + 
          < T r a n s a c t i o n I D _ N P R D E P O S A u d i t L o g A u x I n f o C a p t i o n > T r a n s a c t i o n I D _ N P R D E P O S A u d i t L o g A u x I n f o C a p t i o n < / T r a n s a c t i o n I D _ N P R D E P O S A u d i t L o g A u x I n f o C a p t i o n >   
          < T S S C o d e _ N P R D E P O S A u d i t L o g A u x I n f o C a p t i o n > T S S C o d e _ N P R D E P O S A u d i t L o g A u x I n f o C a p t i o n < / T S S C o d e _ N P R D E P O S A u d i t L o g A u x I n f o C a p t i o n > @@ -6917,8 +6919,12 @@
  
          < D i s c o u n t A m o u n t _ P O S _ E n t r y > D i s c o u n t A m o u n t _ P O S _ E n t r y < / D i s c o u n t A m o u n t _ P O S _ E n t r y >   
+         < D o c u m e n t D a t e _ N o _ P O S _ E n t r y > D o c u m e n t D a t e _ N o _ P O S _ E n t r y < / D o c u m e n t D a t e _ N o _ P O S _ E n t r y > + 
          < D o c u m e n t _ N o _ P O S _ E n t r y > D o c u m e n t _ N o _ P O S _ E n t r y < / D o c u m e n t _ N o _ P O S _ E n t r y >   
+         < E n t r y N o _ P O S _ E n t r y > E n t r y N o _ P O S _ E n t r y < / E n t r y N o _ P O S _ E n t r y > + 
          < E n t r y _ D a t e _ P O S _ E n t r y > E n t r y _ D a t e _ P O S _ E n t r y < / E n t r y _ D a t e _ P O S _ E n t r y >   
          < E _ M a i l _ C o m p a n y I n f o r m a t i o n > E _ M a i l _ C o m p a n y I n f o r m a t i o n < / E _ M a i l _ C o m p a n y I n f o r m a t i o n > @@ -6949,6 +6955,8 @@
  
          < S a l e s p e r s o n _ P u r c h a s e r >   
+             < C o d e _ S a l e s p e r s o n P u r c h a s e r > C o d e _ S a l e s p e r s o n P u r c h a s e r < / C o d e _ S a l e s p e r s o n P u r c h a s e r > + 
              < N a m e _ S a l e s p e r s o n P u r c h a s e r > N a m e _ S a l e s p e r s o n P u r c h a s e r < / N a m e _ S a l e s p e r s o n P u r c h a s e r >   
          < / S a l e s p e r s o n _ P u r c h a s e r > @@ -6961,12 +6969,16 @@
  
              < D e s c r i p t i o n _ P O S _ E n t r y _ S a l e s _ L i n e > D e s c r i p t i o n _ P O S _ E n t r y _ S a l e s _ L i n e < / D e s c r i p t i o n _ P O S _ E n t r y _ S a l e s _ L i n e >   
+             < L i n e N o _ P O S _ E n t r y _ S a l e s _ L i n e > L i n e N o _ P O S _ E n t r y _ S a l e s _ L i n e < / L i n e N o _ P O S _ E n t r y _ S a l e s _ L i n e > + 
              < L i n e _ D i s c o u n t _ A m o u n t _ I n c l _ _ V A T > L i n e _ D i s c o u n t _ A m o u n t _ I n c l _ _ V A T < / L i n e _ D i s c o u n t _ A m o u n t _ I n c l _ _ V A T >   
              < L i n e _ D i s c o u n t _ p c t _ P O S _ E n t r y _ S a l e s _ L i n e > L i n e _ D i s c o u n t _ p c t _ P O S _ E n t r y _ S a l e s _ L i n e < / L i n e _ D i s c o u n t _ p c t _ P O S _ E n t r y _ S a l e s _ L i n e >   
              < N o _ P O S _ E n t r y _ S a l e s _ L i n e > N o _ P O S _ E n t r y _ S a l e s _ L i n e < / N o _ P O S _ E n t r y _ S a l e s _ L i n e >   
+             < P O S E n t r y N o _ P O S _ E n t r y _ S a l e s _ L i n e > P O S E n t r y N o _ P O S _ E n t r y _ S a l e s _ L i n e < / P O S E n t r y N o _ P O S _ E n t r y _ S a l e s _ L i n e > + 
              < Q u a n t i t y _ P O S _ E n t r y _ S a l e s _ L i n e > Q u a n t i t y _ P O S _ E n t r y _ S a l e s _ L i n e < / Q u a n t i t y _ P O S _ E n t r y _ S a l e s _ L i n e >   
              < T o t a l _ Q u a n t i t y _ U n i t P r i c e > T o t a l _ Q u a n t i t y _ U n i t P r i c e < / T o t a l _ Q u a n t i t y _ U n i t P r i c e > @@ -7005,24 +7017,48 @@
  
          < / N P R _ D E _ P O S _ A u d i t _ L o g _ A u x _ I n f o >   
+         < N P R _ P O S _ E n t r y _ P a y m e n t _ L i n e > + 
+             < A m o u n t S a l e s C u r r e n c y _ P O S _ P a y m e n t _ L i n e > A m o u n t S a l e s C u r r e n c y _ P O S _ P a y m e n t _ L i n e < / A m o u n t S a l e s C u r r e n c y _ P O S _ P a y m e n t _ L i n e > + 
+             < A m o u n t _ P O S _ P a y m e n t _ L i n e > A m o u n t _ P O S _ P a y m e n t _ L i n e < / A m o u n t _ P O S _ P a y m e n t _ L i n e > + 
+             < C u r r e n c y C o d e _ P O S _ P a y m e n t _ L i n e > C u r r e n c y C o d e _ P O S _ P a y m e n t _ L i n e < / C u r r e n c y C o d e _ P O S _ P a y m e n t _ L i n e > + 
+             < D e s c r i p t i o n _ P O S _ P a y m e n t _ L i n e > D e s c r i p t i o n _ P O S _ P a y m e n t _ L i n e < / D e s c r i p t i o n _ P O S _ P a y m e n t _ L i n e > + 
+             < L i n e N o _ P O S _ P a y m e n t _ L i n e > L i n e N o _ P O S _ P a y m e n t _ L i n e < / L i n e N o _ P O S _ P a y m e n t _ L i n e > + 
+             < P O S P a y m e n t M e t h o d C o d e _ P O S _ P a y m e n t _ L i n e > P O S P a y m e n t M e t h o d C o d e _ P O S _ P a y m e n t _ L i n e < / P O S P a y m e n t M e t h o d C o d e _ P O S _ P a y m e n t _ L i n e > + 
+             < P O S _ E n t r y _ N o _ P O S _ P a y m e n t _ L i n e > P O S _ E n t r y _ N o _ P O S _ P a y m e n t _ L i n e < / P O S _ E n t r y _ N o _ P O S _ P a y m e n t _ L i n e > + 
+         < / N P R _ P O S _ E n t r y _ P a y m e n t _ L i n e > + 
+         < N P R _ P O S _ E n t r y _ T a x _ L i n e > + 
+             < L i n e A m o u n t _ P O S _ T a x _ A m o u n t _ L i n e > L i n e A m o u n t _ P O S _ T a x _ A m o u n t _ L i n e < / L i n e A m o u n t _ P O S _ T a x _ A m o u n t _ L i n e > + 
+             < P O S E n t r y N o _ P O S _ T a x _ A m o u n t _ L i n e > P O S E n t r y N o _ P O S _ T a x _ A m o u n t _ L i n e < / P O S E n t r y N o _ P O S _ T a x _ A m o u n t _ L i n e > + 
+             < Q u a n t i t y _ P O S _ T a x _ A m o u n t _ L i n e > Q u a n t i t y _ P O S _ T a x _ A m o u n t _ L i n e < / Q u a n t i t y _ P O S _ T a x _ A m o u n t _ L i n e > + 
+             < T a x A m o u n t _ P O S _ T a x _ A m o u n t _ L i n e > T a x A m o u n t _ P O S _ T a x _ A m o u n t _ L i n e < / T a x A m o u n t _ P O S _ T a x _ A m o u n t _ L i n e > + 
+             < T a x B a s e A m o u n t _ P O S _ T a x _ A m o u n t _ L i n e > T a x B a s e A m o u n t _ P O S _ T a x _ A m o u n t _ L i n e < / T a x B a s e A m o u n t _ P O S _ T a x _ A m o u n t _ L i n e > + 
+             < T a x C a l c u l a t i o n T y p e _ P O S _ T a x _ A m o u n t _ L i n e > T a x C a l c u l a t i o n T y p e _ P O S _ T a x _ A m o u n t _ L i n e < / T a x C a l c u l a t i o n T y p e _ P O S _ T a x _ A m o u n t _ L i n e > + 
+             < T a x _ P O S _ T a x _ A m o u n t _ L i n e > T a x _ P O S _ T a x _ A m o u n t _ L i n e < / T a x _ P O S _ T a x _ A m o u n t _ L i n e > + 
+             < T o t a l T a x T e x t _ P O S _ T a x _ A m o u n t _ L i n e > T o t a l T a x T e x t _ P O S _ T a x _ A m o u n t _ L i n e < / T o t a l T a x T e x t _ P O S _ T a x _ A m o u n t _ L i n e > + 
+             < V A T I d e n t i f i e r _ P O S _ T a x _ A m o u n t _ L i n e > V A T I d e n t i f i e r _ P O S _ T a x _ A m o u n t _ L i n e < / V A T I d e n t i f i e r _ P O S _ T a x _ A m o u n t _ L i n e > + 
+         < / N P R _ P O S _ E n t r y _ T a x _ L i n e > + 
      < / N P R _ P O S _ E n t r y >   
-     < N P R _ P O S _ E n t r y _ P a y m e n t _ L i n e > - 
-         < A m o u n t S a l e s C u r r e n c y _ P O S _ P a y m e n t _ L i n e > A m o u n t S a l e s C u r r e n c y _ P O S _ P a y m e n t _ L i n e < / A m o u n t S a l e s C u r r e n c y _ P O S _ P a y m e n t _ L i n e > - 
-         < A m o u n t _ P O S _ P a y m e n t _ L i n e > A m o u n t _ P O S _ P a y m e n t _ L i n e < / A m o u n t _ P O S _ P a y m e n t _ L i n e > - 
-         < C u r r e n c y C o d e _ P O S _ P a y m e n t _ L i n e > C u r r e n c y C o d e _ P O S _ P a y m e n t _ L i n e < / C u r r e n c y C o d e _ P O S _ P a y m e n t _ L i n e > - 
-         < D e s c r i p t i o n _ P O S _ P a y m e n t _ L i n e > D e s c r i p t i o n _ P O S _ P a y m e n t _ L i n e < / D e s c r i p t i o n _ P O S _ P a y m e n t _ L i n e > - 
-         < P O S P a y m e n t M e t h o d C o d e _ P O S _ P a y m e n t _ L i n e > P O S P a y m e n t M e t h o d C o d e _ P O S _ P a y m e n t _ L i n e < / P O S P a y m e n t M e t h o d C o d e _ P O S _ P a y m e n t _ L i n e > - 
-         < P O S _ E n t r y _ N o _ P O S _ P a y m e n t _ L i n e > P O S _ E n t r y _ N o _ P O S _ P a y m e n t _ L i n e < / P O S _ E n t r y _ N o _ P O S _ P a y m e n t _ L i n e > - 
-     < / N P R _ P O S _ E n t r y _ P a y m e n t _ L i n e > - 
      < N P R _ P O S _ E n t r y _ P a y m e n t _ L i n e _ T o t a l s >   
          < A m o u n t S a l e s C u r r e n c y T o t a l _ P O S _ P a y m e n t _ L i n e > A m o u n t S a l e s C u r r e n c y T o t a l _ P O S _ P a y m e n t _ L i n e < / A m o u n t S a l e s C u r r e n c y T o t a l _ P O S _ P a y m e n t _ L i n e > @@ -7030,26 +7066,6 @@
          < A m o u n t T o t a l _ P O S _ P a y m e n t _ L i n e > A m o u n t T o t a l _ P O S _ P a y m e n t _ L i n e < / A m o u n t T o t a l _ P O S _ P a y m e n t _ L i n e >   
      < / N P R _ P O S _ E n t r y _ P a y m e n t _ L i n e _ T o t a l s > - 
-     < N P R _ P O S _ E n t r y _ T a x _ L i n e > - 
-         < L i n e A m o u n t _ P O S _ T a x _ A m o u n t _ L i n e > L i n e A m o u n t _ P O S _ T a x _ A m o u n t _ L i n e < / L i n e A m o u n t _ P O S _ T a x _ A m o u n t _ L i n e > - 
-         < Q u a n t i t y _ P O S _ T a x _ A m o u n t _ L i n e > Q u a n t i t y _ P O S _ T a x _ A m o u n t _ L i n e < / Q u a n t i t y _ P O S _ T a x _ A m o u n t _ L i n e > - 
-         < T a x A m o u n t _ P O S _ T a x _ A m o u n t _ L i n e > T a x A m o u n t _ P O S _ T a x _ A m o u n t _ L i n e < / T a x A m o u n t _ P O S _ T a x _ A m o u n t _ L i n e > - 
-         < T a x B a s e A m o u n t _ P O S _ T a x _ A m o u n t _ L i n e > T a x B a s e A m o u n t _ P O S _ T a x _ A m o u n t _ L i n e < / T a x B a s e A m o u n t _ P O S _ T a x _ A m o u n t _ L i n e > - 
-         < T a x C a l c u l a t i o n T y p e _ P O S _ T a x _ A m o u n t _ L i n e > T a x C a l c u l a t i o n T y p e _ P O S _ T a x _ A m o u n t _ L i n e < / T a x C a l c u l a t i o n T y p e _ P O S _ T a x _ A m o u n t _ L i n e > - 
-         < T a x _ P O S _ T a x _ A m o u n t _ L i n e > T a x _ P O S _ T a x _ A m o u n t _ L i n e < / T a x _ P O S _ T a x _ A m o u n t _ L i n e > - 
-         < T o t a l T a x T e x t _ P O S _ T a x _ A m o u n t _ L i n e > T o t a l T a x T e x t _ P O S _ T a x _ A m o u n t _ L i n e < / T o t a l T a x T e x t _ P O S _ T a x _ A m o u n t _ L i n e > - 
-         < V A T I d e n t i f i e r _ P O S _ T a x _ A m o u n t _ L i n e > V A T I d e n t i f i e r _ P O S _ T a x _ A m o u n t _ L i n e < / V A T I d e n t i f i e r _ P O S _ T a x _ A m o u n t _ L i n e > - 
-     < / N P R _ P O S _ E n t r y _ T a x _ L i n e >   
      < N P R _ P O S _ E n t r y _ T a x _ L i n e _ T o t a l s >   

</xml_diff>